<commit_message>
working on live inference
</commit_message>
<xml_diff>
--- a/report/TOGreporte7.docx
+++ b/report/TOGreporte7.docx
@@ -11701,7 +11701,19 @@
         <w:rPr>
           <w:color w:val="000000"/>
         </w:rPr>
-        <w:t>In this section, we introduce the theoretical background that supports the decisions made in this work. We organize the section in five parts: the structure of signs in Mexican Sign Language, feature extraction and representation, feature reduction, neural network architectures used in Sign Language Recognition, and the evaluation metrics used to compare models.</w:t>
+        <w:t xml:space="preserve">In this section, we introduce the theoretical background that supports the decisions made in this work. We organize the section in five parts: the </w:t>
+      </w:r>
+      <w:r>
+        <w:rPr>
+          <w:color w:val="000000"/>
+        </w:rPr>
+        <w:t xml:space="preserve">lexical </w:t>
+      </w:r>
+      <w:r>
+        <w:rPr>
+          <w:color w:val="000000"/>
+        </w:rPr>
+        <w:t>structure of signs in Mexican Sign Language, feature extraction and representation, feature reduction, neural network architectures used in Sign Language Recognition, and the evaluation metrics used to compare models.</w:t>
       </w:r>
     </w:p>
     <w:p>
@@ -11972,7 +11984,71 @@
         <w:rPr>
           <w:color w:val="000000"/>
         </w:rPr>
-        <w:t xml:space="preserve">CNNs are a type of neural network designed to efficiently process data with a grid-like structure, such as images. Their key innovation lies in the use of convolutional layers, which apply small, learnable filters across local regions of the input. This approach exploits spatial locality while dramatically reducing the number of parameters through weight sharing. As a result, CNNs can build hierarchical representations of patterns: early layers typically detect edges and simple textures, while deeper layers capture increasingly abstract features like shapes or objects. This structure also confers a degree of translation invariance, allowing the network to recognize patterns regardless of their exact position in the input. Pooling layers, which reduce the spatial dimensions of intermediate representations, enhance robustness to small translations or distortions. For a more detailed theoretical explanation of CNNs and their design principles, see </w:t>
+        <w:t>CNNs are a type of neural network designed to efficiently process data with a grid-like structure, such as images. Their key innovation lies in the use of convolutional layers, which apply small, learnable filters across local regions of the input. This approach exploits spatial locality while dramatically reducing the number of parameters through weight sharing. As a result, CNNs can build hierarchical representations of patterns: early layers typically detect edges and simple textures, while deeper layers capture increasingly abstract features like shapes or objects. This structure also confers a degree of translation invariance, allowing the network to recognize patterns regardless of their exact position in the input. Pooling layers, which reduce the spatial dimensions of intermediate representations, enhance robustness to small translations or distortions. For a more detailed theoretical explanation of CNNs and their design principles, see</w:t>
+      </w:r>
+      <w:sdt>
+        <w:sdtPr>
+          <w:rPr>
+            <w:color w:val="000000"/>
+          </w:rPr>
+          <w:id w:val="-301928082"/>
+          <w:citation/>
+        </w:sdtPr>
+        <w:sdtContent>
+          <w:r>
+            <w:rPr>
+              <w:color w:val="000000"/>
+            </w:rPr>
+            <w:fldChar w:fldCharType="begin"/>
+          </w:r>
+          <w:r>
+            <w:rPr>
+              <w:color w:val="000000"/>
+              <w:lang w:val="en-US"/>
+            </w:rPr>
+            <w:instrText xml:space="preserve"> CITATION OSh15 \l 1033 </w:instrText>
+          </w:r>
+          <w:r>
+            <w:rPr>
+              <w:color w:val="000000"/>
+            </w:rPr>
+            <w:fldChar w:fldCharType="separate"/>
+          </w:r>
+          <w:r>
+            <w:rPr>
+              <w:noProof/>
+              <w:color w:val="000000"/>
+              <w:lang w:val="en-US"/>
+            </w:rPr>
+            <w:t xml:space="preserve"> </w:t>
+          </w:r>
+          <w:r>
+            <w:rPr>
+              <w:noProof/>
+              <w:color w:val="000000"/>
+              <w:lang w:val="en-US"/>
+            </w:rPr>
+            <w:t>[20]</w:t>
+          </w:r>
+          <w:r>
+            <w:rPr>
+              <w:color w:val="000000"/>
+            </w:rPr>
+            <w:fldChar w:fldCharType="end"/>
+          </w:r>
+        </w:sdtContent>
+      </w:sdt>
+      <w:r>
+        <w:rPr>
+          <w:color w:val="000000"/>
+        </w:rPr>
+        <w:t xml:space="preserve"> and</w:t>
+      </w:r>
+      <w:r>
+        <w:rPr>
+          <w:color w:val="000000"/>
+        </w:rPr>
+        <w:t xml:space="preserve"> </w:t>
       </w:r>
       <w:sdt>
         <w:sdtPr>
@@ -12068,57 +12144,109 @@
           <w:numId w:val="84"/>
         </w:numPr>
         <w:rPr>
-          <w:iCs/>
-        </w:rPr>
-      </w:pPr>
-      <w:r>
-        <w:rPr>
           <w:rStyle w:val="SubtleEmphasis"/>
           <w:i w:val="0"/>
         </w:rPr>
+      </w:pPr>
+      <w:r>
+        <w:rPr>
+          <w:rStyle w:val="SubtleEmphasis"/>
+          <w:i w:val="0"/>
+        </w:rPr>
         <w:t>Feature Extraction and Representation</w:t>
       </w:r>
     </w:p>
-    <w:p>
-      <w:pPr>
-        <w:pStyle w:val="NormalWeb"/>
-        <w:rPr>
-          <w:color w:val="000000"/>
-        </w:rPr>
-      </w:pPr>
-      <w:r>
-        <w:rPr>
-          <w:color w:val="000000"/>
-        </w:rPr>
-        <w:t>When using high-dimensional inputs like landmarks, some parts of the data may be redundant or irrelevant. Feature reduction techniques help simplify the data while keeping important information.</w:t>
-      </w:r>
-    </w:p>
-    <w:p>
-      <w:pPr>
-        <w:pStyle w:val="NormalWeb"/>
-        <w:rPr>
-          <w:color w:val="000000"/>
-        </w:rPr>
-      </w:pPr>
-      <w:r>
-        <w:rPr>
-          <w:color w:val="000000"/>
-        </w:rPr>
-        <w:t>PCA (Principal Component Analysis) is a linear method that finds directions in the data that contain the most variance and projects the data onto those directions [37]. It is widely used for dimensionality reduction because it is simple and fast.</w:t>
-      </w:r>
-    </w:p>
-    <w:p>
-      <w:pPr>
-        <w:pStyle w:val="NormalWeb"/>
-        <w:rPr>
-          <w:color w:val="000000"/>
-        </w:rPr>
-      </w:pPr>
-      <w:r>
-        <w:rPr>
-          <w:color w:val="000000"/>
-        </w:rPr>
-        <w:t>UMAP (Uniform Manifold Approximation and Projection) is a non-linear method that preserves both the global and local structure of the data. It works well for visualizing complex patterns and is more flexible than PCA, although it may be slower [39].</w:t>
+    <w:p/>
+    <w:p>
+      <w:r>
+        <w:t>High-dimensional inputs such as body or hand landmarks often include noise or irrelevant variation, which can negatively impact model performance and increase computational costs. Dimensionality reduction techniques aim to retain the most informative aspects of the data while discarding redundant or less useful components.</w:t>
+      </w:r>
+    </w:p>
+    <w:p/>
+    <w:p>
+      <w:r>
+        <w:t xml:space="preserve">A widely used linear approach is Principal Component Analysis (PCA). PCA computes the directions, or principal components, along which the data varies the most, and projects the input onto a lower-dimensional subspace spanned by the leading components. This reduces dimensionality while preserving variance and orthogonality, making PCA both efficient and interpretable. </w:t>
+      </w:r>
+      <w:r>
+        <w:t>For more details on the theoretical foundations, see</w:t>
+      </w:r>
+      <w:r>
+        <w:t xml:space="preserve"> </w:t>
+      </w:r>
+      <w:sdt>
+        <w:sdtPr>
+          <w:id w:val="582259799"/>
+          <w:citation/>
+        </w:sdtPr>
+        <w:sdtContent>
+          <w:r>
+            <w:fldChar w:fldCharType="begin"/>
+          </w:r>
+          <w:r>
+            <w:rPr>
+              <w:lang w:val="en-US"/>
+            </w:rPr>
+            <w:instrText xml:space="preserve"> CITATION Jol02 \l 1033 </w:instrText>
+          </w:r>
+          <w:r>
+            <w:fldChar w:fldCharType="separate"/>
+          </w:r>
+          <w:r>
+            <w:rPr>
+              <w:noProof/>
+              <w:lang w:val="en-US"/>
+            </w:rPr>
+            <w:t>[28]</w:t>
+          </w:r>
+          <w:r>
+            <w:fldChar w:fldCharType="end"/>
+          </w:r>
+        </w:sdtContent>
+      </w:sdt>
+      <w:r>
+        <w:t>.</w:t>
+      </w:r>
+    </w:p>
+    <w:p/>
+    <w:p>
+      <w:r>
+        <w:t>For more complex data structures where linear assumptions fall short, Uniform Manifold Approximation and Projection (UMAP) </w:t>
+      </w:r>
+      <w:sdt>
+        <w:sdtPr>
+          <w:id w:val="-1028174115"/>
+          <w:citation/>
+        </w:sdtPr>
+        <w:sdtContent>
+          <w:r>
+            <w:fldChar w:fldCharType="begin"/>
+          </w:r>
+          <w:r>
+            <w:rPr>
+              <w:lang w:val="en-US"/>
+            </w:rPr>
+            <w:instrText xml:space="preserve"> CITATION McI18 \l 1033 </w:instrText>
+          </w:r>
+          <w:r>
+            <w:fldChar w:fldCharType="separate"/>
+          </w:r>
+          <w:r>
+            <w:rPr>
+              <w:noProof/>
+              <w:lang w:val="en-US"/>
+            </w:rPr>
+            <w:t>[29]</w:t>
+          </w:r>
+          <w:r>
+            <w:fldChar w:fldCharType="end"/>
+          </w:r>
+        </w:sdtContent>
+      </w:sdt>
+      <w:r>
+        <w:t xml:space="preserve"> </w:t>
+      </w:r>
+      <w:r>
+        <w:t>offers a powerful alternative. UMAP constructs a weighted graph of local relationships and optimizes a low-dimensional embedding that reflects both local topology and global structure. Unlike PCA, UMAP can capture curved or folded manifolds and is particularly well-suited for visualizing high-dimensional clusters or patterns. While slower to compute, its representations often yield better separability for downstream tasks.</w:t>
       </w:r>
     </w:p>
     <w:p>
@@ -12141,134 +12269,394 @@
     </w:p>
     <w:p/>
     <w:p>
-      <w:pPr>
-        <w:pStyle w:val="Heading2"/>
-        <w:numPr>
-          <w:ilvl w:val="2"/>
-          <w:numId w:val="84"/>
-        </w:numPr>
-        <w:rPr>
-          <w:iCs/>
-        </w:rPr>
-      </w:pPr>
-      <w:r>
-        <w:rPr>
-          <w:color w:val="000000"/>
-        </w:rPr>
-        <w:t>Recurrent Neural Networks (RNN)</w:t>
-      </w:r>
-    </w:p>
-    <w:p>
-      <w:pPr>
-        <w:pStyle w:val="NormalWeb"/>
-        <w:rPr>
-          <w:color w:val="000000"/>
-        </w:rPr>
-      </w:pPr>
-      <w:r>
-        <w:rPr>
-          <w:color w:val="000000"/>
-        </w:rPr>
-        <w:t>RNNs are designed to handle sequential data, where the order of inputs matters. They keep track of past inputs using a hidden state that is updated over time. This makes them well suited for recognizing dynamic signs, where hand positions evolve through a sequence of frames. However, standard RNNs struggle to learn long-term patterns because of the vanishing gradient problem [30].</w:t>
-      </w:r>
-    </w:p>
-    <w:p>
-      <w:pPr>
-        <w:pStyle w:val="Heading2"/>
-        <w:numPr>
-          <w:ilvl w:val="2"/>
-          <w:numId w:val="84"/>
-        </w:numPr>
-        <w:rPr>
-          <w:iCs/>
-        </w:rPr>
-      </w:pPr>
-      <w:r>
-        <w:rPr>
-          <w:color w:val="000000"/>
-        </w:rPr>
-        <w:t>Long Short-Term Memory (LSTM) and Gated Recurrent Units (GRU)</w:t>
-      </w:r>
-    </w:p>
-    <w:p>
-      <w:pPr>
-        <w:pStyle w:val="NormalWeb"/>
-        <w:rPr>
-          <w:color w:val="000000"/>
-        </w:rPr>
-      </w:pPr>
-      <w:r>
-        <w:rPr>
-          <w:color w:val="000000"/>
-        </w:rPr>
-        <w:t>LSTM and GRU models were introduced to fix the weaknesses of vanilla RNNs. They use gates to control how much past information is kept or forgotten. These gates allow the model to learn longer dependencies in sequences and are commonly used in Sign Language Recognition [32], [33]. GRUs are a simpler version of LSTMs with fewer parameters but similar performance.</w:t>
-      </w:r>
-    </w:p>
-    <w:p>
-      <w:pPr>
-        <w:pStyle w:val="Heading2"/>
-        <w:numPr>
-          <w:ilvl w:val="2"/>
-          <w:numId w:val="84"/>
-        </w:numPr>
-        <w:rPr>
-          <w:iCs/>
-        </w:rPr>
-      </w:pPr>
-      <w:r>
-        <w:rPr>
-          <w:color w:val="000000"/>
-        </w:rPr>
+      <w:r>
+        <w:t>Recurrent Neural Networks (RNNs) are designed to handle sequential data, where the order of inputs matters</w:t>
+      </w:r>
+      <w:sdt>
+        <w:sdtPr>
+          <w:id w:val="-789819680"/>
+          <w:citation/>
+        </w:sdtPr>
+        <w:sdtContent>
+          <w:r>
+            <w:fldChar w:fldCharType="begin"/>
+          </w:r>
+          <w:r>
+            <w:rPr>
+              <w:lang w:val="en-US"/>
+            </w:rPr>
+            <w:instrText xml:space="preserve"> CITATION Elm90 \l 1033 </w:instrText>
+          </w:r>
+          <w:r>
+            <w:fldChar w:fldCharType="separate"/>
+          </w:r>
+          <w:r>
+            <w:rPr>
+              <w:noProof/>
+              <w:lang w:val="en-US"/>
+            </w:rPr>
+            <w:t xml:space="preserve"> </w:t>
+          </w:r>
+          <w:r>
+            <w:rPr>
+              <w:noProof/>
+              <w:lang w:val="en-US"/>
+            </w:rPr>
+            <w:t>[30]</w:t>
+          </w:r>
+          <w:r>
+            <w:fldChar w:fldCharType="end"/>
+          </w:r>
+        </w:sdtContent>
+      </w:sdt>
+      <w:r>
+        <w:t xml:space="preserve">. Unlike regular neural networks, RNNs maintain a hidden state that is updated over time as new inputs are processed. This allows the network to remember previous information, which is particularly useful for tasks like language modeling and Sign Language Recognition (SLR). In the context of SLR, RNNs are useful for recognizing dynamic signs, where hand positions evolve over time across a sequence of frames. </w:t>
+      </w:r>
+    </w:p>
+    <w:p/>
+    <w:p>
+      <w:r>
+        <w:t>However, regular RNNs face two main problems when learning from long sequences: the vanishing gradient problem and the exploding gradient problem</w:t>
+      </w:r>
+      <w:r>
+        <w:t xml:space="preserve"> </w:t>
+      </w:r>
+      <w:sdt>
+        <w:sdtPr>
+          <w:id w:val="-1502890382"/>
+          <w:citation/>
+        </w:sdtPr>
+        <w:sdtContent>
+          <w:r>
+            <w:fldChar w:fldCharType="begin"/>
+          </w:r>
+          <w:r>
+            <w:rPr>
+              <w:lang w:val="en-US"/>
+            </w:rPr>
+            <w:instrText xml:space="preserve"> CITATION Hoc97 \l 1033 </w:instrText>
+          </w:r>
+          <w:r>
+            <w:fldChar w:fldCharType="separate"/>
+          </w:r>
+          <w:r>
+            <w:rPr>
+              <w:noProof/>
+              <w:lang w:val="en-US"/>
+            </w:rPr>
+            <w:t>[31]</w:t>
+          </w:r>
+          <w:r>
+            <w:fldChar w:fldCharType="end"/>
+          </w:r>
+        </w:sdtContent>
+      </w:sdt>
+      <w:r>
+        <w:t xml:space="preserve">. In the vanishing gradient problem, gradients become extremely small during backpropagation, which makes it hard for the model to learn long-term dependencies. On the other hand, the exploding gradient problem occurs when gradients become too large, leading to unstable model </w:t>
+      </w:r>
+      <w:r>
         <w:lastRenderedPageBreak/>
-        <w:t>Transformers and Self-Attention</w:t>
-      </w:r>
-    </w:p>
-    <w:p>
-      <w:pPr>
-        <w:pStyle w:val="NormalWeb"/>
-        <w:rPr>
-          <w:color w:val="000000"/>
-        </w:rPr>
-      </w:pPr>
-      <w:r>
-        <w:rPr>
-          <w:color w:val="000000"/>
-        </w:rPr>
-        <w:t>Transformers are an alternative to RNNs for sequential modeling. Instead of processing one frame at a time, they look at the entire sequence at once using a mechanism called self-attention. This allows them to focus on relevant parts of the sequence regardless of their position. Transformers also support parallel processing, which speeds up training [35].</w:t>
-      </w:r>
-    </w:p>
-    <w:p>
-      <w:pPr>
-        <w:pStyle w:val="Heading2"/>
-        <w:numPr>
-          <w:ilvl w:val="2"/>
-          <w:numId w:val="84"/>
-        </w:numPr>
-        <w:rPr>
-          <w:iCs/>
-        </w:rPr>
-      </w:pPr>
-      <w:r>
-        <w:rPr>
-          <w:color w:val="000000"/>
-        </w:rPr>
-        <w:t>BERT: Transformer-Based Encoding</w:t>
-      </w:r>
-    </w:p>
-    <w:p>
-      <w:pPr>
-        <w:pStyle w:val="NormalWeb"/>
-        <w:rPr>
-          <w:color w:val="000000"/>
-        </w:rPr>
-      </w:pPr>
-      <w:r>
-        <w:rPr>
-          <w:color w:val="000000"/>
-        </w:rPr>
-        <w:t>BERT (Bidirectional Encoder Representations from Transformers) is a specific architecture based on Transformers. It stacks multiple Transformer encoder layers and uses positional encodings to handle sequence order [40]. In this project, we use BERT-based models to process the sequences of landmark coordinates and classify them into signs.</w:t>
-      </w:r>
-    </w:p>
+        <w:t xml:space="preserve">weights and causing the model to diverge. These issues limit the effectiveness of basic RNNs </w:t>
+      </w:r>
+      <w:r>
+        <w:t>to learn</w:t>
+      </w:r>
+      <w:r>
+        <w:t xml:space="preserve"> long-range dependencies</w:t>
+      </w:r>
+      <w:r>
+        <w:t xml:space="preserve"> </w:t>
+      </w:r>
+      <w:sdt>
+        <w:sdtPr>
+          <w:id w:val="-1261749563"/>
+          <w:citation/>
+        </w:sdtPr>
+        <w:sdtContent>
+          <w:r>
+            <w:fldChar w:fldCharType="begin"/>
+          </w:r>
+          <w:r>
+            <w:rPr>
+              <w:lang w:val="en-US"/>
+            </w:rPr>
+            <w:instrText xml:space="preserve"> CITATION Hoc97 \l 1033 </w:instrText>
+          </w:r>
+          <w:r>
+            <w:fldChar w:fldCharType="separate"/>
+          </w:r>
+          <w:r>
+            <w:rPr>
+              <w:noProof/>
+              <w:lang w:val="en-US"/>
+            </w:rPr>
+            <w:t>[31]</w:t>
+          </w:r>
+          <w:r>
+            <w:fldChar w:fldCharType="end"/>
+          </w:r>
+        </w:sdtContent>
+      </w:sdt>
+      <w:r>
+        <w:t>.</w:t>
+      </w:r>
+    </w:p>
+    <w:p/>
+    <w:p>
+      <w:r>
+        <w:t>Long Short-Term Memory (LSTM)</w:t>
+      </w:r>
+      <w:sdt>
+        <w:sdtPr>
+          <w:id w:val="2012864567"/>
+          <w:citation/>
+        </w:sdtPr>
+        <w:sdtContent>
+          <w:r>
+            <w:fldChar w:fldCharType="begin"/>
+          </w:r>
+          <w:r>
+            <w:rPr>
+              <w:lang w:val="en-US"/>
+            </w:rPr>
+            <w:instrText xml:space="preserve"> CITATION Hoc97 \l 1033 </w:instrText>
+          </w:r>
+          <w:r>
+            <w:fldChar w:fldCharType="separate"/>
+          </w:r>
+          <w:r>
+            <w:rPr>
+              <w:noProof/>
+              <w:lang w:val="en-US"/>
+            </w:rPr>
+            <w:t xml:space="preserve"> </w:t>
+          </w:r>
+          <w:r>
+            <w:rPr>
+              <w:noProof/>
+              <w:lang w:val="en-US"/>
+            </w:rPr>
+            <w:t>[31]</w:t>
+          </w:r>
+          <w:r>
+            <w:fldChar w:fldCharType="end"/>
+          </w:r>
+        </w:sdtContent>
+      </w:sdt>
+      <w:r>
+        <w:t> and Gated Recurrent Units (GRU)</w:t>
+      </w:r>
+      <w:r>
+        <w:t xml:space="preserve"> </w:t>
+      </w:r>
+      <w:sdt>
+        <w:sdtPr>
+          <w:id w:val="-957790852"/>
+          <w:citation/>
+        </w:sdtPr>
+        <w:sdtContent>
+          <w:r>
+            <w:fldChar w:fldCharType="begin"/>
+          </w:r>
+          <w:r>
+            <w:rPr>
+              <w:lang w:val="en-US"/>
+            </w:rPr>
+            <w:instrText xml:space="preserve"> CITATION Cho14 \l 1033 </w:instrText>
+          </w:r>
+          <w:r>
+            <w:fldChar w:fldCharType="separate"/>
+          </w:r>
+          <w:r>
+            <w:rPr>
+              <w:noProof/>
+              <w:lang w:val="en-US"/>
+            </w:rPr>
+            <w:t>[32]</w:t>
+          </w:r>
+          <w:r>
+            <w:fldChar w:fldCharType="end"/>
+          </w:r>
+        </w:sdtContent>
+      </w:sdt>
+      <w:r>
+        <w:t xml:space="preserve"> </w:t>
+      </w:r>
+      <w:r>
+        <w:t xml:space="preserve">were introduced to overcome these issues in standard RNNs. Both LSTM and GRU use gating mechanisms to control how much information is passed along and how much is discarded, allowing them to remember important details over longer sequences. LSTMs are more complex, using three gates: the input gate, the forget gate, and the output gate. This structure helps LSTMs overcome the vanishing and exploding gradient problems by controlling the flow of information more effectively. GRUs are simpler and combine the forget and input gates into a single update gate, but </w:t>
+      </w:r>
+      <w:r>
+        <w:t xml:space="preserve">are </w:t>
+      </w:r>
+      <w:r>
+        <w:t xml:space="preserve">still highly effective. Both models are widely used for SLR because they can capture temporal dependencies in dynamic signs, which is crucial for accurate recognition </w:t>
+      </w:r>
+      <w:sdt>
+        <w:sdtPr>
+          <w:id w:val="1744219058"/>
+          <w:citation/>
+        </w:sdtPr>
+        <w:sdtContent>
+          <w:r>
+            <w:fldChar w:fldCharType="begin"/>
+          </w:r>
+          <w:r>
+            <w:rPr>
+              <w:lang w:val="en-US"/>
+            </w:rPr>
+            <w:instrText xml:space="preserve"> CITATION Rod25 \l 1033 </w:instrText>
+          </w:r>
+          <w:r>
+            <w:fldChar w:fldCharType="separate"/>
+          </w:r>
+          <w:r>
+            <w:rPr>
+              <w:noProof/>
+              <w:lang w:val="en-US"/>
+            </w:rPr>
+            <w:t>[33]</w:t>
+          </w:r>
+          <w:r>
+            <w:fldChar w:fldCharType="end"/>
+          </w:r>
+        </w:sdtContent>
+      </w:sdt>
+      <w:r>
+        <w:t>,</w:t>
+      </w:r>
+      <w:sdt>
+        <w:sdtPr>
+          <w:id w:val="-1565331843"/>
+          <w:citation/>
+        </w:sdtPr>
+        <w:sdtContent>
+          <w:r>
+            <w:fldChar w:fldCharType="begin"/>
+          </w:r>
+          <w:r>
+            <w:rPr>
+              <w:lang w:val="en-US"/>
+            </w:rPr>
+            <w:instrText xml:space="preserve"> CITATION Gon24 \l 1033 </w:instrText>
+          </w:r>
+          <w:r>
+            <w:fldChar w:fldCharType="separate"/>
+          </w:r>
+          <w:r>
+            <w:rPr>
+              <w:noProof/>
+              <w:lang w:val="en-US"/>
+            </w:rPr>
+            <w:t xml:space="preserve"> </w:t>
+          </w:r>
+          <w:r>
+            <w:rPr>
+              <w:noProof/>
+              <w:lang w:val="en-US"/>
+            </w:rPr>
+            <w:t>[9]</w:t>
+          </w:r>
+          <w:r>
+            <w:fldChar w:fldCharType="end"/>
+          </w:r>
+        </w:sdtContent>
+      </w:sdt>
+      <w:r>
+        <w:t>.</w:t>
+      </w:r>
+    </w:p>
+    <w:p/>
+    <w:p>
+      <w:r>
+        <w:t>Transformers</w:t>
+      </w:r>
+      <w:r>
+        <w:t xml:space="preserve"> </w:t>
+      </w:r>
+      <w:sdt>
+        <w:sdtPr>
+          <w:id w:val="1351616574"/>
+          <w:citation/>
+        </w:sdtPr>
+        <w:sdtContent>
+          <w:r>
+            <w:fldChar w:fldCharType="begin"/>
+          </w:r>
+          <w:r>
+            <w:rPr>
+              <w:lang w:val="en-US"/>
+            </w:rPr>
+            <w:instrText xml:space="preserve"> CITATION Vas17 \l 1033 </w:instrText>
+          </w:r>
+          <w:r>
+            <w:fldChar w:fldCharType="separate"/>
+          </w:r>
+          <w:r>
+            <w:rPr>
+              <w:noProof/>
+              <w:lang w:val="en-US"/>
+            </w:rPr>
+            <w:t>[34]</w:t>
+          </w:r>
+          <w:r>
+            <w:fldChar w:fldCharType="end"/>
+          </w:r>
+        </w:sdtContent>
+      </w:sdt>
+      <w:r>
+        <w:t xml:space="preserve"> provide an alternative to RNNs for sequential modeling. Rather than processing one frame at a time, Transformers use self-attention, which allows the model to look at the entire sequence at once. Self-attention computes the relationships between all parts of the sequence and assigns different weights to each part based on its relevance, enabling the model to focus on the most important information. </w:t>
+      </w:r>
+      <w:r>
+        <w:t>To compensate for the lack of inherent order in parallel processing, Transformers include positional encodings, which inject information about the position of each element into the input. This design allows Transformers to model long-range dependencies more effectively than RNNs while also enabling faster training through parallelism.</w:t>
+      </w:r>
+    </w:p>
+    <w:p/>
+    <w:p>
+      <w:r>
+        <w:t>BERT (Bidirectional Encoder Representations from Transformers) is a specific implementation of the Transformer model. It is bidirectional, meaning it looks at both the preceding and succeeding context in a sequence, rather than just one direction. This bidirectionality improves the model's understanding of context. BERT uses multiple layers of Transformer encoders, each layer applying self-attention and feedforward networks. In this project, we use BERT-based models to process sequences of landmark coordinates extracted from video frames and classify them into signs. BERT's ability to model complex patterns in sequential data makes it well-suited for Sign Language Recognition tasks</w:t>
+      </w:r>
+      <w:sdt>
+        <w:sdtPr>
+          <w:id w:val="38786569"/>
+          <w:citation/>
+        </w:sdtPr>
+        <w:sdtContent>
+          <w:r>
+            <w:fldChar w:fldCharType="begin"/>
+          </w:r>
+          <w:r>
+            <w:rPr>
+              <w:lang w:val="en-US"/>
+            </w:rPr>
+            <w:instrText xml:space="preserve"> CITATION Dev19 \l 1033 </w:instrText>
+          </w:r>
+          <w:r>
+            <w:fldChar w:fldCharType="separate"/>
+          </w:r>
+          <w:r>
+            <w:rPr>
+              <w:noProof/>
+              <w:lang w:val="en-US"/>
+            </w:rPr>
+            <w:t xml:space="preserve"> </w:t>
+          </w:r>
+          <w:r>
+            <w:rPr>
+              <w:noProof/>
+              <w:lang w:val="en-US"/>
+            </w:rPr>
+            <w:t>[35]</w:t>
+          </w:r>
+          <w:r>
+            <w:fldChar w:fldCharType="end"/>
+          </w:r>
+        </w:sdtContent>
+      </w:sdt>
+      <w:r>
+        <w:t>.</w:t>
+      </w:r>
+    </w:p>
+    <w:p/>
     <w:p>
       <w:pPr>
         <w:pStyle w:val="Heading2"/>
@@ -12298,7 +12686,63 @@
         <w:rPr>
           <w:color w:val="000000"/>
         </w:rPr>
-        <w:t>Evaluating classification models requires metrics that measure how well predictions match true labels. Below are the main metrics used, defined in the multiclass setting.</w:t>
+        <w:t>Evaluating classification models requires metrics that measure how well predictions match true labels. Below are the main metrics used, defined in the multiclass setting</w:t>
+      </w:r>
+      <w:r>
+        <w:rPr>
+          <w:color w:val="000000"/>
+        </w:rPr>
+        <w:t xml:space="preserve"> </w:t>
+      </w:r>
+      <w:sdt>
+        <w:sdtPr>
+          <w:rPr>
+            <w:color w:val="000000"/>
+          </w:rPr>
+          <w:id w:val="2061671386"/>
+          <w:citation/>
+        </w:sdtPr>
+        <w:sdtContent>
+          <w:r>
+            <w:rPr>
+              <w:color w:val="000000"/>
+            </w:rPr>
+            <w:fldChar w:fldCharType="begin"/>
+          </w:r>
+          <w:r>
+            <w:rPr>
+              <w:color w:val="000000"/>
+              <w:lang w:val="en-US"/>
+            </w:rPr>
+            <w:instrText xml:space="preserve"> CITATION Man08 \l 1033 </w:instrText>
+          </w:r>
+          <w:r>
+            <w:rPr>
+              <w:color w:val="000000"/>
+            </w:rPr>
+            <w:fldChar w:fldCharType="separate"/>
+          </w:r>
+          <w:r>
+            <w:rPr>
+              <w:noProof/>
+              <w:color w:val="000000"/>
+              <w:lang w:val="en-US"/>
+            </w:rPr>
+            <w:t>[36]</w:t>
+          </w:r>
+          <w:r>
+            <w:rPr>
+              <w:color w:val="000000"/>
+            </w:rPr>
+            <w:fldChar w:fldCharType="end"/>
+          </w:r>
+        </w:sdtContent>
+      </w:sdt>
+      <w:r>
+        <w:rPr>
+          <w:color w:val="000000"/>
+        </w:rPr>
+        <w:t>.</w:t>
       </w:r>
     </w:p>
     <w:p>
@@ -13796,7 +14240,6 @@
         <w:rPr>
           <w:color w:val="000000"/>
         </w:rPr>
-        <w:lastRenderedPageBreak/>
         <w:t xml:space="preserve">The proportion of times the true class is among the top 2 predicted classes: </w:t>
       </w:r>
     </w:p>
@@ -15906,7 +16349,7 @@
                 <w:lang w:val="en-US"/>
               </w:rPr>
               <w:drawing>
-                <wp:inline distT="0" distB="0" distL="0" distR="0" wp14:anchorId="78035478" wp14:editId="7D04756E">
+                <wp:inline distT="0" distB="0" distL="0" distR="0" wp14:anchorId="78035478" wp14:editId="16F75DA8">
                   <wp:extent cx="5393690" cy="1040130"/>
                   <wp:effectExtent l="0" t="0" r="0" b="0"/>
                   <wp:docPr id="48" name="Picture 15"/>
@@ -16206,7 +16649,7 @@
               </w:rPr>
               <w:lastRenderedPageBreak/>
               <w:drawing>
-                <wp:inline distT="0" distB="0" distL="0" distR="0" wp14:anchorId="2358FDF8" wp14:editId="3B9C7A16">
+                <wp:inline distT="0" distB="0" distL="0" distR="0" wp14:anchorId="2358FDF8" wp14:editId="42822CA4">
                   <wp:extent cx="5472430" cy="1131570"/>
                   <wp:effectExtent l="0" t="0" r="0" b="0"/>
                   <wp:docPr id="47" name="Picture 16"/>
@@ -17684,7 +18127,7 @@
                 <w:lang w:val="en-US"/>
               </w:rPr>
               <w:drawing>
-                <wp:inline distT="0" distB="0" distL="0" distR="0" wp14:anchorId="3709A305" wp14:editId="7EC7372B">
+                <wp:inline distT="0" distB="0" distL="0" distR="0" wp14:anchorId="3709A305" wp14:editId="31130A62">
                   <wp:extent cx="5464810" cy="2854960"/>
                   <wp:effectExtent l="0" t="0" r="0" b="0"/>
                   <wp:docPr id="43" name="Picture 20"/>
@@ -18851,7 +19294,7 @@
           <w:noProof/>
           <w:position w:val="-6"/>
         </w:rPr>
-        <w:pict w14:anchorId="5D3C7886">
+        <w:pict w14:anchorId="0780CE41">
           <v:shapetype id="_x0000_t75" coordsize="21600,21600" o:spt="75" o:preferrelative="t" path="m@4@5l@4@11@9@11@9@5xe" filled="f" stroked="f">
             <v:stroke joinstyle="miter"/>
             <v:formulas>
@@ -18871,7 +19314,7 @@
             <v:path o:extrusionok="f" gradientshapeok="t" o:connecttype="rect"/>
             <o:lock v:ext="edit" aspectratio="t"/>
           </v:shapetype>
-          <v:shape id="_x0000_i1061" type="#_x0000_t75" alt="" style="width:26.3pt;height:15.1pt;mso-width-percent:0;mso-height-percent:0;mso-width-percent:0;mso-height-percent:0" equationxml="&lt;?xml version=&quot;1.0&quot; encoding=&quot;UTF-8&quot; standalone=&quot;yes&quot;?&gt;&#13;&#13;&#13;&#13;&#13;&#13;&#10;&lt;?mso-application progid=&quot;Word.Document&quot;?&gt;&#13;&#13;&#13;&#13;&#13;&#13;&#10;&lt;w:wordDocument xmlns:aml=&quot;http://schemas.microsoft.com/aml/2001/core&quot; xmlns:wpc=&quot;http://schemas.microsoft.com/office/word/2010/wordprocessingCanvas&quot; xmlns:cx=&quot;http://schemas.microsoft.com/office/drawing/2014/chartex&quot; xmlns:cx1=&quot;http://schemas.microsoft.com/office/drawing/2015/9/8/chartex&quot; xmlns:cx2=&quot;http://schemas.microsoft.com/office/drawing/2015/10/21/chartex&quot; xmlns:cx3=&quot;http://schemas.microsoft.com/office/drawing/2016/5/9/chartex&quot; xmlns:cx4=&quot;http://schemas.microsoft.com/office/drawing/2016/5/10/chartex&quot; xmlns:cx5=&quot;http://schemas.microsoft.com/office/drawing/2016/5/11/chartex&quot; xmlns:cx6=&quot;http://schemas.microsoft.com/office/drawing/2016/5/12/chartex&quot; xmlns:cx7=&quot;http://schemas.microsoft.com/office/drawing/2016/5/13/chartex&quot; xmlns:cx8=&quot;http://schemas.microsoft.com/office/drawing/2016/5/14/chartex&quot; xmlns:cr=&quot;http://schemas.microsoft.com/office/comments/2020/reactions&quot; xmlns:dt=&quot;uuid:C2F41010-65B3-11d1-A29F-00AA00C14882&quot; xmlns:mc=&quot;http://schemas.openxmlformats.org/markup-compatibility/2006&quot; xmlns:aink=&quot;http://schemas.microsoft.com/office/drawing/2016/ink&quot; xmlns:am3d=&quot;http://schemas.microsoft.com/office/drawing/2017/model3d&quot; xmlns:o=&quot;urn:schemas-microsoft-com:office:office&quot; xmlns:oel=&quot;http://schemas.microsoft.com/office/2019/extlst&quot; xmlns:m=&quot;http://schemas.openxmlformats.org/officeDocument/2006/math&quot; xmlns:v=&quot;urn:schemas-microsoft-com:vml&quot; xmlns:w10=&quot;urn:schemas-microsoft-com:office:word&quot; xmlns:w=&quot;http://schemas.microsoft.com/office/word/2003/wordml&quot; xmlns:wx=&quot;http://schemas.microsoft.com/office/word/2003/auxHint&quot; xmlns:wne=&quot;http://schemas.microsoft.com/office/word/2006/wordml&quot; xmlns:wsp=&quot;http://schemas.microsoft.com/office/word/2003/wordml/sp2&quot; xmlns:sl=&quot;http://schemas.microsoft.com/schemaLibrary/2003/core&quot; w:macrosPresent=&quot;no&quot; w:embeddedObjPresent=&quot;no&quot; w:ocxPresent=&quot;no&quot; xml:space=&quot;preserve&quot;&gt;&lt;w:ignoreSubtree w:val=&quot;http://schemas.microsoft.com/office/word/2003/wordml/sp2&quot;/&gt;&lt;o:DocumentProperties&gt;&lt;o:Version&gt;16&lt;/o:Version&gt;&lt;/o:DocumentProperties&gt;&lt;w:shapeDefaults&gt;&lt;o:shapedefaults v:ext=&quot;edit&quot; spidmax=&quot;1026&quot;/&gt;&lt;o:shapelayout v:ext=&quot;edit&quot;&gt;&lt;o:idmap v:ext=&quot;edit&quot; data=&quot;1&quot;/&gt;&lt;/o:shapelayout&gt;&lt;/w:shapeDefaults&gt;&lt;w:docPr&gt;&lt;w:view w:val=&quot;print&quot;/&gt;&lt;w:zoom w:percent=&quot;232&quot;/&gt;&lt;w:doNotEmbedSystemFonts/&gt;&lt;w:defaultTabStop w:val=&quot;708&quot;/&gt;&lt;w:hyphenationZone w:val=&quot;425&quot;/&gt;&lt;w:punctuationKerning/&gt;&lt;w:characterSpacingControl w:val=&quot;DontCompress&quot;/&gt;&lt;w:optimizeForBrowser/&gt;&lt;w:allowPNG/&gt;&lt;w:validateAgainstSchema/&gt;&lt;w:saveInvalidXML w:val=&quot;off&quot;/&gt;&lt;w:ignoreMixedContent w:val=&quot;off&quot;/&gt;&lt;w:alwaysShowPlaceholderText w:val=&quot;off&quot;/&gt;&lt;w:compat&gt;&lt;w:breakWrappedTables/&gt;&lt;w:snapToGridInCell/&gt;&lt;w:wrapTextWithPunct/&gt;&lt;w:useAsianBreakRules/&gt;&lt;w:dontGrowAutofit/&gt;&lt;/w:compat&gt;&lt;wsp:rsids&gt;&lt;wsp:rsidRoot wsp:val=&quot;00882373&quot;/&gt;&lt;wsp:rsid wsp:val=&quot;00001961&quot;/&gt;&lt;wsp:rsid wsp:val=&quot;0001694A&quot;/&gt;&lt;wsp:rsid wsp:val=&quot;00036453&quot;/&gt;&lt;wsp:rsid wsp:val=&quot;000376C1&quot;/&gt;&lt;wsp:rsid wsp:val=&quot;000377D9&quot;/&gt;&lt;wsp:rsid wsp:val=&quot;00074F20&quot;/&gt;&lt;wsp:rsid wsp:val=&quot;0010411B&quot;/&gt;&lt;wsp:rsid wsp:val=&quot;00166D1B&quot;/&gt;&lt;wsp:rsid wsp:val=&quot;00197CA5&quot;/&gt;&lt;wsp:rsid wsp:val=&quot;001A14C6&quot;/&gt;&lt;wsp:rsid wsp:val=&quot;001B280F&quot;/&gt;&lt;wsp:rsid wsp:val=&quot;001F1FB4&quot;/&gt;&lt;wsp:rsid wsp:val=&quot;00221DA6&quot;/&gt;&lt;wsp:rsid wsp:val=&quot;00256D6E&quot;/&gt;&lt;wsp:rsid wsp:val=&quot;0027320C&quot;/&gt;&lt;wsp:rsid wsp:val=&quot;00282FCB&quot;/&gt;&lt;wsp:rsid wsp:val=&quot;00290362&quot;/&gt;&lt;wsp:rsid wsp:val=&quot;002B554C&quot;/&gt;&lt;wsp:rsid wsp:val=&quot;002C4423&quot;/&gt;&lt;wsp:rsid wsp:val=&quot;00302356&quot;/&gt;&lt;wsp:rsid wsp:val=&quot;00316761&quot;/&gt;&lt;wsp:rsid wsp:val=&quot;0033095E&quot;/&gt;&lt;wsp:rsid wsp:val=&quot;0037554F&quot;/&gt;&lt;wsp:rsid wsp:val=&quot;00387186&quot;/&gt;&lt;wsp:rsid wsp:val=&quot;00397D95&quot;/&gt;&lt;wsp:rsid wsp:val=&quot;003B1342&quot;/&gt;&lt;wsp:rsid wsp:val=&quot;003D5BBC&quot;/&gt;&lt;wsp:rsid wsp:val=&quot;003D6AB8&quot;/&gt;&lt;wsp:rsid wsp:val=&quot;003D7D0B&quot;/&gt;&lt;wsp:rsid wsp:val=&quot;00442202&quot;/&gt;&lt;wsp:rsid wsp:val=&quot;004D340D&quot;/&gt;&lt;wsp:rsid wsp:val=&quot;00525C6A&quot;/&gt;&lt;wsp:rsid wsp:val=&quot;00572465&quot;/&gt;&lt;wsp:rsid wsp:val=&quot;00586EDA&quot;/&gt;&lt;wsp:rsid wsp:val=&quot;005B53AA&quot;/&gt;&lt;wsp:rsid wsp:val=&quot;005E01E7&quot;/&gt;&lt;wsp:rsid wsp:val=&quot;005E5EC6&quot;/&gt;&lt;wsp:rsid wsp:val=&quot;006677AA&quot;/&gt;&lt;wsp:rsid wsp:val=&quot;0068574D&quot;/&gt;&lt;wsp:rsid wsp:val=&quot;006D2580&quot;/&gt;&lt;wsp:rsid wsp:val=&quot;006D538D&quot;/&gt;&lt;wsp:rsid wsp:val=&quot;00724BBE&quot;/&gt;&lt;wsp:rsid wsp:val=&quot;00766A9F&quot;/&gt;&lt;wsp:rsid wsp:val=&quot;00775D88&quot;/&gt;&lt;wsp:rsid wsp:val=&quot;0080328A&quot;/&gt;&lt;wsp:rsid wsp:val=&quot;00813FAF&quot;/&gt;&lt;wsp:rsid wsp:val=&quot;008567F2&quot;/&gt;&lt;wsp:rsid wsp:val=&quot;00865DF9&quot;/&gt;&lt;wsp:rsid wsp:val=&quot;00876291&quot;/&gt;&lt;wsp:rsid wsp:val=&quot;00882373&quot;/&gt;&lt;wsp:rsid wsp:val=&quot;00892B7F&quot;/&gt;&lt;wsp:rsid wsp:val=&quot;008C4A63&quot;/&gt;&lt;wsp:rsid wsp:val=&quot;008D1774&quot;/&gt;&lt;wsp:rsid wsp:val=&quot;0091730D&quot;/&gt;&lt;wsp:rsid wsp:val=&quot;009268F4&quot;/&gt;&lt;wsp:rsid wsp:val=&quot;00926A09&quot;/&gt;&lt;wsp:rsid wsp:val=&quot;009413B5&quot;/&gt;&lt;wsp:rsid wsp:val=&quot;009A5B2B&quot;/&gt;&lt;wsp:rsid wsp:val=&quot;009B308D&quot;/&gt;&lt;wsp:rsid wsp:val=&quot;009D067D&quot;/&gt;&lt;wsp:rsid wsp:val=&quot;009D79DF&quot;/&gt;&lt;wsp:rsid wsp:val=&quot;009E4AE7&quot;/&gt;&lt;wsp:rsid wsp:val=&quot;009F25C3&quot;/&gt;&lt;wsp:rsid wsp:val=&quot;009F73A1&quot;/&gt;&lt;wsp:rsid wsp:val=&quot;00A146F4&quot;/&gt;&lt;wsp:rsid wsp:val=&quot;00A15973&quot;/&gt;&lt;wsp:rsid wsp:val=&quot;00A55F7B&quot;/&gt;&lt;wsp:rsid wsp:val=&quot;00A81898&quot;/&gt;&lt;wsp:rsid wsp:val=&quot;00AA06EB&quot;/&gt;&lt;wsp:rsid wsp:val=&quot;00AB27EF&quot;/&gt;&lt;wsp:rsid wsp:val=&quot;00B1384B&quot;/&gt;&lt;wsp:rsid wsp:val=&quot;00B65DA8&quot;/&gt;&lt;wsp:rsid wsp:val=&quot;00B80CF8&quot;/&gt;&lt;wsp:rsid wsp:val=&quot;00BB5FD0&quot;/&gt;&lt;wsp:rsid wsp:val=&quot;00BD0F48&quot;/&gt;&lt;wsp:rsid wsp:val=&quot;00BD5BC7&quot;/&gt;&lt;wsp:rsid wsp:val=&quot;00BE1D24&quot;/&gt;&lt;wsp:rsid wsp:val=&quot;00C0458A&quot;/&gt;&lt;wsp:rsid wsp:val=&quot;00C2494F&quot;/&gt;&lt;wsp:rsid wsp:val=&quot;00D0718D&quot;/&gt;&lt;wsp:rsid wsp:val=&quot;00D1554B&quot;/&gt;&lt;wsp:rsid wsp:val=&quot;00D2157D&quot;/&gt;&lt;wsp:rsid wsp:val=&quot;00D66C87&quot;/&gt;&lt;wsp:rsid wsp:val=&quot;00D84372&quot;/&gt;&lt;wsp:rsid wsp:val=&quot;00DA64C9&quot;/&gt;&lt;wsp:rsid wsp:val=&quot;00E36A08&quot;/&gt;&lt;wsp:rsid wsp:val=&quot;00E523FA&quot;/&gt;&lt;wsp:rsid wsp:val=&quot;00E554F8&quot;/&gt;&lt;wsp:rsid wsp:val=&quot;00E64A40&quot;/&gt;&lt;wsp:rsid wsp:val=&quot;00ED45F2&quot;/&gt;&lt;wsp:rsid wsp:val=&quot;00EF312C&quot;/&gt;&lt;wsp:rsid wsp:val=&quot;00F24BAE&quot;/&gt;&lt;wsp:rsid wsp:val=&quot;00F442C3&quot;/&gt;&lt;wsp:rsid wsp:val=&quot;00F5414F&quot;/&gt;&lt;wsp:rsid wsp:val=&quot;00F71C06&quot;/&gt;&lt;wsp:rsid wsp:val=&quot;00F72771&quot;/&gt;&lt;wsp:rsid wsp:val=&quot;00FA4559&quot;/&gt;&lt;wsp:rsid wsp:val=&quot;00FB3F63&quot;/&gt;&lt;wsp:rsid wsp:val=&quot;00FD0061&quot;/&gt;&lt;wsp:rsid wsp:val=&quot;00FF1675&quot;/&gt;&lt;/wsp:rsids&gt;&lt;/w:docPr&gt;&lt;w:body&gt;&lt;wx:sect&gt;&lt;w:p wsp:rsidR=&quot;00892B7F&quot; wsp:rsidRDefault=&quot;00892B7F&quot; wsp:rsidP=&quot;00892B7F&quot;&gt;&lt;m:oMathPara&gt;&lt;m:oMath&gt;&lt;m:r&gt;&lt;w:rPr&gt;&lt;w:rFonts w:ascii=&quot;Cambria Math&quot; w:h-ansi=&quot;Cambria Math&quot;/&gt;&lt;wx:font wx:val=&quot;Cambria Math&quot;/&gt;&lt;w:i/&gt;&lt;w:color w:val=&quot;000000&quot;/&gt;&lt;/w:rPr&gt;&lt;m:t&gt;n*n&lt;/m:t&gt;&lt;/m:r&gt;&lt;/m:oMath&gt;&lt;/m:oMathPara&gt;&lt;/w:p&gt;&lt;w:sectPr wsp:rsidR=&quot;00000000&quot;&gt;&lt;w:pgSz w:w=&quot;12240&quot; w:h=&quot;15840&quot;/&gt;&lt;w:pgMar w:top=&quot;1440&quot; w:right=&quot;1440&quot; w:bottom=&quot;1440&quot; w:left=&quot;1440&quot; w:header=&quot;720&quot; w:footer=&quot;720&quot; w:gutter=&quot;0&quot;/&gt;&lt;w:cols w:space=&quot;720&quot;/&gt;&lt;/w:sectPr&gt;&lt;/wx:sect&gt;&lt;/w:body&gt;&lt;/w:wordDocument&gt;">
+          <v:shape id="_x0000_i1061" type="#_x0000_t75" alt="" style="width:26.1pt;height:14.9pt;mso-width-percent:0;mso-height-percent:0;mso-width-percent:0;mso-height-percent:0" equationxml="&lt;?xml version=&quot;1.0&quot; encoding=&quot;UTF-8&quot; standalone=&quot;yes&quot;?&gt;&#13;&#13;&#13;&#13;&#13;&#13;&#13;&#10;&lt;?mso-application progid=&quot;Word.Document&quot;?&gt;&#13;&#13;&#13;&#13;&#13;&#13;&#13;&#10;&lt;w:wordDocument xmlns:aml=&quot;http://schemas.microsoft.com/aml/2001/core&quot; xmlns:wpc=&quot;http://schemas.microsoft.com/office/word/2010/wordprocessingCanvas&quot; xmlns:cx=&quot;http://schemas.microsoft.com/office/drawing/2014/chartex&quot; xmlns:cx1=&quot;http://schemas.microsoft.com/office/drawing/2015/9/8/chartex&quot; xmlns:cx2=&quot;http://schemas.microsoft.com/office/drawing/2015/10/21/chartex&quot; xmlns:cx3=&quot;http://schemas.microsoft.com/office/drawing/2016/5/9/chartex&quot; xmlns:cx4=&quot;http://schemas.microsoft.com/office/drawing/2016/5/10/chartex&quot; xmlns:cx5=&quot;http://schemas.microsoft.com/office/drawing/2016/5/11/chartex&quot; xmlns:cx6=&quot;http://schemas.microsoft.com/office/drawing/2016/5/12/chartex&quot; xmlns:cx7=&quot;http://schemas.microsoft.com/office/drawing/2016/5/13/chartex&quot; xmlns:cx8=&quot;http://schemas.microsoft.com/office/drawing/2016/5/14/chartex&quot; xmlns:cr=&quot;http://schemas.microsoft.com/office/comments/2020/reactions&quot; xmlns:dt=&quot;uuid:C2F41010-65B3-11d1-A29F-00AA00C14882&quot; xmlns:mc=&quot;http://schemas.openxmlformats.org/markup-compatibility/2006&quot; xmlns:aink=&quot;http://schemas.microsoft.com/office/drawing/2016/ink&quot; xmlns:am3d=&quot;http://schemas.microsoft.com/office/drawing/2017/model3d&quot; xmlns:o=&quot;urn:schemas-microsoft-com:office:office&quot; xmlns:oel=&quot;http://schemas.microsoft.com/office/2019/extlst&quot; xmlns:m=&quot;http://schemas.openxmlformats.org/officeDocument/2006/math&quot; xmlns:v=&quot;urn:schemas-microsoft-com:vml&quot; xmlns:w10=&quot;urn:schemas-microsoft-com:office:word&quot; xmlns:w=&quot;http://schemas.microsoft.com/office/word/2003/wordml&quot; xmlns:wx=&quot;http://schemas.microsoft.com/office/word/2003/auxHint&quot; xmlns:wne=&quot;http://schemas.microsoft.com/office/word/2006/wordml&quot; xmlns:wsp=&quot;http://schemas.microsoft.com/office/word/2003/wordml/sp2&quot; xmlns:sl=&quot;http://schemas.microsoft.com/schemaLibrary/2003/core&quot; w:macrosPresent=&quot;no&quot; w:embeddedObjPresent=&quot;no&quot; w:ocxPresent=&quot;no&quot; xml:space=&quot;preserve&quot;&gt;&lt;w:ignoreSubtree w:val=&quot;http://schemas.microsoft.com/office/word/2003/wordml/sp2&quot;/&gt;&lt;o:DocumentProperties&gt;&lt;o:Version&gt;16&lt;/o:Version&gt;&lt;/o:DocumentProperties&gt;&lt;w:shapeDefaults&gt;&lt;o:shapedefaults v:ext=&quot;edit&quot; spidmax=&quot;1026&quot;/&gt;&lt;o:shapelayout v:ext=&quot;edit&quot;&gt;&lt;o:idmap v:ext=&quot;edit&quot; data=&quot;1&quot;/&gt;&lt;/o:shapelayout&gt;&lt;/w:shapeDefaults&gt;&lt;w:docPr&gt;&lt;w:view w:val=&quot;print&quot;/&gt;&lt;w:zoom w:percent=&quot;232&quot;/&gt;&lt;w:doNotEmbedSystemFonts/&gt;&lt;w:defaultTabStop w:val=&quot;708&quot;/&gt;&lt;w:hyphenationZone w:val=&quot;425&quot;/&gt;&lt;w:punctuationKerning/&gt;&lt;w:characterSpacingControl w:val=&quot;DontCompress&quot;/&gt;&lt;w:optimizeForBrowser/&gt;&lt;w:allowPNG/&gt;&lt;w:validateAgainstSchema/&gt;&lt;w:saveInvalidXML w:val=&quot;off&quot;/&gt;&lt;w:ignoreMixedContent w:val=&quot;off&quot;/&gt;&lt;w:alwaysShowPlaceholderText w:val=&quot;off&quot;/&gt;&lt;w:compat&gt;&lt;w:breakWrappedTables/&gt;&lt;w:snapToGridInCell/&gt;&lt;w:wrapTextWithPunct/&gt;&lt;w:useAsianBreakRules/&gt;&lt;w:dontGrowAutofit/&gt;&lt;/w:compat&gt;&lt;wsp:rsids&gt;&lt;wsp:rsidRoot wsp:val=&quot;00882373&quot;/&gt;&lt;wsp:rsid wsp:val=&quot;00001961&quot;/&gt;&lt;wsp:rsid wsp:val=&quot;0001694A&quot;/&gt;&lt;wsp:rsid wsp:val=&quot;00036453&quot;/&gt;&lt;wsp:rsid wsp:val=&quot;000376C1&quot;/&gt;&lt;wsp:rsid wsp:val=&quot;000377D9&quot;/&gt;&lt;wsp:rsid wsp:val=&quot;00074F20&quot;/&gt;&lt;wsp:rsid wsp:val=&quot;0010411B&quot;/&gt;&lt;wsp:rsid wsp:val=&quot;00166D1B&quot;/&gt;&lt;wsp:rsid wsp:val=&quot;00197CA5&quot;/&gt;&lt;wsp:rsid wsp:val=&quot;001A14C6&quot;/&gt;&lt;wsp:rsid wsp:val=&quot;001B280F&quot;/&gt;&lt;wsp:rsid wsp:val=&quot;001F1FB4&quot;/&gt;&lt;wsp:rsid wsp:val=&quot;00221DA6&quot;/&gt;&lt;wsp:rsid wsp:val=&quot;00256D6E&quot;/&gt;&lt;wsp:rsid wsp:val=&quot;0027320C&quot;/&gt;&lt;wsp:rsid wsp:val=&quot;00282FCB&quot;/&gt;&lt;wsp:rsid wsp:val=&quot;00290362&quot;/&gt;&lt;wsp:rsid wsp:val=&quot;002B554C&quot;/&gt;&lt;wsp:rsid wsp:val=&quot;002C4423&quot;/&gt;&lt;wsp:rsid wsp:val=&quot;00302356&quot;/&gt;&lt;wsp:rsid wsp:val=&quot;00316761&quot;/&gt;&lt;wsp:rsid wsp:val=&quot;0033095E&quot;/&gt;&lt;wsp:rsid wsp:val=&quot;0037554F&quot;/&gt;&lt;wsp:rsid wsp:val=&quot;00387186&quot;/&gt;&lt;wsp:rsid wsp:val=&quot;00397D95&quot;/&gt;&lt;wsp:rsid wsp:val=&quot;003B1342&quot;/&gt;&lt;wsp:rsid wsp:val=&quot;003D5BBC&quot;/&gt;&lt;wsp:rsid wsp:val=&quot;003D6AB8&quot;/&gt;&lt;wsp:rsid wsp:val=&quot;003D7D0B&quot;/&gt;&lt;wsp:rsid wsp:val=&quot;00442202&quot;/&gt;&lt;wsp:rsid wsp:val=&quot;004D340D&quot;/&gt;&lt;wsp:rsid wsp:val=&quot;00525C6A&quot;/&gt;&lt;wsp:rsid wsp:val=&quot;00572465&quot;/&gt;&lt;wsp:rsid wsp:val=&quot;00586EDA&quot;/&gt;&lt;wsp:rsid wsp:val=&quot;005B53AA&quot;/&gt;&lt;wsp:rsid wsp:val=&quot;005E01E7&quot;/&gt;&lt;wsp:rsid wsp:val=&quot;005E5EC6&quot;/&gt;&lt;wsp:rsid wsp:val=&quot;006677AA&quot;/&gt;&lt;wsp:rsid wsp:val=&quot;0068574D&quot;/&gt;&lt;wsp:rsid wsp:val=&quot;006D2580&quot;/&gt;&lt;wsp:rsid wsp:val=&quot;006D538D&quot;/&gt;&lt;wsp:rsid wsp:val=&quot;00724BBE&quot;/&gt;&lt;wsp:rsid wsp:val=&quot;00766A9F&quot;/&gt;&lt;wsp:rsid wsp:val=&quot;00775D88&quot;/&gt;&lt;wsp:rsid wsp:val=&quot;0080328A&quot;/&gt;&lt;wsp:rsid wsp:val=&quot;00813FAF&quot;/&gt;&lt;wsp:rsid wsp:val=&quot;008567F2&quot;/&gt;&lt;wsp:rsid wsp:val=&quot;00865DF9&quot;/&gt;&lt;wsp:rsid wsp:val=&quot;00876291&quot;/&gt;&lt;wsp:rsid wsp:val=&quot;00882373&quot;/&gt;&lt;wsp:rsid wsp:val=&quot;00892B7F&quot;/&gt;&lt;wsp:rsid wsp:val=&quot;008C4A63&quot;/&gt;&lt;wsp:rsid wsp:val=&quot;008D1774&quot;/&gt;&lt;wsp:rsid wsp:val=&quot;0091730D&quot;/&gt;&lt;wsp:rsid wsp:val=&quot;009268F4&quot;/&gt;&lt;wsp:rsid wsp:val=&quot;00926A09&quot;/&gt;&lt;wsp:rsid wsp:val=&quot;009413B5&quot;/&gt;&lt;wsp:rsid wsp:val=&quot;009A5B2B&quot;/&gt;&lt;wsp:rsid wsp:val=&quot;009B308D&quot;/&gt;&lt;wsp:rsid wsp:val=&quot;009D067D&quot;/&gt;&lt;wsp:rsid wsp:val=&quot;009D79DF&quot;/&gt;&lt;wsp:rsid wsp:val=&quot;009E4AE7&quot;/&gt;&lt;wsp:rsid wsp:val=&quot;009F25C3&quot;/&gt;&lt;wsp:rsid wsp:val=&quot;009F73A1&quot;/&gt;&lt;wsp:rsid wsp:val=&quot;00A146F4&quot;/&gt;&lt;wsp:rsid wsp:val=&quot;00A15973&quot;/&gt;&lt;wsp:rsid wsp:val=&quot;00A55F7B&quot;/&gt;&lt;wsp:rsid wsp:val=&quot;00A81898&quot;/&gt;&lt;wsp:rsid wsp:val=&quot;00AA06EB&quot;/&gt;&lt;wsp:rsid wsp:val=&quot;00AB27EF&quot;/&gt;&lt;wsp:rsid wsp:val=&quot;00B1384B&quot;/&gt;&lt;wsp:rsid wsp:val=&quot;00B65DA8&quot;/&gt;&lt;wsp:rsid wsp:val=&quot;00B80CF8&quot;/&gt;&lt;wsp:rsid wsp:val=&quot;00BB5FD0&quot;/&gt;&lt;wsp:rsid wsp:val=&quot;00BD0F48&quot;/&gt;&lt;wsp:rsid wsp:val=&quot;00BD5BC7&quot;/&gt;&lt;wsp:rsid wsp:val=&quot;00BE1D24&quot;/&gt;&lt;wsp:rsid wsp:val=&quot;00C0458A&quot;/&gt;&lt;wsp:rsid wsp:val=&quot;00C2494F&quot;/&gt;&lt;wsp:rsid wsp:val=&quot;00D0718D&quot;/&gt;&lt;wsp:rsid wsp:val=&quot;00D1554B&quot;/&gt;&lt;wsp:rsid wsp:val=&quot;00D2157D&quot;/&gt;&lt;wsp:rsid wsp:val=&quot;00D66C87&quot;/&gt;&lt;wsp:rsid wsp:val=&quot;00D84372&quot;/&gt;&lt;wsp:rsid wsp:val=&quot;00DA64C9&quot;/&gt;&lt;wsp:rsid wsp:val=&quot;00E36A08&quot;/&gt;&lt;wsp:rsid wsp:val=&quot;00E523FA&quot;/&gt;&lt;wsp:rsid wsp:val=&quot;00E554F8&quot;/&gt;&lt;wsp:rsid wsp:val=&quot;00E64A40&quot;/&gt;&lt;wsp:rsid wsp:val=&quot;00ED45F2&quot;/&gt;&lt;wsp:rsid wsp:val=&quot;00EF312C&quot;/&gt;&lt;wsp:rsid wsp:val=&quot;00F24BAE&quot;/&gt;&lt;wsp:rsid wsp:val=&quot;00F442C3&quot;/&gt;&lt;wsp:rsid wsp:val=&quot;00F5414F&quot;/&gt;&lt;wsp:rsid wsp:val=&quot;00F71C06&quot;/&gt;&lt;wsp:rsid wsp:val=&quot;00F72771&quot;/&gt;&lt;wsp:rsid wsp:val=&quot;00FA4559&quot;/&gt;&lt;wsp:rsid wsp:val=&quot;00FB3F63&quot;/&gt;&lt;wsp:rsid wsp:val=&quot;00FD0061&quot;/&gt;&lt;wsp:rsid wsp:val=&quot;00FF1675&quot;/&gt;&lt;/wsp:rsids&gt;&lt;/w:docPr&gt;&lt;w:body&gt;&lt;wx:sect&gt;&lt;w:p wsp:rsidR=&quot;00892B7F&quot; wsp:rsidRDefault=&quot;00892B7F&quot; wsp:rsidP=&quot;00892B7F&quot;&gt;&lt;m:oMathPara&gt;&lt;m:oMath&gt;&lt;m:r&gt;&lt;w:rPr&gt;&lt;w:rFonts w:ascii=&quot;Cambria Math&quot; w:h-ansi=&quot;Cambria Math&quot;/&gt;&lt;wx:font wx:val=&quot;Cambria Math&quot;/&gt;&lt;w:i/&gt;&lt;w:color w:val=&quot;000000&quot;/&gt;&lt;/w:rPr&gt;&lt;m:t&gt;n*n&lt;/m:t&gt;&lt;/m:r&gt;&lt;/m:oMath&gt;&lt;/m:oMathPara&gt;&lt;/w:p&gt;&lt;w:sectPr wsp:rsidR=&quot;00000000&quot;&gt;&lt;w:pgSz w:w=&quot;12240&quot; w:h=&quot;15840&quot;/&gt;&lt;w:pgMar w:top=&quot;1440&quot; w:right=&quot;1440&quot; w:bottom=&quot;1440&quot; w:left=&quot;1440&quot; w:header=&quot;720&quot; w:footer=&quot;720&quot; w:gutter=&quot;0&quot;/&gt;&lt;w:cols w:space=&quot;720&quot;/&gt;&lt;/w:sectPr&gt;&lt;/wx:sect&gt;&lt;/w:body&gt;&lt;/w:wordDocument&gt;">
             <v:imagedata r:id="rId23" o:title="" chromakey="white"/>
           </v:shape>
         </w:pict>
@@ -18897,8 +19340,8 @@
           <w:noProof/>
           <w:position w:val="-6"/>
         </w:rPr>
-        <w:pict w14:anchorId="7FB4CFAB">
-          <v:shape id="_x0000_i1060" type="#_x0000_t75" alt="" style="width:26.3pt;height:15.1pt;mso-width-percent:0;mso-height-percent:0;mso-width-percent:0;mso-height-percent:0" equationxml="&lt;?xml version=&quot;1.0&quot; encoding=&quot;UTF-8&quot; standalone=&quot;yes&quot;?&gt;&#13;&#13;&#13;&#13;&#13;&#13;&#10;&lt;?mso-application progid=&quot;Word.Document&quot;?&gt;&#13;&#13;&#13;&#13;&#13;&#13;&#10;&lt;w:wordDocument xmlns:aml=&quot;http://schemas.microsoft.com/aml/2001/core&quot; xmlns:wpc=&quot;http://schemas.microsoft.com/office/word/2010/wordprocessingCanvas&quot; xmlns:cx=&quot;http://schemas.microsoft.com/office/drawing/2014/chartex&quot; xmlns:cx1=&quot;http://schemas.microsoft.com/office/drawing/2015/9/8/chartex&quot; xmlns:cx2=&quot;http://schemas.microsoft.com/office/drawing/2015/10/21/chartex&quot; xmlns:cx3=&quot;http://schemas.microsoft.com/office/drawing/2016/5/9/chartex&quot; xmlns:cx4=&quot;http://schemas.microsoft.com/office/drawing/2016/5/10/chartex&quot; xmlns:cx5=&quot;http://schemas.microsoft.com/office/drawing/2016/5/11/chartex&quot; xmlns:cx6=&quot;http://schemas.microsoft.com/office/drawing/2016/5/12/chartex&quot; xmlns:cx7=&quot;http://schemas.microsoft.com/office/drawing/2016/5/13/chartex&quot; xmlns:cx8=&quot;http://schemas.microsoft.com/office/drawing/2016/5/14/chartex&quot; xmlns:cr=&quot;http://schemas.microsoft.com/office/comments/2020/reactions&quot; xmlns:dt=&quot;uuid:C2F41010-65B3-11d1-A29F-00AA00C14882&quot; xmlns:mc=&quot;http://schemas.openxmlformats.org/markup-compatibility/2006&quot; xmlns:aink=&quot;http://schemas.microsoft.com/office/drawing/2016/ink&quot; xmlns:am3d=&quot;http://schemas.microsoft.com/office/drawing/2017/model3d&quot; xmlns:o=&quot;urn:schemas-microsoft-com:office:office&quot; xmlns:oel=&quot;http://schemas.microsoft.com/office/2019/extlst&quot; xmlns:m=&quot;http://schemas.openxmlformats.org/officeDocument/2006/math&quot; xmlns:v=&quot;urn:schemas-microsoft-com:vml&quot; xmlns:w10=&quot;urn:schemas-microsoft-com:office:word&quot; xmlns:w=&quot;http://schemas.microsoft.com/office/word/2003/wordml&quot; xmlns:wx=&quot;http://schemas.microsoft.com/office/word/2003/auxHint&quot; xmlns:wne=&quot;http://schemas.microsoft.com/office/word/2006/wordml&quot; xmlns:wsp=&quot;http://schemas.microsoft.com/office/word/2003/wordml/sp2&quot; xmlns:sl=&quot;http://schemas.microsoft.com/schemaLibrary/2003/core&quot; w:macrosPresent=&quot;no&quot; w:embeddedObjPresent=&quot;no&quot; w:ocxPresent=&quot;no&quot; xml:space=&quot;preserve&quot;&gt;&lt;w:ignoreSubtree w:val=&quot;http://schemas.microsoft.com/office/word/2003/wordml/sp2&quot;/&gt;&lt;o:DocumentProperties&gt;&lt;o:Version&gt;16&lt;/o:Version&gt;&lt;/o:DocumentProperties&gt;&lt;w:shapeDefaults&gt;&lt;o:shapedefaults v:ext=&quot;edit&quot; spidmax=&quot;1026&quot;/&gt;&lt;o:shapelayout v:ext=&quot;edit&quot;&gt;&lt;o:idmap v:ext=&quot;edit&quot; data=&quot;1&quot;/&gt;&lt;/o:shapelayout&gt;&lt;/w:shapeDefaults&gt;&lt;w:docPr&gt;&lt;w:view w:val=&quot;print&quot;/&gt;&lt;w:zoom w:percent=&quot;232&quot;/&gt;&lt;w:doNotEmbedSystemFonts/&gt;&lt;w:defaultTabStop w:val=&quot;708&quot;/&gt;&lt;w:hyphenationZone w:val=&quot;425&quot;/&gt;&lt;w:punctuationKerning/&gt;&lt;w:characterSpacingControl w:val=&quot;DontCompress&quot;/&gt;&lt;w:optimizeForBrowser/&gt;&lt;w:allowPNG/&gt;&lt;w:validateAgainstSchema/&gt;&lt;w:saveInvalidXML w:val=&quot;off&quot;/&gt;&lt;w:ignoreMixedContent w:val=&quot;off&quot;/&gt;&lt;w:alwaysShowPlaceholderText w:val=&quot;off&quot;/&gt;&lt;w:compat&gt;&lt;w:breakWrappedTables/&gt;&lt;w:snapToGridInCell/&gt;&lt;w:wrapTextWithPunct/&gt;&lt;w:useAsianBreakRules/&gt;&lt;w:dontGrowAutofit/&gt;&lt;/w:compat&gt;&lt;wsp:rsids&gt;&lt;wsp:rsidRoot wsp:val=&quot;00882373&quot;/&gt;&lt;wsp:rsid wsp:val=&quot;00001961&quot;/&gt;&lt;wsp:rsid wsp:val=&quot;0001694A&quot;/&gt;&lt;wsp:rsid wsp:val=&quot;00036453&quot;/&gt;&lt;wsp:rsid wsp:val=&quot;000376C1&quot;/&gt;&lt;wsp:rsid wsp:val=&quot;000377D9&quot;/&gt;&lt;wsp:rsid wsp:val=&quot;00074F20&quot;/&gt;&lt;wsp:rsid wsp:val=&quot;0010411B&quot;/&gt;&lt;wsp:rsid wsp:val=&quot;00166D1B&quot;/&gt;&lt;wsp:rsid wsp:val=&quot;00197CA5&quot;/&gt;&lt;wsp:rsid wsp:val=&quot;001A14C6&quot;/&gt;&lt;wsp:rsid wsp:val=&quot;001B280F&quot;/&gt;&lt;wsp:rsid wsp:val=&quot;001F1FB4&quot;/&gt;&lt;wsp:rsid wsp:val=&quot;00221DA6&quot;/&gt;&lt;wsp:rsid wsp:val=&quot;00256D6E&quot;/&gt;&lt;wsp:rsid wsp:val=&quot;0027320C&quot;/&gt;&lt;wsp:rsid wsp:val=&quot;00282FCB&quot;/&gt;&lt;wsp:rsid wsp:val=&quot;00290362&quot;/&gt;&lt;wsp:rsid wsp:val=&quot;002B554C&quot;/&gt;&lt;wsp:rsid wsp:val=&quot;002C4423&quot;/&gt;&lt;wsp:rsid wsp:val=&quot;00302356&quot;/&gt;&lt;wsp:rsid wsp:val=&quot;00316761&quot;/&gt;&lt;wsp:rsid wsp:val=&quot;0033095E&quot;/&gt;&lt;wsp:rsid wsp:val=&quot;0037554F&quot;/&gt;&lt;wsp:rsid wsp:val=&quot;00387186&quot;/&gt;&lt;wsp:rsid wsp:val=&quot;00397D95&quot;/&gt;&lt;wsp:rsid wsp:val=&quot;003B1342&quot;/&gt;&lt;wsp:rsid wsp:val=&quot;003D5BBC&quot;/&gt;&lt;wsp:rsid wsp:val=&quot;003D6AB8&quot;/&gt;&lt;wsp:rsid wsp:val=&quot;003D7D0B&quot;/&gt;&lt;wsp:rsid wsp:val=&quot;00442202&quot;/&gt;&lt;wsp:rsid wsp:val=&quot;004D340D&quot;/&gt;&lt;wsp:rsid wsp:val=&quot;00525C6A&quot;/&gt;&lt;wsp:rsid wsp:val=&quot;00572465&quot;/&gt;&lt;wsp:rsid wsp:val=&quot;00586EDA&quot;/&gt;&lt;wsp:rsid wsp:val=&quot;005B53AA&quot;/&gt;&lt;wsp:rsid wsp:val=&quot;005E01E7&quot;/&gt;&lt;wsp:rsid wsp:val=&quot;005E5EC6&quot;/&gt;&lt;wsp:rsid wsp:val=&quot;006677AA&quot;/&gt;&lt;wsp:rsid wsp:val=&quot;0068574D&quot;/&gt;&lt;wsp:rsid wsp:val=&quot;006D2580&quot;/&gt;&lt;wsp:rsid wsp:val=&quot;006D538D&quot;/&gt;&lt;wsp:rsid wsp:val=&quot;00724BBE&quot;/&gt;&lt;wsp:rsid wsp:val=&quot;00766A9F&quot;/&gt;&lt;wsp:rsid wsp:val=&quot;00775D88&quot;/&gt;&lt;wsp:rsid wsp:val=&quot;0080328A&quot;/&gt;&lt;wsp:rsid wsp:val=&quot;00813FAF&quot;/&gt;&lt;wsp:rsid wsp:val=&quot;008567F2&quot;/&gt;&lt;wsp:rsid wsp:val=&quot;00865DF9&quot;/&gt;&lt;wsp:rsid wsp:val=&quot;00876291&quot;/&gt;&lt;wsp:rsid wsp:val=&quot;00882373&quot;/&gt;&lt;wsp:rsid wsp:val=&quot;00892B7F&quot;/&gt;&lt;wsp:rsid wsp:val=&quot;008C4A63&quot;/&gt;&lt;wsp:rsid wsp:val=&quot;008D1774&quot;/&gt;&lt;wsp:rsid wsp:val=&quot;0091730D&quot;/&gt;&lt;wsp:rsid wsp:val=&quot;009268F4&quot;/&gt;&lt;wsp:rsid wsp:val=&quot;00926A09&quot;/&gt;&lt;wsp:rsid wsp:val=&quot;009413B5&quot;/&gt;&lt;wsp:rsid wsp:val=&quot;009A5B2B&quot;/&gt;&lt;wsp:rsid wsp:val=&quot;009B308D&quot;/&gt;&lt;wsp:rsid wsp:val=&quot;009D067D&quot;/&gt;&lt;wsp:rsid wsp:val=&quot;009D79DF&quot;/&gt;&lt;wsp:rsid wsp:val=&quot;009E4AE7&quot;/&gt;&lt;wsp:rsid wsp:val=&quot;009F25C3&quot;/&gt;&lt;wsp:rsid wsp:val=&quot;009F73A1&quot;/&gt;&lt;wsp:rsid wsp:val=&quot;00A146F4&quot;/&gt;&lt;wsp:rsid wsp:val=&quot;00A15973&quot;/&gt;&lt;wsp:rsid wsp:val=&quot;00A55F7B&quot;/&gt;&lt;wsp:rsid wsp:val=&quot;00A81898&quot;/&gt;&lt;wsp:rsid wsp:val=&quot;00AA06EB&quot;/&gt;&lt;wsp:rsid wsp:val=&quot;00AB27EF&quot;/&gt;&lt;wsp:rsid wsp:val=&quot;00B1384B&quot;/&gt;&lt;wsp:rsid wsp:val=&quot;00B65DA8&quot;/&gt;&lt;wsp:rsid wsp:val=&quot;00B80CF8&quot;/&gt;&lt;wsp:rsid wsp:val=&quot;00BB5FD0&quot;/&gt;&lt;wsp:rsid wsp:val=&quot;00BD0F48&quot;/&gt;&lt;wsp:rsid wsp:val=&quot;00BD5BC7&quot;/&gt;&lt;wsp:rsid wsp:val=&quot;00BE1D24&quot;/&gt;&lt;wsp:rsid wsp:val=&quot;00C0458A&quot;/&gt;&lt;wsp:rsid wsp:val=&quot;00C2494F&quot;/&gt;&lt;wsp:rsid wsp:val=&quot;00D0718D&quot;/&gt;&lt;wsp:rsid wsp:val=&quot;00D1554B&quot;/&gt;&lt;wsp:rsid wsp:val=&quot;00D2157D&quot;/&gt;&lt;wsp:rsid wsp:val=&quot;00D66C87&quot;/&gt;&lt;wsp:rsid wsp:val=&quot;00D84372&quot;/&gt;&lt;wsp:rsid wsp:val=&quot;00DA64C9&quot;/&gt;&lt;wsp:rsid wsp:val=&quot;00E36A08&quot;/&gt;&lt;wsp:rsid wsp:val=&quot;00E523FA&quot;/&gt;&lt;wsp:rsid wsp:val=&quot;00E554F8&quot;/&gt;&lt;wsp:rsid wsp:val=&quot;00E64A40&quot;/&gt;&lt;wsp:rsid wsp:val=&quot;00ED45F2&quot;/&gt;&lt;wsp:rsid wsp:val=&quot;00EF312C&quot;/&gt;&lt;wsp:rsid wsp:val=&quot;00F24BAE&quot;/&gt;&lt;wsp:rsid wsp:val=&quot;00F442C3&quot;/&gt;&lt;wsp:rsid wsp:val=&quot;00F5414F&quot;/&gt;&lt;wsp:rsid wsp:val=&quot;00F71C06&quot;/&gt;&lt;wsp:rsid wsp:val=&quot;00F72771&quot;/&gt;&lt;wsp:rsid wsp:val=&quot;00FA4559&quot;/&gt;&lt;wsp:rsid wsp:val=&quot;00FB3F63&quot;/&gt;&lt;wsp:rsid wsp:val=&quot;00FD0061&quot;/&gt;&lt;wsp:rsid wsp:val=&quot;00FF1675&quot;/&gt;&lt;/wsp:rsids&gt;&lt;/w:docPr&gt;&lt;w:body&gt;&lt;wx:sect&gt;&lt;w:p wsp:rsidR=&quot;00892B7F&quot; wsp:rsidRDefault=&quot;00892B7F&quot; wsp:rsidP=&quot;00892B7F&quot;&gt;&lt;m:oMathPara&gt;&lt;m:oMath&gt;&lt;m:r&gt;&lt;w:rPr&gt;&lt;w:rFonts w:ascii=&quot;Cambria Math&quot; w:h-ansi=&quot;Cambria Math&quot;/&gt;&lt;wx:font wx:val=&quot;Cambria Math&quot;/&gt;&lt;w:i/&gt;&lt;w:color w:val=&quot;000000&quot;/&gt;&lt;/w:rPr&gt;&lt;m:t&gt;n*n&lt;/m:t&gt;&lt;/m:r&gt;&lt;/m:oMath&gt;&lt;/m:oMathPara&gt;&lt;/w:p&gt;&lt;w:sectPr wsp:rsidR=&quot;00000000&quot;&gt;&lt;w:pgSz w:w=&quot;12240&quot; w:h=&quot;15840&quot;/&gt;&lt;w:pgMar w:top=&quot;1440&quot; w:right=&quot;1440&quot; w:bottom=&quot;1440&quot; w:left=&quot;1440&quot; w:header=&quot;720&quot; w:footer=&quot;720&quot; w:gutter=&quot;0&quot;/&gt;&lt;w:cols w:space=&quot;720&quot;/&gt;&lt;/w:sectPr&gt;&lt;/wx:sect&gt;&lt;/w:body&gt;&lt;/w:wordDocument&gt;">
+        <w:pict w14:anchorId="33D68311">
+          <v:shape id="_x0000_i1060" type="#_x0000_t75" alt="" style="width:26.1pt;height:14.9pt;mso-width-percent:0;mso-height-percent:0;mso-width-percent:0;mso-height-percent:0" equationxml="&lt;?xml version=&quot;1.0&quot; encoding=&quot;UTF-8&quot; standalone=&quot;yes&quot;?&gt;&#13;&#13;&#13;&#13;&#13;&#13;&#13;&#10;&lt;?mso-application progid=&quot;Word.Document&quot;?&gt;&#13;&#13;&#13;&#13;&#13;&#13;&#13;&#10;&lt;w:wordDocument xmlns:aml=&quot;http://schemas.microsoft.com/aml/2001/core&quot; xmlns:wpc=&quot;http://schemas.microsoft.com/office/word/2010/wordprocessingCanvas&quot; xmlns:cx=&quot;http://schemas.microsoft.com/office/drawing/2014/chartex&quot; xmlns:cx1=&quot;http://schemas.microsoft.com/office/drawing/2015/9/8/chartex&quot; xmlns:cx2=&quot;http://schemas.microsoft.com/office/drawing/2015/10/21/chartex&quot; xmlns:cx3=&quot;http://schemas.microsoft.com/office/drawing/2016/5/9/chartex&quot; xmlns:cx4=&quot;http://schemas.microsoft.com/office/drawing/2016/5/10/chartex&quot; xmlns:cx5=&quot;http://schemas.microsoft.com/office/drawing/2016/5/11/chartex&quot; xmlns:cx6=&quot;http://schemas.microsoft.com/office/drawing/2016/5/12/chartex&quot; xmlns:cx7=&quot;http://schemas.microsoft.com/office/drawing/2016/5/13/chartex&quot; xmlns:cx8=&quot;http://schemas.microsoft.com/office/drawing/2016/5/14/chartex&quot; xmlns:cr=&quot;http://schemas.microsoft.com/office/comments/2020/reactions&quot; xmlns:dt=&quot;uuid:C2F41010-65B3-11d1-A29F-00AA00C14882&quot; xmlns:mc=&quot;http://schemas.openxmlformats.org/markup-compatibility/2006&quot; xmlns:aink=&quot;http://schemas.microsoft.com/office/drawing/2016/ink&quot; xmlns:am3d=&quot;http://schemas.microsoft.com/office/drawing/2017/model3d&quot; xmlns:o=&quot;urn:schemas-microsoft-com:office:office&quot; xmlns:oel=&quot;http://schemas.microsoft.com/office/2019/extlst&quot; xmlns:m=&quot;http://schemas.openxmlformats.org/officeDocument/2006/math&quot; xmlns:v=&quot;urn:schemas-microsoft-com:vml&quot; xmlns:w10=&quot;urn:schemas-microsoft-com:office:word&quot; xmlns:w=&quot;http://schemas.microsoft.com/office/word/2003/wordml&quot; xmlns:wx=&quot;http://schemas.microsoft.com/office/word/2003/auxHint&quot; xmlns:wne=&quot;http://schemas.microsoft.com/office/word/2006/wordml&quot; xmlns:wsp=&quot;http://schemas.microsoft.com/office/word/2003/wordml/sp2&quot; xmlns:sl=&quot;http://schemas.microsoft.com/schemaLibrary/2003/core&quot; w:macrosPresent=&quot;no&quot; w:embeddedObjPresent=&quot;no&quot; w:ocxPresent=&quot;no&quot; xml:space=&quot;preserve&quot;&gt;&lt;w:ignoreSubtree w:val=&quot;http://schemas.microsoft.com/office/word/2003/wordml/sp2&quot;/&gt;&lt;o:DocumentProperties&gt;&lt;o:Version&gt;16&lt;/o:Version&gt;&lt;/o:DocumentProperties&gt;&lt;w:shapeDefaults&gt;&lt;o:shapedefaults v:ext=&quot;edit&quot; spidmax=&quot;1026&quot;/&gt;&lt;o:shapelayout v:ext=&quot;edit&quot;&gt;&lt;o:idmap v:ext=&quot;edit&quot; data=&quot;1&quot;/&gt;&lt;/o:shapelayout&gt;&lt;/w:shapeDefaults&gt;&lt;w:docPr&gt;&lt;w:view w:val=&quot;print&quot;/&gt;&lt;w:zoom w:percent=&quot;232&quot;/&gt;&lt;w:doNotEmbedSystemFonts/&gt;&lt;w:defaultTabStop w:val=&quot;708&quot;/&gt;&lt;w:hyphenationZone w:val=&quot;425&quot;/&gt;&lt;w:punctuationKerning/&gt;&lt;w:characterSpacingControl w:val=&quot;DontCompress&quot;/&gt;&lt;w:optimizeForBrowser/&gt;&lt;w:allowPNG/&gt;&lt;w:validateAgainstSchema/&gt;&lt;w:saveInvalidXML w:val=&quot;off&quot;/&gt;&lt;w:ignoreMixedContent w:val=&quot;off&quot;/&gt;&lt;w:alwaysShowPlaceholderText w:val=&quot;off&quot;/&gt;&lt;w:compat&gt;&lt;w:breakWrappedTables/&gt;&lt;w:snapToGridInCell/&gt;&lt;w:wrapTextWithPunct/&gt;&lt;w:useAsianBreakRules/&gt;&lt;w:dontGrowAutofit/&gt;&lt;/w:compat&gt;&lt;wsp:rsids&gt;&lt;wsp:rsidRoot wsp:val=&quot;00882373&quot;/&gt;&lt;wsp:rsid wsp:val=&quot;00001961&quot;/&gt;&lt;wsp:rsid wsp:val=&quot;0001694A&quot;/&gt;&lt;wsp:rsid wsp:val=&quot;00036453&quot;/&gt;&lt;wsp:rsid wsp:val=&quot;000376C1&quot;/&gt;&lt;wsp:rsid wsp:val=&quot;000377D9&quot;/&gt;&lt;wsp:rsid wsp:val=&quot;00074F20&quot;/&gt;&lt;wsp:rsid wsp:val=&quot;0010411B&quot;/&gt;&lt;wsp:rsid wsp:val=&quot;00166D1B&quot;/&gt;&lt;wsp:rsid wsp:val=&quot;00197CA5&quot;/&gt;&lt;wsp:rsid wsp:val=&quot;001A14C6&quot;/&gt;&lt;wsp:rsid wsp:val=&quot;001B280F&quot;/&gt;&lt;wsp:rsid wsp:val=&quot;001F1FB4&quot;/&gt;&lt;wsp:rsid wsp:val=&quot;00221DA6&quot;/&gt;&lt;wsp:rsid wsp:val=&quot;00256D6E&quot;/&gt;&lt;wsp:rsid wsp:val=&quot;0027320C&quot;/&gt;&lt;wsp:rsid wsp:val=&quot;00282FCB&quot;/&gt;&lt;wsp:rsid wsp:val=&quot;00290362&quot;/&gt;&lt;wsp:rsid wsp:val=&quot;002B554C&quot;/&gt;&lt;wsp:rsid wsp:val=&quot;002C4423&quot;/&gt;&lt;wsp:rsid wsp:val=&quot;00302356&quot;/&gt;&lt;wsp:rsid wsp:val=&quot;00316761&quot;/&gt;&lt;wsp:rsid wsp:val=&quot;0033095E&quot;/&gt;&lt;wsp:rsid wsp:val=&quot;0037554F&quot;/&gt;&lt;wsp:rsid wsp:val=&quot;00387186&quot;/&gt;&lt;wsp:rsid wsp:val=&quot;00397D95&quot;/&gt;&lt;wsp:rsid wsp:val=&quot;003B1342&quot;/&gt;&lt;wsp:rsid wsp:val=&quot;003D5BBC&quot;/&gt;&lt;wsp:rsid wsp:val=&quot;003D6AB8&quot;/&gt;&lt;wsp:rsid wsp:val=&quot;003D7D0B&quot;/&gt;&lt;wsp:rsid wsp:val=&quot;00442202&quot;/&gt;&lt;wsp:rsid wsp:val=&quot;004D340D&quot;/&gt;&lt;wsp:rsid wsp:val=&quot;00525C6A&quot;/&gt;&lt;wsp:rsid wsp:val=&quot;00572465&quot;/&gt;&lt;wsp:rsid wsp:val=&quot;00586EDA&quot;/&gt;&lt;wsp:rsid wsp:val=&quot;005B53AA&quot;/&gt;&lt;wsp:rsid wsp:val=&quot;005E01E7&quot;/&gt;&lt;wsp:rsid wsp:val=&quot;005E5EC6&quot;/&gt;&lt;wsp:rsid wsp:val=&quot;006677AA&quot;/&gt;&lt;wsp:rsid wsp:val=&quot;0068574D&quot;/&gt;&lt;wsp:rsid wsp:val=&quot;006D2580&quot;/&gt;&lt;wsp:rsid wsp:val=&quot;006D538D&quot;/&gt;&lt;wsp:rsid wsp:val=&quot;00724BBE&quot;/&gt;&lt;wsp:rsid wsp:val=&quot;00766A9F&quot;/&gt;&lt;wsp:rsid wsp:val=&quot;00775D88&quot;/&gt;&lt;wsp:rsid wsp:val=&quot;0080328A&quot;/&gt;&lt;wsp:rsid wsp:val=&quot;00813FAF&quot;/&gt;&lt;wsp:rsid wsp:val=&quot;008567F2&quot;/&gt;&lt;wsp:rsid wsp:val=&quot;00865DF9&quot;/&gt;&lt;wsp:rsid wsp:val=&quot;00876291&quot;/&gt;&lt;wsp:rsid wsp:val=&quot;00882373&quot;/&gt;&lt;wsp:rsid wsp:val=&quot;00892B7F&quot;/&gt;&lt;wsp:rsid wsp:val=&quot;008C4A63&quot;/&gt;&lt;wsp:rsid wsp:val=&quot;008D1774&quot;/&gt;&lt;wsp:rsid wsp:val=&quot;0091730D&quot;/&gt;&lt;wsp:rsid wsp:val=&quot;009268F4&quot;/&gt;&lt;wsp:rsid wsp:val=&quot;00926A09&quot;/&gt;&lt;wsp:rsid wsp:val=&quot;009413B5&quot;/&gt;&lt;wsp:rsid wsp:val=&quot;009A5B2B&quot;/&gt;&lt;wsp:rsid wsp:val=&quot;009B308D&quot;/&gt;&lt;wsp:rsid wsp:val=&quot;009D067D&quot;/&gt;&lt;wsp:rsid wsp:val=&quot;009D79DF&quot;/&gt;&lt;wsp:rsid wsp:val=&quot;009E4AE7&quot;/&gt;&lt;wsp:rsid wsp:val=&quot;009F25C3&quot;/&gt;&lt;wsp:rsid wsp:val=&quot;009F73A1&quot;/&gt;&lt;wsp:rsid wsp:val=&quot;00A146F4&quot;/&gt;&lt;wsp:rsid wsp:val=&quot;00A15973&quot;/&gt;&lt;wsp:rsid wsp:val=&quot;00A55F7B&quot;/&gt;&lt;wsp:rsid wsp:val=&quot;00A81898&quot;/&gt;&lt;wsp:rsid wsp:val=&quot;00AA06EB&quot;/&gt;&lt;wsp:rsid wsp:val=&quot;00AB27EF&quot;/&gt;&lt;wsp:rsid wsp:val=&quot;00B1384B&quot;/&gt;&lt;wsp:rsid wsp:val=&quot;00B65DA8&quot;/&gt;&lt;wsp:rsid wsp:val=&quot;00B80CF8&quot;/&gt;&lt;wsp:rsid wsp:val=&quot;00BB5FD0&quot;/&gt;&lt;wsp:rsid wsp:val=&quot;00BD0F48&quot;/&gt;&lt;wsp:rsid wsp:val=&quot;00BD5BC7&quot;/&gt;&lt;wsp:rsid wsp:val=&quot;00BE1D24&quot;/&gt;&lt;wsp:rsid wsp:val=&quot;00C0458A&quot;/&gt;&lt;wsp:rsid wsp:val=&quot;00C2494F&quot;/&gt;&lt;wsp:rsid wsp:val=&quot;00D0718D&quot;/&gt;&lt;wsp:rsid wsp:val=&quot;00D1554B&quot;/&gt;&lt;wsp:rsid wsp:val=&quot;00D2157D&quot;/&gt;&lt;wsp:rsid wsp:val=&quot;00D66C87&quot;/&gt;&lt;wsp:rsid wsp:val=&quot;00D84372&quot;/&gt;&lt;wsp:rsid wsp:val=&quot;00DA64C9&quot;/&gt;&lt;wsp:rsid wsp:val=&quot;00E36A08&quot;/&gt;&lt;wsp:rsid wsp:val=&quot;00E523FA&quot;/&gt;&lt;wsp:rsid wsp:val=&quot;00E554F8&quot;/&gt;&lt;wsp:rsid wsp:val=&quot;00E64A40&quot;/&gt;&lt;wsp:rsid wsp:val=&quot;00ED45F2&quot;/&gt;&lt;wsp:rsid wsp:val=&quot;00EF312C&quot;/&gt;&lt;wsp:rsid wsp:val=&quot;00F24BAE&quot;/&gt;&lt;wsp:rsid wsp:val=&quot;00F442C3&quot;/&gt;&lt;wsp:rsid wsp:val=&quot;00F5414F&quot;/&gt;&lt;wsp:rsid wsp:val=&quot;00F71C06&quot;/&gt;&lt;wsp:rsid wsp:val=&quot;00F72771&quot;/&gt;&lt;wsp:rsid wsp:val=&quot;00FA4559&quot;/&gt;&lt;wsp:rsid wsp:val=&quot;00FB3F63&quot;/&gt;&lt;wsp:rsid wsp:val=&quot;00FD0061&quot;/&gt;&lt;wsp:rsid wsp:val=&quot;00FF1675&quot;/&gt;&lt;/wsp:rsids&gt;&lt;/w:docPr&gt;&lt;w:body&gt;&lt;wx:sect&gt;&lt;w:p wsp:rsidR=&quot;00892B7F&quot; wsp:rsidRDefault=&quot;00892B7F&quot; wsp:rsidP=&quot;00892B7F&quot;&gt;&lt;m:oMathPara&gt;&lt;m:oMath&gt;&lt;m:r&gt;&lt;w:rPr&gt;&lt;w:rFonts w:ascii=&quot;Cambria Math&quot; w:h-ansi=&quot;Cambria Math&quot;/&gt;&lt;wx:font wx:val=&quot;Cambria Math&quot;/&gt;&lt;w:i/&gt;&lt;w:color w:val=&quot;000000&quot;/&gt;&lt;/w:rPr&gt;&lt;m:t&gt;n*n&lt;/m:t&gt;&lt;/m:r&gt;&lt;/m:oMath&gt;&lt;/m:oMathPara&gt;&lt;/w:p&gt;&lt;w:sectPr wsp:rsidR=&quot;00000000&quot;&gt;&lt;w:pgSz w:w=&quot;12240&quot; w:h=&quot;15840&quot;/&gt;&lt;w:pgMar w:top=&quot;1440&quot; w:right=&quot;1440&quot; w:bottom=&quot;1440&quot; w:left=&quot;1440&quot; w:header=&quot;720&quot; w:footer=&quot;720&quot; w:gutter=&quot;0&quot;/&gt;&lt;w:cols w:space=&quot;720&quot;/&gt;&lt;/w:sectPr&gt;&lt;/wx:sect&gt;&lt;/w:body&gt;&lt;/w:wordDocument&gt;">
             <v:imagedata r:id="rId23" o:title="" chromakey="white"/>
           </v:shape>
         </w:pict>
@@ -18940,8 +19383,8 @@
           <w:noProof/>
           <w:position w:val="-6"/>
         </w:rPr>
-        <w:pict w14:anchorId="376CE7CB">
-          <v:shape id="_x0000_i1059" type="#_x0000_t75" alt="" style="width:34.9pt;height:15.1pt;mso-width-percent:0;mso-height-percent:0;mso-width-percent:0;mso-height-percent:0" equationxml="&lt;?xml version=&quot;1.0&quot; encoding=&quot;UTF-8&quot; standalone=&quot;yes&quot;?&gt;&#13;&#13;&#13;&#13;&#13;&#13;&#10;&lt;?mso-application progid=&quot;Word.Document&quot;?&gt;&#13;&#13;&#13;&#13;&#13;&#13;&#10;&lt;w:wordDocument xmlns:aml=&quot;http://schemas.microsoft.com/aml/2001/core&quot; xmlns:wpc=&quot;http://schemas.microsoft.com/office/word/2010/wordprocessingCanvas&quot; xmlns:cx=&quot;http://schemas.microsoft.com/office/drawing/2014/chartex&quot; xmlns:cx1=&quot;http://schemas.microsoft.com/office/drawing/2015/9/8/chartex&quot; xmlns:cx2=&quot;http://schemas.microsoft.com/office/drawing/2015/10/21/chartex&quot; xmlns:cx3=&quot;http://schemas.microsoft.com/office/drawing/2016/5/9/chartex&quot; xmlns:cx4=&quot;http://schemas.microsoft.com/office/drawing/2016/5/10/chartex&quot; xmlns:cx5=&quot;http://schemas.microsoft.com/office/drawing/2016/5/11/chartex&quot; xmlns:cx6=&quot;http://schemas.microsoft.com/office/drawing/2016/5/12/chartex&quot; xmlns:cx7=&quot;http://schemas.microsoft.com/office/drawing/2016/5/13/chartex&quot; xmlns:cx8=&quot;http://schemas.microsoft.com/office/drawing/2016/5/14/chartex&quot; xmlns:cr=&quot;http://schemas.microsoft.com/office/comments/2020/reactions&quot; xmlns:dt=&quot;uuid:C2F41010-65B3-11d1-A29F-00AA00C14882&quot; xmlns:mc=&quot;http://schemas.openxmlformats.org/markup-compatibility/2006&quot; xmlns:aink=&quot;http://schemas.microsoft.com/office/drawing/2016/ink&quot; xmlns:am3d=&quot;http://schemas.microsoft.com/office/drawing/2017/model3d&quot; xmlns:o=&quot;urn:schemas-microsoft-com:office:office&quot; xmlns:oel=&quot;http://schemas.microsoft.com/office/2019/extlst&quot; xmlns:m=&quot;http://schemas.openxmlformats.org/officeDocument/2006/math&quot; xmlns:v=&quot;urn:schemas-microsoft-com:vml&quot; xmlns:w10=&quot;urn:schemas-microsoft-com:office:word&quot; xmlns:w=&quot;http://schemas.microsoft.com/office/word/2003/wordml&quot; xmlns:wx=&quot;http://schemas.microsoft.com/office/word/2003/auxHint&quot; xmlns:wne=&quot;http://schemas.microsoft.com/office/word/2006/wordml&quot; xmlns:wsp=&quot;http://schemas.microsoft.com/office/word/2003/wordml/sp2&quot; xmlns:sl=&quot;http://schemas.microsoft.com/schemaLibrary/2003/core&quot; w:macrosPresent=&quot;no&quot; w:embeddedObjPresent=&quot;no&quot; w:ocxPresent=&quot;no&quot; xml:space=&quot;preserve&quot;&gt;&lt;w:ignoreSubtree w:val=&quot;http://schemas.microsoft.com/office/word/2003/wordml/sp2&quot;/&gt;&lt;o:DocumentProperties&gt;&lt;o:Version&gt;16&lt;/o:Version&gt;&lt;/o:DocumentProperties&gt;&lt;w:shapeDefaults&gt;&lt;o:shapedefaults v:ext=&quot;edit&quot; spidmax=&quot;1026&quot;/&gt;&lt;o:shapelayout v:ext=&quot;edit&quot;&gt;&lt;o:idmap v:ext=&quot;edit&quot; data=&quot;1&quot;/&gt;&lt;/o:shapelayout&gt;&lt;/w:shapeDefaults&gt;&lt;w:docPr&gt;&lt;w:view w:val=&quot;print&quot;/&gt;&lt;w:zoom w:percent=&quot;232&quot;/&gt;&lt;w:doNotEmbedSystemFonts/&gt;&lt;w:defaultTabStop w:val=&quot;708&quot;/&gt;&lt;w:hyphenationZone w:val=&quot;425&quot;/&gt;&lt;w:punctuationKerning/&gt;&lt;w:characterSpacingControl w:val=&quot;DontCompress&quot;/&gt;&lt;w:optimizeForBrowser/&gt;&lt;w:allowPNG/&gt;&lt;w:validateAgainstSchema/&gt;&lt;w:saveInvalidXML w:val=&quot;off&quot;/&gt;&lt;w:ignoreMixedContent w:val=&quot;off&quot;/&gt;&lt;w:alwaysShowPlaceholderText w:val=&quot;off&quot;/&gt;&lt;w:compat&gt;&lt;w:breakWrappedTables/&gt;&lt;w:snapToGridInCell/&gt;&lt;w:wrapTextWithPunct/&gt;&lt;w:useAsianBreakRules/&gt;&lt;w:dontGrowAutofit/&gt;&lt;/w:compat&gt;&lt;wsp:rsids&gt;&lt;wsp:rsidRoot wsp:val=&quot;00882373&quot;/&gt;&lt;wsp:rsid wsp:val=&quot;00001961&quot;/&gt;&lt;wsp:rsid wsp:val=&quot;0001694A&quot;/&gt;&lt;wsp:rsid wsp:val=&quot;00036453&quot;/&gt;&lt;wsp:rsid wsp:val=&quot;000376C1&quot;/&gt;&lt;wsp:rsid wsp:val=&quot;000377D9&quot;/&gt;&lt;wsp:rsid wsp:val=&quot;00074F20&quot;/&gt;&lt;wsp:rsid wsp:val=&quot;0010411B&quot;/&gt;&lt;wsp:rsid wsp:val=&quot;00166D1B&quot;/&gt;&lt;wsp:rsid wsp:val=&quot;00197CA5&quot;/&gt;&lt;wsp:rsid wsp:val=&quot;001A14C6&quot;/&gt;&lt;wsp:rsid wsp:val=&quot;001B280F&quot;/&gt;&lt;wsp:rsid wsp:val=&quot;001F1FB4&quot;/&gt;&lt;wsp:rsid wsp:val=&quot;00221DA6&quot;/&gt;&lt;wsp:rsid wsp:val=&quot;00256D6E&quot;/&gt;&lt;wsp:rsid wsp:val=&quot;0027320C&quot;/&gt;&lt;wsp:rsid wsp:val=&quot;00282FCB&quot;/&gt;&lt;wsp:rsid wsp:val=&quot;00290362&quot;/&gt;&lt;wsp:rsid wsp:val=&quot;002B554C&quot;/&gt;&lt;wsp:rsid wsp:val=&quot;002C4423&quot;/&gt;&lt;wsp:rsid wsp:val=&quot;00302356&quot;/&gt;&lt;wsp:rsid wsp:val=&quot;00316761&quot;/&gt;&lt;wsp:rsid wsp:val=&quot;0033095E&quot;/&gt;&lt;wsp:rsid wsp:val=&quot;0037554F&quot;/&gt;&lt;wsp:rsid wsp:val=&quot;00387186&quot;/&gt;&lt;wsp:rsid wsp:val=&quot;00397D95&quot;/&gt;&lt;wsp:rsid wsp:val=&quot;003B1342&quot;/&gt;&lt;wsp:rsid wsp:val=&quot;003D5BBC&quot;/&gt;&lt;wsp:rsid wsp:val=&quot;003D6AB8&quot;/&gt;&lt;wsp:rsid wsp:val=&quot;003D7D0B&quot;/&gt;&lt;wsp:rsid wsp:val=&quot;00442202&quot;/&gt;&lt;wsp:rsid wsp:val=&quot;004D340D&quot;/&gt;&lt;wsp:rsid wsp:val=&quot;00525C6A&quot;/&gt;&lt;wsp:rsid wsp:val=&quot;00572465&quot;/&gt;&lt;wsp:rsid wsp:val=&quot;00586EDA&quot;/&gt;&lt;wsp:rsid wsp:val=&quot;005B53AA&quot;/&gt;&lt;wsp:rsid wsp:val=&quot;005E01E7&quot;/&gt;&lt;wsp:rsid wsp:val=&quot;005E5EC6&quot;/&gt;&lt;wsp:rsid wsp:val=&quot;006677AA&quot;/&gt;&lt;wsp:rsid wsp:val=&quot;0068574D&quot;/&gt;&lt;wsp:rsid wsp:val=&quot;006D2580&quot;/&gt;&lt;wsp:rsid wsp:val=&quot;006D538D&quot;/&gt;&lt;wsp:rsid wsp:val=&quot;00724BBE&quot;/&gt;&lt;wsp:rsid wsp:val=&quot;00766A9F&quot;/&gt;&lt;wsp:rsid wsp:val=&quot;00775D88&quot;/&gt;&lt;wsp:rsid wsp:val=&quot;0080328A&quot;/&gt;&lt;wsp:rsid wsp:val=&quot;00813FAF&quot;/&gt;&lt;wsp:rsid wsp:val=&quot;008567F2&quot;/&gt;&lt;wsp:rsid wsp:val=&quot;00865DF9&quot;/&gt;&lt;wsp:rsid wsp:val=&quot;00876291&quot;/&gt;&lt;wsp:rsid wsp:val=&quot;00882373&quot;/&gt;&lt;wsp:rsid wsp:val=&quot;008C4A63&quot;/&gt;&lt;wsp:rsid wsp:val=&quot;008D1774&quot;/&gt;&lt;wsp:rsid wsp:val=&quot;0091730D&quot;/&gt;&lt;wsp:rsid wsp:val=&quot;009268F4&quot;/&gt;&lt;wsp:rsid wsp:val=&quot;00926A09&quot;/&gt;&lt;wsp:rsid wsp:val=&quot;009413B5&quot;/&gt;&lt;wsp:rsid wsp:val=&quot;009A5B2B&quot;/&gt;&lt;wsp:rsid wsp:val=&quot;009B308D&quot;/&gt;&lt;wsp:rsid wsp:val=&quot;009D067D&quot;/&gt;&lt;wsp:rsid wsp:val=&quot;009D79DF&quot;/&gt;&lt;wsp:rsid wsp:val=&quot;009E4AE7&quot;/&gt;&lt;wsp:rsid wsp:val=&quot;009F25C3&quot;/&gt;&lt;wsp:rsid wsp:val=&quot;009F73A1&quot;/&gt;&lt;wsp:rsid wsp:val=&quot;00A146F4&quot;/&gt;&lt;wsp:rsid wsp:val=&quot;00A15973&quot;/&gt;&lt;wsp:rsid wsp:val=&quot;00A55F7B&quot;/&gt;&lt;wsp:rsid wsp:val=&quot;00A81898&quot;/&gt;&lt;wsp:rsid wsp:val=&quot;00AA06EB&quot;/&gt;&lt;wsp:rsid wsp:val=&quot;00AB27EF&quot;/&gt;&lt;wsp:rsid wsp:val=&quot;00B1384B&quot;/&gt;&lt;wsp:rsid wsp:val=&quot;00B65DA8&quot;/&gt;&lt;wsp:rsid wsp:val=&quot;00B80CF8&quot;/&gt;&lt;wsp:rsid wsp:val=&quot;00BB5FD0&quot;/&gt;&lt;wsp:rsid wsp:val=&quot;00BD0F48&quot;/&gt;&lt;wsp:rsid wsp:val=&quot;00BD5BC7&quot;/&gt;&lt;wsp:rsid wsp:val=&quot;00BE1D24&quot;/&gt;&lt;wsp:rsid wsp:val=&quot;00C0458A&quot;/&gt;&lt;wsp:rsid wsp:val=&quot;00C2494F&quot;/&gt;&lt;wsp:rsid wsp:val=&quot;00D0718D&quot;/&gt;&lt;wsp:rsid wsp:val=&quot;00D13F89&quot;/&gt;&lt;wsp:rsid wsp:val=&quot;00D1554B&quot;/&gt;&lt;wsp:rsid wsp:val=&quot;00D2157D&quot;/&gt;&lt;wsp:rsid wsp:val=&quot;00D66C87&quot;/&gt;&lt;wsp:rsid wsp:val=&quot;00D84372&quot;/&gt;&lt;wsp:rsid wsp:val=&quot;00DA64C9&quot;/&gt;&lt;wsp:rsid wsp:val=&quot;00E36A08&quot;/&gt;&lt;wsp:rsid wsp:val=&quot;00E523FA&quot;/&gt;&lt;wsp:rsid wsp:val=&quot;00E554F8&quot;/&gt;&lt;wsp:rsid wsp:val=&quot;00E64A40&quot;/&gt;&lt;wsp:rsid wsp:val=&quot;00ED45F2&quot;/&gt;&lt;wsp:rsid wsp:val=&quot;00EF312C&quot;/&gt;&lt;wsp:rsid wsp:val=&quot;00F24BAE&quot;/&gt;&lt;wsp:rsid wsp:val=&quot;00F442C3&quot;/&gt;&lt;wsp:rsid wsp:val=&quot;00F5414F&quot;/&gt;&lt;wsp:rsid wsp:val=&quot;00F71C06&quot;/&gt;&lt;wsp:rsid wsp:val=&quot;00F72771&quot;/&gt;&lt;wsp:rsid wsp:val=&quot;00FA4559&quot;/&gt;&lt;wsp:rsid wsp:val=&quot;00FB3F63&quot;/&gt;&lt;wsp:rsid wsp:val=&quot;00FD0061&quot;/&gt;&lt;wsp:rsid wsp:val=&quot;00FF1675&quot;/&gt;&lt;/wsp:rsids&gt;&lt;/w:docPr&gt;&lt;w:body&gt;&lt;wx:sect&gt;&lt;w:p wsp:rsidR=&quot;00D13F89&quot; wsp:rsidRDefault=&quot;00D13F89&quot; wsp:rsidP=&quot;00D13F89&quot;&gt;&lt;m:oMathPara&gt;&lt;m:oMath&gt;&lt;m:r&gt;&lt;w:rPr&gt;&lt;w:rFonts w:ascii=&quot;Cambria Math&quot; w:h-ansi=&quot;Cambria Math&quot;/&gt;&lt;wx:font wx:val=&quot;Cambria Math&quot;/&gt;&lt;w:i/&gt;&lt;w:color w:val=&quot;000000&quot;/&gt;&lt;/w:rPr&gt;&lt;m:t&gt;m‚â™n&lt;/m:t&gt;&lt;/m:r&gt;&lt;/m:oMath&gt;&lt;/m:oMathPara&gt;&lt;/w:p&gt;&lt;w:sectPr wsp:rsidR=&quot;00000000&quot;&gt;&lt;w:pgSz w:w=&quot;12240&quot; w:h=&quot;15840&quot;/&gt;&lt;w:pgMar w:top=&quot;1440&quot; w:right=&quot;1440&quot; w:bottom=&quot;1440&quot; w:left=&quot;1440&quot; w:header=&quot;720&quot; w:footer=&quot;720&quot; w:gutter=&quot;0&quot;/&gt;&lt;w:cols w:space=&quot;720&quot;/&gt;&lt;/w:sectPr&gt;&lt;/wx:sect&gt;&lt;/w:body&gt;&lt;/w:wordDocument&gt;">
+        <w:pict w14:anchorId="22F7F2C3">
+          <v:shape id="_x0000_i1059" type="#_x0000_t75" alt="" style="width:35pt;height:14.9pt;mso-width-percent:0;mso-height-percent:0;mso-width-percent:0;mso-height-percent:0" equationxml="&lt;?xml version=&quot;1.0&quot; encoding=&quot;UTF-8&quot; standalone=&quot;yes&quot;?&gt;&#13;&#13;&#13;&#13;&#13;&#13;&#13;&#10;&lt;?mso-application progid=&quot;Word.Document&quot;?&gt;&#13;&#13;&#13;&#13;&#13;&#13;&#13;&#10;&lt;w:wordDocument xmlns:aml=&quot;http://schemas.microsoft.com/aml/2001/core&quot; xmlns:wpc=&quot;http://schemas.microsoft.com/office/word/2010/wordprocessingCanvas&quot; xmlns:cx=&quot;http://schemas.microsoft.com/office/drawing/2014/chartex&quot; xmlns:cx1=&quot;http://schemas.microsoft.com/office/drawing/2015/9/8/chartex&quot; xmlns:cx2=&quot;http://schemas.microsoft.com/office/drawing/2015/10/21/chartex&quot; xmlns:cx3=&quot;http://schemas.microsoft.com/office/drawing/2016/5/9/chartex&quot; xmlns:cx4=&quot;http://schemas.microsoft.com/office/drawing/2016/5/10/chartex&quot; xmlns:cx5=&quot;http://schemas.microsoft.com/office/drawing/2016/5/11/chartex&quot; xmlns:cx6=&quot;http://schemas.microsoft.com/office/drawing/2016/5/12/chartex&quot; xmlns:cx7=&quot;http://schemas.microsoft.com/office/drawing/2016/5/13/chartex&quot; xmlns:cx8=&quot;http://schemas.microsoft.com/office/drawing/2016/5/14/chartex&quot; xmlns:cr=&quot;http://schemas.microsoft.com/office/comments/2020/reactions&quot; xmlns:dt=&quot;uuid:C2F41010-65B3-11d1-A29F-00AA00C14882&quot; xmlns:mc=&quot;http://schemas.openxmlformats.org/markup-compatibility/2006&quot; xmlns:aink=&quot;http://schemas.microsoft.com/office/drawing/2016/ink&quot; xmlns:am3d=&quot;http://schemas.microsoft.com/office/drawing/2017/model3d&quot; xmlns:o=&quot;urn:schemas-microsoft-com:office:office&quot; xmlns:oel=&quot;http://schemas.microsoft.com/office/2019/extlst&quot; xmlns:m=&quot;http://schemas.openxmlformats.org/officeDocument/2006/math&quot; xmlns:v=&quot;urn:schemas-microsoft-com:vml&quot; xmlns:w10=&quot;urn:schemas-microsoft-com:office:word&quot; xmlns:w=&quot;http://schemas.microsoft.com/office/word/2003/wordml&quot; xmlns:wx=&quot;http://schemas.microsoft.com/office/word/2003/auxHint&quot; xmlns:wne=&quot;http://schemas.microsoft.com/office/word/2006/wordml&quot; xmlns:wsp=&quot;http://schemas.microsoft.com/office/word/2003/wordml/sp2&quot; xmlns:sl=&quot;http://schemas.microsoft.com/schemaLibrary/2003/core&quot; w:macrosPresent=&quot;no&quot; w:embeddedObjPresent=&quot;no&quot; w:ocxPresent=&quot;no&quot; xml:space=&quot;preserve&quot;&gt;&lt;w:ignoreSubtree w:val=&quot;http://schemas.microsoft.com/office/word/2003/wordml/sp2&quot;/&gt;&lt;o:DocumentProperties&gt;&lt;o:Version&gt;16&lt;/o:Version&gt;&lt;/o:DocumentProperties&gt;&lt;w:shapeDefaults&gt;&lt;o:shapedefaults v:ext=&quot;edit&quot; spidmax=&quot;1026&quot;/&gt;&lt;o:shapelayout v:ext=&quot;edit&quot;&gt;&lt;o:idmap v:ext=&quot;edit&quot; data=&quot;1&quot;/&gt;&lt;/o:shapelayout&gt;&lt;/w:shapeDefaults&gt;&lt;w:docPr&gt;&lt;w:view w:val=&quot;print&quot;/&gt;&lt;w:zoom w:percent=&quot;232&quot;/&gt;&lt;w:doNotEmbedSystemFonts/&gt;&lt;w:defaultTabStop w:val=&quot;708&quot;/&gt;&lt;w:hyphenationZone w:val=&quot;425&quot;/&gt;&lt;w:punctuationKerning/&gt;&lt;w:characterSpacingControl w:val=&quot;DontCompress&quot;/&gt;&lt;w:optimizeForBrowser/&gt;&lt;w:allowPNG/&gt;&lt;w:validateAgainstSchema/&gt;&lt;w:saveInvalidXML w:val=&quot;off&quot;/&gt;&lt;w:ignoreMixedContent w:val=&quot;off&quot;/&gt;&lt;w:alwaysShowPlaceholderText w:val=&quot;off&quot;/&gt;&lt;w:compat&gt;&lt;w:breakWrappedTables/&gt;&lt;w:snapToGridInCell/&gt;&lt;w:wrapTextWithPunct/&gt;&lt;w:useAsianBreakRules/&gt;&lt;w:dontGrowAutofit/&gt;&lt;/w:compat&gt;&lt;wsp:rsids&gt;&lt;wsp:rsidRoot wsp:val=&quot;00882373&quot;/&gt;&lt;wsp:rsid wsp:val=&quot;00001961&quot;/&gt;&lt;wsp:rsid wsp:val=&quot;0001694A&quot;/&gt;&lt;wsp:rsid wsp:val=&quot;00036453&quot;/&gt;&lt;wsp:rsid wsp:val=&quot;000376C1&quot;/&gt;&lt;wsp:rsid wsp:val=&quot;000377D9&quot;/&gt;&lt;wsp:rsid wsp:val=&quot;00074F20&quot;/&gt;&lt;wsp:rsid wsp:val=&quot;0010411B&quot;/&gt;&lt;wsp:rsid wsp:val=&quot;00166D1B&quot;/&gt;&lt;wsp:rsid wsp:val=&quot;00197CA5&quot;/&gt;&lt;wsp:rsid wsp:val=&quot;001A14C6&quot;/&gt;&lt;wsp:rsid wsp:val=&quot;001B280F&quot;/&gt;&lt;wsp:rsid wsp:val=&quot;001F1FB4&quot;/&gt;&lt;wsp:rsid wsp:val=&quot;00221DA6&quot;/&gt;&lt;wsp:rsid wsp:val=&quot;00256D6E&quot;/&gt;&lt;wsp:rsid wsp:val=&quot;0027320C&quot;/&gt;&lt;wsp:rsid wsp:val=&quot;00282FCB&quot;/&gt;&lt;wsp:rsid wsp:val=&quot;00290362&quot;/&gt;&lt;wsp:rsid wsp:val=&quot;002B554C&quot;/&gt;&lt;wsp:rsid wsp:val=&quot;002C4423&quot;/&gt;&lt;wsp:rsid wsp:val=&quot;00302356&quot;/&gt;&lt;wsp:rsid wsp:val=&quot;00316761&quot;/&gt;&lt;wsp:rsid wsp:val=&quot;0033095E&quot;/&gt;&lt;wsp:rsid wsp:val=&quot;0037554F&quot;/&gt;&lt;wsp:rsid wsp:val=&quot;00387186&quot;/&gt;&lt;wsp:rsid wsp:val=&quot;00397D95&quot;/&gt;&lt;wsp:rsid wsp:val=&quot;003B1342&quot;/&gt;&lt;wsp:rsid wsp:val=&quot;003D5BBC&quot;/&gt;&lt;wsp:rsid wsp:val=&quot;003D6AB8&quot;/&gt;&lt;wsp:rsid wsp:val=&quot;003D7D0B&quot;/&gt;&lt;wsp:rsid wsp:val=&quot;00442202&quot;/&gt;&lt;wsp:rsid wsp:val=&quot;004D340D&quot;/&gt;&lt;wsp:rsid wsp:val=&quot;00525C6A&quot;/&gt;&lt;wsp:rsid wsp:val=&quot;00572465&quot;/&gt;&lt;wsp:rsid wsp:val=&quot;00586EDA&quot;/&gt;&lt;wsp:rsid wsp:val=&quot;005B53AA&quot;/&gt;&lt;wsp:rsid wsp:val=&quot;005E01E7&quot;/&gt;&lt;wsp:rsid wsp:val=&quot;005E5EC6&quot;/&gt;&lt;wsp:rsid wsp:val=&quot;006677AA&quot;/&gt;&lt;wsp:rsid wsp:val=&quot;0068574D&quot;/&gt;&lt;wsp:rsid wsp:val=&quot;006D2580&quot;/&gt;&lt;wsp:rsid wsp:val=&quot;006D538D&quot;/&gt;&lt;wsp:rsid wsp:val=&quot;00724BBE&quot;/&gt;&lt;wsp:rsid wsp:val=&quot;00766A9F&quot;/&gt;&lt;wsp:rsid wsp:val=&quot;00775D88&quot;/&gt;&lt;wsp:rsid wsp:val=&quot;0080328A&quot;/&gt;&lt;wsp:rsid wsp:val=&quot;00813FAF&quot;/&gt;&lt;wsp:rsid wsp:val=&quot;008567F2&quot;/&gt;&lt;wsp:rsid wsp:val=&quot;00865DF9&quot;/&gt;&lt;wsp:rsid wsp:val=&quot;00876291&quot;/&gt;&lt;wsp:rsid wsp:val=&quot;00882373&quot;/&gt;&lt;wsp:rsid wsp:val=&quot;008C4A63&quot;/&gt;&lt;wsp:rsid wsp:val=&quot;008D1774&quot;/&gt;&lt;wsp:rsid wsp:val=&quot;0091730D&quot;/&gt;&lt;wsp:rsid wsp:val=&quot;009268F4&quot;/&gt;&lt;wsp:rsid wsp:val=&quot;00926A09&quot;/&gt;&lt;wsp:rsid wsp:val=&quot;009413B5&quot;/&gt;&lt;wsp:rsid wsp:val=&quot;009A5B2B&quot;/&gt;&lt;wsp:rsid wsp:val=&quot;009B308D&quot;/&gt;&lt;wsp:rsid wsp:val=&quot;009D067D&quot;/&gt;&lt;wsp:rsid wsp:val=&quot;009D79DF&quot;/&gt;&lt;wsp:rsid wsp:val=&quot;009E4AE7&quot;/&gt;&lt;wsp:rsid wsp:val=&quot;009F25C3&quot;/&gt;&lt;wsp:rsid wsp:val=&quot;009F73A1&quot;/&gt;&lt;wsp:rsid wsp:val=&quot;00A146F4&quot;/&gt;&lt;wsp:rsid wsp:val=&quot;00A15973&quot;/&gt;&lt;wsp:rsid wsp:val=&quot;00A55F7B&quot;/&gt;&lt;wsp:rsid wsp:val=&quot;00A81898&quot;/&gt;&lt;wsp:rsid wsp:val=&quot;00AA06EB&quot;/&gt;&lt;wsp:rsid wsp:val=&quot;00AB27EF&quot;/&gt;&lt;wsp:rsid wsp:val=&quot;00B1384B&quot;/&gt;&lt;wsp:rsid wsp:val=&quot;00B65DA8&quot;/&gt;&lt;wsp:rsid wsp:val=&quot;00B80CF8&quot;/&gt;&lt;wsp:rsid wsp:val=&quot;00BB5FD0&quot;/&gt;&lt;wsp:rsid wsp:val=&quot;00BD0F48&quot;/&gt;&lt;wsp:rsid wsp:val=&quot;00BD5BC7&quot;/&gt;&lt;wsp:rsid wsp:val=&quot;00BE1D24&quot;/&gt;&lt;wsp:rsid wsp:val=&quot;00C0458A&quot;/&gt;&lt;wsp:rsid wsp:val=&quot;00C2494F&quot;/&gt;&lt;wsp:rsid wsp:val=&quot;00D0718D&quot;/&gt;&lt;wsp:rsid wsp:val=&quot;00D13F89&quot;/&gt;&lt;wsp:rsid wsp:val=&quot;00D1554B&quot;/&gt;&lt;wsp:rsid wsp:val=&quot;00D2157D&quot;/&gt;&lt;wsp:rsid wsp:val=&quot;00D66C87&quot;/&gt;&lt;wsp:rsid wsp:val=&quot;00D84372&quot;/&gt;&lt;wsp:rsid wsp:val=&quot;00DA64C9&quot;/&gt;&lt;wsp:rsid wsp:val=&quot;00E36A08&quot;/&gt;&lt;wsp:rsid wsp:val=&quot;00E523FA&quot;/&gt;&lt;wsp:rsid wsp:val=&quot;00E554F8&quot;/&gt;&lt;wsp:rsid wsp:val=&quot;00E64A40&quot;/&gt;&lt;wsp:rsid wsp:val=&quot;00ED45F2&quot;/&gt;&lt;wsp:rsid wsp:val=&quot;00EF312C&quot;/&gt;&lt;wsp:rsid wsp:val=&quot;00F24BAE&quot;/&gt;&lt;wsp:rsid wsp:val=&quot;00F442C3&quot;/&gt;&lt;wsp:rsid wsp:val=&quot;00F5414F&quot;/&gt;&lt;wsp:rsid wsp:val=&quot;00F71C06&quot;/&gt;&lt;wsp:rsid wsp:val=&quot;00F72771&quot;/&gt;&lt;wsp:rsid wsp:val=&quot;00FA4559&quot;/&gt;&lt;wsp:rsid wsp:val=&quot;00FB3F63&quot;/&gt;&lt;wsp:rsid wsp:val=&quot;00FD0061&quot;/&gt;&lt;wsp:rsid wsp:val=&quot;00FF1675&quot;/&gt;&lt;/wsp:rsids&gt;&lt;/w:docPr&gt;&lt;w:body&gt;&lt;wx:sect&gt;&lt;w:p wsp:rsidR=&quot;00D13F89&quot; wsp:rsidRDefault=&quot;00D13F89&quot; wsp:rsidP=&quot;00D13F89&quot;&gt;&lt;m:oMathPara&gt;&lt;m:oMath&gt;&lt;m:r&gt;&lt;w:rPr&gt;&lt;w:rFonts w:ascii=&quot;Cambria Math&quot; w:h-ansi=&quot;Cambria Math&quot;/&gt;&lt;wx:font wx:val=&quot;Cambria Math&quot;/&gt;&lt;w:i/&gt;&lt;w:color w:val=&quot;000000&quot;/&gt;&lt;/w:rPr&gt;&lt;m:t&gt;m‚â™n&lt;/m:t&gt;&lt;/m:r&gt;&lt;/m:oMath&gt;&lt;/m:oMathPara&gt;&lt;/w:p&gt;&lt;w:sectPr wsp:rsidR=&quot;00000000&quot;&gt;&lt;w:pgSz w:w=&quot;12240&quot; w:h=&quot;15840&quot;/&gt;&lt;w:pgMar w:top=&quot;1440&quot; w:right=&quot;1440&quot; w:bottom=&quot;1440&quot; w:left=&quot;1440&quot; w:header=&quot;720&quot; w:footer=&quot;720&quot; w:gutter=&quot;0&quot;/&gt;&lt;w:cols w:space=&quot;720&quot;/&gt;&lt;/w:sectPr&gt;&lt;/wx:sect&gt;&lt;/w:body&gt;&lt;/w:wordDocument&gt;">
             <v:imagedata r:id="rId24" o:title="" chromakey="white"/>
           </v:shape>
         </w:pict>
@@ -18967,8 +19410,8 @@
           <w:noProof/>
           <w:position w:val="-6"/>
         </w:rPr>
-        <w:pict w14:anchorId="21FD7B55">
-          <v:shape id="_x0000_i1058" type="#_x0000_t75" alt="" style="width:34.9pt;height:15.1pt;mso-width-percent:0;mso-height-percent:0;mso-width-percent:0;mso-height-percent:0" equationxml="&lt;?xml version=&quot;1.0&quot; encoding=&quot;UTF-8&quot; standalone=&quot;yes&quot;?&gt;&#13;&#13;&#13;&#13;&#13;&#13;&#10;&lt;?mso-application progid=&quot;Word.Document&quot;?&gt;&#13;&#13;&#13;&#13;&#13;&#13;&#10;&lt;w:wordDocument xmlns:aml=&quot;http://schemas.microsoft.com/aml/2001/core&quot; xmlns:wpc=&quot;http://schemas.microsoft.com/office/word/2010/wordprocessingCanvas&quot; xmlns:cx=&quot;http://schemas.microsoft.com/office/drawing/2014/chartex&quot; xmlns:cx1=&quot;http://schemas.microsoft.com/office/drawing/2015/9/8/chartex&quot; xmlns:cx2=&quot;http://schemas.microsoft.com/office/drawing/2015/10/21/chartex&quot; xmlns:cx3=&quot;http://schemas.microsoft.com/office/drawing/2016/5/9/chartex&quot; xmlns:cx4=&quot;http://schemas.microsoft.com/office/drawing/2016/5/10/chartex&quot; xmlns:cx5=&quot;http://schemas.microsoft.com/office/drawing/2016/5/11/chartex&quot; xmlns:cx6=&quot;http://schemas.microsoft.com/office/drawing/2016/5/12/chartex&quot; xmlns:cx7=&quot;http://schemas.microsoft.com/office/drawing/2016/5/13/chartex&quot; xmlns:cx8=&quot;http://schemas.microsoft.com/office/drawing/2016/5/14/chartex&quot; xmlns:cr=&quot;http://schemas.microsoft.com/office/comments/2020/reactions&quot; xmlns:dt=&quot;uuid:C2F41010-65B3-11d1-A29F-00AA00C14882&quot; xmlns:mc=&quot;http://schemas.openxmlformats.org/markup-compatibility/2006&quot; xmlns:aink=&quot;http://schemas.microsoft.com/office/drawing/2016/ink&quot; xmlns:am3d=&quot;http://schemas.microsoft.com/office/drawing/2017/model3d&quot; xmlns:o=&quot;urn:schemas-microsoft-com:office:office&quot; xmlns:oel=&quot;http://schemas.microsoft.com/office/2019/extlst&quot; xmlns:m=&quot;http://schemas.openxmlformats.org/officeDocument/2006/math&quot; xmlns:v=&quot;urn:schemas-microsoft-com:vml&quot; xmlns:w10=&quot;urn:schemas-microsoft-com:office:word&quot; xmlns:w=&quot;http://schemas.microsoft.com/office/word/2003/wordml&quot; xmlns:wx=&quot;http://schemas.microsoft.com/office/word/2003/auxHint&quot; xmlns:wne=&quot;http://schemas.microsoft.com/office/word/2006/wordml&quot; xmlns:wsp=&quot;http://schemas.microsoft.com/office/word/2003/wordml/sp2&quot; xmlns:sl=&quot;http://schemas.microsoft.com/schemaLibrary/2003/core&quot; w:macrosPresent=&quot;no&quot; w:embeddedObjPresent=&quot;no&quot; w:ocxPresent=&quot;no&quot; xml:space=&quot;preserve&quot;&gt;&lt;w:ignoreSubtree w:val=&quot;http://schemas.microsoft.com/office/word/2003/wordml/sp2&quot;/&gt;&lt;o:DocumentProperties&gt;&lt;o:Version&gt;16&lt;/o:Version&gt;&lt;/o:DocumentProperties&gt;&lt;w:shapeDefaults&gt;&lt;o:shapedefaults v:ext=&quot;edit&quot; spidmax=&quot;1026&quot;/&gt;&lt;o:shapelayout v:ext=&quot;edit&quot;&gt;&lt;o:idmap v:ext=&quot;edit&quot; data=&quot;1&quot;/&gt;&lt;/o:shapelayout&gt;&lt;/w:shapeDefaults&gt;&lt;w:docPr&gt;&lt;w:view w:val=&quot;print&quot;/&gt;&lt;w:zoom w:percent=&quot;232&quot;/&gt;&lt;w:doNotEmbedSystemFonts/&gt;&lt;w:defaultTabStop w:val=&quot;708&quot;/&gt;&lt;w:hyphenationZone w:val=&quot;425&quot;/&gt;&lt;w:punctuationKerning/&gt;&lt;w:characterSpacingControl w:val=&quot;DontCompress&quot;/&gt;&lt;w:optimizeForBrowser/&gt;&lt;w:allowPNG/&gt;&lt;w:validateAgainstSchema/&gt;&lt;w:saveInvalidXML w:val=&quot;off&quot;/&gt;&lt;w:ignoreMixedContent w:val=&quot;off&quot;/&gt;&lt;w:alwaysShowPlaceholderText w:val=&quot;off&quot;/&gt;&lt;w:compat&gt;&lt;w:breakWrappedTables/&gt;&lt;w:snapToGridInCell/&gt;&lt;w:wrapTextWithPunct/&gt;&lt;w:useAsianBreakRules/&gt;&lt;w:dontGrowAutofit/&gt;&lt;/w:compat&gt;&lt;wsp:rsids&gt;&lt;wsp:rsidRoot wsp:val=&quot;00882373&quot;/&gt;&lt;wsp:rsid wsp:val=&quot;00001961&quot;/&gt;&lt;wsp:rsid wsp:val=&quot;0001694A&quot;/&gt;&lt;wsp:rsid wsp:val=&quot;00036453&quot;/&gt;&lt;wsp:rsid wsp:val=&quot;000376C1&quot;/&gt;&lt;wsp:rsid wsp:val=&quot;000377D9&quot;/&gt;&lt;wsp:rsid wsp:val=&quot;00074F20&quot;/&gt;&lt;wsp:rsid wsp:val=&quot;0010411B&quot;/&gt;&lt;wsp:rsid wsp:val=&quot;00166D1B&quot;/&gt;&lt;wsp:rsid wsp:val=&quot;00197CA5&quot;/&gt;&lt;wsp:rsid wsp:val=&quot;001A14C6&quot;/&gt;&lt;wsp:rsid wsp:val=&quot;001B280F&quot;/&gt;&lt;wsp:rsid wsp:val=&quot;001F1FB4&quot;/&gt;&lt;wsp:rsid wsp:val=&quot;00221DA6&quot;/&gt;&lt;wsp:rsid wsp:val=&quot;00256D6E&quot;/&gt;&lt;wsp:rsid wsp:val=&quot;0027320C&quot;/&gt;&lt;wsp:rsid wsp:val=&quot;00282FCB&quot;/&gt;&lt;wsp:rsid wsp:val=&quot;00290362&quot;/&gt;&lt;wsp:rsid wsp:val=&quot;002B554C&quot;/&gt;&lt;wsp:rsid wsp:val=&quot;002C4423&quot;/&gt;&lt;wsp:rsid wsp:val=&quot;00302356&quot;/&gt;&lt;wsp:rsid wsp:val=&quot;00316761&quot;/&gt;&lt;wsp:rsid wsp:val=&quot;0033095E&quot;/&gt;&lt;wsp:rsid wsp:val=&quot;0037554F&quot;/&gt;&lt;wsp:rsid wsp:val=&quot;00387186&quot;/&gt;&lt;wsp:rsid wsp:val=&quot;00397D95&quot;/&gt;&lt;wsp:rsid wsp:val=&quot;003B1342&quot;/&gt;&lt;wsp:rsid wsp:val=&quot;003D5BBC&quot;/&gt;&lt;wsp:rsid wsp:val=&quot;003D6AB8&quot;/&gt;&lt;wsp:rsid wsp:val=&quot;003D7D0B&quot;/&gt;&lt;wsp:rsid wsp:val=&quot;00442202&quot;/&gt;&lt;wsp:rsid wsp:val=&quot;004D340D&quot;/&gt;&lt;wsp:rsid wsp:val=&quot;00525C6A&quot;/&gt;&lt;wsp:rsid wsp:val=&quot;00572465&quot;/&gt;&lt;wsp:rsid wsp:val=&quot;00586EDA&quot;/&gt;&lt;wsp:rsid wsp:val=&quot;005B53AA&quot;/&gt;&lt;wsp:rsid wsp:val=&quot;005E01E7&quot;/&gt;&lt;wsp:rsid wsp:val=&quot;005E5EC6&quot;/&gt;&lt;wsp:rsid wsp:val=&quot;006677AA&quot;/&gt;&lt;wsp:rsid wsp:val=&quot;0068574D&quot;/&gt;&lt;wsp:rsid wsp:val=&quot;006D2580&quot;/&gt;&lt;wsp:rsid wsp:val=&quot;006D538D&quot;/&gt;&lt;wsp:rsid wsp:val=&quot;00724BBE&quot;/&gt;&lt;wsp:rsid wsp:val=&quot;00766A9F&quot;/&gt;&lt;wsp:rsid wsp:val=&quot;00775D88&quot;/&gt;&lt;wsp:rsid wsp:val=&quot;0080328A&quot;/&gt;&lt;wsp:rsid wsp:val=&quot;00813FAF&quot;/&gt;&lt;wsp:rsid wsp:val=&quot;008567F2&quot;/&gt;&lt;wsp:rsid wsp:val=&quot;00865DF9&quot;/&gt;&lt;wsp:rsid wsp:val=&quot;00876291&quot;/&gt;&lt;wsp:rsid wsp:val=&quot;00882373&quot;/&gt;&lt;wsp:rsid wsp:val=&quot;008C4A63&quot;/&gt;&lt;wsp:rsid wsp:val=&quot;008D1774&quot;/&gt;&lt;wsp:rsid wsp:val=&quot;0091730D&quot;/&gt;&lt;wsp:rsid wsp:val=&quot;009268F4&quot;/&gt;&lt;wsp:rsid wsp:val=&quot;00926A09&quot;/&gt;&lt;wsp:rsid wsp:val=&quot;009413B5&quot;/&gt;&lt;wsp:rsid wsp:val=&quot;009A5B2B&quot;/&gt;&lt;wsp:rsid wsp:val=&quot;009B308D&quot;/&gt;&lt;wsp:rsid wsp:val=&quot;009D067D&quot;/&gt;&lt;wsp:rsid wsp:val=&quot;009D79DF&quot;/&gt;&lt;wsp:rsid wsp:val=&quot;009E4AE7&quot;/&gt;&lt;wsp:rsid wsp:val=&quot;009F25C3&quot;/&gt;&lt;wsp:rsid wsp:val=&quot;009F73A1&quot;/&gt;&lt;wsp:rsid wsp:val=&quot;00A146F4&quot;/&gt;&lt;wsp:rsid wsp:val=&quot;00A15973&quot;/&gt;&lt;wsp:rsid wsp:val=&quot;00A55F7B&quot;/&gt;&lt;wsp:rsid wsp:val=&quot;00A81898&quot;/&gt;&lt;wsp:rsid wsp:val=&quot;00AA06EB&quot;/&gt;&lt;wsp:rsid wsp:val=&quot;00AB27EF&quot;/&gt;&lt;wsp:rsid wsp:val=&quot;00B1384B&quot;/&gt;&lt;wsp:rsid wsp:val=&quot;00B65DA8&quot;/&gt;&lt;wsp:rsid wsp:val=&quot;00B80CF8&quot;/&gt;&lt;wsp:rsid wsp:val=&quot;00BB5FD0&quot;/&gt;&lt;wsp:rsid wsp:val=&quot;00BD0F48&quot;/&gt;&lt;wsp:rsid wsp:val=&quot;00BD5BC7&quot;/&gt;&lt;wsp:rsid wsp:val=&quot;00BE1D24&quot;/&gt;&lt;wsp:rsid wsp:val=&quot;00C0458A&quot;/&gt;&lt;wsp:rsid wsp:val=&quot;00C2494F&quot;/&gt;&lt;wsp:rsid wsp:val=&quot;00D0718D&quot;/&gt;&lt;wsp:rsid wsp:val=&quot;00D13F89&quot;/&gt;&lt;wsp:rsid wsp:val=&quot;00D1554B&quot;/&gt;&lt;wsp:rsid wsp:val=&quot;00D2157D&quot;/&gt;&lt;wsp:rsid wsp:val=&quot;00D66C87&quot;/&gt;&lt;wsp:rsid wsp:val=&quot;00D84372&quot;/&gt;&lt;wsp:rsid wsp:val=&quot;00DA64C9&quot;/&gt;&lt;wsp:rsid wsp:val=&quot;00E36A08&quot;/&gt;&lt;wsp:rsid wsp:val=&quot;00E523FA&quot;/&gt;&lt;wsp:rsid wsp:val=&quot;00E554F8&quot;/&gt;&lt;wsp:rsid wsp:val=&quot;00E64A40&quot;/&gt;&lt;wsp:rsid wsp:val=&quot;00ED45F2&quot;/&gt;&lt;wsp:rsid wsp:val=&quot;00EF312C&quot;/&gt;&lt;wsp:rsid wsp:val=&quot;00F24BAE&quot;/&gt;&lt;wsp:rsid wsp:val=&quot;00F442C3&quot;/&gt;&lt;wsp:rsid wsp:val=&quot;00F5414F&quot;/&gt;&lt;wsp:rsid wsp:val=&quot;00F71C06&quot;/&gt;&lt;wsp:rsid wsp:val=&quot;00F72771&quot;/&gt;&lt;wsp:rsid wsp:val=&quot;00FA4559&quot;/&gt;&lt;wsp:rsid wsp:val=&quot;00FB3F63&quot;/&gt;&lt;wsp:rsid wsp:val=&quot;00FD0061&quot;/&gt;&lt;wsp:rsid wsp:val=&quot;00FF1675&quot;/&gt;&lt;/wsp:rsids&gt;&lt;/w:docPr&gt;&lt;w:body&gt;&lt;wx:sect&gt;&lt;w:p wsp:rsidR=&quot;00D13F89&quot; wsp:rsidRDefault=&quot;00D13F89&quot; wsp:rsidP=&quot;00D13F89&quot;&gt;&lt;m:oMathPara&gt;&lt;m:oMath&gt;&lt;m:r&gt;&lt;w:rPr&gt;&lt;w:rFonts w:ascii=&quot;Cambria Math&quot; w:h-ansi=&quot;Cambria Math&quot;/&gt;&lt;wx:font wx:val=&quot;Cambria Math&quot;/&gt;&lt;w:i/&gt;&lt;w:color w:val=&quot;000000&quot;/&gt;&lt;/w:rPr&gt;&lt;m:t&gt;m‚â™n&lt;/m:t&gt;&lt;/m:r&gt;&lt;/m:oMath&gt;&lt;/m:oMathPara&gt;&lt;/w:p&gt;&lt;w:sectPr wsp:rsidR=&quot;00000000&quot;&gt;&lt;w:pgSz w:w=&quot;12240&quot; w:h=&quot;15840&quot;/&gt;&lt;w:pgMar w:top=&quot;1440&quot; w:right=&quot;1440&quot; w:bottom=&quot;1440&quot; w:left=&quot;1440&quot; w:header=&quot;720&quot; w:footer=&quot;720&quot; w:gutter=&quot;0&quot;/&gt;&lt;w:cols w:space=&quot;720&quot;/&gt;&lt;/w:sectPr&gt;&lt;/wx:sect&gt;&lt;/w:body&gt;&lt;/w:wordDocument&gt;">
+        <w:pict w14:anchorId="056AE3E8">
+          <v:shape id="_x0000_i1058" type="#_x0000_t75" alt="" style="width:35pt;height:14.9pt;mso-width-percent:0;mso-height-percent:0;mso-width-percent:0;mso-height-percent:0" equationxml="&lt;?xml version=&quot;1.0&quot; encoding=&quot;UTF-8&quot; standalone=&quot;yes&quot;?&gt;&#13;&#13;&#13;&#13;&#13;&#13;&#13;&#10;&lt;?mso-application progid=&quot;Word.Document&quot;?&gt;&#13;&#13;&#13;&#13;&#13;&#13;&#13;&#10;&lt;w:wordDocument xmlns:aml=&quot;http://schemas.microsoft.com/aml/2001/core&quot; xmlns:wpc=&quot;http://schemas.microsoft.com/office/word/2010/wordprocessingCanvas&quot; xmlns:cx=&quot;http://schemas.microsoft.com/office/drawing/2014/chartex&quot; xmlns:cx1=&quot;http://schemas.microsoft.com/office/drawing/2015/9/8/chartex&quot; xmlns:cx2=&quot;http://schemas.microsoft.com/office/drawing/2015/10/21/chartex&quot; xmlns:cx3=&quot;http://schemas.microsoft.com/office/drawing/2016/5/9/chartex&quot; xmlns:cx4=&quot;http://schemas.microsoft.com/office/drawing/2016/5/10/chartex&quot; xmlns:cx5=&quot;http://schemas.microsoft.com/office/drawing/2016/5/11/chartex&quot; xmlns:cx6=&quot;http://schemas.microsoft.com/office/drawing/2016/5/12/chartex&quot; xmlns:cx7=&quot;http://schemas.microsoft.com/office/drawing/2016/5/13/chartex&quot; xmlns:cx8=&quot;http://schemas.microsoft.com/office/drawing/2016/5/14/chartex&quot; xmlns:cr=&quot;http://schemas.microsoft.com/office/comments/2020/reactions&quot; xmlns:dt=&quot;uuid:C2F41010-65B3-11d1-A29F-00AA00C14882&quot; xmlns:mc=&quot;http://schemas.openxmlformats.org/markup-compatibility/2006&quot; xmlns:aink=&quot;http://schemas.microsoft.com/office/drawing/2016/ink&quot; xmlns:am3d=&quot;http://schemas.microsoft.com/office/drawing/2017/model3d&quot; xmlns:o=&quot;urn:schemas-microsoft-com:office:office&quot; xmlns:oel=&quot;http://schemas.microsoft.com/office/2019/extlst&quot; xmlns:m=&quot;http://schemas.openxmlformats.org/officeDocument/2006/math&quot; xmlns:v=&quot;urn:schemas-microsoft-com:vml&quot; xmlns:w10=&quot;urn:schemas-microsoft-com:office:word&quot; xmlns:w=&quot;http://schemas.microsoft.com/office/word/2003/wordml&quot; xmlns:wx=&quot;http://schemas.microsoft.com/office/word/2003/auxHint&quot; xmlns:wne=&quot;http://schemas.microsoft.com/office/word/2006/wordml&quot; xmlns:wsp=&quot;http://schemas.microsoft.com/office/word/2003/wordml/sp2&quot; xmlns:sl=&quot;http://schemas.microsoft.com/schemaLibrary/2003/core&quot; w:macrosPresent=&quot;no&quot; w:embeddedObjPresent=&quot;no&quot; w:ocxPresent=&quot;no&quot; xml:space=&quot;preserve&quot;&gt;&lt;w:ignoreSubtree w:val=&quot;http://schemas.microsoft.com/office/word/2003/wordml/sp2&quot;/&gt;&lt;o:DocumentProperties&gt;&lt;o:Version&gt;16&lt;/o:Version&gt;&lt;/o:DocumentProperties&gt;&lt;w:shapeDefaults&gt;&lt;o:shapedefaults v:ext=&quot;edit&quot; spidmax=&quot;1026&quot;/&gt;&lt;o:shapelayout v:ext=&quot;edit&quot;&gt;&lt;o:idmap v:ext=&quot;edit&quot; data=&quot;1&quot;/&gt;&lt;/o:shapelayout&gt;&lt;/w:shapeDefaults&gt;&lt;w:docPr&gt;&lt;w:view w:val=&quot;print&quot;/&gt;&lt;w:zoom w:percent=&quot;232&quot;/&gt;&lt;w:doNotEmbedSystemFonts/&gt;&lt;w:defaultTabStop w:val=&quot;708&quot;/&gt;&lt;w:hyphenationZone w:val=&quot;425&quot;/&gt;&lt;w:punctuationKerning/&gt;&lt;w:characterSpacingControl w:val=&quot;DontCompress&quot;/&gt;&lt;w:optimizeForBrowser/&gt;&lt;w:allowPNG/&gt;&lt;w:validateAgainstSchema/&gt;&lt;w:saveInvalidXML w:val=&quot;off&quot;/&gt;&lt;w:ignoreMixedContent w:val=&quot;off&quot;/&gt;&lt;w:alwaysShowPlaceholderText w:val=&quot;off&quot;/&gt;&lt;w:compat&gt;&lt;w:breakWrappedTables/&gt;&lt;w:snapToGridInCell/&gt;&lt;w:wrapTextWithPunct/&gt;&lt;w:useAsianBreakRules/&gt;&lt;w:dontGrowAutofit/&gt;&lt;/w:compat&gt;&lt;wsp:rsids&gt;&lt;wsp:rsidRoot wsp:val=&quot;00882373&quot;/&gt;&lt;wsp:rsid wsp:val=&quot;00001961&quot;/&gt;&lt;wsp:rsid wsp:val=&quot;0001694A&quot;/&gt;&lt;wsp:rsid wsp:val=&quot;00036453&quot;/&gt;&lt;wsp:rsid wsp:val=&quot;000376C1&quot;/&gt;&lt;wsp:rsid wsp:val=&quot;000377D9&quot;/&gt;&lt;wsp:rsid wsp:val=&quot;00074F20&quot;/&gt;&lt;wsp:rsid wsp:val=&quot;0010411B&quot;/&gt;&lt;wsp:rsid wsp:val=&quot;00166D1B&quot;/&gt;&lt;wsp:rsid wsp:val=&quot;00197CA5&quot;/&gt;&lt;wsp:rsid wsp:val=&quot;001A14C6&quot;/&gt;&lt;wsp:rsid wsp:val=&quot;001B280F&quot;/&gt;&lt;wsp:rsid wsp:val=&quot;001F1FB4&quot;/&gt;&lt;wsp:rsid wsp:val=&quot;00221DA6&quot;/&gt;&lt;wsp:rsid wsp:val=&quot;00256D6E&quot;/&gt;&lt;wsp:rsid wsp:val=&quot;0027320C&quot;/&gt;&lt;wsp:rsid wsp:val=&quot;00282FCB&quot;/&gt;&lt;wsp:rsid wsp:val=&quot;00290362&quot;/&gt;&lt;wsp:rsid wsp:val=&quot;002B554C&quot;/&gt;&lt;wsp:rsid wsp:val=&quot;002C4423&quot;/&gt;&lt;wsp:rsid wsp:val=&quot;00302356&quot;/&gt;&lt;wsp:rsid wsp:val=&quot;00316761&quot;/&gt;&lt;wsp:rsid wsp:val=&quot;0033095E&quot;/&gt;&lt;wsp:rsid wsp:val=&quot;0037554F&quot;/&gt;&lt;wsp:rsid wsp:val=&quot;00387186&quot;/&gt;&lt;wsp:rsid wsp:val=&quot;00397D95&quot;/&gt;&lt;wsp:rsid wsp:val=&quot;003B1342&quot;/&gt;&lt;wsp:rsid wsp:val=&quot;003D5BBC&quot;/&gt;&lt;wsp:rsid wsp:val=&quot;003D6AB8&quot;/&gt;&lt;wsp:rsid wsp:val=&quot;003D7D0B&quot;/&gt;&lt;wsp:rsid wsp:val=&quot;00442202&quot;/&gt;&lt;wsp:rsid wsp:val=&quot;004D340D&quot;/&gt;&lt;wsp:rsid wsp:val=&quot;00525C6A&quot;/&gt;&lt;wsp:rsid wsp:val=&quot;00572465&quot;/&gt;&lt;wsp:rsid wsp:val=&quot;00586EDA&quot;/&gt;&lt;wsp:rsid wsp:val=&quot;005B53AA&quot;/&gt;&lt;wsp:rsid wsp:val=&quot;005E01E7&quot;/&gt;&lt;wsp:rsid wsp:val=&quot;005E5EC6&quot;/&gt;&lt;wsp:rsid wsp:val=&quot;006677AA&quot;/&gt;&lt;wsp:rsid wsp:val=&quot;0068574D&quot;/&gt;&lt;wsp:rsid wsp:val=&quot;006D2580&quot;/&gt;&lt;wsp:rsid wsp:val=&quot;006D538D&quot;/&gt;&lt;wsp:rsid wsp:val=&quot;00724BBE&quot;/&gt;&lt;wsp:rsid wsp:val=&quot;00766A9F&quot;/&gt;&lt;wsp:rsid wsp:val=&quot;00775D88&quot;/&gt;&lt;wsp:rsid wsp:val=&quot;0080328A&quot;/&gt;&lt;wsp:rsid wsp:val=&quot;00813FAF&quot;/&gt;&lt;wsp:rsid wsp:val=&quot;008567F2&quot;/&gt;&lt;wsp:rsid wsp:val=&quot;00865DF9&quot;/&gt;&lt;wsp:rsid wsp:val=&quot;00876291&quot;/&gt;&lt;wsp:rsid wsp:val=&quot;00882373&quot;/&gt;&lt;wsp:rsid wsp:val=&quot;008C4A63&quot;/&gt;&lt;wsp:rsid wsp:val=&quot;008D1774&quot;/&gt;&lt;wsp:rsid wsp:val=&quot;0091730D&quot;/&gt;&lt;wsp:rsid wsp:val=&quot;009268F4&quot;/&gt;&lt;wsp:rsid wsp:val=&quot;00926A09&quot;/&gt;&lt;wsp:rsid wsp:val=&quot;009413B5&quot;/&gt;&lt;wsp:rsid wsp:val=&quot;009A5B2B&quot;/&gt;&lt;wsp:rsid wsp:val=&quot;009B308D&quot;/&gt;&lt;wsp:rsid wsp:val=&quot;009D067D&quot;/&gt;&lt;wsp:rsid wsp:val=&quot;009D79DF&quot;/&gt;&lt;wsp:rsid wsp:val=&quot;009E4AE7&quot;/&gt;&lt;wsp:rsid wsp:val=&quot;009F25C3&quot;/&gt;&lt;wsp:rsid wsp:val=&quot;009F73A1&quot;/&gt;&lt;wsp:rsid wsp:val=&quot;00A146F4&quot;/&gt;&lt;wsp:rsid wsp:val=&quot;00A15973&quot;/&gt;&lt;wsp:rsid wsp:val=&quot;00A55F7B&quot;/&gt;&lt;wsp:rsid wsp:val=&quot;00A81898&quot;/&gt;&lt;wsp:rsid wsp:val=&quot;00AA06EB&quot;/&gt;&lt;wsp:rsid wsp:val=&quot;00AB27EF&quot;/&gt;&lt;wsp:rsid wsp:val=&quot;00B1384B&quot;/&gt;&lt;wsp:rsid wsp:val=&quot;00B65DA8&quot;/&gt;&lt;wsp:rsid wsp:val=&quot;00B80CF8&quot;/&gt;&lt;wsp:rsid wsp:val=&quot;00BB5FD0&quot;/&gt;&lt;wsp:rsid wsp:val=&quot;00BD0F48&quot;/&gt;&lt;wsp:rsid wsp:val=&quot;00BD5BC7&quot;/&gt;&lt;wsp:rsid wsp:val=&quot;00BE1D24&quot;/&gt;&lt;wsp:rsid wsp:val=&quot;00C0458A&quot;/&gt;&lt;wsp:rsid wsp:val=&quot;00C2494F&quot;/&gt;&lt;wsp:rsid wsp:val=&quot;00D0718D&quot;/&gt;&lt;wsp:rsid wsp:val=&quot;00D13F89&quot;/&gt;&lt;wsp:rsid wsp:val=&quot;00D1554B&quot;/&gt;&lt;wsp:rsid wsp:val=&quot;00D2157D&quot;/&gt;&lt;wsp:rsid wsp:val=&quot;00D66C87&quot;/&gt;&lt;wsp:rsid wsp:val=&quot;00D84372&quot;/&gt;&lt;wsp:rsid wsp:val=&quot;00DA64C9&quot;/&gt;&lt;wsp:rsid wsp:val=&quot;00E36A08&quot;/&gt;&lt;wsp:rsid wsp:val=&quot;00E523FA&quot;/&gt;&lt;wsp:rsid wsp:val=&quot;00E554F8&quot;/&gt;&lt;wsp:rsid wsp:val=&quot;00E64A40&quot;/&gt;&lt;wsp:rsid wsp:val=&quot;00ED45F2&quot;/&gt;&lt;wsp:rsid wsp:val=&quot;00EF312C&quot;/&gt;&lt;wsp:rsid wsp:val=&quot;00F24BAE&quot;/&gt;&lt;wsp:rsid wsp:val=&quot;00F442C3&quot;/&gt;&lt;wsp:rsid wsp:val=&quot;00F5414F&quot;/&gt;&lt;wsp:rsid wsp:val=&quot;00F71C06&quot;/&gt;&lt;wsp:rsid wsp:val=&quot;00F72771&quot;/&gt;&lt;wsp:rsid wsp:val=&quot;00FA4559&quot;/&gt;&lt;wsp:rsid wsp:val=&quot;00FB3F63&quot;/&gt;&lt;wsp:rsid wsp:val=&quot;00FD0061&quot;/&gt;&lt;wsp:rsid wsp:val=&quot;00FF1675&quot;/&gt;&lt;/wsp:rsids&gt;&lt;/w:docPr&gt;&lt;w:body&gt;&lt;wx:sect&gt;&lt;w:p wsp:rsidR=&quot;00D13F89&quot; wsp:rsidRDefault=&quot;00D13F89&quot; wsp:rsidP=&quot;00D13F89&quot;&gt;&lt;m:oMathPara&gt;&lt;m:oMath&gt;&lt;m:r&gt;&lt;w:rPr&gt;&lt;w:rFonts w:ascii=&quot;Cambria Math&quot; w:h-ansi=&quot;Cambria Math&quot;/&gt;&lt;wx:font wx:val=&quot;Cambria Math&quot;/&gt;&lt;w:i/&gt;&lt;w:color w:val=&quot;000000&quot;/&gt;&lt;/w:rPr&gt;&lt;m:t&gt;m‚â™n&lt;/m:t&gt;&lt;/m:r&gt;&lt;/m:oMath&gt;&lt;/m:oMathPara&gt;&lt;/w:p&gt;&lt;w:sectPr wsp:rsidR=&quot;00000000&quot;&gt;&lt;w:pgSz w:w=&quot;12240&quot; w:h=&quot;15840&quot;/&gt;&lt;w:pgMar w:top=&quot;1440&quot; w:right=&quot;1440&quot; w:bottom=&quot;1440&quot; w:left=&quot;1440&quot; w:header=&quot;720&quot; w:footer=&quot;720&quot; w:gutter=&quot;0&quot;/&gt;&lt;w:cols w:space=&quot;720&quot;/&gt;&lt;/w:sectPr&gt;&lt;/wx:sect&gt;&lt;/w:body&gt;&lt;/w:wordDocument&gt;">
             <v:imagedata r:id="rId24" o:title="" chromakey="white"/>
           </v:shape>
         </w:pict>
@@ -19010,8 +19453,8 @@
           <w:noProof/>
           <w:position w:val="-6"/>
         </w:rPr>
-        <w:pict w14:anchorId="009B4535">
-          <v:shape id="_x0000_i1057" type="#_x0000_t75" alt="" style="width:28.9pt;height:15.1pt;mso-width-percent:0;mso-height-percent:0;mso-width-percent:0;mso-height-percent:0" equationxml="&lt;?xml version=&quot;1.0&quot; encoding=&quot;UTF-8&quot; standalone=&quot;yes&quot;?&gt;&#13;&#13;&#13;&#13;&#13;&#13;&#10;&lt;?mso-application progid=&quot;Word.Document&quot;?&gt;&#13;&#13;&#13;&#13;&#13;&#13;&#10;&lt;w:wordDocument xmlns:aml=&quot;http://schemas.microsoft.com/aml/2001/core&quot; xmlns:wpc=&quot;http://schemas.microsoft.com/office/word/2010/wordprocessingCanvas&quot; xmlns:cx=&quot;http://schemas.microsoft.com/office/drawing/2014/chartex&quot; xmlns:cx1=&quot;http://schemas.microsoft.com/office/drawing/2015/9/8/chartex&quot; xmlns:cx2=&quot;http://schemas.microsoft.com/office/drawing/2015/10/21/chartex&quot; xmlns:cx3=&quot;http://schemas.microsoft.com/office/drawing/2016/5/9/chartex&quot; xmlns:cx4=&quot;http://schemas.microsoft.com/office/drawing/2016/5/10/chartex&quot; xmlns:cx5=&quot;http://schemas.microsoft.com/office/drawing/2016/5/11/chartex&quot; xmlns:cx6=&quot;http://schemas.microsoft.com/office/drawing/2016/5/12/chartex&quot; xmlns:cx7=&quot;http://schemas.microsoft.com/office/drawing/2016/5/13/chartex&quot; xmlns:cx8=&quot;http://schemas.microsoft.com/office/drawing/2016/5/14/chartex&quot; xmlns:cr=&quot;http://schemas.microsoft.com/office/comments/2020/reactions&quot; xmlns:dt=&quot;uuid:C2F41010-65B3-11d1-A29F-00AA00C14882&quot; xmlns:mc=&quot;http://schemas.openxmlformats.org/markup-compatibility/2006&quot; xmlns:aink=&quot;http://schemas.microsoft.com/office/drawing/2016/ink&quot; xmlns:am3d=&quot;http://schemas.microsoft.com/office/drawing/2017/model3d&quot; xmlns:o=&quot;urn:schemas-microsoft-com:office:office&quot; xmlns:oel=&quot;http://schemas.microsoft.com/office/2019/extlst&quot; xmlns:m=&quot;http://schemas.openxmlformats.org/officeDocument/2006/math&quot; xmlns:v=&quot;urn:schemas-microsoft-com:vml&quot; xmlns:w10=&quot;urn:schemas-microsoft-com:office:word&quot; xmlns:w=&quot;http://schemas.microsoft.com/office/word/2003/wordml&quot; xmlns:wx=&quot;http://schemas.microsoft.com/office/word/2003/auxHint&quot; xmlns:wne=&quot;http://schemas.microsoft.com/office/word/2006/wordml&quot; xmlns:wsp=&quot;http://schemas.microsoft.com/office/word/2003/wordml/sp2&quot; xmlns:sl=&quot;http://schemas.microsoft.com/schemaLibrary/2003/core&quot; w:macrosPresent=&quot;no&quot; w:embeddedObjPresent=&quot;no&quot; w:ocxPresent=&quot;no&quot; xml:space=&quot;preserve&quot;&gt;&lt;w:ignoreSubtree w:val=&quot;http://schemas.microsoft.com/office/word/2003/wordml/sp2&quot;/&gt;&lt;o:DocumentProperties&gt;&lt;o:Version&gt;16&lt;/o:Version&gt;&lt;/o:DocumentProperties&gt;&lt;w:shapeDefaults&gt;&lt;o:shapedefaults v:ext=&quot;edit&quot; spidmax=&quot;1026&quot;/&gt;&lt;o:shapelayout v:ext=&quot;edit&quot;&gt;&lt;o:idmap v:ext=&quot;edit&quot; data=&quot;1&quot;/&gt;&lt;/o:shapelayout&gt;&lt;/w:shapeDefaults&gt;&lt;w:docPr&gt;&lt;w:view w:val=&quot;print&quot;/&gt;&lt;w:zoom w:percent=&quot;232&quot;/&gt;&lt;w:doNotEmbedSystemFonts/&gt;&lt;w:defaultTabStop w:val=&quot;708&quot;/&gt;&lt;w:hyphenationZone w:val=&quot;425&quot;/&gt;&lt;w:punctuationKerning/&gt;&lt;w:characterSpacingControl w:val=&quot;DontCompress&quot;/&gt;&lt;w:optimizeForBrowser/&gt;&lt;w:allowPNG/&gt;&lt;w:validateAgainstSchema/&gt;&lt;w:saveInvalidXML w:val=&quot;off&quot;/&gt;&lt;w:ignoreMixedContent w:val=&quot;off&quot;/&gt;&lt;w:alwaysShowPlaceholderText w:val=&quot;off&quot;/&gt;&lt;w:compat&gt;&lt;w:breakWrappedTables/&gt;&lt;w:snapToGridInCell/&gt;&lt;w:wrapTextWithPunct/&gt;&lt;w:useAsianBreakRules/&gt;&lt;w:dontGrowAutofit/&gt;&lt;/w:compat&gt;&lt;wsp:rsids&gt;&lt;wsp:rsidRoot wsp:val=&quot;00882373&quot;/&gt;&lt;wsp:rsid wsp:val=&quot;00001961&quot;/&gt;&lt;wsp:rsid wsp:val=&quot;0001694A&quot;/&gt;&lt;wsp:rsid wsp:val=&quot;00036453&quot;/&gt;&lt;wsp:rsid wsp:val=&quot;000376C1&quot;/&gt;&lt;wsp:rsid wsp:val=&quot;000377D9&quot;/&gt;&lt;wsp:rsid wsp:val=&quot;00074F20&quot;/&gt;&lt;wsp:rsid wsp:val=&quot;0010411B&quot;/&gt;&lt;wsp:rsid wsp:val=&quot;00166D1B&quot;/&gt;&lt;wsp:rsid wsp:val=&quot;00197CA5&quot;/&gt;&lt;wsp:rsid wsp:val=&quot;001A14C6&quot;/&gt;&lt;wsp:rsid wsp:val=&quot;001B280F&quot;/&gt;&lt;wsp:rsid wsp:val=&quot;001F1FB4&quot;/&gt;&lt;wsp:rsid wsp:val=&quot;00221DA6&quot;/&gt;&lt;wsp:rsid wsp:val=&quot;00256D6E&quot;/&gt;&lt;wsp:rsid wsp:val=&quot;0027320C&quot;/&gt;&lt;wsp:rsid wsp:val=&quot;00282FCB&quot;/&gt;&lt;wsp:rsid wsp:val=&quot;00290362&quot;/&gt;&lt;wsp:rsid wsp:val=&quot;002B554C&quot;/&gt;&lt;wsp:rsid wsp:val=&quot;002C4423&quot;/&gt;&lt;wsp:rsid wsp:val=&quot;00302356&quot;/&gt;&lt;wsp:rsid wsp:val=&quot;00316761&quot;/&gt;&lt;wsp:rsid wsp:val=&quot;0033095E&quot;/&gt;&lt;wsp:rsid wsp:val=&quot;0037554F&quot;/&gt;&lt;wsp:rsid wsp:val=&quot;00387186&quot;/&gt;&lt;wsp:rsid wsp:val=&quot;00397D95&quot;/&gt;&lt;wsp:rsid wsp:val=&quot;003B1342&quot;/&gt;&lt;wsp:rsid wsp:val=&quot;003D5BBC&quot;/&gt;&lt;wsp:rsid wsp:val=&quot;003D6AB8&quot;/&gt;&lt;wsp:rsid wsp:val=&quot;003D7D0B&quot;/&gt;&lt;wsp:rsid wsp:val=&quot;00442202&quot;/&gt;&lt;wsp:rsid wsp:val=&quot;004D340D&quot;/&gt;&lt;wsp:rsid wsp:val=&quot;00525C6A&quot;/&gt;&lt;wsp:rsid wsp:val=&quot;00572465&quot;/&gt;&lt;wsp:rsid wsp:val=&quot;00586EDA&quot;/&gt;&lt;wsp:rsid wsp:val=&quot;005B53AA&quot;/&gt;&lt;wsp:rsid wsp:val=&quot;005E01E7&quot;/&gt;&lt;wsp:rsid wsp:val=&quot;005E5EC6&quot;/&gt;&lt;wsp:rsid wsp:val=&quot;006677AA&quot;/&gt;&lt;wsp:rsid wsp:val=&quot;0068574D&quot;/&gt;&lt;wsp:rsid wsp:val=&quot;006D2580&quot;/&gt;&lt;wsp:rsid wsp:val=&quot;006D538D&quot;/&gt;&lt;wsp:rsid wsp:val=&quot;00724BBE&quot;/&gt;&lt;wsp:rsid wsp:val=&quot;00766A9F&quot;/&gt;&lt;wsp:rsid wsp:val=&quot;00775D88&quot;/&gt;&lt;wsp:rsid wsp:val=&quot;0080328A&quot;/&gt;&lt;wsp:rsid wsp:val=&quot;00813FAF&quot;/&gt;&lt;wsp:rsid wsp:val=&quot;008567F2&quot;/&gt;&lt;wsp:rsid wsp:val=&quot;00865DF9&quot;/&gt;&lt;wsp:rsid wsp:val=&quot;00876291&quot;/&gt;&lt;wsp:rsid wsp:val=&quot;00882373&quot;/&gt;&lt;wsp:rsid wsp:val=&quot;00886D40&quot;/&gt;&lt;wsp:rsid wsp:val=&quot;008C4A63&quot;/&gt;&lt;wsp:rsid wsp:val=&quot;008D1774&quot;/&gt;&lt;wsp:rsid wsp:val=&quot;0091730D&quot;/&gt;&lt;wsp:rsid wsp:val=&quot;009268F4&quot;/&gt;&lt;wsp:rsid wsp:val=&quot;00926A09&quot;/&gt;&lt;wsp:rsid wsp:val=&quot;009413B5&quot;/&gt;&lt;wsp:rsid wsp:val=&quot;009A5B2B&quot;/&gt;&lt;wsp:rsid wsp:val=&quot;009B308D&quot;/&gt;&lt;wsp:rsid wsp:val=&quot;009D067D&quot;/&gt;&lt;wsp:rsid wsp:val=&quot;009D79DF&quot;/&gt;&lt;wsp:rsid wsp:val=&quot;009E4AE7&quot;/&gt;&lt;wsp:rsid wsp:val=&quot;009F25C3&quot;/&gt;&lt;wsp:rsid wsp:val=&quot;009F73A1&quot;/&gt;&lt;wsp:rsid wsp:val=&quot;00A146F4&quot;/&gt;&lt;wsp:rsid wsp:val=&quot;00A15973&quot;/&gt;&lt;wsp:rsid wsp:val=&quot;00A55F7B&quot;/&gt;&lt;wsp:rsid wsp:val=&quot;00A81898&quot;/&gt;&lt;wsp:rsid wsp:val=&quot;00AA06EB&quot;/&gt;&lt;wsp:rsid wsp:val=&quot;00AB27EF&quot;/&gt;&lt;wsp:rsid wsp:val=&quot;00B1384B&quot;/&gt;&lt;wsp:rsid wsp:val=&quot;00B65DA8&quot;/&gt;&lt;wsp:rsid wsp:val=&quot;00B80CF8&quot;/&gt;&lt;wsp:rsid wsp:val=&quot;00BB5FD0&quot;/&gt;&lt;wsp:rsid wsp:val=&quot;00BD0F48&quot;/&gt;&lt;wsp:rsid wsp:val=&quot;00BD5BC7&quot;/&gt;&lt;wsp:rsid wsp:val=&quot;00BE1D24&quot;/&gt;&lt;wsp:rsid wsp:val=&quot;00C0458A&quot;/&gt;&lt;wsp:rsid wsp:val=&quot;00C2494F&quot;/&gt;&lt;wsp:rsid wsp:val=&quot;00D0718D&quot;/&gt;&lt;wsp:rsid wsp:val=&quot;00D1554B&quot;/&gt;&lt;wsp:rsid wsp:val=&quot;00D2157D&quot;/&gt;&lt;wsp:rsid wsp:val=&quot;00D66C87&quot;/&gt;&lt;wsp:rsid wsp:val=&quot;00D84372&quot;/&gt;&lt;wsp:rsid wsp:val=&quot;00DA64C9&quot;/&gt;&lt;wsp:rsid wsp:val=&quot;00E36A08&quot;/&gt;&lt;wsp:rsid wsp:val=&quot;00E523FA&quot;/&gt;&lt;wsp:rsid wsp:val=&quot;00E554F8&quot;/&gt;&lt;wsp:rsid wsp:val=&quot;00E64A40&quot;/&gt;&lt;wsp:rsid wsp:val=&quot;00ED45F2&quot;/&gt;&lt;wsp:rsid wsp:val=&quot;00EF312C&quot;/&gt;&lt;wsp:rsid wsp:val=&quot;00F24BAE&quot;/&gt;&lt;wsp:rsid wsp:val=&quot;00F442C3&quot;/&gt;&lt;wsp:rsid wsp:val=&quot;00F5414F&quot;/&gt;&lt;wsp:rsid wsp:val=&quot;00F71C06&quot;/&gt;&lt;wsp:rsid wsp:val=&quot;00F72771&quot;/&gt;&lt;wsp:rsid wsp:val=&quot;00FA4559&quot;/&gt;&lt;wsp:rsid wsp:val=&quot;00FB3F63&quot;/&gt;&lt;wsp:rsid wsp:val=&quot;00FD0061&quot;/&gt;&lt;wsp:rsid wsp:val=&quot;00FF1675&quot;/&gt;&lt;/wsp:rsids&gt;&lt;/w:docPr&gt;&lt;w:body&gt;&lt;wx:sect&gt;&lt;w:p wsp:rsidR=&quot;00886D40&quot; wsp:rsidRDefault=&quot;00886D40&quot; wsp:rsidP=&quot;00886D40&quot;&gt;&lt;m:oMathPara&gt;&lt;m:oMath&gt;&lt;m:r&gt;&lt;w:rPr&gt;&lt;w:rFonts w:ascii=&quot;Cambria Math&quot; w:h-ansi=&quot;Cambria Math&quot;/&gt;&lt;wx:font wx:val=&quot;Cambria Math&quot;/&gt;&lt;w:i/&gt;&lt;w:color w:val=&quot;000000&quot;/&gt;&lt;/w:rPr&gt;&lt;m:t&gt;n*m&lt;/m:t&gt;&lt;/m:r&gt;&lt;/m:oMath&gt;&lt;/m:oMathPara&gt;&lt;/w:p&gt;&lt;w:sectPr wsp:rsidR=&quot;00000000&quot;&gt;&lt;w:pgSz w:w=&quot;12240&quot; w:h=&quot;15840&quot;/&gt;&lt;w:pgMar w:top=&quot;1440&quot; w:right=&quot;1440&quot; w:bottom=&quot;1440&quot; w:left=&quot;1440&quot; w:header=&quot;720&quot; w:footer=&quot;720&quot; w:gutter=&quot;0&quot;/&gt;&lt;w:cols w:space=&quot;720&quot;/&gt;&lt;/w:sectPr&gt;&lt;/wx:sect&gt;&lt;/w:body&gt;&lt;/w:wordDocument&gt;">
+        <w:pict w14:anchorId="0FAD4B4F">
+          <v:shape id="_x0000_i1057" type="#_x0000_t75" alt="" style="width:28.95pt;height:14.9pt;mso-width-percent:0;mso-height-percent:0;mso-width-percent:0;mso-height-percent:0" equationxml="&lt;?xml version=&quot;1.0&quot; encoding=&quot;UTF-8&quot; standalone=&quot;yes&quot;?&gt;&#13;&#13;&#13;&#13;&#13;&#13;&#13;&#10;&lt;?mso-application progid=&quot;Word.Document&quot;?&gt;&#13;&#13;&#13;&#13;&#13;&#13;&#13;&#10;&lt;w:wordDocument xmlns:aml=&quot;http://schemas.microsoft.com/aml/2001/core&quot; xmlns:wpc=&quot;http://schemas.microsoft.com/office/word/2010/wordprocessingCanvas&quot; xmlns:cx=&quot;http://schemas.microsoft.com/office/drawing/2014/chartex&quot; xmlns:cx1=&quot;http://schemas.microsoft.com/office/drawing/2015/9/8/chartex&quot; xmlns:cx2=&quot;http://schemas.microsoft.com/office/drawing/2015/10/21/chartex&quot; xmlns:cx3=&quot;http://schemas.microsoft.com/office/drawing/2016/5/9/chartex&quot; xmlns:cx4=&quot;http://schemas.microsoft.com/office/drawing/2016/5/10/chartex&quot; xmlns:cx5=&quot;http://schemas.microsoft.com/office/drawing/2016/5/11/chartex&quot; xmlns:cx6=&quot;http://schemas.microsoft.com/office/drawing/2016/5/12/chartex&quot; xmlns:cx7=&quot;http://schemas.microsoft.com/office/drawing/2016/5/13/chartex&quot; xmlns:cx8=&quot;http://schemas.microsoft.com/office/drawing/2016/5/14/chartex&quot; xmlns:cr=&quot;http://schemas.microsoft.com/office/comments/2020/reactions&quot; xmlns:dt=&quot;uuid:C2F41010-65B3-11d1-A29F-00AA00C14882&quot; xmlns:mc=&quot;http://schemas.openxmlformats.org/markup-compatibility/2006&quot; xmlns:aink=&quot;http://schemas.microsoft.com/office/drawing/2016/ink&quot; xmlns:am3d=&quot;http://schemas.microsoft.com/office/drawing/2017/model3d&quot; xmlns:o=&quot;urn:schemas-microsoft-com:office:office&quot; xmlns:oel=&quot;http://schemas.microsoft.com/office/2019/extlst&quot; xmlns:m=&quot;http://schemas.openxmlformats.org/officeDocument/2006/math&quot; xmlns:v=&quot;urn:schemas-microsoft-com:vml&quot; xmlns:w10=&quot;urn:schemas-microsoft-com:office:word&quot; xmlns:w=&quot;http://schemas.microsoft.com/office/word/2003/wordml&quot; xmlns:wx=&quot;http://schemas.microsoft.com/office/word/2003/auxHint&quot; xmlns:wne=&quot;http://schemas.microsoft.com/office/word/2006/wordml&quot; xmlns:wsp=&quot;http://schemas.microsoft.com/office/word/2003/wordml/sp2&quot; xmlns:sl=&quot;http://schemas.microsoft.com/schemaLibrary/2003/core&quot; w:macrosPresent=&quot;no&quot; w:embeddedObjPresent=&quot;no&quot; w:ocxPresent=&quot;no&quot; xml:space=&quot;preserve&quot;&gt;&lt;w:ignoreSubtree w:val=&quot;http://schemas.microsoft.com/office/word/2003/wordml/sp2&quot;/&gt;&lt;o:DocumentProperties&gt;&lt;o:Version&gt;16&lt;/o:Version&gt;&lt;/o:DocumentProperties&gt;&lt;w:shapeDefaults&gt;&lt;o:shapedefaults v:ext=&quot;edit&quot; spidmax=&quot;1026&quot;/&gt;&lt;o:shapelayout v:ext=&quot;edit&quot;&gt;&lt;o:idmap v:ext=&quot;edit&quot; data=&quot;1&quot;/&gt;&lt;/o:shapelayout&gt;&lt;/w:shapeDefaults&gt;&lt;w:docPr&gt;&lt;w:view w:val=&quot;print&quot;/&gt;&lt;w:zoom w:percent=&quot;232&quot;/&gt;&lt;w:doNotEmbedSystemFonts/&gt;&lt;w:defaultTabStop w:val=&quot;708&quot;/&gt;&lt;w:hyphenationZone w:val=&quot;425&quot;/&gt;&lt;w:punctuationKerning/&gt;&lt;w:characterSpacingControl w:val=&quot;DontCompress&quot;/&gt;&lt;w:optimizeForBrowser/&gt;&lt;w:allowPNG/&gt;&lt;w:validateAgainstSchema/&gt;&lt;w:saveInvalidXML w:val=&quot;off&quot;/&gt;&lt;w:ignoreMixedContent w:val=&quot;off&quot;/&gt;&lt;w:alwaysShowPlaceholderText w:val=&quot;off&quot;/&gt;&lt;w:compat&gt;&lt;w:breakWrappedTables/&gt;&lt;w:snapToGridInCell/&gt;&lt;w:wrapTextWithPunct/&gt;&lt;w:useAsianBreakRules/&gt;&lt;w:dontGrowAutofit/&gt;&lt;/w:compat&gt;&lt;wsp:rsids&gt;&lt;wsp:rsidRoot wsp:val=&quot;00882373&quot;/&gt;&lt;wsp:rsid wsp:val=&quot;00001961&quot;/&gt;&lt;wsp:rsid wsp:val=&quot;0001694A&quot;/&gt;&lt;wsp:rsid wsp:val=&quot;00036453&quot;/&gt;&lt;wsp:rsid wsp:val=&quot;000376C1&quot;/&gt;&lt;wsp:rsid wsp:val=&quot;000377D9&quot;/&gt;&lt;wsp:rsid wsp:val=&quot;00074F20&quot;/&gt;&lt;wsp:rsid wsp:val=&quot;0010411B&quot;/&gt;&lt;wsp:rsid wsp:val=&quot;00166D1B&quot;/&gt;&lt;wsp:rsid wsp:val=&quot;00197CA5&quot;/&gt;&lt;wsp:rsid wsp:val=&quot;001A14C6&quot;/&gt;&lt;wsp:rsid wsp:val=&quot;001B280F&quot;/&gt;&lt;wsp:rsid wsp:val=&quot;001F1FB4&quot;/&gt;&lt;wsp:rsid wsp:val=&quot;00221DA6&quot;/&gt;&lt;wsp:rsid wsp:val=&quot;00256D6E&quot;/&gt;&lt;wsp:rsid wsp:val=&quot;0027320C&quot;/&gt;&lt;wsp:rsid wsp:val=&quot;00282FCB&quot;/&gt;&lt;wsp:rsid wsp:val=&quot;00290362&quot;/&gt;&lt;wsp:rsid wsp:val=&quot;002B554C&quot;/&gt;&lt;wsp:rsid wsp:val=&quot;002C4423&quot;/&gt;&lt;wsp:rsid wsp:val=&quot;00302356&quot;/&gt;&lt;wsp:rsid wsp:val=&quot;00316761&quot;/&gt;&lt;wsp:rsid wsp:val=&quot;0033095E&quot;/&gt;&lt;wsp:rsid wsp:val=&quot;0037554F&quot;/&gt;&lt;wsp:rsid wsp:val=&quot;00387186&quot;/&gt;&lt;wsp:rsid wsp:val=&quot;00397D95&quot;/&gt;&lt;wsp:rsid wsp:val=&quot;003B1342&quot;/&gt;&lt;wsp:rsid wsp:val=&quot;003D5BBC&quot;/&gt;&lt;wsp:rsid wsp:val=&quot;003D6AB8&quot;/&gt;&lt;wsp:rsid wsp:val=&quot;003D7D0B&quot;/&gt;&lt;wsp:rsid wsp:val=&quot;00442202&quot;/&gt;&lt;wsp:rsid wsp:val=&quot;004D340D&quot;/&gt;&lt;wsp:rsid wsp:val=&quot;00525C6A&quot;/&gt;&lt;wsp:rsid wsp:val=&quot;00572465&quot;/&gt;&lt;wsp:rsid wsp:val=&quot;00586EDA&quot;/&gt;&lt;wsp:rsid wsp:val=&quot;005B53AA&quot;/&gt;&lt;wsp:rsid wsp:val=&quot;005E01E7&quot;/&gt;&lt;wsp:rsid wsp:val=&quot;005E5EC6&quot;/&gt;&lt;wsp:rsid wsp:val=&quot;006677AA&quot;/&gt;&lt;wsp:rsid wsp:val=&quot;0068574D&quot;/&gt;&lt;wsp:rsid wsp:val=&quot;006D2580&quot;/&gt;&lt;wsp:rsid wsp:val=&quot;006D538D&quot;/&gt;&lt;wsp:rsid wsp:val=&quot;00724BBE&quot;/&gt;&lt;wsp:rsid wsp:val=&quot;00766A9F&quot;/&gt;&lt;wsp:rsid wsp:val=&quot;00775D88&quot;/&gt;&lt;wsp:rsid wsp:val=&quot;0080328A&quot;/&gt;&lt;wsp:rsid wsp:val=&quot;00813FAF&quot;/&gt;&lt;wsp:rsid wsp:val=&quot;008567F2&quot;/&gt;&lt;wsp:rsid wsp:val=&quot;00865DF9&quot;/&gt;&lt;wsp:rsid wsp:val=&quot;00876291&quot;/&gt;&lt;wsp:rsid wsp:val=&quot;00882373&quot;/&gt;&lt;wsp:rsid wsp:val=&quot;00886D40&quot;/&gt;&lt;wsp:rsid wsp:val=&quot;008C4A63&quot;/&gt;&lt;wsp:rsid wsp:val=&quot;008D1774&quot;/&gt;&lt;wsp:rsid wsp:val=&quot;0091730D&quot;/&gt;&lt;wsp:rsid wsp:val=&quot;009268F4&quot;/&gt;&lt;wsp:rsid wsp:val=&quot;00926A09&quot;/&gt;&lt;wsp:rsid wsp:val=&quot;009413B5&quot;/&gt;&lt;wsp:rsid wsp:val=&quot;009A5B2B&quot;/&gt;&lt;wsp:rsid wsp:val=&quot;009B308D&quot;/&gt;&lt;wsp:rsid wsp:val=&quot;009D067D&quot;/&gt;&lt;wsp:rsid wsp:val=&quot;009D79DF&quot;/&gt;&lt;wsp:rsid wsp:val=&quot;009E4AE7&quot;/&gt;&lt;wsp:rsid wsp:val=&quot;009F25C3&quot;/&gt;&lt;wsp:rsid wsp:val=&quot;009F73A1&quot;/&gt;&lt;wsp:rsid wsp:val=&quot;00A146F4&quot;/&gt;&lt;wsp:rsid wsp:val=&quot;00A15973&quot;/&gt;&lt;wsp:rsid wsp:val=&quot;00A55F7B&quot;/&gt;&lt;wsp:rsid wsp:val=&quot;00A81898&quot;/&gt;&lt;wsp:rsid wsp:val=&quot;00AA06EB&quot;/&gt;&lt;wsp:rsid wsp:val=&quot;00AB27EF&quot;/&gt;&lt;wsp:rsid wsp:val=&quot;00B1384B&quot;/&gt;&lt;wsp:rsid wsp:val=&quot;00B65DA8&quot;/&gt;&lt;wsp:rsid wsp:val=&quot;00B80CF8&quot;/&gt;&lt;wsp:rsid wsp:val=&quot;00BB5FD0&quot;/&gt;&lt;wsp:rsid wsp:val=&quot;00BD0F48&quot;/&gt;&lt;wsp:rsid wsp:val=&quot;00BD5BC7&quot;/&gt;&lt;wsp:rsid wsp:val=&quot;00BE1D24&quot;/&gt;&lt;wsp:rsid wsp:val=&quot;00C0458A&quot;/&gt;&lt;wsp:rsid wsp:val=&quot;00C2494F&quot;/&gt;&lt;wsp:rsid wsp:val=&quot;00D0718D&quot;/&gt;&lt;wsp:rsid wsp:val=&quot;00D1554B&quot;/&gt;&lt;wsp:rsid wsp:val=&quot;00D2157D&quot;/&gt;&lt;wsp:rsid wsp:val=&quot;00D66C87&quot;/&gt;&lt;wsp:rsid wsp:val=&quot;00D84372&quot;/&gt;&lt;wsp:rsid wsp:val=&quot;00DA64C9&quot;/&gt;&lt;wsp:rsid wsp:val=&quot;00E36A08&quot;/&gt;&lt;wsp:rsid wsp:val=&quot;00E523FA&quot;/&gt;&lt;wsp:rsid wsp:val=&quot;00E554F8&quot;/&gt;&lt;wsp:rsid wsp:val=&quot;00E64A40&quot;/&gt;&lt;wsp:rsid wsp:val=&quot;00ED45F2&quot;/&gt;&lt;wsp:rsid wsp:val=&quot;00EF312C&quot;/&gt;&lt;wsp:rsid wsp:val=&quot;00F24BAE&quot;/&gt;&lt;wsp:rsid wsp:val=&quot;00F442C3&quot;/&gt;&lt;wsp:rsid wsp:val=&quot;00F5414F&quot;/&gt;&lt;wsp:rsid wsp:val=&quot;00F71C06&quot;/&gt;&lt;wsp:rsid wsp:val=&quot;00F72771&quot;/&gt;&lt;wsp:rsid wsp:val=&quot;00FA4559&quot;/&gt;&lt;wsp:rsid wsp:val=&quot;00FB3F63&quot;/&gt;&lt;wsp:rsid wsp:val=&quot;00FD0061&quot;/&gt;&lt;wsp:rsid wsp:val=&quot;00FF1675&quot;/&gt;&lt;/wsp:rsids&gt;&lt;/w:docPr&gt;&lt;w:body&gt;&lt;wx:sect&gt;&lt;w:p wsp:rsidR=&quot;00886D40&quot; wsp:rsidRDefault=&quot;00886D40&quot; wsp:rsidP=&quot;00886D40&quot;&gt;&lt;m:oMathPara&gt;&lt;m:oMath&gt;&lt;m:r&gt;&lt;w:rPr&gt;&lt;w:rFonts w:ascii=&quot;Cambria Math&quot; w:h-ansi=&quot;Cambria Math&quot;/&gt;&lt;wx:font wx:val=&quot;Cambria Math&quot;/&gt;&lt;w:i/&gt;&lt;w:color w:val=&quot;000000&quot;/&gt;&lt;/w:rPr&gt;&lt;m:t&gt;n*m&lt;/m:t&gt;&lt;/m:r&gt;&lt;/m:oMath&gt;&lt;/m:oMathPara&gt;&lt;/w:p&gt;&lt;w:sectPr wsp:rsidR=&quot;00000000&quot;&gt;&lt;w:pgSz w:w=&quot;12240&quot; w:h=&quot;15840&quot;/&gt;&lt;w:pgMar w:top=&quot;1440&quot; w:right=&quot;1440&quot; w:bottom=&quot;1440&quot; w:left=&quot;1440&quot; w:header=&quot;720&quot; w:footer=&quot;720&quot; w:gutter=&quot;0&quot;/&gt;&lt;w:cols w:space=&quot;720&quot;/&gt;&lt;/w:sectPr&gt;&lt;/wx:sect&gt;&lt;/w:body&gt;&lt;/w:wordDocument&gt;">
             <v:imagedata r:id="rId25" o:title="" chromakey="white"/>
           </v:shape>
         </w:pict>
@@ -19037,8 +19480,8 @@
           <w:noProof/>
           <w:position w:val="-6"/>
         </w:rPr>
-        <w:pict w14:anchorId="69F01E7F">
-          <v:shape id="_x0000_i1056" type="#_x0000_t75" alt="" style="width:28.9pt;height:15.1pt;mso-width-percent:0;mso-height-percent:0;mso-width-percent:0;mso-height-percent:0" equationxml="&lt;?xml version=&quot;1.0&quot; encoding=&quot;UTF-8&quot; standalone=&quot;yes&quot;?&gt;&#13;&#13;&#13;&#13;&#13;&#13;&#10;&lt;?mso-application progid=&quot;Word.Document&quot;?&gt;&#13;&#13;&#13;&#13;&#13;&#13;&#10;&lt;w:wordDocument xmlns:aml=&quot;http://schemas.microsoft.com/aml/2001/core&quot; xmlns:wpc=&quot;http://schemas.microsoft.com/office/word/2010/wordprocessingCanvas&quot; xmlns:cx=&quot;http://schemas.microsoft.com/office/drawing/2014/chartex&quot; xmlns:cx1=&quot;http://schemas.microsoft.com/office/drawing/2015/9/8/chartex&quot; xmlns:cx2=&quot;http://schemas.microsoft.com/office/drawing/2015/10/21/chartex&quot; xmlns:cx3=&quot;http://schemas.microsoft.com/office/drawing/2016/5/9/chartex&quot; xmlns:cx4=&quot;http://schemas.microsoft.com/office/drawing/2016/5/10/chartex&quot; xmlns:cx5=&quot;http://schemas.microsoft.com/office/drawing/2016/5/11/chartex&quot; xmlns:cx6=&quot;http://schemas.microsoft.com/office/drawing/2016/5/12/chartex&quot; xmlns:cx7=&quot;http://schemas.microsoft.com/office/drawing/2016/5/13/chartex&quot; xmlns:cx8=&quot;http://schemas.microsoft.com/office/drawing/2016/5/14/chartex&quot; xmlns:cr=&quot;http://schemas.microsoft.com/office/comments/2020/reactions&quot; xmlns:dt=&quot;uuid:C2F41010-65B3-11d1-A29F-00AA00C14882&quot; xmlns:mc=&quot;http://schemas.openxmlformats.org/markup-compatibility/2006&quot; xmlns:aink=&quot;http://schemas.microsoft.com/office/drawing/2016/ink&quot; xmlns:am3d=&quot;http://schemas.microsoft.com/office/drawing/2017/model3d&quot; xmlns:o=&quot;urn:schemas-microsoft-com:office:office&quot; xmlns:oel=&quot;http://schemas.microsoft.com/office/2019/extlst&quot; xmlns:m=&quot;http://schemas.openxmlformats.org/officeDocument/2006/math&quot; xmlns:v=&quot;urn:schemas-microsoft-com:vml&quot; xmlns:w10=&quot;urn:schemas-microsoft-com:office:word&quot; xmlns:w=&quot;http://schemas.microsoft.com/office/word/2003/wordml&quot; xmlns:wx=&quot;http://schemas.microsoft.com/office/word/2003/auxHint&quot; xmlns:wne=&quot;http://schemas.microsoft.com/office/word/2006/wordml&quot; xmlns:wsp=&quot;http://schemas.microsoft.com/office/word/2003/wordml/sp2&quot; xmlns:sl=&quot;http://schemas.microsoft.com/schemaLibrary/2003/core&quot; w:macrosPresent=&quot;no&quot; w:embeddedObjPresent=&quot;no&quot; w:ocxPresent=&quot;no&quot; xml:space=&quot;preserve&quot;&gt;&lt;w:ignoreSubtree w:val=&quot;http://schemas.microsoft.com/office/word/2003/wordml/sp2&quot;/&gt;&lt;o:DocumentProperties&gt;&lt;o:Version&gt;16&lt;/o:Version&gt;&lt;/o:DocumentProperties&gt;&lt;w:shapeDefaults&gt;&lt;o:shapedefaults v:ext=&quot;edit&quot; spidmax=&quot;1026&quot;/&gt;&lt;o:shapelayout v:ext=&quot;edit&quot;&gt;&lt;o:idmap v:ext=&quot;edit&quot; data=&quot;1&quot;/&gt;&lt;/o:shapelayout&gt;&lt;/w:shapeDefaults&gt;&lt;w:docPr&gt;&lt;w:view w:val=&quot;print&quot;/&gt;&lt;w:zoom w:percent=&quot;232&quot;/&gt;&lt;w:doNotEmbedSystemFonts/&gt;&lt;w:defaultTabStop w:val=&quot;708&quot;/&gt;&lt;w:hyphenationZone w:val=&quot;425&quot;/&gt;&lt;w:punctuationKerning/&gt;&lt;w:characterSpacingControl w:val=&quot;DontCompress&quot;/&gt;&lt;w:optimizeForBrowser/&gt;&lt;w:allowPNG/&gt;&lt;w:validateAgainstSchema/&gt;&lt;w:saveInvalidXML w:val=&quot;off&quot;/&gt;&lt;w:ignoreMixedContent w:val=&quot;off&quot;/&gt;&lt;w:alwaysShowPlaceholderText w:val=&quot;off&quot;/&gt;&lt;w:compat&gt;&lt;w:breakWrappedTables/&gt;&lt;w:snapToGridInCell/&gt;&lt;w:wrapTextWithPunct/&gt;&lt;w:useAsianBreakRules/&gt;&lt;w:dontGrowAutofit/&gt;&lt;/w:compat&gt;&lt;wsp:rsids&gt;&lt;wsp:rsidRoot wsp:val=&quot;00882373&quot;/&gt;&lt;wsp:rsid wsp:val=&quot;00001961&quot;/&gt;&lt;wsp:rsid wsp:val=&quot;0001694A&quot;/&gt;&lt;wsp:rsid wsp:val=&quot;00036453&quot;/&gt;&lt;wsp:rsid wsp:val=&quot;000376C1&quot;/&gt;&lt;wsp:rsid wsp:val=&quot;000377D9&quot;/&gt;&lt;wsp:rsid wsp:val=&quot;00074F20&quot;/&gt;&lt;wsp:rsid wsp:val=&quot;0010411B&quot;/&gt;&lt;wsp:rsid wsp:val=&quot;00166D1B&quot;/&gt;&lt;wsp:rsid wsp:val=&quot;00197CA5&quot;/&gt;&lt;wsp:rsid wsp:val=&quot;001A14C6&quot;/&gt;&lt;wsp:rsid wsp:val=&quot;001B280F&quot;/&gt;&lt;wsp:rsid wsp:val=&quot;001F1FB4&quot;/&gt;&lt;wsp:rsid wsp:val=&quot;00221DA6&quot;/&gt;&lt;wsp:rsid wsp:val=&quot;00256D6E&quot;/&gt;&lt;wsp:rsid wsp:val=&quot;0027320C&quot;/&gt;&lt;wsp:rsid wsp:val=&quot;00282FCB&quot;/&gt;&lt;wsp:rsid wsp:val=&quot;00290362&quot;/&gt;&lt;wsp:rsid wsp:val=&quot;002B554C&quot;/&gt;&lt;wsp:rsid wsp:val=&quot;002C4423&quot;/&gt;&lt;wsp:rsid wsp:val=&quot;00302356&quot;/&gt;&lt;wsp:rsid wsp:val=&quot;00316761&quot;/&gt;&lt;wsp:rsid wsp:val=&quot;0033095E&quot;/&gt;&lt;wsp:rsid wsp:val=&quot;0037554F&quot;/&gt;&lt;wsp:rsid wsp:val=&quot;00387186&quot;/&gt;&lt;wsp:rsid wsp:val=&quot;00397D95&quot;/&gt;&lt;wsp:rsid wsp:val=&quot;003B1342&quot;/&gt;&lt;wsp:rsid wsp:val=&quot;003D5BBC&quot;/&gt;&lt;wsp:rsid wsp:val=&quot;003D6AB8&quot;/&gt;&lt;wsp:rsid wsp:val=&quot;003D7D0B&quot;/&gt;&lt;wsp:rsid wsp:val=&quot;00442202&quot;/&gt;&lt;wsp:rsid wsp:val=&quot;004D340D&quot;/&gt;&lt;wsp:rsid wsp:val=&quot;00525C6A&quot;/&gt;&lt;wsp:rsid wsp:val=&quot;00572465&quot;/&gt;&lt;wsp:rsid wsp:val=&quot;00586EDA&quot;/&gt;&lt;wsp:rsid wsp:val=&quot;005B53AA&quot;/&gt;&lt;wsp:rsid wsp:val=&quot;005E01E7&quot;/&gt;&lt;wsp:rsid wsp:val=&quot;005E5EC6&quot;/&gt;&lt;wsp:rsid wsp:val=&quot;006677AA&quot;/&gt;&lt;wsp:rsid wsp:val=&quot;0068574D&quot;/&gt;&lt;wsp:rsid wsp:val=&quot;006D2580&quot;/&gt;&lt;wsp:rsid wsp:val=&quot;006D538D&quot;/&gt;&lt;wsp:rsid wsp:val=&quot;00724BBE&quot;/&gt;&lt;wsp:rsid wsp:val=&quot;00766A9F&quot;/&gt;&lt;wsp:rsid wsp:val=&quot;00775D88&quot;/&gt;&lt;wsp:rsid wsp:val=&quot;0080328A&quot;/&gt;&lt;wsp:rsid wsp:val=&quot;00813FAF&quot;/&gt;&lt;wsp:rsid wsp:val=&quot;008567F2&quot;/&gt;&lt;wsp:rsid wsp:val=&quot;00865DF9&quot;/&gt;&lt;wsp:rsid wsp:val=&quot;00876291&quot;/&gt;&lt;wsp:rsid wsp:val=&quot;00882373&quot;/&gt;&lt;wsp:rsid wsp:val=&quot;00886D40&quot;/&gt;&lt;wsp:rsid wsp:val=&quot;008C4A63&quot;/&gt;&lt;wsp:rsid wsp:val=&quot;008D1774&quot;/&gt;&lt;wsp:rsid wsp:val=&quot;0091730D&quot;/&gt;&lt;wsp:rsid wsp:val=&quot;009268F4&quot;/&gt;&lt;wsp:rsid wsp:val=&quot;00926A09&quot;/&gt;&lt;wsp:rsid wsp:val=&quot;009413B5&quot;/&gt;&lt;wsp:rsid wsp:val=&quot;009A5B2B&quot;/&gt;&lt;wsp:rsid wsp:val=&quot;009B308D&quot;/&gt;&lt;wsp:rsid wsp:val=&quot;009D067D&quot;/&gt;&lt;wsp:rsid wsp:val=&quot;009D79DF&quot;/&gt;&lt;wsp:rsid wsp:val=&quot;009E4AE7&quot;/&gt;&lt;wsp:rsid wsp:val=&quot;009F25C3&quot;/&gt;&lt;wsp:rsid wsp:val=&quot;009F73A1&quot;/&gt;&lt;wsp:rsid wsp:val=&quot;00A146F4&quot;/&gt;&lt;wsp:rsid wsp:val=&quot;00A15973&quot;/&gt;&lt;wsp:rsid wsp:val=&quot;00A55F7B&quot;/&gt;&lt;wsp:rsid wsp:val=&quot;00A81898&quot;/&gt;&lt;wsp:rsid wsp:val=&quot;00AA06EB&quot;/&gt;&lt;wsp:rsid wsp:val=&quot;00AB27EF&quot;/&gt;&lt;wsp:rsid wsp:val=&quot;00B1384B&quot;/&gt;&lt;wsp:rsid wsp:val=&quot;00B65DA8&quot;/&gt;&lt;wsp:rsid wsp:val=&quot;00B80CF8&quot;/&gt;&lt;wsp:rsid wsp:val=&quot;00BB5FD0&quot;/&gt;&lt;wsp:rsid wsp:val=&quot;00BD0F48&quot;/&gt;&lt;wsp:rsid wsp:val=&quot;00BD5BC7&quot;/&gt;&lt;wsp:rsid wsp:val=&quot;00BE1D24&quot;/&gt;&lt;wsp:rsid wsp:val=&quot;00C0458A&quot;/&gt;&lt;wsp:rsid wsp:val=&quot;00C2494F&quot;/&gt;&lt;wsp:rsid wsp:val=&quot;00D0718D&quot;/&gt;&lt;wsp:rsid wsp:val=&quot;00D1554B&quot;/&gt;&lt;wsp:rsid wsp:val=&quot;00D2157D&quot;/&gt;&lt;wsp:rsid wsp:val=&quot;00D66C87&quot;/&gt;&lt;wsp:rsid wsp:val=&quot;00D84372&quot;/&gt;&lt;wsp:rsid wsp:val=&quot;00DA64C9&quot;/&gt;&lt;wsp:rsid wsp:val=&quot;00E36A08&quot;/&gt;&lt;wsp:rsid wsp:val=&quot;00E523FA&quot;/&gt;&lt;wsp:rsid wsp:val=&quot;00E554F8&quot;/&gt;&lt;wsp:rsid wsp:val=&quot;00E64A40&quot;/&gt;&lt;wsp:rsid wsp:val=&quot;00ED45F2&quot;/&gt;&lt;wsp:rsid wsp:val=&quot;00EF312C&quot;/&gt;&lt;wsp:rsid wsp:val=&quot;00F24BAE&quot;/&gt;&lt;wsp:rsid wsp:val=&quot;00F442C3&quot;/&gt;&lt;wsp:rsid wsp:val=&quot;00F5414F&quot;/&gt;&lt;wsp:rsid wsp:val=&quot;00F71C06&quot;/&gt;&lt;wsp:rsid wsp:val=&quot;00F72771&quot;/&gt;&lt;wsp:rsid wsp:val=&quot;00FA4559&quot;/&gt;&lt;wsp:rsid wsp:val=&quot;00FB3F63&quot;/&gt;&lt;wsp:rsid wsp:val=&quot;00FD0061&quot;/&gt;&lt;wsp:rsid wsp:val=&quot;00FF1675&quot;/&gt;&lt;/wsp:rsids&gt;&lt;/w:docPr&gt;&lt;w:body&gt;&lt;wx:sect&gt;&lt;w:p wsp:rsidR=&quot;00886D40&quot; wsp:rsidRDefault=&quot;00886D40&quot; wsp:rsidP=&quot;00886D40&quot;&gt;&lt;m:oMathPara&gt;&lt;m:oMath&gt;&lt;m:r&gt;&lt;w:rPr&gt;&lt;w:rFonts w:ascii=&quot;Cambria Math&quot; w:h-ansi=&quot;Cambria Math&quot;/&gt;&lt;wx:font wx:val=&quot;Cambria Math&quot;/&gt;&lt;w:i/&gt;&lt;w:color w:val=&quot;000000&quot;/&gt;&lt;/w:rPr&gt;&lt;m:t&gt;n*m&lt;/m:t&gt;&lt;/m:r&gt;&lt;/m:oMath&gt;&lt;/m:oMathPara&gt;&lt;/w:p&gt;&lt;w:sectPr wsp:rsidR=&quot;00000000&quot;&gt;&lt;w:pgSz w:w=&quot;12240&quot; w:h=&quot;15840&quot;/&gt;&lt;w:pgMar w:top=&quot;1440&quot; w:right=&quot;1440&quot; w:bottom=&quot;1440&quot; w:left=&quot;1440&quot; w:header=&quot;720&quot; w:footer=&quot;720&quot; w:gutter=&quot;0&quot;/&gt;&lt;w:cols w:space=&quot;720&quot;/&gt;&lt;/w:sectPr&gt;&lt;/wx:sect&gt;&lt;/w:body&gt;&lt;/w:wordDocument&gt;">
+        <w:pict w14:anchorId="29FFBBB2">
+          <v:shape id="_x0000_i1056" type="#_x0000_t75" alt="" style="width:28.95pt;height:14.9pt;mso-width-percent:0;mso-height-percent:0;mso-width-percent:0;mso-height-percent:0" equationxml="&lt;?xml version=&quot;1.0&quot; encoding=&quot;UTF-8&quot; standalone=&quot;yes&quot;?&gt;&#13;&#13;&#13;&#13;&#13;&#13;&#13;&#10;&lt;?mso-application progid=&quot;Word.Document&quot;?&gt;&#13;&#13;&#13;&#13;&#13;&#13;&#13;&#10;&lt;w:wordDocument xmlns:aml=&quot;http://schemas.microsoft.com/aml/2001/core&quot; xmlns:wpc=&quot;http://schemas.microsoft.com/office/word/2010/wordprocessingCanvas&quot; xmlns:cx=&quot;http://schemas.microsoft.com/office/drawing/2014/chartex&quot; xmlns:cx1=&quot;http://schemas.microsoft.com/office/drawing/2015/9/8/chartex&quot; xmlns:cx2=&quot;http://schemas.microsoft.com/office/drawing/2015/10/21/chartex&quot; xmlns:cx3=&quot;http://schemas.microsoft.com/office/drawing/2016/5/9/chartex&quot; xmlns:cx4=&quot;http://schemas.microsoft.com/office/drawing/2016/5/10/chartex&quot; xmlns:cx5=&quot;http://schemas.microsoft.com/office/drawing/2016/5/11/chartex&quot; xmlns:cx6=&quot;http://schemas.microsoft.com/office/drawing/2016/5/12/chartex&quot; xmlns:cx7=&quot;http://schemas.microsoft.com/office/drawing/2016/5/13/chartex&quot; xmlns:cx8=&quot;http://schemas.microsoft.com/office/drawing/2016/5/14/chartex&quot; xmlns:cr=&quot;http://schemas.microsoft.com/office/comments/2020/reactions&quot; xmlns:dt=&quot;uuid:C2F41010-65B3-11d1-A29F-00AA00C14882&quot; xmlns:mc=&quot;http://schemas.openxmlformats.org/markup-compatibility/2006&quot; xmlns:aink=&quot;http://schemas.microsoft.com/office/drawing/2016/ink&quot; xmlns:am3d=&quot;http://schemas.microsoft.com/office/drawing/2017/model3d&quot; xmlns:o=&quot;urn:schemas-microsoft-com:office:office&quot; xmlns:oel=&quot;http://schemas.microsoft.com/office/2019/extlst&quot; xmlns:m=&quot;http://schemas.openxmlformats.org/officeDocument/2006/math&quot; xmlns:v=&quot;urn:schemas-microsoft-com:vml&quot; xmlns:w10=&quot;urn:schemas-microsoft-com:office:word&quot; xmlns:w=&quot;http://schemas.microsoft.com/office/word/2003/wordml&quot; xmlns:wx=&quot;http://schemas.microsoft.com/office/word/2003/auxHint&quot; xmlns:wne=&quot;http://schemas.microsoft.com/office/word/2006/wordml&quot; xmlns:wsp=&quot;http://schemas.microsoft.com/office/word/2003/wordml/sp2&quot; xmlns:sl=&quot;http://schemas.microsoft.com/schemaLibrary/2003/core&quot; w:macrosPresent=&quot;no&quot; w:embeddedObjPresent=&quot;no&quot; w:ocxPresent=&quot;no&quot; xml:space=&quot;preserve&quot;&gt;&lt;w:ignoreSubtree w:val=&quot;http://schemas.microsoft.com/office/word/2003/wordml/sp2&quot;/&gt;&lt;o:DocumentProperties&gt;&lt;o:Version&gt;16&lt;/o:Version&gt;&lt;/o:DocumentProperties&gt;&lt;w:shapeDefaults&gt;&lt;o:shapedefaults v:ext=&quot;edit&quot; spidmax=&quot;1026&quot;/&gt;&lt;o:shapelayout v:ext=&quot;edit&quot;&gt;&lt;o:idmap v:ext=&quot;edit&quot; data=&quot;1&quot;/&gt;&lt;/o:shapelayout&gt;&lt;/w:shapeDefaults&gt;&lt;w:docPr&gt;&lt;w:view w:val=&quot;print&quot;/&gt;&lt;w:zoom w:percent=&quot;232&quot;/&gt;&lt;w:doNotEmbedSystemFonts/&gt;&lt;w:defaultTabStop w:val=&quot;708&quot;/&gt;&lt;w:hyphenationZone w:val=&quot;425&quot;/&gt;&lt;w:punctuationKerning/&gt;&lt;w:characterSpacingControl w:val=&quot;DontCompress&quot;/&gt;&lt;w:optimizeForBrowser/&gt;&lt;w:allowPNG/&gt;&lt;w:validateAgainstSchema/&gt;&lt;w:saveInvalidXML w:val=&quot;off&quot;/&gt;&lt;w:ignoreMixedContent w:val=&quot;off&quot;/&gt;&lt;w:alwaysShowPlaceholderText w:val=&quot;off&quot;/&gt;&lt;w:compat&gt;&lt;w:breakWrappedTables/&gt;&lt;w:snapToGridInCell/&gt;&lt;w:wrapTextWithPunct/&gt;&lt;w:useAsianBreakRules/&gt;&lt;w:dontGrowAutofit/&gt;&lt;/w:compat&gt;&lt;wsp:rsids&gt;&lt;wsp:rsidRoot wsp:val=&quot;00882373&quot;/&gt;&lt;wsp:rsid wsp:val=&quot;00001961&quot;/&gt;&lt;wsp:rsid wsp:val=&quot;0001694A&quot;/&gt;&lt;wsp:rsid wsp:val=&quot;00036453&quot;/&gt;&lt;wsp:rsid wsp:val=&quot;000376C1&quot;/&gt;&lt;wsp:rsid wsp:val=&quot;000377D9&quot;/&gt;&lt;wsp:rsid wsp:val=&quot;00074F20&quot;/&gt;&lt;wsp:rsid wsp:val=&quot;0010411B&quot;/&gt;&lt;wsp:rsid wsp:val=&quot;00166D1B&quot;/&gt;&lt;wsp:rsid wsp:val=&quot;00197CA5&quot;/&gt;&lt;wsp:rsid wsp:val=&quot;001A14C6&quot;/&gt;&lt;wsp:rsid wsp:val=&quot;001B280F&quot;/&gt;&lt;wsp:rsid wsp:val=&quot;001F1FB4&quot;/&gt;&lt;wsp:rsid wsp:val=&quot;00221DA6&quot;/&gt;&lt;wsp:rsid wsp:val=&quot;00256D6E&quot;/&gt;&lt;wsp:rsid wsp:val=&quot;0027320C&quot;/&gt;&lt;wsp:rsid wsp:val=&quot;00282FCB&quot;/&gt;&lt;wsp:rsid wsp:val=&quot;00290362&quot;/&gt;&lt;wsp:rsid wsp:val=&quot;002B554C&quot;/&gt;&lt;wsp:rsid wsp:val=&quot;002C4423&quot;/&gt;&lt;wsp:rsid wsp:val=&quot;00302356&quot;/&gt;&lt;wsp:rsid wsp:val=&quot;00316761&quot;/&gt;&lt;wsp:rsid wsp:val=&quot;0033095E&quot;/&gt;&lt;wsp:rsid wsp:val=&quot;0037554F&quot;/&gt;&lt;wsp:rsid wsp:val=&quot;00387186&quot;/&gt;&lt;wsp:rsid wsp:val=&quot;00397D95&quot;/&gt;&lt;wsp:rsid wsp:val=&quot;003B1342&quot;/&gt;&lt;wsp:rsid wsp:val=&quot;003D5BBC&quot;/&gt;&lt;wsp:rsid wsp:val=&quot;003D6AB8&quot;/&gt;&lt;wsp:rsid wsp:val=&quot;003D7D0B&quot;/&gt;&lt;wsp:rsid wsp:val=&quot;00442202&quot;/&gt;&lt;wsp:rsid wsp:val=&quot;004D340D&quot;/&gt;&lt;wsp:rsid wsp:val=&quot;00525C6A&quot;/&gt;&lt;wsp:rsid wsp:val=&quot;00572465&quot;/&gt;&lt;wsp:rsid wsp:val=&quot;00586EDA&quot;/&gt;&lt;wsp:rsid wsp:val=&quot;005B53AA&quot;/&gt;&lt;wsp:rsid wsp:val=&quot;005E01E7&quot;/&gt;&lt;wsp:rsid wsp:val=&quot;005E5EC6&quot;/&gt;&lt;wsp:rsid wsp:val=&quot;006677AA&quot;/&gt;&lt;wsp:rsid wsp:val=&quot;0068574D&quot;/&gt;&lt;wsp:rsid wsp:val=&quot;006D2580&quot;/&gt;&lt;wsp:rsid wsp:val=&quot;006D538D&quot;/&gt;&lt;wsp:rsid wsp:val=&quot;00724BBE&quot;/&gt;&lt;wsp:rsid wsp:val=&quot;00766A9F&quot;/&gt;&lt;wsp:rsid wsp:val=&quot;00775D88&quot;/&gt;&lt;wsp:rsid wsp:val=&quot;0080328A&quot;/&gt;&lt;wsp:rsid wsp:val=&quot;00813FAF&quot;/&gt;&lt;wsp:rsid wsp:val=&quot;008567F2&quot;/&gt;&lt;wsp:rsid wsp:val=&quot;00865DF9&quot;/&gt;&lt;wsp:rsid wsp:val=&quot;00876291&quot;/&gt;&lt;wsp:rsid wsp:val=&quot;00882373&quot;/&gt;&lt;wsp:rsid wsp:val=&quot;00886D40&quot;/&gt;&lt;wsp:rsid wsp:val=&quot;008C4A63&quot;/&gt;&lt;wsp:rsid wsp:val=&quot;008D1774&quot;/&gt;&lt;wsp:rsid wsp:val=&quot;0091730D&quot;/&gt;&lt;wsp:rsid wsp:val=&quot;009268F4&quot;/&gt;&lt;wsp:rsid wsp:val=&quot;00926A09&quot;/&gt;&lt;wsp:rsid wsp:val=&quot;009413B5&quot;/&gt;&lt;wsp:rsid wsp:val=&quot;009A5B2B&quot;/&gt;&lt;wsp:rsid wsp:val=&quot;009B308D&quot;/&gt;&lt;wsp:rsid wsp:val=&quot;009D067D&quot;/&gt;&lt;wsp:rsid wsp:val=&quot;009D79DF&quot;/&gt;&lt;wsp:rsid wsp:val=&quot;009E4AE7&quot;/&gt;&lt;wsp:rsid wsp:val=&quot;009F25C3&quot;/&gt;&lt;wsp:rsid wsp:val=&quot;009F73A1&quot;/&gt;&lt;wsp:rsid wsp:val=&quot;00A146F4&quot;/&gt;&lt;wsp:rsid wsp:val=&quot;00A15973&quot;/&gt;&lt;wsp:rsid wsp:val=&quot;00A55F7B&quot;/&gt;&lt;wsp:rsid wsp:val=&quot;00A81898&quot;/&gt;&lt;wsp:rsid wsp:val=&quot;00AA06EB&quot;/&gt;&lt;wsp:rsid wsp:val=&quot;00AB27EF&quot;/&gt;&lt;wsp:rsid wsp:val=&quot;00B1384B&quot;/&gt;&lt;wsp:rsid wsp:val=&quot;00B65DA8&quot;/&gt;&lt;wsp:rsid wsp:val=&quot;00B80CF8&quot;/&gt;&lt;wsp:rsid wsp:val=&quot;00BB5FD0&quot;/&gt;&lt;wsp:rsid wsp:val=&quot;00BD0F48&quot;/&gt;&lt;wsp:rsid wsp:val=&quot;00BD5BC7&quot;/&gt;&lt;wsp:rsid wsp:val=&quot;00BE1D24&quot;/&gt;&lt;wsp:rsid wsp:val=&quot;00C0458A&quot;/&gt;&lt;wsp:rsid wsp:val=&quot;00C2494F&quot;/&gt;&lt;wsp:rsid wsp:val=&quot;00D0718D&quot;/&gt;&lt;wsp:rsid wsp:val=&quot;00D1554B&quot;/&gt;&lt;wsp:rsid wsp:val=&quot;00D2157D&quot;/&gt;&lt;wsp:rsid wsp:val=&quot;00D66C87&quot;/&gt;&lt;wsp:rsid wsp:val=&quot;00D84372&quot;/&gt;&lt;wsp:rsid wsp:val=&quot;00DA64C9&quot;/&gt;&lt;wsp:rsid wsp:val=&quot;00E36A08&quot;/&gt;&lt;wsp:rsid wsp:val=&quot;00E523FA&quot;/&gt;&lt;wsp:rsid wsp:val=&quot;00E554F8&quot;/&gt;&lt;wsp:rsid wsp:val=&quot;00E64A40&quot;/&gt;&lt;wsp:rsid wsp:val=&quot;00ED45F2&quot;/&gt;&lt;wsp:rsid wsp:val=&quot;00EF312C&quot;/&gt;&lt;wsp:rsid wsp:val=&quot;00F24BAE&quot;/&gt;&lt;wsp:rsid wsp:val=&quot;00F442C3&quot;/&gt;&lt;wsp:rsid wsp:val=&quot;00F5414F&quot;/&gt;&lt;wsp:rsid wsp:val=&quot;00F71C06&quot;/&gt;&lt;wsp:rsid wsp:val=&quot;00F72771&quot;/&gt;&lt;wsp:rsid wsp:val=&quot;00FA4559&quot;/&gt;&lt;wsp:rsid wsp:val=&quot;00FB3F63&quot;/&gt;&lt;wsp:rsid wsp:val=&quot;00FD0061&quot;/&gt;&lt;wsp:rsid wsp:val=&quot;00FF1675&quot;/&gt;&lt;/wsp:rsids&gt;&lt;/w:docPr&gt;&lt;w:body&gt;&lt;wx:sect&gt;&lt;w:p wsp:rsidR=&quot;00886D40&quot; wsp:rsidRDefault=&quot;00886D40&quot; wsp:rsidP=&quot;00886D40&quot;&gt;&lt;m:oMathPara&gt;&lt;m:oMath&gt;&lt;m:r&gt;&lt;w:rPr&gt;&lt;w:rFonts w:ascii=&quot;Cambria Math&quot; w:h-ansi=&quot;Cambria Math&quot;/&gt;&lt;wx:font wx:val=&quot;Cambria Math&quot;/&gt;&lt;w:i/&gt;&lt;w:color w:val=&quot;000000&quot;/&gt;&lt;/w:rPr&gt;&lt;m:t&gt;n*m&lt;/m:t&gt;&lt;/m:r&gt;&lt;/m:oMath&gt;&lt;/m:oMathPara&gt;&lt;/w:p&gt;&lt;w:sectPr wsp:rsidR=&quot;00000000&quot;&gt;&lt;w:pgSz w:w=&quot;12240&quot; w:h=&quot;15840&quot;/&gt;&lt;w:pgMar w:top=&quot;1440&quot; w:right=&quot;1440&quot; w:bottom=&quot;1440&quot; w:left=&quot;1440&quot; w:header=&quot;720&quot; w:footer=&quot;720&quot; w:gutter=&quot;0&quot;/&gt;&lt;w:cols w:space=&quot;720&quot;/&gt;&lt;/w:sectPr&gt;&lt;/wx:sect&gt;&lt;/w:body&gt;&lt;/w:wordDocument&gt;">
             <v:imagedata r:id="rId25" o:title="" chromakey="white"/>
           </v:shape>
         </w:pict>
@@ -19080,8 +19523,8 @@
           <w:noProof/>
           <w:position w:val="-6"/>
         </w:rPr>
-        <w:pict w14:anchorId="60E8206B">
-          <v:shape id="_x0000_i1055" type="#_x0000_t75" alt="" style="width:31.9pt;height:15.1pt;mso-width-percent:0;mso-height-percent:0;mso-width-percent:0;mso-height-percent:0" equationxml="&lt;?xml version=&quot;1.0&quot; encoding=&quot;UTF-8&quot; standalone=&quot;yes&quot;?&gt;&#13;&#13;&#13;&#13;&#13;&#13;&#10;&lt;?mso-application progid=&quot;Word.Document&quot;?&gt;&#13;&#13;&#13;&#13;&#13;&#13;&#10;&lt;w:wordDocument xmlns:aml=&quot;http://schemas.microsoft.com/aml/2001/core&quot; xmlns:wpc=&quot;http://schemas.microsoft.com/office/word/2010/wordprocessingCanvas&quot; xmlns:cx=&quot;http://schemas.microsoft.com/office/drawing/2014/chartex&quot; xmlns:cx1=&quot;http://schemas.microsoft.com/office/drawing/2015/9/8/chartex&quot; xmlns:cx2=&quot;http://schemas.microsoft.com/office/drawing/2015/10/21/chartex&quot; xmlns:cx3=&quot;http://schemas.microsoft.com/office/drawing/2016/5/9/chartex&quot; xmlns:cx4=&quot;http://schemas.microsoft.com/office/drawing/2016/5/10/chartex&quot; xmlns:cx5=&quot;http://schemas.microsoft.com/office/drawing/2016/5/11/chartex&quot; xmlns:cx6=&quot;http://schemas.microsoft.com/office/drawing/2016/5/12/chartex&quot; xmlns:cx7=&quot;http://schemas.microsoft.com/office/drawing/2016/5/13/chartex&quot; xmlns:cx8=&quot;http://schemas.microsoft.com/office/drawing/2016/5/14/chartex&quot; xmlns:cr=&quot;http://schemas.microsoft.com/office/comments/2020/reactions&quot; xmlns:dt=&quot;uuid:C2F41010-65B3-11d1-A29F-00AA00C14882&quot; xmlns:mc=&quot;http://schemas.openxmlformats.org/markup-compatibility/2006&quot; xmlns:aink=&quot;http://schemas.microsoft.com/office/drawing/2016/ink&quot; xmlns:am3d=&quot;http://schemas.microsoft.com/office/drawing/2017/model3d&quot; xmlns:o=&quot;urn:schemas-microsoft-com:office:office&quot; xmlns:oel=&quot;http://schemas.microsoft.com/office/2019/extlst&quot; xmlns:m=&quot;http://schemas.openxmlformats.org/officeDocument/2006/math&quot; xmlns:v=&quot;urn:schemas-microsoft-com:vml&quot; xmlns:w10=&quot;urn:schemas-microsoft-com:office:word&quot; xmlns:w=&quot;http://schemas.microsoft.com/office/word/2003/wordml&quot; xmlns:wx=&quot;http://schemas.microsoft.com/office/word/2003/auxHint&quot; xmlns:wne=&quot;http://schemas.microsoft.com/office/word/2006/wordml&quot; xmlns:wsp=&quot;http://schemas.microsoft.com/office/word/2003/wordml/sp2&quot; xmlns:sl=&quot;http://schemas.microsoft.com/schemaLibrary/2003/core&quot; w:macrosPresent=&quot;no&quot; w:embeddedObjPresent=&quot;no&quot; w:ocxPresent=&quot;no&quot; xml:space=&quot;preserve&quot;&gt;&lt;w:ignoreSubtree w:val=&quot;http://schemas.microsoft.com/office/word/2003/wordml/sp2&quot;/&gt;&lt;o:DocumentProperties&gt;&lt;o:Version&gt;16&lt;/o:Version&gt;&lt;/o:DocumentProperties&gt;&lt;w:shapeDefaults&gt;&lt;o:shapedefaults v:ext=&quot;edit&quot; spidmax=&quot;1026&quot;/&gt;&lt;o:shapelayout v:ext=&quot;edit&quot;&gt;&lt;o:idmap v:ext=&quot;edit&quot; data=&quot;1&quot;/&gt;&lt;/o:shapelayout&gt;&lt;/w:shapeDefaults&gt;&lt;w:docPr&gt;&lt;w:view w:val=&quot;print&quot;/&gt;&lt;w:zoom w:percent=&quot;232&quot;/&gt;&lt;w:doNotEmbedSystemFonts/&gt;&lt;w:defaultTabStop w:val=&quot;708&quot;/&gt;&lt;w:hyphenationZone w:val=&quot;425&quot;/&gt;&lt;w:punctuationKerning/&gt;&lt;w:characterSpacingControl w:val=&quot;DontCompress&quot;/&gt;&lt;w:optimizeForBrowser/&gt;&lt;w:allowPNG/&gt;&lt;w:validateAgainstSchema/&gt;&lt;w:saveInvalidXML w:val=&quot;off&quot;/&gt;&lt;w:ignoreMixedContent w:val=&quot;off&quot;/&gt;&lt;w:alwaysShowPlaceholderText w:val=&quot;off&quot;/&gt;&lt;w:compat&gt;&lt;w:breakWrappedTables/&gt;&lt;w:snapToGridInCell/&gt;&lt;w:wrapTextWithPunct/&gt;&lt;w:useAsianBreakRules/&gt;&lt;w:dontGrowAutofit/&gt;&lt;/w:compat&gt;&lt;wsp:rsids&gt;&lt;wsp:rsidRoot wsp:val=&quot;00882373&quot;/&gt;&lt;wsp:rsid wsp:val=&quot;00001961&quot;/&gt;&lt;wsp:rsid wsp:val=&quot;0001694A&quot;/&gt;&lt;wsp:rsid wsp:val=&quot;00036453&quot;/&gt;&lt;wsp:rsid wsp:val=&quot;000376C1&quot;/&gt;&lt;wsp:rsid wsp:val=&quot;000377D9&quot;/&gt;&lt;wsp:rsid wsp:val=&quot;00074F20&quot;/&gt;&lt;wsp:rsid wsp:val=&quot;000E7F4A&quot;/&gt;&lt;wsp:rsid wsp:val=&quot;0010411B&quot;/&gt;&lt;wsp:rsid wsp:val=&quot;00166D1B&quot;/&gt;&lt;wsp:rsid wsp:val=&quot;00197CA5&quot;/&gt;&lt;wsp:rsid wsp:val=&quot;001A14C6&quot;/&gt;&lt;wsp:rsid wsp:val=&quot;001B280F&quot;/&gt;&lt;wsp:rsid wsp:val=&quot;001F1FB4&quot;/&gt;&lt;wsp:rsid wsp:val=&quot;00221DA6&quot;/&gt;&lt;wsp:rsid wsp:val=&quot;00256D6E&quot;/&gt;&lt;wsp:rsid wsp:val=&quot;0027320C&quot;/&gt;&lt;wsp:rsid wsp:val=&quot;00282FCB&quot;/&gt;&lt;wsp:rsid wsp:val=&quot;00290362&quot;/&gt;&lt;wsp:rsid wsp:val=&quot;002B554C&quot;/&gt;&lt;wsp:rsid wsp:val=&quot;002C4423&quot;/&gt;&lt;wsp:rsid wsp:val=&quot;00302356&quot;/&gt;&lt;wsp:rsid wsp:val=&quot;00316761&quot;/&gt;&lt;wsp:rsid wsp:val=&quot;0033095E&quot;/&gt;&lt;wsp:rsid wsp:val=&quot;0037554F&quot;/&gt;&lt;wsp:rsid wsp:val=&quot;00387186&quot;/&gt;&lt;wsp:rsid wsp:val=&quot;00397D95&quot;/&gt;&lt;wsp:rsid wsp:val=&quot;003B1342&quot;/&gt;&lt;wsp:rsid wsp:val=&quot;003D5BBC&quot;/&gt;&lt;wsp:rsid wsp:val=&quot;003D6AB8&quot;/&gt;&lt;wsp:rsid wsp:val=&quot;003D7D0B&quot;/&gt;&lt;wsp:rsid wsp:val=&quot;00442202&quot;/&gt;&lt;wsp:rsid wsp:val=&quot;004D340D&quot;/&gt;&lt;wsp:rsid wsp:val=&quot;00525C6A&quot;/&gt;&lt;wsp:rsid wsp:val=&quot;00572465&quot;/&gt;&lt;wsp:rsid wsp:val=&quot;00586EDA&quot;/&gt;&lt;wsp:rsid wsp:val=&quot;005B53AA&quot;/&gt;&lt;wsp:rsid wsp:val=&quot;005E01E7&quot;/&gt;&lt;wsp:rsid wsp:val=&quot;005E5EC6&quot;/&gt;&lt;wsp:rsid wsp:val=&quot;006677AA&quot;/&gt;&lt;wsp:rsid wsp:val=&quot;0068574D&quot;/&gt;&lt;wsp:rsid wsp:val=&quot;006D2580&quot;/&gt;&lt;wsp:rsid wsp:val=&quot;006D538D&quot;/&gt;&lt;wsp:rsid wsp:val=&quot;00724BBE&quot;/&gt;&lt;wsp:rsid wsp:val=&quot;00766A9F&quot;/&gt;&lt;wsp:rsid wsp:val=&quot;00775D88&quot;/&gt;&lt;wsp:rsid wsp:val=&quot;0080328A&quot;/&gt;&lt;wsp:rsid wsp:val=&quot;00813FAF&quot;/&gt;&lt;wsp:rsid wsp:val=&quot;008567F2&quot;/&gt;&lt;wsp:rsid wsp:val=&quot;00865DF9&quot;/&gt;&lt;wsp:rsid wsp:val=&quot;00876291&quot;/&gt;&lt;wsp:rsid wsp:val=&quot;00882373&quot;/&gt;&lt;wsp:rsid wsp:val=&quot;008C4A63&quot;/&gt;&lt;wsp:rsid wsp:val=&quot;008D1774&quot;/&gt;&lt;wsp:rsid wsp:val=&quot;0091730D&quot;/&gt;&lt;wsp:rsid wsp:val=&quot;009268F4&quot;/&gt;&lt;wsp:rsid wsp:val=&quot;00926A09&quot;/&gt;&lt;wsp:rsid wsp:val=&quot;009413B5&quot;/&gt;&lt;wsp:rsid wsp:val=&quot;009A5B2B&quot;/&gt;&lt;wsp:rsid wsp:val=&quot;009B308D&quot;/&gt;&lt;wsp:rsid wsp:val=&quot;009D067D&quot;/&gt;&lt;wsp:rsid wsp:val=&quot;009D79DF&quot;/&gt;&lt;wsp:rsid wsp:val=&quot;009E4AE7&quot;/&gt;&lt;wsp:rsid wsp:val=&quot;009F25C3&quot;/&gt;&lt;wsp:rsid wsp:val=&quot;009F73A1&quot;/&gt;&lt;wsp:rsid wsp:val=&quot;00A146F4&quot;/&gt;&lt;wsp:rsid wsp:val=&quot;00A15973&quot;/&gt;&lt;wsp:rsid wsp:val=&quot;00A55F7B&quot;/&gt;&lt;wsp:rsid wsp:val=&quot;00A81898&quot;/&gt;&lt;wsp:rsid wsp:val=&quot;00AA06EB&quot;/&gt;&lt;wsp:rsid wsp:val=&quot;00AB27EF&quot;/&gt;&lt;wsp:rsid wsp:val=&quot;00B1384B&quot;/&gt;&lt;wsp:rsid wsp:val=&quot;00B65DA8&quot;/&gt;&lt;wsp:rsid wsp:val=&quot;00B80CF8&quot;/&gt;&lt;wsp:rsid wsp:val=&quot;00BB5FD0&quot;/&gt;&lt;wsp:rsid wsp:val=&quot;00BD0F48&quot;/&gt;&lt;wsp:rsid wsp:val=&quot;00BD5BC7&quot;/&gt;&lt;wsp:rsid wsp:val=&quot;00BE1D24&quot;/&gt;&lt;wsp:rsid wsp:val=&quot;00C0458A&quot;/&gt;&lt;wsp:rsid wsp:val=&quot;00C2494F&quot;/&gt;&lt;wsp:rsid wsp:val=&quot;00D0718D&quot;/&gt;&lt;wsp:rsid wsp:val=&quot;00D1554B&quot;/&gt;&lt;wsp:rsid wsp:val=&quot;00D2157D&quot;/&gt;&lt;wsp:rsid wsp:val=&quot;00D66C87&quot;/&gt;&lt;wsp:rsid wsp:val=&quot;00D84372&quot;/&gt;&lt;wsp:rsid wsp:val=&quot;00DA64C9&quot;/&gt;&lt;wsp:rsid wsp:val=&quot;00E36A08&quot;/&gt;&lt;wsp:rsid wsp:val=&quot;00E523FA&quot;/&gt;&lt;wsp:rsid wsp:val=&quot;00E554F8&quot;/&gt;&lt;wsp:rsid wsp:val=&quot;00E64A40&quot;/&gt;&lt;wsp:rsid wsp:val=&quot;00ED45F2&quot;/&gt;&lt;wsp:rsid wsp:val=&quot;00EF312C&quot;/&gt;&lt;wsp:rsid wsp:val=&quot;00F24BAE&quot;/&gt;&lt;wsp:rsid wsp:val=&quot;00F442C3&quot;/&gt;&lt;wsp:rsid wsp:val=&quot;00F5414F&quot;/&gt;&lt;wsp:rsid wsp:val=&quot;00F71C06&quot;/&gt;&lt;wsp:rsid wsp:val=&quot;00F72771&quot;/&gt;&lt;wsp:rsid wsp:val=&quot;00FA4559&quot;/&gt;&lt;wsp:rsid wsp:val=&quot;00FB3F63&quot;/&gt;&lt;wsp:rsid wsp:val=&quot;00FD0061&quot;/&gt;&lt;wsp:rsid wsp:val=&quot;00FF1675&quot;/&gt;&lt;/wsp:rsids&gt;&lt;/w:docPr&gt;&lt;w:body&gt;&lt;wx:sect&gt;&lt;w:p wsp:rsidR=&quot;000E7F4A&quot; wsp:rsidRDefault=&quot;000E7F4A&quot; wsp:rsidP=&quot;000E7F4A&quot;&gt;&lt;m:oMathPara&gt;&lt;m:oMath&gt;&lt;m:r&gt;&lt;w:rPr&gt;&lt;w:rFonts w:ascii=&quot;Cambria Math&quot; w:h-ansi=&quot;Cambria Math&quot;/&gt;&lt;wx:font wx:val=&quot;Cambria Math&quot;/&gt;&lt;w:i/&gt;&lt;w:color w:val=&quot;000000&quot;/&gt;&lt;/w:rPr&gt;&lt;m:t&gt;m*m&lt;/m:t&gt;&lt;/m:r&gt;&lt;/m:oMath&gt;&lt;/m:oMathPara&gt;&lt;/w:p&gt;&lt;w:sectPr wsp:rsidR=&quot;00000000&quot;&gt;&lt;w:pgSz w:w=&quot;12240&quot; w:h=&quot;15840&quot;/&gt;&lt;w:pgMar w:top=&quot;1440&quot; w:right=&quot;1440&quot; w:bottom=&quot;1440&quot; w:left=&quot;1440&quot; w:header=&quot;720&quot; w:footer=&quot;720&quot; w:gutter=&quot;0&quot;/&gt;&lt;w:cols w:space=&quot;720&quot;/&gt;&lt;/w:sectPr&gt;&lt;/wx:sect&gt;&lt;/w:body&gt;&lt;/w:wordDocument&gt;">
+        <w:pict w14:anchorId="552905F5">
+          <v:shape id="_x0000_i1055" type="#_x0000_t75" alt="" style="width:32.15pt;height:14.9pt;mso-width-percent:0;mso-height-percent:0;mso-width-percent:0;mso-height-percent:0" equationxml="&lt;?xml version=&quot;1.0&quot; encoding=&quot;UTF-8&quot; standalone=&quot;yes&quot;?&gt;&#13;&#13;&#13;&#13;&#13;&#13;&#13;&#10;&lt;?mso-application progid=&quot;Word.Document&quot;?&gt;&#13;&#13;&#13;&#13;&#13;&#13;&#13;&#10;&lt;w:wordDocument xmlns:aml=&quot;http://schemas.microsoft.com/aml/2001/core&quot; xmlns:wpc=&quot;http://schemas.microsoft.com/office/word/2010/wordprocessingCanvas&quot; xmlns:cx=&quot;http://schemas.microsoft.com/office/drawing/2014/chartex&quot; xmlns:cx1=&quot;http://schemas.microsoft.com/office/drawing/2015/9/8/chartex&quot; xmlns:cx2=&quot;http://schemas.microsoft.com/office/drawing/2015/10/21/chartex&quot; xmlns:cx3=&quot;http://schemas.microsoft.com/office/drawing/2016/5/9/chartex&quot; xmlns:cx4=&quot;http://schemas.microsoft.com/office/drawing/2016/5/10/chartex&quot; xmlns:cx5=&quot;http://schemas.microsoft.com/office/drawing/2016/5/11/chartex&quot; xmlns:cx6=&quot;http://schemas.microsoft.com/office/drawing/2016/5/12/chartex&quot; xmlns:cx7=&quot;http://schemas.microsoft.com/office/drawing/2016/5/13/chartex&quot; xmlns:cx8=&quot;http://schemas.microsoft.com/office/drawing/2016/5/14/chartex&quot; xmlns:cr=&quot;http://schemas.microsoft.com/office/comments/2020/reactions&quot; xmlns:dt=&quot;uuid:C2F41010-65B3-11d1-A29F-00AA00C14882&quot; xmlns:mc=&quot;http://schemas.openxmlformats.org/markup-compatibility/2006&quot; xmlns:aink=&quot;http://schemas.microsoft.com/office/drawing/2016/ink&quot; xmlns:am3d=&quot;http://schemas.microsoft.com/office/drawing/2017/model3d&quot; xmlns:o=&quot;urn:schemas-microsoft-com:office:office&quot; xmlns:oel=&quot;http://schemas.microsoft.com/office/2019/extlst&quot; xmlns:m=&quot;http://schemas.openxmlformats.org/officeDocument/2006/math&quot; xmlns:v=&quot;urn:schemas-microsoft-com:vml&quot; xmlns:w10=&quot;urn:schemas-microsoft-com:office:word&quot; xmlns:w=&quot;http://schemas.microsoft.com/office/word/2003/wordml&quot; xmlns:wx=&quot;http://schemas.microsoft.com/office/word/2003/auxHint&quot; xmlns:wne=&quot;http://schemas.microsoft.com/office/word/2006/wordml&quot; xmlns:wsp=&quot;http://schemas.microsoft.com/office/word/2003/wordml/sp2&quot; xmlns:sl=&quot;http://schemas.microsoft.com/schemaLibrary/2003/core&quot; w:macrosPresent=&quot;no&quot; w:embeddedObjPresent=&quot;no&quot; w:ocxPresent=&quot;no&quot; xml:space=&quot;preserve&quot;&gt;&lt;w:ignoreSubtree w:val=&quot;http://schemas.microsoft.com/office/word/2003/wordml/sp2&quot;/&gt;&lt;o:DocumentProperties&gt;&lt;o:Version&gt;16&lt;/o:Version&gt;&lt;/o:DocumentProperties&gt;&lt;w:shapeDefaults&gt;&lt;o:shapedefaults v:ext=&quot;edit&quot; spidmax=&quot;1026&quot;/&gt;&lt;o:shapelayout v:ext=&quot;edit&quot;&gt;&lt;o:idmap v:ext=&quot;edit&quot; data=&quot;1&quot;/&gt;&lt;/o:shapelayout&gt;&lt;/w:shapeDefaults&gt;&lt;w:docPr&gt;&lt;w:view w:val=&quot;print&quot;/&gt;&lt;w:zoom w:percent=&quot;232&quot;/&gt;&lt;w:doNotEmbedSystemFonts/&gt;&lt;w:defaultTabStop w:val=&quot;708&quot;/&gt;&lt;w:hyphenationZone w:val=&quot;425&quot;/&gt;&lt;w:punctuationKerning/&gt;&lt;w:characterSpacingControl w:val=&quot;DontCompress&quot;/&gt;&lt;w:optimizeForBrowser/&gt;&lt;w:allowPNG/&gt;&lt;w:validateAgainstSchema/&gt;&lt;w:saveInvalidXML w:val=&quot;off&quot;/&gt;&lt;w:ignoreMixedContent w:val=&quot;off&quot;/&gt;&lt;w:alwaysShowPlaceholderText w:val=&quot;off&quot;/&gt;&lt;w:compat&gt;&lt;w:breakWrappedTables/&gt;&lt;w:snapToGridInCell/&gt;&lt;w:wrapTextWithPunct/&gt;&lt;w:useAsianBreakRules/&gt;&lt;w:dontGrowAutofit/&gt;&lt;/w:compat&gt;&lt;wsp:rsids&gt;&lt;wsp:rsidRoot wsp:val=&quot;00882373&quot;/&gt;&lt;wsp:rsid wsp:val=&quot;00001961&quot;/&gt;&lt;wsp:rsid wsp:val=&quot;0001694A&quot;/&gt;&lt;wsp:rsid wsp:val=&quot;00036453&quot;/&gt;&lt;wsp:rsid wsp:val=&quot;000376C1&quot;/&gt;&lt;wsp:rsid wsp:val=&quot;000377D9&quot;/&gt;&lt;wsp:rsid wsp:val=&quot;00074F20&quot;/&gt;&lt;wsp:rsid wsp:val=&quot;000E7F4A&quot;/&gt;&lt;wsp:rsid wsp:val=&quot;0010411B&quot;/&gt;&lt;wsp:rsid wsp:val=&quot;00166D1B&quot;/&gt;&lt;wsp:rsid wsp:val=&quot;00197CA5&quot;/&gt;&lt;wsp:rsid wsp:val=&quot;001A14C6&quot;/&gt;&lt;wsp:rsid wsp:val=&quot;001B280F&quot;/&gt;&lt;wsp:rsid wsp:val=&quot;001F1FB4&quot;/&gt;&lt;wsp:rsid wsp:val=&quot;00221DA6&quot;/&gt;&lt;wsp:rsid wsp:val=&quot;00256D6E&quot;/&gt;&lt;wsp:rsid wsp:val=&quot;0027320C&quot;/&gt;&lt;wsp:rsid wsp:val=&quot;00282FCB&quot;/&gt;&lt;wsp:rsid wsp:val=&quot;00290362&quot;/&gt;&lt;wsp:rsid wsp:val=&quot;002B554C&quot;/&gt;&lt;wsp:rsid wsp:val=&quot;002C4423&quot;/&gt;&lt;wsp:rsid wsp:val=&quot;00302356&quot;/&gt;&lt;wsp:rsid wsp:val=&quot;00316761&quot;/&gt;&lt;wsp:rsid wsp:val=&quot;0033095E&quot;/&gt;&lt;wsp:rsid wsp:val=&quot;0037554F&quot;/&gt;&lt;wsp:rsid wsp:val=&quot;00387186&quot;/&gt;&lt;wsp:rsid wsp:val=&quot;00397D95&quot;/&gt;&lt;wsp:rsid wsp:val=&quot;003B1342&quot;/&gt;&lt;wsp:rsid wsp:val=&quot;003D5BBC&quot;/&gt;&lt;wsp:rsid wsp:val=&quot;003D6AB8&quot;/&gt;&lt;wsp:rsid wsp:val=&quot;003D7D0B&quot;/&gt;&lt;wsp:rsid wsp:val=&quot;00442202&quot;/&gt;&lt;wsp:rsid wsp:val=&quot;004D340D&quot;/&gt;&lt;wsp:rsid wsp:val=&quot;00525C6A&quot;/&gt;&lt;wsp:rsid wsp:val=&quot;00572465&quot;/&gt;&lt;wsp:rsid wsp:val=&quot;00586EDA&quot;/&gt;&lt;wsp:rsid wsp:val=&quot;005B53AA&quot;/&gt;&lt;wsp:rsid wsp:val=&quot;005E01E7&quot;/&gt;&lt;wsp:rsid wsp:val=&quot;005E5EC6&quot;/&gt;&lt;wsp:rsid wsp:val=&quot;006677AA&quot;/&gt;&lt;wsp:rsid wsp:val=&quot;0068574D&quot;/&gt;&lt;wsp:rsid wsp:val=&quot;006D2580&quot;/&gt;&lt;wsp:rsid wsp:val=&quot;006D538D&quot;/&gt;&lt;wsp:rsid wsp:val=&quot;00724BBE&quot;/&gt;&lt;wsp:rsid wsp:val=&quot;00766A9F&quot;/&gt;&lt;wsp:rsid wsp:val=&quot;00775D88&quot;/&gt;&lt;wsp:rsid wsp:val=&quot;0080328A&quot;/&gt;&lt;wsp:rsid wsp:val=&quot;00813FAF&quot;/&gt;&lt;wsp:rsid wsp:val=&quot;008567F2&quot;/&gt;&lt;wsp:rsid wsp:val=&quot;00865DF9&quot;/&gt;&lt;wsp:rsid wsp:val=&quot;00876291&quot;/&gt;&lt;wsp:rsid wsp:val=&quot;00882373&quot;/&gt;&lt;wsp:rsid wsp:val=&quot;008C4A63&quot;/&gt;&lt;wsp:rsid wsp:val=&quot;008D1774&quot;/&gt;&lt;wsp:rsid wsp:val=&quot;0091730D&quot;/&gt;&lt;wsp:rsid wsp:val=&quot;009268F4&quot;/&gt;&lt;wsp:rsid wsp:val=&quot;00926A09&quot;/&gt;&lt;wsp:rsid wsp:val=&quot;009413B5&quot;/&gt;&lt;wsp:rsid wsp:val=&quot;009A5B2B&quot;/&gt;&lt;wsp:rsid wsp:val=&quot;009B308D&quot;/&gt;&lt;wsp:rsid wsp:val=&quot;009D067D&quot;/&gt;&lt;wsp:rsid wsp:val=&quot;009D79DF&quot;/&gt;&lt;wsp:rsid wsp:val=&quot;009E4AE7&quot;/&gt;&lt;wsp:rsid wsp:val=&quot;009F25C3&quot;/&gt;&lt;wsp:rsid wsp:val=&quot;009F73A1&quot;/&gt;&lt;wsp:rsid wsp:val=&quot;00A146F4&quot;/&gt;&lt;wsp:rsid wsp:val=&quot;00A15973&quot;/&gt;&lt;wsp:rsid wsp:val=&quot;00A55F7B&quot;/&gt;&lt;wsp:rsid wsp:val=&quot;00A81898&quot;/&gt;&lt;wsp:rsid wsp:val=&quot;00AA06EB&quot;/&gt;&lt;wsp:rsid wsp:val=&quot;00AB27EF&quot;/&gt;&lt;wsp:rsid wsp:val=&quot;00B1384B&quot;/&gt;&lt;wsp:rsid wsp:val=&quot;00B65DA8&quot;/&gt;&lt;wsp:rsid wsp:val=&quot;00B80CF8&quot;/&gt;&lt;wsp:rsid wsp:val=&quot;00BB5FD0&quot;/&gt;&lt;wsp:rsid wsp:val=&quot;00BD0F48&quot;/&gt;&lt;wsp:rsid wsp:val=&quot;00BD5BC7&quot;/&gt;&lt;wsp:rsid wsp:val=&quot;00BE1D24&quot;/&gt;&lt;wsp:rsid wsp:val=&quot;00C0458A&quot;/&gt;&lt;wsp:rsid wsp:val=&quot;00C2494F&quot;/&gt;&lt;wsp:rsid wsp:val=&quot;00D0718D&quot;/&gt;&lt;wsp:rsid wsp:val=&quot;00D1554B&quot;/&gt;&lt;wsp:rsid wsp:val=&quot;00D2157D&quot;/&gt;&lt;wsp:rsid wsp:val=&quot;00D66C87&quot;/&gt;&lt;wsp:rsid wsp:val=&quot;00D84372&quot;/&gt;&lt;wsp:rsid wsp:val=&quot;00DA64C9&quot;/&gt;&lt;wsp:rsid wsp:val=&quot;00E36A08&quot;/&gt;&lt;wsp:rsid wsp:val=&quot;00E523FA&quot;/&gt;&lt;wsp:rsid wsp:val=&quot;00E554F8&quot;/&gt;&lt;wsp:rsid wsp:val=&quot;00E64A40&quot;/&gt;&lt;wsp:rsid wsp:val=&quot;00ED45F2&quot;/&gt;&lt;wsp:rsid wsp:val=&quot;00EF312C&quot;/&gt;&lt;wsp:rsid wsp:val=&quot;00F24BAE&quot;/&gt;&lt;wsp:rsid wsp:val=&quot;00F442C3&quot;/&gt;&lt;wsp:rsid wsp:val=&quot;00F5414F&quot;/&gt;&lt;wsp:rsid wsp:val=&quot;00F71C06&quot;/&gt;&lt;wsp:rsid wsp:val=&quot;00F72771&quot;/&gt;&lt;wsp:rsid wsp:val=&quot;00FA4559&quot;/&gt;&lt;wsp:rsid wsp:val=&quot;00FB3F63&quot;/&gt;&lt;wsp:rsid wsp:val=&quot;00FD0061&quot;/&gt;&lt;wsp:rsid wsp:val=&quot;00FF1675&quot;/&gt;&lt;/wsp:rsids&gt;&lt;/w:docPr&gt;&lt;w:body&gt;&lt;wx:sect&gt;&lt;w:p wsp:rsidR=&quot;000E7F4A&quot; wsp:rsidRDefault=&quot;000E7F4A&quot; wsp:rsidP=&quot;000E7F4A&quot;&gt;&lt;m:oMathPara&gt;&lt;m:oMath&gt;&lt;m:r&gt;&lt;w:rPr&gt;&lt;w:rFonts w:ascii=&quot;Cambria Math&quot; w:h-ansi=&quot;Cambria Math&quot;/&gt;&lt;wx:font wx:val=&quot;Cambria Math&quot;/&gt;&lt;w:i/&gt;&lt;w:color w:val=&quot;000000&quot;/&gt;&lt;/w:rPr&gt;&lt;m:t&gt;m*m&lt;/m:t&gt;&lt;/m:r&gt;&lt;/m:oMath&gt;&lt;/m:oMathPara&gt;&lt;/w:p&gt;&lt;w:sectPr wsp:rsidR=&quot;00000000&quot;&gt;&lt;w:pgSz w:w=&quot;12240&quot; w:h=&quot;15840&quot;/&gt;&lt;w:pgMar w:top=&quot;1440&quot; w:right=&quot;1440&quot; w:bottom=&quot;1440&quot; w:left=&quot;1440&quot; w:header=&quot;720&quot; w:footer=&quot;720&quot; w:gutter=&quot;0&quot;/&gt;&lt;w:cols w:space=&quot;720&quot;/&gt;&lt;/w:sectPr&gt;&lt;/wx:sect&gt;&lt;/w:body&gt;&lt;/w:wordDocument&gt;">
             <v:imagedata r:id="rId26" o:title="" chromakey="white"/>
           </v:shape>
         </w:pict>
@@ -19107,8 +19550,8 @@
           <w:noProof/>
           <w:position w:val="-6"/>
         </w:rPr>
-        <w:pict w14:anchorId="35BDDF93">
-          <v:shape id="_x0000_i1054" type="#_x0000_t75" alt="" style="width:31.9pt;height:15.1pt;mso-width-percent:0;mso-height-percent:0;mso-width-percent:0;mso-height-percent:0" equationxml="&lt;?xml version=&quot;1.0&quot; encoding=&quot;UTF-8&quot; standalone=&quot;yes&quot;?&gt;&#13;&#13;&#13;&#13;&#13;&#13;&#10;&lt;?mso-application progid=&quot;Word.Document&quot;?&gt;&#13;&#13;&#13;&#13;&#13;&#13;&#10;&lt;w:wordDocument xmlns:aml=&quot;http://schemas.microsoft.com/aml/2001/core&quot; xmlns:wpc=&quot;http://schemas.microsoft.com/office/word/2010/wordprocessingCanvas&quot; xmlns:cx=&quot;http://schemas.microsoft.com/office/drawing/2014/chartex&quot; xmlns:cx1=&quot;http://schemas.microsoft.com/office/drawing/2015/9/8/chartex&quot; xmlns:cx2=&quot;http://schemas.microsoft.com/office/drawing/2015/10/21/chartex&quot; xmlns:cx3=&quot;http://schemas.microsoft.com/office/drawing/2016/5/9/chartex&quot; xmlns:cx4=&quot;http://schemas.microsoft.com/office/drawing/2016/5/10/chartex&quot; xmlns:cx5=&quot;http://schemas.microsoft.com/office/drawing/2016/5/11/chartex&quot; xmlns:cx6=&quot;http://schemas.microsoft.com/office/drawing/2016/5/12/chartex&quot; xmlns:cx7=&quot;http://schemas.microsoft.com/office/drawing/2016/5/13/chartex&quot; xmlns:cx8=&quot;http://schemas.microsoft.com/office/drawing/2016/5/14/chartex&quot; xmlns:cr=&quot;http://schemas.microsoft.com/office/comments/2020/reactions&quot; xmlns:dt=&quot;uuid:C2F41010-65B3-11d1-A29F-00AA00C14882&quot; xmlns:mc=&quot;http://schemas.openxmlformats.org/markup-compatibility/2006&quot; xmlns:aink=&quot;http://schemas.microsoft.com/office/drawing/2016/ink&quot; xmlns:am3d=&quot;http://schemas.microsoft.com/office/drawing/2017/model3d&quot; xmlns:o=&quot;urn:schemas-microsoft-com:office:office&quot; xmlns:oel=&quot;http://schemas.microsoft.com/office/2019/extlst&quot; xmlns:m=&quot;http://schemas.openxmlformats.org/officeDocument/2006/math&quot; xmlns:v=&quot;urn:schemas-microsoft-com:vml&quot; xmlns:w10=&quot;urn:schemas-microsoft-com:office:word&quot; xmlns:w=&quot;http://schemas.microsoft.com/office/word/2003/wordml&quot; xmlns:wx=&quot;http://schemas.microsoft.com/office/word/2003/auxHint&quot; xmlns:wne=&quot;http://schemas.microsoft.com/office/word/2006/wordml&quot; xmlns:wsp=&quot;http://schemas.microsoft.com/office/word/2003/wordml/sp2&quot; xmlns:sl=&quot;http://schemas.microsoft.com/schemaLibrary/2003/core&quot; w:macrosPresent=&quot;no&quot; w:embeddedObjPresent=&quot;no&quot; w:ocxPresent=&quot;no&quot; xml:space=&quot;preserve&quot;&gt;&lt;w:ignoreSubtree w:val=&quot;http://schemas.microsoft.com/office/word/2003/wordml/sp2&quot;/&gt;&lt;o:DocumentProperties&gt;&lt;o:Version&gt;16&lt;/o:Version&gt;&lt;/o:DocumentProperties&gt;&lt;w:shapeDefaults&gt;&lt;o:shapedefaults v:ext=&quot;edit&quot; spidmax=&quot;1026&quot;/&gt;&lt;o:shapelayout v:ext=&quot;edit&quot;&gt;&lt;o:idmap v:ext=&quot;edit&quot; data=&quot;1&quot;/&gt;&lt;/o:shapelayout&gt;&lt;/w:shapeDefaults&gt;&lt;w:docPr&gt;&lt;w:view w:val=&quot;print&quot;/&gt;&lt;w:zoom w:percent=&quot;232&quot;/&gt;&lt;w:doNotEmbedSystemFonts/&gt;&lt;w:defaultTabStop w:val=&quot;708&quot;/&gt;&lt;w:hyphenationZone w:val=&quot;425&quot;/&gt;&lt;w:punctuationKerning/&gt;&lt;w:characterSpacingControl w:val=&quot;DontCompress&quot;/&gt;&lt;w:optimizeForBrowser/&gt;&lt;w:allowPNG/&gt;&lt;w:validateAgainstSchema/&gt;&lt;w:saveInvalidXML w:val=&quot;off&quot;/&gt;&lt;w:ignoreMixedContent w:val=&quot;off&quot;/&gt;&lt;w:alwaysShowPlaceholderText w:val=&quot;off&quot;/&gt;&lt;w:compat&gt;&lt;w:breakWrappedTables/&gt;&lt;w:snapToGridInCell/&gt;&lt;w:wrapTextWithPunct/&gt;&lt;w:useAsianBreakRules/&gt;&lt;w:dontGrowAutofit/&gt;&lt;/w:compat&gt;&lt;wsp:rsids&gt;&lt;wsp:rsidRoot wsp:val=&quot;00882373&quot;/&gt;&lt;wsp:rsid wsp:val=&quot;00001961&quot;/&gt;&lt;wsp:rsid wsp:val=&quot;0001694A&quot;/&gt;&lt;wsp:rsid wsp:val=&quot;00036453&quot;/&gt;&lt;wsp:rsid wsp:val=&quot;000376C1&quot;/&gt;&lt;wsp:rsid wsp:val=&quot;000377D9&quot;/&gt;&lt;wsp:rsid wsp:val=&quot;00074F20&quot;/&gt;&lt;wsp:rsid wsp:val=&quot;000E7F4A&quot;/&gt;&lt;wsp:rsid wsp:val=&quot;0010411B&quot;/&gt;&lt;wsp:rsid wsp:val=&quot;00166D1B&quot;/&gt;&lt;wsp:rsid wsp:val=&quot;00197CA5&quot;/&gt;&lt;wsp:rsid wsp:val=&quot;001A14C6&quot;/&gt;&lt;wsp:rsid wsp:val=&quot;001B280F&quot;/&gt;&lt;wsp:rsid wsp:val=&quot;001F1FB4&quot;/&gt;&lt;wsp:rsid wsp:val=&quot;00221DA6&quot;/&gt;&lt;wsp:rsid wsp:val=&quot;00256D6E&quot;/&gt;&lt;wsp:rsid wsp:val=&quot;0027320C&quot;/&gt;&lt;wsp:rsid wsp:val=&quot;00282FCB&quot;/&gt;&lt;wsp:rsid wsp:val=&quot;00290362&quot;/&gt;&lt;wsp:rsid wsp:val=&quot;002B554C&quot;/&gt;&lt;wsp:rsid wsp:val=&quot;002C4423&quot;/&gt;&lt;wsp:rsid wsp:val=&quot;00302356&quot;/&gt;&lt;wsp:rsid wsp:val=&quot;00316761&quot;/&gt;&lt;wsp:rsid wsp:val=&quot;0033095E&quot;/&gt;&lt;wsp:rsid wsp:val=&quot;0037554F&quot;/&gt;&lt;wsp:rsid wsp:val=&quot;00387186&quot;/&gt;&lt;wsp:rsid wsp:val=&quot;00397D95&quot;/&gt;&lt;wsp:rsid wsp:val=&quot;003B1342&quot;/&gt;&lt;wsp:rsid wsp:val=&quot;003D5BBC&quot;/&gt;&lt;wsp:rsid wsp:val=&quot;003D6AB8&quot;/&gt;&lt;wsp:rsid wsp:val=&quot;003D7D0B&quot;/&gt;&lt;wsp:rsid wsp:val=&quot;00442202&quot;/&gt;&lt;wsp:rsid wsp:val=&quot;004D340D&quot;/&gt;&lt;wsp:rsid wsp:val=&quot;00525C6A&quot;/&gt;&lt;wsp:rsid wsp:val=&quot;00572465&quot;/&gt;&lt;wsp:rsid wsp:val=&quot;00586EDA&quot;/&gt;&lt;wsp:rsid wsp:val=&quot;005B53AA&quot;/&gt;&lt;wsp:rsid wsp:val=&quot;005E01E7&quot;/&gt;&lt;wsp:rsid wsp:val=&quot;005E5EC6&quot;/&gt;&lt;wsp:rsid wsp:val=&quot;006677AA&quot;/&gt;&lt;wsp:rsid wsp:val=&quot;0068574D&quot;/&gt;&lt;wsp:rsid wsp:val=&quot;006D2580&quot;/&gt;&lt;wsp:rsid wsp:val=&quot;006D538D&quot;/&gt;&lt;wsp:rsid wsp:val=&quot;00724BBE&quot;/&gt;&lt;wsp:rsid wsp:val=&quot;00766A9F&quot;/&gt;&lt;wsp:rsid wsp:val=&quot;00775D88&quot;/&gt;&lt;wsp:rsid wsp:val=&quot;0080328A&quot;/&gt;&lt;wsp:rsid wsp:val=&quot;00813FAF&quot;/&gt;&lt;wsp:rsid wsp:val=&quot;008567F2&quot;/&gt;&lt;wsp:rsid wsp:val=&quot;00865DF9&quot;/&gt;&lt;wsp:rsid wsp:val=&quot;00876291&quot;/&gt;&lt;wsp:rsid wsp:val=&quot;00882373&quot;/&gt;&lt;wsp:rsid wsp:val=&quot;008C4A63&quot;/&gt;&lt;wsp:rsid wsp:val=&quot;008D1774&quot;/&gt;&lt;wsp:rsid wsp:val=&quot;0091730D&quot;/&gt;&lt;wsp:rsid wsp:val=&quot;009268F4&quot;/&gt;&lt;wsp:rsid wsp:val=&quot;00926A09&quot;/&gt;&lt;wsp:rsid wsp:val=&quot;009413B5&quot;/&gt;&lt;wsp:rsid wsp:val=&quot;009A5B2B&quot;/&gt;&lt;wsp:rsid wsp:val=&quot;009B308D&quot;/&gt;&lt;wsp:rsid wsp:val=&quot;009D067D&quot;/&gt;&lt;wsp:rsid wsp:val=&quot;009D79DF&quot;/&gt;&lt;wsp:rsid wsp:val=&quot;009E4AE7&quot;/&gt;&lt;wsp:rsid wsp:val=&quot;009F25C3&quot;/&gt;&lt;wsp:rsid wsp:val=&quot;009F73A1&quot;/&gt;&lt;wsp:rsid wsp:val=&quot;00A146F4&quot;/&gt;&lt;wsp:rsid wsp:val=&quot;00A15973&quot;/&gt;&lt;wsp:rsid wsp:val=&quot;00A55F7B&quot;/&gt;&lt;wsp:rsid wsp:val=&quot;00A81898&quot;/&gt;&lt;wsp:rsid wsp:val=&quot;00AA06EB&quot;/&gt;&lt;wsp:rsid wsp:val=&quot;00AB27EF&quot;/&gt;&lt;wsp:rsid wsp:val=&quot;00B1384B&quot;/&gt;&lt;wsp:rsid wsp:val=&quot;00B65DA8&quot;/&gt;&lt;wsp:rsid wsp:val=&quot;00B80CF8&quot;/&gt;&lt;wsp:rsid wsp:val=&quot;00BB5FD0&quot;/&gt;&lt;wsp:rsid wsp:val=&quot;00BD0F48&quot;/&gt;&lt;wsp:rsid wsp:val=&quot;00BD5BC7&quot;/&gt;&lt;wsp:rsid wsp:val=&quot;00BE1D24&quot;/&gt;&lt;wsp:rsid wsp:val=&quot;00C0458A&quot;/&gt;&lt;wsp:rsid wsp:val=&quot;00C2494F&quot;/&gt;&lt;wsp:rsid wsp:val=&quot;00D0718D&quot;/&gt;&lt;wsp:rsid wsp:val=&quot;00D1554B&quot;/&gt;&lt;wsp:rsid wsp:val=&quot;00D2157D&quot;/&gt;&lt;wsp:rsid wsp:val=&quot;00D66C87&quot;/&gt;&lt;wsp:rsid wsp:val=&quot;00D84372&quot;/&gt;&lt;wsp:rsid wsp:val=&quot;00DA64C9&quot;/&gt;&lt;wsp:rsid wsp:val=&quot;00E36A08&quot;/&gt;&lt;wsp:rsid wsp:val=&quot;00E523FA&quot;/&gt;&lt;wsp:rsid wsp:val=&quot;00E554F8&quot;/&gt;&lt;wsp:rsid wsp:val=&quot;00E64A40&quot;/&gt;&lt;wsp:rsid wsp:val=&quot;00ED45F2&quot;/&gt;&lt;wsp:rsid wsp:val=&quot;00EF312C&quot;/&gt;&lt;wsp:rsid wsp:val=&quot;00F24BAE&quot;/&gt;&lt;wsp:rsid wsp:val=&quot;00F442C3&quot;/&gt;&lt;wsp:rsid wsp:val=&quot;00F5414F&quot;/&gt;&lt;wsp:rsid wsp:val=&quot;00F71C06&quot;/&gt;&lt;wsp:rsid wsp:val=&quot;00F72771&quot;/&gt;&lt;wsp:rsid wsp:val=&quot;00FA4559&quot;/&gt;&lt;wsp:rsid wsp:val=&quot;00FB3F63&quot;/&gt;&lt;wsp:rsid wsp:val=&quot;00FD0061&quot;/&gt;&lt;wsp:rsid wsp:val=&quot;00FF1675&quot;/&gt;&lt;/wsp:rsids&gt;&lt;/w:docPr&gt;&lt;w:body&gt;&lt;wx:sect&gt;&lt;w:p wsp:rsidR=&quot;000E7F4A&quot; wsp:rsidRDefault=&quot;000E7F4A&quot; wsp:rsidP=&quot;000E7F4A&quot;&gt;&lt;m:oMathPara&gt;&lt;m:oMath&gt;&lt;m:r&gt;&lt;w:rPr&gt;&lt;w:rFonts w:ascii=&quot;Cambria Math&quot; w:h-ansi=&quot;Cambria Math&quot;/&gt;&lt;wx:font wx:val=&quot;Cambria Math&quot;/&gt;&lt;w:i/&gt;&lt;w:color w:val=&quot;000000&quot;/&gt;&lt;/w:rPr&gt;&lt;m:t&gt;m*m&lt;/m:t&gt;&lt;/m:r&gt;&lt;/m:oMath&gt;&lt;/m:oMathPara&gt;&lt;/w:p&gt;&lt;w:sectPr wsp:rsidR=&quot;00000000&quot;&gt;&lt;w:pgSz w:w=&quot;12240&quot; w:h=&quot;15840&quot;/&gt;&lt;w:pgMar w:top=&quot;1440&quot; w:right=&quot;1440&quot; w:bottom=&quot;1440&quot; w:left=&quot;1440&quot; w:header=&quot;720&quot; w:footer=&quot;720&quot; w:gutter=&quot;0&quot;/&gt;&lt;w:cols w:space=&quot;720&quot;/&gt;&lt;/w:sectPr&gt;&lt;/wx:sect&gt;&lt;/w:body&gt;&lt;/w:wordDocument&gt;">
+        <w:pict w14:anchorId="6BFCD29A">
+          <v:shape id="_x0000_i1054" type="#_x0000_t75" alt="" style="width:32.15pt;height:14.9pt;mso-width-percent:0;mso-height-percent:0;mso-width-percent:0;mso-height-percent:0" equationxml="&lt;?xml version=&quot;1.0&quot; encoding=&quot;UTF-8&quot; standalone=&quot;yes&quot;?&gt;&#13;&#13;&#13;&#13;&#13;&#13;&#13;&#10;&lt;?mso-application progid=&quot;Word.Document&quot;?&gt;&#13;&#13;&#13;&#13;&#13;&#13;&#13;&#10;&lt;w:wordDocument xmlns:aml=&quot;http://schemas.microsoft.com/aml/2001/core&quot; xmlns:wpc=&quot;http://schemas.microsoft.com/office/word/2010/wordprocessingCanvas&quot; xmlns:cx=&quot;http://schemas.microsoft.com/office/drawing/2014/chartex&quot; xmlns:cx1=&quot;http://schemas.microsoft.com/office/drawing/2015/9/8/chartex&quot; xmlns:cx2=&quot;http://schemas.microsoft.com/office/drawing/2015/10/21/chartex&quot; xmlns:cx3=&quot;http://schemas.microsoft.com/office/drawing/2016/5/9/chartex&quot; xmlns:cx4=&quot;http://schemas.microsoft.com/office/drawing/2016/5/10/chartex&quot; xmlns:cx5=&quot;http://schemas.microsoft.com/office/drawing/2016/5/11/chartex&quot; xmlns:cx6=&quot;http://schemas.microsoft.com/office/drawing/2016/5/12/chartex&quot; xmlns:cx7=&quot;http://schemas.microsoft.com/office/drawing/2016/5/13/chartex&quot; xmlns:cx8=&quot;http://schemas.microsoft.com/office/drawing/2016/5/14/chartex&quot; xmlns:cr=&quot;http://schemas.microsoft.com/office/comments/2020/reactions&quot; xmlns:dt=&quot;uuid:C2F41010-65B3-11d1-A29F-00AA00C14882&quot; xmlns:mc=&quot;http://schemas.openxmlformats.org/markup-compatibility/2006&quot; xmlns:aink=&quot;http://schemas.microsoft.com/office/drawing/2016/ink&quot; xmlns:am3d=&quot;http://schemas.microsoft.com/office/drawing/2017/model3d&quot; xmlns:o=&quot;urn:schemas-microsoft-com:office:office&quot; xmlns:oel=&quot;http://schemas.microsoft.com/office/2019/extlst&quot; xmlns:m=&quot;http://schemas.openxmlformats.org/officeDocument/2006/math&quot; xmlns:v=&quot;urn:schemas-microsoft-com:vml&quot; xmlns:w10=&quot;urn:schemas-microsoft-com:office:word&quot; xmlns:w=&quot;http://schemas.microsoft.com/office/word/2003/wordml&quot; xmlns:wx=&quot;http://schemas.microsoft.com/office/word/2003/auxHint&quot; xmlns:wne=&quot;http://schemas.microsoft.com/office/word/2006/wordml&quot; xmlns:wsp=&quot;http://schemas.microsoft.com/office/word/2003/wordml/sp2&quot; xmlns:sl=&quot;http://schemas.microsoft.com/schemaLibrary/2003/core&quot; w:macrosPresent=&quot;no&quot; w:embeddedObjPresent=&quot;no&quot; w:ocxPresent=&quot;no&quot; xml:space=&quot;preserve&quot;&gt;&lt;w:ignoreSubtree w:val=&quot;http://schemas.microsoft.com/office/word/2003/wordml/sp2&quot;/&gt;&lt;o:DocumentProperties&gt;&lt;o:Version&gt;16&lt;/o:Version&gt;&lt;/o:DocumentProperties&gt;&lt;w:shapeDefaults&gt;&lt;o:shapedefaults v:ext=&quot;edit&quot; spidmax=&quot;1026&quot;/&gt;&lt;o:shapelayout v:ext=&quot;edit&quot;&gt;&lt;o:idmap v:ext=&quot;edit&quot; data=&quot;1&quot;/&gt;&lt;/o:shapelayout&gt;&lt;/w:shapeDefaults&gt;&lt;w:docPr&gt;&lt;w:view w:val=&quot;print&quot;/&gt;&lt;w:zoom w:percent=&quot;232&quot;/&gt;&lt;w:doNotEmbedSystemFonts/&gt;&lt;w:defaultTabStop w:val=&quot;708&quot;/&gt;&lt;w:hyphenationZone w:val=&quot;425&quot;/&gt;&lt;w:punctuationKerning/&gt;&lt;w:characterSpacingControl w:val=&quot;DontCompress&quot;/&gt;&lt;w:optimizeForBrowser/&gt;&lt;w:allowPNG/&gt;&lt;w:validateAgainstSchema/&gt;&lt;w:saveInvalidXML w:val=&quot;off&quot;/&gt;&lt;w:ignoreMixedContent w:val=&quot;off&quot;/&gt;&lt;w:alwaysShowPlaceholderText w:val=&quot;off&quot;/&gt;&lt;w:compat&gt;&lt;w:breakWrappedTables/&gt;&lt;w:snapToGridInCell/&gt;&lt;w:wrapTextWithPunct/&gt;&lt;w:useAsianBreakRules/&gt;&lt;w:dontGrowAutofit/&gt;&lt;/w:compat&gt;&lt;wsp:rsids&gt;&lt;wsp:rsidRoot wsp:val=&quot;00882373&quot;/&gt;&lt;wsp:rsid wsp:val=&quot;00001961&quot;/&gt;&lt;wsp:rsid wsp:val=&quot;0001694A&quot;/&gt;&lt;wsp:rsid wsp:val=&quot;00036453&quot;/&gt;&lt;wsp:rsid wsp:val=&quot;000376C1&quot;/&gt;&lt;wsp:rsid wsp:val=&quot;000377D9&quot;/&gt;&lt;wsp:rsid wsp:val=&quot;00074F20&quot;/&gt;&lt;wsp:rsid wsp:val=&quot;000E7F4A&quot;/&gt;&lt;wsp:rsid wsp:val=&quot;0010411B&quot;/&gt;&lt;wsp:rsid wsp:val=&quot;00166D1B&quot;/&gt;&lt;wsp:rsid wsp:val=&quot;00197CA5&quot;/&gt;&lt;wsp:rsid wsp:val=&quot;001A14C6&quot;/&gt;&lt;wsp:rsid wsp:val=&quot;001B280F&quot;/&gt;&lt;wsp:rsid wsp:val=&quot;001F1FB4&quot;/&gt;&lt;wsp:rsid wsp:val=&quot;00221DA6&quot;/&gt;&lt;wsp:rsid wsp:val=&quot;00256D6E&quot;/&gt;&lt;wsp:rsid wsp:val=&quot;0027320C&quot;/&gt;&lt;wsp:rsid wsp:val=&quot;00282FCB&quot;/&gt;&lt;wsp:rsid wsp:val=&quot;00290362&quot;/&gt;&lt;wsp:rsid wsp:val=&quot;002B554C&quot;/&gt;&lt;wsp:rsid wsp:val=&quot;002C4423&quot;/&gt;&lt;wsp:rsid wsp:val=&quot;00302356&quot;/&gt;&lt;wsp:rsid wsp:val=&quot;00316761&quot;/&gt;&lt;wsp:rsid wsp:val=&quot;0033095E&quot;/&gt;&lt;wsp:rsid wsp:val=&quot;0037554F&quot;/&gt;&lt;wsp:rsid wsp:val=&quot;00387186&quot;/&gt;&lt;wsp:rsid wsp:val=&quot;00397D95&quot;/&gt;&lt;wsp:rsid wsp:val=&quot;003B1342&quot;/&gt;&lt;wsp:rsid wsp:val=&quot;003D5BBC&quot;/&gt;&lt;wsp:rsid wsp:val=&quot;003D6AB8&quot;/&gt;&lt;wsp:rsid wsp:val=&quot;003D7D0B&quot;/&gt;&lt;wsp:rsid wsp:val=&quot;00442202&quot;/&gt;&lt;wsp:rsid wsp:val=&quot;004D340D&quot;/&gt;&lt;wsp:rsid wsp:val=&quot;00525C6A&quot;/&gt;&lt;wsp:rsid wsp:val=&quot;00572465&quot;/&gt;&lt;wsp:rsid wsp:val=&quot;00586EDA&quot;/&gt;&lt;wsp:rsid wsp:val=&quot;005B53AA&quot;/&gt;&lt;wsp:rsid wsp:val=&quot;005E01E7&quot;/&gt;&lt;wsp:rsid wsp:val=&quot;005E5EC6&quot;/&gt;&lt;wsp:rsid wsp:val=&quot;006677AA&quot;/&gt;&lt;wsp:rsid wsp:val=&quot;0068574D&quot;/&gt;&lt;wsp:rsid wsp:val=&quot;006D2580&quot;/&gt;&lt;wsp:rsid wsp:val=&quot;006D538D&quot;/&gt;&lt;wsp:rsid wsp:val=&quot;00724BBE&quot;/&gt;&lt;wsp:rsid wsp:val=&quot;00766A9F&quot;/&gt;&lt;wsp:rsid wsp:val=&quot;00775D88&quot;/&gt;&lt;wsp:rsid wsp:val=&quot;0080328A&quot;/&gt;&lt;wsp:rsid wsp:val=&quot;00813FAF&quot;/&gt;&lt;wsp:rsid wsp:val=&quot;008567F2&quot;/&gt;&lt;wsp:rsid wsp:val=&quot;00865DF9&quot;/&gt;&lt;wsp:rsid wsp:val=&quot;00876291&quot;/&gt;&lt;wsp:rsid wsp:val=&quot;00882373&quot;/&gt;&lt;wsp:rsid wsp:val=&quot;008C4A63&quot;/&gt;&lt;wsp:rsid wsp:val=&quot;008D1774&quot;/&gt;&lt;wsp:rsid wsp:val=&quot;0091730D&quot;/&gt;&lt;wsp:rsid wsp:val=&quot;009268F4&quot;/&gt;&lt;wsp:rsid wsp:val=&quot;00926A09&quot;/&gt;&lt;wsp:rsid wsp:val=&quot;009413B5&quot;/&gt;&lt;wsp:rsid wsp:val=&quot;009A5B2B&quot;/&gt;&lt;wsp:rsid wsp:val=&quot;009B308D&quot;/&gt;&lt;wsp:rsid wsp:val=&quot;009D067D&quot;/&gt;&lt;wsp:rsid wsp:val=&quot;009D79DF&quot;/&gt;&lt;wsp:rsid wsp:val=&quot;009E4AE7&quot;/&gt;&lt;wsp:rsid wsp:val=&quot;009F25C3&quot;/&gt;&lt;wsp:rsid wsp:val=&quot;009F73A1&quot;/&gt;&lt;wsp:rsid wsp:val=&quot;00A146F4&quot;/&gt;&lt;wsp:rsid wsp:val=&quot;00A15973&quot;/&gt;&lt;wsp:rsid wsp:val=&quot;00A55F7B&quot;/&gt;&lt;wsp:rsid wsp:val=&quot;00A81898&quot;/&gt;&lt;wsp:rsid wsp:val=&quot;00AA06EB&quot;/&gt;&lt;wsp:rsid wsp:val=&quot;00AB27EF&quot;/&gt;&lt;wsp:rsid wsp:val=&quot;00B1384B&quot;/&gt;&lt;wsp:rsid wsp:val=&quot;00B65DA8&quot;/&gt;&lt;wsp:rsid wsp:val=&quot;00B80CF8&quot;/&gt;&lt;wsp:rsid wsp:val=&quot;00BB5FD0&quot;/&gt;&lt;wsp:rsid wsp:val=&quot;00BD0F48&quot;/&gt;&lt;wsp:rsid wsp:val=&quot;00BD5BC7&quot;/&gt;&lt;wsp:rsid wsp:val=&quot;00BE1D24&quot;/&gt;&lt;wsp:rsid wsp:val=&quot;00C0458A&quot;/&gt;&lt;wsp:rsid wsp:val=&quot;00C2494F&quot;/&gt;&lt;wsp:rsid wsp:val=&quot;00D0718D&quot;/&gt;&lt;wsp:rsid wsp:val=&quot;00D1554B&quot;/&gt;&lt;wsp:rsid wsp:val=&quot;00D2157D&quot;/&gt;&lt;wsp:rsid wsp:val=&quot;00D66C87&quot;/&gt;&lt;wsp:rsid wsp:val=&quot;00D84372&quot;/&gt;&lt;wsp:rsid wsp:val=&quot;00DA64C9&quot;/&gt;&lt;wsp:rsid wsp:val=&quot;00E36A08&quot;/&gt;&lt;wsp:rsid wsp:val=&quot;00E523FA&quot;/&gt;&lt;wsp:rsid wsp:val=&quot;00E554F8&quot;/&gt;&lt;wsp:rsid wsp:val=&quot;00E64A40&quot;/&gt;&lt;wsp:rsid wsp:val=&quot;00ED45F2&quot;/&gt;&lt;wsp:rsid wsp:val=&quot;00EF312C&quot;/&gt;&lt;wsp:rsid wsp:val=&quot;00F24BAE&quot;/&gt;&lt;wsp:rsid wsp:val=&quot;00F442C3&quot;/&gt;&lt;wsp:rsid wsp:val=&quot;00F5414F&quot;/&gt;&lt;wsp:rsid wsp:val=&quot;00F71C06&quot;/&gt;&lt;wsp:rsid wsp:val=&quot;00F72771&quot;/&gt;&lt;wsp:rsid wsp:val=&quot;00FA4559&quot;/&gt;&lt;wsp:rsid wsp:val=&quot;00FB3F63&quot;/&gt;&lt;wsp:rsid wsp:val=&quot;00FD0061&quot;/&gt;&lt;wsp:rsid wsp:val=&quot;00FF1675&quot;/&gt;&lt;/wsp:rsids&gt;&lt;/w:docPr&gt;&lt;w:body&gt;&lt;wx:sect&gt;&lt;w:p wsp:rsidR=&quot;000E7F4A&quot; wsp:rsidRDefault=&quot;000E7F4A&quot; wsp:rsidP=&quot;000E7F4A&quot;&gt;&lt;m:oMathPara&gt;&lt;m:oMath&gt;&lt;m:r&gt;&lt;w:rPr&gt;&lt;w:rFonts w:ascii=&quot;Cambria Math&quot; w:h-ansi=&quot;Cambria Math&quot;/&gt;&lt;wx:font wx:val=&quot;Cambria Math&quot;/&gt;&lt;w:i/&gt;&lt;w:color w:val=&quot;000000&quot;/&gt;&lt;/w:rPr&gt;&lt;m:t&gt;m*m&lt;/m:t&gt;&lt;/m:r&gt;&lt;/m:oMath&gt;&lt;/m:oMathPara&gt;&lt;/w:p&gt;&lt;w:sectPr wsp:rsidR=&quot;00000000&quot;&gt;&lt;w:pgSz w:w=&quot;12240&quot; w:h=&quot;15840&quot;/&gt;&lt;w:pgMar w:top=&quot;1440&quot; w:right=&quot;1440&quot; w:bottom=&quot;1440&quot; w:left=&quot;1440&quot; w:header=&quot;720&quot; w:footer=&quot;720&quot; w:gutter=&quot;0&quot;/&gt;&lt;w:cols w:space=&quot;720&quot;/&gt;&lt;/w:sectPr&gt;&lt;/wx:sect&gt;&lt;/w:body&gt;&lt;/w:wordDocument&gt;">
             <v:imagedata r:id="rId26" o:title="" chromakey="white"/>
           </v:shape>
         </w:pict>
@@ -19150,8 +19593,8 @@
           <w:noProof/>
           <w:position w:val="-6"/>
         </w:rPr>
-        <w:pict w14:anchorId="289D3EEC">
-          <v:shape id="_x0000_i1053" type="#_x0000_t75" alt="" style="width:30.6pt;height:15.1pt;mso-width-percent:0;mso-height-percent:0;mso-width-percent:0;mso-height-percent:0" equationxml="&lt;?xml version=&quot;1.0&quot; encoding=&quot;UTF-8&quot; standalone=&quot;yes&quot;?&gt;&#13;&#13;&#13;&#13;&#13;&#13;&#10;&lt;?mso-application progid=&quot;Word.Document&quot;?&gt;&#13;&#13;&#13;&#13;&#13;&#13;&#10;&lt;w:wordDocument xmlns:aml=&quot;http://schemas.microsoft.com/aml/2001/core&quot; xmlns:wpc=&quot;http://schemas.microsoft.com/office/word/2010/wordprocessingCanvas&quot; xmlns:cx=&quot;http://schemas.microsoft.com/office/drawing/2014/chartex&quot; xmlns:cx1=&quot;http://schemas.microsoft.com/office/drawing/2015/9/8/chartex&quot; xmlns:cx2=&quot;http://schemas.microsoft.com/office/drawing/2015/10/21/chartex&quot; xmlns:cx3=&quot;http://schemas.microsoft.com/office/drawing/2016/5/9/chartex&quot; xmlns:cx4=&quot;http://schemas.microsoft.com/office/drawing/2016/5/10/chartex&quot; xmlns:cx5=&quot;http://schemas.microsoft.com/office/drawing/2016/5/11/chartex&quot; xmlns:cx6=&quot;http://schemas.microsoft.com/office/drawing/2016/5/12/chartex&quot; xmlns:cx7=&quot;http://schemas.microsoft.com/office/drawing/2016/5/13/chartex&quot; xmlns:cx8=&quot;http://schemas.microsoft.com/office/drawing/2016/5/14/chartex&quot; xmlns:cr=&quot;http://schemas.microsoft.com/office/comments/2020/reactions&quot; xmlns:dt=&quot;uuid:C2F41010-65B3-11d1-A29F-00AA00C14882&quot; xmlns:mc=&quot;http://schemas.openxmlformats.org/markup-compatibility/2006&quot; xmlns:aink=&quot;http://schemas.microsoft.com/office/drawing/2016/ink&quot; xmlns:am3d=&quot;http://schemas.microsoft.com/office/drawing/2017/model3d&quot; xmlns:o=&quot;urn:schemas-microsoft-com:office:office&quot; xmlns:oel=&quot;http://schemas.microsoft.com/office/2019/extlst&quot; xmlns:m=&quot;http://schemas.openxmlformats.org/officeDocument/2006/math&quot; xmlns:v=&quot;urn:schemas-microsoft-com:vml&quot; xmlns:w10=&quot;urn:schemas-microsoft-com:office:word&quot; xmlns:w=&quot;http://schemas.microsoft.com/office/word/2003/wordml&quot; xmlns:wx=&quot;http://schemas.microsoft.com/office/word/2003/auxHint&quot; xmlns:wne=&quot;http://schemas.microsoft.com/office/word/2006/wordml&quot; xmlns:wsp=&quot;http://schemas.microsoft.com/office/word/2003/wordml/sp2&quot; xmlns:sl=&quot;http://schemas.microsoft.com/schemaLibrary/2003/core&quot; w:macrosPresent=&quot;no&quot; w:embeddedObjPresent=&quot;no&quot; w:ocxPresent=&quot;no&quot; xml:space=&quot;preserve&quot;&gt;&lt;w:ignoreSubtree w:val=&quot;http://schemas.microsoft.com/office/word/2003/wordml/sp2&quot;/&gt;&lt;o:DocumentProperties&gt;&lt;o:Version&gt;16&lt;/o:Version&gt;&lt;/o:DocumentProperties&gt;&lt;w:shapeDefaults&gt;&lt;o:shapedefaults v:ext=&quot;edit&quot; spidmax=&quot;1026&quot;/&gt;&lt;o:shapelayout v:ext=&quot;edit&quot;&gt;&lt;o:idmap v:ext=&quot;edit&quot; data=&quot;1&quot;/&gt;&lt;/o:shapelayout&gt;&lt;/w:shapeDefaults&gt;&lt;w:docPr&gt;&lt;w:view w:val=&quot;print&quot;/&gt;&lt;w:zoom w:percent=&quot;232&quot;/&gt;&lt;w:doNotEmbedSystemFonts/&gt;&lt;w:defaultTabStop w:val=&quot;708&quot;/&gt;&lt;w:hyphenationZone w:val=&quot;425&quot;/&gt;&lt;w:punctuationKerning/&gt;&lt;w:characterSpacingControl w:val=&quot;DontCompress&quot;/&gt;&lt;w:optimizeForBrowser/&gt;&lt;w:allowPNG/&gt;&lt;w:validateAgainstSchema/&gt;&lt;w:saveInvalidXML w:val=&quot;off&quot;/&gt;&lt;w:ignoreMixedContent w:val=&quot;off&quot;/&gt;&lt;w:alwaysShowPlaceholderText w:val=&quot;off&quot;/&gt;&lt;w:compat&gt;&lt;w:breakWrappedTables/&gt;&lt;w:snapToGridInCell/&gt;&lt;w:wrapTextWithPunct/&gt;&lt;w:useAsianBreakRules/&gt;&lt;w:dontGrowAutofit/&gt;&lt;/w:compat&gt;&lt;wsp:rsids&gt;&lt;wsp:rsidRoot wsp:val=&quot;00882373&quot;/&gt;&lt;wsp:rsid wsp:val=&quot;00001961&quot;/&gt;&lt;wsp:rsid wsp:val=&quot;0001694A&quot;/&gt;&lt;wsp:rsid wsp:val=&quot;00036453&quot;/&gt;&lt;wsp:rsid wsp:val=&quot;000376C1&quot;/&gt;&lt;wsp:rsid wsp:val=&quot;000377D9&quot;/&gt;&lt;wsp:rsid wsp:val=&quot;00074F20&quot;/&gt;&lt;wsp:rsid wsp:val=&quot;0010411B&quot;/&gt;&lt;wsp:rsid wsp:val=&quot;00166D1B&quot;/&gt;&lt;wsp:rsid wsp:val=&quot;00197CA5&quot;/&gt;&lt;wsp:rsid wsp:val=&quot;001A14C6&quot;/&gt;&lt;wsp:rsid wsp:val=&quot;001B280F&quot;/&gt;&lt;wsp:rsid wsp:val=&quot;001F1FB4&quot;/&gt;&lt;wsp:rsid wsp:val=&quot;00221DA6&quot;/&gt;&lt;wsp:rsid wsp:val=&quot;00256D6E&quot;/&gt;&lt;wsp:rsid wsp:val=&quot;0027320C&quot;/&gt;&lt;wsp:rsid wsp:val=&quot;00282FCB&quot;/&gt;&lt;wsp:rsid wsp:val=&quot;00290362&quot;/&gt;&lt;wsp:rsid wsp:val=&quot;002B554C&quot;/&gt;&lt;wsp:rsid wsp:val=&quot;002C4423&quot;/&gt;&lt;wsp:rsid wsp:val=&quot;00302356&quot;/&gt;&lt;wsp:rsid wsp:val=&quot;00316761&quot;/&gt;&lt;wsp:rsid wsp:val=&quot;0033095E&quot;/&gt;&lt;wsp:rsid wsp:val=&quot;0037554F&quot;/&gt;&lt;wsp:rsid wsp:val=&quot;00387186&quot;/&gt;&lt;wsp:rsid wsp:val=&quot;00397D95&quot;/&gt;&lt;wsp:rsid wsp:val=&quot;003B1342&quot;/&gt;&lt;wsp:rsid wsp:val=&quot;003D5BBC&quot;/&gt;&lt;wsp:rsid wsp:val=&quot;003D6AB8&quot;/&gt;&lt;wsp:rsid wsp:val=&quot;003D7D0B&quot;/&gt;&lt;wsp:rsid wsp:val=&quot;00442202&quot;/&gt;&lt;wsp:rsid wsp:val=&quot;004D340D&quot;/&gt;&lt;wsp:rsid wsp:val=&quot;00513D98&quot;/&gt;&lt;wsp:rsid wsp:val=&quot;00525C6A&quot;/&gt;&lt;wsp:rsid wsp:val=&quot;00572465&quot;/&gt;&lt;wsp:rsid wsp:val=&quot;00586EDA&quot;/&gt;&lt;wsp:rsid wsp:val=&quot;005B53AA&quot;/&gt;&lt;wsp:rsid wsp:val=&quot;005E01E7&quot;/&gt;&lt;wsp:rsid wsp:val=&quot;005E5EC6&quot;/&gt;&lt;wsp:rsid wsp:val=&quot;006677AA&quot;/&gt;&lt;wsp:rsid wsp:val=&quot;0068574D&quot;/&gt;&lt;wsp:rsid wsp:val=&quot;006D2580&quot;/&gt;&lt;wsp:rsid wsp:val=&quot;006D538D&quot;/&gt;&lt;wsp:rsid wsp:val=&quot;00724BBE&quot;/&gt;&lt;wsp:rsid wsp:val=&quot;00766A9F&quot;/&gt;&lt;wsp:rsid wsp:val=&quot;00775D88&quot;/&gt;&lt;wsp:rsid wsp:val=&quot;0080328A&quot;/&gt;&lt;wsp:rsid wsp:val=&quot;00813FAF&quot;/&gt;&lt;wsp:rsid wsp:val=&quot;008567F2&quot;/&gt;&lt;wsp:rsid wsp:val=&quot;00865DF9&quot;/&gt;&lt;wsp:rsid wsp:val=&quot;00876291&quot;/&gt;&lt;wsp:rsid wsp:val=&quot;00882373&quot;/&gt;&lt;wsp:rsid wsp:val=&quot;008C4A63&quot;/&gt;&lt;wsp:rsid wsp:val=&quot;008D1774&quot;/&gt;&lt;wsp:rsid wsp:val=&quot;0091730D&quot;/&gt;&lt;wsp:rsid wsp:val=&quot;009268F4&quot;/&gt;&lt;wsp:rsid wsp:val=&quot;00926A09&quot;/&gt;&lt;wsp:rsid wsp:val=&quot;009413B5&quot;/&gt;&lt;wsp:rsid wsp:val=&quot;009A5B2B&quot;/&gt;&lt;wsp:rsid wsp:val=&quot;009B308D&quot;/&gt;&lt;wsp:rsid wsp:val=&quot;009D067D&quot;/&gt;&lt;wsp:rsid wsp:val=&quot;009D79DF&quot;/&gt;&lt;wsp:rsid wsp:val=&quot;009E4AE7&quot;/&gt;&lt;wsp:rsid wsp:val=&quot;009F25C3&quot;/&gt;&lt;wsp:rsid wsp:val=&quot;009F73A1&quot;/&gt;&lt;wsp:rsid wsp:val=&quot;00A146F4&quot;/&gt;&lt;wsp:rsid wsp:val=&quot;00A15973&quot;/&gt;&lt;wsp:rsid wsp:val=&quot;00A55F7B&quot;/&gt;&lt;wsp:rsid wsp:val=&quot;00A81898&quot;/&gt;&lt;wsp:rsid wsp:val=&quot;00AA06EB&quot;/&gt;&lt;wsp:rsid wsp:val=&quot;00AB27EF&quot;/&gt;&lt;wsp:rsid wsp:val=&quot;00B1384B&quot;/&gt;&lt;wsp:rsid wsp:val=&quot;00B65DA8&quot;/&gt;&lt;wsp:rsid wsp:val=&quot;00B80CF8&quot;/&gt;&lt;wsp:rsid wsp:val=&quot;00BB5FD0&quot;/&gt;&lt;wsp:rsid wsp:val=&quot;00BD0F48&quot;/&gt;&lt;wsp:rsid wsp:val=&quot;00BD5BC7&quot;/&gt;&lt;wsp:rsid wsp:val=&quot;00BE1D24&quot;/&gt;&lt;wsp:rsid wsp:val=&quot;00C0458A&quot;/&gt;&lt;wsp:rsid wsp:val=&quot;00C2494F&quot;/&gt;&lt;wsp:rsid wsp:val=&quot;00D0718D&quot;/&gt;&lt;wsp:rsid wsp:val=&quot;00D1554B&quot;/&gt;&lt;wsp:rsid wsp:val=&quot;00D2157D&quot;/&gt;&lt;wsp:rsid wsp:val=&quot;00D66C87&quot;/&gt;&lt;wsp:rsid wsp:val=&quot;00D84372&quot;/&gt;&lt;wsp:rsid wsp:val=&quot;00DA64C9&quot;/&gt;&lt;wsp:rsid wsp:val=&quot;00E36A08&quot;/&gt;&lt;wsp:rsid wsp:val=&quot;00E523FA&quot;/&gt;&lt;wsp:rsid wsp:val=&quot;00E554F8&quot;/&gt;&lt;wsp:rsid wsp:val=&quot;00E64A40&quot;/&gt;&lt;wsp:rsid wsp:val=&quot;00ED45F2&quot;/&gt;&lt;wsp:rsid wsp:val=&quot;00EF312C&quot;/&gt;&lt;wsp:rsid wsp:val=&quot;00F24BAE&quot;/&gt;&lt;wsp:rsid wsp:val=&quot;00F442C3&quot;/&gt;&lt;wsp:rsid wsp:val=&quot;00F5414F&quot;/&gt;&lt;wsp:rsid wsp:val=&quot;00F71C06&quot;/&gt;&lt;wsp:rsid wsp:val=&quot;00F72771&quot;/&gt;&lt;wsp:rsid wsp:val=&quot;00FA4559&quot;/&gt;&lt;wsp:rsid wsp:val=&quot;00FB3F63&quot;/&gt;&lt;wsp:rsid wsp:val=&quot;00FD0061&quot;/&gt;&lt;wsp:rsid wsp:val=&quot;00FF1675&quot;/&gt;&lt;/wsp:rsids&gt;&lt;/w:docPr&gt;&lt;w:body&gt;&lt;wx:sect&gt;&lt;w:p wsp:rsidR=&quot;00513D98&quot; wsp:rsidRDefault=&quot;00513D98&quot; wsp:rsidP=&quot;00513D98&quot;&gt;&lt;m:oMathPara&gt;&lt;m:oMath&gt;&lt;m:r&gt;&lt;w:rPr&gt;&lt;w:rFonts w:ascii=&quot;Cambria Math&quot; w:h-ansi=&quot;Cambria Math&quot;/&gt;&lt;wx:font wx:val=&quot;Cambria Math&quot;/&gt;&lt;w:i/&gt;&lt;w:color w:val=&quot;000000&quot;/&gt;&lt;/w:rPr&gt;&lt;m:t&gt;O(&lt;/m:t&gt;&lt;/m:r&gt;&lt;m:sSup&gt;&lt;m:sSupPr&gt;&lt;m:ctrlPr&gt;&lt;w:rPr&gt;&lt;w:rFonts w:ascii=&quot;Cambria Math&quot; w:h-ansi=&quot;Cambria Math&quot;/&gt;&lt;wx:font wx:val=&quot;Cambria Math&quot;/&gt;&lt;w:i/&gt;&lt;w:color w:val=&quot;000000&quot;/&gt;&lt;/w:rPr&gt;&lt;/m:ctrlPr&gt;&lt;/m:sSupPr&gt;&lt;m:e&gt;&lt;m:r&gt;&lt;w:rPr&gt;&lt;w:rFonts w:ascii=&quot;Cambria Math&quot; w:h-ansi=&quot;Cambria Math&quot;/&gt;&lt;wx:font wx:val=&quot;Cambria Math&quot;/&gt;&lt;w:i/&gt;&lt;w:color w:val=&quot;000000&quot;/&gt;&lt;/w:rPr&gt;&lt;m:t&gt;n&lt;/m:t&gt;&lt;/m:r&gt;&lt;/m:e&gt;&lt;m:sup&gt;&lt;m:r&gt;&lt;w:rPr&gt;&lt;w:rFonts w:ascii=&quot;Cambria Math&quot; w:h-ansi=&quot;Cambria Math&quot;/&gt;&lt;wx:font wx:val=&quot;Cambria Math&quot;/&gt;&lt;w:i/&gt;&lt;w:color w:val=&quot;000000&quot;/&gt;&lt;/w:rPr&gt;&lt;m:t&gt;2&lt;/m:t&gt;&lt;/m:r&gt;&lt;/m:sup&gt;&lt;/m:sSup&gt;&lt;m:r&gt;&lt;w:rPr&gt;&lt;w:rFonts w:ascii=&quot;Cambria Math&quot; w:h-ansi=&quot;Cambria Math&quot;/&gt;&lt;wx:font wx:val=&quot;Cambria Math&quot;/&gt;&lt;w:i/&gt;&lt;w:color w:val=&quot;000000&quot;/&gt;&lt;/w:rPr&gt;&lt;m:t&gt;)&lt;/m:t&gt;&lt;/m:r&gt;&lt;/m:oMath&gt;&lt;/m:oMathPara&gt;&lt;/w:p&gt;&lt;w:sectPr wsp:rsidR=&quot;00000000&quot;&gt;&lt;w:pgSz w:w=&quot;12240&quot; w:h=&quot;15840&quot;/&gt;&lt;w:pgMar w:top=&quot;1440&quot; w:right=&quot;1440&quot; w:bottom=&quot;1440&quot; w:left=&quot;1440&quot; w:header=&quot;720&quot; w:footer=&quot;720&quot; w:gutter=&quot;0&quot;/&gt;&lt;w:cols w:space=&quot;720&quot;/&gt;&lt;/w:sectPr&gt;&lt;/wx:sect&gt;&lt;/w:body&gt;&lt;/w:wordDocument&gt;">
+        <w:pict w14:anchorId="4497A112">
+          <v:shape id="_x0000_i1053" type="#_x0000_t75" alt="" style="width:31pt;height:14.9pt;mso-width-percent:0;mso-height-percent:0;mso-width-percent:0;mso-height-percent:0" equationxml="&lt;?xml version=&quot;1.0&quot; encoding=&quot;UTF-8&quot; standalone=&quot;yes&quot;?&gt;&#13;&#13;&#13;&#13;&#13;&#13;&#13;&#10;&lt;?mso-application progid=&quot;Word.Document&quot;?&gt;&#13;&#13;&#13;&#13;&#13;&#13;&#13;&#10;&lt;w:wordDocument xmlns:aml=&quot;http://schemas.microsoft.com/aml/2001/core&quot; xmlns:wpc=&quot;http://schemas.microsoft.com/office/word/2010/wordprocessingCanvas&quot; xmlns:cx=&quot;http://schemas.microsoft.com/office/drawing/2014/chartex&quot; xmlns:cx1=&quot;http://schemas.microsoft.com/office/drawing/2015/9/8/chartex&quot; xmlns:cx2=&quot;http://schemas.microsoft.com/office/drawing/2015/10/21/chartex&quot; xmlns:cx3=&quot;http://schemas.microsoft.com/office/drawing/2016/5/9/chartex&quot; xmlns:cx4=&quot;http://schemas.microsoft.com/office/drawing/2016/5/10/chartex&quot; xmlns:cx5=&quot;http://schemas.microsoft.com/office/drawing/2016/5/11/chartex&quot; xmlns:cx6=&quot;http://schemas.microsoft.com/office/drawing/2016/5/12/chartex&quot; xmlns:cx7=&quot;http://schemas.microsoft.com/office/drawing/2016/5/13/chartex&quot; xmlns:cx8=&quot;http://schemas.microsoft.com/office/drawing/2016/5/14/chartex&quot; xmlns:cr=&quot;http://schemas.microsoft.com/office/comments/2020/reactions&quot; xmlns:dt=&quot;uuid:C2F41010-65B3-11d1-A29F-00AA00C14882&quot; xmlns:mc=&quot;http://schemas.openxmlformats.org/markup-compatibility/2006&quot; xmlns:aink=&quot;http://schemas.microsoft.com/office/drawing/2016/ink&quot; xmlns:am3d=&quot;http://schemas.microsoft.com/office/drawing/2017/model3d&quot; xmlns:o=&quot;urn:schemas-microsoft-com:office:office&quot; xmlns:oel=&quot;http://schemas.microsoft.com/office/2019/extlst&quot; xmlns:m=&quot;http://schemas.openxmlformats.org/officeDocument/2006/math&quot; xmlns:v=&quot;urn:schemas-microsoft-com:vml&quot; xmlns:w10=&quot;urn:schemas-microsoft-com:office:word&quot; xmlns:w=&quot;http://schemas.microsoft.com/office/word/2003/wordml&quot; xmlns:wx=&quot;http://schemas.microsoft.com/office/word/2003/auxHint&quot; xmlns:wne=&quot;http://schemas.microsoft.com/office/word/2006/wordml&quot; xmlns:wsp=&quot;http://schemas.microsoft.com/office/word/2003/wordml/sp2&quot; xmlns:sl=&quot;http://schemas.microsoft.com/schemaLibrary/2003/core&quot; w:macrosPresent=&quot;no&quot; w:embeddedObjPresent=&quot;no&quot; w:ocxPresent=&quot;no&quot; xml:space=&quot;preserve&quot;&gt;&lt;w:ignoreSubtree w:val=&quot;http://schemas.microsoft.com/office/word/2003/wordml/sp2&quot;/&gt;&lt;o:DocumentProperties&gt;&lt;o:Version&gt;16&lt;/o:Version&gt;&lt;/o:DocumentProperties&gt;&lt;w:shapeDefaults&gt;&lt;o:shapedefaults v:ext=&quot;edit&quot; spidmax=&quot;1026&quot;/&gt;&lt;o:shapelayout v:ext=&quot;edit&quot;&gt;&lt;o:idmap v:ext=&quot;edit&quot; data=&quot;1&quot;/&gt;&lt;/o:shapelayout&gt;&lt;/w:shapeDefaults&gt;&lt;w:docPr&gt;&lt;w:view w:val=&quot;print&quot;/&gt;&lt;w:zoom w:percent=&quot;232&quot;/&gt;&lt;w:doNotEmbedSystemFonts/&gt;&lt;w:defaultTabStop w:val=&quot;708&quot;/&gt;&lt;w:hyphenationZone w:val=&quot;425&quot;/&gt;&lt;w:punctuationKerning/&gt;&lt;w:characterSpacingControl w:val=&quot;DontCompress&quot;/&gt;&lt;w:optimizeForBrowser/&gt;&lt;w:allowPNG/&gt;&lt;w:validateAgainstSchema/&gt;&lt;w:saveInvalidXML w:val=&quot;off&quot;/&gt;&lt;w:ignoreMixedContent w:val=&quot;off&quot;/&gt;&lt;w:alwaysShowPlaceholderText w:val=&quot;off&quot;/&gt;&lt;w:compat&gt;&lt;w:breakWrappedTables/&gt;&lt;w:snapToGridInCell/&gt;&lt;w:wrapTextWithPunct/&gt;&lt;w:useAsianBreakRules/&gt;&lt;w:dontGrowAutofit/&gt;&lt;/w:compat&gt;&lt;wsp:rsids&gt;&lt;wsp:rsidRoot wsp:val=&quot;00882373&quot;/&gt;&lt;wsp:rsid wsp:val=&quot;00001961&quot;/&gt;&lt;wsp:rsid wsp:val=&quot;0001694A&quot;/&gt;&lt;wsp:rsid wsp:val=&quot;00036453&quot;/&gt;&lt;wsp:rsid wsp:val=&quot;000376C1&quot;/&gt;&lt;wsp:rsid wsp:val=&quot;000377D9&quot;/&gt;&lt;wsp:rsid wsp:val=&quot;00074F20&quot;/&gt;&lt;wsp:rsid wsp:val=&quot;0010411B&quot;/&gt;&lt;wsp:rsid wsp:val=&quot;00166D1B&quot;/&gt;&lt;wsp:rsid wsp:val=&quot;00197CA5&quot;/&gt;&lt;wsp:rsid wsp:val=&quot;001A14C6&quot;/&gt;&lt;wsp:rsid wsp:val=&quot;001B280F&quot;/&gt;&lt;wsp:rsid wsp:val=&quot;001F1FB4&quot;/&gt;&lt;wsp:rsid wsp:val=&quot;00221DA6&quot;/&gt;&lt;wsp:rsid wsp:val=&quot;00256D6E&quot;/&gt;&lt;wsp:rsid wsp:val=&quot;0027320C&quot;/&gt;&lt;wsp:rsid wsp:val=&quot;00282FCB&quot;/&gt;&lt;wsp:rsid wsp:val=&quot;00290362&quot;/&gt;&lt;wsp:rsid wsp:val=&quot;002B554C&quot;/&gt;&lt;wsp:rsid wsp:val=&quot;002C4423&quot;/&gt;&lt;wsp:rsid wsp:val=&quot;00302356&quot;/&gt;&lt;wsp:rsid wsp:val=&quot;00316761&quot;/&gt;&lt;wsp:rsid wsp:val=&quot;0033095E&quot;/&gt;&lt;wsp:rsid wsp:val=&quot;0037554F&quot;/&gt;&lt;wsp:rsid wsp:val=&quot;00387186&quot;/&gt;&lt;wsp:rsid wsp:val=&quot;00397D95&quot;/&gt;&lt;wsp:rsid wsp:val=&quot;003B1342&quot;/&gt;&lt;wsp:rsid wsp:val=&quot;003D5BBC&quot;/&gt;&lt;wsp:rsid wsp:val=&quot;003D6AB8&quot;/&gt;&lt;wsp:rsid wsp:val=&quot;003D7D0B&quot;/&gt;&lt;wsp:rsid wsp:val=&quot;00442202&quot;/&gt;&lt;wsp:rsid wsp:val=&quot;004D340D&quot;/&gt;&lt;wsp:rsid wsp:val=&quot;00513D98&quot;/&gt;&lt;wsp:rsid wsp:val=&quot;00525C6A&quot;/&gt;&lt;wsp:rsid wsp:val=&quot;00572465&quot;/&gt;&lt;wsp:rsid wsp:val=&quot;00586EDA&quot;/&gt;&lt;wsp:rsid wsp:val=&quot;005B53AA&quot;/&gt;&lt;wsp:rsid wsp:val=&quot;005E01E7&quot;/&gt;&lt;wsp:rsid wsp:val=&quot;005E5EC6&quot;/&gt;&lt;wsp:rsid wsp:val=&quot;006677AA&quot;/&gt;&lt;wsp:rsid wsp:val=&quot;0068574D&quot;/&gt;&lt;wsp:rsid wsp:val=&quot;006D2580&quot;/&gt;&lt;wsp:rsid wsp:val=&quot;006D538D&quot;/&gt;&lt;wsp:rsid wsp:val=&quot;00724BBE&quot;/&gt;&lt;wsp:rsid wsp:val=&quot;00766A9F&quot;/&gt;&lt;wsp:rsid wsp:val=&quot;00775D88&quot;/&gt;&lt;wsp:rsid wsp:val=&quot;0080328A&quot;/&gt;&lt;wsp:rsid wsp:val=&quot;00813FAF&quot;/&gt;&lt;wsp:rsid wsp:val=&quot;008567F2&quot;/&gt;&lt;wsp:rsid wsp:val=&quot;00865DF9&quot;/&gt;&lt;wsp:rsid wsp:val=&quot;00876291&quot;/&gt;&lt;wsp:rsid wsp:val=&quot;00882373&quot;/&gt;&lt;wsp:rsid wsp:val=&quot;008C4A63&quot;/&gt;&lt;wsp:rsid wsp:val=&quot;008D1774&quot;/&gt;&lt;wsp:rsid wsp:val=&quot;0091730D&quot;/&gt;&lt;wsp:rsid wsp:val=&quot;009268F4&quot;/&gt;&lt;wsp:rsid wsp:val=&quot;00926A09&quot;/&gt;&lt;wsp:rsid wsp:val=&quot;009413B5&quot;/&gt;&lt;wsp:rsid wsp:val=&quot;009A5B2B&quot;/&gt;&lt;wsp:rsid wsp:val=&quot;009B308D&quot;/&gt;&lt;wsp:rsid wsp:val=&quot;009D067D&quot;/&gt;&lt;wsp:rsid wsp:val=&quot;009D79DF&quot;/&gt;&lt;wsp:rsid wsp:val=&quot;009E4AE7&quot;/&gt;&lt;wsp:rsid wsp:val=&quot;009F25C3&quot;/&gt;&lt;wsp:rsid wsp:val=&quot;009F73A1&quot;/&gt;&lt;wsp:rsid wsp:val=&quot;00A146F4&quot;/&gt;&lt;wsp:rsid wsp:val=&quot;00A15973&quot;/&gt;&lt;wsp:rsid wsp:val=&quot;00A55F7B&quot;/&gt;&lt;wsp:rsid wsp:val=&quot;00A81898&quot;/&gt;&lt;wsp:rsid wsp:val=&quot;00AA06EB&quot;/&gt;&lt;wsp:rsid wsp:val=&quot;00AB27EF&quot;/&gt;&lt;wsp:rsid wsp:val=&quot;00B1384B&quot;/&gt;&lt;wsp:rsid wsp:val=&quot;00B65DA8&quot;/&gt;&lt;wsp:rsid wsp:val=&quot;00B80CF8&quot;/&gt;&lt;wsp:rsid wsp:val=&quot;00BB5FD0&quot;/&gt;&lt;wsp:rsid wsp:val=&quot;00BD0F48&quot;/&gt;&lt;wsp:rsid wsp:val=&quot;00BD5BC7&quot;/&gt;&lt;wsp:rsid wsp:val=&quot;00BE1D24&quot;/&gt;&lt;wsp:rsid wsp:val=&quot;00C0458A&quot;/&gt;&lt;wsp:rsid wsp:val=&quot;00C2494F&quot;/&gt;&lt;wsp:rsid wsp:val=&quot;00D0718D&quot;/&gt;&lt;wsp:rsid wsp:val=&quot;00D1554B&quot;/&gt;&lt;wsp:rsid wsp:val=&quot;00D2157D&quot;/&gt;&lt;wsp:rsid wsp:val=&quot;00D66C87&quot;/&gt;&lt;wsp:rsid wsp:val=&quot;00D84372&quot;/&gt;&lt;wsp:rsid wsp:val=&quot;00DA64C9&quot;/&gt;&lt;wsp:rsid wsp:val=&quot;00E36A08&quot;/&gt;&lt;wsp:rsid wsp:val=&quot;00E523FA&quot;/&gt;&lt;wsp:rsid wsp:val=&quot;00E554F8&quot;/&gt;&lt;wsp:rsid wsp:val=&quot;00E64A40&quot;/&gt;&lt;wsp:rsid wsp:val=&quot;00ED45F2&quot;/&gt;&lt;wsp:rsid wsp:val=&quot;00EF312C&quot;/&gt;&lt;wsp:rsid wsp:val=&quot;00F24BAE&quot;/&gt;&lt;wsp:rsid wsp:val=&quot;00F442C3&quot;/&gt;&lt;wsp:rsid wsp:val=&quot;00F5414F&quot;/&gt;&lt;wsp:rsid wsp:val=&quot;00F71C06&quot;/&gt;&lt;wsp:rsid wsp:val=&quot;00F72771&quot;/&gt;&lt;wsp:rsid wsp:val=&quot;00FA4559&quot;/&gt;&lt;wsp:rsid wsp:val=&quot;00FB3F63&quot;/&gt;&lt;wsp:rsid wsp:val=&quot;00FD0061&quot;/&gt;&lt;wsp:rsid wsp:val=&quot;00FF1675&quot;/&gt;&lt;/wsp:rsids&gt;&lt;/w:docPr&gt;&lt;w:body&gt;&lt;wx:sect&gt;&lt;w:p wsp:rsidR=&quot;00513D98&quot; wsp:rsidRDefault=&quot;00513D98&quot; wsp:rsidP=&quot;00513D98&quot;&gt;&lt;m:oMathPara&gt;&lt;m:oMath&gt;&lt;m:r&gt;&lt;w:rPr&gt;&lt;w:rFonts w:ascii=&quot;Cambria Math&quot; w:h-ansi=&quot;Cambria Math&quot;/&gt;&lt;wx:font wx:val=&quot;Cambria Math&quot;/&gt;&lt;w:i/&gt;&lt;w:color w:val=&quot;000000&quot;/&gt;&lt;/w:rPr&gt;&lt;m:t&gt;O(&lt;/m:t&gt;&lt;/m:r&gt;&lt;m:sSup&gt;&lt;m:sSupPr&gt;&lt;m:ctrlPr&gt;&lt;w:rPr&gt;&lt;w:rFonts w:ascii=&quot;Cambria Math&quot; w:h-ansi=&quot;Cambria Math&quot;/&gt;&lt;wx:font wx:val=&quot;Cambria Math&quot;/&gt;&lt;w:i/&gt;&lt;w:color w:val=&quot;000000&quot;/&gt;&lt;/w:rPr&gt;&lt;/m:ctrlPr&gt;&lt;/m:sSupPr&gt;&lt;m:e&gt;&lt;m:r&gt;&lt;w:rPr&gt;&lt;w:rFonts w:ascii=&quot;Cambria Math&quot; w:h-ansi=&quot;Cambria Math&quot;/&gt;&lt;wx:font wx:val=&quot;Cambria Math&quot;/&gt;&lt;w:i/&gt;&lt;w:color w:val=&quot;000000&quot;/&gt;&lt;/w:rPr&gt;&lt;m:t&gt;n&lt;/m:t&gt;&lt;/m:r&gt;&lt;/m:e&gt;&lt;m:sup&gt;&lt;m:r&gt;&lt;w:rPr&gt;&lt;w:rFonts w:ascii=&quot;Cambria Math&quot; w:h-ansi=&quot;Cambria Math&quot;/&gt;&lt;wx:font wx:val=&quot;Cambria Math&quot;/&gt;&lt;w:i/&gt;&lt;w:color w:val=&quot;000000&quot;/&gt;&lt;/w:rPr&gt;&lt;m:t&gt;2&lt;/m:t&gt;&lt;/m:r&gt;&lt;/m:sup&gt;&lt;/m:sSup&gt;&lt;m:r&gt;&lt;w:rPr&gt;&lt;w:rFonts w:ascii=&quot;Cambria Math&quot; w:h-ansi=&quot;Cambria Math&quot;/&gt;&lt;wx:font wx:val=&quot;Cambria Math&quot;/&gt;&lt;w:i/&gt;&lt;w:color w:val=&quot;000000&quot;/&gt;&lt;/w:rPr&gt;&lt;m:t&gt;)&lt;/m:t&gt;&lt;/m:r&gt;&lt;/m:oMath&gt;&lt;/m:oMathPara&gt;&lt;/w:p&gt;&lt;w:sectPr wsp:rsidR=&quot;00000000&quot;&gt;&lt;w:pgSz w:w=&quot;12240&quot; w:h=&quot;15840&quot;/&gt;&lt;w:pgMar w:top=&quot;1440&quot; w:right=&quot;1440&quot; w:bottom=&quot;1440&quot; w:left=&quot;1440&quot; w:header=&quot;720&quot; w:footer=&quot;720&quot; w:gutter=&quot;0&quot;/&gt;&lt;w:cols w:space=&quot;720&quot;/&gt;&lt;/w:sectPr&gt;&lt;/wx:sect&gt;&lt;/w:body&gt;&lt;/w:wordDocument&gt;">
             <v:imagedata r:id="rId27" o:title="" chromakey="white"/>
           </v:shape>
         </w:pict>
@@ -19177,8 +19620,8 @@
           <w:noProof/>
           <w:position w:val="-6"/>
         </w:rPr>
-        <w:pict w14:anchorId="7B934BF5">
-          <v:shape id="_x0000_i1052" type="#_x0000_t75" alt="" style="width:30.6pt;height:15.1pt;mso-width-percent:0;mso-height-percent:0;mso-width-percent:0;mso-height-percent:0" equationxml="&lt;?xml version=&quot;1.0&quot; encoding=&quot;UTF-8&quot; standalone=&quot;yes&quot;?&gt;&#13;&#13;&#13;&#13;&#13;&#13;&#10;&lt;?mso-application progid=&quot;Word.Document&quot;?&gt;&#13;&#13;&#13;&#13;&#13;&#13;&#10;&lt;w:wordDocument xmlns:aml=&quot;http://schemas.microsoft.com/aml/2001/core&quot; xmlns:wpc=&quot;http://schemas.microsoft.com/office/word/2010/wordprocessingCanvas&quot; xmlns:cx=&quot;http://schemas.microsoft.com/office/drawing/2014/chartex&quot; xmlns:cx1=&quot;http://schemas.microsoft.com/office/drawing/2015/9/8/chartex&quot; xmlns:cx2=&quot;http://schemas.microsoft.com/office/drawing/2015/10/21/chartex&quot; xmlns:cx3=&quot;http://schemas.microsoft.com/office/drawing/2016/5/9/chartex&quot; xmlns:cx4=&quot;http://schemas.microsoft.com/office/drawing/2016/5/10/chartex&quot; xmlns:cx5=&quot;http://schemas.microsoft.com/office/drawing/2016/5/11/chartex&quot; xmlns:cx6=&quot;http://schemas.microsoft.com/office/drawing/2016/5/12/chartex&quot; xmlns:cx7=&quot;http://schemas.microsoft.com/office/drawing/2016/5/13/chartex&quot; xmlns:cx8=&quot;http://schemas.microsoft.com/office/drawing/2016/5/14/chartex&quot; xmlns:cr=&quot;http://schemas.microsoft.com/office/comments/2020/reactions&quot; xmlns:dt=&quot;uuid:C2F41010-65B3-11d1-A29F-00AA00C14882&quot; xmlns:mc=&quot;http://schemas.openxmlformats.org/markup-compatibility/2006&quot; xmlns:aink=&quot;http://schemas.microsoft.com/office/drawing/2016/ink&quot; xmlns:am3d=&quot;http://schemas.microsoft.com/office/drawing/2017/model3d&quot; xmlns:o=&quot;urn:schemas-microsoft-com:office:office&quot; xmlns:oel=&quot;http://schemas.microsoft.com/office/2019/extlst&quot; xmlns:m=&quot;http://schemas.openxmlformats.org/officeDocument/2006/math&quot; xmlns:v=&quot;urn:schemas-microsoft-com:vml&quot; xmlns:w10=&quot;urn:schemas-microsoft-com:office:word&quot; xmlns:w=&quot;http://schemas.microsoft.com/office/word/2003/wordml&quot; xmlns:wx=&quot;http://schemas.microsoft.com/office/word/2003/auxHint&quot; xmlns:wne=&quot;http://schemas.microsoft.com/office/word/2006/wordml&quot; xmlns:wsp=&quot;http://schemas.microsoft.com/office/word/2003/wordml/sp2&quot; xmlns:sl=&quot;http://schemas.microsoft.com/schemaLibrary/2003/core&quot; w:macrosPresent=&quot;no&quot; w:embeddedObjPresent=&quot;no&quot; w:ocxPresent=&quot;no&quot; xml:space=&quot;preserve&quot;&gt;&lt;w:ignoreSubtree w:val=&quot;http://schemas.microsoft.com/office/word/2003/wordml/sp2&quot;/&gt;&lt;o:DocumentProperties&gt;&lt;o:Version&gt;16&lt;/o:Version&gt;&lt;/o:DocumentProperties&gt;&lt;w:shapeDefaults&gt;&lt;o:shapedefaults v:ext=&quot;edit&quot; spidmax=&quot;1026&quot;/&gt;&lt;o:shapelayout v:ext=&quot;edit&quot;&gt;&lt;o:idmap v:ext=&quot;edit&quot; data=&quot;1&quot;/&gt;&lt;/o:shapelayout&gt;&lt;/w:shapeDefaults&gt;&lt;w:docPr&gt;&lt;w:view w:val=&quot;print&quot;/&gt;&lt;w:zoom w:percent=&quot;232&quot;/&gt;&lt;w:doNotEmbedSystemFonts/&gt;&lt;w:defaultTabStop w:val=&quot;708&quot;/&gt;&lt;w:hyphenationZone w:val=&quot;425&quot;/&gt;&lt;w:punctuationKerning/&gt;&lt;w:characterSpacingControl w:val=&quot;DontCompress&quot;/&gt;&lt;w:optimizeForBrowser/&gt;&lt;w:allowPNG/&gt;&lt;w:validateAgainstSchema/&gt;&lt;w:saveInvalidXML w:val=&quot;off&quot;/&gt;&lt;w:ignoreMixedContent w:val=&quot;off&quot;/&gt;&lt;w:alwaysShowPlaceholderText w:val=&quot;off&quot;/&gt;&lt;w:compat&gt;&lt;w:breakWrappedTables/&gt;&lt;w:snapToGridInCell/&gt;&lt;w:wrapTextWithPunct/&gt;&lt;w:useAsianBreakRules/&gt;&lt;w:dontGrowAutofit/&gt;&lt;/w:compat&gt;&lt;wsp:rsids&gt;&lt;wsp:rsidRoot wsp:val=&quot;00882373&quot;/&gt;&lt;wsp:rsid wsp:val=&quot;00001961&quot;/&gt;&lt;wsp:rsid wsp:val=&quot;0001694A&quot;/&gt;&lt;wsp:rsid wsp:val=&quot;00036453&quot;/&gt;&lt;wsp:rsid wsp:val=&quot;000376C1&quot;/&gt;&lt;wsp:rsid wsp:val=&quot;000377D9&quot;/&gt;&lt;wsp:rsid wsp:val=&quot;00074F20&quot;/&gt;&lt;wsp:rsid wsp:val=&quot;0010411B&quot;/&gt;&lt;wsp:rsid wsp:val=&quot;00166D1B&quot;/&gt;&lt;wsp:rsid wsp:val=&quot;00197CA5&quot;/&gt;&lt;wsp:rsid wsp:val=&quot;001A14C6&quot;/&gt;&lt;wsp:rsid wsp:val=&quot;001B280F&quot;/&gt;&lt;wsp:rsid wsp:val=&quot;001F1FB4&quot;/&gt;&lt;wsp:rsid wsp:val=&quot;00221DA6&quot;/&gt;&lt;wsp:rsid wsp:val=&quot;00256D6E&quot;/&gt;&lt;wsp:rsid wsp:val=&quot;0027320C&quot;/&gt;&lt;wsp:rsid wsp:val=&quot;00282FCB&quot;/&gt;&lt;wsp:rsid wsp:val=&quot;00290362&quot;/&gt;&lt;wsp:rsid wsp:val=&quot;002B554C&quot;/&gt;&lt;wsp:rsid wsp:val=&quot;002C4423&quot;/&gt;&lt;wsp:rsid wsp:val=&quot;00302356&quot;/&gt;&lt;wsp:rsid wsp:val=&quot;00316761&quot;/&gt;&lt;wsp:rsid wsp:val=&quot;0033095E&quot;/&gt;&lt;wsp:rsid wsp:val=&quot;0037554F&quot;/&gt;&lt;wsp:rsid wsp:val=&quot;00387186&quot;/&gt;&lt;wsp:rsid wsp:val=&quot;00397D95&quot;/&gt;&lt;wsp:rsid wsp:val=&quot;003B1342&quot;/&gt;&lt;wsp:rsid wsp:val=&quot;003D5BBC&quot;/&gt;&lt;wsp:rsid wsp:val=&quot;003D6AB8&quot;/&gt;&lt;wsp:rsid wsp:val=&quot;003D7D0B&quot;/&gt;&lt;wsp:rsid wsp:val=&quot;00442202&quot;/&gt;&lt;wsp:rsid wsp:val=&quot;004D340D&quot;/&gt;&lt;wsp:rsid wsp:val=&quot;00513D98&quot;/&gt;&lt;wsp:rsid wsp:val=&quot;00525C6A&quot;/&gt;&lt;wsp:rsid wsp:val=&quot;00572465&quot;/&gt;&lt;wsp:rsid wsp:val=&quot;00586EDA&quot;/&gt;&lt;wsp:rsid wsp:val=&quot;005B53AA&quot;/&gt;&lt;wsp:rsid wsp:val=&quot;005E01E7&quot;/&gt;&lt;wsp:rsid wsp:val=&quot;005E5EC6&quot;/&gt;&lt;wsp:rsid wsp:val=&quot;006677AA&quot;/&gt;&lt;wsp:rsid wsp:val=&quot;0068574D&quot;/&gt;&lt;wsp:rsid wsp:val=&quot;006D2580&quot;/&gt;&lt;wsp:rsid wsp:val=&quot;006D538D&quot;/&gt;&lt;wsp:rsid wsp:val=&quot;00724BBE&quot;/&gt;&lt;wsp:rsid wsp:val=&quot;00766A9F&quot;/&gt;&lt;wsp:rsid wsp:val=&quot;00775D88&quot;/&gt;&lt;wsp:rsid wsp:val=&quot;0080328A&quot;/&gt;&lt;wsp:rsid wsp:val=&quot;00813FAF&quot;/&gt;&lt;wsp:rsid wsp:val=&quot;008567F2&quot;/&gt;&lt;wsp:rsid wsp:val=&quot;00865DF9&quot;/&gt;&lt;wsp:rsid wsp:val=&quot;00876291&quot;/&gt;&lt;wsp:rsid wsp:val=&quot;00882373&quot;/&gt;&lt;wsp:rsid wsp:val=&quot;008C4A63&quot;/&gt;&lt;wsp:rsid wsp:val=&quot;008D1774&quot;/&gt;&lt;wsp:rsid wsp:val=&quot;0091730D&quot;/&gt;&lt;wsp:rsid wsp:val=&quot;009268F4&quot;/&gt;&lt;wsp:rsid wsp:val=&quot;00926A09&quot;/&gt;&lt;wsp:rsid wsp:val=&quot;009413B5&quot;/&gt;&lt;wsp:rsid wsp:val=&quot;009A5B2B&quot;/&gt;&lt;wsp:rsid wsp:val=&quot;009B308D&quot;/&gt;&lt;wsp:rsid wsp:val=&quot;009D067D&quot;/&gt;&lt;wsp:rsid wsp:val=&quot;009D79DF&quot;/&gt;&lt;wsp:rsid wsp:val=&quot;009E4AE7&quot;/&gt;&lt;wsp:rsid wsp:val=&quot;009F25C3&quot;/&gt;&lt;wsp:rsid wsp:val=&quot;009F73A1&quot;/&gt;&lt;wsp:rsid wsp:val=&quot;00A146F4&quot;/&gt;&lt;wsp:rsid wsp:val=&quot;00A15973&quot;/&gt;&lt;wsp:rsid wsp:val=&quot;00A55F7B&quot;/&gt;&lt;wsp:rsid wsp:val=&quot;00A81898&quot;/&gt;&lt;wsp:rsid wsp:val=&quot;00AA06EB&quot;/&gt;&lt;wsp:rsid wsp:val=&quot;00AB27EF&quot;/&gt;&lt;wsp:rsid wsp:val=&quot;00B1384B&quot;/&gt;&lt;wsp:rsid wsp:val=&quot;00B65DA8&quot;/&gt;&lt;wsp:rsid wsp:val=&quot;00B80CF8&quot;/&gt;&lt;wsp:rsid wsp:val=&quot;00BB5FD0&quot;/&gt;&lt;wsp:rsid wsp:val=&quot;00BD0F48&quot;/&gt;&lt;wsp:rsid wsp:val=&quot;00BD5BC7&quot;/&gt;&lt;wsp:rsid wsp:val=&quot;00BE1D24&quot;/&gt;&lt;wsp:rsid wsp:val=&quot;00C0458A&quot;/&gt;&lt;wsp:rsid wsp:val=&quot;00C2494F&quot;/&gt;&lt;wsp:rsid wsp:val=&quot;00D0718D&quot;/&gt;&lt;wsp:rsid wsp:val=&quot;00D1554B&quot;/&gt;&lt;wsp:rsid wsp:val=&quot;00D2157D&quot;/&gt;&lt;wsp:rsid wsp:val=&quot;00D66C87&quot;/&gt;&lt;wsp:rsid wsp:val=&quot;00D84372&quot;/&gt;&lt;wsp:rsid wsp:val=&quot;00DA64C9&quot;/&gt;&lt;wsp:rsid wsp:val=&quot;00E36A08&quot;/&gt;&lt;wsp:rsid wsp:val=&quot;00E523FA&quot;/&gt;&lt;wsp:rsid wsp:val=&quot;00E554F8&quot;/&gt;&lt;wsp:rsid wsp:val=&quot;00E64A40&quot;/&gt;&lt;wsp:rsid wsp:val=&quot;00ED45F2&quot;/&gt;&lt;wsp:rsid wsp:val=&quot;00EF312C&quot;/&gt;&lt;wsp:rsid wsp:val=&quot;00F24BAE&quot;/&gt;&lt;wsp:rsid wsp:val=&quot;00F442C3&quot;/&gt;&lt;wsp:rsid wsp:val=&quot;00F5414F&quot;/&gt;&lt;wsp:rsid wsp:val=&quot;00F71C06&quot;/&gt;&lt;wsp:rsid wsp:val=&quot;00F72771&quot;/&gt;&lt;wsp:rsid wsp:val=&quot;00FA4559&quot;/&gt;&lt;wsp:rsid wsp:val=&quot;00FB3F63&quot;/&gt;&lt;wsp:rsid wsp:val=&quot;00FD0061&quot;/&gt;&lt;wsp:rsid wsp:val=&quot;00FF1675&quot;/&gt;&lt;/wsp:rsids&gt;&lt;/w:docPr&gt;&lt;w:body&gt;&lt;wx:sect&gt;&lt;w:p wsp:rsidR=&quot;00513D98&quot; wsp:rsidRDefault=&quot;00513D98&quot; wsp:rsidP=&quot;00513D98&quot;&gt;&lt;m:oMathPara&gt;&lt;m:oMath&gt;&lt;m:r&gt;&lt;w:rPr&gt;&lt;w:rFonts w:ascii=&quot;Cambria Math&quot; w:h-ansi=&quot;Cambria Math&quot;/&gt;&lt;wx:font wx:val=&quot;Cambria Math&quot;/&gt;&lt;w:i/&gt;&lt;w:color w:val=&quot;000000&quot;/&gt;&lt;/w:rPr&gt;&lt;m:t&gt;O(&lt;/m:t&gt;&lt;/m:r&gt;&lt;m:sSup&gt;&lt;m:sSupPr&gt;&lt;m:ctrlPr&gt;&lt;w:rPr&gt;&lt;w:rFonts w:ascii=&quot;Cambria Math&quot; w:h-ansi=&quot;Cambria Math&quot;/&gt;&lt;wx:font wx:val=&quot;Cambria Math&quot;/&gt;&lt;w:i/&gt;&lt;w:color w:val=&quot;000000&quot;/&gt;&lt;/w:rPr&gt;&lt;/m:ctrlPr&gt;&lt;/m:sSupPr&gt;&lt;m:e&gt;&lt;m:r&gt;&lt;w:rPr&gt;&lt;w:rFonts w:ascii=&quot;Cambria Math&quot; w:h-ansi=&quot;Cambria Math&quot;/&gt;&lt;wx:font wx:val=&quot;Cambria Math&quot;/&gt;&lt;w:i/&gt;&lt;w:color w:val=&quot;000000&quot;/&gt;&lt;/w:rPr&gt;&lt;m:t&gt;n&lt;/m:t&gt;&lt;/m:r&gt;&lt;/m:e&gt;&lt;m:sup&gt;&lt;m:r&gt;&lt;w:rPr&gt;&lt;w:rFonts w:ascii=&quot;Cambria Math&quot; w:h-ansi=&quot;Cambria Math&quot;/&gt;&lt;wx:font wx:val=&quot;Cambria Math&quot;/&gt;&lt;w:i/&gt;&lt;w:color w:val=&quot;000000&quot;/&gt;&lt;/w:rPr&gt;&lt;m:t&gt;2&lt;/m:t&gt;&lt;/m:r&gt;&lt;/m:sup&gt;&lt;/m:sSup&gt;&lt;m:r&gt;&lt;w:rPr&gt;&lt;w:rFonts w:ascii=&quot;Cambria Math&quot; w:h-ansi=&quot;Cambria Math&quot;/&gt;&lt;wx:font wx:val=&quot;Cambria Math&quot;/&gt;&lt;w:i/&gt;&lt;w:color w:val=&quot;000000&quot;/&gt;&lt;/w:rPr&gt;&lt;m:t&gt;)&lt;/m:t&gt;&lt;/m:r&gt;&lt;/m:oMath&gt;&lt;/m:oMathPara&gt;&lt;/w:p&gt;&lt;w:sectPr wsp:rsidR=&quot;00000000&quot;&gt;&lt;w:pgSz w:w=&quot;12240&quot; w:h=&quot;15840&quot;/&gt;&lt;w:pgMar w:top=&quot;1440&quot; w:right=&quot;1440&quot; w:bottom=&quot;1440&quot; w:left=&quot;1440&quot; w:header=&quot;720&quot; w:footer=&quot;720&quot; w:gutter=&quot;0&quot;/&gt;&lt;w:cols w:space=&quot;720&quot;/&gt;&lt;/w:sectPr&gt;&lt;/wx:sect&gt;&lt;/w:body&gt;&lt;/w:wordDocument&gt;">
+        <w:pict w14:anchorId="55E9E7DE">
+          <v:shape id="_x0000_i1052" type="#_x0000_t75" alt="" style="width:31pt;height:14.9pt;mso-width-percent:0;mso-height-percent:0;mso-width-percent:0;mso-height-percent:0" equationxml="&lt;?xml version=&quot;1.0&quot; encoding=&quot;UTF-8&quot; standalone=&quot;yes&quot;?&gt;&#13;&#13;&#13;&#13;&#13;&#13;&#13;&#10;&lt;?mso-application progid=&quot;Word.Document&quot;?&gt;&#13;&#13;&#13;&#13;&#13;&#13;&#13;&#10;&lt;w:wordDocument xmlns:aml=&quot;http://schemas.microsoft.com/aml/2001/core&quot; xmlns:wpc=&quot;http://schemas.microsoft.com/office/word/2010/wordprocessingCanvas&quot; xmlns:cx=&quot;http://schemas.microsoft.com/office/drawing/2014/chartex&quot; xmlns:cx1=&quot;http://schemas.microsoft.com/office/drawing/2015/9/8/chartex&quot; xmlns:cx2=&quot;http://schemas.microsoft.com/office/drawing/2015/10/21/chartex&quot; xmlns:cx3=&quot;http://schemas.microsoft.com/office/drawing/2016/5/9/chartex&quot; xmlns:cx4=&quot;http://schemas.microsoft.com/office/drawing/2016/5/10/chartex&quot; xmlns:cx5=&quot;http://schemas.microsoft.com/office/drawing/2016/5/11/chartex&quot; xmlns:cx6=&quot;http://schemas.microsoft.com/office/drawing/2016/5/12/chartex&quot; xmlns:cx7=&quot;http://schemas.microsoft.com/office/drawing/2016/5/13/chartex&quot; xmlns:cx8=&quot;http://schemas.microsoft.com/office/drawing/2016/5/14/chartex&quot; xmlns:cr=&quot;http://schemas.microsoft.com/office/comments/2020/reactions&quot; xmlns:dt=&quot;uuid:C2F41010-65B3-11d1-A29F-00AA00C14882&quot; xmlns:mc=&quot;http://schemas.openxmlformats.org/markup-compatibility/2006&quot; xmlns:aink=&quot;http://schemas.microsoft.com/office/drawing/2016/ink&quot; xmlns:am3d=&quot;http://schemas.microsoft.com/office/drawing/2017/model3d&quot; xmlns:o=&quot;urn:schemas-microsoft-com:office:office&quot; xmlns:oel=&quot;http://schemas.microsoft.com/office/2019/extlst&quot; xmlns:m=&quot;http://schemas.openxmlformats.org/officeDocument/2006/math&quot; xmlns:v=&quot;urn:schemas-microsoft-com:vml&quot; xmlns:w10=&quot;urn:schemas-microsoft-com:office:word&quot; xmlns:w=&quot;http://schemas.microsoft.com/office/word/2003/wordml&quot; xmlns:wx=&quot;http://schemas.microsoft.com/office/word/2003/auxHint&quot; xmlns:wne=&quot;http://schemas.microsoft.com/office/word/2006/wordml&quot; xmlns:wsp=&quot;http://schemas.microsoft.com/office/word/2003/wordml/sp2&quot; xmlns:sl=&quot;http://schemas.microsoft.com/schemaLibrary/2003/core&quot; w:macrosPresent=&quot;no&quot; w:embeddedObjPresent=&quot;no&quot; w:ocxPresent=&quot;no&quot; xml:space=&quot;preserve&quot;&gt;&lt;w:ignoreSubtree w:val=&quot;http://schemas.microsoft.com/office/word/2003/wordml/sp2&quot;/&gt;&lt;o:DocumentProperties&gt;&lt;o:Version&gt;16&lt;/o:Version&gt;&lt;/o:DocumentProperties&gt;&lt;w:shapeDefaults&gt;&lt;o:shapedefaults v:ext=&quot;edit&quot; spidmax=&quot;1026&quot;/&gt;&lt;o:shapelayout v:ext=&quot;edit&quot;&gt;&lt;o:idmap v:ext=&quot;edit&quot; data=&quot;1&quot;/&gt;&lt;/o:shapelayout&gt;&lt;/w:shapeDefaults&gt;&lt;w:docPr&gt;&lt;w:view w:val=&quot;print&quot;/&gt;&lt;w:zoom w:percent=&quot;232&quot;/&gt;&lt;w:doNotEmbedSystemFonts/&gt;&lt;w:defaultTabStop w:val=&quot;708&quot;/&gt;&lt;w:hyphenationZone w:val=&quot;425&quot;/&gt;&lt;w:punctuationKerning/&gt;&lt;w:characterSpacingControl w:val=&quot;DontCompress&quot;/&gt;&lt;w:optimizeForBrowser/&gt;&lt;w:allowPNG/&gt;&lt;w:validateAgainstSchema/&gt;&lt;w:saveInvalidXML w:val=&quot;off&quot;/&gt;&lt;w:ignoreMixedContent w:val=&quot;off&quot;/&gt;&lt;w:alwaysShowPlaceholderText w:val=&quot;off&quot;/&gt;&lt;w:compat&gt;&lt;w:breakWrappedTables/&gt;&lt;w:snapToGridInCell/&gt;&lt;w:wrapTextWithPunct/&gt;&lt;w:useAsianBreakRules/&gt;&lt;w:dontGrowAutofit/&gt;&lt;/w:compat&gt;&lt;wsp:rsids&gt;&lt;wsp:rsidRoot wsp:val=&quot;00882373&quot;/&gt;&lt;wsp:rsid wsp:val=&quot;00001961&quot;/&gt;&lt;wsp:rsid wsp:val=&quot;0001694A&quot;/&gt;&lt;wsp:rsid wsp:val=&quot;00036453&quot;/&gt;&lt;wsp:rsid wsp:val=&quot;000376C1&quot;/&gt;&lt;wsp:rsid wsp:val=&quot;000377D9&quot;/&gt;&lt;wsp:rsid wsp:val=&quot;00074F20&quot;/&gt;&lt;wsp:rsid wsp:val=&quot;0010411B&quot;/&gt;&lt;wsp:rsid wsp:val=&quot;00166D1B&quot;/&gt;&lt;wsp:rsid wsp:val=&quot;00197CA5&quot;/&gt;&lt;wsp:rsid wsp:val=&quot;001A14C6&quot;/&gt;&lt;wsp:rsid wsp:val=&quot;001B280F&quot;/&gt;&lt;wsp:rsid wsp:val=&quot;001F1FB4&quot;/&gt;&lt;wsp:rsid wsp:val=&quot;00221DA6&quot;/&gt;&lt;wsp:rsid wsp:val=&quot;00256D6E&quot;/&gt;&lt;wsp:rsid wsp:val=&quot;0027320C&quot;/&gt;&lt;wsp:rsid wsp:val=&quot;00282FCB&quot;/&gt;&lt;wsp:rsid wsp:val=&quot;00290362&quot;/&gt;&lt;wsp:rsid wsp:val=&quot;002B554C&quot;/&gt;&lt;wsp:rsid wsp:val=&quot;002C4423&quot;/&gt;&lt;wsp:rsid wsp:val=&quot;00302356&quot;/&gt;&lt;wsp:rsid wsp:val=&quot;00316761&quot;/&gt;&lt;wsp:rsid wsp:val=&quot;0033095E&quot;/&gt;&lt;wsp:rsid wsp:val=&quot;0037554F&quot;/&gt;&lt;wsp:rsid wsp:val=&quot;00387186&quot;/&gt;&lt;wsp:rsid wsp:val=&quot;00397D95&quot;/&gt;&lt;wsp:rsid wsp:val=&quot;003B1342&quot;/&gt;&lt;wsp:rsid wsp:val=&quot;003D5BBC&quot;/&gt;&lt;wsp:rsid wsp:val=&quot;003D6AB8&quot;/&gt;&lt;wsp:rsid wsp:val=&quot;003D7D0B&quot;/&gt;&lt;wsp:rsid wsp:val=&quot;00442202&quot;/&gt;&lt;wsp:rsid wsp:val=&quot;004D340D&quot;/&gt;&lt;wsp:rsid wsp:val=&quot;00513D98&quot;/&gt;&lt;wsp:rsid wsp:val=&quot;00525C6A&quot;/&gt;&lt;wsp:rsid wsp:val=&quot;00572465&quot;/&gt;&lt;wsp:rsid wsp:val=&quot;00586EDA&quot;/&gt;&lt;wsp:rsid wsp:val=&quot;005B53AA&quot;/&gt;&lt;wsp:rsid wsp:val=&quot;005E01E7&quot;/&gt;&lt;wsp:rsid wsp:val=&quot;005E5EC6&quot;/&gt;&lt;wsp:rsid wsp:val=&quot;006677AA&quot;/&gt;&lt;wsp:rsid wsp:val=&quot;0068574D&quot;/&gt;&lt;wsp:rsid wsp:val=&quot;006D2580&quot;/&gt;&lt;wsp:rsid wsp:val=&quot;006D538D&quot;/&gt;&lt;wsp:rsid wsp:val=&quot;00724BBE&quot;/&gt;&lt;wsp:rsid wsp:val=&quot;00766A9F&quot;/&gt;&lt;wsp:rsid wsp:val=&quot;00775D88&quot;/&gt;&lt;wsp:rsid wsp:val=&quot;0080328A&quot;/&gt;&lt;wsp:rsid wsp:val=&quot;00813FAF&quot;/&gt;&lt;wsp:rsid wsp:val=&quot;008567F2&quot;/&gt;&lt;wsp:rsid wsp:val=&quot;00865DF9&quot;/&gt;&lt;wsp:rsid wsp:val=&quot;00876291&quot;/&gt;&lt;wsp:rsid wsp:val=&quot;00882373&quot;/&gt;&lt;wsp:rsid wsp:val=&quot;008C4A63&quot;/&gt;&lt;wsp:rsid wsp:val=&quot;008D1774&quot;/&gt;&lt;wsp:rsid wsp:val=&quot;0091730D&quot;/&gt;&lt;wsp:rsid wsp:val=&quot;009268F4&quot;/&gt;&lt;wsp:rsid wsp:val=&quot;00926A09&quot;/&gt;&lt;wsp:rsid wsp:val=&quot;009413B5&quot;/&gt;&lt;wsp:rsid wsp:val=&quot;009A5B2B&quot;/&gt;&lt;wsp:rsid wsp:val=&quot;009B308D&quot;/&gt;&lt;wsp:rsid wsp:val=&quot;009D067D&quot;/&gt;&lt;wsp:rsid wsp:val=&quot;009D79DF&quot;/&gt;&lt;wsp:rsid wsp:val=&quot;009E4AE7&quot;/&gt;&lt;wsp:rsid wsp:val=&quot;009F25C3&quot;/&gt;&lt;wsp:rsid wsp:val=&quot;009F73A1&quot;/&gt;&lt;wsp:rsid wsp:val=&quot;00A146F4&quot;/&gt;&lt;wsp:rsid wsp:val=&quot;00A15973&quot;/&gt;&lt;wsp:rsid wsp:val=&quot;00A55F7B&quot;/&gt;&lt;wsp:rsid wsp:val=&quot;00A81898&quot;/&gt;&lt;wsp:rsid wsp:val=&quot;00AA06EB&quot;/&gt;&lt;wsp:rsid wsp:val=&quot;00AB27EF&quot;/&gt;&lt;wsp:rsid wsp:val=&quot;00B1384B&quot;/&gt;&lt;wsp:rsid wsp:val=&quot;00B65DA8&quot;/&gt;&lt;wsp:rsid wsp:val=&quot;00B80CF8&quot;/&gt;&lt;wsp:rsid wsp:val=&quot;00BB5FD0&quot;/&gt;&lt;wsp:rsid wsp:val=&quot;00BD0F48&quot;/&gt;&lt;wsp:rsid wsp:val=&quot;00BD5BC7&quot;/&gt;&lt;wsp:rsid wsp:val=&quot;00BE1D24&quot;/&gt;&lt;wsp:rsid wsp:val=&quot;00C0458A&quot;/&gt;&lt;wsp:rsid wsp:val=&quot;00C2494F&quot;/&gt;&lt;wsp:rsid wsp:val=&quot;00D0718D&quot;/&gt;&lt;wsp:rsid wsp:val=&quot;00D1554B&quot;/&gt;&lt;wsp:rsid wsp:val=&quot;00D2157D&quot;/&gt;&lt;wsp:rsid wsp:val=&quot;00D66C87&quot;/&gt;&lt;wsp:rsid wsp:val=&quot;00D84372&quot;/&gt;&lt;wsp:rsid wsp:val=&quot;00DA64C9&quot;/&gt;&lt;wsp:rsid wsp:val=&quot;00E36A08&quot;/&gt;&lt;wsp:rsid wsp:val=&quot;00E523FA&quot;/&gt;&lt;wsp:rsid wsp:val=&quot;00E554F8&quot;/&gt;&lt;wsp:rsid wsp:val=&quot;00E64A40&quot;/&gt;&lt;wsp:rsid wsp:val=&quot;00ED45F2&quot;/&gt;&lt;wsp:rsid wsp:val=&quot;00EF312C&quot;/&gt;&lt;wsp:rsid wsp:val=&quot;00F24BAE&quot;/&gt;&lt;wsp:rsid wsp:val=&quot;00F442C3&quot;/&gt;&lt;wsp:rsid wsp:val=&quot;00F5414F&quot;/&gt;&lt;wsp:rsid wsp:val=&quot;00F71C06&quot;/&gt;&lt;wsp:rsid wsp:val=&quot;00F72771&quot;/&gt;&lt;wsp:rsid wsp:val=&quot;00FA4559&quot;/&gt;&lt;wsp:rsid wsp:val=&quot;00FB3F63&quot;/&gt;&lt;wsp:rsid wsp:val=&quot;00FD0061&quot;/&gt;&lt;wsp:rsid wsp:val=&quot;00FF1675&quot;/&gt;&lt;/wsp:rsids&gt;&lt;/w:docPr&gt;&lt;w:body&gt;&lt;wx:sect&gt;&lt;w:p wsp:rsidR=&quot;00513D98&quot; wsp:rsidRDefault=&quot;00513D98&quot; wsp:rsidP=&quot;00513D98&quot;&gt;&lt;m:oMathPara&gt;&lt;m:oMath&gt;&lt;m:r&gt;&lt;w:rPr&gt;&lt;w:rFonts w:ascii=&quot;Cambria Math&quot; w:h-ansi=&quot;Cambria Math&quot;/&gt;&lt;wx:font wx:val=&quot;Cambria Math&quot;/&gt;&lt;w:i/&gt;&lt;w:color w:val=&quot;000000&quot;/&gt;&lt;/w:rPr&gt;&lt;m:t&gt;O(&lt;/m:t&gt;&lt;/m:r&gt;&lt;m:sSup&gt;&lt;m:sSupPr&gt;&lt;m:ctrlPr&gt;&lt;w:rPr&gt;&lt;w:rFonts w:ascii=&quot;Cambria Math&quot; w:h-ansi=&quot;Cambria Math&quot;/&gt;&lt;wx:font wx:val=&quot;Cambria Math&quot;/&gt;&lt;w:i/&gt;&lt;w:color w:val=&quot;000000&quot;/&gt;&lt;/w:rPr&gt;&lt;/m:ctrlPr&gt;&lt;/m:sSupPr&gt;&lt;m:e&gt;&lt;m:r&gt;&lt;w:rPr&gt;&lt;w:rFonts w:ascii=&quot;Cambria Math&quot; w:h-ansi=&quot;Cambria Math&quot;/&gt;&lt;wx:font wx:val=&quot;Cambria Math&quot;/&gt;&lt;w:i/&gt;&lt;w:color w:val=&quot;000000&quot;/&gt;&lt;/w:rPr&gt;&lt;m:t&gt;n&lt;/m:t&gt;&lt;/m:r&gt;&lt;/m:e&gt;&lt;m:sup&gt;&lt;m:r&gt;&lt;w:rPr&gt;&lt;w:rFonts w:ascii=&quot;Cambria Math&quot; w:h-ansi=&quot;Cambria Math&quot;/&gt;&lt;wx:font wx:val=&quot;Cambria Math&quot;/&gt;&lt;w:i/&gt;&lt;w:color w:val=&quot;000000&quot;/&gt;&lt;/w:rPr&gt;&lt;m:t&gt;2&lt;/m:t&gt;&lt;/m:r&gt;&lt;/m:sup&gt;&lt;/m:sSup&gt;&lt;m:r&gt;&lt;w:rPr&gt;&lt;w:rFonts w:ascii=&quot;Cambria Math&quot; w:h-ansi=&quot;Cambria Math&quot;/&gt;&lt;wx:font wx:val=&quot;Cambria Math&quot;/&gt;&lt;w:i/&gt;&lt;w:color w:val=&quot;000000&quot;/&gt;&lt;/w:rPr&gt;&lt;m:t&gt;)&lt;/m:t&gt;&lt;/m:r&gt;&lt;/m:oMath&gt;&lt;/m:oMathPara&gt;&lt;/w:p&gt;&lt;w:sectPr wsp:rsidR=&quot;00000000&quot;&gt;&lt;w:pgSz w:w=&quot;12240&quot; w:h=&quot;15840&quot;/&gt;&lt;w:pgMar w:top=&quot;1440&quot; w:right=&quot;1440&quot; w:bottom=&quot;1440&quot; w:left=&quot;1440&quot; w:header=&quot;720&quot; w:footer=&quot;720&quot; w:gutter=&quot;0&quot;/&gt;&lt;w:cols w:space=&quot;720&quot;/&gt;&lt;/w:sectPr&gt;&lt;/wx:sect&gt;&lt;/w:body&gt;&lt;/w:wordDocument&gt;">
             <v:imagedata r:id="rId27" o:title="" chromakey="white"/>
           </v:shape>
         </w:pict>
@@ -19220,8 +19663,8 @@
           <w:noProof/>
           <w:position w:val="-6"/>
         </w:rPr>
-        <w:pict w14:anchorId="46D1B692">
-          <v:shape id="_x0000_i1051" type="#_x0000_t75" alt="" style="width:37.95pt;height:15.1pt;mso-width-percent:0;mso-height-percent:0;mso-width-percent:0;mso-height-percent:0" equationxml="&lt;?xml version=&quot;1.0&quot; encoding=&quot;UTF-8&quot; standalone=&quot;yes&quot;?&gt;&#13;&#13;&#13;&#13;&#13;&#13;&#10;&lt;?mso-application progid=&quot;Word.Document&quot;?&gt;&#13;&#13;&#13;&#13;&#13;&#13;&#10;&lt;w:wordDocument xmlns:aml=&quot;http://schemas.microsoft.com/aml/2001/core&quot; xmlns:wpc=&quot;http://schemas.microsoft.com/office/word/2010/wordprocessingCanvas&quot; xmlns:cx=&quot;http://schemas.microsoft.com/office/drawing/2014/chartex&quot; xmlns:cx1=&quot;http://schemas.microsoft.com/office/drawing/2015/9/8/chartex&quot; xmlns:cx2=&quot;http://schemas.microsoft.com/office/drawing/2015/10/21/chartex&quot; xmlns:cx3=&quot;http://schemas.microsoft.com/office/drawing/2016/5/9/chartex&quot; xmlns:cx4=&quot;http://schemas.microsoft.com/office/drawing/2016/5/10/chartex&quot; xmlns:cx5=&quot;http://schemas.microsoft.com/office/drawing/2016/5/11/chartex&quot; xmlns:cx6=&quot;http://schemas.microsoft.com/office/drawing/2016/5/12/chartex&quot; xmlns:cx7=&quot;http://schemas.microsoft.com/office/drawing/2016/5/13/chartex&quot; xmlns:cx8=&quot;http://schemas.microsoft.com/office/drawing/2016/5/14/chartex&quot; xmlns:cr=&quot;http://schemas.microsoft.com/office/comments/2020/reactions&quot; xmlns:dt=&quot;uuid:C2F41010-65B3-11d1-A29F-00AA00C14882&quot; xmlns:mc=&quot;http://schemas.openxmlformats.org/markup-compatibility/2006&quot; xmlns:aink=&quot;http://schemas.microsoft.com/office/drawing/2016/ink&quot; xmlns:am3d=&quot;http://schemas.microsoft.com/office/drawing/2017/model3d&quot; xmlns:o=&quot;urn:schemas-microsoft-com:office:office&quot; xmlns:oel=&quot;http://schemas.microsoft.com/office/2019/extlst&quot; xmlns:m=&quot;http://schemas.openxmlformats.org/officeDocument/2006/math&quot; xmlns:v=&quot;urn:schemas-microsoft-com:vml&quot; xmlns:w10=&quot;urn:schemas-microsoft-com:office:word&quot; xmlns:w=&quot;http://schemas.microsoft.com/office/word/2003/wordml&quot; xmlns:wx=&quot;http://schemas.microsoft.com/office/word/2003/auxHint&quot; xmlns:wne=&quot;http://schemas.microsoft.com/office/word/2006/wordml&quot; xmlns:wsp=&quot;http://schemas.microsoft.com/office/word/2003/wordml/sp2&quot; xmlns:sl=&quot;http://schemas.microsoft.com/schemaLibrary/2003/core&quot; w:macrosPresent=&quot;no&quot; w:embeddedObjPresent=&quot;no&quot; w:ocxPresent=&quot;no&quot; xml:space=&quot;preserve&quot;&gt;&lt;w:ignoreSubtree w:val=&quot;http://schemas.microsoft.com/office/word/2003/wordml/sp2&quot;/&gt;&lt;o:DocumentProperties&gt;&lt;o:Version&gt;16&lt;/o:Version&gt;&lt;/o:DocumentProperties&gt;&lt;w:shapeDefaults&gt;&lt;o:shapedefaults v:ext=&quot;edit&quot; spidmax=&quot;1026&quot;/&gt;&lt;o:shapelayout v:ext=&quot;edit&quot;&gt;&lt;o:idmap v:ext=&quot;edit&quot; data=&quot;1&quot;/&gt;&lt;/o:shapelayout&gt;&lt;/w:shapeDefaults&gt;&lt;w:docPr&gt;&lt;w:view w:val=&quot;print&quot;/&gt;&lt;w:zoom w:percent=&quot;232&quot;/&gt;&lt;w:doNotEmbedSystemFonts/&gt;&lt;w:defaultTabStop w:val=&quot;708&quot;/&gt;&lt;w:hyphenationZone w:val=&quot;425&quot;/&gt;&lt;w:punctuationKerning/&gt;&lt;w:characterSpacingControl w:val=&quot;DontCompress&quot;/&gt;&lt;w:optimizeForBrowser/&gt;&lt;w:allowPNG/&gt;&lt;w:validateAgainstSchema/&gt;&lt;w:saveInvalidXML w:val=&quot;off&quot;/&gt;&lt;w:ignoreMixedContent w:val=&quot;off&quot;/&gt;&lt;w:alwaysShowPlaceholderText w:val=&quot;off&quot;/&gt;&lt;w:compat&gt;&lt;w:breakWrappedTables/&gt;&lt;w:snapToGridInCell/&gt;&lt;w:wrapTextWithPunct/&gt;&lt;w:useAsianBreakRules/&gt;&lt;w:dontGrowAutofit/&gt;&lt;/w:compat&gt;&lt;wsp:rsids&gt;&lt;wsp:rsidRoot wsp:val=&quot;00882373&quot;/&gt;&lt;wsp:rsid wsp:val=&quot;00001961&quot;/&gt;&lt;wsp:rsid wsp:val=&quot;0001694A&quot;/&gt;&lt;wsp:rsid wsp:val=&quot;00036453&quot;/&gt;&lt;wsp:rsid wsp:val=&quot;000376C1&quot;/&gt;&lt;wsp:rsid wsp:val=&quot;000377D9&quot;/&gt;&lt;wsp:rsid wsp:val=&quot;00074F20&quot;/&gt;&lt;wsp:rsid wsp:val=&quot;0010411B&quot;/&gt;&lt;wsp:rsid wsp:val=&quot;00166D1B&quot;/&gt;&lt;wsp:rsid wsp:val=&quot;00197CA5&quot;/&gt;&lt;wsp:rsid wsp:val=&quot;001A14C6&quot;/&gt;&lt;wsp:rsid wsp:val=&quot;001B280F&quot;/&gt;&lt;wsp:rsid wsp:val=&quot;001F1FB4&quot;/&gt;&lt;wsp:rsid wsp:val=&quot;00221DA6&quot;/&gt;&lt;wsp:rsid wsp:val=&quot;00256D6E&quot;/&gt;&lt;wsp:rsid wsp:val=&quot;0027320C&quot;/&gt;&lt;wsp:rsid wsp:val=&quot;00282FCB&quot;/&gt;&lt;wsp:rsid wsp:val=&quot;00290362&quot;/&gt;&lt;wsp:rsid wsp:val=&quot;002B554C&quot;/&gt;&lt;wsp:rsid wsp:val=&quot;002C4423&quot;/&gt;&lt;wsp:rsid wsp:val=&quot;00302356&quot;/&gt;&lt;wsp:rsid wsp:val=&quot;00316761&quot;/&gt;&lt;wsp:rsid wsp:val=&quot;0033095E&quot;/&gt;&lt;wsp:rsid wsp:val=&quot;0037554F&quot;/&gt;&lt;wsp:rsid wsp:val=&quot;00387186&quot;/&gt;&lt;wsp:rsid wsp:val=&quot;00397D95&quot;/&gt;&lt;wsp:rsid wsp:val=&quot;003B1342&quot;/&gt;&lt;wsp:rsid wsp:val=&quot;003D5BBC&quot;/&gt;&lt;wsp:rsid wsp:val=&quot;003D6AB8&quot;/&gt;&lt;wsp:rsid wsp:val=&quot;003D7D0B&quot;/&gt;&lt;wsp:rsid wsp:val=&quot;00442202&quot;/&gt;&lt;wsp:rsid wsp:val=&quot;004D340D&quot;/&gt;&lt;wsp:rsid wsp:val=&quot;004F71BD&quot;/&gt;&lt;wsp:rsid wsp:val=&quot;00525C6A&quot;/&gt;&lt;wsp:rsid wsp:val=&quot;00572465&quot;/&gt;&lt;wsp:rsid wsp:val=&quot;00586EDA&quot;/&gt;&lt;wsp:rsid wsp:val=&quot;005B53AA&quot;/&gt;&lt;wsp:rsid wsp:val=&quot;005E01E7&quot;/&gt;&lt;wsp:rsid wsp:val=&quot;005E5EC6&quot;/&gt;&lt;wsp:rsid wsp:val=&quot;006677AA&quot;/&gt;&lt;wsp:rsid wsp:val=&quot;0068574D&quot;/&gt;&lt;wsp:rsid wsp:val=&quot;006D2580&quot;/&gt;&lt;wsp:rsid wsp:val=&quot;006D538D&quot;/&gt;&lt;wsp:rsid wsp:val=&quot;00724BBE&quot;/&gt;&lt;wsp:rsid wsp:val=&quot;00766A9F&quot;/&gt;&lt;wsp:rsid wsp:val=&quot;00775D88&quot;/&gt;&lt;wsp:rsid wsp:val=&quot;0080328A&quot;/&gt;&lt;wsp:rsid wsp:val=&quot;00813FAF&quot;/&gt;&lt;wsp:rsid wsp:val=&quot;008567F2&quot;/&gt;&lt;wsp:rsid wsp:val=&quot;00865DF9&quot;/&gt;&lt;wsp:rsid wsp:val=&quot;00876291&quot;/&gt;&lt;wsp:rsid wsp:val=&quot;00882373&quot;/&gt;&lt;wsp:rsid wsp:val=&quot;008C4A63&quot;/&gt;&lt;wsp:rsid wsp:val=&quot;008D1774&quot;/&gt;&lt;wsp:rsid wsp:val=&quot;0091730D&quot;/&gt;&lt;wsp:rsid wsp:val=&quot;009268F4&quot;/&gt;&lt;wsp:rsid wsp:val=&quot;00926A09&quot;/&gt;&lt;wsp:rsid wsp:val=&quot;009413B5&quot;/&gt;&lt;wsp:rsid wsp:val=&quot;009A5B2B&quot;/&gt;&lt;wsp:rsid wsp:val=&quot;009B308D&quot;/&gt;&lt;wsp:rsid wsp:val=&quot;009D067D&quot;/&gt;&lt;wsp:rsid wsp:val=&quot;009D79DF&quot;/&gt;&lt;wsp:rsid wsp:val=&quot;009E4AE7&quot;/&gt;&lt;wsp:rsid wsp:val=&quot;009F25C3&quot;/&gt;&lt;wsp:rsid wsp:val=&quot;009F73A1&quot;/&gt;&lt;wsp:rsid wsp:val=&quot;00A146F4&quot;/&gt;&lt;wsp:rsid wsp:val=&quot;00A15973&quot;/&gt;&lt;wsp:rsid wsp:val=&quot;00A55F7B&quot;/&gt;&lt;wsp:rsid wsp:val=&quot;00A81898&quot;/&gt;&lt;wsp:rsid wsp:val=&quot;00AA06EB&quot;/&gt;&lt;wsp:rsid wsp:val=&quot;00AB27EF&quot;/&gt;&lt;wsp:rsid wsp:val=&quot;00B1384B&quot;/&gt;&lt;wsp:rsid wsp:val=&quot;00B65DA8&quot;/&gt;&lt;wsp:rsid wsp:val=&quot;00B80CF8&quot;/&gt;&lt;wsp:rsid wsp:val=&quot;00BB5FD0&quot;/&gt;&lt;wsp:rsid wsp:val=&quot;00BD0F48&quot;/&gt;&lt;wsp:rsid wsp:val=&quot;00BD5BC7&quot;/&gt;&lt;wsp:rsid wsp:val=&quot;00BE1D24&quot;/&gt;&lt;wsp:rsid wsp:val=&quot;00C0458A&quot;/&gt;&lt;wsp:rsid wsp:val=&quot;00C2494F&quot;/&gt;&lt;wsp:rsid wsp:val=&quot;00D0718D&quot;/&gt;&lt;wsp:rsid wsp:val=&quot;00D1554B&quot;/&gt;&lt;wsp:rsid wsp:val=&quot;00D2157D&quot;/&gt;&lt;wsp:rsid wsp:val=&quot;00D66C87&quot;/&gt;&lt;wsp:rsid wsp:val=&quot;00D84372&quot;/&gt;&lt;wsp:rsid wsp:val=&quot;00DA64C9&quot;/&gt;&lt;wsp:rsid wsp:val=&quot;00E36A08&quot;/&gt;&lt;wsp:rsid wsp:val=&quot;00E523FA&quot;/&gt;&lt;wsp:rsid wsp:val=&quot;00E554F8&quot;/&gt;&lt;wsp:rsid wsp:val=&quot;00E64A40&quot;/&gt;&lt;wsp:rsid wsp:val=&quot;00ED45F2&quot;/&gt;&lt;wsp:rsid wsp:val=&quot;00EF312C&quot;/&gt;&lt;wsp:rsid wsp:val=&quot;00F24BAE&quot;/&gt;&lt;wsp:rsid wsp:val=&quot;00F442C3&quot;/&gt;&lt;wsp:rsid wsp:val=&quot;00F5414F&quot;/&gt;&lt;wsp:rsid wsp:val=&quot;00F71C06&quot;/&gt;&lt;wsp:rsid wsp:val=&quot;00F72771&quot;/&gt;&lt;wsp:rsid wsp:val=&quot;00FA4559&quot;/&gt;&lt;wsp:rsid wsp:val=&quot;00FB3F63&quot;/&gt;&lt;wsp:rsid wsp:val=&quot;00FD0061&quot;/&gt;&lt;wsp:rsid wsp:val=&quot;00FF1675&quot;/&gt;&lt;/wsp:rsids&gt;&lt;/w:docPr&gt;&lt;w:body&gt;&lt;wx:sect&gt;&lt;w:p wsp:rsidR=&quot;004F71BD&quot; wsp:rsidRDefault=&quot;004F71BD&quot; wsp:rsidP=&quot;004F71BD&quot;&gt;&lt;m:oMathPara&gt;&lt;m:oMath&gt;&lt;m:r&gt;&lt;w:rPr&gt;&lt;w:rFonts w:ascii=&quot;Cambria Math&quot; w:h-ansi=&quot;Cambria Math&quot;/&gt;&lt;wx:font wx:val=&quot;Cambria Math&quot;/&gt;&lt;w:i/&gt;&lt;w:color w:val=&quot;000000&quot;/&gt;&lt;/w:rPr&gt;&lt;m:t&gt;O(nm).&lt;/m:t&gt;&lt;/m:r&gt;&lt;/m:oMath&gt;&lt;/m:oMathPara&gt;&lt;/w:p&gt;&lt;w:sectPr wsp:rsidR=&quot;00000000&quot;&gt;&lt;w:pgSz w:w=&quot;12240&quot; w:h=&quot;15840&quot;/&gt;&lt;w:pgMar w:top=&quot;1440&quot; w:right=&quot;1440&quot; w:bottom=&quot;1440&quot; w:left=&quot;1440&quot; w:header=&quot;720&quot; w:footer=&quot;720&quot; w:gutter=&quot;0&quot;/&gt;&lt;w:cols w:space=&quot;720&quot;/&gt;&lt;/w:sectPr&gt;&lt;/wx:sect&gt;&lt;/w:body&gt;&lt;/w:wordDocument&gt;">
+        <w:pict w14:anchorId="17F0380E">
+          <v:shape id="_x0000_i1051" type="#_x0000_t75" alt="" style="width:37.85pt;height:14.9pt;mso-width-percent:0;mso-height-percent:0;mso-width-percent:0;mso-height-percent:0" equationxml="&lt;?xml version=&quot;1.0&quot; encoding=&quot;UTF-8&quot; standalone=&quot;yes&quot;?&gt;&#13;&#13;&#13;&#13;&#13;&#13;&#13;&#10;&lt;?mso-application progid=&quot;Word.Document&quot;?&gt;&#13;&#13;&#13;&#13;&#13;&#13;&#13;&#10;&lt;w:wordDocument xmlns:aml=&quot;http://schemas.microsoft.com/aml/2001/core&quot; xmlns:wpc=&quot;http://schemas.microsoft.com/office/word/2010/wordprocessingCanvas&quot; xmlns:cx=&quot;http://schemas.microsoft.com/office/drawing/2014/chartex&quot; xmlns:cx1=&quot;http://schemas.microsoft.com/office/drawing/2015/9/8/chartex&quot; xmlns:cx2=&quot;http://schemas.microsoft.com/office/drawing/2015/10/21/chartex&quot; xmlns:cx3=&quot;http://schemas.microsoft.com/office/drawing/2016/5/9/chartex&quot; xmlns:cx4=&quot;http://schemas.microsoft.com/office/drawing/2016/5/10/chartex&quot; xmlns:cx5=&quot;http://schemas.microsoft.com/office/drawing/2016/5/11/chartex&quot; xmlns:cx6=&quot;http://schemas.microsoft.com/office/drawing/2016/5/12/chartex&quot; xmlns:cx7=&quot;http://schemas.microsoft.com/office/drawing/2016/5/13/chartex&quot; xmlns:cx8=&quot;http://schemas.microsoft.com/office/drawing/2016/5/14/chartex&quot; xmlns:cr=&quot;http://schemas.microsoft.com/office/comments/2020/reactions&quot; xmlns:dt=&quot;uuid:C2F41010-65B3-11d1-A29F-00AA00C14882&quot; xmlns:mc=&quot;http://schemas.openxmlformats.org/markup-compatibility/2006&quot; xmlns:aink=&quot;http://schemas.microsoft.com/office/drawing/2016/ink&quot; xmlns:am3d=&quot;http://schemas.microsoft.com/office/drawing/2017/model3d&quot; xmlns:o=&quot;urn:schemas-microsoft-com:office:office&quot; xmlns:oel=&quot;http://schemas.microsoft.com/office/2019/extlst&quot; xmlns:m=&quot;http://schemas.openxmlformats.org/officeDocument/2006/math&quot; xmlns:v=&quot;urn:schemas-microsoft-com:vml&quot; xmlns:w10=&quot;urn:schemas-microsoft-com:office:word&quot; xmlns:w=&quot;http://schemas.microsoft.com/office/word/2003/wordml&quot; xmlns:wx=&quot;http://schemas.microsoft.com/office/word/2003/auxHint&quot; xmlns:wne=&quot;http://schemas.microsoft.com/office/word/2006/wordml&quot; xmlns:wsp=&quot;http://schemas.microsoft.com/office/word/2003/wordml/sp2&quot; xmlns:sl=&quot;http://schemas.microsoft.com/schemaLibrary/2003/core&quot; w:macrosPresent=&quot;no&quot; w:embeddedObjPresent=&quot;no&quot; w:ocxPresent=&quot;no&quot; xml:space=&quot;preserve&quot;&gt;&lt;w:ignoreSubtree w:val=&quot;http://schemas.microsoft.com/office/word/2003/wordml/sp2&quot;/&gt;&lt;o:DocumentProperties&gt;&lt;o:Version&gt;16&lt;/o:Version&gt;&lt;/o:DocumentProperties&gt;&lt;w:shapeDefaults&gt;&lt;o:shapedefaults v:ext=&quot;edit&quot; spidmax=&quot;1026&quot;/&gt;&lt;o:shapelayout v:ext=&quot;edit&quot;&gt;&lt;o:idmap v:ext=&quot;edit&quot; data=&quot;1&quot;/&gt;&lt;/o:shapelayout&gt;&lt;/w:shapeDefaults&gt;&lt;w:docPr&gt;&lt;w:view w:val=&quot;print&quot;/&gt;&lt;w:zoom w:percent=&quot;232&quot;/&gt;&lt;w:doNotEmbedSystemFonts/&gt;&lt;w:defaultTabStop w:val=&quot;708&quot;/&gt;&lt;w:hyphenationZone w:val=&quot;425&quot;/&gt;&lt;w:punctuationKerning/&gt;&lt;w:characterSpacingControl w:val=&quot;DontCompress&quot;/&gt;&lt;w:optimizeForBrowser/&gt;&lt;w:allowPNG/&gt;&lt;w:validateAgainstSchema/&gt;&lt;w:saveInvalidXML w:val=&quot;off&quot;/&gt;&lt;w:ignoreMixedContent w:val=&quot;off&quot;/&gt;&lt;w:alwaysShowPlaceholderText w:val=&quot;off&quot;/&gt;&lt;w:compat&gt;&lt;w:breakWrappedTables/&gt;&lt;w:snapToGridInCell/&gt;&lt;w:wrapTextWithPunct/&gt;&lt;w:useAsianBreakRules/&gt;&lt;w:dontGrowAutofit/&gt;&lt;/w:compat&gt;&lt;wsp:rsids&gt;&lt;wsp:rsidRoot wsp:val=&quot;00882373&quot;/&gt;&lt;wsp:rsid wsp:val=&quot;00001961&quot;/&gt;&lt;wsp:rsid wsp:val=&quot;0001694A&quot;/&gt;&lt;wsp:rsid wsp:val=&quot;00036453&quot;/&gt;&lt;wsp:rsid wsp:val=&quot;000376C1&quot;/&gt;&lt;wsp:rsid wsp:val=&quot;000377D9&quot;/&gt;&lt;wsp:rsid wsp:val=&quot;00074F20&quot;/&gt;&lt;wsp:rsid wsp:val=&quot;0010411B&quot;/&gt;&lt;wsp:rsid wsp:val=&quot;00166D1B&quot;/&gt;&lt;wsp:rsid wsp:val=&quot;00197CA5&quot;/&gt;&lt;wsp:rsid wsp:val=&quot;001A14C6&quot;/&gt;&lt;wsp:rsid wsp:val=&quot;001B280F&quot;/&gt;&lt;wsp:rsid wsp:val=&quot;001F1FB4&quot;/&gt;&lt;wsp:rsid wsp:val=&quot;00221DA6&quot;/&gt;&lt;wsp:rsid wsp:val=&quot;00256D6E&quot;/&gt;&lt;wsp:rsid wsp:val=&quot;0027320C&quot;/&gt;&lt;wsp:rsid wsp:val=&quot;00282FCB&quot;/&gt;&lt;wsp:rsid wsp:val=&quot;00290362&quot;/&gt;&lt;wsp:rsid wsp:val=&quot;002B554C&quot;/&gt;&lt;wsp:rsid wsp:val=&quot;002C4423&quot;/&gt;&lt;wsp:rsid wsp:val=&quot;00302356&quot;/&gt;&lt;wsp:rsid wsp:val=&quot;00316761&quot;/&gt;&lt;wsp:rsid wsp:val=&quot;0033095E&quot;/&gt;&lt;wsp:rsid wsp:val=&quot;0037554F&quot;/&gt;&lt;wsp:rsid wsp:val=&quot;00387186&quot;/&gt;&lt;wsp:rsid wsp:val=&quot;00397D95&quot;/&gt;&lt;wsp:rsid wsp:val=&quot;003B1342&quot;/&gt;&lt;wsp:rsid wsp:val=&quot;003D5BBC&quot;/&gt;&lt;wsp:rsid wsp:val=&quot;003D6AB8&quot;/&gt;&lt;wsp:rsid wsp:val=&quot;003D7D0B&quot;/&gt;&lt;wsp:rsid wsp:val=&quot;00442202&quot;/&gt;&lt;wsp:rsid wsp:val=&quot;004D340D&quot;/&gt;&lt;wsp:rsid wsp:val=&quot;004F71BD&quot;/&gt;&lt;wsp:rsid wsp:val=&quot;00525C6A&quot;/&gt;&lt;wsp:rsid wsp:val=&quot;00572465&quot;/&gt;&lt;wsp:rsid wsp:val=&quot;00586EDA&quot;/&gt;&lt;wsp:rsid wsp:val=&quot;005B53AA&quot;/&gt;&lt;wsp:rsid wsp:val=&quot;005E01E7&quot;/&gt;&lt;wsp:rsid wsp:val=&quot;005E5EC6&quot;/&gt;&lt;wsp:rsid wsp:val=&quot;006677AA&quot;/&gt;&lt;wsp:rsid wsp:val=&quot;0068574D&quot;/&gt;&lt;wsp:rsid wsp:val=&quot;006D2580&quot;/&gt;&lt;wsp:rsid wsp:val=&quot;006D538D&quot;/&gt;&lt;wsp:rsid wsp:val=&quot;00724BBE&quot;/&gt;&lt;wsp:rsid wsp:val=&quot;00766A9F&quot;/&gt;&lt;wsp:rsid wsp:val=&quot;00775D88&quot;/&gt;&lt;wsp:rsid wsp:val=&quot;0080328A&quot;/&gt;&lt;wsp:rsid wsp:val=&quot;00813FAF&quot;/&gt;&lt;wsp:rsid wsp:val=&quot;008567F2&quot;/&gt;&lt;wsp:rsid wsp:val=&quot;00865DF9&quot;/&gt;&lt;wsp:rsid wsp:val=&quot;00876291&quot;/&gt;&lt;wsp:rsid wsp:val=&quot;00882373&quot;/&gt;&lt;wsp:rsid wsp:val=&quot;008C4A63&quot;/&gt;&lt;wsp:rsid wsp:val=&quot;008D1774&quot;/&gt;&lt;wsp:rsid wsp:val=&quot;0091730D&quot;/&gt;&lt;wsp:rsid wsp:val=&quot;009268F4&quot;/&gt;&lt;wsp:rsid wsp:val=&quot;00926A09&quot;/&gt;&lt;wsp:rsid wsp:val=&quot;009413B5&quot;/&gt;&lt;wsp:rsid wsp:val=&quot;009A5B2B&quot;/&gt;&lt;wsp:rsid wsp:val=&quot;009B308D&quot;/&gt;&lt;wsp:rsid wsp:val=&quot;009D067D&quot;/&gt;&lt;wsp:rsid wsp:val=&quot;009D79DF&quot;/&gt;&lt;wsp:rsid wsp:val=&quot;009E4AE7&quot;/&gt;&lt;wsp:rsid wsp:val=&quot;009F25C3&quot;/&gt;&lt;wsp:rsid wsp:val=&quot;009F73A1&quot;/&gt;&lt;wsp:rsid wsp:val=&quot;00A146F4&quot;/&gt;&lt;wsp:rsid wsp:val=&quot;00A15973&quot;/&gt;&lt;wsp:rsid wsp:val=&quot;00A55F7B&quot;/&gt;&lt;wsp:rsid wsp:val=&quot;00A81898&quot;/&gt;&lt;wsp:rsid wsp:val=&quot;00AA06EB&quot;/&gt;&lt;wsp:rsid wsp:val=&quot;00AB27EF&quot;/&gt;&lt;wsp:rsid wsp:val=&quot;00B1384B&quot;/&gt;&lt;wsp:rsid wsp:val=&quot;00B65DA8&quot;/&gt;&lt;wsp:rsid wsp:val=&quot;00B80CF8&quot;/&gt;&lt;wsp:rsid wsp:val=&quot;00BB5FD0&quot;/&gt;&lt;wsp:rsid wsp:val=&quot;00BD0F48&quot;/&gt;&lt;wsp:rsid wsp:val=&quot;00BD5BC7&quot;/&gt;&lt;wsp:rsid wsp:val=&quot;00BE1D24&quot;/&gt;&lt;wsp:rsid wsp:val=&quot;00C0458A&quot;/&gt;&lt;wsp:rsid wsp:val=&quot;00C2494F&quot;/&gt;&lt;wsp:rsid wsp:val=&quot;00D0718D&quot;/&gt;&lt;wsp:rsid wsp:val=&quot;00D1554B&quot;/&gt;&lt;wsp:rsid wsp:val=&quot;00D2157D&quot;/&gt;&lt;wsp:rsid wsp:val=&quot;00D66C87&quot;/&gt;&lt;wsp:rsid wsp:val=&quot;00D84372&quot;/&gt;&lt;wsp:rsid wsp:val=&quot;00DA64C9&quot;/&gt;&lt;wsp:rsid wsp:val=&quot;00E36A08&quot;/&gt;&lt;wsp:rsid wsp:val=&quot;00E523FA&quot;/&gt;&lt;wsp:rsid wsp:val=&quot;00E554F8&quot;/&gt;&lt;wsp:rsid wsp:val=&quot;00E64A40&quot;/&gt;&lt;wsp:rsid wsp:val=&quot;00ED45F2&quot;/&gt;&lt;wsp:rsid wsp:val=&quot;00EF312C&quot;/&gt;&lt;wsp:rsid wsp:val=&quot;00F24BAE&quot;/&gt;&lt;wsp:rsid wsp:val=&quot;00F442C3&quot;/&gt;&lt;wsp:rsid wsp:val=&quot;00F5414F&quot;/&gt;&lt;wsp:rsid wsp:val=&quot;00F71C06&quot;/&gt;&lt;wsp:rsid wsp:val=&quot;00F72771&quot;/&gt;&lt;wsp:rsid wsp:val=&quot;00FA4559&quot;/&gt;&lt;wsp:rsid wsp:val=&quot;00FB3F63&quot;/&gt;&lt;wsp:rsid wsp:val=&quot;00FD0061&quot;/&gt;&lt;wsp:rsid wsp:val=&quot;00FF1675&quot;/&gt;&lt;/wsp:rsids&gt;&lt;/w:docPr&gt;&lt;w:body&gt;&lt;wx:sect&gt;&lt;w:p wsp:rsidR=&quot;004F71BD&quot; wsp:rsidRDefault=&quot;004F71BD&quot; wsp:rsidP=&quot;004F71BD&quot;&gt;&lt;m:oMathPara&gt;&lt;m:oMath&gt;&lt;m:r&gt;&lt;w:rPr&gt;&lt;w:rFonts w:ascii=&quot;Cambria Math&quot; w:h-ansi=&quot;Cambria Math&quot;/&gt;&lt;wx:font wx:val=&quot;Cambria Math&quot;/&gt;&lt;w:i/&gt;&lt;w:color w:val=&quot;000000&quot;/&gt;&lt;/w:rPr&gt;&lt;m:t&gt;O(nm).&lt;/m:t&gt;&lt;/m:r&gt;&lt;/m:oMath&gt;&lt;/m:oMathPara&gt;&lt;/w:p&gt;&lt;w:sectPr wsp:rsidR=&quot;00000000&quot;&gt;&lt;w:pgSz w:w=&quot;12240&quot; w:h=&quot;15840&quot;/&gt;&lt;w:pgMar w:top=&quot;1440&quot; w:right=&quot;1440&quot; w:bottom=&quot;1440&quot; w:left=&quot;1440&quot; w:header=&quot;720&quot; w:footer=&quot;720&quot; w:gutter=&quot;0&quot;/&gt;&lt;w:cols w:space=&quot;720&quot;/&gt;&lt;/w:sectPr&gt;&lt;/wx:sect&gt;&lt;/w:body&gt;&lt;/w:wordDocument&gt;">
             <v:imagedata r:id="rId28" o:title="" chromakey="white"/>
           </v:shape>
         </w:pict>
@@ -19247,8 +19690,8 @@
           <w:noProof/>
           <w:position w:val="-6"/>
         </w:rPr>
-        <w:pict w14:anchorId="68E9CAA7">
-          <v:shape id="_x0000_i1050" type="#_x0000_t75" alt="" style="width:37.95pt;height:15.1pt;mso-width-percent:0;mso-height-percent:0;mso-width-percent:0;mso-height-percent:0" equationxml="&lt;?xml version=&quot;1.0&quot; encoding=&quot;UTF-8&quot; standalone=&quot;yes&quot;?&gt;&#13;&#13;&#13;&#13;&#13;&#13;&#10;&lt;?mso-application progid=&quot;Word.Document&quot;?&gt;&#13;&#13;&#13;&#13;&#13;&#13;&#10;&lt;w:wordDocument xmlns:aml=&quot;http://schemas.microsoft.com/aml/2001/core&quot; xmlns:wpc=&quot;http://schemas.microsoft.com/office/word/2010/wordprocessingCanvas&quot; xmlns:cx=&quot;http://schemas.microsoft.com/office/drawing/2014/chartex&quot; xmlns:cx1=&quot;http://schemas.microsoft.com/office/drawing/2015/9/8/chartex&quot; xmlns:cx2=&quot;http://schemas.microsoft.com/office/drawing/2015/10/21/chartex&quot; xmlns:cx3=&quot;http://schemas.microsoft.com/office/drawing/2016/5/9/chartex&quot; xmlns:cx4=&quot;http://schemas.microsoft.com/office/drawing/2016/5/10/chartex&quot; xmlns:cx5=&quot;http://schemas.microsoft.com/office/drawing/2016/5/11/chartex&quot; xmlns:cx6=&quot;http://schemas.microsoft.com/office/drawing/2016/5/12/chartex&quot; xmlns:cx7=&quot;http://schemas.microsoft.com/office/drawing/2016/5/13/chartex&quot; xmlns:cx8=&quot;http://schemas.microsoft.com/office/drawing/2016/5/14/chartex&quot; xmlns:cr=&quot;http://schemas.microsoft.com/office/comments/2020/reactions&quot; xmlns:dt=&quot;uuid:C2F41010-65B3-11d1-A29F-00AA00C14882&quot; xmlns:mc=&quot;http://schemas.openxmlformats.org/markup-compatibility/2006&quot; xmlns:aink=&quot;http://schemas.microsoft.com/office/drawing/2016/ink&quot; xmlns:am3d=&quot;http://schemas.microsoft.com/office/drawing/2017/model3d&quot; xmlns:o=&quot;urn:schemas-microsoft-com:office:office&quot; xmlns:oel=&quot;http://schemas.microsoft.com/office/2019/extlst&quot; xmlns:m=&quot;http://schemas.openxmlformats.org/officeDocument/2006/math&quot; xmlns:v=&quot;urn:schemas-microsoft-com:vml&quot; xmlns:w10=&quot;urn:schemas-microsoft-com:office:word&quot; xmlns:w=&quot;http://schemas.microsoft.com/office/word/2003/wordml&quot; xmlns:wx=&quot;http://schemas.microsoft.com/office/word/2003/auxHint&quot; xmlns:wne=&quot;http://schemas.microsoft.com/office/word/2006/wordml&quot; xmlns:wsp=&quot;http://schemas.microsoft.com/office/word/2003/wordml/sp2&quot; xmlns:sl=&quot;http://schemas.microsoft.com/schemaLibrary/2003/core&quot; w:macrosPresent=&quot;no&quot; w:embeddedObjPresent=&quot;no&quot; w:ocxPresent=&quot;no&quot; xml:space=&quot;preserve&quot;&gt;&lt;w:ignoreSubtree w:val=&quot;http://schemas.microsoft.com/office/word/2003/wordml/sp2&quot;/&gt;&lt;o:DocumentProperties&gt;&lt;o:Version&gt;16&lt;/o:Version&gt;&lt;/o:DocumentProperties&gt;&lt;w:shapeDefaults&gt;&lt;o:shapedefaults v:ext=&quot;edit&quot; spidmax=&quot;1026&quot;/&gt;&lt;o:shapelayout v:ext=&quot;edit&quot;&gt;&lt;o:idmap v:ext=&quot;edit&quot; data=&quot;1&quot;/&gt;&lt;/o:shapelayout&gt;&lt;/w:shapeDefaults&gt;&lt;w:docPr&gt;&lt;w:view w:val=&quot;print&quot;/&gt;&lt;w:zoom w:percent=&quot;232&quot;/&gt;&lt;w:doNotEmbedSystemFonts/&gt;&lt;w:defaultTabStop w:val=&quot;708&quot;/&gt;&lt;w:hyphenationZone w:val=&quot;425&quot;/&gt;&lt;w:punctuationKerning/&gt;&lt;w:characterSpacingControl w:val=&quot;DontCompress&quot;/&gt;&lt;w:optimizeForBrowser/&gt;&lt;w:allowPNG/&gt;&lt;w:validateAgainstSchema/&gt;&lt;w:saveInvalidXML w:val=&quot;off&quot;/&gt;&lt;w:ignoreMixedContent w:val=&quot;off&quot;/&gt;&lt;w:alwaysShowPlaceholderText w:val=&quot;off&quot;/&gt;&lt;w:compat&gt;&lt;w:breakWrappedTables/&gt;&lt;w:snapToGridInCell/&gt;&lt;w:wrapTextWithPunct/&gt;&lt;w:useAsianBreakRules/&gt;&lt;w:dontGrowAutofit/&gt;&lt;/w:compat&gt;&lt;wsp:rsids&gt;&lt;wsp:rsidRoot wsp:val=&quot;00882373&quot;/&gt;&lt;wsp:rsid wsp:val=&quot;00001961&quot;/&gt;&lt;wsp:rsid wsp:val=&quot;0001694A&quot;/&gt;&lt;wsp:rsid wsp:val=&quot;00036453&quot;/&gt;&lt;wsp:rsid wsp:val=&quot;000376C1&quot;/&gt;&lt;wsp:rsid wsp:val=&quot;000377D9&quot;/&gt;&lt;wsp:rsid wsp:val=&quot;00074F20&quot;/&gt;&lt;wsp:rsid wsp:val=&quot;0010411B&quot;/&gt;&lt;wsp:rsid wsp:val=&quot;00166D1B&quot;/&gt;&lt;wsp:rsid wsp:val=&quot;00197CA5&quot;/&gt;&lt;wsp:rsid wsp:val=&quot;001A14C6&quot;/&gt;&lt;wsp:rsid wsp:val=&quot;001B280F&quot;/&gt;&lt;wsp:rsid wsp:val=&quot;001F1FB4&quot;/&gt;&lt;wsp:rsid wsp:val=&quot;00221DA6&quot;/&gt;&lt;wsp:rsid wsp:val=&quot;00256D6E&quot;/&gt;&lt;wsp:rsid wsp:val=&quot;0027320C&quot;/&gt;&lt;wsp:rsid wsp:val=&quot;00282FCB&quot;/&gt;&lt;wsp:rsid wsp:val=&quot;00290362&quot;/&gt;&lt;wsp:rsid wsp:val=&quot;002B554C&quot;/&gt;&lt;wsp:rsid wsp:val=&quot;002C4423&quot;/&gt;&lt;wsp:rsid wsp:val=&quot;00302356&quot;/&gt;&lt;wsp:rsid wsp:val=&quot;00316761&quot;/&gt;&lt;wsp:rsid wsp:val=&quot;0033095E&quot;/&gt;&lt;wsp:rsid wsp:val=&quot;0037554F&quot;/&gt;&lt;wsp:rsid wsp:val=&quot;00387186&quot;/&gt;&lt;wsp:rsid wsp:val=&quot;00397D95&quot;/&gt;&lt;wsp:rsid wsp:val=&quot;003B1342&quot;/&gt;&lt;wsp:rsid wsp:val=&quot;003D5BBC&quot;/&gt;&lt;wsp:rsid wsp:val=&quot;003D6AB8&quot;/&gt;&lt;wsp:rsid wsp:val=&quot;003D7D0B&quot;/&gt;&lt;wsp:rsid wsp:val=&quot;00442202&quot;/&gt;&lt;wsp:rsid wsp:val=&quot;004D340D&quot;/&gt;&lt;wsp:rsid wsp:val=&quot;004F71BD&quot;/&gt;&lt;wsp:rsid wsp:val=&quot;00525C6A&quot;/&gt;&lt;wsp:rsid wsp:val=&quot;00572465&quot;/&gt;&lt;wsp:rsid wsp:val=&quot;00586EDA&quot;/&gt;&lt;wsp:rsid wsp:val=&quot;005B53AA&quot;/&gt;&lt;wsp:rsid wsp:val=&quot;005E01E7&quot;/&gt;&lt;wsp:rsid wsp:val=&quot;005E5EC6&quot;/&gt;&lt;wsp:rsid wsp:val=&quot;006677AA&quot;/&gt;&lt;wsp:rsid wsp:val=&quot;0068574D&quot;/&gt;&lt;wsp:rsid wsp:val=&quot;006D2580&quot;/&gt;&lt;wsp:rsid wsp:val=&quot;006D538D&quot;/&gt;&lt;wsp:rsid wsp:val=&quot;00724BBE&quot;/&gt;&lt;wsp:rsid wsp:val=&quot;00766A9F&quot;/&gt;&lt;wsp:rsid wsp:val=&quot;00775D88&quot;/&gt;&lt;wsp:rsid wsp:val=&quot;0080328A&quot;/&gt;&lt;wsp:rsid wsp:val=&quot;00813FAF&quot;/&gt;&lt;wsp:rsid wsp:val=&quot;008567F2&quot;/&gt;&lt;wsp:rsid wsp:val=&quot;00865DF9&quot;/&gt;&lt;wsp:rsid wsp:val=&quot;00876291&quot;/&gt;&lt;wsp:rsid wsp:val=&quot;00882373&quot;/&gt;&lt;wsp:rsid wsp:val=&quot;008C4A63&quot;/&gt;&lt;wsp:rsid wsp:val=&quot;008D1774&quot;/&gt;&lt;wsp:rsid wsp:val=&quot;0091730D&quot;/&gt;&lt;wsp:rsid wsp:val=&quot;009268F4&quot;/&gt;&lt;wsp:rsid wsp:val=&quot;00926A09&quot;/&gt;&lt;wsp:rsid wsp:val=&quot;009413B5&quot;/&gt;&lt;wsp:rsid wsp:val=&quot;009A5B2B&quot;/&gt;&lt;wsp:rsid wsp:val=&quot;009B308D&quot;/&gt;&lt;wsp:rsid wsp:val=&quot;009D067D&quot;/&gt;&lt;wsp:rsid wsp:val=&quot;009D79DF&quot;/&gt;&lt;wsp:rsid wsp:val=&quot;009E4AE7&quot;/&gt;&lt;wsp:rsid wsp:val=&quot;009F25C3&quot;/&gt;&lt;wsp:rsid wsp:val=&quot;009F73A1&quot;/&gt;&lt;wsp:rsid wsp:val=&quot;00A146F4&quot;/&gt;&lt;wsp:rsid wsp:val=&quot;00A15973&quot;/&gt;&lt;wsp:rsid wsp:val=&quot;00A55F7B&quot;/&gt;&lt;wsp:rsid wsp:val=&quot;00A81898&quot;/&gt;&lt;wsp:rsid wsp:val=&quot;00AA06EB&quot;/&gt;&lt;wsp:rsid wsp:val=&quot;00AB27EF&quot;/&gt;&lt;wsp:rsid wsp:val=&quot;00B1384B&quot;/&gt;&lt;wsp:rsid wsp:val=&quot;00B65DA8&quot;/&gt;&lt;wsp:rsid wsp:val=&quot;00B80CF8&quot;/&gt;&lt;wsp:rsid wsp:val=&quot;00BB5FD0&quot;/&gt;&lt;wsp:rsid wsp:val=&quot;00BD0F48&quot;/&gt;&lt;wsp:rsid wsp:val=&quot;00BD5BC7&quot;/&gt;&lt;wsp:rsid wsp:val=&quot;00BE1D24&quot;/&gt;&lt;wsp:rsid wsp:val=&quot;00C0458A&quot;/&gt;&lt;wsp:rsid wsp:val=&quot;00C2494F&quot;/&gt;&lt;wsp:rsid wsp:val=&quot;00D0718D&quot;/&gt;&lt;wsp:rsid wsp:val=&quot;00D1554B&quot;/&gt;&lt;wsp:rsid wsp:val=&quot;00D2157D&quot;/&gt;&lt;wsp:rsid wsp:val=&quot;00D66C87&quot;/&gt;&lt;wsp:rsid wsp:val=&quot;00D84372&quot;/&gt;&lt;wsp:rsid wsp:val=&quot;00DA64C9&quot;/&gt;&lt;wsp:rsid wsp:val=&quot;00E36A08&quot;/&gt;&lt;wsp:rsid wsp:val=&quot;00E523FA&quot;/&gt;&lt;wsp:rsid wsp:val=&quot;00E554F8&quot;/&gt;&lt;wsp:rsid wsp:val=&quot;00E64A40&quot;/&gt;&lt;wsp:rsid wsp:val=&quot;00ED45F2&quot;/&gt;&lt;wsp:rsid wsp:val=&quot;00EF312C&quot;/&gt;&lt;wsp:rsid wsp:val=&quot;00F24BAE&quot;/&gt;&lt;wsp:rsid wsp:val=&quot;00F442C3&quot;/&gt;&lt;wsp:rsid wsp:val=&quot;00F5414F&quot;/&gt;&lt;wsp:rsid wsp:val=&quot;00F71C06&quot;/&gt;&lt;wsp:rsid wsp:val=&quot;00F72771&quot;/&gt;&lt;wsp:rsid wsp:val=&quot;00FA4559&quot;/&gt;&lt;wsp:rsid wsp:val=&quot;00FB3F63&quot;/&gt;&lt;wsp:rsid wsp:val=&quot;00FD0061&quot;/&gt;&lt;wsp:rsid wsp:val=&quot;00FF1675&quot;/&gt;&lt;/wsp:rsids&gt;&lt;/w:docPr&gt;&lt;w:body&gt;&lt;wx:sect&gt;&lt;w:p wsp:rsidR=&quot;004F71BD&quot; wsp:rsidRDefault=&quot;004F71BD&quot; wsp:rsidP=&quot;004F71BD&quot;&gt;&lt;m:oMathPara&gt;&lt;m:oMath&gt;&lt;m:r&gt;&lt;w:rPr&gt;&lt;w:rFonts w:ascii=&quot;Cambria Math&quot; w:h-ansi=&quot;Cambria Math&quot;/&gt;&lt;wx:font wx:val=&quot;Cambria Math&quot;/&gt;&lt;w:i/&gt;&lt;w:color w:val=&quot;000000&quot;/&gt;&lt;/w:rPr&gt;&lt;m:t&gt;O(nm).&lt;/m:t&gt;&lt;/m:r&gt;&lt;/m:oMath&gt;&lt;/m:oMathPara&gt;&lt;/w:p&gt;&lt;w:sectPr wsp:rsidR=&quot;00000000&quot;&gt;&lt;w:pgSz w:w=&quot;12240&quot; w:h=&quot;15840&quot;/&gt;&lt;w:pgMar w:top=&quot;1440&quot; w:right=&quot;1440&quot; w:bottom=&quot;1440&quot; w:left=&quot;1440&quot; w:header=&quot;720&quot; w:footer=&quot;720&quot; w:gutter=&quot;0&quot;/&gt;&lt;w:cols w:space=&quot;720&quot;/&gt;&lt;/w:sectPr&gt;&lt;/wx:sect&gt;&lt;/w:body&gt;&lt;/w:wordDocument&gt;">
+        <w:pict w14:anchorId="271B9F60">
+          <v:shape id="_x0000_i1050" type="#_x0000_t75" alt="" style="width:37.85pt;height:14.9pt;mso-width-percent:0;mso-height-percent:0;mso-width-percent:0;mso-height-percent:0" equationxml="&lt;?xml version=&quot;1.0&quot; encoding=&quot;UTF-8&quot; standalone=&quot;yes&quot;?&gt;&#13;&#13;&#13;&#13;&#13;&#13;&#13;&#10;&lt;?mso-application progid=&quot;Word.Document&quot;?&gt;&#13;&#13;&#13;&#13;&#13;&#13;&#13;&#10;&lt;w:wordDocument xmlns:aml=&quot;http://schemas.microsoft.com/aml/2001/core&quot; xmlns:wpc=&quot;http://schemas.microsoft.com/office/word/2010/wordprocessingCanvas&quot; xmlns:cx=&quot;http://schemas.microsoft.com/office/drawing/2014/chartex&quot; xmlns:cx1=&quot;http://schemas.microsoft.com/office/drawing/2015/9/8/chartex&quot; xmlns:cx2=&quot;http://schemas.microsoft.com/office/drawing/2015/10/21/chartex&quot; xmlns:cx3=&quot;http://schemas.microsoft.com/office/drawing/2016/5/9/chartex&quot; xmlns:cx4=&quot;http://schemas.microsoft.com/office/drawing/2016/5/10/chartex&quot; xmlns:cx5=&quot;http://schemas.microsoft.com/office/drawing/2016/5/11/chartex&quot; xmlns:cx6=&quot;http://schemas.microsoft.com/office/drawing/2016/5/12/chartex&quot; xmlns:cx7=&quot;http://schemas.microsoft.com/office/drawing/2016/5/13/chartex&quot; xmlns:cx8=&quot;http://schemas.microsoft.com/office/drawing/2016/5/14/chartex&quot; xmlns:cr=&quot;http://schemas.microsoft.com/office/comments/2020/reactions&quot; xmlns:dt=&quot;uuid:C2F41010-65B3-11d1-A29F-00AA00C14882&quot; xmlns:mc=&quot;http://schemas.openxmlformats.org/markup-compatibility/2006&quot; xmlns:aink=&quot;http://schemas.microsoft.com/office/drawing/2016/ink&quot; xmlns:am3d=&quot;http://schemas.microsoft.com/office/drawing/2017/model3d&quot; xmlns:o=&quot;urn:schemas-microsoft-com:office:office&quot; xmlns:oel=&quot;http://schemas.microsoft.com/office/2019/extlst&quot; xmlns:m=&quot;http://schemas.openxmlformats.org/officeDocument/2006/math&quot; xmlns:v=&quot;urn:schemas-microsoft-com:vml&quot; xmlns:w10=&quot;urn:schemas-microsoft-com:office:word&quot; xmlns:w=&quot;http://schemas.microsoft.com/office/word/2003/wordml&quot; xmlns:wx=&quot;http://schemas.microsoft.com/office/word/2003/auxHint&quot; xmlns:wne=&quot;http://schemas.microsoft.com/office/word/2006/wordml&quot; xmlns:wsp=&quot;http://schemas.microsoft.com/office/word/2003/wordml/sp2&quot; xmlns:sl=&quot;http://schemas.microsoft.com/schemaLibrary/2003/core&quot; w:macrosPresent=&quot;no&quot; w:embeddedObjPresent=&quot;no&quot; w:ocxPresent=&quot;no&quot; xml:space=&quot;preserve&quot;&gt;&lt;w:ignoreSubtree w:val=&quot;http://schemas.microsoft.com/office/word/2003/wordml/sp2&quot;/&gt;&lt;o:DocumentProperties&gt;&lt;o:Version&gt;16&lt;/o:Version&gt;&lt;/o:DocumentProperties&gt;&lt;w:shapeDefaults&gt;&lt;o:shapedefaults v:ext=&quot;edit&quot; spidmax=&quot;1026&quot;/&gt;&lt;o:shapelayout v:ext=&quot;edit&quot;&gt;&lt;o:idmap v:ext=&quot;edit&quot; data=&quot;1&quot;/&gt;&lt;/o:shapelayout&gt;&lt;/w:shapeDefaults&gt;&lt;w:docPr&gt;&lt;w:view w:val=&quot;print&quot;/&gt;&lt;w:zoom w:percent=&quot;232&quot;/&gt;&lt;w:doNotEmbedSystemFonts/&gt;&lt;w:defaultTabStop w:val=&quot;708&quot;/&gt;&lt;w:hyphenationZone w:val=&quot;425&quot;/&gt;&lt;w:punctuationKerning/&gt;&lt;w:characterSpacingControl w:val=&quot;DontCompress&quot;/&gt;&lt;w:optimizeForBrowser/&gt;&lt;w:allowPNG/&gt;&lt;w:validateAgainstSchema/&gt;&lt;w:saveInvalidXML w:val=&quot;off&quot;/&gt;&lt;w:ignoreMixedContent w:val=&quot;off&quot;/&gt;&lt;w:alwaysShowPlaceholderText w:val=&quot;off&quot;/&gt;&lt;w:compat&gt;&lt;w:breakWrappedTables/&gt;&lt;w:snapToGridInCell/&gt;&lt;w:wrapTextWithPunct/&gt;&lt;w:useAsianBreakRules/&gt;&lt;w:dontGrowAutofit/&gt;&lt;/w:compat&gt;&lt;wsp:rsids&gt;&lt;wsp:rsidRoot wsp:val=&quot;00882373&quot;/&gt;&lt;wsp:rsid wsp:val=&quot;00001961&quot;/&gt;&lt;wsp:rsid wsp:val=&quot;0001694A&quot;/&gt;&lt;wsp:rsid wsp:val=&quot;00036453&quot;/&gt;&lt;wsp:rsid wsp:val=&quot;000376C1&quot;/&gt;&lt;wsp:rsid wsp:val=&quot;000377D9&quot;/&gt;&lt;wsp:rsid wsp:val=&quot;00074F20&quot;/&gt;&lt;wsp:rsid wsp:val=&quot;0010411B&quot;/&gt;&lt;wsp:rsid wsp:val=&quot;00166D1B&quot;/&gt;&lt;wsp:rsid wsp:val=&quot;00197CA5&quot;/&gt;&lt;wsp:rsid wsp:val=&quot;001A14C6&quot;/&gt;&lt;wsp:rsid wsp:val=&quot;001B280F&quot;/&gt;&lt;wsp:rsid wsp:val=&quot;001F1FB4&quot;/&gt;&lt;wsp:rsid wsp:val=&quot;00221DA6&quot;/&gt;&lt;wsp:rsid wsp:val=&quot;00256D6E&quot;/&gt;&lt;wsp:rsid wsp:val=&quot;0027320C&quot;/&gt;&lt;wsp:rsid wsp:val=&quot;00282FCB&quot;/&gt;&lt;wsp:rsid wsp:val=&quot;00290362&quot;/&gt;&lt;wsp:rsid wsp:val=&quot;002B554C&quot;/&gt;&lt;wsp:rsid wsp:val=&quot;002C4423&quot;/&gt;&lt;wsp:rsid wsp:val=&quot;00302356&quot;/&gt;&lt;wsp:rsid wsp:val=&quot;00316761&quot;/&gt;&lt;wsp:rsid wsp:val=&quot;0033095E&quot;/&gt;&lt;wsp:rsid wsp:val=&quot;0037554F&quot;/&gt;&lt;wsp:rsid wsp:val=&quot;00387186&quot;/&gt;&lt;wsp:rsid wsp:val=&quot;00397D95&quot;/&gt;&lt;wsp:rsid wsp:val=&quot;003B1342&quot;/&gt;&lt;wsp:rsid wsp:val=&quot;003D5BBC&quot;/&gt;&lt;wsp:rsid wsp:val=&quot;003D6AB8&quot;/&gt;&lt;wsp:rsid wsp:val=&quot;003D7D0B&quot;/&gt;&lt;wsp:rsid wsp:val=&quot;00442202&quot;/&gt;&lt;wsp:rsid wsp:val=&quot;004D340D&quot;/&gt;&lt;wsp:rsid wsp:val=&quot;004F71BD&quot;/&gt;&lt;wsp:rsid wsp:val=&quot;00525C6A&quot;/&gt;&lt;wsp:rsid wsp:val=&quot;00572465&quot;/&gt;&lt;wsp:rsid wsp:val=&quot;00586EDA&quot;/&gt;&lt;wsp:rsid wsp:val=&quot;005B53AA&quot;/&gt;&lt;wsp:rsid wsp:val=&quot;005E01E7&quot;/&gt;&lt;wsp:rsid wsp:val=&quot;005E5EC6&quot;/&gt;&lt;wsp:rsid wsp:val=&quot;006677AA&quot;/&gt;&lt;wsp:rsid wsp:val=&quot;0068574D&quot;/&gt;&lt;wsp:rsid wsp:val=&quot;006D2580&quot;/&gt;&lt;wsp:rsid wsp:val=&quot;006D538D&quot;/&gt;&lt;wsp:rsid wsp:val=&quot;00724BBE&quot;/&gt;&lt;wsp:rsid wsp:val=&quot;00766A9F&quot;/&gt;&lt;wsp:rsid wsp:val=&quot;00775D88&quot;/&gt;&lt;wsp:rsid wsp:val=&quot;0080328A&quot;/&gt;&lt;wsp:rsid wsp:val=&quot;00813FAF&quot;/&gt;&lt;wsp:rsid wsp:val=&quot;008567F2&quot;/&gt;&lt;wsp:rsid wsp:val=&quot;00865DF9&quot;/&gt;&lt;wsp:rsid wsp:val=&quot;00876291&quot;/&gt;&lt;wsp:rsid wsp:val=&quot;00882373&quot;/&gt;&lt;wsp:rsid wsp:val=&quot;008C4A63&quot;/&gt;&lt;wsp:rsid wsp:val=&quot;008D1774&quot;/&gt;&lt;wsp:rsid wsp:val=&quot;0091730D&quot;/&gt;&lt;wsp:rsid wsp:val=&quot;009268F4&quot;/&gt;&lt;wsp:rsid wsp:val=&quot;00926A09&quot;/&gt;&lt;wsp:rsid wsp:val=&quot;009413B5&quot;/&gt;&lt;wsp:rsid wsp:val=&quot;009A5B2B&quot;/&gt;&lt;wsp:rsid wsp:val=&quot;009B308D&quot;/&gt;&lt;wsp:rsid wsp:val=&quot;009D067D&quot;/&gt;&lt;wsp:rsid wsp:val=&quot;009D79DF&quot;/&gt;&lt;wsp:rsid wsp:val=&quot;009E4AE7&quot;/&gt;&lt;wsp:rsid wsp:val=&quot;009F25C3&quot;/&gt;&lt;wsp:rsid wsp:val=&quot;009F73A1&quot;/&gt;&lt;wsp:rsid wsp:val=&quot;00A146F4&quot;/&gt;&lt;wsp:rsid wsp:val=&quot;00A15973&quot;/&gt;&lt;wsp:rsid wsp:val=&quot;00A55F7B&quot;/&gt;&lt;wsp:rsid wsp:val=&quot;00A81898&quot;/&gt;&lt;wsp:rsid wsp:val=&quot;00AA06EB&quot;/&gt;&lt;wsp:rsid wsp:val=&quot;00AB27EF&quot;/&gt;&lt;wsp:rsid wsp:val=&quot;00B1384B&quot;/&gt;&lt;wsp:rsid wsp:val=&quot;00B65DA8&quot;/&gt;&lt;wsp:rsid wsp:val=&quot;00B80CF8&quot;/&gt;&lt;wsp:rsid wsp:val=&quot;00BB5FD0&quot;/&gt;&lt;wsp:rsid wsp:val=&quot;00BD0F48&quot;/&gt;&lt;wsp:rsid wsp:val=&quot;00BD5BC7&quot;/&gt;&lt;wsp:rsid wsp:val=&quot;00BE1D24&quot;/&gt;&lt;wsp:rsid wsp:val=&quot;00C0458A&quot;/&gt;&lt;wsp:rsid wsp:val=&quot;00C2494F&quot;/&gt;&lt;wsp:rsid wsp:val=&quot;00D0718D&quot;/&gt;&lt;wsp:rsid wsp:val=&quot;00D1554B&quot;/&gt;&lt;wsp:rsid wsp:val=&quot;00D2157D&quot;/&gt;&lt;wsp:rsid wsp:val=&quot;00D66C87&quot;/&gt;&lt;wsp:rsid wsp:val=&quot;00D84372&quot;/&gt;&lt;wsp:rsid wsp:val=&quot;00DA64C9&quot;/&gt;&lt;wsp:rsid wsp:val=&quot;00E36A08&quot;/&gt;&lt;wsp:rsid wsp:val=&quot;00E523FA&quot;/&gt;&lt;wsp:rsid wsp:val=&quot;00E554F8&quot;/&gt;&lt;wsp:rsid wsp:val=&quot;00E64A40&quot;/&gt;&lt;wsp:rsid wsp:val=&quot;00ED45F2&quot;/&gt;&lt;wsp:rsid wsp:val=&quot;00EF312C&quot;/&gt;&lt;wsp:rsid wsp:val=&quot;00F24BAE&quot;/&gt;&lt;wsp:rsid wsp:val=&quot;00F442C3&quot;/&gt;&lt;wsp:rsid wsp:val=&quot;00F5414F&quot;/&gt;&lt;wsp:rsid wsp:val=&quot;00F71C06&quot;/&gt;&lt;wsp:rsid wsp:val=&quot;00F72771&quot;/&gt;&lt;wsp:rsid wsp:val=&quot;00FA4559&quot;/&gt;&lt;wsp:rsid wsp:val=&quot;00FB3F63&quot;/&gt;&lt;wsp:rsid wsp:val=&quot;00FD0061&quot;/&gt;&lt;wsp:rsid wsp:val=&quot;00FF1675&quot;/&gt;&lt;/wsp:rsids&gt;&lt;/w:docPr&gt;&lt;w:body&gt;&lt;wx:sect&gt;&lt;w:p wsp:rsidR=&quot;004F71BD&quot; wsp:rsidRDefault=&quot;004F71BD&quot; wsp:rsidP=&quot;004F71BD&quot;&gt;&lt;m:oMathPara&gt;&lt;m:oMath&gt;&lt;m:r&gt;&lt;w:rPr&gt;&lt;w:rFonts w:ascii=&quot;Cambria Math&quot; w:h-ansi=&quot;Cambria Math&quot;/&gt;&lt;wx:font wx:val=&quot;Cambria Math&quot;/&gt;&lt;w:i/&gt;&lt;w:color w:val=&quot;000000&quot;/&gt;&lt;/w:rPr&gt;&lt;m:t&gt;O(nm).&lt;/m:t&gt;&lt;/m:r&gt;&lt;/m:oMath&gt;&lt;/m:oMathPara&gt;&lt;/w:p&gt;&lt;w:sectPr wsp:rsidR=&quot;00000000&quot;&gt;&lt;w:pgSz w:w=&quot;12240&quot; w:h=&quot;15840&quot;/&gt;&lt;w:pgMar w:top=&quot;1440&quot; w:right=&quot;1440&quot; w:bottom=&quot;1440&quot; w:left=&quot;1440&quot; w:header=&quot;720&quot; w:footer=&quot;720&quot; w:gutter=&quot;0&quot;/&gt;&lt;w:cols w:space=&quot;720&quot;/&gt;&lt;/w:sectPr&gt;&lt;/wx:sect&gt;&lt;/w:body&gt;&lt;/w:wordDocument&gt;">
             <v:imagedata r:id="rId28" o:title="" chromakey="white"/>
           </v:shape>
         </w:pict>
@@ -19327,8 +19770,8 @@
           <w:noProof/>
           <w:position w:val="-6"/>
         </w:rPr>
-        <w:pict w14:anchorId="05EA7AD6">
-          <v:shape id="_x0000_i1049" type="#_x0000_t75" alt="" style="width:28.9pt;height:15.1pt;mso-width-percent:0;mso-height-percent:0;mso-width-percent:0;mso-height-percent:0" equationxml="&lt;?xml version=&quot;1.0&quot; encoding=&quot;UTF-8&quot; standalone=&quot;yes&quot;?&gt;&#13;&#13;&#13;&#13;&#13;&#13;&#10;&lt;?mso-application progid=&quot;Word.Document&quot;?&gt;&#13;&#13;&#13;&#13;&#13;&#13;&#10;&lt;w:wordDocument xmlns:aml=&quot;http://schemas.microsoft.com/aml/2001/core&quot; xmlns:wpc=&quot;http://schemas.microsoft.com/office/word/2010/wordprocessingCanvas&quot; xmlns:cx=&quot;http://schemas.microsoft.com/office/drawing/2014/chartex&quot; xmlns:cx1=&quot;http://schemas.microsoft.com/office/drawing/2015/9/8/chartex&quot; xmlns:cx2=&quot;http://schemas.microsoft.com/office/drawing/2015/10/21/chartex&quot; xmlns:cx3=&quot;http://schemas.microsoft.com/office/drawing/2016/5/9/chartex&quot; xmlns:cx4=&quot;http://schemas.microsoft.com/office/drawing/2016/5/10/chartex&quot; xmlns:cx5=&quot;http://schemas.microsoft.com/office/drawing/2016/5/11/chartex&quot; xmlns:cx6=&quot;http://schemas.microsoft.com/office/drawing/2016/5/12/chartex&quot; xmlns:cx7=&quot;http://schemas.microsoft.com/office/drawing/2016/5/13/chartex&quot; xmlns:cx8=&quot;http://schemas.microsoft.com/office/drawing/2016/5/14/chartex&quot; xmlns:cr=&quot;http://schemas.microsoft.com/office/comments/2020/reactions&quot; xmlns:dt=&quot;uuid:C2F41010-65B3-11d1-A29F-00AA00C14882&quot; xmlns:mc=&quot;http://schemas.openxmlformats.org/markup-compatibility/2006&quot; xmlns:aink=&quot;http://schemas.microsoft.com/office/drawing/2016/ink&quot; xmlns:am3d=&quot;http://schemas.microsoft.com/office/drawing/2017/model3d&quot; xmlns:o=&quot;urn:schemas-microsoft-com:office:office&quot; xmlns:oel=&quot;http://schemas.microsoft.com/office/2019/extlst&quot; xmlns:m=&quot;http://schemas.openxmlformats.org/officeDocument/2006/math&quot; xmlns:v=&quot;urn:schemas-microsoft-com:vml&quot; xmlns:w10=&quot;urn:schemas-microsoft-com:office:word&quot; xmlns:w=&quot;http://schemas.microsoft.com/office/word/2003/wordml&quot; xmlns:wx=&quot;http://schemas.microsoft.com/office/word/2003/auxHint&quot; xmlns:wne=&quot;http://schemas.microsoft.com/office/word/2006/wordml&quot; xmlns:wsp=&quot;http://schemas.microsoft.com/office/word/2003/wordml/sp2&quot; xmlns:sl=&quot;http://schemas.microsoft.com/schemaLibrary/2003/core&quot; w:macrosPresent=&quot;no&quot; w:embeddedObjPresent=&quot;no&quot; w:ocxPresent=&quot;no&quot; xml:space=&quot;preserve&quot;&gt;&lt;w:ignoreSubtree w:val=&quot;http://schemas.microsoft.com/office/word/2003/wordml/sp2&quot;/&gt;&lt;o:DocumentProperties&gt;&lt;o:Version&gt;16&lt;/o:Version&gt;&lt;/o:DocumentProperties&gt;&lt;w:shapeDefaults&gt;&lt;o:shapedefaults v:ext=&quot;edit&quot; spidmax=&quot;1026&quot;/&gt;&lt;o:shapelayout v:ext=&quot;edit&quot;&gt;&lt;o:idmap v:ext=&quot;edit&quot; data=&quot;1&quot;/&gt;&lt;/o:shapelayout&gt;&lt;/w:shapeDefaults&gt;&lt;w:docPr&gt;&lt;w:view w:val=&quot;print&quot;/&gt;&lt;w:zoom w:percent=&quot;232&quot;/&gt;&lt;w:doNotEmbedSystemFonts/&gt;&lt;w:defaultTabStop w:val=&quot;708&quot;/&gt;&lt;w:hyphenationZone w:val=&quot;425&quot;/&gt;&lt;w:punctuationKerning/&gt;&lt;w:characterSpacingControl w:val=&quot;DontCompress&quot;/&gt;&lt;w:optimizeForBrowser/&gt;&lt;w:allowPNG/&gt;&lt;w:validateAgainstSchema/&gt;&lt;w:saveInvalidXML w:val=&quot;off&quot;/&gt;&lt;w:ignoreMixedContent w:val=&quot;off&quot;/&gt;&lt;w:alwaysShowPlaceholderText w:val=&quot;off&quot;/&gt;&lt;w:compat&gt;&lt;w:breakWrappedTables/&gt;&lt;w:snapToGridInCell/&gt;&lt;w:wrapTextWithPunct/&gt;&lt;w:useAsianBreakRules/&gt;&lt;w:dontGrowAutofit/&gt;&lt;/w:compat&gt;&lt;wsp:rsids&gt;&lt;wsp:rsidRoot wsp:val=&quot;00882373&quot;/&gt;&lt;wsp:rsid wsp:val=&quot;00001961&quot;/&gt;&lt;wsp:rsid wsp:val=&quot;0001694A&quot;/&gt;&lt;wsp:rsid wsp:val=&quot;00036453&quot;/&gt;&lt;wsp:rsid wsp:val=&quot;000376C1&quot;/&gt;&lt;wsp:rsid wsp:val=&quot;000377D9&quot;/&gt;&lt;wsp:rsid wsp:val=&quot;00074F20&quot;/&gt;&lt;wsp:rsid wsp:val=&quot;0010411B&quot;/&gt;&lt;wsp:rsid wsp:val=&quot;00166D1B&quot;/&gt;&lt;wsp:rsid wsp:val=&quot;00197CA5&quot;/&gt;&lt;wsp:rsid wsp:val=&quot;001A14C6&quot;/&gt;&lt;wsp:rsid wsp:val=&quot;001B280F&quot;/&gt;&lt;wsp:rsid wsp:val=&quot;001F1FB4&quot;/&gt;&lt;wsp:rsid wsp:val=&quot;00221DA6&quot;/&gt;&lt;wsp:rsid wsp:val=&quot;00256D6E&quot;/&gt;&lt;wsp:rsid wsp:val=&quot;0027320C&quot;/&gt;&lt;wsp:rsid wsp:val=&quot;00282FCB&quot;/&gt;&lt;wsp:rsid wsp:val=&quot;00290362&quot;/&gt;&lt;wsp:rsid wsp:val=&quot;002B554C&quot;/&gt;&lt;wsp:rsid wsp:val=&quot;002C4423&quot;/&gt;&lt;wsp:rsid wsp:val=&quot;00302356&quot;/&gt;&lt;wsp:rsid wsp:val=&quot;00316761&quot;/&gt;&lt;wsp:rsid wsp:val=&quot;0033095E&quot;/&gt;&lt;wsp:rsid wsp:val=&quot;0037554F&quot;/&gt;&lt;wsp:rsid wsp:val=&quot;00387186&quot;/&gt;&lt;wsp:rsid wsp:val=&quot;00397D95&quot;/&gt;&lt;wsp:rsid wsp:val=&quot;003B1342&quot;/&gt;&lt;wsp:rsid wsp:val=&quot;003D5BBC&quot;/&gt;&lt;wsp:rsid wsp:val=&quot;003D6AB8&quot;/&gt;&lt;wsp:rsid wsp:val=&quot;003D7D0B&quot;/&gt;&lt;wsp:rsid wsp:val=&quot;00442202&quot;/&gt;&lt;wsp:rsid wsp:val=&quot;004D340D&quot;/&gt;&lt;wsp:rsid wsp:val=&quot;00525C6A&quot;/&gt;&lt;wsp:rsid wsp:val=&quot;00572465&quot;/&gt;&lt;wsp:rsid wsp:val=&quot;00586EDA&quot;/&gt;&lt;wsp:rsid wsp:val=&quot;005B53AA&quot;/&gt;&lt;wsp:rsid wsp:val=&quot;005E01E7&quot;/&gt;&lt;wsp:rsid wsp:val=&quot;005E5EC6&quot;/&gt;&lt;wsp:rsid wsp:val=&quot;006677AA&quot;/&gt;&lt;wsp:rsid wsp:val=&quot;0068574D&quot;/&gt;&lt;wsp:rsid wsp:val=&quot;006D2580&quot;/&gt;&lt;wsp:rsid wsp:val=&quot;006D538D&quot;/&gt;&lt;wsp:rsid wsp:val=&quot;00724BBE&quot;/&gt;&lt;wsp:rsid wsp:val=&quot;00766A9F&quot;/&gt;&lt;wsp:rsid wsp:val=&quot;00775D88&quot;/&gt;&lt;wsp:rsid wsp:val=&quot;0080328A&quot;/&gt;&lt;wsp:rsid wsp:val=&quot;00813FAF&quot;/&gt;&lt;wsp:rsid wsp:val=&quot;008567F2&quot;/&gt;&lt;wsp:rsid wsp:val=&quot;00865DF9&quot;/&gt;&lt;wsp:rsid wsp:val=&quot;00876291&quot;/&gt;&lt;wsp:rsid wsp:val=&quot;00882373&quot;/&gt;&lt;wsp:rsid wsp:val=&quot;008C4A63&quot;/&gt;&lt;wsp:rsid wsp:val=&quot;008D1774&quot;/&gt;&lt;wsp:rsid wsp:val=&quot;0091730D&quot;/&gt;&lt;wsp:rsid wsp:val=&quot;009268F4&quot;/&gt;&lt;wsp:rsid wsp:val=&quot;00926A09&quot;/&gt;&lt;wsp:rsid wsp:val=&quot;009413B5&quot;/&gt;&lt;wsp:rsid wsp:val=&quot;00972B8C&quot;/&gt;&lt;wsp:rsid wsp:val=&quot;009A5B2B&quot;/&gt;&lt;wsp:rsid wsp:val=&quot;009B308D&quot;/&gt;&lt;wsp:rsid wsp:val=&quot;009D067D&quot;/&gt;&lt;wsp:rsid wsp:val=&quot;009D79DF&quot;/&gt;&lt;wsp:rsid wsp:val=&quot;009E4AE7&quot;/&gt;&lt;wsp:rsid wsp:val=&quot;009F25C3&quot;/&gt;&lt;wsp:rsid wsp:val=&quot;009F73A1&quot;/&gt;&lt;wsp:rsid wsp:val=&quot;00A146F4&quot;/&gt;&lt;wsp:rsid wsp:val=&quot;00A15973&quot;/&gt;&lt;wsp:rsid wsp:val=&quot;00A55F7B&quot;/&gt;&lt;wsp:rsid wsp:val=&quot;00A81898&quot;/&gt;&lt;wsp:rsid wsp:val=&quot;00AA06EB&quot;/&gt;&lt;wsp:rsid wsp:val=&quot;00AB27EF&quot;/&gt;&lt;wsp:rsid wsp:val=&quot;00B1384B&quot;/&gt;&lt;wsp:rsid wsp:val=&quot;00B65DA8&quot;/&gt;&lt;wsp:rsid wsp:val=&quot;00B80CF8&quot;/&gt;&lt;wsp:rsid wsp:val=&quot;00BB5FD0&quot;/&gt;&lt;wsp:rsid wsp:val=&quot;00BD0F48&quot;/&gt;&lt;wsp:rsid wsp:val=&quot;00BD5BC7&quot;/&gt;&lt;wsp:rsid wsp:val=&quot;00BE1D24&quot;/&gt;&lt;wsp:rsid wsp:val=&quot;00C0458A&quot;/&gt;&lt;wsp:rsid wsp:val=&quot;00C2494F&quot;/&gt;&lt;wsp:rsid wsp:val=&quot;00D0718D&quot;/&gt;&lt;wsp:rsid wsp:val=&quot;00D1554B&quot;/&gt;&lt;wsp:rsid wsp:val=&quot;00D2157D&quot;/&gt;&lt;wsp:rsid wsp:val=&quot;00D66C87&quot;/&gt;&lt;wsp:rsid wsp:val=&quot;00D84372&quot;/&gt;&lt;wsp:rsid wsp:val=&quot;00DA64C9&quot;/&gt;&lt;wsp:rsid wsp:val=&quot;00E36A08&quot;/&gt;&lt;wsp:rsid wsp:val=&quot;00E523FA&quot;/&gt;&lt;wsp:rsid wsp:val=&quot;00E554F8&quot;/&gt;&lt;wsp:rsid wsp:val=&quot;00E64A40&quot;/&gt;&lt;wsp:rsid wsp:val=&quot;00ED45F2&quot;/&gt;&lt;wsp:rsid wsp:val=&quot;00EF312C&quot;/&gt;&lt;wsp:rsid wsp:val=&quot;00F24BAE&quot;/&gt;&lt;wsp:rsid wsp:val=&quot;00F442C3&quot;/&gt;&lt;wsp:rsid wsp:val=&quot;00F5414F&quot;/&gt;&lt;wsp:rsid wsp:val=&quot;00F71C06&quot;/&gt;&lt;wsp:rsid wsp:val=&quot;00F72771&quot;/&gt;&lt;wsp:rsid wsp:val=&quot;00FA4559&quot;/&gt;&lt;wsp:rsid wsp:val=&quot;00FB3F63&quot;/&gt;&lt;wsp:rsid wsp:val=&quot;00FD0061&quot;/&gt;&lt;wsp:rsid wsp:val=&quot;00FF1675&quot;/&gt;&lt;/wsp:rsids&gt;&lt;/w:docPr&gt;&lt;w:body&gt;&lt;wx:sect&gt;&lt;w:p wsp:rsidR=&quot;00972B8C&quot; wsp:rsidRDefault=&quot;00972B8C&quot; wsp:rsidP=&quot;00972B8C&quot;&gt;&lt;m:oMathPara&gt;&lt;m:oMath&gt;&lt;m:r&gt;&lt;w:rPr&gt;&lt;w:rFonts w:ascii=&quot;Cambria Math&quot; w:h-ansi=&quot;Cambria Math&quot;/&gt;&lt;wx:font wx:val=&quot;Cambria Math&quot;/&gt;&lt;w:i/&gt;&lt;w:color w:val=&quot;000000&quot;/&gt;&lt;/w:rPr&gt;&lt;m:t&gt;8+n&lt;/m:t&gt;&lt;/m:r&gt;&lt;/m:oMath&gt;&lt;/m:oMathPara&gt;&lt;/w:p&gt;&lt;w:sectPr wsp:rsidR=&quot;00000000&quot;&gt;&lt;w:pgSz w:w=&quot;12240&quot; w:h=&quot;15840&quot;/&gt;&lt;w:pgMar w:top=&quot;1440&quot; w:right=&quot;1440&quot; w:bottom=&quot;1440&quot; w:left=&quot;1440&quot; w:header=&quot;720&quot; w:footer=&quot;720&quot; w:gutter=&quot;0&quot;/&gt;&lt;w:cols w:space=&quot;720&quot;/&gt;&lt;/w:sectPr&gt;&lt;/wx:sect&gt;&lt;/w:body&gt;&lt;/w:wordDocument&gt;">
+        <w:pict w14:anchorId="504991A9">
+          <v:shape id="_x0000_i1049" type="#_x0000_t75" alt="" style="width:28.95pt;height:14.9pt;mso-width-percent:0;mso-height-percent:0;mso-width-percent:0;mso-height-percent:0" equationxml="&lt;?xml version=&quot;1.0&quot; encoding=&quot;UTF-8&quot; standalone=&quot;yes&quot;?&gt;&#13;&#13;&#13;&#13;&#13;&#13;&#13;&#10;&lt;?mso-application progid=&quot;Word.Document&quot;?&gt;&#13;&#13;&#13;&#13;&#13;&#13;&#13;&#10;&lt;w:wordDocument xmlns:aml=&quot;http://schemas.microsoft.com/aml/2001/core&quot; xmlns:wpc=&quot;http://schemas.microsoft.com/office/word/2010/wordprocessingCanvas&quot; xmlns:cx=&quot;http://schemas.microsoft.com/office/drawing/2014/chartex&quot; xmlns:cx1=&quot;http://schemas.microsoft.com/office/drawing/2015/9/8/chartex&quot; xmlns:cx2=&quot;http://schemas.microsoft.com/office/drawing/2015/10/21/chartex&quot; xmlns:cx3=&quot;http://schemas.microsoft.com/office/drawing/2016/5/9/chartex&quot; xmlns:cx4=&quot;http://schemas.microsoft.com/office/drawing/2016/5/10/chartex&quot; xmlns:cx5=&quot;http://schemas.microsoft.com/office/drawing/2016/5/11/chartex&quot; xmlns:cx6=&quot;http://schemas.microsoft.com/office/drawing/2016/5/12/chartex&quot; xmlns:cx7=&quot;http://schemas.microsoft.com/office/drawing/2016/5/13/chartex&quot; xmlns:cx8=&quot;http://schemas.microsoft.com/office/drawing/2016/5/14/chartex&quot; xmlns:cr=&quot;http://schemas.microsoft.com/office/comments/2020/reactions&quot; xmlns:dt=&quot;uuid:C2F41010-65B3-11d1-A29F-00AA00C14882&quot; xmlns:mc=&quot;http://schemas.openxmlformats.org/markup-compatibility/2006&quot; xmlns:aink=&quot;http://schemas.microsoft.com/office/drawing/2016/ink&quot; xmlns:am3d=&quot;http://schemas.microsoft.com/office/drawing/2017/model3d&quot; xmlns:o=&quot;urn:schemas-microsoft-com:office:office&quot; xmlns:oel=&quot;http://schemas.microsoft.com/office/2019/extlst&quot; xmlns:m=&quot;http://schemas.openxmlformats.org/officeDocument/2006/math&quot; xmlns:v=&quot;urn:schemas-microsoft-com:vml&quot; xmlns:w10=&quot;urn:schemas-microsoft-com:office:word&quot; xmlns:w=&quot;http://schemas.microsoft.com/office/word/2003/wordml&quot; xmlns:wx=&quot;http://schemas.microsoft.com/office/word/2003/auxHint&quot; xmlns:wne=&quot;http://schemas.microsoft.com/office/word/2006/wordml&quot; xmlns:wsp=&quot;http://schemas.microsoft.com/office/word/2003/wordml/sp2&quot; xmlns:sl=&quot;http://schemas.microsoft.com/schemaLibrary/2003/core&quot; w:macrosPresent=&quot;no&quot; w:embeddedObjPresent=&quot;no&quot; w:ocxPresent=&quot;no&quot; xml:space=&quot;preserve&quot;&gt;&lt;w:ignoreSubtree w:val=&quot;http://schemas.microsoft.com/office/word/2003/wordml/sp2&quot;/&gt;&lt;o:DocumentProperties&gt;&lt;o:Version&gt;16&lt;/o:Version&gt;&lt;/o:DocumentProperties&gt;&lt;w:shapeDefaults&gt;&lt;o:shapedefaults v:ext=&quot;edit&quot; spidmax=&quot;1026&quot;/&gt;&lt;o:shapelayout v:ext=&quot;edit&quot;&gt;&lt;o:idmap v:ext=&quot;edit&quot; data=&quot;1&quot;/&gt;&lt;/o:shapelayout&gt;&lt;/w:shapeDefaults&gt;&lt;w:docPr&gt;&lt;w:view w:val=&quot;print&quot;/&gt;&lt;w:zoom w:percent=&quot;232&quot;/&gt;&lt;w:doNotEmbedSystemFonts/&gt;&lt;w:defaultTabStop w:val=&quot;708&quot;/&gt;&lt;w:hyphenationZone w:val=&quot;425&quot;/&gt;&lt;w:punctuationKerning/&gt;&lt;w:characterSpacingControl w:val=&quot;DontCompress&quot;/&gt;&lt;w:optimizeForBrowser/&gt;&lt;w:allowPNG/&gt;&lt;w:validateAgainstSchema/&gt;&lt;w:saveInvalidXML w:val=&quot;off&quot;/&gt;&lt;w:ignoreMixedContent w:val=&quot;off&quot;/&gt;&lt;w:alwaysShowPlaceholderText w:val=&quot;off&quot;/&gt;&lt;w:compat&gt;&lt;w:breakWrappedTables/&gt;&lt;w:snapToGridInCell/&gt;&lt;w:wrapTextWithPunct/&gt;&lt;w:useAsianBreakRules/&gt;&lt;w:dontGrowAutofit/&gt;&lt;/w:compat&gt;&lt;wsp:rsids&gt;&lt;wsp:rsidRoot wsp:val=&quot;00882373&quot;/&gt;&lt;wsp:rsid wsp:val=&quot;00001961&quot;/&gt;&lt;wsp:rsid wsp:val=&quot;0001694A&quot;/&gt;&lt;wsp:rsid wsp:val=&quot;00036453&quot;/&gt;&lt;wsp:rsid wsp:val=&quot;000376C1&quot;/&gt;&lt;wsp:rsid wsp:val=&quot;000377D9&quot;/&gt;&lt;wsp:rsid wsp:val=&quot;00074F20&quot;/&gt;&lt;wsp:rsid wsp:val=&quot;0010411B&quot;/&gt;&lt;wsp:rsid wsp:val=&quot;00166D1B&quot;/&gt;&lt;wsp:rsid wsp:val=&quot;00197CA5&quot;/&gt;&lt;wsp:rsid wsp:val=&quot;001A14C6&quot;/&gt;&lt;wsp:rsid wsp:val=&quot;001B280F&quot;/&gt;&lt;wsp:rsid wsp:val=&quot;001F1FB4&quot;/&gt;&lt;wsp:rsid wsp:val=&quot;00221DA6&quot;/&gt;&lt;wsp:rsid wsp:val=&quot;00256D6E&quot;/&gt;&lt;wsp:rsid wsp:val=&quot;0027320C&quot;/&gt;&lt;wsp:rsid wsp:val=&quot;00282FCB&quot;/&gt;&lt;wsp:rsid wsp:val=&quot;00290362&quot;/&gt;&lt;wsp:rsid wsp:val=&quot;002B554C&quot;/&gt;&lt;wsp:rsid wsp:val=&quot;002C4423&quot;/&gt;&lt;wsp:rsid wsp:val=&quot;00302356&quot;/&gt;&lt;wsp:rsid wsp:val=&quot;00316761&quot;/&gt;&lt;wsp:rsid wsp:val=&quot;0033095E&quot;/&gt;&lt;wsp:rsid wsp:val=&quot;0037554F&quot;/&gt;&lt;wsp:rsid wsp:val=&quot;00387186&quot;/&gt;&lt;wsp:rsid wsp:val=&quot;00397D95&quot;/&gt;&lt;wsp:rsid wsp:val=&quot;003B1342&quot;/&gt;&lt;wsp:rsid wsp:val=&quot;003D5BBC&quot;/&gt;&lt;wsp:rsid wsp:val=&quot;003D6AB8&quot;/&gt;&lt;wsp:rsid wsp:val=&quot;003D7D0B&quot;/&gt;&lt;wsp:rsid wsp:val=&quot;00442202&quot;/&gt;&lt;wsp:rsid wsp:val=&quot;004D340D&quot;/&gt;&lt;wsp:rsid wsp:val=&quot;00525C6A&quot;/&gt;&lt;wsp:rsid wsp:val=&quot;00572465&quot;/&gt;&lt;wsp:rsid wsp:val=&quot;00586EDA&quot;/&gt;&lt;wsp:rsid wsp:val=&quot;005B53AA&quot;/&gt;&lt;wsp:rsid wsp:val=&quot;005E01E7&quot;/&gt;&lt;wsp:rsid wsp:val=&quot;005E5EC6&quot;/&gt;&lt;wsp:rsid wsp:val=&quot;006677AA&quot;/&gt;&lt;wsp:rsid wsp:val=&quot;0068574D&quot;/&gt;&lt;wsp:rsid wsp:val=&quot;006D2580&quot;/&gt;&lt;wsp:rsid wsp:val=&quot;006D538D&quot;/&gt;&lt;wsp:rsid wsp:val=&quot;00724BBE&quot;/&gt;&lt;wsp:rsid wsp:val=&quot;00766A9F&quot;/&gt;&lt;wsp:rsid wsp:val=&quot;00775D88&quot;/&gt;&lt;wsp:rsid wsp:val=&quot;0080328A&quot;/&gt;&lt;wsp:rsid wsp:val=&quot;00813FAF&quot;/&gt;&lt;wsp:rsid wsp:val=&quot;008567F2&quot;/&gt;&lt;wsp:rsid wsp:val=&quot;00865DF9&quot;/&gt;&lt;wsp:rsid wsp:val=&quot;00876291&quot;/&gt;&lt;wsp:rsid wsp:val=&quot;00882373&quot;/&gt;&lt;wsp:rsid wsp:val=&quot;008C4A63&quot;/&gt;&lt;wsp:rsid wsp:val=&quot;008D1774&quot;/&gt;&lt;wsp:rsid wsp:val=&quot;0091730D&quot;/&gt;&lt;wsp:rsid wsp:val=&quot;009268F4&quot;/&gt;&lt;wsp:rsid wsp:val=&quot;00926A09&quot;/&gt;&lt;wsp:rsid wsp:val=&quot;009413B5&quot;/&gt;&lt;wsp:rsid wsp:val=&quot;00972B8C&quot;/&gt;&lt;wsp:rsid wsp:val=&quot;009A5B2B&quot;/&gt;&lt;wsp:rsid wsp:val=&quot;009B308D&quot;/&gt;&lt;wsp:rsid wsp:val=&quot;009D067D&quot;/&gt;&lt;wsp:rsid wsp:val=&quot;009D79DF&quot;/&gt;&lt;wsp:rsid wsp:val=&quot;009E4AE7&quot;/&gt;&lt;wsp:rsid wsp:val=&quot;009F25C3&quot;/&gt;&lt;wsp:rsid wsp:val=&quot;009F73A1&quot;/&gt;&lt;wsp:rsid wsp:val=&quot;00A146F4&quot;/&gt;&lt;wsp:rsid wsp:val=&quot;00A15973&quot;/&gt;&lt;wsp:rsid wsp:val=&quot;00A55F7B&quot;/&gt;&lt;wsp:rsid wsp:val=&quot;00A81898&quot;/&gt;&lt;wsp:rsid wsp:val=&quot;00AA06EB&quot;/&gt;&lt;wsp:rsid wsp:val=&quot;00AB27EF&quot;/&gt;&lt;wsp:rsid wsp:val=&quot;00B1384B&quot;/&gt;&lt;wsp:rsid wsp:val=&quot;00B65DA8&quot;/&gt;&lt;wsp:rsid wsp:val=&quot;00B80CF8&quot;/&gt;&lt;wsp:rsid wsp:val=&quot;00BB5FD0&quot;/&gt;&lt;wsp:rsid wsp:val=&quot;00BD0F48&quot;/&gt;&lt;wsp:rsid wsp:val=&quot;00BD5BC7&quot;/&gt;&lt;wsp:rsid wsp:val=&quot;00BE1D24&quot;/&gt;&lt;wsp:rsid wsp:val=&quot;00C0458A&quot;/&gt;&lt;wsp:rsid wsp:val=&quot;00C2494F&quot;/&gt;&lt;wsp:rsid wsp:val=&quot;00D0718D&quot;/&gt;&lt;wsp:rsid wsp:val=&quot;00D1554B&quot;/&gt;&lt;wsp:rsid wsp:val=&quot;00D2157D&quot;/&gt;&lt;wsp:rsid wsp:val=&quot;00D66C87&quot;/&gt;&lt;wsp:rsid wsp:val=&quot;00D84372&quot;/&gt;&lt;wsp:rsid wsp:val=&quot;00DA64C9&quot;/&gt;&lt;wsp:rsid wsp:val=&quot;00E36A08&quot;/&gt;&lt;wsp:rsid wsp:val=&quot;00E523FA&quot;/&gt;&lt;wsp:rsid wsp:val=&quot;00E554F8&quot;/&gt;&lt;wsp:rsid wsp:val=&quot;00E64A40&quot;/&gt;&lt;wsp:rsid wsp:val=&quot;00ED45F2&quot;/&gt;&lt;wsp:rsid wsp:val=&quot;00EF312C&quot;/&gt;&lt;wsp:rsid wsp:val=&quot;00F24BAE&quot;/&gt;&lt;wsp:rsid wsp:val=&quot;00F442C3&quot;/&gt;&lt;wsp:rsid wsp:val=&quot;00F5414F&quot;/&gt;&lt;wsp:rsid wsp:val=&quot;00F71C06&quot;/&gt;&lt;wsp:rsid wsp:val=&quot;00F72771&quot;/&gt;&lt;wsp:rsid wsp:val=&quot;00FA4559&quot;/&gt;&lt;wsp:rsid wsp:val=&quot;00FB3F63&quot;/&gt;&lt;wsp:rsid wsp:val=&quot;00FD0061&quot;/&gt;&lt;wsp:rsid wsp:val=&quot;00FF1675&quot;/&gt;&lt;/wsp:rsids&gt;&lt;/w:docPr&gt;&lt;w:body&gt;&lt;wx:sect&gt;&lt;w:p wsp:rsidR=&quot;00972B8C&quot; wsp:rsidRDefault=&quot;00972B8C&quot; wsp:rsidP=&quot;00972B8C&quot;&gt;&lt;m:oMathPara&gt;&lt;m:oMath&gt;&lt;m:r&gt;&lt;w:rPr&gt;&lt;w:rFonts w:ascii=&quot;Cambria Math&quot; w:h-ansi=&quot;Cambria Math&quot;/&gt;&lt;wx:font wx:val=&quot;Cambria Math&quot;/&gt;&lt;w:i/&gt;&lt;w:color w:val=&quot;000000&quot;/&gt;&lt;/w:rPr&gt;&lt;m:t&gt;8+n&lt;/m:t&gt;&lt;/m:r&gt;&lt;/m:oMath&gt;&lt;/m:oMathPara&gt;&lt;/w:p&gt;&lt;w:sectPr wsp:rsidR=&quot;00000000&quot;&gt;&lt;w:pgSz w:w=&quot;12240&quot; w:h=&quot;15840&quot;/&gt;&lt;w:pgMar w:top=&quot;1440&quot; w:right=&quot;1440&quot; w:bottom=&quot;1440&quot; w:left=&quot;1440&quot; w:header=&quot;720&quot; w:footer=&quot;720&quot; w:gutter=&quot;0&quot;/&gt;&lt;w:cols w:space=&quot;720&quot;/&gt;&lt;/w:sectPr&gt;&lt;/wx:sect&gt;&lt;/w:body&gt;&lt;/w:wordDocument&gt;">
             <v:imagedata r:id="rId29" o:title="" chromakey="white"/>
           </v:shape>
         </w:pict>
@@ -19354,8 +19797,8 @@
           <w:noProof/>
           <w:position w:val="-6"/>
         </w:rPr>
-        <w:pict w14:anchorId="15AEF9F2">
-          <v:shape id="_x0000_i1048" type="#_x0000_t75" alt="" style="width:28.9pt;height:15.1pt;mso-width-percent:0;mso-height-percent:0;mso-width-percent:0;mso-height-percent:0" equationxml="&lt;?xml version=&quot;1.0&quot; encoding=&quot;UTF-8&quot; standalone=&quot;yes&quot;?&gt;&#13;&#13;&#13;&#13;&#13;&#13;&#10;&lt;?mso-application progid=&quot;Word.Document&quot;?&gt;&#13;&#13;&#13;&#13;&#13;&#13;&#10;&lt;w:wordDocument xmlns:aml=&quot;http://schemas.microsoft.com/aml/2001/core&quot; xmlns:wpc=&quot;http://schemas.microsoft.com/office/word/2010/wordprocessingCanvas&quot; xmlns:cx=&quot;http://schemas.microsoft.com/office/drawing/2014/chartex&quot; xmlns:cx1=&quot;http://schemas.microsoft.com/office/drawing/2015/9/8/chartex&quot; xmlns:cx2=&quot;http://schemas.microsoft.com/office/drawing/2015/10/21/chartex&quot; xmlns:cx3=&quot;http://schemas.microsoft.com/office/drawing/2016/5/9/chartex&quot; xmlns:cx4=&quot;http://schemas.microsoft.com/office/drawing/2016/5/10/chartex&quot; xmlns:cx5=&quot;http://schemas.microsoft.com/office/drawing/2016/5/11/chartex&quot; xmlns:cx6=&quot;http://schemas.microsoft.com/office/drawing/2016/5/12/chartex&quot; xmlns:cx7=&quot;http://schemas.microsoft.com/office/drawing/2016/5/13/chartex&quot; xmlns:cx8=&quot;http://schemas.microsoft.com/office/drawing/2016/5/14/chartex&quot; xmlns:cr=&quot;http://schemas.microsoft.com/office/comments/2020/reactions&quot; xmlns:dt=&quot;uuid:C2F41010-65B3-11d1-A29F-00AA00C14882&quot; xmlns:mc=&quot;http://schemas.openxmlformats.org/markup-compatibility/2006&quot; xmlns:aink=&quot;http://schemas.microsoft.com/office/drawing/2016/ink&quot; xmlns:am3d=&quot;http://schemas.microsoft.com/office/drawing/2017/model3d&quot; xmlns:o=&quot;urn:schemas-microsoft-com:office:office&quot; xmlns:oel=&quot;http://schemas.microsoft.com/office/2019/extlst&quot; xmlns:m=&quot;http://schemas.openxmlformats.org/officeDocument/2006/math&quot; xmlns:v=&quot;urn:schemas-microsoft-com:vml&quot; xmlns:w10=&quot;urn:schemas-microsoft-com:office:word&quot; xmlns:w=&quot;http://schemas.microsoft.com/office/word/2003/wordml&quot; xmlns:wx=&quot;http://schemas.microsoft.com/office/word/2003/auxHint&quot; xmlns:wne=&quot;http://schemas.microsoft.com/office/word/2006/wordml&quot; xmlns:wsp=&quot;http://schemas.microsoft.com/office/word/2003/wordml/sp2&quot; xmlns:sl=&quot;http://schemas.microsoft.com/schemaLibrary/2003/core&quot; w:macrosPresent=&quot;no&quot; w:embeddedObjPresent=&quot;no&quot; w:ocxPresent=&quot;no&quot; xml:space=&quot;preserve&quot;&gt;&lt;w:ignoreSubtree w:val=&quot;http://schemas.microsoft.com/office/word/2003/wordml/sp2&quot;/&gt;&lt;o:DocumentProperties&gt;&lt;o:Version&gt;16&lt;/o:Version&gt;&lt;/o:DocumentProperties&gt;&lt;w:shapeDefaults&gt;&lt;o:shapedefaults v:ext=&quot;edit&quot; spidmax=&quot;1026&quot;/&gt;&lt;o:shapelayout v:ext=&quot;edit&quot;&gt;&lt;o:idmap v:ext=&quot;edit&quot; data=&quot;1&quot;/&gt;&lt;/o:shapelayout&gt;&lt;/w:shapeDefaults&gt;&lt;w:docPr&gt;&lt;w:view w:val=&quot;print&quot;/&gt;&lt;w:zoom w:percent=&quot;232&quot;/&gt;&lt;w:doNotEmbedSystemFonts/&gt;&lt;w:defaultTabStop w:val=&quot;708&quot;/&gt;&lt;w:hyphenationZone w:val=&quot;425&quot;/&gt;&lt;w:punctuationKerning/&gt;&lt;w:characterSpacingControl w:val=&quot;DontCompress&quot;/&gt;&lt;w:optimizeForBrowser/&gt;&lt;w:allowPNG/&gt;&lt;w:validateAgainstSchema/&gt;&lt;w:saveInvalidXML w:val=&quot;off&quot;/&gt;&lt;w:ignoreMixedContent w:val=&quot;off&quot;/&gt;&lt;w:alwaysShowPlaceholderText w:val=&quot;off&quot;/&gt;&lt;w:compat&gt;&lt;w:breakWrappedTables/&gt;&lt;w:snapToGridInCell/&gt;&lt;w:wrapTextWithPunct/&gt;&lt;w:useAsianBreakRules/&gt;&lt;w:dontGrowAutofit/&gt;&lt;/w:compat&gt;&lt;wsp:rsids&gt;&lt;wsp:rsidRoot wsp:val=&quot;00882373&quot;/&gt;&lt;wsp:rsid wsp:val=&quot;00001961&quot;/&gt;&lt;wsp:rsid wsp:val=&quot;0001694A&quot;/&gt;&lt;wsp:rsid wsp:val=&quot;00036453&quot;/&gt;&lt;wsp:rsid wsp:val=&quot;000376C1&quot;/&gt;&lt;wsp:rsid wsp:val=&quot;000377D9&quot;/&gt;&lt;wsp:rsid wsp:val=&quot;00074F20&quot;/&gt;&lt;wsp:rsid wsp:val=&quot;0010411B&quot;/&gt;&lt;wsp:rsid wsp:val=&quot;00166D1B&quot;/&gt;&lt;wsp:rsid wsp:val=&quot;00197CA5&quot;/&gt;&lt;wsp:rsid wsp:val=&quot;001A14C6&quot;/&gt;&lt;wsp:rsid wsp:val=&quot;001B280F&quot;/&gt;&lt;wsp:rsid wsp:val=&quot;001F1FB4&quot;/&gt;&lt;wsp:rsid wsp:val=&quot;00221DA6&quot;/&gt;&lt;wsp:rsid wsp:val=&quot;00256D6E&quot;/&gt;&lt;wsp:rsid wsp:val=&quot;0027320C&quot;/&gt;&lt;wsp:rsid wsp:val=&quot;00282FCB&quot;/&gt;&lt;wsp:rsid wsp:val=&quot;00290362&quot;/&gt;&lt;wsp:rsid wsp:val=&quot;002B554C&quot;/&gt;&lt;wsp:rsid wsp:val=&quot;002C4423&quot;/&gt;&lt;wsp:rsid wsp:val=&quot;00302356&quot;/&gt;&lt;wsp:rsid wsp:val=&quot;00316761&quot;/&gt;&lt;wsp:rsid wsp:val=&quot;0033095E&quot;/&gt;&lt;wsp:rsid wsp:val=&quot;0037554F&quot;/&gt;&lt;wsp:rsid wsp:val=&quot;00387186&quot;/&gt;&lt;wsp:rsid wsp:val=&quot;00397D95&quot;/&gt;&lt;wsp:rsid wsp:val=&quot;003B1342&quot;/&gt;&lt;wsp:rsid wsp:val=&quot;003D5BBC&quot;/&gt;&lt;wsp:rsid wsp:val=&quot;003D6AB8&quot;/&gt;&lt;wsp:rsid wsp:val=&quot;003D7D0B&quot;/&gt;&lt;wsp:rsid wsp:val=&quot;00442202&quot;/&gt;&lt;wsp:rsid wsp:val=&quot;004D340D&quot;/&gt;&lt;wsp:rsid wsp:val=&quot;00525C6A&quot;/&gt;&lt;wsp:rsid wsp:val=&quot;00572465&quot;/&gt;&lt;wsp:rsid wsp:val=&quot;00586EDA&quot;/&gt;&lt;wsp:rsid wsp:val=&quot;005B53AA&quot;/&gt;&lt;wsp:rsid wsp:val=&quot;005E01E7&quot;/&gt;&lt;wsp:rsid wsp:val=&quot;005E5EC6&quot;/&gt;&lt;wsp:rsid wsp:val=&quot;006677AA&quot;/&gt;&lt;wsp:rsid wsp:val=&quot;0068574D&quot;/&gt;&lt;wsp:rsid wsp:val=&quot;006D2580&quot;/&gt;&lt;wsp:rsid wsp:val=&quot;006D538D&quot;/&gt;&lt;wsp:rsid wsp:val=&quot;00724BBE&quot;/&gt;&lt;wsp:rsid wsp:val=&quot;00766A9F&quot;/&gt;&lt;wsp:rsid wsp:val=&quot;00775D88&quot;/&gt;&lt;wsp:rsid wsp:val=&quot;0080328A&quot;/&gt;&lt;wsp:rsid wsp:val=&quot;00813FAF&quot;/&gt;&lt;wsp:rsid wsp:val=&quot;008567F2&quot;/&gt;&lt;wsp:rsid wsp:val=&quot;00865DF9&quot;/&gt;&lt;wsp:rsid wsp:val=&quot;00876291&quot;/&gt;&lt;wsp:rsid wsp:val=&quot;00882373&quot;/&gt;&lt;wsp:rsid wsp:val=&quot;008C4A63&quot;/&gt;&lt;wsp:rsid wsp:val=&quot;008D1774&quot;/&gt;&lt;wsp:rsid wsp:val=&quot;0091730D&quot;/&gt;&lt;wsp:rsid wsp:val=&quot;009268F4&quot;/&gt;&lt;wsp:rsid wsp:val=&quot;00926A09&quot;/&gt;&lt;wsp:rsid wsp:val=&quot;009413B5&quot;/&gt;&lt;wsp:rsid wsp:val=&quot;00972B8C&quot;/&gt;&lt;wsp:rsid wsp:val=&quot;009A5B2B&quot;/&gt;&lt;wsp:rsid wsp:val=&quot;009B308D&quot;/&gt;&lt;wsp:rsid wsp:val=&quot;009D067D&quot;/&gt;&lt;wsp:rsid wsp:val=&quot;009D79DF&quot;/&gt;&lt;wsp:rsid wsp:val=&quot;009E4AE7&quot;/&gt;&lt;wsp:rsid wsp:val=&quot;009F25C3&quot;/&gt;&lt;wsp:rsid wsp:val=&quot;009F73A1&quot;/&gt;&lt;wsp:rsid wsp:val=&quot;00A146F4&quot;/&gt;&lt;wsp:rsid wsp:val=&quot;00A15973&quot;/&gt;&lt;wsp:rsid wsp:val=&quot;00A55F7B&quot;/&gt;&lt;wsp:rsid wsp:val=&quot;00A81898&quot;/&gt;&lt;wsp:rsid wsp:val=&quot;00AA06EB&quot;/&gt;&lt;wsp:rsid wsp:val=&quot;00AB27EF&quot;/&gt;&lt;wsp:rsid wsp:val=&quot;00B1384B&quot;/&gt;&lt;wsp:rsid wsp:val=&quot;00B65DA8&quot;/&gt;&lt;wsp:rsid wsp:val=&quot;00B80CF8&quot;/&gt;&lt;wsp:rsid wsp:val=&quot;00BB5FD0&quot;/&gt;&lt;wsp:rsid wsp:val=&quot;00BD0F48&quot;/&gt;&lt;wsp:rsid wsp:val=&quot;00BD5BC7&quot;/&gt;&lt;wsp:rsid wsp:val=&quot;00BE1D24&quot;/&gt;&lt;wsp:rsid wsp:val=&quot;00C0458A&quot;/&gt;&lt;wsp:rsid wsp:val=&quot;00C2494F&quot;/&gt;&lt;wsp:rsid wsp:val=&quot;00D0718D&quot;/&gt;&lt;wsp:rsid wsp:val=&quot;00D1554B&quot;/&gt;&lt;wsp:rsid wsp:val=&quot;00D2157D&quot;/&gt;&lt;wsp:rsid wsp:val=&quot;00D66C87&quot;/&gt;&lt;wsp:rsid wsp:val=&quot;00D84372&quot;/&gt;&lt;wsp:rsid wsp:val=&quot;00DA64C9&quot;/&gt;&lt;wsp:rsid wsp:val=&quot;00E36A08&quot;/&gt;&lt;wsp:rsid wsp:val=&quot;00E523FA&quot;/&gt;&lt;wsp:rsid wsp:val=&quot;00E554F8&quot;/&gt;&lt;wsp:rsid wsp:val=&quot;00E64A40&quot;/&gt;&lt;wsp:rsid wsp:val=&quot;00ED45F2&quot;/&gt;&lt;wsp:rsid wsp:val=&quot;00EF312C&quot;/&gt;&lt;wsp:rsid wsp:val=&quot;00F24BAE&quot;/&gt;&lt;wsp:rsid wsp:val=&quot;00F442C3&quot;/&gt;&lt;wsp:rsid wsp:val=&quot;00F5414F&quot;/&gt;&lt;wsp:rsid wsp:val=&quot;00F71C06&quot;/&gt;&lt;wsp:rsid wsp:val=&quot;00F72771&quot;/&gt;&lt;wsp:rsid wsp:val=&quot;00FA4559&quot;/&gt;&lt;wsp:rsid wsp:val=&quot;00FB3F63&quot;/&gt;&lt;wsp:rsid wsp:val=&quot;00FD0061&quot;/&gt;&lt;wsp:rsid wsp:val=&quot;00FF1675&quot;/&gt;&lt;/wsp:rsids&gt;&lt;/w:docPr&gt;&lt;w:body&gt;&lt;wx:sect&gt;&lt;w:p wsp:rsidR=&quot;00972B8C&quot; wsp:rsidRDefault=&quot;00972B8C&quot; wsp:rsidP=&quot;00972B8C&quot;&gt;&lt;m:oMathPara&gt;&lt;m:oMath&gt;&lt;m:r&gt;&lt;w:rPr&gt;&lt;w:rFonts w:ascii=&quot;Cambria Math&quot; w:h-ansi=&quot;Cambria Math&quot;/&gt;&lt;wx:font wx:val=&quot;Cambria Math&quot;/&gt;&lt;w:i/&gt;&lt;w:color w:val=&quot;000000&quot;/&gt;&lt;/w:rPr&gt;&lt;m:t&gt;8+n&lt;/m:t&gt;&lt;/m:r&gt;&lt;/m:oMath&gt;&lt;/m:oMathPara&gt;&lt;/w:p&gt;&lt;w:sectPr wsp:rsidR=&quot;00000000&quot;&gt;&lt;w:pgSz w:w=&quot;12240&quot; w:h=&quot;15840&quot;/&gt;&lt;w:pgMar w:top=&quot;1440&quot; w:right=&quot;1440&quot; w:bottom=&quot;1440&quot; w:left=&quot;1440&quot; w:header=&quot;720&quot; w:footer=&quot;720&quot; w:gutter=&quot;0&quot;/&gt;&lt;w:cols w:space=&quot;720&quot;/&gt;&lt;/w:sectPr&gt;&lt;/wx:sect&gt;&lt;/w:body&gt;&lt;/w:wordDocument&gt;">
+        <w:pict w14:anchorId="658AFE5D">
+          <v:shape id="_x0000_i1048" type="#_x0000_t75" alt="" style="width:28.95pt;height:14.9pt;mso-width-percent:0;mso-height-percent:0;mso-width-percent:0;mso-height-percent:0" equationxml="&lt;?xml version=&quot;1.0&quot; encoding=&quot;UTF-8&quot; standalone=&quot;yes&quot;?&gt;&#13;&#13;&#13;&#13;&#13;&#13;&#13;&#10;&lt;?mso-application progid=&quot;Word.Document&quot;?&gt;&#13;&#13;&#13;&#13;&#13;&#13;&#13;&#10;&lt;w:wordDocument xmlns:aml=&quot;http://schemas.microsoft.com/aml/2001/core&quot; xmlns:wpc=&quot;http://schemas.microsoft.com/office/word/2010/wordprocessingCanvas&quot; xmlns:cx=&quot;http://schemas.microsoft.com/office/drawing/2014/chartex&quot; xmlns:cx1=&quot;http://schemas.microsoft.com/office/drawing/2015/9/8/chartex&quot; xmlns:cx2=&quot;http://schemas.microsoft.com/office/drawing/2015/10/21/chartex&quot; xmlns:cx3=&quot;http://schemas.microsoft.com/office/drawing/2016/5/9/chartex&quot; xmlns:cx4=&quot;http://schemas.microsoft.com/office/drawing/2016/5/10/chartex&quot; xmlns:cx5=&quot;http://schemas.microsoft.com/office/drawing/2016/5/11/chartex&quot; xmlns:cx6=&quot;http://schemas.microsoft.com/office/drawing/2016/5/12/chartex&quot; xmlns:cx7=&quot;http://schemas.microsoft.com/office/drawing/2016/5/13/chartex&quot; xmlns:cx8=&quot;http://schemas.microsoft.com/office/drawing/2016/5/14/chartex&quot; xmlns:cr=&quot;http://schemas.microsoft.com/office/comments/2020/reactions&quot; xmlns:dt=&quot;uuid:C2F41010-65B3-11d1-A29F-00AA00C14882&quot; xmlns:mc=&quot;http://schemas.openxmlformats.org/markup-compatibility/2006&quot; xmlns:aink=&quot;http://schemas.microsoft.com/office/drawing/2016/ink&quot; xmlns:am3d=&quot;http://schemas.microsoft.com/office/drawing/2017/model3d&quot; xmlns:o=&quot;urn:schemas-microsoft-com:office:office&quot; xmlns:oel=&quot;http://schemas.microsoft.com/office/2019/extlst&quot; xmlns:m=&quot;http://schemas.openxmlformats.org/officeDocument/2006/math&quot; xmlns:v=&quot;urn:schemas-microsoft-com:vml&quot; xmlns:w10=&quot;urn:schemas-microsoft-com:office:word&quot; xmlns:w=&quot;http://schemas.microsoft.com/office/word/2003/wordml&quot; xmlns:wx=&quot;http://schemas.microsoft.com/office/word/2003/auxHint&quot; xmlns:wne=&quot;http://schemas.microsoft.com/office/word/2006/wordml&quot; xmlns:wsp=&quot;http://schemas.microsoft.com/office/word/2003/wordml/sp2&quot; xmlns:sl=&quot;http://schemas.microsoft.com/schemaLibrary/2003/core&quot; w:macrosPresent=&quot;no&quot; w:embeddedObjPresent=&quot;no&quot; w:ocxPresent=&quot;no&quot; xml:space=&quot;preserve&quot;&gt;&lt;w:ignoreSubtree w:val=&quot;http://schemas.microsoft.com/office/word/2003/wordml/sp2&quot;/&gt;&lt;o:DocumentProperties&gt;&lt;o:Version&gt;16&lt;/o:Version&gt;&lt;/o:DocumentProperties&gt;&lt;w:shapeDefaults&gt;&lt;o:shapedefaults v:ext=&quot;edit&quot; spidmax=&quot;1026&quot;/&gt;&lt;o:shapelayout v:ext=&quot;edit&quot;&gt;&lt;o:idmap v:ext=&quot;edit&quot; data=&quot;1&quot;/&gt;&lt;/o:shapelayout&gt;&lt;/w:shapeDefaults&gt;&lt;w:docPr&gt;&lt;w:view w:val=&quot;print&quot;/&gt;&lt;w:zoom w:percent=&quot;232&quot;/&gt;&lt;w:doNotEmbedSystemFonts/&gt;&lt;w:defaultTabStop w:val=&quot;708&quot;/&gt;&lt;w:hyphenationZone w:val=&quot;425&quot;/&gt;&lt;w:punctuationKerning/&gt;&lt;w:characterSpacingControl w:val=&quot;DontCompress&quot;/&gt;&lt;w:optimizeForBrowser/&gt;&lt;w:allowPNG/&gt;&lt;w:validateAgainstSchema/&gt;&lt;w:saveInvalidXML w:val=&quot;off&quot;/&gt;&lt;w:ignoreMixedContent w:val=&quot;off&quot;/&gt;&lt;w:alwaysShowPlaceholderText w:val=&quot;off&quot;/&gt;&lt;w:compat&gt;&lt;w:breakWrappedTables/&gt;&lt;w:snapToGridInCell/&gt;&lt;w:wrapTextWithPunct/&gt;&lt;w:useAsianBreakRules/&gt;&lt;w:dontGrowAutofit/&gt;&lt;/w:compat&gt;&lt;wsp:rsids&gt;&lt;wsp:rsidRoot wsp:val=&quot;00882373&quot;/&gt;&lt;wsp:rsid wsp:val=&quot;00001961&quot;/&gt;&lt;wsp:rsid wsp:val=&quot;0001694A&quot;/&gt;&lt;wsp:rsid wsp:val=&quot;00036453&quot;/&gt;&lt;wsp:rsid wsp:val=&quot;000376C1&quot;/&gt;&lt;wsp:rsid wsp:val=&quot;000377D9&quot;/&gt;&lt;wsp:rsid wsp:val=&quot;00074F20&quot;/&gt;&lt;wsp:rsid wsp:val=&quot;0010411B&quot;/&gt;&lt;wsp:rsid wsp:val=&quot;00166D1B&quot;/&gt;&lt;wsp:rsid wsp:val=&quot;00197CA5&quot;/&gt;&lt;wsp:rsid wsp:val=&quot;001A14C6&quot;/&gt;&lt;wsp:rsid wsp:val=&quot;001B280F&quot;/&gt;&lt;wsp:rsid wsp:val=&quot;001F1FB4&quot;/&gt;&lt;wsp:rsid wsp:val=&quot;00221DA6&quot;/&gt;&lt;wsp:rsid wsp:val=&quot;00256D6E&quot;/&gt;&lt;wsp:rsid wsp:val=&quot;0027320C&quot;/&gt;&lt;wsp:rsid wsp:val=&quot;00282FCB&quot;/&gt;&lt;wsp:rsid wsp:val=&quot;00290362&quot;/&gt;&lt;wsp:rsid wsp:val=&quot;002B554C&quot;/&gt;&lt;wsp:rsid wsp:val=&quot;002C4423&quot;/&gt;&lt;wsp:rsid wsp:val=&quot;00302356&quot;/&gt;&lt;wsp:rsid wsp:val=&quot;00316761&quot;/&gt;&lt;wsp:rsid wsp:val=&quot;0033095E&quot;/&gt;&lt;wsp:rsid wsp:val=&quot;0037554F&quot;/&gt;&lt;wsp:rsid wsp:val=&quot;00387186&quot;/&gt;&lt;wsp:rsid wsp:val=&quot;00397D95&quot;/&gt;&lt;wsp:rsid wsp:val=&quot;003B1342&quot;/&gt;&lt;wsp:rsid wsp:val=&quot;003D5BBC&quot;/&gt;&lt;wsp:rsid wsp:val=&quot;003D6AB8&quot;/&gt;&lt;wsp:rsid wsp:val=&quot;003D7D0B&quot;/&gt;&lt;wsp:rsid wsp:val=&quot;00442202&quot;/&gt;&lt;wsp:rsid wsp:val=&quot;004D340D&quot;/&gt;&lt;wsp:rsid wsp:val=&quot;00525C6A&quot;/&gt;&lt;wsp:rsid wsp:val=&quot;00572465&quot;/&gt;&lt;wsp:rsid wsp:val=&quot;00586EDA&quot;/&gt;&lt;wsp:rsid wsp:val=&quot;005B53AA&quot;/&gt;&lt;wsp:rsid wsp:val=&quot;005E01E7&quot;/&gt;&lt;wsp:rsid wsp:val=&quot;005E5EC6&quot;/&gt;&lt;wsp:rsid wsp:val=&quot;006677AA&quot;/&gt;&lt;wsp:rsid wsp:val=&quot;0068574D&quot;/&gt;&lt;wsp:rsid wsp:val=&quot;006D2580&quot;/&gt;&lt;wsp:rsid wsp:val=&quot;006D538D&quot;/&gt;&lt;wsp:rsid wsp:val=&quot;00724BBE&quot;/&gt;&lt;wsp:rsid wsp:val=&quot;00766A9F&quot;/&gt;&lt;wsp:rsid wsp:val=&quot;00775D88&quot;/&gt;&lt;wsp:rsid wsp:val=&quot;0080328A&quot;/&gt;&lt;wsp:rsid wsp:val=&quot;00813FAF&quot;/&gt;&lt;wsp:rsid wsp:val=&quot;008567F2&quot;/&gt;&lt;wsp:rsid wsp:val=&quot;00865DF9&quot;/&gt;&lt;wsp:rsid wsp:val=&quot;00876291&quot;/&gt;&lt;wsp:rsid wsp:val=&quot;00882373&quot;/&gt;&lt;wsp:rsid wsp:val=&quot;008C4A63&quot;/&gt;&lt;wsp:rsid wsp:val=&quot;008D1774&quot;/&gt;&lt;wsp:rsid wsp:val=&quot;0091730D&quot;/&gt;&lt;wsp:rsid wsp:val=&quot;009268F4&quot;/&gt;&lt;wsp:rsid wsp:val=&quot;00926A09&quot;/&gt;&lt;wsp:rsid wsp:val=&quot;009413B5&quot;/&gt;&lt;wsp:rsid wsp:val=&quot;00972B8C&quot;/&gt;&lt;wsp:rsid wsp:val=&quot;009A5B2B&quot;/&gt;&lt;wsp:rsid wsp:val=&quot;009B308D&quot;/&gt;&lt;wsp:rsid wsp:val=&quot;009D067D&quot;/&gt;&lt;wsp:rsid wsp:val=&quot;009D79DF&quot;/&gt;&lt;wsp:rsid wsp:val=&quot;009E4AE7&quot;/&gt;&lt;wsp:rsid wsp:val=&quot;009F25C3&quot;/&gt;&lt;wsp:rsid wsp:val=&quot;009F73A1&quot;/&gt;&lt;wsp:rsid wsp:val=&quot;00A146F4&quot;/&gt;&lt;wsp:rsid wsp:val=&quot;00A15973&quot;/&gt;&lt;wsp:rsid wsp:val=&quot;00A55F7B&quot;/&gt;&lt;wsp:rsid wsp:val=&quot;00A81898&quot;/&gt;&lt;wsp:rsid wsp:val=&quot;00AA06EB&quot;/&gt;&lt;wsp:rsid wsp:val=&quot;00AB27EF&quot;/&gt;&lt;wsp:rsid wsp:val=&quot;00B1384B&quot;/&gt;&lt;wsp:rsid wsp:val=&quot;00B65DA8&quot;/&gt;&lt;wsp:rsid wsp:val=&quot;00B80CF8&quot;/&gt;&lt;wsp:rsid wsp:val=&quot;00BB5FD0&quot;/&gt;&lt;wsp:rsid wsp:val=&quot;00BD0F48&quot;/&gt;&lt;wsp:rsid wsp:val=&quot;00BD5BC7&quot;/&gt;&lt;wsp:rsid wsp:val=&quot;00BE1D24&quot;/&gt;&lt;wsp:rsid wsp:val=&quot;00C0458A&quot;/&gt;&lt;wsp:rsid wsp:val=&quot;00C2494F&quot;/&gt;&lt;wsp:rsid wsp:val=&quot;00D0718D&quot;/&gt;&lt;wsp:rsid wsp:val=&quot;00D1554B&quot;/&gt;&lt;wsp:rsid wsp:val=&quot;00D2157D&quot;/&gt;&lt;wsp:rsid wsp:val=&quot;00D66C87&quot;/&gt;&lt;wsp:rsid wsp:val=&quot;00D84372&quot;/&gt;&lt;wsp:rsid wsp:val=&quot;00DA64C9&quot;/&gt;&lt;wsp:rsid wsp:val=&quot;00E36A08&quot;/&gt;&lt;wsp:rsid wsp:val=&quot;00E523FA&quot;/&gt;&lt;wsp:rsid wsp:val=&quot;00E554F8&quot;/&gt;&lt;wsp:rsid wsp:val=&quot;00E64A40&quot;/&gt;&lt;wsp:rsid wsp:val=&quot;00ED45F2&quot;/&gt;&lt;wsp:rsid wsp:val=&quot;00EF312C&quot;/&gt;&lt;wsp:rsid wsp:val=&quot;00F24BAE&quot;/&gt;&lt;wsp:rsid wsp:val=&quot;00F442C3&quot;/&gt;&lt;wsp:rsid wsp:val=&quot;00F5414F&quot;/&gt;&lt;wsp:rsid wsp:val=&quot;00F71C06&quot;/&gt;&lt;wsp:rsid wsp:val=&quot;00F72771&quot;/&gt;&lt;wsp:rsid wsp:val=&quot;00FA4559&quot;/&gt;&lt;wsp:rsid wsp:val=&quot;00FB3F63&quot;/&gt;&lt;wsp:rsid wsp:val=&quot;00FD0061&quot;/&gt;&lt;wsp:rsid wsp:val=&quot;00FF1675&quot;/&gt;&lt;/wsp:rsids&gt;&lt;/w:docPr&gt;&lt;w:body&gt;&lt;wx:sect&gt;&lt;w:p wsp:rsidR=&quot;00972B8C&quot; wsp:rsidRDefault=&quot;00972B8C&quot; wsp:rsidP=&quot;00972B8C&quot;&gt;&lt;m:oMathPara&gt;&lt;m:oMath&gt;&lt;m:r&gt;&lt;w:rPr&gt;&lt;w:rFonts w:ascii=&quot;Cambria Math&quot; w:h-ansi=&quot;Cambria Math&quot;/&gt;&lt;wx:font wx:val=&quot;Cambria Math&quot;/&gt;&lt;w:i/&gt;&lt;w:color w:val=&quot;000000&quot;/&gt;&lt;/w:rPr&gt;&lt;m:t&gt;8+n&lt;/m:t&gt;&lt;/m:r&gt;&lt;/m:oMath&gt;&lt;/m:oMathPara&gt;&lt;/w:p&gt;&lt;w:sectPr wsp:rsidR=&quot;00000000&quot;&gt;&lt;w:pgSz w:w=&quot;12240&quot; w:h=&quot;15840&quot;/&gt;&lt;w:pgMar w:top=&quot;1440&quot; w:right=&quot;1440&quot; w:bottom=&quot;1440&quot; w:left=&quot;1440&quot; w:header=&quot;720&quot; w:footer=&quot;720&quot; w:gutter=&quot;0&quot;/&gt;&lt;w:cols w:space=&quot;720&quot;/&gt;&lt;/w:sectPr&gt;&lt;/wx:sect&gt;&lt;/w:body&gt;&lt;/w:wordDocument&gt;">
             <v:imagedata r:id="rId29" o:title="" chromakey="white"/>
           </v:shape>
         </w:pict>
@@ -19421,8 +19864,8 @@
           <w:noProof/>
           <w:position w:val="-6"/>
         </w:rPr>
-        <w:pict w14:anchorId="7279EE08">
-          <v:shape id="_x0000_i1047" type="#_x0000_t75" alt="" style="width:6.9pt;height:15.1pt;mso-width-percent:0;mso-height-percent:0;mso-width-percent:0;mso-height-percent:0" equationxml="&lt;?xml version=&quot;1.0&quot; encoding=&quot;UTF-8&quot; standalone=&quot;yes&quot;?&gt;&#13;&#13;&#13;&#13;&#13;&#13;&#10;&lt;?mso-application progid=&quot;Word.Document&quot;?&gt;&#13;&#13;&#13;&#13;&#13;&#13;&#10;&lt;w:wordDocument xmlns:aml=&quot;http://schemas.microsoft.com/aml/2001/core&quot; xmlns:wpc=&quot;http://schemas.microsoft.com/office/word/2010/wordprocessingCanvas&quot; xmlns:cx=&quot;http://schemas.microsoft.com/office/drawing/2014/chartex&quot; xmlns:cx1=&quot;http://schemas.microsoft.com/office/drawing/2015/9/8/chartex&quot; xmlns:cx2=&quot;http://schemas.microsoft.com/office/drawing/2015/10/21/chartex&quot; xmlns:cx3=&quot;http://schemas.microsoft.com/office/drawing/2016/5/9/chartex&quot; xmlns:cx4=&quot;http://schemas.microsoft.com/office/drawing/2016/5/10/chartex&quot; xmlns:cx5=&quot;http://schemas.microsoft.com/office/drawing/2016/5/11/chartex&quot; xmlns:cx6=&quot;http://schemas.microsoft.com/office/drawing/2016/5/12/chartex&quot; xmlns:cx7=&quot;http://schemas.microsoft.com/office/drawing/2016/5/13/chartex&quot; xmlns:cx8=&quot;http://schemas.microsoft.com/office/drawing/2016/5/14/chartex&quot; xmlns:cr=&quot;http://schemas.microsoft.com/office/comments/2020/reactions&quot; xmlns:dt=&quot;uuid:C2F41010-65B3-11d1-A29F-00AA00C14882&quot; xmlns:mc=&quot;http://schemas.openxmlformats.org/markup-compatibility/2006&quot; xmlns:aink=&quot;http://schemas.microsoft.com/office/drawing/2016/ink&quot; xmlns:am3d=&quot;http://schemas.microsoft.com/office/drawing/2017/model3d&quot; xmlns:o=&quot;urn:schemas-microsoft-com:office:office&quot; xmlns:oel=&quot;http://schemas.microsoft.com/office/2019/extlst&quot; xmlns:m=&quot;http://schemas.openxmlformats.org/officeDocument/2006/math&quot; xmlns:v=&quot;urn:schemas-microsoft-com:vml&quot; xmlns:w10=&quot;urn:schemas-microsoft-com:office:word&quot; xmlns:w=&quot;http://schemas.microsoft.com/office/word/2003/wordml&quot; xmlns:wx=&quot;http://schemas.microsoft.com/office/word/2003/auxHint&quot; xmlns:wne=&quot;http://schemas.microsoft.com/office/word/2006/wordml&quot; xmlns:wsp=&quot;http://schemas.microsoft.com/office/word/2003/wordml/sp2&quot; xmlns:sl=&quot;http://schemas.microsoft.com/schemaLibrary/2003/core&quot; w:macrosPresent=&quot;no&quot; w:embeddedObjPresent=&quot;no&quot; w:ocxPresent=&quot;no&quot; xml:space=&quot;preserve&quot;&gt;&lt;w:ignoreSubtree w:val=&quot;http://schemas.microsoft.com/office/word/2003/wordml/sp2&quot;/&gt;&lt;o:DocumentProperties&gt;&lt;o:Version&gt;16&lt;/o:Version&gt;&lt;/o:DocumentProperties&gt;&lt;w:shapeDefaults&gt;&lt;o:shapedefaults v:ext=&quot;edit&quot; spidmax=&quot;1026&quot;/&gt;&lt;o:shapelayout v:ext=&quot;edit&quot;&gt;&lt;o:idmap v:ext=&quot;edit&quot; data=&quot;1&quot;/&gt;&lt;/o:shapelayout&gt;&lt;/w:shapeDefaults&gt;&lt;w:docPr&gt;&lt;w:view w:val=&quot;print&quot;/&gt;&lt;w:zoom w:percent=&quot;232&quot;/&gt;&lt;w:doNotEmbedSystemFonts/&gt;&lt;w:defaultTabStop w:val=&quot;708&quot;/&gt;&lt;w:hyphenationZone w:val=&quot;425&quot;/&gt;&lt;w:punctuationKerning/&gt;&lt;w:characterSpacingControl w:val=&quot;DontCompress&quot;/&gt;&lt;w:optimizeForBrowser/&gt;&lt;w:allowPNG/&gt;&lt;w:validateAgainstSchema/&gt;&lt;w:saveInvalidXML w:val=&quot;off&quot;/&gt;&lt;w:ignoreMixedContent w:val=&quot;off&quot;/&gt;&lt;w:alwaysShowPlaceholderText w:val=&quot;off&quot;/&gt;&lt;w:compat&gt;&lt;w:breakWrappedTables/&gt;&lt;w:snapToGridInCell/&gt;&lt;w:wrapTextWithPunct/&gt;&lt;w:useAsianBreakRules/&gt;&lt;w:dontGrowAutofit/&gt;&lt;/w:compat&gt;&lt;wsp:rsids&gt;&lt;wsp:rsidRoot wsp:val=&quot;00882373&quot;/&gt;&lt;wsp:rsid wsp:val=&quot;00001961&quot;/&gt;&lt;wsp:rsid wsp:val=&quot;0001694A&quot;/&gt;&lt;wsp:rsid wsp:val=&quot;00036453&quot;/&gt;&lt;wsp:rsid wsp:val=&quot;000376C1&quot;/&gt;&lt;wsp:rsid wsp:val=&quot;000377D9&quot;/&gt;&lt;wsp:rsid wsp:val=&quot;00074F20&quot;/&gt;&lt;wsp:rsid wsp:val=&quot;0010411B&quot;/&gt;&lt;wsp:rsid wsp:val=&quot;00166D1B&quot;/&gt;&lt;wsp:rsid wsp:val=&quot;00197CA5&quot;/&gt;&lt;wsp:rsid wsp:val=&quot;001A14C6&quot;/&gt;&lt;wsp:rsid wsp:val=&quot;001B280F&quot;/&gt;&lt;wsp:rsid wsp:val=&quot;001F1FB4&quot;/&gt;&lt;wsp:rsid wsp:val=&quot;00212D7F&quot;/&gt;&lt;wsp:rsid wsp:val=&quot;00221DA6&quot;/&gt;&lt;wsp:rsid wsp:val=&quot;00256D6E&quot;/&gt;&lt;wsp:rsid wsp:val=&quot;0027320C&quot;/&gt;&lt;wsp:rsid wsp:val=&quot;00282FCB&quot;/&gt;&lt;wsp:rsid wsp:val=&quot;00290362&quot;/&gt;&lt;wsp:rsid wsp:val=&quot;002B554C&quot;/&gt;&lt;wsp:rsid wsp:val=&quot;002C4423&quot;/&gt;&lt;wsp:rsid wsp:val=&quot;00302356&quot;/&gt;&lt;wsp:rsid wsp:val=&quot;00316761&quot;/&gt;&lt;wsp:rsid wsp:val=&quot;0033095E&quot;/&gt;&lt;wsp:rsid wsp:val=&quot;0037554F&quot;/&gt;&lt;wsp:rsid wsp:val=&quot;00387186&quot;/&gt;&lt;wsp:rsid wsp:val=&quot;00397D95&quot;/&gt;&lt;wsp:rsid wsp:val=&quot;003B1342&quot;/&gt;&lt;wsp:rsid wsp:val=&quot;003D5BBC&quot;/&gt;&lt;wsp:rsid wsp:val=&quot;003D6AB8&quot;/&gt;&lt;wsp:rsid wsp:val=&quot;003D7D0B&quot;/&gt;&lt;wsp:rsid wsp:val=&quot;00442202&quot;/&gt;&lt;wsp:rsid wsp:val=&quot;004D340D&quot;/&gt;&lt;wsp:rsid wsp:val=&quot;00525C6A&quot;/&gt;&lt;wsp:rsid wsp:val=&quot;00572465&quot;/&gt;&lt;wsp:rsid wsp:val=&quot;00586EDA&quot;/&gt;&lt;wsp:rsid wsp:val=&quot;005B53AA&quot;/&gt;&lt;wsp:rsid wsp:val=&quot;005E01E7&quot;/&gt;&lt;wsp:rsid wsp:val=&quot;005E5EC6&quot;/&gt;&lt;wsp:rsid wsp:val=&quot;006677AA&quot;/&gt;&lt;wsp:rsid wsp:val=&quot;0068574D&quot;/&gt;&lt;wsp:rsid wsp:val=&quot;006D2580&quot;/&gt;&lt;wsp:rsid wsp:val=&quot;006D538D&quot;/&gt;&lt;wsp:rsid wsp:val=&quot;00724BBE&quot;/&gt;&lt;wsp:rsid wsp:val=&quot;00766A9F&quot;/&gt;&lt;wsp:rsid wsp:val=&quot;00775D88&quot;/&gt;&lt;wsp:rsid wsp:val=&quot;0080328A&quot;/&gt;&lt;wsp:rsid wsp:val=&quot;00813FAF&quot;/&gt;&lt;wsp:rsid wsp:val=&quot;008567F2&quot;/&gt;&lt;wsp:rsid wsp:val=&quot;00865DF9&quot;/&gt;&lt;wsp:rsid wsp:val=&quot;00876291&quot;/&gt;&lt;wsp:rsid wsp:val=&quot;00882373&quot;/&gt;&lt;wsp:rsid wsp:val=&quot;008C4A63&quot;/&gt;&lt;wsp:rsid wsp:val=&quot;008D1774&quot;/&gt;&lt;wsp:rsid wsp:val=&quot;0091730D&quot;/&gt;&lt;wsp:rsid wsp:val=&quot;009268F4&quot;/&gt;&lt;wsp:rsid wsp:val=&quot;00926A09&quot;/&gt;&lt;wsp:rsid wsp:val=&quot;009413B5&quot;/&gt;&lt;wsp:rsid wsp:val=&quot;009A5B2B&quot;/&gt;&lt;wsp:rsid wsp:val=&quot;009B308D&quot;/&gt;&lt;wsp:rsid wsp:val=&quot;009D067D&quot;/&gt;&lt;wsp:rsid wsp:val=&quot;009D79DF&quot;/&gt;&lt;wsp:rsid wsp:val=&quot;009E4AE7&quot;/&gt;&lt;wsp:rsid wsp:val=&quot;009F25C3&quot;/&gt;&lt;wsp:rsid wsp:val=&quot;009F73A1&quot;/&gt;&lt;wsp:rsid wsp:val=&quot;00A146F4&quot;/&gt;&lt;wsp:rsid wsp:val=&quot;00A15973&quot;/&gt;&lt;wsp:rsid wsp:val=&quot;00A55F7B&quot;/&gt;&lt;wsp:rsid wsp:val=&quot;00A81898&quot;/&gt;&lt;wsp:rsid wsp:val=&quot;00AA06EB&quot;/&gt;&lt;wsp:rsid wsp:val=&quot;00AB27EF&quot;/&gt;&lt;wsp:rsid wsp:val=&quot;00B1384B&quot;/&gt;&lt;wsp:rsid wsp:val=&quot;00B65DA8&quot;/&gt;&lt;wsp:rsid wsp:val=&quot;00B80CF8&quot;/&gt;&lt;wsp:rsid wsp:val=&quot;00BB5FD0&quot;/&gt;&lt;wsp:rsid wsp:val=&quot;00BD0F48&quot;/&gt;&lt;wsp:rsid wsp:val=&quot;00BD5BC7&quot;/&gt;&lt;wsp:rsid wsp:val=&quot;00BE1D24&quot;/&gt;&lt;wsp:rsid wsp:val=&quot;00C0458A&quot;/&gt;&lt;wsp:rsid wsp:val=&quot;00C2494F&quot;/&gt;&lt;wsp:rsid wsp:val=&quot;00D0718D&quot;/&gt;&lt;wsp:rsid wsp:val=&quot;00D1554B&quot;/&gt;&lt;wsp:rsid wsp:val=&quot;00D2157D&quot;/&gt;&lt;wsp:rsid wsp:val=&quot;00D66C87&quot;/&gt;&lt;wsp:rsid wsp:val=&quot;00D84372&quot;/&gt;&lt;wsp:rsid wsp:val=&quot;00DA64C9&quot;/&gt;&lt;wsp:rsid wsp:val=&quot;00E36A08&quot;/&gt;&lt;wsp:rsid wsp:val=&quot;00E523FA&quot;/&gt;&lt;wsp:rsid wsp:val=&quot;00E554F8&quot;/&gt;&lt;wsp:rsid wsp:val=&quot;00E64A40&quot;/&gt;&lt;wsp:rsid wsp:val=&quot;00ED45F2&quot;/&gt;&lt;wsp:rsid wsp:val=&quot;00EF312C&quot;/&gt;&lt;wsp:rsid wsp:val=&quot;00F24BAE&quot;/&gt;&lt;wsp:rsid wsp:val=&quot;00F442C3&quot;/&gt;&lt;wsp:rsid wsp:val=&quot;00F5414F&quot;/&gt;&lt;wsp:rsid wsp:val=&quot;00F71C06&quot;/&gt;&lt;wsp:rsid wsp:val=&quot;00F72771&quot;/&gt;&lt;wsp:rsid wsp:val=&quot;00FA4559&quot;/&gt;&lt;wsp:rsid wsp:val=&quot;00FB3F63&quot;/&gt;&lt;wsp:rsid wsp:val=&quot;00FD0061&quot;/&gt;&lt;wsp:rsid wsp:val=&quot;00FF1675&quot;/&gt;&lt;/wsp:rsids&gt;&lt;/w:docPr&gt;&lt;w:body&gt;&lt;wx:sect&gt;&lt;w:p wsp:rsidR=&quot;00212D7F&quot; wsp:rsidRDefault=&quot;00212D7F&quot; wsp:rsidP=&quot;00212D7F&quot;&gt;&lt;m:oMathPara&gt;&lt;m:oMath&gt;&lt;m:r&gt;&lt;w:rPr&gt;&lt;w:rFonts w:ascii=&quot;Cambria Math&quot; w:h-ansi=&quot;Cambria Math&quot;/&gt;&lt;wx:font wx:val=&quot;Cambria Math&quot;/&gt;&lt;w:i/&gt;&lt;w:color w:val=&quot;000000&quot;/&gt;&lt;/w:rPr&gt;&lt;m:t&gt;n&lt;/m:t&gt;&lt;/m:r&gt;&lt;/m:oMath&gt;&lt;/m:oMathPara&gt;&lt;/w:p&gt;&lt;w:sectPr wsp:rsidR=&quot;00000000&quot;&gt;&lt;w:pgSz w:w=&quot;12240&quot; w:h=&quot;15840&quot;/&gt;&lt;w:pgMar w:top=&quot;1440&quot; w:right=&quot;1440&quot; w:bottom=&quot;1440&quot; w:left=&quot;1440&quot; w:header=&quot;720&quot; w:footer=&quot;720&quot; w:gutter=&quot;0&quot;/&gt;&lt;w:cols w:space=&quot;720&quot;/&gt;&lt;/w:sectPr&gt;&lt;/wx:sect&gt;&lt;/w:body&gt;&lt;/w:wordDocument&gt;">
+        <w:pict w14:anchorId="1683BA46">
+          <v:shape id="_x0000_i1047" type="#_x0000_t75" alt="" style="width:6.9pt;height:14.9pt;mso-width-percent:0;mso-height-percent:0;mso-width-percent:0;mso-height-percent:0" equationxml="&lt;?xml version=&quot;1.0&quot; encoding=&quot;UTF-8&quot; standalone=&quot;yes&quot;?&gt;&#13;&#13;&#13;&#13;&#13;&#13;&#13;&#10;&lt;?mso-application progid=&quot;Word.Document&quot;?&gt;&#13;&#13;&#13;&#13;&#13;&#13;&#13;&#10;&lt;w:wordDocument xmlns:aml=&quot;http://schemas.microsoft.com/aml/2001/core&quot; xmlns:wpc=&quot;http://schemas.microsoft.com/office/word/2010/wordprocessingCanvas&quot; xmlns:cx=&quot;http://schemas.microsoft.com/office/drawing/2014/chartex&quot; xmlns:cx1=&quot;http://schemas.microsoft.com/office/drawing/2015/9/8/chartex&quot; xmlns:cx2=&quot;http://schemas.microsoft.com/office/drawing/2015/10/21/chartex&quot; xmlns:cx3=&quot;http://schemas.microsoft.com/office/drawing/2016/5/9/chartex&quot; xmlns:cx4=&quot;http://schemas.microsoft.com/office/drawing/2016/5/10/chartex&quot; xmlns:cx5=&quot;http://schemas.microsoft.com/office/drawing/2016/5/11/chartex&quot; xmlns:cx6=&quot;http://schemas.microsoft.com/office/drawing/2016/5/12/chartex&quot; xmlns:cx7=&quot;http://schemas.microsoft.com/office/drawing/2016/5/13/chartex&quot; xmlns:cx8=&quot;http://schemas.microsoft.com/office/drawing/2016/5/14/chartex&quot; xmlns:cr=&quot;http://schemas.microsoft.com/office/comments/2020/reactions&quot; xmlns:dt=&quot;uuid:C2F41010-65B3-11d1-A29F-00AA00C14882&quot; xmlns:mc=&quot;http://schemas.openxmlformats.org/markup-compatibility/2006&quot; xmlns:aink=&quot;http://schemas.microsoft.com/office/drawing/2016/ink&quot; xmlns:am3d=&quot;http://schemas.microsoft.com/office/drawing/2017/model3d&quot; xmlns:o=&quot;urn:schemas-microsoft-com:office:office&quot; xmlns:oel=&quot;http://schemas.microsoft.com/office/2019/extlst&quot; xmlns:m=&quot;http://schemas.openxmlformats.org/officeDocument/2006/math&quot; xmlns:v=&quot;urn:schemas-microsoft-com:vml&quot; xmlns:w10=&quot;urn:schemas-microsoft-com:office:word&quot; xmlns:w=&quot;http://schemas.microsoft.com/office/word/2003/wordml&quot; xmlns:wx=&quot;http://schemas.microsoft.com/office/word/2003/auxHint&quot; xmlns:wne=&quot;http://schemas.microsoft.com/office/word/2006/wordml&quot; xmlns:wsp=&quot;http://schemas.microsoft.com/office/word/2003/wordml/sp2&quot; xmlns:sl=&quot;http://schemas.microsoft.com/schemaLibrary/2003/core&quot; w:macrosPresent=&quot;no&quot; w:embeddedObjPresent=&quot;no&quot; w:ocxPresent=&quot;no&quot; xml:space=&quot;preserve&quot;&gt;&lt;w:ignoreSubtree w:val=&quot;http://schemas.microsoft.com/office/word/2003/wordml/sp2&quot;/&gt;&lt;o:DocumentProperties&gt;&lt;o:Version&gt;16&lt;/o:Version&gt;&lt;/o:DocumentProperties&gt;&lt;w:shapeDefaults&gt;&lt;o:shapedefaults v:ext=&quot;edit&quot; spidmax=&quot;1026&quot;/&gt;&lt;o:shapelayout v:ext=&quot;edit&quot;&gt;&lt;o:idmap v:ext=&quot;edit&quot; data=&quot;1&quot;/&gt;&lt;/o:shapelayout&gt;&lt;/w:shapeDefaults&gt;&lt;w:docPr&gt;&lt;w:view w:val=&quot;print&quot;/&gt;&lt;w:zoom w:percent=&quot;232&quot;/&gt;&lt;w:doNotEmbedSystemFonts/&gt;&lt;w:defaultTabStop w:val=&quot;708&quot;/&gt;&lt;w:hyphenationZone w:val=&quot;425&quot;/&gt;&lt;w:punctuationKerning/&gt;&lt;w:characterSpacingControl w:val=&quot;DontCompress&quot;/&gt;&lt;w:optimizeForBrowser/&gt;&lt;w:allowPNG/&gt;&lt;w:validateAgainstSchema/&gt;&lt;w:saveInvalidXML w:val=&quot;off&quot;/&gt;&lt;w:ignoreMixedContent w:val=&quot;off&quot;/&gt;&lt;w:alwaysShowPlaceholderText w:val=&quot;off&quot;/&gt;&lt;w:compat&gt;&lt;w:breakWrappedTables/&gt;&lt;w:snapToGridInCell/&gt;&lt;w:wrapTextWithPunct/&gt;&lt;w:useAsianBreakRules/&gt;&lt;w:dontGrowAutofit/&gt;&lt;/w:compat&gt;&lt;wsp:rsids&gt;&lt;wsp:rsidRoot wsp:val=&quot;00882373&quot;/&gt;&lt;wsp:rsid wsp:val=&quot;00001961&quot;/&gt;&lt;wsp:rsid wsp:val=&quot;0001694A&quot;/&gt;&lt;wsp:rsid wsp:val=&quot;00036453&quot;/&gt;&lt;wsp:rsid wsp:val=&quot;000376C1&quot;/&gt;&lt;wsp:rsid wsp:val=&quot;000377D9&quot;/&gt;&lt;wsp:rsid wsp:val=&quot;00074F20&quot;/&gt;&lt;wsp:rsid wsp:val=&quot;0010411B&quot;/&gt;&lt;wsp:rsid wsp:val=&quot;00166D1B&quot;/&gt;&lt;wsp:rsid wsp:val=&quot;00197CA5&quot;/&gt;&lt;wsp:rsid wsp:val=&quot;001A14C6&quot;/&gt;&lt;wsp:rsid wsp:val=&quot;001B280F&quot;/&gt;&lt;wsp:rsid wsp:val=&quot;001F1FB4&quot;/&gt;&lt;wsp:rsid wsp:val=&quot;00212D7F&quot;/&gt;&lt;wsp:rsid wsp:val=&quot;00221DA6&quot;/&gt;&lt;wsp:rsid wsp:val=&quot;00256D6E&quot;/&gt;&lt;wsp:rsid wsp:val=&quot;0027320C&quot;/&gt;&lt;wsp:rsid wsp:val=&quot;00282FCB&quot;/&gt;&lt;wsp:rsid wsp:val=&quot;00290362&quot;/&gt;&lt;wsp:rsid wsp:val=&quot;002B554C&quot;/&gt;&lt;wsp:rsid wsp:val=&quot;002C4423&quot;/&gt;&lt;wsp:rsid wsp:val=&quot;00302356&quot;/&gt;&lt;wsp:rsid wsp:val=&quot;00316761&quot;/&gt;&lt;wsp:rsid wsp:val=&quot;0033095E&quot;/&gt;&lt;wsp:rsid wsp:val=&quot;0037554F&quot;/&gt;&lt;wsp:rsid wsp:val=&quot;00387186&quot;/&gt;&lt;wsp:rsid wsp:val=&quot;00397D95&quot;/&gt;&lt;wsp:rsid wsp:val=&quot;003B1342&quot;/&gt;&lt;wsp:rsid wsp:val=&quot;003D5BBC&quot;/&gt;&lt;wsp:rsid wsp:val=&quot;003D6AB8&quot;/&gt;&lt;wsp:rsid wsp:val=&quot;003D7D0B&quot;/&gt;&lt;wsp:rsid wsp:val=&quot;00442202&quot;/&gt;&lt;wsp:rsid wsp:val=&quot;004D340D&quot;/&gt;&lt;wsp:rsid wsp:val=&quot;00525C6A&quot;/&gt;&lt;wsp:rsid wsp:val=&quot;00572465&quot;/&gt;&lt;wsp:rsid wsp:val=&quot;00586EDA&quot;/&gt;&lt;wsp:rsid wsp:val=&quot;005B53AA&quot;/&gt;&lt;wsp:rsid wsp:val=&quot;005E01E7&quot;/&gt;&lt;wsp:rsid wsp:val=&quot;005E5EC6&quot;/&gt;&lt;wsp:rsid wsp:val=&quot;006677AA&quot;/&gt;&lt;wsp:rsid wsp:val=&quot;0068574D&quot;/&gt;&lt;wsp:rsid wsp:val=&quot;006D2580&quot;/&gt;&lt;wsp:rsid wsp:val=&quot;006D538D&quot;/&gt;&lt;wsp:rsid wsp:val=&quot;00724BBE&quot;/&gt;&lt;wsp:rsid wsp:val=&quot;00766A9F&quot;/&gt;&lt;wsp:rsid wsp:val=&quot;00775D88&quot;/&gt;&lt;wsp:rsid wsp:val=&quot;0080328A&quot;/&gt;&lt;wsp:rsid wsp:val=&quot;00813FAF&quot;/&gt;&lt;wsp:rsid wsp:val=&quot;008567F2&quot;/&gt;&lt;wsp:rsid wsp:val=&quot;00865DF9&quot;/&gt;&lt;wsp:rsid wsp:val=&quot;00876291&quot;/&gt;&lt;wsp:rsid wsp:val=&quot;00882373&quot;/&gt;&lt;wsp:rsid wsp:val=&quot;008C4A63&quot;/&gt;&lt;wsp:rsid wsp:val=&quot;008D1774&quot;/&gt;&lt;wsp:rsid wsp:val=&quot;0091730D&quot;/&gt;&lt;wsp:rsid wsp:val=&quot;009268F4&quot;/&gt;&lt;wsp:rsid wsp:val=&quot;00926A09&quot;/&gt;&lt;wsp:rsid wsp:val=&quot;009413B5&quot;/&gt;&lt;wsp:rsid wsp:val=&quot;009A5B2B&quot;/&gt;&lt;wsp:rsid wsp:val=&quot;009B308D&quot;/&gt;&lt;wsp:rsid wsp:val=&quot;009D067D&quot;/&gt;&lt;wsp:rsid wsp:val=&quot;009D79DF&quot;/&gt;&lt;wsp:rsid wsp:val=&quot;009E4AE7&quot;/&gt;&lt;wsp:rsid wsp:val=&quot;009F25C3&quot;/&gt;&lt;wsp:rsid wsp:val=&quot;009F73A1&quot;/&gt;&lt;wsp:rsid wsp:val=&quot;00A146F4&quot;/&gt;&lt;wsp:rsid wsp:val=&quot;00A15973&quot;/&gt;&lt;wsp:rsid wsp:val=&quot;00A55F7B&quot;/&gt;&lt;wsp:rsid wsp:val=&quot;00A81898&quot;/&gt;&lt;wsp:rsid wsp:val=&quot;00AA06EB&quot;/&gt;&lt;wsp:rsid wsp:val=&quot;00AB27EF&quot;/&gt;&lt;wsp:rsid wsp:val=&quot;00B1384B&quot;/&gt;&lt;wsp:rsid wsp:val=&quot;00B65DA8&quot;/&gt;&lt;wsp:rsid wsp:val=&quot;00B80CF8&quot;/&gt;&lt;wsp:rsid wsp:val=&quot;00BB5FD0&quot;/&gt;&lt;wsp:rsid wsp:val=&quot;00BD0F48&quot;/&gt;&lt;wsp:rsid wsp:val=&quot;00BD5BC7&quot;/&gt;&lt;wsp:rsid wsp:val=&quot;00BE1D24&quot;/&gt;&lt;wsp:rsid wsp:val=&quot;00C0458A&quot;/&gt;&lt;wsp:rsid wsp:val=&quot;00C2494F&quot;/&gt;&lt;wsp:rsid wsp:val=&quot;00D0718D&quot;/&gt;&lt;wsp:rsid wsp:val=&quot;00D1554B&quot;/&gt;&lt;wsp:rsid wsp:val=&quot;00D2157D&quot;/&gt;&lt;wsp:rsid wsp:val=&quot;00D66C87&quot;/&gt;&lt;wsp:rsid wsp:val=&quot;00D84372&quot;/&gt;&lt;wsp:rsid wsp:val=&quot;00DA64C9&quot;/&gt;&lt;wsp:rsid wsp:val=&quot;00E36A08&quot;/&gt;&lt;wsp:rsid wsp:val=&quot;00E523FA&quot;/&gt;&lt;wsp:rsid wsp:val=&quot;00E554F8&quot;/&gt;&lt;wsp:rsid wsp:val=&quot;00E64A40&quot;/&gt;&lt;wsp:rsid wsp:val=&quot;00ED45F2&quot;/&gt;&lt;wsp:rsid wsp:val=&quot;00EF312C&quot;/&gt;&lt;wsp:rsid wsp:val=&quot;00F24BAE&quot;/&gt;&lt;wsp:rsid wsp:val=&quot;00F442C3&quot;/&gt;&lt;wsp:rsid wsp:val=&quot;00F5414F&quot;/&gt;&lt;wsp:rsid wsp:val=&quot;00F71C06&quot;/&gt;&lt;wsp:rsid wsp:val=&quot;00F72771&quot;/&gt;&lt;wsp:rsid wsp:val=&quot;00FA4559&quot;/&gt;&lt;wsp:rsid wsp:val=&quot;00FB3F63&quot;/&gt;&lt;wsp:rsid wsp:val=&quot;00FD0061&quot;/&gt;&lt;wsp:rsid wsp:val=&quot;00FF1675&quot;/&gt;&lt;/wsp:rsids&gt;&lt;/w:docPr&gt;&lt;w:body&gt;&lt;wx:sect&gt;&lt;w:p wsp:rsidR=&quot;00212D7F&quot; wsp:rsidRDefault=&quot;00212D7F&quot; wsp:rsidP=&quot;00212D7F&quot;&gt;&lt;m:oMathPara&gt;&lt;m:oMath&gt;&lt;m:r&gt;&lt;w:rPr&gt;&lt;w:rFonts w:ascii=&quot;Cambria Math&quot; w:h-ansi=&quot;Cambria Math&quot;/&gt;&lt;wx:font wx:val=&quot;Cambria Math&quot;/&gt;&lt;w:i/&gt;&lt;w:color w:val=&quot;000000&quot;/&gt;&lt;/w:rPr&gt;&lt;m:t&gt;n&lt;/m:t&gt;&lt;/m:r&gt;&lt;/m:oMath&gt;&lt;/m:oMathPara&gt;&lt;/w:p&gt;&lt;w:sectPr wsp:rsidR=&quot;00000000&quot;&gt;&lt;w:pgSz w:w=&quot;12240&quot; w:h=&quot;15840&quot;/&gt;&lt;w:pgMar w:top=&quot;1440&quot; w:right=&quot;1440&quot; w:bottom=&quot;1440&quot; w:left=&quot;1440&quot; w:header=&quot;720&quot; w:footer=&quot;720&quot; w:gutter=&quot;0&quot;/&gt;&lt;w:cols w:space=&quot;720&quot;/&gt;&lt;/w:sectPr&gt;&lt;/wx:sect&gt;&lt;/w:body&gt;&lt;/w:wordDocument&gt;">
             <v:imagedata r:id="rId30" o:title="" chromakey="white"/>
           </v:shape>
         </w:pict>
@@ -19448,8 +19891,8 @@
           <w:noProof/>
           <w:position w:val="-6"/>
         </w:rPr>
-        <w:pict w14:anchorId="3F57F6C1">
-          <v:shape id="_x0000_i1046" type="#_x0000_t75" alt="" style="width:6.9pt;height:15.1pt;mso-width-percent:0;mso-height-percent:0;mso-width-percent:0;mso-height-percent:0" equationxml="&lt;?xml version=&quot;1.0&quot; encoding=&quot;UTF-8&quot; standalone=&quot;yes&quot;?&gt;&#13;&#13;&#13;&#13;&#13;&#13;&#10;&lt;?mso-application progid=&quot;Word.Document&quot;?&gt;&#13;&#13;&#13;&#13;&#13;&#13;&#10;&lt;w:wordDocument xmlns:aml=&quot;http://schemas.microsoft.com/aml/2001/core&quot; xmlns:wpc=&quot;http://schemas.microsoft.com/office/word/2010/wordprocessingCanvas&quot; xmlns:cx=&quot;http://schemas.microsoft.com/office/drawing/2014/chartex&quot; xmlns:cx1=&quot;http://schemas.microsoft.com/office/drawing/2015/9/8/chartex&quot; xmlns:cx2=&quot;http://schemas.microsoft.com/office/drawing/2015/10/21/chartex&quot; xmlns:cx3=&quot;http://schemas.microsoft.com/office/drawing/2016/5/9/chartex&quot; xmlns:cx4=&quot;http://schemas.microsoft.com/office/drawing/2016/5/10/chartex&quot; xmlns:cx5=&quot;http://schemas.microsoft.com/office/drawing/2016/5/11/chartex&quot; xmlns:cx6=&quot;http://schemas.microsoft.com/office/drawing/2016/5/12/chartex&quot; xmlns:cx7=&quot;http://schemas.microsoft.com/office/drawing/2016/5/13/chartex&quot; xmlns:cx8=&quot;http://schemas.microsoft.com/office/drawing/2016/5/14/chartex&quot; xmlns:cr=&quot;http://schemas.microsoft.com/office/comments/2020/reactions&quot; xmlns:dt=&quot;uuid:C2F41010-65B3-11d1-A29F-00AA00C14882&quot; xmlns:mc=&quot;http://schemas.openxmlformats.org/markup-compatibility/2006&quot; xmlns:aink=&quot;http://schemas.microsoft.com/office/drawing/2016/ink&quot; xmlns:am3d=&quot;http://schemas.microsoft.com/office/drawing/2017/model3d&quot; xmlns:o=&quot;urn:schemas-microsoft-com:office:office&quot; xmlns:oel=&quot;http://schemas.microsoft.com/office/2019/extlst&quot; xmlns:m=&quot;http://schemas.openxmlformats.org/officeDocument/2006/math&quot; xmlns:v=&quot;urn:schemas-microsoft-com:vml&quot; xmlns:w10=&quot;urn:schemas-microsoft-com:office:word&quot; xmlns:w=&quot;http://schemas.microsoft.com/office/word/2003/wordml&quot; xmlns:wx=&quot;http://schemas.microsoft.com/office/word/2003/auxHint&quot; xmlns:wne=&quot;http://schemas.microsoft.com/office/word/2006/wordml&quot; xmlns:wsp=&quot;http://schemas.microsoft.com/office/word/2003/wordml/sp2&quot; xmlns:sl=&quot;http://schemas.microsoft.com/schemaLibrary/2003/core&quot; w:macrosPresent=&quot;no&quot; w:embeddedObjPresent=&quot;no&quot; w:ocxPresent=&quot;no&quot; xml:space=&quot;preserve&quot;&gt;&lt;w:ignoreSubtree w:val=&quot;http://schemas.microsoft.com/office/word/2003/wordml/sp2&quot;/&gt;&lt;o:DocumentProperties&gt;&lt;o:Version&gt;16&lt;/o:Version&gt;&lt;/o:DocumentProperties&gt;&lt;w:shapeDefaults&gt;&lt;o:shapedefaults v:ext=&quot;edit&quot; spidmax=&quot;1026&quot;/&gt;&lt;o:shapelayout v:ext=&quot;edit&quot;&gt;&lt;o:idmap v:ext=&quot;edit&quot; data=&quot;1&quot;/&gt;&lt;/o:shapelayout&gt;&lt;/w:shapeDefaults&gt;&lt;w:docPr&gt;&lt;w:view w:val=&quot;print&quot;/&gt;&lt;w:zoom w:percent=&quot;232&quot;/&gt;&lt;w:doNotEmbedSystemFonts/&gt;&lt;w:defaultTabStop w:val=&quot;708&quot;/&gt;&lt;w:hyphenationZone w:val=&quot;425&quot;/&gt;&lt;w:punctuationKerning/&gt;&lt;w:characterSpacingControl w:val=&quot;DontCompress&quot;/&gt;&lt;w:optimizeForBrowser/&gt;&lt;w:allowPNG/&gt;&lt;w:validateAgainstSchema/&gt;&lt;w:saveInvalidXML w:val=&quot;off&quot;/&gt;&lt;w:ignoreMixedContent w:val=&quot;off&quot;/&gt;&lt;w:alwaysShowPlaceholderText w:val=&quot;off&quot;/&gt;&lt;w:compat&gt;&lt;w:breakWrappedTables/&gt;&lt;w:snapToGridInCell/&gt;&lt;w:wrapTextWithPunct/&gt;&lt;w:useAsianBreakRules/&gt;&lt;w:dontGrowAutofit/&gt;&lt;/w:compat&gt;&lt;wsp:rsids&gt;&lt;wsp:rsidRoot wsp:val=&quot;00882373&quot;/&gt;&lt;wsp:rsid wsp:val=&quot;00001961&quot;/&gt;&lt;wsp:rsid wsp:val=&quot;0001694A&quot;/&gt;&lt;wsp:rsid wsp:val=&quot;00036453&quot;/&gt;&lt;wsp:rsid wsp:val=&quot;000376C1&quot;/&gt;&lt;wsp:rsid wsp:val=&quot;000377D9&quot;/&gt;&lt;wsp:rsid wsp:val=&quot;00074F20&quot;/&gt;&lt;wsp:rsid wsp:val=&quot;0010411B&quot;/&gt;&lt;wsp:rsid wsp:val=&quot;00166D1B&quot;/&gt;&lt;wsp:rsid wsp:val=&quot;00197CA5&quot;/&gt;&lt;wsp:rsid wsp:val=&quot;001A14C6&quot;/&gt;&lt;wsp:rsid wsp:val=&quot;001B280F&quot;/&gt;&lt;wsp:rsid wsp:val=&quot;001F1FB4&quot;/&gt;&lt;wsp:rsid wsp:val=&quot;00212D7F&quot;/&gt;&lt;wsp:rsid wsp:val=&quot;00221DA6&quot;/&gt;&lt;wsp:rsid wsp:val=&quot;00256D6E&quot;/&gt;&lt;wsp:rsid wsp:val=&quot;0027320C&quot;/&gt;&lt;wsp:rsid wsp:val=&quot;00282FCB&quot;/&gt;&lt;wsp:rsid wsp:val=&quot;00290362&quot;/&gt;&lt;wsp:rsid wsp:val=&quot;002B554C&quot;/&gt;&lt;wsp:rsid wsp:val=&quot;002C4423&quot;/&gt;&lt;wsp:rsid wsp:val=&quot;00302356&quot;/&gt;&lt;wsp:rsid wsp:val=&quot;00316761&quot;/&gt;&lt;wsp:rsid wsp:val=&quot;0033095E&quot;/&gt;&lt;wsp:rsid wsp:val=&quot;0037554F&quot;/&gt;&lt;wsp:rsid wsp:val=&quot;00387186&quot;/&gt;&lt;wsp:rsid wsp:val=&quot;00397D95&quot;/&gt;&lt;wsp:rsid wsp:val=&quot;003B1342&quot;/&gt;&lt;wsp:rsid wsp:val=&quot;003D5BBC&quot;/&gt;&lt;wsp:rsid wsp:val=&quot;003D6AB8&quot;/&gt;&lt;wsp:rsid wsp:val=&quot;003D7D0B&quot;/&gt;&lt;wsp:rsid wsp:val=&quot;00442202&quot;/&gt;&lt;wsp:rsid wsp:val=&quot;004D340D&quot;/&gt;&lt;wsp:rsid wsp:val=&quot;00525C6A&quot;/&gt;&lt;wsp:rsid wsp:val=&quot;00572465&quot;/&gt;&lt;wsp:rsid wsp:val=&quot;00586EDA&quot;/&gt;&lt;wsp:rsid wsp:val=&quot;005B53AA&quot;/&gt;&lt;wsp:rsid wsp:val=&quot;005E01E7&quot;/&gt;&lt;wsp:rsid wsp:val=&quot;005E5EC6&quot;/&gt;&lt;wsp:rsid wsp:val=&quot;006677AA&quot;/&gt;&lt;wsp:rsid wsp:val=&quot;0068574D&quot;/&gt;&lt;wsp:rsid wsp:val=&quot;006D2580&quot;/&gt;&lt;wsp:rsid wsp:val=&quot;006D538D&quot;/&gt;&lt;wsp:rsid wsp:val=&quot;00724BBE&quot;/&gt;&lt;wsp:rsid wsp:val=&quot;00766A9F&quot;/&gt;&lt;wsp:rsid wsp:val=&quot;00775D88&quot;/&gt;&lt;wsp:rsid wsp:val=&quot;0080328A&quot;/&gt;&lt;wsp:rsid wsp:val=&quot;00813FAF&quot;/&gt;&lt;wsp:rsid wsp:val=&quot;008567F2&quot;/&gt;&lt;wsp:rsid wsp:val=&quot;00865DF9&quot;/&gt;&lt;wsp:rsid wsp:val=&quot;00876291&quot;/&gt;&lt;wsp:rsid wsp:val=&quot;00882373&quot;/&gt;&lt;wsp:rsid wsp:val=&quot;008C4A63&quot;/&gt;&lt;wsp:rsid wsp:val=&quot;008D1774&quot;/&gt;&lt;wsp:rsid wsp:val=&quot;0091730D&quot;/&gt;&lt;wsp:rsid wsp:val=&quot;009268F4&quot;/&gt;&lt;wsp:rsid wsp:val=&quot;00926A09&quot;/&gt;&lt;wsp:rsid wsp:val=&quot;009413B5&quot;/&gt;&lt;wsp:rsid wsp:val=&quot;009A5B2B&quot;/&gt;&lt;wsp:rsid wsp:val=&quot;009B308D&quot;/&gt;&lt;wsp:rsid wsp:val=&quot;009D067D&quot;/&gt;&lt;wsp:rsid wsp:val=&quot;009D79DF&quot;/&gt;&lt;wsp:rsid wsp:val=&quot;009E4AE7&quot;/&gt;&lt;wsp:rsid wsp:val=&quot;009F25C3&quot;/&gt;&lt;wsp:rsid wsp:val=&quot;009F73A1&quot;/&gt;&lt;wsp:rsid wsp:val=&quot;00A146F4&quot;/&gt;&lt;wsp:rsid wsp:val=&quot;00A15973&quot;/&gt;&lt;wsp:rsid wsp:val=&quot;00A55F7B&quot;/&gt;&lt;wsp:rsid wsp:val=&quot;00A81898&quot;/&gt;&lt;wsp:rsid wsp:val=&quot;00AA06EB&quot;/&gt;&lt;wsp:rsid wsp:val=&quot;00AB27EF&quot;/&gt;&lt;wsp:rsid wsp:val=&quot;00B1384B&quot;/&gt;&lt;wsp:rsid wsp:val=&quot;00B65DA8&quot;/&gt;&lt;wsp:rsid wsp:val=&quot;00B80CF8&quot;/&gt;&lt;wsp:rsid wsp:val=&quot;00BB5FD0&quot;/&gt;&lt;wsp:rsid wsp:val=&quot;00BD0F48&quot;/&gt;&lt;wsp:rsid wsp:val=&quot;00BD5BC7&quot;/&gt;&lt;wsp:rsid wsp:val=&quot;00BE1D24&quot;/&gt;&lt;wsp:rsid wsp:val=&quot;00C0458A&quot;/&gt;&lt;wsp:rsid wsp:val=&quot;00C2494F&quot;/&gt;&lt;wsp:rsid wsp:val=&quot;00D0718D&quot;/&gt;&lt;wsp:rsid wsp:val=&quot;00D1554B&quot;/&gt;&lt;wsp:rsid wsp:val=&quot;00D2157D&quot;/&gt;&lt;wsp:rsid wsp:val=&quot;00D66C87&quot;/&gt;&lt;wsp:rsid wsp:val=&quot;00D84372&quot;/&gt;&lt;wsp:rsid wsp:val=&quot;00DA64C9&quot;/&gt;&lt;wsp:rsid wsp:val=&quot;00E36A08&quot;/&gt;&lt;wsp:rsid wsp:val=&quot;00E523FA&quot;/&gt;&lt;wsp:rsid wsp:val=&quot;00E554F8&quot;/&gt;&lt;wsp:rsid wsp:val=&quot;00E64A40&quot;/&gt;&lt;wsp:rsid wsp:val=&quot;00ED45F2&quot;/&gt;&lt;wsp:rsid wsp:val=&quot;00EF312C&quot;/&gt;&lt;wsp:rsid wsp:val=&quot;00F24BAE&quot;/&gt;&lt;wsp:rsid wsp:val=&quot;00F442C3&quot;/&gt;&lt;wsp:rsid wsp:val=&quot;00F5414F&quot;/&gt;&lt;wsp:rsid wsp:val=&quot;00F71C06&quot;/&gt;&lt;wsp:rsid wsp:val=&quot;00F72771&quot;/&gt;&lt;wsp:rsid wsp:val=&quot;00FA4559&quot;/&gt;&lt;wsp:rsid wsp:val=&quot;00FB3F63&quot;/&gt;&lt;wsp:rsid wsp:val=&quot;00FD0061&quot;/&gt;&lt;wsp:rsid wsp:val=&quot;00FF1675&quot;/&gt;&lt;/wsp:rsids&gt;&lt;/w:docPr&gt;&lt;w:body&gt;&lt;wx:sect&gt;&lt;w:p wsp:rsidR=&quot;00212D7F&quot; wsp:rsidRDefault=&quot;00212D7F&quot; wsp:rsidP=&quot;00212D7F&quot;&gt;&lt;m:oMathPara&gt;&lt;m:oMath&gt;&lt;m:r&gt;&lt;w:rPr&gt;&lt;w:rFonts w:ascii=&quot;Cambria Math&quot; w:h-ansi=&quot;Cambria Math&quot;/&gt;&lt;wx:font wx:val=&quot;Cambria Math&quot;/&gt;&lt;w:i/&gt;&lt;w:color w:val=&quot;000000&quot;/&gt;&lt;/w:rPr&gt;&lt;m:t&gt;n&lt;/m:t&gt;&lt;/m:r&gt;&lt;/m:oMath&gt;&lt;/m:oMathPara&gt;&lt;/w:p&gt;&lt;w:sectPr wsp:rsidR=&quot;00000000&quot;&gt;&lt;w:pgSz w:w=&quot;12240&quot; w:h=&quot;15840&quot;/&gt;&lt;w:pgMar w:top=&quot;1440&quot; w:right=&quot;1440&quot; w:bottom=&quot;1440&quot; w:left=&quot;1440&quot; w:header=&quot;720&quot; w:footer=&quot;720&quot; w:gutter=&quot;0&quot;/&gt;&lt;w:cols w:space=&quot;720&quot;/&gt;&lt;/w:sectPr&gt;&lt;/wx:sect&gt;&lt;/w:body&gt;&lt;/w:wordDocument&gt;">
+        <w:pict w14:anchorId="574DF9C3">
+          <v:shape id="_x0000_i1046" type="#_x0000_t75" alt="" style="width:6.9pt;height:14.9pt;mso-width-percent:0;mso-height-percent:0;mso-width-percent:0;mso-height-percent:0" equationxml="&lt;?xml version=&quot;1.0&quot; encoding=&quot;UTF-8&quot; standalone=&quot;yes&quot;?&gt;&#13;&#13;&#13;&#13;&#13;&#13;&#13;&#10;&lt;?mso-application progid=&quot;Word.Document&quot;?&gt;&#13;&#13;&#13;&#13;&#13;&#13;&#13;&#10;&lt;w:wordDocument xmlns:aml=&quot;http://schemas.microsoft.com/aml/2001/core&quot; xmlns:wpc=&quot;http://schemas.microsoft.com/office/word/2010/wordprocessingCanvas&quot; xmlns:cx=&quot;http://schemas.microsoft.com/office/drawing/2014/chartex&quot; xmlns:cx1=&quot;http://schemas.microsoft.com/office/drawing/2015/9/8/chartex&quot; xmlns:cx2=&quot;http://schemas.microsoft.com/office/drawing/2015/10/21/chartex&quot; xmlns:cx3=&quot;http://schemas.microsoft.com/office/drawing/2016/5/9/chartex&quot; xmlns:cx4=&quot;http://schemas.microsoft.com/office/drawing/2016/5/10/chartex&quot; xmlns:cx5=&quot;http://schemas.microsoft.com/office/drawing/2016/5/11/chartex&quot; xmlns:cx6=&quot;http://schemas.microsoft.com/office/drawing/2016/5/12/chartex&quot; xmlns:cx7=&quot;http://schemas.microsoft.com/office/drawing/2016/5/13/chartex&quot; xmlns:cx8=&quot;http://schemas.microsoft.com/office/drawing/2016/5/14/chartex&quot; xmlns:cr=&quot;http://schemas.microsoft.com/office/comments/2020/reactions&quot; xmlns:dt=&quot;uuid:C2F41010-65B3-11d1-A29F-00AA00C14882&quot; xmlns:mc=&quot;http://schemas.openxmlformats.org/markup-compatibility/2006&quot; xmlns:aink=&quot;http://schemas.microsoft.com/office/drawing/2016/ink&quot; xmlns:am3d=&quot;http://schemas.microsoft.com/office/drawing/2017/model3d&quot; xmlns:o=&quot;urn:schemas-microsoft-com:office:office&quot; xmlns:oel=&quot;http://schemas.microsoft.com/office/2019/extlst&quot; xmlns:m=&quot;http://schemas.openxmlformats.org/officeDocument/2006/math&quot; xmlns:v=&quot;urn:schemas-microsoft-com:vml&quot; xmlns:w10=&quot;urn:schemas-microsoft-com:office:word&quot; xmlns:w=&quot;http://schemas.microsoft.com/office/word/2003/wordml&quot; xmlns:wx=&quot;http://schemas.microsoft.com/office/word/2003/auxHint&quot; xmlns:wne=&quot;http://schemas.microsoft.com/office/word/2006/wordml&quot; xmlns:wsp=&quot;http://schemas.microsoft.com/office/word/2003/wordml/sp2&quot; xmlns:sl=&quot;http://schemas.microsoft.com/schemaLibrary/2003/core&quot; w:macrosPresent=&quot;no&quot; w:embeddedObjPresent=&quot;no&quot; w:ocxPresent=&quot;no&quot; xml:space=&quot;preserve&quot;&gt;&lt;w:ignoreSubtree w:val=&quot;http://schemas.microsoft.com/office/word/2003/wordml/sp2&quot;/&gt;&lt;o:DocumentProperties&gt;&lt;o:Version&gt;16&lt;/o:Version&gt;&lt;/o:DocumentProperties&gt;&lt;w:shapeDefaults&gt;&lt;o:shapedefaults v:ext=&quot;edit&quot; spidmax=&quot;1026&quot;/&gt;&lt;o:shapelayout v:ext=&quot;edit&quot;&gt;&lt;o:idmap v:ext=&quot;edit&quot; data=&quot;1&quot;/&gt;&lt;/o:shapelayout&gt;&lt;/w:shapeDefaults&gt;&lt;w:docPr&gt;&lt;w:view w:val=&quot;print&quot;/&gt;&lt;w:zoom w:percent=&quot;232&quot;/&gt;&lt;w:doNotEmbedSystemFonts/&gt;&lt;w:defaultTabStop w:val=&quot;708&quot;/&gt;&lt;w:hyphenationZone w:val=&quot;425&quot;/&gt;&lt;w:punctuationKerning/&gt;&lt;w:characterSpacingControl w:val=&quot;DontCompress&quot;/&gt;&lt;w:optimizeForBrowser/&gt;&lt;w:allowPNG/&gt;&lt;w:validateAgainstSchema/&gt;&lt;w:saveInvalidXML w:val=&quot;off&quot;/&gt;&lt;w:ignoreMixedContent w:val=&quot;off&quot;/&gt;&lt;w:alwaysShowPlaceholderText w:val=&quot;off&quot;/&gt;&lt;w:compat&gt;&lt;w:breakWrappedTables/&gt;&lt;w:snapToGridInCell/&gt;&lt;w:wrapTextWithPunct/&gt;&lt;w:useAsianBreakRules/&gt;&lt;w:dontGrowAutofit/&gt;&lt;/w:compat&gt;&lt;wsp:rsids&gt;&lt;wsp:rsidRoot wsp:val=&quot;00882373&quot;/&gt;&lt;wsp:rsid wsp:val=&quot;00001961&quot;/&gt;&lt;wsp:rsid wsp:val=&quot;0001694A&quot;/&gt;&lt;wsp:rsid wsp:val=&quot;00036453&quot;/&gt;&lt;wsp:rsid wsp:val=&quot;000376C1&quot;/&gt;&lt;wsp:rsid wsp:val=&quot;000377D9&quot;/&gt;&lt;wsp:rsid wsp:val=&quot;00074F20&quot;/&gt;&lt;wsp:rsid wsp:val=&quot;0010411B&quot;/&gt;&lt;wsp:rsid wsp:val=&quot;00166D1B&quot;/&gt;&lt;wsp:rsid wsp:val=&quot;00197CA5&quot;/&gt;&lt;wsp:rsid wsp:val=&quot;001A14C6&quot;/&gt;&lt;wsp:rsid wsp:val=&quot;001B280F&quot;/&gt;&lt;wsp:rsid wsp:val=&quot;001F1FB4&quot;/&gt;&lt;wsp:rsid wsp:val=&quot;00212D7F&quot;/&gt;&lt;wsp:rsid wsp:val=&quot;00221DA6&quot;/&gt;&lt;wsp:rsid wsp:val=&quot;00256D6E&quot;/&gt;&lt;wsp:rsid wsp:val=&quot;0027320C&quot;/&gt;&lt;wsp:rsid wsp:val=&quot;00282FCB&quot;/&gt;&lt;wsp:rsid wsp:val=&quot;00290362&quot;/&gt;&lt;wsp:rsid wsp:val=&quot;002B554C&quot;/&gt;&lt;wsp:rsid wsp:val=&quot;002C4423&quot;/&gt;&lt;wsp:rsid wsp:val=&quot;00302356&quot;/&gt;&lt;wsp:rsid wsp:val=&quot;00316761&quot;/&gt;&lt;wsp:rsid wsp:val=&quot;0033095E&quot;/&gt;&lt;wsp:rsid wsp:val=&quot;0037554F&quot;/&gt;&lt;wsp:rsid wsp:val=&quot;00387186&quot;/&gt;&lt;wsp:rsid wsp:val=&quot;00397D95&quot;/&gt;&lt;wsp:rsid wsp:val=&quot;003B1342&quot;/&gt;&lt;wsp:rsid wsp:val=&quot;003D5BBC&quot;/&gt;&lt;wsp:rsid wsp:val=&quot;003D6AB8&quot;/&gt;&lt;wsp:rsid wsp:val=&quot;003D7D0B&quot;/&gt;&lt;wsp:rsid wsp:val=&quot;00442202&quot;/&gt;&lt;wsp:rsid wsp:val=&quot;004D340D&quot;/&gt;&lt;wsp:rsid wsp:val=&quot;00525C6A&quot;/&gt;&lt;wsp:rsid wsp:val=&quot;00572465&quot;/&gt;&lt;wsp:rsid wsp:val=&quot;00586EDA&quot;/&gt;&lt;wsp:rsid wsp:val=&quot;005B53AA&quot;/&gt;&lt;wsp:rsid wsp:val=&quot;005E01E7&quot;/&gt;&lt;wsp:rsid wsp:val=&quot;005E5EC6&quot;/&gt;&lt;wsp:rsid wsp:val=&quot;006677AA&quot;/&gt;&lt;wsp:rsid wsp:val=&quot;0068574D&quot;/&gt;&lt;wsp:rsid wsp:val=&quot;006D2580&quot;/&gt;&lt;wsp:rsid wsp:val=&quot;006D538D&quot;/&gt;&lt;wsp:rsid wsp:val=&quot;00724BBE&quot;/&gt;&lt;wsp:rsid wsp:val=&quot;00766A9F&quot;/&gt;&lt;wsp:rsid wsp:val=&quot;00775D88&quot;/&gt;&lt;wsp:rsid wsp:val=&quot;0080328A&quot;/&gt;&lt;wsp:rsid wsp:val=&quot;00813FAF&quot;/&gt;&lt;wsp:rsid wsp:val=&quot;008567F2&quot;/&gt;&lt;wsp:rsid wsp:val=&quot;00865DF9&quot;/&gt;&lt;wsp:rsid wsp:val=&quot;00876291&quot;/&gt;&lt;wsp:rsid wsp:val=&quot;00882373&quot;/&gt;&lt;wsp:rsid wsp:val=&quot;008C4A63&quot;/&gt;&lt;wsp:rsid wsp:val=&quot;008D1774&quot;/&gt;&lt;wsp:rsid wsp:val=&quot;0091730D&quot;/&gt;&lt;wsp:rsid wsp:val=&quot;009268F4&quot;/&gt;&lt;wsp:rsid wsp:val=&quot;00926A09&quot;/&gt;&lt;wsp:rsid wsp:val=&quot;009413B5&quot;/&gt;&lt;wsp:rsid wsp:val=&quot;009A5B2B&quot;/&gt;&lt;wsp:rsid wsp:val=&quot;009B308D&quot;/&gt;&lt;wsp:rsid wsp:val=&quot;009D067D&quot;/&gt;&lt;wsp:rsid wsp:val=&quot;009D79DF&quot;/&gt;&lt;wsp:rsid wsp:val=&quot;009E4AE7&quot;/&gt;&lt;wsp:rsid wsp:val=&quot;009F25C3&quot;/&gt;&lt;wsp:rsid wsp:val=&quot;009F73A1&quot;/&gt;&lt;wsp:rsid wsp:val=&quot;00A146F4&quot;/&gt;&lt;wsp:rsid wsp:val=&quot;00A15973&quot;/&gt;&lt;wsp:rsid wsp:val=&quot;00A55F7B&quot;/&gt;&lt;wsp:rsid wsp:val=&quot;00A81898&quot;/&gt;&lt;wsp:rsid wsp:val=&quot;00AA06EB&quot;/&gt;&lt;wsp:rsid wsp:val=&quot;00AB27EF&quot;/&gt;&lt;wsp:rsid wsp:val=&quot;00B1384B&quot;/&gt;&lt;wsp:rsid wsp:val=&quot;00B65DA8&quot;/&gt;&lt;wsp:rsid wsp:val=&quot;00B80CF8&quot;/&gt;&lt;wsp:rsid wsp:val=&quot;00BB5FD0&quot;/&gt;&lt;wsp:rsid wsp:val=&quot;00BD0F48&quot;/&gt;&lt;wsp:rsid wsp:val=&quot;00BD5BC7&quot;/&gt;&lt;wsp:rsid wsp:val=&quot;00BE1D24&quot;/&gt;&lt;wsp:rsid wsp:val=&quot;00C0458A&quot;/&gt;&lt;wsp:rsid wsp:val=&quot;00C2494F&quot;/&gt;&lt;wsp:rsid wsp:val=&quot;00D0718D&quot;/&gt;&lt;wsp:rsid wsp:val=&quot;00D1554B&quot;/&gt;&lt;wsp:rsid wsp:val=&quot;00D2157D&quot;/&gt;&lt;wsp:rsid wsp:val=&quot;00D66C87&quot;/&gt;&lt;wsp:rsid wsp:val=&quot;00D84372&quot;/&gt;&lt;wsp:rsid wsp:val=&quot;00DA64C9&quot;/&gt;&lt;wsp:rsid wsp:val=&quot;00E36A08&quot;/&gt;&lt;wsp:rsid wsp:val=&quot;00E523FA&quot;/&gt;&lt;wsp:rsid wsp:val=&quot;00E554F8&quot;/&gt;&lt;wsp:rsid wsp:val=&quot;00E64A40&quot;/&gt;&lt;wsp:rsid wsp:val=&quot;00ED45F2&quot;/&gt;&lt;wsp:rsid wsp:val=&quot;00EF312C&quot;/&gt;&lt;wsp:rsid wsp:val=&quot;00F24BAE&quot;/&gt;&lt;wsp:rsid wsp:val=&quot;00F442C3&quot;/&gt;&lt;wsp:rsid wsp:val=&quot;00F5414F&quot;/&gt;&lt;wsp:rsid wsp:val=&quot;00F71C06&quot;/&gt;&lt;wsp:rsid wsp:val=&quot;00F72771&quot;/&gt;&lt;wsp:rsid wsp:val=&quot;00FA4559&quot;/&gt;&lt;wsp:rsid wsp:val=&quot;00FB3F63&quot;/&gt;&lt;wsp:rsid wsp:val=&quot;00FD0061&quot;/&gt;&lt;wsp:rsid wsp:val=&quot;00FF1675&quot;/&gt;&lt;/wsp:rsids&gt;&lt;/w:docPr&gt;&lt;w:body&gt;&lt;wx:sect&gt;&lt;w:p wsp:rsidR=&quot;00212D7F&quot; wsp:rsidRDefault=&quot;00212D7F&quot; wsp:rsidP=&quot;00212D7F&quot;&gt;&lt;m:oMathPara&gt;&lt;m:oMath&gt;&lt;m:r&gt;&lt;w:rPr&gt;&lt;w:rFonts w:ascii=&quot;Cambria Math&quot; w:h-ansi=&quot;Cambria Math&quot;/&gt;&lt;wx:font wx:val=&quot;Cambria Math&quot;/&gt;&lt;w:i/&gt;&lt;w:color w:val=&quot;000000&quot;/&gt;&lt;/w:rPr&gt;&lt;m:t&gt;n&lt;/m:t&gt;&lt;/m:r&gt;&lt;/m:oMath&gt;&lt;/m:oMathPara&gt;&lt;/w:p&gt;&lt;w:sectPr wsp:rsidR=&quot;00000000&quot;&gt;&lt;w:pgSz w:w=&quot;12240&quot; w:h=&quot;15840&quot;/&gt;&lt;w:pgMar w:top=&quot;1440&quot; w:right=&quot;1440&quot; w:bottom=&quot;1440&quot; w:left=&quot;1440&quot; w:header=&quot;720&quot; w:footer=&quot;720&quot; w:gutter=&quot;0&quot;/&gt;&lt;w:cols w:space=&quot;720&quot;/&gt;&lt;/w:sectPr&gt;&lt;/wx:sect&gt;&lt;/w:body&gt;&lt;/w:wordDocument&gt;">
             <v:imagedata r:id="rId30" o:title="" chromakey="white"/>
           </v:shape>
         </w:pict>
@@ -20449,8 +20892,8 @@
           <w:noProof/>
           <w:position w:val="-34"/>
         </w:rPr>
-        <w:pict w14:anchorId="66495E76">
-          <v:shape id="_x0000_i1045" type="#_x0000_t75" alt="" style="width:65.15pt;height:28.9pt;mso-width-percent:0;mso-height-percent:0;mso-width-percent:0;mso-height-percent:0" equationxml="&lt;?xml version=&quot;1.0&quot; encoding=&quot;UTF-8&quot; standalone=&quot;yes&quot;?&gt;&#13;&#13;&#13;&#13;&#13;&#13;&#10;&lt;?mso-application progid=&quot;Word.Document&quot;?&gt;&#13;&#13;&#13;&#13;&#13;&#13;&#10;&lt;w:wordDocument xmlns:aml=&quot;http://schemas.microsoft.com/aml/2001/core&quot; xmlns:wpc=&quot;http://schemas.microsoft.com/office/word/2010/wordprocessingCanvas&quot; xmlns:cx=&quot;http://schemas.microsoft.com/office/drawing/2014/chartex&quot; xmlns:cx1=&quot;http://schemas.microsoft.com/office/drawing/2015/9/8/chartex&quot; xmlns:cx2=&quot;http://schemas.microsoft.com/office/drawing/2015/10/21/chartex&quot; xmlns:cx3=&quot;http://schemas.microsoft.com/office/drawing/2016/5/9/chartex&quot; xmlns:cx4=&quot;http://schemas.microsoft.com/office/drawing/2016/5/10/chartex&quot; xmlns:cx5=&quot;http://schemas.microsoft.com/office/drawing/2016/5/11/chartex&quot; xmlns:cx6=&quot;http://schemas.microsoft.com/office/drawing/2016/5/12/chartex&quot; xmlns:cx7=&quot;http://schemas.microsoft.com/office/drawing/2016/5/13/chartex&quot; xmlns:cx8=&quot;http://schemas.microsoft.com/office/drawing/2016/5/14/chartex&quot; xmlns:cr=&quot;http://schemas.microsoft.com/office/comments/2020/reactions&quot; xmlns:dt=&quot;uuid:C2F41010-65B3-11d1-A29F-00AA00C14882&quot; xmlns:mc=&quot;http://schemas.openxmlformats.org/markup-compatibility/2006&quot; xmlns:aink=&quot;http://schemas.microsoft.com/office/drawing/2016/ink&quot; xmlns:am3d=&quot;http://schemas.microsoft.com/office/drawing/2017/model3d&quot; xmlns:o=&quot;urn:schemas-microsoft-com:office:office&quot; xmlns:oel=&quot;http://schemas.microsoft.com/office/2019/extlst&quot; xmlns:m=&quot;http://schemas.openxmlformats.org/officeDocument/2006/math&quot; xmlns:v=&quot;urn:schemas-microsoft-com:vml&quot; xmlns:w10=&quot;urn:schemas-microsoft-com:office:word&quot; xmlns:w=&quot;http://schemas.microsoft.com/office/word/2003/wordml&quot; xmlns:wx=&quot;http://schemas.microsoft.com/office/word/2003/auxHint&quot; xmlns:wne=&quot;http://schemas.microsoft.com/office/word/2006/wordml&quot; xmlns:wsp=&quot;http://schemas.microsoft.com/office/word/2003/wordml/sp2&quot; xmlns:sl=&quot;http://schemas.microsoft.com/schemaLibrary/2003/core&quot; w:macrosPresent=&quot;no&quot; w:embeddedObjPresent=&quot;no&quot; w:ocxPresent=&quot;no&quot; xml:space=&quot;preserve&quot;&gt;&lt;w:ignoreSubtree w:val=&quot;http://schemas.microsoft.com/office/word/2003/wordml/sp2&quot;/&gt;&lt;o:DocumentProperties&gt;&lt;o:Version&gt;16&lt;/o:Version&gt;&lt;/o:DocumentProperties&gt;&lt;w:shapeDefaults&gt;&lt;o:shapedefaults v:ext=&quot;edit&quot; spidmax=&quot;1026&quot;/&gt;&lt;o:shapelayout v:ext=&quot;edit&quot;&gt;&lt;o:idmap v:ext=&quot;edit&quot; data=&quot;1&quot;/&gt;&lt;/o:shapelayout&gt;&lt;/w:shapeDefaults&gt;&lt;w:docPr&gt;&lt;w:view w:val=&quot;print&quot;/&gt;&lt;w:zoom w:percent=&quot;232&quot;/&gt;&lt;w:doNotEmbedSystemFonts/&gt;&lt;w:defaultTabStop w:val=&quot;708&quot;/&gt;&lt;w:hyphenationZone w:val=&quot;425&quot;/&gt;&lt;w:punctuationKerning/&gt;&lt;w:characterSpacingControl w:val=&quot;DontCompress&quot;/&gt;&lt;w:optimizeForBrowser/&gt;&lt;w:allowPNG/&gt;&lt;w:validateAgainstSchema/&gt;&lt;w:saveInvalidXML w:val=&quot;off&quot;/&gt;&lt;w:ignoreMixedContent w:val=&quot;off&quot;/&gt;&lt;w:alwaysShowPlaceholderText w:val=&quot;off&quot;/&gt;&lt;w:compat&gt;&lt;w:breakWrappedTables/&gt;&lt;w:snapToGridInCell/&gt;&lt;w:wrapTextWithPunct/&gt;&lt;w:useAsianBreakRules/&gt;&lt;w:dontGrowAutofit/&gt;&lt;/w:compat&gt;&lt;wsp:rsids&gt;&lt;wsp:rsidRoot wsp:val=&quot;00882373&quot;/&gt;&lt;wsp:rsid wsp:val=&quot;00001961&quot;/&gt;&lt;wsp:rsid wsp:val=&quot;0001694A&quot;/&gt;&lt;wsp:rsid wsp:val=&quot;00036453&quot;/&gt;&lt;wsp:rsid wsp:val=&quot;000376C1&quot;/&gt;&lt;wsp:rsid wsp:val=&quot;000377D9&quot;/&gt;&lt;wsp:rsid wsp:val=&quot;00074F20&quot;/&gt;&lt;wsp:rsid wsp:val=&quot;0010411B&quot;/&gt;&lt;wsp:rsid wsp:val=&quot;00166D1B&quot;/&gt;&lt;wsp:rsid wsp:val=&quot;00197CA5&quot;/&gt;&lt;wsp:rsid wsp:val=&quot;001A14C6&quot;/&gt;&lt;wsp:rsid wsp:val=&quot;001B280F&quot;/&gt;&lt;wsp:rsid wsp:val=&quot;001F1FB4&quot;/&gt;&lt;wsp:rsid wsp:val=&quot;00221DA6&quot;/&gt;&lt;wsp:rsid wsp:val=&quot;00256D6E&quot;/&gt;&lt;wsp:rsid wsp:val=&quot;0027320C&quot;/&gt;&lt;wsp:rsid wsp:val=&quot;00282FCB&quot;/&gt;&lt;wsp:rsid wsp:val=&quot;00290362&quot;/&gt;&lt;wsp:rsid wsp:val=&quot;002B554C&quot;/&gt;&lt;wsp:rsid wsp:val=&quot;002C4423&quot;/&gt;&lt;wsp:rsid wsp:val=&quot;00302356&quot;/&gt;&lt;wsp:rsid wsp:val=&quot;00316761&quot;/&gt;&lt;wsp:rsid wsp:val=&quot;0033095E&quot;/&gt;&lt;wsp:rsid wsp:val=&quot;0037554F&quot;/&gt;&lt;wsp:rsid wsp:val=&quot;00387186&quot;/&gt;&lt;wsp:rsid wsp:val=&quot;00397D95&quot;/&gt;&lt;wsp:rsid wsp:val=&quot;003B1342&quot;/&gt;&lt;wsp:rsid wsp:val=&quot;003D5BBC&quot;/&gt;&lt;wsp:rsid wsp:val=&quot;003D6AB8&quot;/&gt;&lt;wsp:rsid wsp:val=&quot;003D7D0B&quot;/&gt;&lt;wsp:rsid wsp:val=&quot;00442202&quot;/&gt;&lt;wsp:rsid wsp:val=&quot;004D340D&quot;/&gt;&lt;wsp:rsid wsp:val=&quot;00525C6A&quot;/&gt;&lt;wsp:rsid wsp:val=&quot;00572465&quot;/&gt;&lt;wsp:rsid wsp:val=&quot;00586EDA&quot;/&gt;&lt;wsp:rsid wsp:val=&quot;005B53AA&quot;/&gt;&lt;wsp:rsid wsp:val=&quot;005E01E7&quot;/&gt;&lt;wsp:rsid wsp:val=&quot;005E5EC6&quot;/&gt;&lt;wsp:rsid wsp:val=&quot;006677AA&quot;/&gt;&lt;wsp:rsid wsp:val=&quot;0068574D&quot;/&gt;&lt;wsp:rsid wsp:val=&quot;006D2580&quot;/&gt;&lt;wsp:rsid wsp:val=&quot;006D538D&quot;/&gt;&lt;wsp:rsid wsp:val=&quot;00724BBE&quot;/&gt;&lt;wsp:rsid wsp:val=&quot;00766A9F&quot;/&gt;&lt;wsp:rsid wsp:val=&quot;00775D88&quot;/&gt;&lt;wsp:rsid wsp:val=&quot;0080328A&quot;/&gt;&lt;wsp:rsid wsp:val=&quot;00813FAF&quot;/&gt;&lt;wsp:rsid wsp:val=&quot;008567F2&quot;/&gt;&lt;wsp:rsid wsp:val=&quot;00865DF9&quot;/&gt;&lt;wsp:rsid wsp:val=&quot;00876291&quot;/&gt;&lt;wsp:rsid wsp:val=&quot;00882373&quot;/&gt;&lt;wsp:rsid wsp:val=&quot;008C4A63&quot;/&gt;&lt;wsp:rsid wsp:val=&quot;008D1774&quot;/&gt;&lt;wsp:rsid wsp:val=&quot;0091730D&quot;/&gt;&lt;wsp:rsid wsp:val=&quot;009268F4&quot;/&gt;&lt;wsp:rsid wsp:val=&quot;00926A09&quot;/&gt;&lt;wsp:rsid wsp:val=&quot;009413B5&quot;/&gt;&lt;wsp:rsid wsp:val=&quot;009A5B2B&quot;/&gt;&lt;wsp:rsid wsp:val=&quot;009B308D&quot;/&gt;&lt;wsp:rsid wsp:val=&quot;009D067D&quot;/&gt;&lt;wsp:rsid wsp:val=&quot;009D79DF&quot;/&gt;&lt;wsp:rsid wsp:val=&quot;009E4AE7&quot;/&gt;&lt;wsp:rsid wsp:val=&quot;009F25C3&quot;/&gt;&lt;wsp:rsid wsp:val=&quot;009F73A1&quot;/&gt;&lt;wsp:rsid wsp:val=&quot;00A146F4&quot;/&gt;&lt;wsp:rsid wsp:val=&quot;00A15973&quot;/&gt;&lt;wsp:rsid wsp:val=&quot;00A55F7B&quot;/&gt;&lt;wsp:rsid wsp:val=&quot;00A81898&quot;/&gt;&lt;wsp:rsid wsp:val=&quot;00AA06EB&quot;/&gt;&lt;wsp:rsid wsp:val=&quot;00AB27EF&quot;/&gt;&lt;wsp:rsid wsp:val=&quot;00B1384B&quot;/&gt;&lt;wsp:rsid wsp:val=&quot;00B65DA8&quot;/&gt;&lt;wsp:rsid wsp:val=&quot;00B80CF8&quot;/&gt;&lt;wsp:rsid wsp:val=&quot;00BB5FD0&quot;/&gt;&lt;wsp:rsid wsp:val=&quot;00BC42D6&quot;/&gt;&lt;wsp:rsid wsp:val=&quot;00BD0F48&quot;/&gt;&lt;wsp:rsid wsp:val=&quot;00BD5BC7&quot;/&gt;&lt;wsp:rsid wsp:val=&quot;00BE1D24&quot;/&gt;&lt;wsp:rsid wsp:val=&quot;00C0458A&quot;/&gt;&lt;wsp:rsid wsp:val=&quot;00C2494F&quot;/&gt;&lt;wsp:rsid wsp:val=&quot;00D0718D&quot;/&gt;&lt;wsp:rsid wsp:val=&quot;00D1554B&quot;/&gt;&lt;wsp:rsid wsp:val=&quot;00D2157D&quot;/&gt;&lt;wsp:rsid wsp:val=&quot;00D66C87&quot;/&gt;&lt;wsp:rsid wsp:val=&quot;00D84372&quot;/&gt;&lt;wsp:rsid wsp:val=&quot;00DA64C9&quot;/&gt;&lt;wsp:rsid wsp:val=&quot;00E36A08&quot;/&gt;&lt;wsp:rsid wsp:val=&quot;00E523FA&quot;/&gt;&lt;wsp:rsid wsp:val=&quot;00E554F8&quot;/&gt;&lt;wsp:rsid wsp:val=&quot;00E64A40&quot;/&gt;&lt;wsp:rsid wsp:val=&quot;00ED45F2&quot;/&gt;&lt;wsp:rsid wsp:val=&quot;00EF312C&quot;/&gt;&lt;wsp:rsid wsp:val=&quot;00F24BAE&quot;/&gt;&lt;wsp:rsid wsp:val=&quot;00F442C3&quot;/&gt;&lt;wsp:rsid wsp:val=&quot;00F5414F&quot;/&gt;&lt;wsp:rsid wsp:val=&quot;00F71C06&quot;/&gt;&lt;wsp:rsid wsp:val=&quot;00F72771&quot;/&gt;&lt;wsp:rsid wsp:val=&quot;00FA4559&quot;/&gt;&lt;wsp:rsid wsp:val=&quot;00FB3F63&quot;/&gt;&lt;wsp:rsid wsp:val=&quot;00FD0061&quot;/&gt;&lt;wsp:rsid wsp:val=&quot;00FF1675&quot;/&gt;&lt;/wsp:rsids&gt;&lt;/w:docPr&gt;&lt;w:body&gt;&lt;wx:sect&gt;&lt;w:p wsp:rsidR=&quot;00BC42D6&quot; wsp:rsidRDefault=&quot;00BC42D6&quot; wsp:rsidP=&quot;00BC42D6&quot;&gt;&lt;m:oMathPara&gt;&lt;m:oMath&gt;&lt;m:r&gt;&lt;w:rPr&gt;&lt;w:rFonts w:ascii=&quot;Cambria Math&quot; w:h-ansi=&quot;Cambria Math&quot;/&gt;&lt;wx:font wx:val=&quot;Cambria Math&quot;/&gt;&lt;w:i/&gt;&lt;w:color w:val=&quot;000000&quot;/&gt;&lt;/w:rPr&gt;&lt;m:t&gt;4*15 = 60&lt;/m:t&gt;&lt;/m:r&gt;&lt;/m:oMath&gt;&lt;/m:oMathPara&gt;&lt;/w:p&gt;&lt;w:sectPr wsp:rsidR=&quot;00000000&quot;&gt;&lt;w:pgSz w:w=&quot;12240&quot; w:h=&quot;15840&quot;/&gt;&lt;w:pgMar w:top=&quot;1440&quot; w:right=&quot;1440&quot; w:bottom=&quot;1440&quot; w:left=&quot;1440&quot; w:header=&quot;720&quot; w:footer=&quot;720&quot; w:gutter=&quot;0&quot;/&gt;&lt;w:cols w:space=&quot;720&quot;/&gt;&lt;/w:sectPr&gt;&lt;/wx:sect&gt;&lt;/w:body&gt;&lt;/w:wordDocument&gt;">
+        <w:pict w14:anchorId="6521830B">
+          <v:shape id="_x0000_i1045" type="#_x0000_t75" alt="" style="width:65.15pt;height:28.95pt;mso-width-percent:0;mso-height-percent:0;mso-width-percent:0;mso-height-percent:0" equationxml="&lt;?xml version=&quot;1.0&quot; encoding=&quot;UTF-8&quot; standalone=&quot;yes&quot;?&gt;&#13;&#13;&#13;&#13;&#13;&#13;&#13;&#10;&lt;?mso-application progid=&quot;Word.Document&quot;?&gt;&#13;&#13;&#13;&#13;&#13;&#13;&#13;&#10;&lt;w:wordDocument xmlns:aml=&quot;http://schemas.microsoft.com/aml/2001/core&quot; xmlns:wpc=&quot;http://schemas.microsoft.com/office/word/2010/wordprocessingCanvas&quot; xmlns:cx=&quot;http://schemas.microsoft.com/office/drawing/2014/chartex&quot; xmlns:cx1=&quot;http://schemas.microsoft.com/office/drawing/2015/9/8/chartex&quot; xmlns:cx2=&quot;http://schemas.microsoft.com/office/drawing/2015/10/21/chartex&quot; xmlns:cx3=&quot;http://schemas.microsoft.com/office/drawing/2016/5/9/chartex&quot; xmlns:cx4=&quot;http://schemas.microsoft.com/office/drawing/2016/5/10/chartex&quot; xmlns:cx5=&quot;http://schemas.microsoft.com/office/drawing/2016/5/11/chartex&quot; xmlns:cx6=&quot;http://schemas.microsoft.com/office/drawing/2016/5/12/chartex&quot; xmlns:cx7=&quot;http://schemas.microsoft.com/office/drawing/2016/5/13/chartex&quot; xmlns:cx8=&quot;http://schemas.microsoft.com/office/drawing/2016/5/14/chartex&quot; xmlns:cr=&quot;http://schemas.microsoft.com/office/comments/2020/reactions&quot; xmlns:dt=&quot;uuid:C2F41010-65B3-11d1-A29F-00AA00C14882&quot; xmlns:mc=&quot;http://schemas.openxmlformats.org/markup-compatibility/2006&quot; xmlns:aink=&quot;http://schemas.microsoft.com/office/drawing/2016/ink&quot; xmlns:am3d=&quot;http://schemas.microsoft.com/office/drawing/2017/model3d&quot; xmlns:o=&quot;urn:schemas-microsoft-com:office:office&quot; xmlns:oel=&quot;http://schemas.microsoft.com/office/2019/extlst&quot; xmlns:m=&quot;http://schemas.openxmlformats.org/officeDocument/2006/math&quot; xmlns:v=&quot;urn:schemas-microsoft-com:vml&quot; xmlns:w10=&quot;urn:schemas-microsoft-com:office:word&quot; xmlns:w=&quot;http://schemas.microsoft.com/office/word/2003/wordml&quot; xmlns:wx=&quot;http://schemas.microsoft.com/office/word/2003/auxHint&quot; xmlns:wne=&quot;http://schemas.microsoft.com/office/word/2006/wordml&quot; xmlns:wsp=&quot;http://schemas.microsoft.com/office/word/2003/wordml/sp2&quot; xmlns:sl=&quot;http://schemas.microsoft.com/schemaLibrary/2003/core&quot; w:macrosPresent=&quot;no&quot; w:embeddedObjPresent=&quot;no&quot; w:ocxPresent=&quot;no&quot; xml:space=&quot;preserve&quot;&gt;&lt;w:ignoreSubtree w:val=&quot;http://schemas.microsoft.com/office/word/2003/wordml/sp2&quot;/&gt;&lt;o:DocumentProperties&gt;&lt;o:Version&gt;16&lt;/o:Version&gt;&lt;/o:DocumentProperties&gt;&lt;w:shapeDefaults&gt;&lt;o:shapedefaults v:ext=&quot;edit&quot; spidmax=&quot;1026&quot;/&gt;&lt;o:shapelayout v:ext=&quot;edit&quot;&gt;&lt;o:idmap v:ext=&quot;edit&quot; data=&quot;1&quot;/&gt;&lt;/o:shapelayout&gt;&lt;/w:shapeDefaults&gt;&lt;w:docPr&gt;&lt;w:view w:val=&quot;print&quot;/&gt;&lt;w:zoom w:percent=&quot;232&quot;/&gt;&lt;w:doNotEmbedSystemFonts/&gt;&lt;w:defaultTabStop w:val=&quot;708&quot;/&gt;&lt;w:hyphenationZone w:val=&quot;425&quot;/&gt;&lt;w:punctuationKerning/&gt;&lt;w:characterSpacingControl w:val=&quot;DontCompress&quot;/&gt;&lt;w:optimizeForBrowser/&gt;&lt;w:allowPNG/&gt;&lt;w:validateAgainstSchema/&gt;&lt;w:saveInvalidXML w:val=&quot;off&quot;/&gt;&lt;w:ignoreMixedContent w:val=&quot;off&quot;/&gt;&lt;w:alwaysShowPlaceholderText w:val=&quot;off&quot;/&gt;&lt;w:compat&gt;&lt;w:breakWrappedTables/&gt;&lt;w:snapToGridInCell/&gt;&lt;w:wrapTextWithPunct/&gt;&lt;w:useAsianBreakRules/&gt;&lt;w:dontGrowAutofit/&gt;&lt;/w:compat&gt;&lt;wsp:rsids&gt;&lt;wsp:rsidRoot wsp:val=&quot;00882373&quot;/&gt;&lt;wsp:rsid wsp:val=&quot;00001961&quot;/&gt;&lt;wsp:rsid wsp:val=&quot;0001694A&quot;/&gt;&lt;wsp:rsid wsp:val=&quot;00036453&quot;/&gt;&lt;wsp:rsid wsp:val=&quot;000376C1&quot;/&gt;&lt;wsp:rsid wsp:val=&quot;000377D9&quot;/&gt;&lt;wsp:rsid wsp:val=&quot;00074F20&quot;/&gt;&lt;wsp:rsid wsp:val=&quot;0010411B&quot;/&gt;&lt;wsp:rsid wsp:val=&quot;00166D1B&quot;/&gt;&lt;wsp:rsid wsp:val=&quot;00197CA5&quot;/&gt;&lt;wsp:rsid wsp:val=&quot;001A14C6&quot;/&gt;&lt;wsp:rsid wsp:val=&quot;001B280F&quot;/&gt;&lt;wsp:rsid wsp:val=&quot;001F1FB4&quot;/&gt;&lt;wsp:rsid wsp:val=&quot;00221DA6&quot;/&gt;&lt;wsp:rsid wsp:val=&quot;00256D6E&quot;/&gt;&lt;wsp:rsid wsp:val=&quot;0027320C&quot;/&gt;&lt;wsp:rsid wsp:val=&quot;00282FCB&quot;/&gt;&lt;wsp:rsid wsp:val=&quot;00290362&quot;/&gt;&lt;wsp:rsid wsp:val=&quot;002B554C&quot;/&gt;&lt;wsp:rsid wsp:val=&quot;002C4423&quot;/&gt;&lt;wsp:rsid wsp:val=&quot;00302356&quot;/&gt;&lt;wsp:rsid wsp:val=&quot;00316761&quot;/&gt;&lt;wsp:rsid wsp:val=&quot;0033095E&quot;/&gt;&lt;wsp:rsid wsp:val=&quot;0037554F&quot;/&gt;&lt;wsp:rsid wsp:val=&quot;00387186&quot;/&gt;&lt;wsp:rsid wsp:val=&quot;00397D95&quot;/&gt;&lt;wsp:rsid wsp:val=&quot;003B1342&quot;/&gt;&lt;wsp:rsid wsp:val=&quot;003D5BBC&quot;/&gt;&lt;wsp:rsid wsp:val=&quot;003D6AB8&quot;/&gt;&lt;wsp:rsid wsp:val=&quot;003D7D0B&quot;/&gt;&lt;wsp:rsid wsp:val=&quot;00442202&quot;/&gt;&lt;wsp:rsid wsp:val=&quot;004D340D&quot;/&gt;&lt;wsp:rsid wsp:val=&quot;00525C6A&quot;/&gt;&lt;wsp:rsid wsp:val=&quot;00572465&quot;/&gt;&lt;wsp:rsid wsp:val=&quot;00586EDA&quot;/&gt;&lt;wsp:rsid wsp:val=&quot;005B53AA&quot;/&gt;&lt;wsp:rsid wsp:val=&quot;005E01E7&quot;/&gt;&lt;wsp:rsid wsp:val=&quot;005E5EC6&quot;/&gt;&lt;wsp:rsid wsp:val=&quot;006677AA&quot;/&gt;&lt;wsp:rsid wsp:val=&quot;0068574D&quot;/&gt;&lt;wsp:rsid wsp:val=&quot;006D2580&quot;/&gt;&lt;wsp:rsid wsp:val=&quot;006D538D&quot;/&gt;&lt;wsp:rsid wsp:val=&quot;00724BBE&quot;/&gt;&lt;wsp:rsid wsp:val=&quot;00766A9F&quot;/&gt;&lt;wsp:rsid wsp:val=&quot;00775D88&quot;/&gt;&lt;wsp:rsid wsp:val=&quot;0080328A&quot;/&gt;&lt;wsp:rsid wsp:val=&quot;00813FAF&quot;/&gt;&lt;wsp:rsid wsp:val=&quot;008567F2&quot;/&gt;&lt;wsp:rsid wsp:val=&quot;00865DF9&quot;/&gt;&lt;wsp:rsid wsp:val=&quot;00876291&quot;/&gt;&lt;wsp:rsid wsp:val=&quot;00882373&quot;/&gt;&lt;wsp:rsid wsp:val=&quot;008C4A63&quot;/&gt;&lt;wsp:rsid wsp:val=&quot;008D1774&quot;/&gt;&lt;wsp:rsid wsp:val=&quot;0091730D&quot;/&gt;&lt;wsp:rsid wsp:val=&quot;009268F4&quot;/&gt;&lt;wsp:rsid wsp:val=&quot;00926A09&quot;/&gt;&lt;wsp:rsid wsp:val=&quot;009413B5&quot;/&gt;&lt;wsp:rsid wsp:val=&quot;009A5B2B&quot;/&gt;&lt;wsp:rsid wsp:val=&quot;009B308D&quot;/&gt;&lt;wsp:rsid wsp:val=&quot;009D067D&quot;/&gt;&lt;wsp:rsid wsp:val=&quot;009D79DF&quot;/&gt;&lt;wsp:rsid wsp:val=&quot;009E4AE7&quot;/&gt;&lt;wsp:rsid wsp:val=&quot;009F25C3&quot;/&gt;&lt;wsp:rsid wsp:val=&quot;009F73A1&quot;/&gt;&lt;wsp:rsid wsp:val=&quot;00A146F4&quot;/&gt;&lt;wsp:rsid wsp:val=&quot;00A15973&quot;/&gt;&lt;wsp:rsid wsp:val=&quot;00A55F7B&quot;/&gt;&lt;wsp:rsid wsp:val=&quot;00A81898&quot;/&gt;&lt;wsp:rsid wsp:val=&quot;00AA06EB&quot;/&gt;&lt;wsp:rsid wsp:val=&quot;00AB27EF&quot;/&gt;&lt;wsp:rsid wsp:val=&quot;00B1384B&quot;/&gt;&lt;wsp:rsid wsp:val=&quot;00B65DA8&quot;/&gt;&lt;wsp:rsid wsp:val=&quot;00B80CF8&quot;/&gt;&lt;wsp:rsid wsp:val=&quot;00BB5FD0&quot;/&gt;&lt;wsp:rsid wsp:val=&quot;00BC42D6&quot;/&gt;&lt;wsp:rsid wsp:val=&quot;00BD0F48&quot;/&gt;&lt;wsp:rsid wsp:val=&quot;00BD5BC7&quot;/&gt;&lt;wsp:rsid wsp:val=&quot;00BE1D24&quot;/&gt;&lt;wsp:rsid wsp:val=&quot;00C0458A&quot;/&gt;&lt;wsp:rsid wsp:val=&quot;00C2494F&quot;/&gt;&lt;wsp:rsid wsp:val=&quot;00D0718D&quot;/&gt;&lt;wsp:rsid wsp:val=&quot;00D1554B&quot;/&gt;&lt;wsp:rsid wsp:val=&quot;00D2157D&quot;/&gt;&lt;wsp:rsid wsp:val=&quot;00D66C87&quot;/&gt;&lt;wsp:rsid wsp:val=&quot;00D84372&quot;/&gt;&lt;wsp:rsid wsp:val=&quot;00DA64C9&quot;/&gt;&lt;wsp:rsid wsp:val=&quot;00E36A08&quot;/&gt;&lt;wsp:rsid wsp:val=&quot;00E523FA&quot;/&gt;&lt;wsp:rsid wsp:val=&quot;00E554F8&quot;/&gt;&lt;wsp:rsid wsp:val=&quot;00E64A40&quot;/&gt;&lt;wsp:rsid wsp:val=&quot;00ED45F2&quot;/&gt;&lt;wsp:rsid wsp:val=&quot;00EF312C&quot;/&gt;&lt;wsp:rsid wsp:val=&quot;00F24BAE&quot;/&gt;&lt;wsp:rsid wsp:val=&quot;00F442C3&quot;/&gt;&lt;wsp:rsid wsp:val=&quot;00F5414F&quot;/&gt;&lt;wsp:rsid wsp:val=&quot;00F71C06&quot;/&gt;&lt;wsp:rsid wsp:val=&quot;00F72771&quot;/&gt;&lt;wsp:rsid wsp:val=&quot;00FA4559&quot;/&gt;&lt;wsp:rsid wsp:val=&quot;00FB3F63&quot;/&gt;&lt;wsp:rsid wsp:val=&quot;00FD0061&quot;/&gt;&lt;wsp:rsid wsp:val=&quot;00FF1675&quot;/&gt;&lt;/wsp:rsids&gt;&lt;/w:docPr&gt;&lt;w:body&gt;&lt;wx:sect&gt;&lt;w:p wsp:rsidR=&quot;00BC42D6&quot; wsp:rsidRDefault=&quot;00BC42D6&quot; wsp:rsidP=&quot;00BC42D6&quot;&gt;&lt;m:oMathPara&gt;&lt;m:oMath&gt;&lt;m:r&gt;&lt;w:rPr&gt;&lt;w:rFonts w:ascii=&quot;Cambria Math&quot; w:h-ansi=&quot;Cambria Math&quot;/&gt;&lt;wx:font wx:val=&quot;Cambria Math&quot;/&gt;&lt;w:i/&gt;&lt;w:color w:val=&quot;000000&quot;/&gt;&lt;/w:rPr&gt;&lt;m:t&gt;4*15 = 60&lt;/m:t&gt;&lt;/m:r&gt;&lt;/m:oMath&gt;&lt;/m:oMathPara&gt;&lt;/w:p&gt;&lt;w:sectPr wsp:rsidR=&quot;00000000&quot;&gt;&lt;w:pgSz w:w=&quot;12240&quot; w:h=&quot;15840&quot;/&gt;&lt;w:pgMar w:top=&quot;1440&quot; w:right=&quot;1440&quot; w:bottom=&quot;1440&quot; w:left=&quot;1440&quot; w:header=&quot;720&quot; w:footer=&quot;720&quot; w:gutter=&quot;0&quot;/&gt;&lt;w:cols w:space=&quot;720&quot;/&gt;&lt;/w:sectPr&gt;&lt;/wx:sect&gt;&lt;/w:body&gt;&lt;/w:wordDocument&gt;">
             <v:imagedata r:id="rId32" o:title="" chromakey="white"/>
           </v:shape>
         </w:pict>
@@ -20472,8 +20915,8 @@
           <w:noProof/>
           <w:position w:val="-34"/>
         </w:rPr>
-        <w:pict w14:anchorId="1F50BEAB">
-          <v:shape id="_x0000_i1044" type="#_x0000_t75" alt="" style="width:65.15pt;height:28.9pt;mso-width-percent:0;mso-height-percent:0;mso-width-percent:0;mso-height-percent:0" equationxml="&lt;?xml version=&quot;1.0&quot; encoding=&quot;UTF-8&quot; standalone=&quot;yes&quot;?&gt;&#13;&#13;&#13;&#13;&#13;&#13;&#10;&lt;?mso-application progid=&quot;Word.Document&quot;?&gt;&#13;&#13;&#13;&#13;&#13;&#13;&#10;&lt;w:wordDocument xmlns:aml=&quot;http://schemas.microsoft.com/aml/2001/core&quot; xmlns:wpc=&quot;http://schemas.microsoft.com/office/word/2010/wordprocessingCanvas&quot; xmlns:cx=&quot;http://schemas.microsoft.com/office/drawing/2014/chartex&quot; xmlns:cx1=&quot;http://schemas.microsoft.com/office/drawing/2015/9/8/chartex&quot; xmlns:cx2=&quot;http://schemas.microsoft.com/office/drawing/2015/10/21/chartex&quot; xmlns:cx3=&quot;http://schemas.microsoft.com/office/drawing/2016/5/9/chartex&quot; xmlns:cx4=&quot;http://schemas.microsoft.com/office/drawing/2016/5/10/chartex&quot; xmlns:cx5=&quot;http://schemas.microsoft.com/office/drawing/2016/5/11/chartex&quot; xmlns:cx6=&quot;http://schemas.microsoft.com/office/drawing/2016/5/12/chartex&quot; xmlns:cx7=&quot;http://schemas.microsoft.com/office/drawing/2016/5/13/chartex&quot; xmlns:cx8=&quot;http://schemas.microsoft.com/office/drawing/2016/5/14/chartex&quot; xmlns:cr=&quot;http://schemas.microsoft.com/office/comments/2020/reactions&quot; xmlns:dt=&quot;uuid:C2F41010-65B3-11d1-A29F-00AA00C14882&quot; xmlns:mc=&quot;http://schemas.openxmlformats.org/markup-compatibility/2006&quot; xmlns:aink=&quot;http://schemas.microsoft.com/office/drawing/2016/ink&quot; xmlns:am3d=&quot;http://schemas.microsoft.com/office/drawing/2017/model3d&quot; xmlns:o=&quot;urn:schemas-microsoft-com:office:office&quot; xmlns:oel=&quot;http://schemas.microsoft.com/office/2019/extlst&quot; xmlns:m=&quot;http://schemas.openxmlformats.org/officeDocument/2006/math&quot; xmlns:v=&quot;urn:schemas-microsoft-com:vml&quot; xmlns:w10=&quot;urn:schemas-microsoft-com:office:word&quot; xmlns:w=&quot;http://schemas.microsoft.com/office/word/2003/wordml&quot; xmlns:wx=&quot;http://schemas.microsoft.com/office/word/2003/auxHint&quot; xmlns:wne=&quot;http://schemas.microsoft.com/office/word/2006/wordml&quot; xmlns:wsp=&quot;http://schemas.microsoft.com/office/word/2003/wordml/sp2&quot; xmlns:sl=&quot;http://schemas.microsoft.com/schemaLibrary/2003/core&quot; w:macrosPresent=&quot;no&quot; w:embeddedObjPresent=&quot;no&quot; w:ocxPresent=&quot;no&quot; xml:space=&quot;preserve&quot;&gt;&lt;w:ignoreSubtree w:val=&quot;http://schemas.microsoft.com/office/word/2003/wordml/sp2&quot;/&gt;&lt;o:DocumentProperties&gt;&lt;o:Version&gt;16&lt;/o:Version&gt;&lt;/o:DocumentProperties&gt;&lt;w:shapeDefaults&gt;&lt;o:shapedefaults v:ext=&quot;edit&quot; spidmax=&quot;1026&quot;/&gt;&lt;o:shapelayout v:ext=&quot;edit&quot;&gt;&lt;o:idmap v:ext=&quot;edit&quot; data=&quot;1&quot;/&gt;&lt;/o:shapelayout&gt;&lt;/w:shapeDefaults&gt;&lt;w:docPr&gt;&lt;w:view w:val=&quot;print&quot;/&gt;&lt;w:zoom w:percent=&quot;232&quot;/&gt;&lt;w:doNotEmbedSystemFonts/&gt;&lt;w:defaultTabStop w:val=&quot;708&quot;/&gt;&lt;w:hyphenationZone w:val=&quot;425&quot;/&gt;&lt;w:punctuationKerning/&gt;&lt;w:characterSpacingControl w:val=&quot;DontCompress&quot;/&gt;&lt;w:optimizeForBrowser/&gt;&lt;w:allowPNG/&gt;&lt;w:validateAgainstSchema/&gt;&lt;w:saveInvalidXML w:val=&quot;off&quot;/&gt;&lt;w:ignoreMixedContent w:val=&quot;off&quot;/&gt;&lt;w:alwaysShowPlaceholderText w:val=&quot;off&quot;/&gt;&lt;w:compat&gt;&lt;w:breakWrappedTables/&gt;&lt;w:snapToGridInCell/&gt;&lt;w:wrapTextWithPunct/&gt;&lt;w:useAsianBreakRules/&gt;&lt;w:dontGrowAutofit/&gt;&lt;/w:compat&gt;&lt;wsp:rsids&gt;&lt;wsp:rsidRoot wsp:val=&quot;00882373&quot;/&gt;&lt;wsp:rsid wsp:val=&quot;00001961&quot;/&gt;&lt;wsp:rsid wsp:val=&quot;0001694A&quot;/&gt;&lt;wsp:rsid wsp:val=&quot;00036453&quot;/&gt;&lt;wsp:rsid wsp:val=&quot;000376C1&quot;/&gt;&lt;wsp:rsid wsp:val=&quot;000377D9&quot;/&gt;&lt;wsp:rsid wsp:val=&quot;00074F20&quot;/&gt;&lt;wsp:rsid wsp:val=&quot;0010411B&quot;/&gt;&lt;wsp:rsid wsp:val=&quot;00166D1B&quot;/&gt;&lt;wsp:rsid wsp:val=&quot;00197CA5&quot;/&gt;&lt;wsp:rsid wsp:val=&quot;001A14C6&quot;/&gt;&lt;wsp:rsid wsp:val=&quot;001B280F&quot;/&gt;&lt;wsp:rsid wsp:val=&quot;001F1FB4&quot;/&gt;&lt;wsp:rsid wsp:val=&quot;00221DA6&quot;/&gt;&lt;wsp:rsid wsp:val=&quot;00256D6E&quot;/&gt;&lt;wsp:rsid wsp:val=&quot;0027320C&quot;/&gt;&lt;wsp:rsid wsp:val=&quot;00282FCB&quot;/&gt;&lt;wsp:rsid wsp:val=&quot;00290362&quot;/&gt;&lt;wsp:rsid wsp:val=&quot;002B554C&quot;/&gt;&lt;wsp:rsid wsp:val=&quot;002C4423&quot;/&gt;&lt;wsp:rsid wsp:val=&quot;00302356&quot;/&gt;&lt;wsp:rsid wsp:val=&quot;00316761&quot;/&gt;&lt;wsp:rsid wsp:val=&quot;0033095E&quot;/&gt;&lt;wsp:rsid wsp:val=&quot;0037554F&quot;/&gt;&lt;wsp:rsid wsp:val=&quot;00387186&quot;/&gt;&lt;wsp:rsid wsp:val=&quot;00397D95&quot;/&gt;&lt;wsp:rsid wsp:val=&quot;003B1342&quot;/&gt;&lt;wsp:rsid wsp:val=&quot;003D5BBC&quot;/&gt;&lt;wsp:rsid wsp:val=&quot;003D6AB8&quot;/&gt;&lt;wsp:rsid wsp:val=&quot;003D7D0B&quot;/&gt;&lt;wsp:rsid wsp:val=&quot;00442202&quot;/&gt;&lt;wsp:rsid wsp:val=&quot;004D340D&quot;/&gt;&lt;wsp:rsid wsp:val=&quot;00525C6A&quot;/&gt;&lt;wsp:rsid wsp:val=&quot;00572465&quot;/&gt;&lt;wsp:rsid wsp:val=&quot;00586EDA&quot;/&gt;&lt;wsp:rsid wsp:val=&quot;005B53AA&quot;/&gt;&lt;wsp:rsid wsp:val=&quot;005E01E7&quot;/&gt;&lt;wsp:rsid wsp:val=&quot;005E5EC6&quot;/&gt;&lt;wsp:rsid wsp:val=&quot;006677AA&quot;/&gt;&lt;wsp:rsid wsp:val=&quot;0068574D&quot;/&gt;&lt;wsp:rsid wsp:val=&quot;006D2580&quot;/&gt;&lt;wsp:rsid wsp:val=&quot;006D538D&quot;/&gt;&lt;wsp:rsid wsp:val=&quot;00724BBE&quot;/&gt;&lt;wsp:rsid wsp:val=&quot;00766A9F&quot;/&gt;&lt;wsp:rsid wsp:val=&quot;00775D88&quot;/&gt;&lt;wsp:rsid wsp:val=&quot;0080328A&quot;/&gt;&lt;wsp:rsid wsp:val=&quot;00813FAF&quot;/&gt;&lt;wsp:rsid wsp:val=&quot;008567F2&quot;/&gt;&lt;wsp:rsid wsp:val=&quot;00865DF9&quot;/&gt;&lt;wsp:rsid wsp:val=&quot;00876291&quot;/&gt;&lt;wsp:rsid wsp:val=&quot;00882373&quot;/&gt;&lt;wsp:rsid wsp:val=&quot;008C4A63&quot;/&gt;&lt;wsp:rsid wsp:val=&quot;008D1774&quot;/&gt;&lt;wsp:rsid wsp:val=&quot;0091730D&quot;/&gt;&lt;wsp:rsid wsp:val=&quot;009268F4&quot;/&gt;&lt;wsp:rsid wsp:val=&quot;00926A09&quot;/&gt;&lt;wsp:rsid wsp:val=&quot;009413B5&quot;/&gt;&lt;wsp:rsid wsp:val=&quot;009A5B2B&quot;/&gt;&lt;wsp:rsid wsp:val=&quot;009B308D&quot;/&gt;&lt;wsp:rsid wsp:val=&quot;009D067D&quot;/&gt;&lt;wsp:rsid wsp:val=&quot;009D79DF&quot;/&gt;&lt;wsp:rsid wsp:val=&quot;009E4AE7&quot;/&gt;&lt;wsp:rsid wsp:val=&quot;009F25C3&quot;/&gt;&lt;wsp:rsid wsp:val=&quot;009F73A1&quot;/&gt;&lt;wsp:rsid wsp:val=&quot;00A146F4&quot;/&gt;&lt;wsp:rsid wsp:val=&quot;00A15973&quot;/&gt;&lt;wsp:rsid wsp:val=&quot;00A55F7B&quot;/&gt;&lt;wsp:rsid wsp:val=&quot;00A81898&quot;/&gt;&lt;wsp:rsid wsp:val=&quot;00AA06EB&quot;/&gt;&lt;wsp:rsid wsp:val=&quot;00AB27EF&quot;/&gt;&lt;wsp:rsid wsp:val=&quot;00B1384B&quot;/&gt;&lt;wsp:rsid wsp:val=&quot;00B65DA8&quot;/&gt;&lt;wsp:rsid wsp:val=&quot;00B80CF8&quot;/&gt;&lt;wsp:rsid wsp:val=&quot;00BB5FD0&quot;/&gt;&lt;wsp:rsid wsp:val=&quot;00BC42D6&quot;/&gt;&lt;wsp:rsid wsp:val=&quot;00BD0F48&quot;/&gt;&lt;wsp:rsid wsp:val=&quot;00BD5BC7&quot;/&gt;&lt;wsp:rsid wsp:val=&quot;00BE1D24&quot;/&gt;&lt;wsp:rsid wsp:val=&quot;00C0458A&quot;/&gt;&lt;wsp:rsid wsp:val=&quot;00C2494F&quot;/&gt;&lt;wsp:rsid wsp:val=&quot;00D0718D&quot;/&gt;&lt;wsp:rsid wsp:val=&quot;00D1554B&quot;/&gt;&lt;wsp:rsid wsp:val=&quot;00D2157D&quot;/&gt;&lt;wsp:rsid wsp:val=&quot;00D66C87&quot;/&gt;&lt;wsp:rsid wsp:val=&quot;00D84372&quot;/&gt;&lt;wsp:rsid wsp:val=&quot;00DA64C9&quot;/&gt;&lt;wsp:rsid wsp:val=&quot;00E36A08&quot;/&gt;&lt;wsp:rsid wsp:val=&quot;00E523FA&quot;/&gt;&lt;wsp:rsid wsp:val=&quot;00E554F8&quot;/&gt;&lt;wsp:rsid wsp:val=&quot;00E64A40&quot;/&gt;&lt;wsp:rsid wsp:val=&quot;00ED45F2&quot;/&gt;&lt;wsp:rsid wsp:val=&quot;00EF312C&quot;/&gt;&lt;wsp:rsid wsp:val=&quot;00F24BAE&quot;/&gt;&lt;wsp:rsid wsp:val=&quot;00F442C3&quot;/&gt;&lt;wsp:rsid wsp:val=&quot;00F5414F&quot;/&gt;&lt;wsp:rsid wsp:val=&quot;00F71C06&quot;/&gt;&lt;wsp:rsid wsp:val=&quot;00F72771&quot;/&gt;&lt;wsp:rsid wsp:val=&quot;00FA4559&quot;/&gt;&lt;wsp:rsid wsp:val=&quot;00FB3F63&quot;/&gt;&lt;wsp:rsid wsp:val=&quot;00FD0061&quot;/&gt;&lt;wsp:rsid wsp:val=&quot;00FF1675&quot;/&gt;&lt;/wsp:rsids&gt;&lt;/w:docPr&gt;&lt;w:body&gt;&lt;wx:sect&gt;&lt;w:p wsp:rsidR=&quot;00BC42D6&quot; wsp:rsidRDefault=&quot;00BC42D6&quot; wsp:rsidP=&quot;00BC42D6&quot;&gt;&lt;m:oMathPara&gt;&lt;m:oMath&gt;&lt;m:r&gt;&lt;w:rPr&gt;&lt;w:rFonts w:ascii=&quot;Cambria Math&quot; w:h-ansi=&quot;Cambria Math&quot;/&gt;&lt;wx:font wx:val=&quot;Cambria Math&quot;/&gt;&lt;w:i/&gt;&lt;w:color w:val=&quot;000000&quot;/&gt;&lt;/w:rPr&gt;&lt;m:t&gt;4*15 = 60&lt;/m:t&gt;&lt;/m:r&gt;&lt;/m:oMath&gt;&lt;/m:oMathPara&gt;&lt;/w:p&gt;&lt;w:sectPr wsp:rsidR=&quot;00000000&quot;&gt;&lt;w:pgSz w:w=&quot;12240&quot; w:h=&quot;15840&quot;/&gt;&lt;w:pgMar w:top=&quot;1440&quot; w:right=&quot;1440&quot; w:bottom=&quot;1440&quot; w:left=&quot;1440&quot; w:header=&quot;720&quot; w:footer=&quot;720&quot; w:gutter=&quot;0&quot;/&gt;&lt;w:cols w:space=&quot;720&quot;/&gt;&lt;/w:sectPr&gt;&lt;/wx:sect&gt;&lt;/w:body&gt;&lt;/w:wordDocument&gt;">
+        <w:pict w14:anchorId="49121369">
+          <v:shape id="_x0000_i1044" type="#_x0000_t75" alt="" style="width:65.15pt;height:28.95pt;mso-width-percent:0;mso-height-percent:0;mso-width-percent:0;mso-height-percent:0" equationxml="&lt;?xml version=&quot;1.0&quot; encoding=&quot;UTF-8&quot; standalone=&quot;yes&quot;?&gt;&#13;&#13;&#13;&#13;&#13;&#13;&#13;&#10;&lt;?mso-application progid=&quot;Word.Document&quot;?&gt;&#13;&#13;&#13;&#13;&#13;&#13;&#13;&#10;&lt;w:wordDocument xmlns:aml=&quot;http://schemas.microsoft.com/aml/2001/core&quot; xmlns:wpc=&quot;http://schemas.microsoft.com/office/word/2010/wordprocessingCanvas&quot; xmlns:cx=&quot;http://schemas.microsoft.com/office/drawing/2014/chartex&quot; xmlns:cx1=&quot;http://schemas.microsoft.com/office/drawing/2015/9/8/chartex&quot; xmlns:cx2=&quot;http://schemas.microsoft.com/office/drawing/2015/10/21/chartex&quot; xmlns:cx3=&quot;http://schemas.microsoft.com/office/drawing/2016/5/9/chartex&quot; xmlns:cx4=&quot;http://schemas.microsoft.com/office/drawing/2016/5/10/chartex&quot; xmlns:cx5=&quot;http://schemas.microsoft.com/office/drawing/2016/5/11/chartex&quot; xmlns:cx6=&quot;http://schemas.microsoft.com/office/drawing/2016/5/12/chartex&quot; xmlns:cx7=&quot;http://schemas.microsoft.com/office/drawing/2016/5/13/chartex&quot; xmlns:cx8=&quot;http://schemas.microsoft.com/office/drawing/2016/5/14/chartex&quot; xmlns:cr=&quot;http://schemas.microsoft.com/office/comments/2020/reactions&quot; xmlns:dt=&quot;uuid:C2F41010-65B3-11d1-A29F-00AA00C14882&quot; xmlns:mc=&quot;http://schemas.openxmlformats.org/markup-compatibility/2006&quot; xmlns:aink=&quot;http://schemas.microsoft.com/office/drawing/2016/ink&quot; xmlns:am3d=&quot;http://schemas.microsoft.com/office/drawing/2017/model3d&quot; xmlns:o=&quot;urn:schemas-microsoft-com:office:office&quot; xmlns:oel=&quot;http://schemas.microsoft.com/office/2019/extlst&quot; xmlns:m=&quot;http://schemas.openxmlformats.org/officeDocument/2006/math&quot; xmlns:v=&quot;urn:schemas-microsoft-com:vml&quot; xmlns:w10=&quot;urn:schemas-microsoft-com:office:word&quot; xmlns:w=&quot;http://schemas.microsoft.com/office/word/2003/wordml&quot; xmlns:wx=&quot;http://schemas.microsoft.com/office/word/2003/auxHint&quot; xmlns:wne=&quot;http://schemas.microsoft.com/office/word/2006/wordml&quot; xmlns:wsp=&quot;http://schemas.microsoft.com/office/word/2003/wordml/sp2&quot; xmlns:sl=&quot;http://schemas.microsoft.com/schemaLibrary/2003/core&quot; w:macrosPresent=&quot;no&quot; w:embeddedObjPresent=&quot;no&quot; w:ocxPresent=&quot;no&quot; xml:space=&quot;preserve&quot;&gt;&lt;w:ignoreSubtree w:val=&quot;http://schemas.microsoft.com/office/word/2003/wordml/sp2&quot;/&gt;&lt;o:DocumentProperties&gt;&lt;o:Version&gt;16&lt;/o:Version&gt;&lt;/o:DocumentProperties&gt;&lt;w:shapeDefaults&gt;&lt;o:shapedefaults v:ext=&quot;edit&quot; spidmax=&quot;1026&quot;/&gt;&lt;o:shapelayout v:ext=&quot;edit&quot;&gt;&lt;o:idmap v:ext=&quot;edit&quot; data=&quot;1&quot;/&gt;&lt;/o:shapelayout&gt;&lt;/w:shapeDefaults&gt;&lt;w:docPr&gt;&lt;w:view w:val=&quot;print&quot;/&gt;&lt;w:zoom w:percent=&quot;232&quot;/&gt;&lt;w:doNotEmbedSystemFonts/&gt;&lt;w:defaultTabStop w:val=&quot;708&quot;/&gt;&lt;w:hyphenationZone w:val=&quot;425&quot;/&gt;&lt;w:punctuationKerning/&gt;&lt;w:characterSpacingControl w:val=&quot;DontCompress&quot;/&gt;&lt;w:optimizeForBrowser/&gt;&lt;w:allowPNG/&gt;&lt;w:validateAgainstSchema/&gt;&lt;w:saveInvalidXML w:val=&quot;off&quot;/&gt;&lt;w:ignoreMixedContent w:val=&quot;off&quot;/&gt;&lt;w:alwaysShowPlaceholderText w:val=&quot;off&quot;/&gt;&lt;w:compat&gt;&lt;w:breakWrappedTables/&gt;&lt;w:snapToGridInCell/&gt;&lt;w:wrapTextWithPunct/&gt;&lt;w:useAsianBreakRules/&gt;&lt;w:dontGrowAutofit/&gt;&lt;/w:compat&gt;&lt;wsp:rsids&gt;&lt;wsp:rsidRoot wsp:val=&quot;00882373&quot;/&gt;&lt;wsp:rsid wsp:val=&quot;00001961&quot;/&gt;&lt;wsp:rsid wsp:val=&quot;0001694A&quot;/&gt;&lt;wsp:rsid wsp:val=&quot;00036453&quot;/&gt;&lt;wsp:rsid wsp:val=&quot;000376C1&quot;/&gt;&lt;wsp:rsid wsp:val=&quot;000377D9&quot;/&gt;&lt;wsp:rsid wsp:val=&quot;00074F20&quot;/&gt;&lt;wsp:rsid wsp:val=&quot;0010411B&quot;/&gt;&lt;wsp:rsid wsp:val=&quot;00166D1B&quot;/&gt;&lt;wsp:rsid wsp:val=&quot;00197CA5&quot;/&gt;&lt;wsp:rsid wsp:val=&quot;001A14C6&quot;/&gt;&lt;wsp:rsid wsp:val=&quot;001B280F&quot;/&gt;&lt;wsp:rsid wsp:val=&quot;001F1FB4&quot;/&gt;&lt;wsp:rsid wsp:val=&quot;00221DA6&quot;/&gt;&lt;wsp:rsid wsp:val=&quot;00256D6E&quot;/&gt;&lt;wsp:rsid wsp:val=&quot;0027320C&quot;/&gt;&lt;wsp:rsid wsp:val=&quot;00282FCB&quot;/&gt;&lt;wsp:rsid wsp:val=&quot;00290362&quot;/&gt;&lt;wsp:rsid wsp:val=&quot;002B554C&quot;/&gt;&lt;wsp:rsid wsp:val=&quot;002C4423&quot;/&gt;&lt;wsp:rsid wsp:val=&quot;00302356&quot;/&gt;&lt;wsp:rsid wsp:val=&quot;00316761&quot;/&gt;&lt;wsp:rsid wsp:val=&quot;0033095E&quot;/&gt;&lt;wsp:rsid wsp:val=&quot;0037554F&quot;/&gt;&lt;wsp:rsid wsp:val=&quot;00387186&quot;/&gt;&lt;wsp:rsid wsp:val=&quot;00397D95&quot;/&gt;&lt;wsp:rsid wsp:val=&quot;003B1342&quot;/&gt;&lt;wsp:rsid wsp:val=&quot;003D5BBC&quot;/&gt;&lt;wsp:rsid wsp:val=&quot;003D6AB8&quot;/&gt;&lt;wsp:rsid wsp:val=&quot;003D7D0B&quot;/&gt;&lt;wsp:rsid wsp:val=&quot;00442202&quot;/&gt;&lt;wsp:rsid wsp:val=&quot;004D340D&quot;/&gt;&lt;wsp:rsid wsp:val=&quot;00525C6A&quot;/&gt;&lt;wsp:rsid wsp:val=&quot;00572465&quot;/&gt;&lt;wsp:rsid wsp:val=&quot;00586EDA&quot;/&gt;&lt;wsp:rsid wsp:val=&quot;005B53AA&quot;/&gt;&lt;wsp:rsid wsp:val=&quot;005E01E7&quot;/&gt;&lt;wsp:rsid wsp:val=&quot;005E5EC6&quot;/&gt;&lt;wsp:rsid wsp:val=&quot;006677AA&quot;/&gt;&lt;wsp:rsid wsp:val=&quot;0068574D&quot;/&gt;&lt;wsp:rsid wsp:val=&quot;006D2580&quot;/&gt;&lt;wsp:rsid wsp:val=&quot;006D538D&quot;/&gt;&lt;wsp:rsid wsp:val=&quot;00724BBE&quot;/&gt;&lt;wsp:rsid wsp:val=&quot;00766A9F&quot;/&gt;&lt;wsp:rsid wsp:val=&quot;00775D88&quot;/&gt;&lt;wsp:rsid wsp:val=&quot;0080328A&quot;/&gt;&lt;wsp:rsid wsp:val=&quot;00813FAF&quot;/&gt;&lt;wsp:rsid wsp:val=&quot;008567F2&quot;/&gt;&lt;wsp:rsid wsp:val=&quot;00865DF9&quot;/&gt;&lt;wsp:rsid wsp:val=&quot;00876291&quot;/&gt;&lt;wsp:rsid wsp:val=&quot;00882373&quot;/&gt;&lt;wsp:rsid wsp:val=&quot;008C4A63&quot;/&gt;&lt;wsp:rsid wsp:val=&quot;008D1774&quot;/&gt;&lt;wsp:rsid wsp:val=&quot;0091730D&quot;/&gt;&lt;wsp:rsid wsp:val=&quot;009268F4&quot;/&gt;&lt;wsp:rsid wsp:val=&quot;00926A09&quot;/&gt;&lt;wsp:rsid wsp:val=&quot;009413B5&quot;/&gt;&lt;wsp:rsid wsp:val=&quot;009A5B2B&quot;/&gt;&lt;wsp:rsid wsp:val=&quot;009B308D&quot;/&gt;&lt;wsp:rsid wsp:val=&quot;009D067D&quot;/&gt;&lt;wsp:rsid wsp:val=&quot;009D79DF&quot;/&gt;&lt;wsp:rsid wsp:val=&quot;009E4AE7&quot;/&gt;&lt;wsp:rsid wsp:val=&quot;009F25C3&quot;/&gt;&lt;wsp:rsid wsp:val=&quot;009F73A1&quot;/&gt;&lt;wsp:rsid wsp:val=&quot;00A146F4&quot;/&gt;&lt;wsp:rsid wsp:val=&quot;00A15973&quot;/&gt;&lt;wsp:rsid wsp:val=&quot;00A55F7B&quot;/&gt;&lt;wsp:rsid wsp:val=&quot;00A81898&quot;/&gt;&lt;wsp:rsid wsp:val=&quot;00AA06EB&quot;/&gt;&lt;wsp:rsid wsp:val=&quot;00AB27EF&quot;/&gt;&lt;wsp:rsid wsp:val=&quot;00B1384B&quot;/&gt;&lt;wsp:rsid wsp:val=&quot;00B65DA8&quot;/&gt;&lt;wsp:rsid wsp:val=&quot;00B80CF8&quot;/&gt;&lt;wsp:rsid wsp:val=&quot;00BB5FD0&quot;/&gt;&lt;wsp:rsid wsp:val=&quot;00BC42D6&quot;/&gt;&lt;wsp:rsid wsp:val=&quot;00BD0F48&quot;/&gt;&lt;wsp:rsid wsp:val=&quot;00BD5BC7&quot;/&gt;&lt;wsp:rsid wsp:val=&quot;00BE1D24&quot;/&gt;&lt;wsp:rsid wsp:val=&quot;00C0458A&quot;/&gt;&lt;wsp:rsid wsp:val=&quot;00C2494F&quot;/&gt;&lt;wsp:rsid wsp:val=&quot;00D0718D&quot;/&gt;&lt;wsp:rsid wsp:val=&quot;00D1554B&quot;/&gt;&lt;wsp:rsid wsp:val=&quot;00D2157D&quot;/&gt;&lt;wsp:rsid wsp:val=&quot;00D66C87&quot;/&gt;&lt;wsp:rsid wsp:val=&quot;00D84372&quot;/&gt;&lt;wsp:rsid wsp:val=&quot;00DA64C9&quot;/&gt;&lt;wsp:rsid wsp:val=&quot;00E36A08&quot;/&gt;&lt;wsp:rsid wsp:val=&quot;00E523FA&quot;/&gt;&lt;wsp:rsid wsp:val=&quot;00E554F8&quot;/&gt;&lt;wsp:rsid wsp:val=&quot;00E64A40&quot;/&gt;&lt;wsp:rsid wsp:val=&quot;00ED45F2&quot;/&gt;&lt;wsp:rsid wsp:val=&quot;00EF312C&quot;/&gt;&lt;wsp:rsid wsp:val=&quot;00F24BAE&quot;/&gt;&lt;wsp:rsid wsp:val=&quot;00F442C3&quot;/&gt;&lt;wsp:rsid wsp:val=&quot;00F5414F&quot;/&gt;&lt;wsp:rsid wsp:val=&quot;00F71C06&quot;/&gt;&lt;wsp:rsid wsp:val=&quot;00F72771&quot;/&gt;&lt;wsp:rsid wsp:val=&quot;00FA4559&quot;/&gt;&lt;wsp:rsid wsp:val=&quot;00FB3F63&quot;/&gt;&lt;wsp:rsid wsp:val=&quot;00FD0061&quot;/&gt;&lt;wsp:rsid wsp:val=&quot;00FF1675&quot;/&gt;&lt;/wsp:rsids&gt;&lt;/w:docPr&gt;&lt;w:body&gt;&lt;wx:sect&gt;&lt;w:p wsp:rsidR=&quot;00BC42D6&quot; wsp:rsidRDefault=&quot;00BC42D6&quot; wsp:rsidP=&quot;00BC42D6&quot;&gt;&lt;m:oMathPara&gt;&lt;m:oMath&gt;&lt;m:r&gt;&lt;w:rPr&gt;&lt;w:rFonts w:ascii=&quot;Cambria Math&quot; w:h-ansi=&quot;Cambria Math&quot;/&gt;&lt;wx:font wx:val=&quot;Cambria Math&quot;/&gt;&lt;w:i/&gt;&lt;w:color w:val=&quot;000000&quot;/&gt;&lt;/w:rPr&gt;&lt;m:t&gt;4*15 = 60&lt;/m:t&gt;&lt;/m:r&gt;&lt;/m:oMath&gt;&lt;/m:oMathPara&gt;&lt;/w:p&gt;&lt;w:sectPr wsp:rsidR=&quot;00000000&quot;&gt;&lt;w:pgSz w:w=&quot;12240&quot; w:h=&quot;15840&quot;/&gt;&lt;w:pgMar w:top=&quot;1440&quot; w:right=&quot;1440&quot; w:bottom=&quot;1440&quot; w:left=&quot;1440&quot; w:header=&quot;720&quot; w:footer=&quot;720&quot; w:gutter=&quot;0&quot;/&gt;&lt;w:cols w:space=&quot;720&quot;/&gt;&lt;/w:sectPr&gt;&lt;/wx:sect&gt;&lt;/w:body&gt;&lt;/w:wordDocument&gt;">
             <v:imagedata r:id="rId32" o:title="" chromakey="white"/>
           </v:shape>
         </w:pict>
@@ -20675,7 +21118,7 @@
                 <w:color w:val="000000"/>
               </w:rPr>
               <w:drawing>
-                <wp:inline distT="0" distB="0" distL="0" distR="0" wp14:anchorId="2D98FFF0" wp14:editId="337DDE55">
+                <wp:inline distT="0" distB="0" distL="0" distR="0" wp14:anchorId="2D98FFF0" wp14:editId="527A18B7">
                   <wp:extent cx="5476875" cy="845820"/>
                   <wp:effectExtent l="0" t="0" r="0" b="0"/>
                   <wp:docPr id="40" name="Picture 23"/>
@@ -21140,8 +21583,8 @@
           <w:noProof/>
           <w:position w:val="-8"/>
         </w:rPr>
-        <w:pict w14:anchorId="06147F06">
-          <v:shape id="_x0000_i1043" type="#_x0000_t75" alt="" style="width:19.85pt;height:15.1pt;mso-width-percent:0;mso-height-percent:0;mso-width-percent:0;mso-height-percent:0" equationxml="&lt;?xml version=&quot;1.0&quot; encoding=&quot;UTF-8&quot; standalone=&quot;yes&quot;?&gt;&#13;&#13;&#13;&#13;&#13;&#13;&#10;&lt;?mso-application progid=&quot;Word.Document&quot;?&gt;&#13;&#13;&#13;&#13;&#13;&#13;&#10;&lt;w:wordDocument xmlns:aml=&quot;http://schemas.microsoft.com/aml/2001/core&quot; xmlns:wpc=&quot;http://schemas.microsoft.com/office/word/2010/wordprocessingCanvas&quot; xmlns:cx=&quot;http://schemas.microsoft.com/office/drawing/2014/chartex&quot; xmlns:cx1=&quot;http://schemas.microsoft.com/office/drawing/2015/9/8/chartex&quot; xmlns:cx2=&quot;http://schemas.microsoft.com/office/drawing/2015/10/21/chartex&quot; xmlns:cx3=&quot;http://schemas.microsoft.com/office/drawing/2016/5/9/chartex&quot; xmlns:cx4=&quot;http://schemas.microsoft.com/office/drawing/2016/5/10/chartex&quot; xmlns:cx5=&quot;http://schemas.microsoft.com/office/drawing/2016/5/11/chartex&quot; xmlns:cx6=&quot;http://schemas.microsoft.com/office/drawing/2016/5/12/chartex&quot; xmlns:cx7=&quot;http://schemas.microsoft.com/office/drawing/2016/5/13/chartex&quot; xmlns:cx8=&quot;http://schemas.microsoft.com/office/drawing/2016/5/14/chartex&quot; xmlns:cr=&quot;http://schemas.microsoft.com/office/comments/2020/reactions&quot; xmlns:dt=&quot;uuid:C2F41010-65B3-11d1-A29F-00AA00C14882&quot; xmlns:mc=&quot;http://schemas.openxmlformats.org/markup-compatibility/2006&quot; xmlns:aink=&quot;http://schemas.microsoft.com/office/drawing/2016/ink&quot; xmlns:am3d=&quot;http://schemas.microsoft.com/office/drawing/2017/model3d&quot; xmlns:o=&quot;urn:schemas-microsoft-com:office:office&quot; xmlns:oel=&quot;http://schemas.microsoft.com/office/2019/extlst&quot; xmlns:m=&quot;http://schemas.openxmlformats.org/officeDocument/2006/math&quot; xmlns:v=&quot;urn:schemas-microsoft-com:vml&quot; xmlns:w10=&quot;urn:schemas-microsoft-com:office:word&quot; xmlns:w=&quot;http://schemas.microsoft.com/office/word/2003/wordml&quot; xmlns:wx=&quot;http://schemas.microsoft.com/office/word/2003/auxHint&quot; xmlns:wne=&quot;http://schemas.microsoft.com/office/word/2006/wordml&quot; xmlns:wsp=&quot;http://schemas.microsoft.com/office/word/2003/wordml/sp2&quot; xmlns:sl=&quot;http://schemas.microsoft.com/schemaLibrary/2003/core&quot; w:macrosPresent=&quot;no&quot; w:embeddedObjPresent=&quot;no&quot; w:ocxPresent=&quot;no&quot; xml:space=&quot;preserve&quot;&gt;&lt;w:ignoreSubtree w:val=&quot;http://schemas.microsoft.com/office/word/2003/wordml/sp2&quot;/&gt;&lt;o:DocumentProperties&gt;&lt;o:Version&gt;16&lt;/o:Version&gt;&lt;/o:DocumentProperties&gt;&lt;w:shapeDefaults&gt;&lt;o:shapedefaults v:ext=&quot;edit&quot; spidmax=&quot;1026&quot;/&gt;&lt;o:shapelayout v:ext=&quot;edit&quot;&gt;&lt;o:idmap v:ext=&quot;edit&quot; data=&quot;1&quot;/&gt;&lt;/o:shapelayout&gt;&lt;/w:shapeDefaults&gt;&lt;w:docPr&gt;&lt;w:view w:val=&quot;print&quot;/&gt;&lt;w:zoom w:percent=&quot;232&quot;/&gt;&lt;w:doNotEmbedSystemFonts/&gt;&lt;w:defaultTabStop w:val=&quot;708&quot;/&gt;&lt;w:hyphenationZone w:val=&quot;425&quot;/&gt;&lt;w:punctuationKerning/&gt;&lt;w:characterSpacingControl w:val=&quot;DontCompress&quot;/&gt;&lt;w:optimizeForBrowser/&gt;&lt;w:allowPNG/&gt;&lt;w:validateAgainstSchema/&gt;&lt;w:saveInvalidXML w:val=&quot;off&quot;/&gt;&lt;w:ignoreMixedContent w:val=&quot;off&quot;/&gt;&lt;w:alwaysShowPlaceholderText w:val=&quot;off&quot;/&gt;&lt;w:compat&gt;&lt;w:breakWrappedTables/&gt;&lt;w:snapToGridInCell/&gt;&lt;w:wrapTextWithPunct/&gt;&lt;w:useAsianBreakRules/&gt;&lt;w:dontGrowAutofit/&gt;&lt;/w:compat&gt;&lt;wsp:rsids&gt;&lt;wsp:rsidRoot wsp:val=&quot;00882373&quot;/&gt;&lt;wsp:rsid wsp:val=&quot;00001961&quot;/&gt;&lt;wsp:rsid wsp:val=&quot;0001694A&quot;/&gt;&lt;wsp:rsid wsp:val=&quot;00036453&quot;/&gt;&lt;wsp:rsid wsp:val=&quot;000376C1&quot;/&gt;&lt;wsp:rsid wsp:val=&quot;000377D9&quot;/&gt;&lt;wsp:rsid wsp:val=&quot;00072818&quot;/&gt;&lt;wsp:rsid wsp:val=&quot;00074F20&quot;/&gt;&lt;wsp:rsid wsp:val=&quot;0010411B&quot;/&gt;&lt;wsp:rsid wsp:val=&quot;00166D1B&quot;/&gt;&lt;wsp:rsid wsp:val=&quot;00197CA5&quot;/&gt;&lt;wsp:rsid wsp:val=&quot;001A14C6&quot;/&gt;&lt;wsp:rsid wsp:val=&quot;001B280F&quot;/&gt;&lt;wsp:rsid wsp:val=&quot;001F1FB4&quot;/&gt;&lt;wsp:rsid wsp:val=&quot;00221DA6&quot;/&gt;&lt;wsp:rsid wsp:val=&quot;00256D6E&quot;/&gt;&lt;wsp:rsid wsp:val=&quot;0027320C&quot;/&gt;&lt;wsp:rsid wsp:val=&quot;00282FCB&quot;/&gt;&lt;wsp:rsid wsp:val=&quot;00290362&quot;/&gt;&lt;wsp:rsid wsp:val=&quot;002B554C&quot;/&gt;&lt;wsp:rsid wsp:val=&quot;002C4423&quot;/&gt;&lt;wsp:rsid wsp:val=&quot;00302356&quot;/&gt;&lt;wsp:rsid wsp:val=&quot;00316761&quot;/&gt;&lt;wsp:rsid wsp:val=&quot;0033095E&quot;/&gt;&lt;wsp:rsid wsp:val=&quot;0037554F&quot;/&gt;&lt;wsp:rsid wsp:val=&quot;00387186&quot;/&gt;&lt;wsp:rsid wsp:val=&quot;00397D95&quot;/&gt;&lt;wsp:rsid wsp:val=&quot;003B1342&quot;/&gt;&lt;wsp:rsid wsp:val=&quot;003D5BBC&quot;/&gt;&lt;wsp:rsid wsp:val=&quot;003D6AB8&quot;/&gt;&lt;wsp:rsid wsp:val=&quot;003D7D0B&quot;/&gt;&lt;wsp:rsid wsp:val=&quot;00442202&quot;/&gt;&lt;wsp:rsid wsp:val=&quot;004D340D&quot;/&gt;&lt;wsp:rsid wsp:val=&quot;00525C6A&quot;/&gt;&lt;wsp:rsid wsp:val=&quot;00572465&quot;/&gt;&lt;wsp:rsid wsp:val=&quot;00586EDA&quot;/&gt;&lt;wsp:rsid wsp:val=&quot;005B53AA&quot;/&gt;&lt;wsp:rsid wsp:val=&quot;005E01E7&quot;/&gt;&lt;wsp:rsid wsp:val=&quot;005E5EC6&quot;/&gt;&lt;wsp:rsid wsp:val=&quot;006677AA&quot;/&gt;&lt;wsp:rsid wsp:val=&quot;0068574D&quot;/&gt;&lt;wsp:rsid wsp:val=&quot;006D2580&quot;/&gt;&lt;wsp:rsid wsp:val=&quot;006D538D&quot;/&gt;&lt;wsp:rsid wsp:val=&quot;00724BBE&quot;/&gt;&lt;wsp:rsid wsp:val=&quot;00766A9F&quot;/&gt;&lt;wsp:rsid wsp:val=&quot;00775D88&quot;/&gt;&lt;wsp:rsid wsp:val=&quot;0080328A&quot;/&gt;&lt;wsp:rsid wsp:val=&quot;00813FAF&quot;/&gt;&lt;wsp:rsid wsp:val=&quot;008567F2&quot;/&gt;&lt;wsp:rsid wsp:val=&quot;00865DF9&quot;/&gt;&lt;wsp:rsid wsp:val=&quot;00876291&quot;/&gt;&lt;wsp:rsid wsp:val=&quot;00882373&quot;/&gt;&lt;wsp:rsid wsp:val=&quot;008C4A63&quot;/&gt;&lt;wsp:rsid wsp:val=&quot;008D1774&quot;/&gt;&lt;wsp:rsid wsp:val=&quot;0091730D&quot;/&gt;&lt;wsp:rsid wsp:val=&quot;009268F4&quot;/&gt;&lt;wsp:rsid wsp:val=&quot;00926A09&quot;/&gt;&lt;wsp:rsid wsp:val=&quot;009413B5&quot;/&gt;&lt;wsp:rsid wsp:val=&quot;009A5B2B&quot;/&gt;&lt;wsp:rsid wsp:val=&quot;009B308D&quot;/&gt;&lt;wsp:rsid wsp:val=&quot;009D067D&quot;/&gt;&lt;wsp:rsid wsp:val=&quot;009D79DF&quot;/&gt;&lt;wsp:rsid wsp:val=&quot;009E4AE7&quot;/&gt;&lt;wsp:rsid wsp:val=&quot;009F25C3&quot;/&gt;&lt;wsp:rsid wsp:val=&quot;009F73A1&quot;/&gt;&lt;wsp:rsid wsp:val=&quot;00A146F4&quot;/&gt;&lt;wsp:rsid wsp:val=&quot;00A15973&quot;/&gt;&lt;wsp:rsid wsp:val=&quot;00A55F7B&quot;/&gt;&lt;wsp:rsid wsp:val=&quot;00A81898&quot;/&gt;&lt;wsp:rsid wsp:val=&quot;00AA06EB&quot;/&gt;&lt;wsp:rsid wsp:val=&quot;00AB27EF&quot;/&gt;&lt;wsp:rsid wsp:val=&quot;00B1384B&quot;/&gt;&lt;wsp:rsid wsp:val=&quot;00B65DA8&quot;/&gt;&lt;wsp:rsid wsp:val=&quot;00B80CF8&quot;/&gt;&lt;wsp:rsid wsp:val=&quot;00BB5FD0&quot;/&gt;&lt;wsp:rsid wsp:val=&quot;00BD0F48&quot;/&gt;&lt;wsp:rsid wsp:val=&quot;00BD5BC7&quot;/&gt;&lt;wsp:rsid wsp:val=&quot;00BE1D24&quot;/&gt;&lt;wsp:rsid wsp:val=&quot;00C0458A&quot;/&gt;&lt;wsp:rsid wsp:val=&quot;00C2494F&quot;/&gt;&lt;wsp:rsid wsp:val=&quot;00D0718D&quot;/&gt;&lt;wsp:rsid wsp:val=&quot;00D1554B&quot;/&gt;&lt;wsp:rsid wsp:val=&quot;00D2157D&quot;/&gt;&lt;wsp:rsid wsp:val=&quot;00D66C87&quot;/&gt;&lt;wsp:rsid wsp:val=&quot;00D84372&quot;/&gt;&lt;wsp:rsid wsp:val=&quot;00DA64C9&quot;/&gt;&lt;wsp:rsid wsp:val=&quot;00E36A08&quot;/&gt;&lt;wsp:rsid wsp:val=&quot;00E523FA&quot;/&gt;&lt;wsp:rsid wsp:val=&quot;00E554F8&quot;/&gt;&lt;wsp:rsid wsp:val=&quot;00E64A40&quot;/&gt;&lt;wsp:rsid wsp:val=&quot;00ED45F2&quot;/&gt;&lt;wsp:rsid wsp:val=&quot;00EF312C&quot;/&gt;&lt;wsp:rsid wsp:val=&quot;00F24BAE&quot;/&gt;&lt;wsp:rsid wsp:val=&quot;00F442C3&quot;/&gt;&lt;wsp:rsid wsp:val=&quot;00F5414F&quot;/&gt;&lt;wsp:rsid wsp:val=&quot;00F71C06&quot;/&gt;&lt;wsp:rsid wsp:val=&quot;00F72771&quot;/&gt;&lt;wsp:rsid wsp:val=&quot;00FA4559&quot;/&gt;&lt;wsp:rsid wsp:val=&quot;00FB3F63&quot;/&gt;&lt;wsp:rsid wsp:val=&quot;00FD0061&quot;/&gt;&lt;wsp:rsid wsp:val=&quot;00FF1675&quot;/&gt;&lt;/wsp:rsids&gt;&lt;/w:docPr&gt;&lt;w:body&gt;&lt;wx:sect&gt;&lt;w:p wsp:rsidR=&quot;00072818&quot; wsp:rsidRDefault=&quot;00072818&quot; wsp:rsidP=&quot;00072818&quot;&gt;&lt;m:oMathPara&gt;&lt;m:oMath&gt;&lt;m:sSub&gt;&lt;m:sSubPr&gt;&lt;m:ctrlPr&gt;&lt;w:rPr&gt;&lt;w:rFonts w:ascii=&quot;Cambria Math&quot; w:h-ansi=&quot;Cambria Math&quot;/&gt;&lt;wx:font wx:val=&quot;Cambria Math&quot;/&gt;&lt;w:i/&gt;&lt;w:color w:val=&quot;000000&quot;/&gt;&lt;/w:rPr&gt;&lt;/m:ctrlPr&gt;&lt;/m:sSubPr&gt;&lt;m:e&gt;&lt;m:r&gt;&lt;w:rPr&gt;&lt;w:rFonts w:ascii=&quot;Cambria Math&quot; w:h-ansi=&quot;Cambria Math&quot;/&gt;&lt;wx:font wx:val=&quot;Cambria Math&quot;/&gt;&lt;w:i/&gt;&lt;w:color w:val=&quot;000000&quot;/&gt;&lt;/w:rPr&gt;&lt;m:t&gt;C&lt;/m:t&gt;&lt;/m:r&gt;&lt;/m:e&gt;&lt;m:sub&gt;&lt;m:r&gt;&lt;w:rPr&gt;&lt;w:rFonts w:ascii=&quot;Cambria Math&quot; w:h-ansi=&quot;Cambria Math&quot;/&gt;&lt;wx:font wx:val=&quot;Cambria Math&quot;/&gt;&lt;w:i/&gt;&lt;w:color w:val=&quot;000000&quot;/&gt;&lt;/w:rPr&gt;&lt;m:t&gt;i,j&lt;/m:t&gt;&lt;/m:r&gt;&lt;/m:sub&gt;&lt;/m:sSub&gt;&lt;m:r&gt;&lt;w:rPr&gt;&lt;w:rFonts w:ascii=&quot;Cambria Math&quot; w:h-ansi=&quot;Cambria Math&quot;/&gt;&lt;wx:font wx:val=&quot;Cambria Math&quot;/&gt;&lt;w:i/&gt;&lt;w:color w:val=&quot;000000&quot;/&gt;&lt;/w:rPr&gt;&lt;m:t&gt; &lt;/m:t&gt;&lt;/m:r&gt;&lt;/m:oMath&gt;&lt;/m:oMathPara&gt;&lt;/w:p&gt;&lt;w:sectPr wsp:rsidR=&quot;00000000&quot;&gt;&lt;w:pgSz w:w=&quot;12240&quot; w:h=&quot;15840&quot;/&gt;&lt;w:pgMar w:top=&quot;1440&quot; w:right=&quot;1440&quot; w:bottom=&quot;1440&quot; w:left=&quot;1440&quot; w:header=&quot;720&quot; w:footer=&quot;720&quot; w:gutter=&quot;0&quot;/&gt;&lt;w:cols w:space=&quot;720&quot;/&gt;&lt;/w:sectPr&gt;&lt;/wx:sect&gt;&lt;/w:body&gt;&lt;/w:wordDocument&gt;">
+        <w:pict w14:anchorId="6582C76B">
+          <v:shape id="_x0000_i1043" type="#_x0000_t75" alt="" style="width:20.1pt;height:14.9pt;mso-width-percent:0;mso-height-percent:0;mso-width-percent:0;mso-height-percent:0" equationxml="&lt;?xml version=&quot;1.0&quot; encoding=&quot;UTF-8&quot; standalone=&quot;yes&quot;?&gt;&#13;&#13;&#13;&#13;&#13;&#13;&#13;&#10;&lt;?mso-application progid=&quot;Word.Document&quot;?&gt;&#13;&#13;&#13;&#13;&#13;&#13;&#13;&#10;&lt;w:wordDocument xmlns:aml=&quot;http://schemas.microsoft.com/aml/2001/core&quot; xmlns:wpc=&quot;http://schemas.microsoft.com/office/word/2010/wordprocessingCanvas&quot; xmlns:cx=&quot;http://schemas.microsoft.com/office/drawing/2014/chartex&quot; xmlns:cx1=&quot;http://schemas.microsoft.com/office/drawing/2015/9/8/chartex&quot; xmlns:cx2=&quot;http://schemas.microsoft.com/office/drawing/2015/10/21/chartex&quot; xmlns:cx3=&quot;http://schemas.microsoft.com/office/drawing/2016/5/9/chartex&quot; xmlns:cx4=&quot;http://schemas.microsoft.com/office/drawing/2016/5/10/chartex&quot; xmlns:cx5=&quot;http://schemas.microsoft.com/office/drawing/2016/5/11/chartex&quot; xmlns:cx6=&quot;http://schemas.microsoft.com/office/drawing/2016/5/12/chartex&quot; xmlns:cx7=&quot;http://schemas.microsoft.com/office/drawing/2016/5/13/chartex&quot; xmlns:cx8=&quot;http://schemas.microsoft.com/office/drawing/2016/5/14/chartex&quot; xmlns:cr=&quot;http://schemas.microsoft.com/office/comments/2020/reactions&quot; xmlns:dt=&quot;uuid:C2F41010-65B3-11d1-A29F-00AA00C14882&quot; xmlns:mc=&quot;http://schemas.openxmlformats.org/markup-compatibility/2006&quot; xmlns:aink=&quot;http://schemas.microsoft.com/office/drawing/2016/ink&quot; xmlns:am3d=&quot;http://schemas.microsoft.com/office/drawing/2017/model3d&quot; xmlns:o=&quot;urn:schemas-microsoft-com:office:office&quot; xmlns:oel=&quot;http://schemas.microsoft.com/office/2019/extlst&quot; xmlns:m=&quot;http://schemas.openxmlformats.org/officeDocument/2006/math&quot; xmlns:v=&quot;urn:schemas-microsoft-com:vml&quot; xmlns:w10=&quot;urn:schemas-microsoft-com:office:word&quot; xmlns:w=&quot;http://schemas.microsoft.com/office/word/2003/wordml&quot; xmlns:wx=&quot;http://schemas.microsoft.com/office/word/2003/auxHint&quot; xmlns:wne=&quot;http://schemas.microsoft.com/office/word/2006/wordml&quot; xmlns:wsp=&quot;http://schemas.microsoft.com/office/word/2003/wordml/sp2&quot; xmlns:sl=&quot;http://schemas.microsoft.com/schemaLibrary/2003/core&quot; w:macrosPresent=&quot;no&quot; w:embeddedObjPresent=&quot;no&quot; w:ocxPresent=&quot;no&quot; xml:space=&quot;preserve&quot;&gt;&lt;w:ignoreSubtree w:val=&quot;http://schemas.microsoft.com/office/word/2003/wordml/sp2&quot;/&gt;&lt;o:DocumentProperties&gt;&lt;o:Version&gt;16&lt;/o:Version&gt;&lt;/o:DocumentProperties&gt;&lt;w:shapeDefaults&gt;&lt;o:shapedefaults v:ext=&quot;edit&quot; spidmax=&quot;1026&quot;/&gt;&lt;o:shapelayout v:ext=&quot;edit&quot;&gt;&lt;o:idmap v:ext=&quot;edit&quot; data=&quot;1&quot;/&gt;&lt;/o:shapelayout&gt;&lt;/w:shapeDefaults&gt;&lt;w:docPr&gt;&lt;w:view w:val=&quot;print&quot;/&gt;&lt;w:zoom w:percent=&quot;232&quot;/&gt;&lt;w:doNotEmbedSystemFonts/&gt;&lt;w:defaultTabStop w:val=&quot;708&quot;/&gt;&lt;w:hyphenationZone w:val=&quot;425&quot;/&gt;&lt;w:punctuationKerning/&gt;&lt;w:characterSpacingControl w:val=&quot;DontCompress&quot;/&gt;&lt;w:optimizeForBrowser/&gt;&lt;w:allowPNG/&gt;&lt;w:validateAgainstSchema/&gt;&lt;w:saveInvalidXML w:val=&quot;off&quot;/&gt;&lt;w:ignoreMixedContent w:val=&quot;off&quot;/&gt;&lt;w:alwaysShowPlaceholderText w:val=&quot;off&quot;/&gt;&lt;w:compat&gt;&lt;w:breakWrappedTables/&gt;&lt;w:snapToGridInCell/&gt;&lt;w:wrapTextWithPunct/&gt;&lt;w:useAsianBreakRules/&gt;&lt;w:dontGrowAutofit/&gt;&lt;/w:compat&gt;&lt;wsp:rsids&gt;&lt;wsp:rsidRoot wsp:val=&quot;00882373&quot;/&gt;&lt;wsp:rsid wsp:val=&quot;00001961&quot;/&gt;&lt;wsp:rsid wsp:val=&quot;0001694A&quot;/&gt;&lt;wsp:rsid wsp:val=&quot;00036453&quot;/&gt;&lt;wsp:rsid wsp:val=&quot;000376C1&quot;/&gt;&lt;wsp:rsid wsp:val=&quot;000377D9&quot;/&gt;&lt;wsp:rsid wsp:val=&quot;00072818&quot;/&gt;&lt;wsp:rsid wsp:val=&quot;00074F20&quot;/&gt;&lt;wsp:rsid wsp:val=&quot;0010411B&quot;/&gt;&lt;wsp:rsid wsp:val=&quot;00166D1B&quot;/&gt;&lt;wsp:rsid wsp:val=&quot;00197CA5&quot;/&gt;&lt;wsp:rsid wsp:val=&quot;001A14C6&quot;/&gt;&lt;wsp:rsid wsp:val=&quot;001B280F&quot;/&gt;&lt;wsp:rsid wsp:val=&quot;001F1FB4&quot;/&gt;&lt;wsp:rsid wsp:val=&quot;00221DA6&quot;/&gt;&lt;wsp:rsid wsp:val=&quot;00256D6E&quot;/&gt;&lt;wsp:rsid wsp:val=&quot;0027320C&quot;/&gt;&lt;wsp:rsid wsp:val=&quot;00282FCB&quot;/&gt;&lt;wsp:rsid wsp:val=&quot;00290362&quot;/&gt;&lt;wsp:rsid wsp:val=&quot;002B554C&quot;/&gt;&lt;wsp:rsid wsp:val=&quot;002C4423&quot;/&gt;&lt;wsp:rsid wsp:val=&quot;00302356&quot;/&gt;&lt;wsp:rsid wsp:val=&quot;00316761&quot;/&gt;&lt;wsp:rsid wsp:val=&quot;0033095E&quot;/&gt;&lt;wsp:rsid wsp:val=&quot;0037554F&quot;/&gt;&lt;wsp:rsid wsp:val=&quot;00387186&quot;/&gt;&lt;wsp:rsid wsp:val=&quot;00397D95&quot;/&gt;&lt;wsp:rsid wsp:val=&quot;003B1342&quot;/&gt;&lt;wsp:rsid wsp:val=&quot;003D5BBC&quot;/&gt;&lt;wsp:rsid wsp:val=&quot;003D6AB8&quot;/&gt;&lt;wsp:rsid wsp:val=&quot;003D7D0B&quot;/&gt;&lt;wsp:rsid wsp:val=&quot;00442202&quot;/&gt;&lt;wsp:rsid wsp:val=&quot;004D340D&quot;/&gt;&lt;wsp:rsid wsp:val=&quot;00525C6A&quot;/&gt;&lt;wsp:rsid wsp:val=&quot;00572465&quot;/&gt;&lt;wsp:rsid wsp:val=&quot;00586EDA&quot;/&gt;&lt;wsp:rsid wsp:val=&quot;005B53AA&quot;/&gt;&lt;wsp:rsid wsp:val=&quot;005E01E7&quot;/&gt;&lt;wsp:rsid wsp:val=&quot;005E5EC6&quot;/&gt;&lt;wsp:rsid wsp:val=&quot;006677AA&quot;/&gt;&lt;wsp:rsid wsp:val=&quot;0068574D&quot;/&gt;&lt;wsp:rsid wsp:val=&quot;006D2580&quot;/&gt;&lt;wsp:rsid wsp:val=&quot;006D538D&quot;/&gt;&lt;wsp:rsid wsp:val=&quot;00724BBE&quot;/&gt;&lt;wsp:rsid wsp:val=&quot;00766A9F&quot;/&gt;&lt;wsp:rsid wsp:val=&quot;00775D88&quot;/&gt;&lt;wsp:rsid wsp:val=&quot;0080328A&quot;/&gt;&lt;wsp:rsid wsp:val=&quot;00813FAF&quot;/&gt;&lt;wsp:rsid wsp:val=&quot;008567F2&quot;/&gt;&lt;wsp:rsid wsp:val=&quot;00865DF9&quot;/&gt;&lt;wsp:rsid wsp:val=&quot;00876291&quot;/&gt;&lt;wsp:rsid wsp:val=&quot;00882373&quot;/&gt;&lt;wsp:rsid wsp:val=&quot;008C4A63&quot;/&gt;&lt;wsp:rsid wsp:val=&quot;008D1774&quot;/&gt;&lt;wsp:rsid wsp:val=&quot;0091730D&quot;/&gt;&lt;wsp:rsid wsp:val=&quot;009268F4&quot;/&gt;&lt;wsp:rsid wsp:val=&quot;00926A09&quot;/&gt;&lt;wsp:rsid wsp:val=&quot;009413B5&quot;/&gt;&lt;wsp:rsid wsp:val=&quot;009A5B2B&quot;/&gt;&lt;wsp:rsid wsp:val=&quot;009B308D&quot;/&gt;&lt;wsp:rsid wsp:val=&quot;009D067D&quot;/&gt;&lt;wsp:rsid wsp:val=&quot;009D79DF&quot;/&gt;&lt;wsp:rsid wsp:val=&quot;009E4AE7&quot;/&gt;&lt;wsp:rsid wsp:val=&quot;009F25C3&quot;/&gt;&lt;wsp:rsid wsp:val=&quot;009F73A1&quot;/&gt;&lt;wsp:rsid wsp:val=&quot;00A146F4&quot;/&gt;&lt;wsp:rsid wsp:val=&quot;00A15973&quot;/&gt;&lt;wsp:rsid wsp:val=&quot;00A55F7B&quot;/&gt;&lt;wsp:rsid wsp:val=&quot;00A81898&quot;/&gt;&lt;wsp:rsid wsp:val=&quot;00AA06EB&quot;/&gt;&lt;wsp:rsid wsp:val=&quot;00AB27EF&quot;/&gt;&lt;wsp:rsid wsp:val=&quot;00B1384B&quot;/&gt;&lt;wsp:rsid wsp:val=&quot;00B65DA8&quot;/&gt;&lt;wsp:rsid wsp:val=&quot;00B80CF8&quot;/&gt;&lt;wsp:rsid wsp:val=&quot;00BB5FD0&quot;/&gt;&lt;wsp:rsid wsp:val=&quot;00BD0F48&quot;/&gt;&lt;wsp:rsid wsp:val=&quot;00BD5BC7&quot;/&gt;&lt;wsp:rsid wsp:val=&quot;00BE1D24&quot;/&gt;&lt;wsp:rsid wsp:val=&quot;00C0458A&quot;/&gt;&lt;wsp:rsid wsp:val=&quot;00C2494F&quot;/&gt;&lt;wsp:rsid wsp:val=&quot;00D0718D&quot;/&gt;&lt;wsp:rsid wsp:val=&quot;00D1554B&quot;/&gt;&lt;wsp:rsid wsp:val=&quot;00D2157D&quot;/&gt;&lt;wsp:rsid wsp:val=&quot;00D66C87&quot;/&gt;&lt;wsp:rsid wsp:val=&quot;00D84372&quot;/&gt;&lt;wsp:rsid wsp:val=&quot;00DA64C9&quot;/&gt;&lt;wsp:rsid wsp:val=&quot;00E36A08&quot;/&gt;&lt;wsp:rsid wsp:val=&quot;00E523FA&quot;/&gt;&lt;wsp:rsid wsp:val=&quot;00E554F8&quot;/&gt;&lt;wsp:rsid wsp:val=&quot;00E64A40&quot;/&gt;&lt;wsp:rsid wsp:val=&quot;00ED45F2&quot;/&gt;&lt;wsp:rsid wsp:val=&quot;00EF312C&quot;/&gt;&lt;wsp:rsid wsp:val=&quot;00F24BAE&quot;/&gt;&lt;wsp:rsid wsp:val=&quot;00F442C3&quot;/&gt;&lt;wsp:rsid wsp:val=&quot;00F5414F&quot;/&gt;&lt;wsp:rsid wsp:val=&quot;00F71C06&quot;/&gt;&lt;wsp:rsid wsp:val=&quot;00F72771&quot;/&gt;&lt;wsp:rsid wsp:val=&quot;00FA4559&quot;/&gt;&lt;wsp:rsid wsp:val=&quot;00FB3F63&quot;/&gt;&lt;wsp:rsid wsp:val=&quot;00FD0061&quot;/&gt;&lt;wsp:rsid wsp:val=&quot;00FF1675&quot;/&gt;&lt;/wsp:rsids&gt;&lt;/w:docPr&gt;&lt;w:body&gt;&lt;wx:sect&gt;&lt;w:p wsp:rsidR=&quot;00072818&quot; wsp:rsidRDefault=&quot;00072818&quot; wsp:rsidP=&quot;00072818&quot;&gt;&lt;m:oMathPara&gt;&lt;m:oMath&gt;&lt;m:sSub&gt;&lt;m:sSubPr&gt;&lt;m:ctrlPr&gt;&lt;w:rPr&gt;&lt;w:rFonts w:ascii=&quot;Cambria Math&quot; w:h-ansi=&quot;Cambria Math&quot;/&gt;&lt;wx:font wx:val=&quot;Cambria Math&quot;/&gt;&lt;w:i/&gt;&lt;w:color w:val=&quot;000000&quot;/&gt;&lt;/w:rPr&gt;&lt;/m:ctrlPr&gt;&lt;/m:sSubPr&gt;&lt;m:e&gt;&lt;m:r&gt;&lt;w:rPr&gt;&lt;w:rFonts w:ascii=&quot;Cambria Math&quot; w:h-ansi=&quot;Cambria Math&quot;/&gt;&lt;wx:font wx:val=&quot;Cambria Math&quot;/&gt;&lt;w:i/&gt;&lt;w:color w:val=&quot;000000&quot;/&gt;&lt;/w:rPr&gt;&lt;m:t&gt;C&lt;/m:t&gt;&lt;/m:r&gt;&lt;/m:e&gt;&lt;m:sub&gt;&lt;m:r&gt;&lt;w:rPr&gt;&lt;w:rFonts w:ascii=&quot;Cambria Math&quot; w:h-ansi=&quot;Cambria Math&quot;/&gt;&lt;wx:font wx:val=&quot;Cambria Math&quot;/&gt;&lt;w:i/&gt;&lt;w:color w:val=&quot;000000&quot;/&gt;&lt;/w:rPr&gt;&lt;m:t&gt;i,j&lt;/m:t&gt;&lt;/m:r&gt;&lt;/m:sub&gt;&lt;/m:sSub&gt;&lt;m:r&gt;&lt;w:rPr&gt;&lt;w:rFonts w:ascii=&quot;Cambria Math&quot; w:h-ansi=&quot;Cambria Math&quot;/&gt;&lt;wx:font wx:val=&quot;Cambria Math&quot;/&gt;&lt;w:i/&gt;&lt;w:color w:val=&quot;000000&quot;/&gt;&lt;/w:rPr&gt;&lt;m:t&gt; &lt;/m:t&gt;&lt;/m:r&gt;&lt;/m:oMath&gt;&lt;/m:oMathPara&gt;&lt;/w:p&gt;&lt;w:sectPr wsp:rsidR=&quot;00000000&quot;&gt;&lt;w:pgSz w:w=&quot;12240&quot; w:h=&quot;15840&quot;/&gt;&lt;w:pgMar w:top=&quot;1440&quot; w:right=&quot;1440&quot; w:bottom=&quot;1440&quot; w:left=&quot;1440&quot; w:header=&quot;720&quot; w:footer=&quot;720&quot; w:gutter=&quot;0&quot;/&gt;&lt;w:cols w:space=&quot;720&quot;/&gt;&lt;/w:sectPr&gt;&lt;/wx:sect&gt;&lt;/w:body&gt;&lt;/w:wordDocument&gt;">
             <v:imagedata r:id="rId34" o:title="" chromakey="white"/>
           </v:shape>
         </w:pict>
@@ -21163,8 +21606,8 @@
           <w:noProof/>
           <w:position w:val="-8"/>
         </w:rPr>
-        <w:pict w14:anchorId="3A77E5DD">
-          <v:shape id="_x0000_i1042" type="#_x0000_t75" alt="" style="width:19.85pt;height:15.1pt;mso-width-percent:0;mso-height-percent:0;mso-width-percent:0;mso-height-percent:0" equationxml="&lt;?xml version=&quot;1.0&quot; encoding=&quot;UTF-8&quot; standalone=&quot;yes&quot;?&gt;&#13;&#13;&#13;&#13;&#13;&#13;&#10;&lt;?mso-application progid=&quot;Word.Document&quot;?&gt;&#13;&#13;&#13;&#13;&#13;&#13;&#10;&lt;w:wordDocument xmlns:aml=&quot;http://schemas.microsoft.com/aml/2001/core&quot; xmlns:wpc=&quot;http://schemas.microsoft.com/office/word/2010/wordprocessingCanvas&quot; xmlns:cx=&quot;http://schemas.microsoft.com/office/drawing/2014/chartex&quot; xmlns:cx1=&quot;http://schemas.microsoft.com/office/drawing/2015/9/8/chartex&quot; xmlns:cx2=&quot;http://schemas.microsoft.com/office/drawing/2015/10/21/chartex&quot; xmlns:cx3=&quot;http://schemas.microsoft.com/office/drawing/2016/5/9/chartex&quot; xmlns:cx4=&quot;http://schemas.microsoft.com/office/drawing/2016/5/10/chartex&quot; xmlns:cx5=&quot;http://schemas.microsoft.com/office/drawing/2016/5/11/chartex&quot; xmlns:cx6=&quot;http://schemas.microsoft.com/office/drawing/2016/5/12/chartex&quot; xmlns:cx7=&quot;http://schemas.microsoft.com/office/drawing/2016/5/13/chartex&quot; xmlns:cx8=&quot;http://schemas.microsoft.com/office/drawing/2016/5/14/chartex&quot; xmlns:cr=&quot;http://schemas.microsoft.com/office/comments/2020/reactions&quot; xmlns:dt=&quot;uuid:C2F41010-65B3-11d1-A29F-00AA00C14882&quot; xmlns:mc=&quot;http://schemas.openxmlformats.org/markup-compatibility/2006&quot; xmlns:aink=&quot;http://schemas.microsoft.com/office/drawing/2016/ink&quot; xmlns:am3d=&quot;http://schemas.microsoft.com/office/drawing/2017/model3d&quot; xmlns:o=&quot;urn:schemas-microsoft-com:office:office&quot; xmlns:oel=&quot;http://schemas.microsoft.com/office/2019/extlst&quot; xmlns:m=&quot;http://schemas.openxmlformats.org/officeDocument/2006/math&quot; xmlns:v=&quot;urn:schemas-microsoft-com:vml&quot; xmlns:w10=&quot;urn:schemas-microsoft-com:office:word&quot; xmlns:w=&quot;http://schemas.microsoft.com/office/word/2003/wordml&quot; xmlns:wx=&quot;http://schemas.microsoft.com/office/word/2003/auxHint&quot; xmlns:wne=&quot;http://schemas.microsoft.com/office/word/2006/wordml&quot; xmlns:wsp=&quot;http://schemas.microsoft.com/office/word/2003/wordml/sp2&quot; xmlns:sl=&quot;http://schemas.microsoft.com/schemaLibrary/2003/core&quot; w:macrosPresent=&quot;no&quot; w:embeddedObjPresent=&quot;no&quot; w:ocxPresent=&quot;no&quot; xml:space=&quot;preserve&quot;&gt;&lt;w:ignoreSubtree w:val=&quot;http://schemas.microsoft.com/office/word/2003/wordml/sp2&quot;/&gt;&lt;o:DocumentProperties&gt;&lt;o:Version&gt;16&lt;/o:Version&gt;&lt;/o:DocumentProperties&gt;&lt;w:shapeDefaults&gt;&lt;o:shapedefaults v:ext=&quot;edit&quot; spidmax=&quot;1026&quot;/&gt;&lt;o:shapelayout v:ext=&quot;edit&quot;&gt;&lt;o:idmap v:ext=&quot;edit&quot; data=&quot;1&quot;/&gt;&lt;/o:shapelayout&gt;&lt;/w:shapeDefaults&gt;&lt;w:docPr&gt;&lt;w:view w:val=&quot;print&quot;/&gt;&lt;w:zoom w:percent=&quot;232&quot;/&gt;&lt;w:doNotEmbedSystemFonts/&gt;&lt;w:defaultTabStop w:val=&quot;708&quot;/&gt;&lt;w:hyphenationZone w:val=&quot;425&quot;/&gt;&lt;w:punctuationKerning/&gt;&lt;w:characterSpacingControl w:val=&quot;DontCompress&quot;/&gt;&lt;w:optimizeForBrowser/&gt;&lt;w:allowPNG/&gt;&lt;w:validateAgainstSchema/&gt;&lt;w:saveInvalidXML w:val=&quot;off&quot;/&gt;&lt;w:ignoreMixedContent w:val=&quot;off&quot;/&gt;&lt;w:alwaysShowPlaceholderText w:val=&quot;off&quot;/&gt;&lt;w:compat&gt;&lt;w:breakWrappedTables/&gt;&lt;w:snapToGridInCell/&gt;&lt;w:wrapTextWithPunct/&gt;&lt;w:useAsianBreakRules/&gt;&lt;w:dontGrowAutofit/&gt;&lt;/w:compat&gt;&lt;wsp:rsids&gt;&lt;wsp:rsidRoot wsp:val=&quot;00882373&quot;/&gt;&lt;wsp:rsid wsp:val=&quot;00001961&quot;/&gt;&lt;wsp:rsid wsp:val=&quot;0001694A&quot;/&gt;&lt;wsp:rsid wsp:val=&quot;00036453&quot;/&gt;&lt;wsp:rsid wsp:val=&quot;000376C1&quot;/&gt;&lt;wsp:rsid wsp:val=&quot;000377D9&quot;/&gt;&lt;wsp:rsid wsp:val=&quot;00072818&quot;/&gt;&lt;wsp:rsid wsp:val=&quot;00074F20&quot;/&gt;&lt;wsp:rsid wsp:val=&quot;0010411B&quot;/&gt;&lt;wsp:rsid wsp:val=&quot;00166D1B&quot;/&gt;&lt;wsp:rsid wsp:val=&quot;00197CA5&quot;/&gt;&lt;wsp:rsid wsp:val=&quot;001A14C6&quot;/&gt;&lt;wsp:rsid wsp:val=&quot;001B280F&quot;/&gt;&lt;wsp:rsid wsp:val=&quot;001F1FB4&quot;/&gt;&lt;wsp:rsid wsp:val=&quot;00221DA6&quot;/&gt;&lt;wsp:rsid wsp:val=&quot;00256D6E&quot;/&gt;&lt;wsp:rsid wsp:val=&quot;0027320C&quot;/&gt;&lt;wsp:rsid wsp:val=&quot;00282FCB&quot;/&gt;&lt;wsp:rsid wsp:val=&quot;00290362&quot;/&gt;&lt;wsp:rsid wsp:val=&quot;002B554C&quot;/&gt;&lt;wsp:rsid wsp:val=&quot;002C4423&quot;/&gt;&lt;wsp:rsid wsp:val=&quot;00302356&quot;/&gt;&lt;wsp:rsid wsp:val=&quot;00316761&quot;/&gt;&lt;wsp:rsid wsp:val=&quot;0033095E&quot;/&gt;&lt;wsp:rsid wsp:val=&quot;0037554F&quot;/&gt;&lt;wsp:rsid wsp:val=&quot;00387186&quot;/&gt;&lt;wsp:rsid wsp:val=&quot;00397D95&quot;/&gt;&lt;wsp:rsid wsp:val=&quot;003B1342&quot;/&gt;&lt;wsp:rsid wsp:val=&quot;003D5BBC&quot;/&gt;&lt;wsp:rsid wsp:val=&quot;003D6AB8&quot;/&gt;&lt;wsp:rsid wsp:val=&quot;003D7D0B&quot;/&gt;&lt;wsp:rsid wsp:val=&quot;00442202&quot;/&gt;&lt;wsp:rsid wsp:val=&quot;004D340D&quot;/&gt;&lt;wsp:rsid wsp:val=&quot;00525C6A&quot;/&gt;&lt;wsp:rsid wsp:val=&quot;00572465&quot;/&gt;&lt;wsp:rsid wsp:val=&quot;00586EDA&quot;/&gt;&lt;wsp:rsid wsp:val=&quot;005B53AA&quot;/&gt;&lt;wsp:rsid wsp:val=&quot;005E01E7&quot;/&gt;&lt;wsp:rsid wsp:val=&quot;005E5EC6&quot;/&gt;&lt;wsp:rsid wsp:val=&quot;006677AA&quot;/&gt;&lt;wsp:rsid wsp:val=&quot;0068574D&quot;/&gt;&lt;wsp:rsid wsp:val=&quot;006D2580&quot;/&gt;&lt;wsp:rsid wsp:val=&quot;006D538D&quot;/&gt;&lt;wsp:rsid wsp:val=&quot;00724BBE&quot;/&gt;&lt;wsp:rsid wsp:val=&quot;00766A9F&quot;/&gt;&lt;wsp:rsid wsp:val=&quot;00775D88&quot;/&gt;&lt;wsp:rsid wsp:val=&quot;0080328A&quot;/&gt;&lt;wsp:rsid wsp:val=&quot;00813FAF&quot;/&gt;&lt;wsp:rsid wsp:val=&quot;008567F2&quot;/&gt;&lt;wsp:rsid wsp:val=&quot;00865DF9&quot;/&gt;&lt;wsp:rsid wsp:val=&quot;00876291&quot;/&gt;&lt;wsp:rsid wsp:val=&quot;00882373&quot;/&gt;&lt;wsp:rsid wsp:val=&quot;008C4A63&quot;/&gt;&lt;wsp:rsid wsp:val=&quot;008D1774&quot;/&gt;&lt;wsp:rsid wsp:val=&quot;0091730D&quot;/&gt;&lt;wsp:rsid wsp:val=&quot;009268F4&quot;/&gt;&lt;wsp:rsid wsp:val=&quot;00926A09&quot;/&gt;&lt;wsp:rsid wsp:val=&quot;009413B5&quot;/&gt;&lt;wsp:rsid wsp:val=&quot;009A5B2B&quot;/&gt;&lt;wsp:rsid wsp:val=&quot;009B308D&quot;/&gt;&lt;wsp:rsid wsp:val=&quot;009D067D&quot;/&gt;&lt;wsp:rsid wsp:val=&quot;009D79DF&quot;/&gt;&lt;wsp:rsid wsp:val=&quot;009E4AE7&quot;/&gt;&lt;wsp:rsid wsp:val=&quot;009F25C3&quot;/&gt;&lt;wsp:rsid wsp:val=&quot;009F73A1&quot;/&gt;&lt;wsp:rsid wsp:val=&quot;00A146F4&quot;/&gt;&lt;wsp:rsid wsp:val=&quot;00A15973&quot;/&gt;&lt;wsp:rsid wsp:val=&quot;00A55F7B&quot;/&gt;&lt;wsp:rsid wsp:val=&quot;00A81898&quot;/&gt;&lt;wsp:rsid wsp:val=&quot;00AA06EB&quot;/&gt;&lt;wsp:rsid wsp:val=&quot;00AB27EF&quot;/&gt;&lt;wsp:rsid wsp:val=&quot;00B1384B&quot;/&gt;&lt;wsp:rsid wsp:val=&quot;00B65DA8&quot;/&gt;&lt;wsp:rsid wsp:val=&quot;00B80CF8&quot;/&gt;&lt;wsp:rsid wsp:val=&quot;00BB5FD0&quot;/&gt;&lt;wsp:rsid wsp:val=&quot;00BD0F48&quot;/&gt;&lt;wsp:rsid wsp:val=&quot;00BD5BC7&quot;/&gt;&lt;wsp:rsid wsp:val=&quot;00BE1D24&quot;/&gt;&lt;wsp:rsid wsp:val=&quot;00C0458A&quot;/&gt;&lt;wsp:rsid wsp:val=&quot;00C2494F&quot;/&gt;&lt;wsp:rsid wsp:val=&quot;00D0718D&quot;/&gt;&lt;wsp:rsid wsp:val=&quot;00D1554B&quot;/&gt;&lt;wsp:rsid wsp:val=&quot;00D2157D&quot;/&gt;&lt;wsp:rsid wsp:val=&quot;00D66C87&quot;/&gt;&lt;wsp:rsid wsp:val=&quot;00D84372&quot;/&gt;&lt;wsp:rsid wsp:val=&quot;00DA64C9&quot;/&gt;&lt;wsp:rsid wsp:val=&quot;00E36A08&quot;/&gt;&lt;wsp:rsid wsp:val=&quot;00E523FA&quot;/&gt;&lt;wsp:rsid wsp:val=&quot;00E554F8&quot;/&gt;&lt;wsp:rsid wsp:val=&quot;00E64A40&quot;/&gt;&lt;wsp:rsid wsp:val=&quot;00ED45F2&quot;/&gt;&lt;wsp:rsid wsp:val=&quot;00EF312C&quot;/&gt;&lt;wsp:rsid wsp:val=&quot;00F24BAE&quot;/&gt;&lt;wsp:rsid wsp:val=&quot;00F442C3&quot;/&gt;&lt;wsp:rsid wsp:val=&quot;00F5414F&quot;/&gt;&lt;wsp:rsid wsp:val=&quot;00F71C06&quot;/&gt;&lt;wsp:rsid wsp:val=&quot;00F72771&quot;/&gt;&lt;wsp:rsid wsp:val=&quot;00FA4559&quot;/&gt;&lt;wsp:rsid wsp:val=&quot;00FB3F63&quot;/&gt;&lt;wsp:rsid wsp:val=&quot;00FD0061&quot;/&gt;&lt;wsp:rsid wsp:val=&quot;00FF1675&quot;/&gt;&lt;/wsp:rsids&gt;&lt;/w:docPr&gt;&lt;w:body&gt;&lt;wx:sect&gt;&lt;w:p wsp:rsidR=&quot;00072818&quot; wsp:rsidRDefault=&quot;00072818&quot; wsp:rsidP=&quot;00072818&quot;&gt;&lt;m:oMathPara&gt;&lt;m:oMath&gt;&lt;m:sSub&gt;&lt;m:sSubPr&gt;&lt;m:ctrlPr&gt;&lt;w:rPr&gt;&lt;w:rFonts w:ascii=&quot;Cambria Math&quot; w:h-ansi=&quot;Cambria Math&quot;/&gt;&lt;wx:font wx:val=&quot;Cambria Math&quot;/&gt;&lt;w:i/&gt;&lt;w:color w:val=&quot;000000&quot;/&gt;&lt;/w:rPr&gt;&lt;/m:ctrlPr&gt;&lt;/m:sSubPr&gt;&lt;m:e&gt;&lt;m:r&gt;&lt;w:rPr&gt;&lt;w:rFonts w:ascii=&quot;Cambria Math&quot; w:h-ansi=&quot;Cambria Math&quot;/&gt;&lt;wx:font wx:val=&quot;Cambria Math&quot;/&gt;&lt;w:i/&gt;&lt;w:color w:val=&quot;000000&quot;/&gt;&lt;/w:rPr&gt;&lt;m:t&gt;C&lt;/m:t&gt;&lt;/m:r&gt;&lt;/m:e&gt;&lt;m:sub&gt;&lt;m:r&gt;&lt;w:rPr&gt;&lt;w:rFonts w:ascii=&quot;Cambria Math&quot; w:h-ansi=&quot;Cambria Math&quot;/&gt;&lt;wx:font wx:val=&quot;Cambria Math&quot;/&gt;&lt;w:i/&gt;&lt;w:color w:val=&quot;000000&quot;/&gt;&lt;/w:rPr&gt;&lt;m:t&gt;i,j&lt;/m:t&gt;&lt;/m:r&gt;&lt;/m:sub&gt;&lt;/m:sSub&gt;&lt;m:r&gt;&lt;w:rPr&gt;&lt;w:rFonts w:ascii=&quot;Cambria Math&quot; w:h-ansi=&quot;Cambria Math&quot;/&gt;&lt;wx:font wx:val=&quot;Cambria Math&quot;/&gt;&lt;w:i/&gt;&lt;w:color w:val=&quot;000000&quot;/&gt;&lt;/w:rPr&gt;&lt;m:t&gt; &lt;/m:t&gt;&lt;/m:r&gt;&lt;/m:oMath&gt;&lt;/m:oMathPara&gt;&lt;/w:p&gt;&lt;w:sectPr wsp:rsidR=&quot;00000000&quot;&gt;&lt;w:pgSz w:w=&quot;12240&quot; w:h=&quot;15840&quot;/&gt;&lt;w:pgMar w:top=&quot;1440&quot; w:right=&quot;1440&quot; w:bottom=&quot;1440&quot; w:left=&quot;1440&quot; w:header=&quot;720&quot; w:footer=&quot;720&quot; w:gutter=&quot;0&quot;/&gt;&lt;w:cols w:space=&quot;720&quot;/&gt;&lt;/w:sectPr&gt;&lt;/wx:sect&gt;&lt;/w:body&gt;&lt;/w:wordDocument&gt;">
+        <w:pict w14:anchorId="7CE9B304">
+          <v:shape id="_x0000_i1042" type="#_x0000_t75" alt="" style="width:20.1pt;height:14.9pt;mso-width-percent:0;mso-height-percent:0;mso-width-percent:0;mso-height-percent:0" equationxml="&lt;?xml version=&quot;1.0&quot; encoding=&quot;UTF-8&quot; standalone=&quot;yes&quot;?&gt;&#13;&#13;&#13;&#13;&#13;&#13;&#13;&#10;&lt;?mso-application progid=&quot;Word.Document&quot;?&gt;&#13;&#13;&#13;&#13;&#13;&#13;&#13;&#10;&lt;w:wordDocument xmlns:aml=&quot;http://schemas.microsoft.com/aml/2001/core&quot; xmlns:wpc=&quot;http://schemas.microsoft.com/office/word/2010/wordprocessingCanvas&quot; xmlns:cx=&quot;http://schemas.microsoft.com/office/drawing/2014/chartex&quot; xmlns:cx1=&quot;http://schemas.microsoft.com/office/drawing/2015/9/8/chartex&quot; xmlns:cx2=&quot;http://schemas.microsoft.com/office/drawing/2015/10/21/chartex&quot; xmlns:cx3=&quot;http://schemas.microsoft.com/office/drawing/2016/5/9/chartex&quot; xmlns:cx4=&quot;http://schemas.microsoft.com/office/drawing/2016/5/10/chartex&quot; xmlns:cx5=&quot;http://schemas.microsoft.com/office/drawing/2016/5/11/chartex&quot; xmlns:cx6=&quot;http://schemas.microsoft.com/office/drawing/2016/5/12/chartex&quot; xmlns:cx7=&quot;http://schemas.microsoft.com/office/drawing/2016/5/13/chartex&quot; xmlns:cx8=&quot;http://schemas.microsoft.com/office/drawing/2016/5/14/chartex&quot; xmlns:cr=&quot;http://schemas.microsoft.com/office/comments/2020/reactions&quot; xmlns:dt=&quot;uuid:C2F41010-65B3-11d1-A29F-00AA00C14882&quot; xmlns:mc=&quot;http://schemas.openxmlformats.org/markup-compatibility/2006&quot; xmlns:aink=&quot;http://schemas.microsoft.com/office/drawing/2016/ink&quot; xmlns:am3d=&quot;http://schemas.microsoft.com/office/drawing/2017/model3d&quot; xmlns:o=&quot;urn:schemas-microsoft-com:office:office&quot; xmlns:oel=&quot;http://schemas.microsoft.com/office/2019/extlst&quot; xmlns:m=&quot;http://schemas.openxmlformats.org/officeDocument/2006/math&quot; xmlns:v=&quot;urn:schemas-microsoft-com:vml&quot; xmlns:w10=&quot;urn:schemas-microsoft-com:office:word&quot; xmlns:w=&quot;http://schemas.microsoft.com/office/word/2003/wordml&quot; xmlns:wx=&quot;http://schemas.microsoft.com/office/word/2003/auxHint&quot; xmlns:wne=&quot;http://schemas.microsoft.com/office/word/2006/wordml&quot; xmlns:wsp=&quot;http://schemas.microsoft.com/office/word/2003/wordml/sp2&quot; xmlns:sl=&quot;http://schemas.microsoft.com/schemaLibrary/2003/core&quot; w:macrosPresent=&quot;no&quot; w:embeddedObjPresent=&quot;no&quot; w:ocxPresent=&quot;no&quot; xml:space=&quot;preserve&quot;&gt;&lt;w:ignoreSubtree w:val=&quot;http://schemas.microsoft.com/office/word/2003/wordml/sp2&quot;/&gt;&lt;o:DocumentProperties&gt;&lt;o:Version&gt;16&lt;/o:Version&gt;&lt;/o:DocumentProperties&gt;&lt;w:shapeDefaults&gt;&lt;o:shapedefaults v:ext=&quot;edit&quot; spidmax=&quot;1026&quot;/&gt;&lt;o:shapelayout v:ext=&quot;edit&quot;&gt;&lt;o:idmap v:ext=&quot;edit&quot; data=&quot;1&quot;/&gt;&lt;/o:shapelayout&gt;&lt;/w:shapeDefaults&gt;&lt;w:docPr&gt;&lt;w:view w:val=&quot;print&quot;/&gt;&lt;w:zoom w:percent=&quot;232&quot;/&gt;&lt;w:doNotEmbedSystemFonts/&gt;&lt;w:defaultTabStop w:val=&quot;708&quot;/&gt;&lt;w:hyphenationZone w:val=&quot;425&quot;/&gt;&lt;w:punctuationKerning/&gt;&lt;w:characterSpacingControl w:val=&quot;DontCompress&quot;/&gt;&lt;w:optimizeForBrowser/&gt;&lt;w:allowPNG/&gt;&lt;w:validateAgainstSchema/&gt;&lt;w:saveInvalidXML w:val=&quot;off&quot;/&gt;&lt;w:ignoreMixedContent w:val=&quot;off&quot;/&gt;&lt;w:alwaysShowPlaceholderText w:val=&quot;off&quot;/&gt;&lt;w:compat&gt;&lt;w:breakWrappedTables/&gt;&lt;w:snapToGridInCell/&gt;&lt;w:wrapTextWithPunct/&gt;&lt;w:useAsianBreakRules/&gt;&lt;w:dontGrowAutofit/&gt;&lt;/w:compat&gt;&lt;wsp:rsids&gt;&lt;wsp:rsidRoot wsp:val=&quot;00882373&quot;/&gt;&lt;wsp:rsid wsp:val=&quot;00001961&quot;/&gt;&lt;wsp:rsid wsp:val=&quot;0001694A&quot;/&gt;&lt;wsp:rsid wsp:val=&quot;00036453&quot;/&gt;&lt;wsp:rsid wsp:val=&quot;000376C1&quot;/&gt;&lt;wsp:rsid wsp:val=&quot;000377D9&quot;/&gt;&lt;wsp:rsid wsp:val=&quot;00072818&quot;/&gt;&lt;wsp:rsid wsp:val=&quot;00074F20&quot;/&gt;&lt;wsp:rsid wsp:val=&quot;0010411B&quot;/&gt;&lt;wsp:rsid wsp:val=&quot;00166D1B&quot;/&gt;&lt;wsp:rsid wsp:val=&quot;00197CA5&quot;/&gt;&lt;wsp:rsid wsp:val=&quot;001A14C6&quot;/&gt;&lt;wsp:rsid wsp:val=&quot;001B280F&quot;/&gt;&lt;wsp:rsid wsp:val=&quot;001F1FB4&quot;/&gt;&lt;wsp:rsid wsp:val=&quot;00221DA6&quot;/&gt;&lt;wsp:rsid wsp:val=&quot;00256D6E&quot;/&gt;&lt;wsp:rsid wsp:val=&quot;0027320C&quot;/&gt;&lt;wsp:rsid wsp:val=&quot;00282FCB&quot;/&gt;&lt;wsp:rsid wsp:val=&quot;00290362&quot;/&gt;&lt;wsp:rsid wsp:val=&quot;002B554C&quot;/&gt;&lt;wsp:rsid wsp:val=&quot;002C4423&quot;/&gt;&lt;wsp:rsid wsp:val=&quot;00302356&quot;/&gt;&lt;wsp:rsid wsp:val=&quot;00316761&quot;/&gt;&lt;wsp:rsid wsp:val=&quot;0033095E&quot;/&gt;&lt;wsp:rsid wsp:val=&quot;0037554F&quot;/&gt;&lt;wsp:rsid wsp:val=&quot;00387186&quot;/&gt;&lt;wsp:rsid wsp:val=&quot;00397D95&quot;/&gt;&lt;wsp:rsid wsp:val=&quot;003B1342&quot;/&gt;&lt;wsp:rsid wsp:val=&quot;003D5BBC&quot;/&gt;&lt;wsp:rsid wsp:val=&quot;003D6AB8&quot;/&gt;&lt;wsp:rsid wsp:val=&quot;003D7D0B&quot;/&gt;&lt;wsp:rsid wsp:val=&quot;00442202&quot;/&gt;&lt;wsp:rsid wsp:val=&quot;004D340D&quot;/&gt;&lt;wsp:rsid wsp:val=&quot;00525C6A&quot;/&gt;&lt;wsp:rsid wsp:val=&quot;00572465&quot;/&gt;&lt;wsp:rsid wsp:val=&quot;00586EDA&quot;/&gt;&lt;wsp:rsid wsp:val=&quot;005B53AA&quot;/&gt;&lt;wsp:rsid wsp:val=&quot;005E01E7&quot;/&gt;&lt;wsp:rsid wsp:val=&quot;005E5EC6&quot;/&gt;&lt;wsp:rsid wsp:val=&quot;006677AA&quot;/&gt;&lt;wsp:rsid wsp:val=&quot;0068574D&quot;/&gt;&lt;wsp:rsid wsp:val=&quot;006D2580&quot;/&gt;&lt;wsp:rsid wsp:val=&quot;006D538D&quot;/&gt;&lt;wsp:rsid wsp:val=&quot;00724BBE&quot;/&gt;&lt;wsp:rsid wsp:val=&quot;00766A9F&quot;/&gt;&lt;wsp:rsid wsp:val=&quot;00775D88&quot;/&gt;&lt;wsp:rsid wsp:val=&quot;0080328A&quot;/&gt;&lt;wsp:rsid wsp:val=&quot;00813FAF&quot;/&gt;&lt;wsp:rsid wsp:val=&quot;008567F2&quot;/&gt;&lt;wsp:rsid wsp:val=&quot;00865DF9&quot;/&gt;&lt;wsp:rsid wsp:val=&quot;00876291&quot;/&gt;&lt;wsp:rsid wsp:val=&quot;00882373&quot;/&gt;&lt;wsp:rsid wsp:val=&quot;008C4A63&quot;/&gt;&lt;wsp:rsid wsp:val=&quot;008D1774&quot;/&gt;&lt;wsp:rsid wsp:val=&quot;0091730D&quot;/&gt;&lt;wsp:rsid wsp:val=&quot;009268F4&quot;/&gt;&lt;wsp:rsid wsp:val=&quot;00926A09&quot;/&gt;&lt;wsp:rsid wsp:val=&quot;009413B5&quot;/&gt;&lt;wsp:rsid wsp:val=&quot;009A5B2B&quot;/&gt;&lt;wsp:rsid wsp:val=&quot;009B308D&quot;/&gt;&lt;wsp:rsid wsp:val=&quot;009D067D&quot;/&gt;&lt;wsp:rsid wsp:val=&quot;009D79DF&quot;/&gt;&lt;wsp:rsid wsp:val=&quot;009E4AE7&quot;/&gt;&lt;wsp:rsid wsp:val=&quot;009F25C3&quot;/&gt;&lt;wsp:rsid wsp:val=&quot;009F73A1&quot;/&gt;&lt;wsp:rsid wsp:val=&quot;00A146F4&quot;/&gt;&lt;wsp:rsid wsp:val=&quot;00A15973&quot;/&gt;&lt;wsp:rsid wsp:val=&quot;00A55F7B&quot;/&gt;&lt;wsp:rsid wsp:val=&quot;00A81898&quot;/&gt;&lt;wsp:rsid wsp:val=&quot;00AA06EB&quot;/&gt;&lt;wsp:rsid wsp:val=&quot;00AB27EF&quot;/&gt;&lt;wsp:rsid wsp:val=&quot;00B1384B&quot;/&gt;&lt;wsp:rsid wsp:val=&quot;00B65DA8&quot;/&gt;&lt;wsp:rsid wsp:val=&quot;00B80CF8&quot;/&gt;&lt;wsp:rsid wsp:val=&quot;00BB5FD0&quot;/&gt;&lt;wsp:rsid wsp:val=&quot;00BD0F48&quot;/&gt;&lt;wsp:rsid wsp:val=&quot;00BD5BC7&quot;/&gt;&lt;wsp:rsid wsp:val=&quot;00BE1D24&quot;/&gt;&lt;wsp:rsid wsp:val=&quot;00C0458A&quot;/&gt;&lt;wsp:rsid wsp:val=&quot;00C2494F&quot;/&gt;&lt;wsp:rsid wsp:val=&quot;00D0718D&quot;/&gt;&lt;wsp:rsid wsp:val=&quot;00D1554B&quot;/&gt;&lt;wsp:rsid wsp:val=&quot;00D2157D&quot;/&gt;&lt;wsp:rsid wsp:val=&quot;00D66C87&quot;/&gt;&lt;wsp:rsid wsp:val=&quot;00D84372&quot;/&gt;&lt;wsp:rsid wsp:val=&quot;00DA64C9&quot;/&gt;&lt;wsp:rsid wsp:val=&quot;00E36A08&quot;/&gt;&lt;wsp:rsid wsp:val=&quot;00E523FA&quot;/&gt;&lt;wsp:rsid wsp:val=&quot;00E554F8&quot;/&gt;&lt;wsp:rsid wsp:val=&quot;00E64A40&quot;/&gt;&lt;wsp:rsid wsp:val=&quot;00ED45F2&quot;/&gt;&lt;wsp:rsid wsp:val=&quot;00EF312C&quot;/&gt;&lt;wsp:rsid wsp:val=&quot;00F24BAE&quot;/&gt;&lt;wsp:rsid wsp:val=&quot;00F442C3&quot;/&gt;&lt;wsp:rsid wsp:val=&quot;00F5414F&quot;/&gt;&lt;wsp:rsid wsp:val=&quot;00F71C06&quot;/&gt;&lt;wsp:rsid wsp:val=&quot;00F72771&quot;/&gt;&lt;wsp:rsid wsp:val=&quot;00FA4559&quot;/&gt;&lt;wsp:rsid wsp:val=&quot;00FB3F63&quot;/&gt;&lt;wsp:rsid wsp:val=&quot;00FD0061&quot;/&gt;&lt;wsp:rsid wsp:val=&quot;00FF1675&quot;/&gt;&lt;/wsp:rsids&gt;&lt;/w:docPr&gt;&lt;w:body&gt;&lt;wx:sect&gt;&lt;w:p wsp:rsidR=&quot;00072818&quot; wsp:rsidRDefault=&quot;00072818&quot; wsp:rsidP=&quot;00072818&quot;&gt;&lt;m:oMathPara&gt;&lt;m:oMath&gt;&lt;m:sSub&gt;&lt;m:sSubPr&gt;&lt;m:ctrlPr&gt;&lt;w:rPr&gt;&lt;w:rFonts w:ascii=&quot;Cambria Math&quot; w:h-ansi=&quot;Cambria Math&quot;/&gt;&lt;wx:font wx:val=&quot;Cambria Math&quot;/&gt;&lt;w:i/&gt;&lt;w:color w:val=&quot;000000&quot;/&gt;&lt;/w:rPr&gt;&lt;/m:ctrlPr&gt;&lt;/m:sSubPr&gt;&lt;m:e&gt;&lt;m:r&gt;&lt;w:rPr&gt;&lt;w:rFonts w:ascii=&quot;Cambria Math&quot; w:h-ansi=&quot;Cambria Math&quot;/&gt;&lt;wx:font wx:val=&quot;Cambria Math&quot;/&gt;&lt;w:i/&gt;&lt;w:color w:val=&quot;000000&quot;/&gt;&lt;/w:rPr&gt;&lt;m:t&gt;C&lt;/m:t&gt;&lt;/m:r&gt;&lt;/m:e&gt;&lt;m:sub&gt;&lt;m:r&gt;&lt;w:rPr&gt;&lt;w:rFonts w:ascii=&quot;Cambria Math&quot; w:h-ansi=&quot;Cambria Math&quot;/&gt;&lt;wx:font wx:val=&quot;Cambria Math&quot;/&gt;&lt;w:i/&gt;&lt;w:color w:val=&quot;000000&quot;/&gt;&lt;/w:rPr&gt;&lt;m:t&gt;i,j&lt;/m:t&gt;&lt;/m:r&gt;&lt;/m:sub&gt;&lt;/m:sSub&gt;&lt;m:r&gt;&lt;w:rPr&gt;&lt;w:rFonts w:ascii=&quot;Cambria Math&quot; w:h-ansi=&quot;Cambria Math&quot;/&gt;&lt;wx:font wx:val=&quot;Cambria Math&quot;/&gt;&lt;w:i/&gt;&lt;w:color w:val=&quot;000000&quot;/&gt;&lt;/w:rPr&gt;&lt;m:t&gt; &lt;/m:t&gt;&lt;/m:r&gt;&lt;/m:oMath&gt;&lt;/m:oMathPara&gt;&lt;/w:p&gt;&lt;w:sectPr wsp:rsidR=&quot;00000000&quot;&gt;&lt;w:pgSz w:w=&quot;12240&quot; w:h=&quot;15840&quot;/&gt;&lt;w:pgMar w:top=&quot;1440&quot; w:right=&quot;1440&quot; w:bottom=&quot;1440&quot; w:left=&quot;1440&quot; w:header=&quot;720&quot; w:footer=&quot;720&quot; w:gutter=&quot;0&quot;/&gt;&lt;w:cols w:space=&quot;720&quot;/&gt;&lt;/w:sectPr&gt;&lt;/wx:sect&gt;&lt;/w:body&gt;&lt;/w:wordDocument&gt;">
             <v:imagedata r:id="rId34" o:title="" chromakey="white"/>
           </v:shape>
         </w:pict>
@@ -21193,8 +21636,8 @@
         <w:rPr>
           <w:noProof/>
         </w:rPr>
-        <w:pict w14:anchorId="5E86F389">
-          <v:shape id="_x0000_i1041" type="#_x0000_t75" alt="" style="width:85.8pt;height:41.4pt;mso-width-percent:0;mso-height-percent:0;mso-width-percent:0;mso-height-percent:0" equationxml="&lt;?xml version=&quot;1.0&quot; encoding=&quot;UTF-8&quot; standalone=&quot;yes&quot;?&gt;&#13;&#13;&#13;&#13;&#13;&#13;&#10;&lt;?mso-application progid=&quot;Word.Document&quot;?&gt;&#13;&#13;&#13;&#13;&#13;&#13;&#10;&lt;w:wordDocument xmlns:aml=&quot;http://schemas.microsoft.com/aml/2001/core&quot; xmlns:wpc=&quot;http://schemas.microsoft.com/office/word/2010/wordprocessingCanvas&quot; xmlns:cx=&quot;http://schemas.microsoft.com/office/drawing/2014/chartex&quot; xmlns:cx1=&quot;http://schemas.microsoft.com/office/drawing/2015/9/8/chartex&quot; xmlns:cx2=&quot;http://schemas.microsoft.com/office/drawing/2015/10/21/chartex&quot; xmlns:cx3=&quot;http://schemas.microsoft.com/office/drawing/2016/5/9/chartex&quot; xmlns:cx4=&quot;http://schemas.microsoft.com/office/drawing/2016/5/10/chartex&quot; xmlns:cx5=&quot;http://schemas.microsoft.com/office/drawing/2016/5/11/chartex&quot; xmlns:cx6=&quot;http://schemas.microsoft.com/office/drawing/2016/5/12/chartex&quot; xmlns:cx7=&quot;http://schemas.microsoft.com/office/drawing/2016/5/13/chartex&quot; xmlns:cx8=&quot;http://schemas.microsoft.com/office/drawing/2016/5/14/chartex&quot; xmlns:cr=&quot;http://schemas.microsoft.com/office/comments/2020/reactions&quot; xmlns:dt=&quot;uuid:C2F41010-65B3-11d1-A29F-00AA00C14882&quot; xmlns:mc=&quot;http://schemas.openxmlformats.org/markup-compatibility/2006&quot; xmlns:aink=&quot;http://schemas.microsoft.com/office/drawing/2016/ink&quot; xmlns:am3d=&quot;http://schemas.microsoft.com/office/drawing/2017/model3d&quot; xmlns:o=&quot;urn:schemas-microsoft-com:office:office&quot; xmlns:oel=&quot;http://schemas.microsoft.com/office/2019/extlst&quot; xmlns:m=&quot;http://schemas.openxmlformats.org/officeDocument/2006/math&quot; xmlns:v=&quot;urn:schemas-microsoft-com:vml&quot; xmlns:w10=&quot;urn:schemas-microsoft-com:office:word&quot; xmlns:w=&quot;http://schemas.microsoft.com/office/word/2003/wordml&quot; xmlns:wx=&quot;http://schemas.microsoft.com/office/word/2003/auxHint&quot; xmlns:wne=&quot;http://schemas.microsoft.com/office/word/2006/wordml&quot; xmlns:wsp=&quot;http://schemas.microsoft.com/office/word/2003/wordml/sp2&quot; xmlns:sl=&quot;http://schemas.microsoft.com/schemaLibrary/2003/core&quot; w:macrosPresent=&quot;no&quot; w:embeddedObjPresent=&quot;no&quot; w:ocxPresent=&quot;no&quot; xml:space=&quot;preserve&quot;&gt;&lt;w:ignoreSubtree w:val=&quot;http://schemas.microsoft.com/office/word/2003/wordml/sp2&quot;/&gt;&lt;o:DocumentProperties&gt;&lt;o:Version&gt;16&lt;/o:Version&gt;&lt;/o:DocumentProperties&gt;&lt;w:shapeDefaults&gt;&lt;o:shapedefaults v:ext=&quot;edit&quot; spidmax=&quot;1026&quot;/&gt;&lt;o:shapelayout v:ext=&quot;edit&quot;&gt;&lt;o:idmap v:ext=&quot;edit&quot; data=&quot;1&quot;/&gt;&lt;/o:shapelayout&gt;&lt;/w:shapeDefaults&gt;&lt;w:docPr&gt;&lt;w:view w:val=&quot;print&quot;/&gt;&lt;w:zoom w:percent=&quot;232&quot;/&gt;&lt;w:doNotEmbedSystemFonts/&gt;&lt;w:defaultTabStop w:val=&quot;708&quot;/&gt;&lt;w:hyphenationZone w:val=&quot;425&quot;/&gt;&lt;w:punctuationKerning/&gt;&lt;w:characterSpacingControl w:val=&quot;DontCompress&quot;/&gt;&lt;w:optimizeForBrowser/&gt;&lt;w:allowPNG/&gt;&lt;w:validateAgainstSchema/&gt;&lt;w:saveInvalidXML w:val=&quot;off&quot;/&gt;&lt;w:ignoreMixedContent w:val=&quot;off&quot;/&gt;&lt;w:alwaysShowPlaceholderText w:val=&quot;off&quot;/&gt;&lt;w:compat&gt;&lt;w:breakWrappedTables/&gt;&lt;w:snapToGridInCell/&gt;&lt;w:wrapTextWithPunct/&gt;&lt;w:useAsianBreakRules/&gt;&lt;w:dontGrowAutofit/&gt;&lt;/w:compat&gt;&lt;wsp:rsids&gt;&lt;wsp:rsidRoot wsp:val=&quot;00882373&quot;/&gt;&lt;wsp:rsid wsp:val=&quot;00001961&quot;/&gt;&lt;wsp:rsid wsp:val=&quot;0001694A&quot;/&gt;&lt;wsp:rsid wsp:val=&quot;00036453&quot;/&gt;&lt;wsp:rsid wsp:val=&quot;000376C1&quot;/&gt;&lt;wsp:rsid wsp:val=&quot;000377D9&quot;/&gt;&lt;wsp:rsid wsp:val=&quot;00074F20&quot;/&gt;&lt;wsp:rsid wsp:val=&quot;0010411B&quot;/&gt;&lt;wsp:rsid wsp:val=&quot;00166D1B&quot;/&gt;&lt;wsp:rsid wsp:val=&quot;001864B9&quot;/&gt;&lt;wsp:rsid wsp:val=&quot;00197CA5&quot;/&gt;&lt;wsp:rsid wsp:val=&quot;001A14C6&quot;/&gt;&lt;wsp:rsid wsp:val=&quot;001B280F&quot;/&gt;&lt;wsp:rsid wsp:val=&quot;001F1FB4&quot;/&gt;&lt;wsp:rsid wsp:val=&quot;00221DA6&quot;/&gt;&lt;wsp:rsid wsp:val=&quot;00256D6E&quot;/&gt;&lt;wsp:rsid wsp:val=&quot;0027320C&quot;/&gt;&lt;wsp:rsid wsp:val=&quot;00282FCB&quot;/&gt;&lt;wsp:rsid wsp:val=&quot;00290362&quot;/&gt;&lt;wsp:rsid wsp:val=&quot;002B554C&quot;/&gt;&lt;wsp:rsid wsp:val=&quot;002C4423&quot;/&gt;&lt;wsp:rsid wsp:val=&quot;00302356&quot;/&gt;&lt;wsp:rsid wsp:val=&quot;00316761&quot;/&gt;&lt;wsp:rsid wsp:val=&quot;0033095E&quot;/&gt;&lt;wsp:rsid wsp:val=&quot;0037554F&quot;/&gt;&lt;wsp:rsid wsp:val=&quot;00387186&quot;/&gt;&lt;wsp:rsid wsp:val=&quot;00397D95&quot;/&gt;&lt;wsp:rsid wsp:val=&quot;003B1342&quot;/&gt;&lt;wsp:rsid wsp:val=&quot;003D5BBC&quot;/&gt;&lt;wsp:rsid wsp:val=&quot;003D6AB8&quot;/&gt;&lt;wsp:rsid wsp:val=&quot;003D7D0B&quot;/&gt;&lt;wsp:rsid wsp:val=&quot;00442202&quot;/&gt;&lt;wsp:rsid wsp:val=&quot;004D340D&quot;/&gt;&lt;wsp:rsid wsp:val=&quot;00525C6A&quot;/&gt;&lt;wsp:rsid wsp:val=&quot;00572465&quot;/&gt;&lt;wsp:rsid wsp:val=&quot;00586EDA&quot;/&gt;&lt;wsp:rsid wsp:val=&quot;005B53AA&quot;/&gt;&lt;wsp:rsid wsp:val=&quot;005E01E7&quot;/&gt;&lt;wsp:rsid wsp:val=&quot;005E5EC6&quot;/&gt;&lt;wsp:rsid wsp:val=&quot;006677AA&quot;/&gt;&lt;wsp:rsid wsp:val=&quot;0068574D&quot;/&gt;&lt;wsp:rsid wsp:val=&quot;006D2580&quot;/&gt;&lt;wsp:rsid wsp:val=&quot;006D538D&quot;/&gt;&lt;wsp:rsid wsp:val=&quot;00724BBE&quot;/&gt;&lt;wsp:rsid wsp:val=&quot;00766A9F&quot;/&gt;&lt;wsp:rsid wsp:val=&quot;00775D88&quot;/&gt;&lt;wsp:rsid wsp:val=&quot;0080328A&quot;/&gt;&lt;wsp:rsid wsp:val=&quot;00813FAF&quot;/&gt;&lt;wsp:rsid wsp:val=&quot;008567F2&quot;/&gt;&lt;wsp:rsid wsp:val=&quot;00865DF9&quot;/&gt;&lt;wsp:rsid wsp:val=&quot;00876291&quot;/&gt;&lt;wsp:rsid wsp:val=&quot;00882373&quot;/&gt;&lt;wsp:rsid wsp:val=&quot;008C4A63&quot;/&gt;&lt;wsp:rsid wsp:val=&quot;008D1774&quot;/&gt;&lt;wsp:rsid wsp:val=&quot;0091730D&quot;/&gt;&lt;wsp:rsid wsp:val=&quot;009268F4&quot;/&gt;&lt;wsp:rsid wsp:val=&quot;00926A09&quot;/&gt;&lt;wsp:rsid wsp:val=&quot;009413B5&quot;/&gt;&lt;wsp:rsid wsp:val=&quot;009A5B2B&quot;/&gt;&lt;wsp:rsid wsp:val=&quot;009B308D&quot;/&gt;&lt;wsp:rsid wsp:val=&quot;009D067D&quot;/&gt;&lt;wsp:rsid wsp:val=&quot;009D79DF&quot;/&gt;&lt;wsp:rsid wsp:val=&quot;009E4AE7&quot;/&gt;&lt;wsp:rsid wsp:val=&quot;009F25C3&quot;/&gt;&lt;wsp:rsid wsp:val=&quot;009F73A1&quot;/&gt;&lt;wsp:rsid wsp:val=&quot;00A146F4&quot;/&gt;&lt;wsp:rsid wsp:val=&quot;00A15973&quot;/&gt;&lt;wsp:rsid wsp:val=&quot;00A55F7B&quot;/&gt;&lt;wsp:rsid wsp:val=&quot;00A81898&quot;/&gt;&lt;wsp:rsid wsp:val=&quot;00AA06EB&quot;/&gt;&lt;wsp:rsid wsp:val=&quot;00AB27EF&quot;/&gt;&lt;wsp:rsid wsp:val=&quot;00B1384B&quot;/&gt;&lt;wsp:rsid wsp:val=&quot;00B65DA8&quot;/&gt;&lt;wsp:rsid wsp:val=&quot;00B80CF8&quot;/&gt;&lt;wsp:rsid wsp:val=&quot;00BB5FD0&quot;/&gt;&lt;wsp:rsid wsp:val=&quot;00BD0F48&quot;/&gt;&lt;wsp:rsid wsp:val=&quot;00BD5BC7&quot;/&gt;&lt;wsp:rsid wsp:val=&quot;00BE1D24&quot;/&gt;&lt;wsp:rsid wsp:val=&quot;00C0458A&quot;/&gt;&lt;wsp:rsid wsp:val=&quot;00C2494F&quot;/&gt;&lt;wsp:rsid wsp:val=&quot;00D0718D&quot;/&gt;&lt;wsp:rsid wsp:val=&quot;00D1554B&quot;/&gt;&lt;wsp:rsid wsp:val=&quot;00D2157D&quot;/&gt;&lt;wsp:rsid wsp:val=&quot;00D66C87&quot;/&gt;&lt;wsp:rsid wsp:val=&quot;00D84372&quot;/&gt;&lt;wsp:rsid wsp:val=&quot;00DA64C9&quot;/&gt;&lt;wsp:rsid wsp:val=&quot;00E36A08&quot;/&gt;&lt;wsp:rsid wsp:val=&quot;00E523FA&quot;/&gt;&lt;wsp:rsid wsp:val=&quot;00E554F8&quot;/&gt;&lt;wsp:rsid wsp:val=&quot;00E64A40&quot;/&gt;&lt;wsp:rsid wsp:val=&quot;00ED45F2&quot;/&gt;&lt;wsp:rsid wsp:val=&quot;00EF312C&quot;/&gt;&lt;wsp:rsid wsp:val=&quot;00F24BAE&quot;/&gt;&lt;wsp:rsid wsp:val=&quot;00F442C3&quot;/&gt;&lt;wsp:rsid wsp:val=&quot;00F5414F&quot;/&gt;&lt;wsp:rsid wsp:val=&quot;00F71C06&quot;/&gt;&lt;wsp:rsid wsp:val=&quot;00F72771&quot;/&gt;&lt;wsp:rsid wsp:val=&quot;00FA4559&quot;/&gt;&lt;wsp:rsid wsp:val=&quot;00FB3F63&quot;/&gt;&lt;wsp:rsid wsp:val=&quot;00FD0061&quot;/&gt;&lt;wsp:rsid wsp:val=&quot;00FF1675&quot;/&gt;&lt;/wsp:rsids&gt;&lt;/w:docPr&gt;&lt;w:body&gt;&lt;wx:sect&gt;&lt;w:p wsp:rsidR=&quot;001864B9&quot; wsp:rsidRPr=&quot;001864B9&quot; wsp:rsidRDefault=&quot;001864B9&quot; wsp:rsidP=&quot;001864B9&quot;&gt;&lt;m:oMathPara&gt;&lt;m:oMath&gt;&lt;m:nary&gt;&lt;m:naryPr&gt;&lt;m:chr m:val=&quot;‚àë&quot;/&gt;&lt;m:limLoc m:val=&quot;undOvr&quot;/&gt;&lt;m:ctrlPr&gt;&lt;w:rPr&gt;&lt;w:rFonts w:ascii=&quot;Cambria Math&quot; w:h-ansi=&quot;Cambria Math&quot;/&gt;&lt;wx:font wx:val=&quot;Cambria Math&quot;/&gt;&lt;w:i/&gt;&lt;w:i-cs/&gt;&lt;w:color w:val=&quot;000000&quot;/&gt;&lt;/w:rPr&gt;&lt;/m:ctrlPr&gt;&lt;/m:naryPr&gt;&lt;m:sub&gt;&lt;m:r&gt;&lt;w:rPr&gt;&lt;w:rFonts w:ascii=&quot;Cambria Math&quot; w:h-ansi=&quot;Cambria Math&quot;/&gt;&lt;wx:font wx:val=&quot;Cambria Math&quot;/&gt;&lt;w:i/&gt;&lt;w:i-cs/&gt;&lt;w:color w:val=&quot;000000&quot;/&gt;&lt;/w:rPr&gt;&lt;m:t&gt;i=1&lt;/m:t&gt;&lt;/m:r&gt;&lt;/m:sub&gt;&lt;m:sup&gt;&lt;m:r&gt;&lt;w:rPr&gt;&lt;w:rFonts w:ascii=&quot;Cambria Math&quot; w:h-ansi=&quot;Cambria Math&quot;/&gt;&lt;wx:font wx:val=&quot;Cambria Math&quot;/&gt;&lt;w:i/&gt;&lt;w:i-cs/&gt;&lt;w:color w:val=&quot;000000&quot;/&gt;&lt;/w:rPr&gt;&lt;m:t&gt;n&lt;/m:t&gt;&lt;/m:r&gt;&lt;/m:sup&gt;&lt;m:e&gt;&lt;m:nary&gt;&lt;m:naryPr&gt;&lt;m:chr m:val=&quot;‚àë&quot;/&gt;&lt;m:limLoc m:val=&quot;undOvr&quot;/&gt;&lt;m:ctrlPr&gt;&lt;w:rPr&gt;&lt;w:rFonts w:ascii=&quot;Cambria Math&quot; w:h-ansi=&quot;Cambria Math&quot;/&gt;&lt;wx:font wx:val=&quot;Cambria Math&quot;/&gt;&lt;w:i/&gt;&lt;w:i-cs/&gt;&lt;w:color w:val=&quot;000000&quot;/&gt;&lt;/w:rPr&gt;&lt;/m:ctrlPr&gt;&lt;/m:naryPr&gt;&lt;m:sub&gt;&lt;m:r&gt;&lt;w:rPr&gt;&lt;w:rFonts w:ascii=&quot;Cambria Math&quot; w:h-ansi=&quot;Cambria Math&quot;/&gt;&lt;wx:font wx:val=&quot;Cambria Math&quot;/&gt;&lt;w:i/&gt;&lt;w:i-cs/&gt;&lt;w:color w:val=&quot;000000&quot;/&gt;&lt;/w:rPr&gt;&lt;m:t&gt;j=1&lt;/m:t&gt;&lt;/m:r&gt;&lt;/m:sub&gt;&lt;m:sup&gt;&lt;m:r&gt;&lt;w:rPr&gt;&lt;w:rFonts w:ascii=&quot;Cambria Math&quot; w:h-ansi=&quot;Cambria Math&quot;/&gt;&lt;wx:font wx:val=&quot;Cambria Math&quot;/&gt;&lt;w:i/&gt;&lt;w:i-cs/&gt;&lt;w:color w:val=&quot;000000&quot;/&gt;&lt;/w:rPr&gt;&lt;m:t&gt;n&lt;/m:t&gt;&lt;/m:r&gt;&lt;/m:sup&gt;&lt;m:e&gt;&lt;m:sSub&gt;&lt;m:sSubPr&gt;&lt;m:ctrlPr&gt;&lt;w:rPr&gt;&lt;w:rFonts w:ascii=&quot;Cambria Math&quot; w:h-ansi=&quot;Cambria Math&quot;/&gt;&lt;wx:font wx:val=&quot;Cambria Math&quot;/&gt;&lt;w:i/&gt;&lt;w:i-cs/&gt;&lt;w:color w:val=&quot;000000&quot;/&gt;&lt;/w:rPr&gt;&lt;/m:ctrlPr&gt;&lt;/m:sSubPr&gt;&lt;m:e&gt;&lt;m:r&gt;&lt;w:rPr&gt;&lt;w:rFonts w:ascii=&quot;Cambria Math&quot; w:h-ansi=&quot;Cambria Math&quot;/&gt;&lt;wx:font wx:val=&quot;Cambria Math&quot;/&gt;&lt;w:i/&gt;&lt;w:i-cs/&gt;&lt;w:color w:val=&quot;000000&quot;/&gt;&lt;/w:rPr&gt;&lt;m:t&gt;C&lt;/m:t&gt;&lt;/m:r&gt;&lt;/m:e&gt;&lt;m:sub&gt;&lt;m:r&gt;&lt;w:rPr&gt;&lt;w:rFonts w:ascii=&quot;Cambria Math&quot; w:h-ansi=&quot;Cambria Math&quot;/&gt;&lt;wx:font wx:val=&quot;Cambria Math&quot;/&gt;&lt;w:i/&gt;&lt;w:i-cs/&gt;&lt;w:color w:val=&quot;000000&quot;/&gt;&lt;/w:rPr&gt;&lt;m:t&gt;i,j&lt;/m:t&gt;&lt;/m:r&gt;&lt;/m:sub&gt;&lt;/m:sSub&gt;&lt;/m:e&gt;&lt;/m:nary&gt;&lt;/m:e&gt;&lt;/m:nary&gt;&lt;m:r&gt;&lt;w:rPr&gt;&lt;w:rFonts w:ascii=&quot;Cambria Math&quot; w:h-ansi=&quot;Cambria Math&quot;/&gt;&lt;wx:font wx:val=&quot;Cambria Math&quot;/&gt;&lt;w:i/&gt;&lt;w:i-cs/&gt;&lt;w:color w:val=&quot;000000&quot;/&gt;&lt;/w:rPr&gt;&lt;m:t&gt; &lt;/m:t&gt;&lt;/m:r&gt;&lt;m:r&gt;&lt;w:rPr&gt;&lt;w:rFonts w:ascii=&quot;Cambria Math&quot; w:h-ansi=&quot;Cambria Math&quot;/&gt;&lt;wx:font wx:val=&quot;Cambria Math&quot;/&gt;&lt;w:i/&gt;&lt;w:color w:val=&quot;000000&quot;/&gt;&lt;/w:rPr&gt;&lt;m:t&gt; = N.&lt;/m:t&gt;&lt;/m:r&gt;&lt;/m:oMath&gt;&lt;/m:oMathPara&gt;&lt;/w:p&gt;&lt;w:sectPr wsp:rsidR=&quot;00000000&quot; wsp:rsidRPr=&quot;001864B9&quot;&gt;&lt;w:pgSz w:w=&quot;12240&quot; w:h=&quot;15840&quot;/&gt;&lt;w:pgMar w:top=&quot;1440&quot; w:right=&quot;1440&quot; w:bottom=&quot;1440&quot; w:left=&quot;1440&quot; w:header=&quot;720&quot; w:footer=&quot;720&quot; w:gutter=&quot;0&quot;/&gt;&lt;w:cols w:space=&quot;720&quot;/&gt;&lt;/w:sectPr&gt;&lt;/wx:sect&gt;&lt;/w:body&gt;&lt;/w:wordDocument&gt;">
+        <w:pict w14:anchorId="49A89841">
+          <v:shape id="_x0000_i1041" type="#_x0000_t75" alt="" style="width:86.05pt;height:41pt;mso-width-percent:0;mso-height-percent:0;mso-width-percent:0;mso-height-percent:0" equationxml="&lt;?xml version=&quot;1.0&quot; encoding=&quot;UTF-8&quot; standalone=&quot;yes&quot;?&gt;&#13;&#13;&#13;&#13;&#13;&#13;&#13;&#10;&lt;?mso-application progid=&quot;Word.Document&quot;?&gt;&#13;&#13;&#13;&#13;&#13;&#13;&#13;&#10;&lt;w:wordDocument xmlns:aml=&quot;http://schemas.microsoft.com/aml/2001/core&quot; xmlns:wpc=&quot;http://schemas.microsoft.com/office/word/2010/wordprocessingCanvas&quot; xmlns:cx=&quot;http://schemas.microsoft.com/office/drawing/2014/chartex&quot; xmlns:cx1=&quot;http://schemas.microsoft.com/office/drawing/2015/9/8/chartex&quot; xmlns:cx2=&quot;http://schemas.microsoft.com/office/drawing/2015/10/21/chartex&quot; xmlns:cx3=&quot;http://schemas.microsoft.com/office/drawing/2016/5/9/chartex&quot; xmlns:cx4=&quot;http://schemas.microsoft.com/office/drawing/2016/5/10/chartex&quot; xmlns:cx5=&quot;http://schemas.microsoft.com/office/drawing/2016/5/11/chartex&quot; xmlns:cx6=&quot;http://schemas.microsoft.com/office/drawing/2016/5/12/chartex&quot; xmlns:cx7=&quot;http://schemas.microsoft.com/office/drawing/2016/5/13/chartex&quot; xmlns:cx8=&quot;http://schemas.microsoft.com/office/drawing/2016/5/14/chartex&quot; xmlns:cr=&quot;http://schemas.microsoft.com/office/comments/2020/reactions&quot; xmlns:dt=&quot;uuid:C2F41010-65B3-11d1-A29F-00AA00C14882&quot; xmlns:mc=&quot;http://schemas.openxmlformats.org/markup-compatibility/2006&quot; xmlns:aink=&quot;http://schemas.microsoft.com/office/drawing/2016/ink&quot; xmlns:am3d=&quot;http://schemas.microsoft.com/office/drawing/2017/model3d&quot; xmlns:o=&quot;urn:schemas-microsoft-com:office:office&quot; xmlns:oel=&quot;http://schemas.microsoft.com/office/2019/extlst&quot; xmlns:m=&quot;http://schemas.openxmlformats.org/officeDocument/2006/math&quot; xmlns:v=&quot;urn:schemas-microsoft-com:vml&quot; xmlns:w10=&quot;urn:schemas-microsoft-com:office:word&quot; xmlns:w=&quot;http://schemas.microsoft.com/office/word/2003/wordml&quot; xmlns:wx=&quot;http://schemas.microsoft.com/office/word/2003/auxHint&quot; xmlns:wne=&quot;http://schemas.microsoft.com/office/word/2006/wordml&quot; xmlns:wsp=&quot;http://schemas.microsoft.com/office/word/2003/wordml/sp2&quot; xmlns:sl=&quot;http://schemas.microsoft.com/schemaLibrary/2003/core&quot; w:macrosPresent=&quot;no&quot; w:embeddedObjPresent=&quot;no&quot; w:ocxPresent=&quot;no&quot; xml:space=&quot;preserve&quot;&gt;&lt;w:ignoreSubtree w:val=&quot;http://schemas.microsoft.com/office/word/2003/wordml/sp2&quot;/&gt;&lt;o:DocumentProperties&gt;&lt;o:Version&gt;16&lt;/o:Version&gt;&lt;/o:DocumentProperties&gt;&lt;w:shapeDefaults&gt;&lt;o:shapedefaults v:ext=&quot;edit&quot; spidmax=&quot;1026&quot;/&gt;&lt;o:shapelayout v:ext=&quot;edit&quot;&gt;&lt;o:idmap v:ext=&quot;edit&quot; data=&quot;1&quot;/&gt;&lt;/o:shapelayout&gt;&lt;/w:shapeDefaults&gt;&lt;w:docPr&gt;&lt;w:view w:val=&quot;print&quot;/&gt;&lt;w:zoom w:percent=&quot;232&quot;/&gt;&lt;w:doNotEmbedSystemFonts/&gt;&lt;w:defaultTabStop w:val=&quot;708&quot;/&gt;&lt;w:hyphenationZone w:val=&quot;425&quot;/&gt;&lt;w:punctuationKerning/&gt;&lt;w:characterSpacingControl w:val=&quot;DontCompress&quot;/&gt;&lt;w:optimizeForBrowser/&gt;&lt;w:allowPNG/&gt;&lt;w:validateAgainstSchema/&gt;&lt;w:saveInvalidXML w:val=&quot;off&quot;/&gt;&lt;w:ignoreMixedContent w:val=&quot;off&quot;/&gt;&lt;w:alwaysShowPlaceholderText w:val=&quot;off&quot;/&gt;&lt;w:compat&gt;&lt;w:breakWrappedTables/&gt;&lt;w:snapToGridInCell/&gt;&lt;w:wrapTextWithPunct/&gt;&lt;w:useAsianBreakRules/&gt;&lt;w:dontGrowAutofit/&gt;&lt;/w:compat&gt;&lt;wsp:rsids&gt;&lt;wsp:rsidRoot wsp:val=&quot;00882373&quot;/&gt;&lt;wsp:rsid wsp:val=&quot;00001961&quot;/&gt;&lt;wsp:rsid wsp:val=&quot;0001694A&quot;/&gt;&lt;wsp:rsid wsp:val=&quot;00036453&quot;/&gt;&lt;wsp:rsid wsp:val=&quot;000376C1&quot;/&gt;&lt;wsp:rsid wsp:val=&quot;000377D9&quot;/&gt;&lt;wsp:rsid wsp:val=&quot;00074F20&quot;/&gt;&lt;wsp:rsid wsp:val=&quot;0010411B&quot;/&gt;&lt;wsp:rsid wsp:val=&quot;00166D1B&quot;/&gt;&lt;wsp:rsid wsp:val=&quot;001864B9&quot;/&gt;&lt;wsp:rsid wsp:val=&quot;00197CA5&quot;/&gt;&lt;wsp:rsid wsp:val=&quot;001A14C6&quot;/&gt;&lt;wsp:rsid wsp:val=&quot;001B280F&quot;/&gt;&lt;wsp:rsid wsp:val=&quot;001F1FB4&quot;/&gt;&lt;wsp:rsid wsp:val=&quot;00221DA6&quot;/&gt;&lt;wsp:rsid wsp:val=&quot;00256D6E&quot;/&gt;&lt;wsp:rsid wsp:val=&quot;0027320C&quot;/&gt;&lt;wsp:rsid wsp:val=&quot;00282FCB&quot;/&gt;&lt;wsp:rsid wsp:val=&quot;00290362&quot;/&gt;&lt;wsp:rsid wsp:val=&quot;002B554C&quot;/&gt;&lt;wsp:rsid wsp:val=&quot;002C4423&quot;/&gt;&lt;wsp:rsid wsp:val=&quot;00302356&quot;/&gt;&lt;wsp:rsid wsp:val=&quot;00316761&quot;/&gt;&lt;wsp:rsid wsp:val=&quot;0033095E&quot;/&gt;&lt;wsp:rsid wsp:val=&quot;0037554F&quot;/&gt;&lt;wsp:rsid wsp:val=&quot;00387186&quot;/&gt;&lt;wsp:rsid wsp:val=&quot;00397D95&quot;/&gt;&lt;wsp:rsid wsp:val=&quot;003B1342&quot;/&gt;&lt;wsp:rsid wsp:val=&quot;003D5BBC&quot;/&gt;&lt;wsp:rsid wsp:val=&quot;003D6AB8&quot;/&gt;&lt;wsp:rsid wsp:val=&quot;003D7D0B&quot;/&gt;&lt;wsp:rsid wsp:val=&quot;00442202&quot;/&gt;&lt;wsp:rsid wsp:val=&quot;004D340D&quot;/&gt;&lt;wsp:rsid wsp:val=&quot;00525C6A&quot;/&gt;&lt;wsp:rsid wsp:val=&quot;00572465&quot;/&gt;&lt;wsp:rsid wsp:val=&quot;00586EDA&quot;/&gt;&lt;wsp:rsid wsp:val=&quot;005B53AA&quot;/&gt;&lt;wsp:rsid wsp:val=&quot;005E01E7&quot;/&gt;&lt;wsp:rsid wsp:val=&quot;005E5EC6&quot;/&gt;&lt;wsp:rsid wsp:val=&quot;006677AA&quot;/&gt;&lt;wsp:rsid wsp:val=&quot;0068574D&quot;/&gt;&lt;wsp:rsid wsp:val=&quot;006D2580&quot;/&gt;&lt;wsp:rsid wsp:val=&quot;006D538D&quot;/&gt;&lt;wsp:rsid wsp:val=&quot;00724BBE&quot;/&gt;&lt;wsp:rsid wsp:val=&quot;00766A9F&quot;/&gt;&lt;wsp:rsid wsp:val=&quot;00775D88&quot;/&gt;&lt;wsp:rsid wsp:val=&quot;0080328A&quot;/&gt;&lt;wsp:rsid wsp:val=&quot;00813FAF&quot;/&gt;&lt;wsp:rsid wsp:val=&quot;008567F2&quot;/&gt;&lt;wsp:rsid wsp:val=&quot;00865DF9&quot;/&gt;&lt;wsp:rsid wsp:val=&quot;00876291&quot;/&gt;&lt;wsp:rsid wsp:val=&quot;00882373&quot;/&gt;&lt;wsp:rsid wsp:val=&quot;008C4A63&quot;/&gt;&lt;wsp:rsid wsp:val=&quot;008D1774&quot;/&gt;&lt;wsp:rsid wsp:val=&quot;0091730D&quot;/&gt;&lt;wsp:rsid wsp:val=&quot;009268F4&quot;/&gt;&lt;wsp:rsid wsp:val=&quot;00926A09&quot;/&gt;&lt;wsp:rsid wsp:val=&quot;009413B5&quot;/&gt;&lt;wsp:rsid wsp:val=&quot;009A5B2B&quot;/&gt;&lt;wsp:rsid wsp:val=&quot;009B308D&quot;/&gt;&lt;wsp:rsid wsp:val=&quot;009D067D&quot;/&gt;&lt;wsp:rsid wsp:val=&quot;009D79DF&quot;/&gt;&lt;wsp:rsid wsp:val=&quot;009E4AE7&quot;/&gt;&lt;wsp:rsid wsp:val=&quot;009F25C3&quot;/&gt;&lt;wsp:rsid wsp:val=&quot;009F73A1&quot;/&gt;&lt;wsp:rsid wsp:val=&quot;00A146F4&quot;/&gt;&lt;wsp:rsid wsp:val=&quot;00A15973&quot;/&gt;&lt;wsp:rsid wsp:val=&quot;00A55F7B&quot;/&gt;&lt;wsp:rsid wsp:val=&quot;00A81898&quot;/&gt;&lt;wsp:rsid wsp:val=&quot;00AA06EB&quot;/&gt;&lt;wsp:rsid wsp:val=&quot;00AB27EF&quot;/&gt;&lt;wsp:rsid wsp:val=&quot;00B1384B&quot;/&gt;&lt;wsp:rsid wsp:val=&quot;00B65DA8&quot;/&gt;&lt;wsp:rsid wsp:val=&quot;00B80CF8&quot;/&gt;&lt;wsp:rsid wsp:val=&quot;00BB5FD0&quot;/&gt;&lt;wsp:rsid wsp:val=&quot;00BD0F48&quot;/&gt;&lt;wsp:rsid wsp:val=&quot;00BD5BC7&quot;/&gt;&lt;wsp:rsid wsp:val=&quot;00BE1D24&quot;/&gt;&lt;wsp:rsid wsp:val=&quot;00C0458A&quot;/&gt;&lt;wsp:rsid wsp:val=&quot;00C2494F&quot;/&gt;&lt;wsp:rsid wsp:val=&quot;00D0718D&quot;/&gt;&lt;wsp:rsid wsp:val=&quot;00D1554B&quot;/&gt;&lt;wsp:rsid wsp:val=&quot;00D2157D&quot;/&gt;&lt;wsp:rsid wsp:val=&quot;00D66C87&quot;/&gt;&lt;wsp:rsid wsp:val=&quot;00D84372&quot;/&gt;&lt;wsp:rsid wsp:val=&quot;00DA64C9&quot;/&gt;&lt;wsp:rsid wsp:val=&quot;00E36A08&quot;/&gt;&lt;wsp:rsid wsp:val=&quot;00E523FA&quot;/&gt;&lt;wsp:rsid wsp:val=&quot;00E554F8&quot;/&gt;&lt;wsp:rsid wsp:val=&quot;00E64A40&quot;/&gt;&lt;wsp:rsid wsp:val=&quot;00ED45F2&quot;/&gt;&lt;wsp:rsid wsp:val=&quot;00EF312C&quot;/&gt;&lt;wsp:rsid wsp:val=&quot;00F24BAE&quot;/&gt;&lt;wsp:rsid wsp:val=&quot;00F442C3&quot;/&gt;&lt;wsp:rsid wsp:val=&quot;00F5414F&quot;/&gt;&lt;wsp:rsid wsp:val=&quot;00F71C06&quot;/&gt;&lt;wsp:rsid wsp:val=&quot;00F72771&quot;/&gt;&lt;wsp:rsid wsp:val=&quot;00FA4559&quot;/&gt;&lt;wsp:rsid wsp:val=&quot;00FB3F63&quot;/&gt;&lt;wsp:rsid wsp:val=&quot;00FD0061&quot;/&gt;&lt;wsp:rsid wsp:val=&quot;00FF1675&quot;/&gt;&lt;/wsp:rsids&gt;&lt;/w:docPr&gt;&lt;w:body&gt;&lt;wx:sect&gt;&lt;w:p wsp:rsidR=&quot;001864B9&quot; wsp:rsidRPr=&quot;001864B9&quot; wsp:rsidRDefault=&quot;001864B9&quot; wsp:rsidP=&quot;001864B9&quot;&gt;&lt;m:oMathPara&gt;&lt;m:oMath&gt;&lt;m:nary&gt;&lt;m:naryPr&gt;&lt;m:chr m:val=&quot;‚àë&quot;/&gt;&lt;m:limLoc m:val=&quot;undOvr&quot;/&gt;&lt;m:ctrlPr&gt;&lt;w:rPr&gt;&lt;w:rFonts w:ascii=&quot;Cambria Math&quot; w:h-ansi=&quot;Cambria Math&quot;/&gt;&lt;wx:font wx:val=&quot;Cambria Math&quot;/&gt;&lt;w:i/&gt;&lt;w:i-cs/&gt;&lt;w:color w:val=&quot;000000&quot;/&gt;&lt;/w:rPr&gt;&lt;/m:ctrlPr&gt;&lt;/m:naryPr&gt;&lt;m:sub&gt;&lt;m:r&gt;&lt;w:rPr&gt;&lt;w:rFonts w:ascii=&quot;Cambria Math&quot; w:h-ansi=&quot;Cambria Math&quot;/&gt;&lt;wx:font wx:val=&quot;Cambria Math&quot;/&gt;&lt;w:i/&gt;&lt;w:i-cs/&gt;&lt;w:color w:val=&quot;000000&quot;/&gt;&lt;/w:rPr&gt;&lt;m:t&gt;i=1&lt;/m:t&gt;&lt;/m:r&gt;&lt;/m:sub&gt;&lt;m:sup&gt;&lt;m:r&gt;&lt;w:rPr&gt;&lt;w:rFonts w:ascii=&quot;Cambria Math&quot; w:h-ansi=&quot;Cambria Math&quot;/&gt;&lt;wx:font wx:val=&quot;Cambria Math&quot;/&gt;&lt;w:i/&gt;&lt;w:i-cs/&gt;&lt;w:color w:val=&quot;000000&quot;/&gt;&lt;/w:rPr&gt;&lt;m:t&gt;n&lt;/m:t&gt;&lt;/m:r&gt;&lt;/m:sup&gt;&lt;m:e&gt;&lt;m:nary&gt;&lt;m:naryPr&gt;&lt;m:chr m:val=&quot;‚àë&quot;/&gt;&lt;m:limLoc m:val=&quot;undOvr&quot;/&gt;&lt;m:ctrlPr&gt;&lt;w:rPr&gt;&lt;w:rFonts w:ascii=&quot;Cambria Math&quot; w:h-ansi=&quot;Cambria Math&quot;/&gt;&lt;wx:font wx:val=&quot;Cambria Math&quot;/&gt;&lt;w:i/&gt;&lt;w:i-cs/&gt;&lt;w:color w:val=&quot;000000&quot;/&gt;&lt;/w:rPr&gt;&lt;/m:ctrlPr&gt;&lt;/m:naryPr&gt;&lt;m:sub&gt;&lt;m:r&gt;&lt;w:rPr&gt;&lt;w:rFonts w:ascii=&quot;Cambria Math&quot; w:h-ansi=&quot;Cambria Math&quot;/&gt;&lt;wx:font wx:val=&quot;Cambria Math&quot;/&gt;&lt;w:i/&gt;&lt;w:i-cs/&gt;&lt;w:color w:val=&quot;000000&quot;/&gt;&lt;/w:rPr&gt;&lt;m:t&gt;j=1&lt;/m:t&gt;&lt;/m:r&gt;&lt;/m:sub&gt;&lt;m:sup&gt;&lt;m:r&gt;&lt;w:rPr&gt;&lt;w:rFonts w:ascii=&quot;Cambria Math&quot; w:h-ansi=&quot;Cambria Math&quot;/&gt;&lt;wx:font wx:val=&quot;Cambria Math&quot;/&gt;&lt;w:i/&gt;&lt;w:i-cs/&gt;&lt;w:color w:val=&quot;000000&quot;/&gt;&lt;/w:rPr&gt;&lt;m:t&gt;n&lt;/m:t&gt;&lt;/m:r&gt;&lt;/m:sup&gt;&lt;m:e&gt;&lt;m:sSub&gt;&lt;m:sSubPr&gt;&lt;m:ctrlPr&gt;&lt;w:rPr&gt;&lt;w:rFonts w:ascii=&quot;Cambria Math&quot; w:h-ansi=&quot;Cambria Math&quot;/&gt;&lt;wx:font wx:val=&quot;Cambria Math&quot;/&gt;&lt;w:i/&gt;&lt;w:i-cs/&gt;&lt;w:color w:val=&quot;000000&quot;/&gt;&lt;/w:rPr&gt;&lt;/m:ctrlPr&gt;&lt;/m:sSubPr&gt;&lt;m:e&gt;&lt;m:r&gt;&lt;w:rPr&gt;&lt;w:rFonts w:ascii=&quot;Cambria Math&quot; w:h-ansi=&quot;Cambria Math&quot;/&gt;&lt;wx:font wx:val=&quot;Cambria Math&quot;/&gt;&lt;w:i/&gt;&lt;w:i-cs/&gt;&lt;w:color w:val=&quot;000000&quot;/&gt;&lt;/w:rPr&gt;&lt;m:t&gt;C&lt;/m:t&gt;&lt;/m:r&gt;&lt;/m:e&gt;&lt;m:sub&gt;&lt;m:r&gt;&lt;w:rPr&gt;&lt;w:rFonts w:ascii=&quot;Cambria Math&quot; w:h-ansi=&quot;Cambria Math&quot;/&gt;&lt;wx:font wx:val=&quot;Cambria Math&quot;/&gt;&lt;w:i/&gt;&lt;w:i-cs/&gt;&lt;w:color w:val=&quot;000000&quot;/&gt;&lt;/w:rPr&gt;&lt;m:t&gt;i,j&lt;/m:t&gt;&lt;/m:r&gt;&lt;/m:sub&gt;&lt;/m:sSub&gt;&lt;/m:e&gt;&lt;/m:nary&gt;&lt;/m:e&gt;&lt;/m:nary&gt;&lt;m:r&gt;&lt;w:rPr&gt;&lt;w:rFonts w:ascii=&quot;Cambria Math&quot; w:h-ansi=&quot;Cambria Math&quot;/&gt;&lt;wx:font wx:val=&quot;Cambria Math&quot;/&gt;&lt;w:i/&gt;&lt;w:i-cs/&gt;&lt;w:color w:val=&quot;000000&quot;/&gt;&lt;/w:rPr&gt;&lt;m:t&gt; &lt;/m:t&gt;&lt;/m:r&gt;&lt;m:r&gt;&lt;w:rPr&gt;&lt;w:rFonts w:ascii=&quot;Cambria Math&quot; w:h-ansi=&quot;Cambria Math&quot;/&gt;&lt;wx:font wx:val=&quot;Cambria Math&quot;/&gt;&lt;w:i/&gt;&lt;w:color w:val=&quot;000000&quot;/&gt;&lt;/w:rPr&gt;&lt;m:t&gt; = N.&lt;/m:t&gt;&lt;/m:r&gt;&lt;/m:oMath&gt;&lt;/m:oMathPara&gt;&lt;/w:p&gt;&lt;w:sectPr wsp:rsidR=&quot;00000000&quot; wsp:rsidRPr=&quot;001864B9&quot;&gt;&lt;w:pgSz w:w=&quot;12240&quot; w:h=&quot;15840&quot;/&gt;&lt;w:pgMar w:top=&quot;1440&quot; w:right=&quot;1440&quot; w:bottom=&quot;1440&quot; w:left=&quot;1440&quot; w:header=&quot;720&quot; w:footer=&quot;720&quot; w:gutter=&quot;0&quot;/&gt;&lt;w:cols w:space=&quot;720&quot;/&gt;&lt;/w:sectPr&gt;&lt;/wx:sect&gt;&lt;/w:body&gt;&lt;/w:wordDocument&gt;">
             <v:imagedata r:id="rId35" o:title="" chromakey="white"/>
           </v:shape>
         </w:pict>
@@ -21225,8 +21668,8 @@
         <w:rPr>
           <w:noProof/>
         </w:rPr>
-        <w:pict w14:anchorId="62332C34">
-          <v:shape id="_x0000_i1040" type="#_x0000_t75" alt="" style="width:109.1pt;height:28.9pt;mso-width-percent:0;mso-height-percent:0;mso-width-percent:0;mso-height-percent:0" equationxml="&lt;?xml version=&quot;1.0&quot; encoding=&quot;UTF-8&quot; standalone=&quot;yes&quot;?&gt;&#13;&#13;&#13;&#13;&#13;&#13;&#10;&lt;?mso-application progid=&quot;Word.Document&quot;?&gt;&#13;&#13;&#13;&#13;&#13;&#13;&#10;&lt;w:wordDocument xmlns:aml=&quot;http://schemas.microsoft.com/aml/2001/core&quot; xmlns:wpc=&quot;http://schemas.microsoft.com/office/word/2010/wordprocessingCanvas&quot; xmlns:cx=&quot;http://schemas.microsoft.com/office/drawing/2014/chartex&quot; xmlns:cx1=&quot;http://schemas.microsoft.com/office/drawing/2015/9/8/chartex&quot; xmlns:cx2=&quot;http://schemas.microsoft.com/office/drawing/2015/10/21/chartex&quot; xmlns:cx3=&quot;http://schemas.microsoft.com/office/drawing/2016/5/9/chartex&quot; xmlns:cx4=&quot;http://schemas.microsoft.com/office/drawing/2016/5/10/chartex&quot; xmlns:cx5=&quot;http://schemas.microsoft.com/office/drawing/2016/5/11/chartex&quot; xmlns:cx6=&quot;http://schemas.microsoft.com/office/drawing/2016/5/12/chartex&quot; xmlns:cx7=&quot;http://schemas.microsoft.com/office/drawing/2016/5/13/chartex&quot; xmlns:cx8=&quot;http://schemas.microsoft.com/office/drawing/2016/5/14/chartex&quot; xmlns:cr=&quot;http://schemas.microsoft.com/office/comments/2020/reactions&quot; xmlns:dt=&quot;uuid:C2F41010-65B3-11d1-A29F-00AA00C14882&quot; xmlns:mc=&quot;http://schemas.openxmlformats.org/markup-compatibility/2006&quot; xmlns:aink=&quot;http://schemas.microsoft.com/office/drawing/2016/ink&quot; xmlns:am3d=&quot;http://schemas.microsoft.com/office/drawing/2017/model3d&quot; xmlns:o=&quot;urn:schemas-microsoft-com:office:office&quot; xmlns:oel=&quot;http://schemas.microsoft.com/office/2019/extlst&quot; xmlns:m=&quot;http://schemas.openxmlformats.org/officeDocument/2006/math&quot; xmlns:v=&quot;urn:schemas-microsoft-com:vml&quot; xmlns:w10=&quot;urn:schemas-microsoft-com:office:word&quot; xmlns:w=&quot;http://schemas.microsoft.com/office/word/2003/wordml&quot; xmlns:wx=&quot;http://schemas.microsoft.com/office/word/2003/auxHint&quot; xmlns:wne=&quot;http://schemas.microsoft.com/office/word/2006/wordml&quot; xmlns:wsp=&quot;http://schemas.microsoft.com/office/word/2003/wordml/sp2&quot; xmlns:sl=&quot;http://schemas.microsoft.com/schemaLibrary/2003/core&quot; w:macrosPresent=&quot;no&quot; w:embeddedObjPresent=&quot;no&quot; w:ocxPresent=&quot;no&quot; xml:space=&quot;preserve&quot;&gt;&lt;w:ignoreSubtree w:val=&quot;http://schemas.microsoft.com/office/word/2003/wordml/sp2&quot;/&gt;&lt;o:DocumentProperties&gt;&lt;o:Version&gt;16&lt;/o:Version&gt;&lt;/o:DocumentProperties&gt;&lt;w:shapeDefaults&gt;&lt;o:shapedefaults v:ext=&quot;edit&quot; spidmax=&quot;1026&quot;/&gt;&lt;o:shapelayout v:ext=&quot;edit&quot;&gt;&lt;o:idmap v:ext=&quot;edit&quot; data=&quot;1&quot;/&gt;&lt;/o:shapelayout&gt;&lt;/w:shapeDefaults&gt;&lt;w:docPr&gt;&lt;w:view w:val=&quot;print&quot;/&gt;&lt;w:zoom w:percent=&quot;232&quot;/&gt;&lt;w:doNotEmbedSystemFonts/&gt;&lt;w:defaultTabStop w:val=&quot;708&quot;/&gt;&lt;w:hyphenationZone w:val=&quot;425&quot;/&gt;&lt;w:punctuationKerning/&gt;&lt;w:characterSpacingControl w:val=&quot;DontCompress&quot;/&gt;&lt;w:optimizeForBrowser/&gt;&lt;w:allowPNG/&gt;&lt;w:validateAgainstSchema/&gt;&lt;w:saveInvalidXML w:val=&quot;off&quot;/&gt;&lt;w:ignoreMixedContent w:val=&quot;off&quot;/&gt;&lt;w:alwaysShowPlaceholderText w:val=&quot;off&quot;/&gt;&lt;w:compat&gt;&lt;w:breakWrappedTables/&gt;&lt;w:snapToGridInCell/&gt;&lt;w:wrapTextWithPunct/&gt;&lt;w:useAsianBreakRules/&gt;&lt;w:dontGrowAutofit/&gt;&lt;/w:compat&gt;&lt;wsp:rsids&gt;&lt;wsp:rsidRoot wsp:val=&quot;00882373&quot;/&gt;&lt;wsp:rsid wsp:val=&quot;00001961&quot;/&gt;&lt;wsp:rsid wsp:val=&quot;0001694A&quot;/&gt;&lt;wsp:rsid wsp:val=&quot;00036453&quot;/&gt;&lt;wsp:rsid wsp:val=&quot;000376C1&quot;/&gt;&lt;wsp:rsid wsp:val=&quot;000377D9&quot;/&gt;&lt;wsp:rsid wsp:val=&quot;00074F20&quot;/&gt;&lt;wsp:rsid wsp:val=&quot;0010411B&quot;/&gt;&lt;wsp:rsid wsp:val=&quot;00166D1B&quot;/&gt;&lt;wsp:rsid wsp:val=&quot;00197CA5&quot;/&gt;&lt;wsp:rsid wsp:val=&quot;001A14C6&quot;/&gt;&lt;wsp:rsid wsp:val=&quot;001B280F&quot;/&gt;&lt;wsp:rsid wsp:val=&quot;001F1FB4&quot;/&gt;&lt;wsp:rsid wsp:val=&quot;00221DA6&quot;/&gt;&lt;wsp:rsid wsp:val=&quot;00256D6E&quot;/&gt;&lt;wsp:rsid wsp:val=&quot;0027320C&quot;/&gt;&lt;wsp:rsid wsp:val=&quot;00282FCB&quot;/&gt;&lt;wsp:rsid wsp:val=&quot;00290362&quot;/&gt;&lt;wsp:rsid wsp:val=&quot;002B554C&quot;/&gt;&lt;wsp:rsid wsp:val=&quot;002C4423&quot;/&gt;&lt;wsp:rsid wsp:val=&quot;00302356&quot;/&gt;&lt;wsp:rsid wsp:val=&quot;00316761&quot;/&gt;&lt;wsp:rsid wsp:val=&quot;0033095E&quot;/&gt;&lt;wsp:rsid wsp:val=&quot;0037554F&quot;/&gt;&lt;wsp:rsid wsp:val=&quot;00387186&quot;/&gt;&lt;wsp:rsid wsp:val=&quot;00397D95&quot;/&gt;&lt;wsp:rsid wsp:val=&quot;003B1342&quot;/&gt;&lt;wsp:rsid wsp:val=&quot;003D5BBC&quot;/&gt;&lt;wsp:rsid wsp:val=&quot;003D6AB8&quot;/&gt;&lt;wsp:rsid wsp:val=&quot;003D7D0B&quot;/&gt;&lt;wsp:rsid wsp:val=&quot;00442202&quot;/&gt;&lt;wsp:rsid wsp:val=&quot;004D340D&quot;/&gt;&lt;wsp:rsid wsp:val=&quot;00525C6A&quot;/&gt;&lt;wsp:rsid wsp:val=&quot;00572465&quot;/&gt;&lt;wsp:rsid wsp:val=&quot;00586EDA&quot;/&gt;&lt;wsp:rsid wsp:val=&quot;005B53AA&quot;/&gt;&lt;wsp:rsid wsp:val=&quot;005E01E7&quot;/&gt;&lt;wsp:rsid wsp:val=&quot;005E5EC6&quot;/&gt;&lt;wsp:rsid wsp:val=&quot;006677AA&quot;/&gt;&lt;wsp:rsid wsp:val=&quot;0068574D&quot;/&gt;&lt;wsp:rsid wsp:val=&quot;006D2580&quot;/&gt;&lt;wsp:rsid wsp:val=&quot;006D538D&quot;/&gt;&lt;wsp:rsid wsp:val=&quot;006E30B0&quot;/&gt;&lt;wsp:rsid wsp:val=&quot;00724BBE&quot;/&gt;&lt;wsp:rsid wsp:val=&quot;00766A9F&quot;/&gt;&lt;wsp:rsid wsp:val=&quot;00775D88&quot;/&gt;&lt;wsp:rsid wsp:val=&quot;0080328A&quot;/&gt;&lt;wsp:rsid wsp:val=&quot;00813FAF&quot;/&gt;&lt;wsp:rsid wsp:val=&quot;008567F2&quot;/&gt;&lt;wsp:rsid wsp:val=&quot;00865DF9&quot;/&gt;&lt;wsp:rsid wsp:val=&quot;00876291&quot;/&gt;&lt;wsp:rsid wsp:val=&quot;00882373&quot;/&gt;&lt;wsp:rsid wsp:val=&quot;008C4A63&quot;/&gt;&lt;wsp:rsid wsp:val=&quot;008D1774&quot;/&gt;&lt;wsp:rsid wsp:val=&quot;0091730D&quot;/&gt;&lt;wsp:rsid wsp:val=&quot;009268F4&quot;/&gt;&lt;wsp:rsid wsp:val=&quot;00926A09&quot;/&gt;&lt;wsp:rsid wsp:val=&quot;009413B5&quot;/&gt;&lt;wsp:rsid wsp:val=&quot;009A5B2B&quot;/&gt;&lt;wsp:rsid wsp:val=&quot;009B308D&quot;/&gt;&lt;wsp:rsid wsp:val=&quot;009D067D&quot;/&gt;&lt;wsp:rsid wsp:val=&quot;009D79DF&quot;/&gt;&lt;wsp:rsid wsp:val=&quot;009E4AE7&quot;/&gt;&lt;wsp:rsid wsp:val=&quot;009F25C3&quot;/&gt;&lt;wsp:rsid wsp:val=&quot;009F73A1&quot;/&gt;&lt;wsp:rsid wsp:val=&quot;00A146F4&quot;/&gt;&lt;wsp:rsid wsp:val=&quot;00A15973&quot;/&gt;&lt;wsp:rsid wsp:val=&quot;00A55F7B&quot;/&gt;&lt;wsp:rsid wsp:val=&quot;00A81898&quot;/&gt;&lt;wsp:rsid wsp:val=&quot;00AA06EB&quot;/&gt;&lt;wsp:rsid wsp:val=&quot;00AB27EF&quot;/&gt;&lt;wsp:rsid wsp:val=&quot;00B1384B&quot;/&gt;&lt;wsp:rsid wsp:val=&quot;00B65DA8&quot;/&gt;&lt;wsp:rsid wsp:val=&quot;00B80CF8&quot;/&gt;&lt;wsp:rsid wsp:val=&quot;00BB5FD0&quot;/&gt;&lt;wsp:rsid wsp:val=&quot;00BD0F48&quot;/&gt;&lt;wsp:rsid wsp:val=&quot;00BD5BC7&quot;/&gt;&lt;wsp:rsid wsp:val=&quot;00BE1D24&quot;/&gt;&lt;wsp:rsid wsp:val=&quot;00C0458A&quot;/&gt;&lt;wsp:rsid wsp:val=&quot;00C2494F&quot;/&gt;&lt;wsp:rsid wsp:val=&quot;00D0718D&quot;/&gt;&lt;wsp:rsid wsp:val=&quot;00D1554B&quot;/&gt;&lt;wsp:rsid wsp:val=&quot;00D2157D&quot;/&gt;&lt;wsp:rsid wsp:val=&quot;00D66C87&quot;/&gt;&lt;wsp:rsid wsp:val=&quot;00D84372&quot;/&gt;&lt;wsp:rsid wsp:val=&quot;00DA64C9&quot;/&gt;&lt;wsp:rsid wsp:val=&quot;00E36A08&quot;/&gt;&lt;wsp:rsid wsp:val=&quot;00E523FA&quot;/&gt;&lt;wsp:rsid wsp:val=&quot;00E554F8&quot;/&gt;&lt;wsp:rsid wsp:val=&quot;00E64A40&quot;/&gt;&lt;wsp:rsid wsp:val=&quot;00ED45F2&quot;/&gt;&lt;wsp:rsid wsp:val=&quot;00EF312C&quot;/&gt;&lt;wsp:rsid wsp:val=&quot;00F24BAE&quot;/&gt;&lt;wsp:rsid wsp:val=&quot;00F442C3&quot;/&gt;&lt;wsp:rsid wsp:val=&quot;00F5414F&quot;/&gt;&lt;wsp:rsid wsp:val=&quot;00F71C06&quot;/&gt;&lt;wsp:rsid wsp:val=&quot;00F72771&quot;/&gt;&lt;wsp:rsid wsp:val=&quot;00FA4559&quot;/&gt;&lt;wsp:rsid wsp:val=&quot;00FB3F63&quot;/&gt;&lt;wsp:rsid wsp:val=&quot;00FD0061&quot;/&gt;&lt;wsp:rsid wsp:val=&quot;00FF1675&quot;/&gt;&lt;/wsp:rsids&gt;&lt;/w:docPr&gt;&lt;w:body&gt;&lt;wx:sect&gt;&lt;w:p wsp:rsidR=&quot;006E30B0&quot; wsp:rsidRPr=&quot;006E30B0&quot; wsp:rsidRDefault=&quot;006E30B0&quot; wsp:rsidP=&quot;006E30B0&quot;&gt;&lt;m:oMathPara&gt;&lt;m:oMath&gt;&lt;m:r&gt;&lt;w:rPr&gt;&lt;w:rFonts w:ascii=&quot;Cambria Math&quot; w:h-ansi=&quot;Cambria Math&quot;/&gt;&lt;wx:font wx:val=&quot;Cambria Math&quot;/&gt;&lt;w:i/&gt;&lt;w:color w:val=&quot;000000&quot;/&gt;&lt;/w:rPr&gt;&lt;m:t&gt;Accuracy = &lt;/m:t&gt;&lt;/m:r&gt;&lt;m:f&gt;&lt;m:fPr&gt;&lt;m:ctrlPr&gt;&lt;w:rPr&gt;&lt;w:rFonts w:ascii=&quot;Cambria Math&quot; w:h-ansi=&quot;Cambria Math&quot;/&gt;&lt;wx:font wx:val=&quot;Cambria Math&quot;/&gt;&lt;w:i/&gt;&lt;w:color w:val=&quot;000000&quot;/&gt;&lt;/w:rPr&gt;&lt;/m:ctrlPr&gt;&lt;/m:fPr&gt;&lt;m:num&gt;&lt;m:nary&gt;&lt;m:naryPr&gt;&lt;m:chr m:val=&quot;‚àë&quot;/&gt;&lt;m:limLoc m:val=&quot;undOvr&quot;/&gt;&lt;m:ctrlPr&gt;&lt;w:rPr&gt;&lt;w:rFonts w:ascii=&quot;Cambria Math&quot; w:h-ansi=&quot;Cambria Math&quot;/&gt;&lt;wx:font wx:val=&quot;Cambria Math&quot;/&gt;&lt;w:i/&gt;&lt;w:color w:val=&quot;000000&quot;/&gt;&lt;/w:rPr&gt;&lt;/m:ctrlPr&gt;&lt;/m:naryPr&gt;&lt;m:sub&gt;&lt;m:r&gt;&lt;w:rPr&gt;&lt;w:rFonts w:ascii=&quot;Cambria Math&quot; w:h-ansi=&quot;Cambria Math&quot;/&gt;&lt;wx:font wx:val=&quot;Cambria Math&quot;/&gt;&lt;w:i/&gt;&lt;w:color w:val=&quot;000000&quot;/&gt;&lt;/w:rPr&gt;&lt;m:t&gt;i=1&lt;/m:t&gt;&lt;/m:r&gt;&lt;/m:sub&gt;&lt;m:sup&gt;&lt;m:r&gt;&lt;w:rPr&gt;&lt;w:rFonts w:ascii=&quot;Cambria Math&quot; w:h-ansi=&quot;Cambria Math&quot;/&gt;&lt;wx:font wx:val=&quot;Cambria Math&quot;/&gt;&lt;w:i/&gt;&lt;w:color w:val=&quot;000000&quot;/&gt;&lt;/w:rPr&gt;&lt;m:t&gt;n&lt;/m:t&gt;&lt;/m:r&gt;&lt;/m:sup&gt;&lt;m:e&gt;&lt;m:sSub&gt;&lt;m:sSubPr&gt;&lt;m:ctrlPr&gt;&lt;w:rPr&gt;&lt;w:rFonts w:ascii=&quot;Cambria Math&quot; w:h-ansi=&quot;Cambria Math&quot;/&gt;&lt;wx:font wx:val=&quot;Cambria Math&quot;/&gt;&lt;w:i/&gt;&lt;w:color w:val=&quot;000000&quot;/&gt;&lt;/w:rPr&gt;&lt;/m:ctrlPr&gt;&lt;/m:sSubPr&gt;&lt;m:e&gt;&lt;m:r&gt;&lt;w:rPr&gt;&lt;w:rFonts w:ascii=&quot;Cambria Math&quot; w:h-ansi=&quot;Cambria Math&quot;/&gt;&lt;wx:font wx:val=&quot;Cambria Math&quot;/&gt;&lt;w:i/&gt;&lt;w:color w:val=&quot;000000&quot;/&gt;&lt;/w:rPr&gt;&lt;m:t&gt;C&lt;/m:t&gt;&lt;/m:r&gt;&lt;/m:e&gt;&lt;m:sub&gt;&lt;m:r&gt;&lt;w:rPr&gt;&lt;w:rFonts w:ascii=&quot;Cambria Math&quot; w:h-ansi=&quot;Cambria Math&quot;/&gt;&lt;wx:font wx:val=&quot;Cambria Math&quot;/&gt;&lt;w:i/&gt;&lt;w:color w:val=&quot;000000&quot;/&gt;&lt;/w:rPr&gt;&lt;m:t&gt;i,i&lt;/m:t&gt;&lt;/m:r&gt;&lt;/m:sub&gt;&lt;/m:sSub&gt;&lt;/m:e&gt;&lt;/m:nary&gt;&lt;/m:num&gt;&lt;m:den&gt;&lt;m:r&gt;&lt;w:rPr&gt;&lt;w:rFonts w:ascii=&quot;Cambria Math&quot; w:h-ansi=&quot;Cambria Math&quot;/&gt;&lt;wx:font wx:val=&quot;Cambria Math&quot;/&gt;&lt;w:i/&gt;&lt;w:color w:val=&quot;000000&quot;/&gt;&lt;/w:rPr&gt;&lt;m:t&gt;N&lt;/m:t&gt;&lt;/m:r&gt;&lt;/m:den&gt;&lt;/m:f&gt;&lt;/m:oMath&gt;&lt;/m:oMathPara&gt;&lt;/w:p&gt;&lt;w:sectPr wsp:rsidR=&quot;00000000&quot; wsp:rsidRPr=&quot;006E30B0&quot;&gt;&lt;w:pgSz w:w=&quot;12240&quot; w:h=&quot;15840&quot;/&gt;&lt;w:pgMar w:top=&quot;1440&quot; w:right=&quot;1440&quot; w:bottom=&quot;1440&quot; w:left=&quot;1440&quot; w:header=&quot;720&quot; w:footer=&quot;720&quot; w:gutter=&quot;0&quot;/&gt;&lt;w:cols w:space=&quot;720&quot;/&gt;&lt;/w:sectPr&gt;&lt;/wx:sect&gt;&lt;/w:body&gt;&lt;/w:wordDocument&gt;">
+        <w:pict w14:anchorId="004C5EB6">
+          <v:shape id="_x0000_i1040" type="#_x0000_t75" alt="" style="width:109pt;height:28.95pt;mso-width-percent:0;mso-height-percent:0;mso-width-percent:0;mso-height-percent:0" equationxml="&lt;?xml version=&quot;1.0&quot; encoding=&quot;UTF-8&quot; standalone=&quot;yes&quot;?&gt;&#13;&#13;&#13;&#13;&#13;&#13;&#13;&#10;&lt;?mso-application progid=&quot;Word.Document&quot;?&gt;&#13;&#13;&#13;&#13;&#13;&#13;&#13;&#10;&lt;w:wordDocument xmlns:aml=&quot;http://schemas.microsoft.com/aml/2001/core&quot; xmlns:wpc=&quot;http://schemas.microsoft.com/office/word/2010/wordprocessingCanvas&quot; xmlns:cx=&quot;http://schemas.microsoft.com/office/drawing/2014/chartex&quot; xmlns:cx1=&quot;http://schemas.microsoft.com/office/drawing/2015/9/8/chartex&quot; xmlns:cx2=&quot;http://schemas.microsoft.com/office/drawing/2015/10/21/chartex&quot; xmlns:cx3=&quot;http://schemas.microsoft.com/office/drawing/2016/5/9/chartex&quot; xmlns:cx4=&quot;http://schemas.microsoft.com/office/drawing/2016/5/10/chartex&quot; xmlns:cx5=&quot;http://schemas.microsoft.com/office/drawing/2016/5/11/chartex&quot; xmlns:cx6=&quot;http://schemas.microsoft.com/office/drawing/2016/5/12/chartex&quot; xmlns:cx7=&quot;http://schemas.microsoft.com/office/drawing/2016/5/13/chartex&quot; xmlns:cx8=&quot;http://schemas.microsoft.com/office/drawing/2016/5/14/chartex&quot; xmlns:cr=&quot;http://schemas.microsoft.com/office/comments/2020/reactions&quot; xmlns:dt=&quot;uuid:C2F41010-65B3-11d1-A29F-00AA00C14882&quot; xmlns:mc=&quot;http://schemas.openxmlformats.org/markup-compatibility/2006&quot; xmlns:aink=&quot;http://schemas.microsoft.com/office/drawing/2016/ink&quot; xmlns:am3d=&quot;http://schemas.microsoft.com/office/drawing/2017/model3d&quot; xmlns:o=&quot;urn:schemas-microsoft-com:office:office&quot; xmlns:oel=&quot;http://schemas.microsoft.com/office/2019/extlst&quot; xmlns:m=&quot;http://schemas.openxmlformats.org/officeDocument/2006/math&quot; xmlns:v=&quot;urn:schemas-microsoft-com:vml&quot; xmlns:w10=&quot;urn:schemas-microsoft-com:office:word&quot; xmlns:w=&quot;http://schemas.microsoft.com/office/word/2003/wordml&quot; xmlns:wx=&quot;http://schemas.microsoft.com/office/word/2003/auxHint&quot; xmlns:wne=&quot;http://schemas.microsoft.com/office/word/2006/wordml&quot; xmlns:wsp=&quot;http://schemas.microsoft.com/office/word/2003/wordml/sp2&quot; xmlns:sl=&quot;http://schemas.microsoft.com/schemaLibrary/2003/core&quot; w:macrosPresent=&quot;no&quot; w:embeddedObjPresent=&quot;no&quot; w:ocxPresent=&quot;no&quot; xml:space=&quot;preserve&quot;&gt;&lt;w:ignoreSubtree w:val=&quot;http://schemas.microsoft.com/office/word/2003/wordml/sp2&quot;/&gt;&lt;o:DocumentProperties&gt;&lt;o:Version&gt;16&lt;/o:Version&gt;&lt;/o:DocumentProperties&gt;&lt;w:shapeDefaults&gt;&lt;o:shapedefaults v:ext=&quot;edit&quot; spidmax=&quot;1026&quot;/&gt;&lt;o:shapelayout v:ext=&quot;edit&quot;&gt;&lt;o:idmap v:ext=&quot;edit&quot; data=&quot;1&quot;/&gt;&lt;/o:shapelayout&gt;&lt;/w:shapeDefaults&gt;&lt;w:docPr&gt;&lt;w:view w:val=&quot;print&quot;/&gt;&lt;w:zoom w:percent=&quot;232&quot;/&gt;&lt;w:doNotEmbedSystemFonts/&gt;&lt;w:defaultTabStop w:val=&quot;708&quot;/&gt;&lt;w:hyphenationZone w:val=&quot;425&quot;/&gt;&lt;w:punctuationKerning/&gt;&lt;w:characterSpacingControl w:val=&quot;DontCompress&quot;/&gt;&lt;w:optimizeForBrowser/&gt;&lt;w:allowPNG/&gt;&lt;w:validateAgainstSchema/&gt;&lt;w:saveInvalidXML w:val=&quot;off&quot;/&gt;&lt;w:ignoreMixedContent w:val=&quot;off&quot;/&gt;&lt;w:alwaysShowPlaceholderText w:val=&quot;off&quot;/&gt;&lt;w:compat&gt;&lt;w:breakWrappedTables/&gt;&lt;w:snapToGridInCell/&gt;&lt;w:wrapTextWithPunct/&gt;&lt;w:useAsianBreakRules/&gt;&lt;w:dontGrowAutofit/&gt;&lt;/w:compat&gt;&lt;wsp:rsids&gt;&lt;wsp:rsidRoot wsp:val=&quot;00882373&quot;/&gt;&lt;wsp:rsid wsp:val=&quot;00001961&quot;/&gt;&lt;wsp:rsid wsp:val=&quot;0001694A&quot;/&gt;&lt;wsp:rsid wsp:val=&quot;00036453&quot;/&gt;&lt;wsp:rsid wsp:val=&quot;000376C1&quot;/&gt;&lt;wsp:rsid wsp:val=&quot;000377D9&quot;/&gt;&lt;wsp:rsid wsp:val=&quot;00074F20&quot;/&gt;&lt;wsp:rsid wsp:val=&quot;0010411B&quot;/&gt;&lt;wsp:rsid wsp:val=&quot;00166D1B&quot;/&gt;&lt;wsp:rsid wsp:val=&quot;00197CA5&quot;/&gt;&lt;wsp:rsid wsp:val=&quot;001A14C6&quot;/&gt;&lt;wsp:rsid wsp:val=&quot;001B280F&quot;/&gt;&lt;wsp:rsid wsp:val=&quot;001F1FB4&quot;/&gt;&lt;wsp:rsid wsp:val=&quot;00221DA6&quot;/&gt;&lt;wsp:rsid wsp:val=&quot;00256D6E&quot;/&gt;&lt;wsp:rsid wsp:val=&quot;0027320C&quot;/&gt;&lt;wsp:rsid wsp:val=&quot;00282FCB&quot;/&gt;&lt;wsp:rsid wsp:val=&quot;00290362&quot;/&gt;&lt;wsp:rsid wsp:val=&quot;002B554C&quot;/&gt;&lt;wsp:rsid wsp:val=&quot;002C4423&quot;/&gt;&lt;wsp:rsid wsp:val=&quot;00302356&quot;/&gt;&lt;wsp:rsid wsp:val=&quot;00316761&quot;/&gt;&lt;wsp:rsid wsp:val=&quot;0033095E&quot;/&gt;&lt;wsp:rsid wsp:val=&quot;0037554F&quot;/&gt;&lt;wsp:rsid wsp:val=&quot;00387186&quot;/&gt;&lt;wsp:rsid wsp:val=&quot;00397D95&quot;/&gt;&lt;wsp:rsid wsp:val=&quot;003B1342&quot;/&gt;&lt;wsp:rsid wsp:val=&quot;003D5BBC&quot;/&gt;&lt;wsp:rsid wsp:val=&quot;003D6AB8&quot;/&gt;&lt;wsp:rsid wsp:val=&quot;003D7D0B&quot;/&gt;&lt;wsp:rsid wsp:val=&quot;00442202&quot;/&gt;&lt;wsp:rsid wsp:val=&quot;004D340D&quot;/&gt;&lt;wsp:rsid wsp:val=&quot;00525C6A&quot;/&gt;&lt;wsp:rsid wsp:val=&quot;00572465&quot;/&gt;&lt;wsp:rsid wsp:val=&quot;00586EDA&quot;/&gt;&lt;wsp:rsid wsp:val=&quot;005B53AA&quot;/&gt;&lt;wsp:rsid wsp:val=&quot;005E01E7&quot;/&gt;&lt;wsp:rsid wsp:val=&quot;005E5EC6&quot;/&gt;&lt;wsp:rsid wsp:val=&quot;006677AA&quot;/&gt;&lt;wsp:rsid wsp:val=&quot;0068574D&quot;/&gt;&lt;wsp:rsid wsp:val=&quot;006D2580&quot;/&gt;&lt;wsp:rsid wsp:val=&quot;006D538D&quot;/&gt;&lt;wsp:rsid wsp:val=&quot;006E30B0&quot;/&gt;&lt;wsp:rsid wsp:val=&quot;00724BBE&quot;/&gt;&lt;wsp:rsid wsp:val=&quot;00766A9F&quot;/&gt;&lt;wsp:rsid wsp:val=&quot;00775D88&quot;/&gt;&lt;wsp:rsid wsp:val=&quot;0080328A&quot;/&gt;&lt;wsp:rsid wsp:val=&quot;00813FAF&quot;/&gt;&lt;wsp:rsid wsp:val=&quot;008567F2&quot;/&gt;&lt;wsp:rsid wsp:val=&quot;00865DF9&quot;/&gt;&lt;wsp:rsid wsp:val=&quot;00876291&quot;/&gt;&lt;wsp:rsid wsp:val=&quot;00882373&quot;/&gt;&lt;wsp:rsid wsp:val=&quot;008C4A63&quot;/&gt;&lt;wsp:rsid wsp:val=&quot;008D1774&quot;/&gt;&lt;wsp:rsid wsp:val=&quot;0091730D&quot;/&gt;&lt;wsp:rsid wsp:val=&quot;009268F4&quot;/&gt;&lt;wsp:rsid wsp:val=&quot;00926A09&quot;/&gt;&lt;wsp:rsid wsp:val=&quot;009413B5&quot;/&gt;&lt;wsp:rsid wsp:val=&quot;009A5B2B&quot;/&gt;&lt;wsp:rsid wsp:val=&quot;009B308D&quot;/&gt;&lt;wsp:rsid wsp:val=&quot;009D067D&quot;/&gt;&lt;wsp:rsid wsp:val=&quot;009D79DF&quot;/&gt;&lt;wsp:rsid wsp:val=&quot;009E4AE7&quot;/&gt;&lt;wsp:rsid wsp:val=&quot;009F25C3&quot;/&gt;&lt;wsp:rsid wsp:val=&quot;009F73A1&quot;/&gt;&lt;wsp:rsid wsp:val=&quot;00A146F4&quot;/&gt;&lt;wsp:rsid wsp:val=&quot;00A15973&quot;/&gt;&lt;wsp:rsid wsp:val=&quot;00A55F7B&quot;/&gt;&lt;wsp:rsid wsp:val=&quot;00A81898&quot;/&gt;&lt;wsp:rsid wsp:val=&quot;00AA06EB&quot;/&gt;&lt;wsp:rsid wsp:val=&quot;00AB27EF&quot;/&gt;&lt;wsp:rsid wsp:val=&quot;00B1384B&quot;/&gt;&lt;wsp:rsid wsp:val=&quot;00B65DA8&quot;/&gt;&lt;wsp:rsid wsp:val=&quot;00B80CF8&quot;/&gt;&lt;wsp:rsid wsp:val=&quot;00BB5FD0&quot;/&gt;&lt;wsp:rsid wsp:val=&quot;00BD0F48&quot;/&gt;&lt;wsp:rsid wsp:val=&quot;00BD5BC7&quot;/&gt;&lt;wsp:rsid wsp:val=&quot;00BE1D24&quot;/&gt;&lt;wsp:rsid wsp:val=&quot;00C0458A&quot;/&gt;&lt;wsp:rsid wsp:val=&quot;00C2494F&quot;/&gt;&lt;wsp:rsid wsp:val=&quot;00D0718D&quot;/&gt;&lt;wsp:rsid wsp:val=&quot;00D1554B&quot;/&gt;&lt;wsp:rsid wsp:val=&quot;00D2157D&quot;/&gt;&lt;wsp:rsid wsp:val=&quot;00D66C87&quot;/&gt;&lt;wsp:rsid wsp:val=&quot;00D84372&quot;/&gt;&lt;wsp:rsid wsp:val=&quot;00DA64C9&quot;/&gt;&lt;wsp:rsid wsp:val=&quot;00E36A08&quot;/&gt;&lt;wsp:rsid wsp:val=&quot;00E523FA&quot;/&gt;&lt;wsp:rsid wsp:val=&quot;00E554F8&quot;/&gt;&lt;wsp:rsid wsp:val=&quot;00E64A40&quot;/&gt;&lt;wsp:rsid wsp:val=&quot;00ED45F2&quot;/&gt;&lt;wsp:rsid wsp:val=&quot;00EF312C&quot;/&gt;&lt;wsp:rsid wsp:val=&quot;00F24BAE&quot;/&gt;&lt;wsp:rsid wsp:val=&quot;00F442C3&quot;/&gt;&lt;wsp:rsid wsp:val=&quot;00F5414F&quot;/&gt;&lt;wsp:rsid wsp:val=&quot;00F71C06&quot;/&gt;&lt;wsp:rsid wsp:val=&quot;00F72771&quot;/&gt;&lt;wsp:rsid wsp:val=&quot;00FA4559&quot;/&gt;&lt;wsp:rsid wsp:val=&quot;00FB3F63&quot;/&gt;&lt;wsp:rsid wsp:val=&quot;00FD0061&quot;/&gt;&lt;wsp:rsid wsp:val=&quot;00FF1675&quot;/&gt;&lt;/wsp:rsids&gt;&lt;/w:docPr&gt;&lt;w:body&gt;&lt;wx:sect&gt;&lt;w:p wsp:rsidR=&quot;006E30B0&quot; wsp:rsidRPr=&quot;006E30B0&quot; wsp:rsidRDefault=&quot;006E30B0&quot; wsp:rsidP=&quot;006E30B0&quot;&gt;&lt;m:oMathPara&gt;&lt;m:oMath&gt;&lt;m:r&gt;&lt;w:rPr&gt;&lt;w:rFonts w:ascii=&quot;Cambria Math&quot; w:h-ansi=&quot;Cambria Math&quot;/&gt;&lt;wx:font wx:val=&quot;Cambria Math&quot;/&gt;&lt;w:i/&gt;&lt;w:color w:val=&quot;000000&quot;/&gt;&lt;/w:rPr&gt;&lt;m:t&gt;Accuracy = &lt;/m:t&gt;&lt;/m:r&gt;&lt;m:f&gt;&lt;m:fPr&gt;&lt;m:ctrlPr&gt;&lt;w:rPr&gt;&lt;w:rFonts w:ascii=&quot;Cambria Math&quot; w:h-ansi=&quot;Cambria Math&quot;/&gt;&lt;wx:font wx:val=&quot;Cambria Math&quot;/&gt;&lt;w:i/&gt;&lt;w:color w:val=&quot;000000&quot;/&gt;&lt;/w:rPr&gt;&lt;/m:ctrlPr&gt;&lt;/m:fPr&gt;&lt;m:num&gt;&lt;m:nary&gt;&lt;m:naryPr&gt;&lt;m:chr m:val=&quot;‚àë&quot;/&gt;&lt;m:limLoc m:val=&quot;undOvr&quot;/&gt;&lt;m:ctrlPr&gt;&lt;w:rPr&gt;&lt;w:rFonts w:ascii=&quot;Cambria Math&quot; w:h-ansi=&quot;Cambria Math&quot;/&gt;&lt;wx:font wx:val=&quot;Cambria Math&quot;/&gt;&lt;w:i/&gt;&lt;w:color w:val=&quot;000000&quot;/&gt;&lt;/w:rPr&gt;&lt;/m:ctrlPr&gt;&lt;/m:naryPr&gt;&lt;m:sub&gt;&lt;m:r&gt;&lt;w:rPr&gt;&lt;w:rFonts w:ascii=&quot;Cambria Math&quot; w:h-ansi=&quot;Cambria Math&quot;/&gt;&lt;wx:font wx:val=&quot;Cambria Math&quot;/&gt;&lt;w:i/&gt;&lt;w:color w:val=&quot;000000&quot;/&gt;&lt;/w:rPr&gt;&lt;m:t&gt;i=1&lt;/m:t&gt;&lt;/m:r&gt;&lt;/m:sub&gt;&lt;m:sup&gt;&lt;m:r&gt;&lt;w:rPr&gt;&lt;w:rFonts w:ascii=&quot;Cambria Math&quot; w:h-ansi=&quot;Cambria Math&quot;/&gt;&lt;wx:font wx:val=&quot;Cambria Math&quot;/&gt;&lt;w:i/&gt;&lt;w:color w:val=&quot;000000&quot;/&gt;&lt;/w:rPr&gt;&lt;m:t&gt;n&lt;/m:t&gt;&lt;/m:r&gt;&lt;/m:sup&gt;&lt;m:e&gt;&lt;m:sSub&gt;&lt;m:sSubPr&gt;&lt;m:ctrlPr&gt;&lt;w:rPr&gt;&lt;w:rFonts w:ascii=&quot;Cambria Math&quot; w:h-ansi=&quot;Cambria Math&quot;/&gt;&lt;wx:font wx:val=&quot;Cambria Math&quot;/&gt;&lt;w:i/&gt;&lt;w:color w:val=&quot;000000&quot;/&gt;&lt;/w:rPr&gt;&lt;/m:ctrlPr&gt;&lt;/m:sSubPr&gt;&lt;m:e&gt;&lt;m:r&gt;&lt;w:rPr&gt;&lt;w:rFonts w:ascii=&quot;Cambria Math&quot; w:h-ansi=&quot;Cambria Math&quot;/&gt;&lt;wx:font wx:val=&quot;Cambria Math&quot;/&gt;&lt;w:i/&gt;&lt;w:color w:val=&quot;000000&quot;/&gt;&lt;/w:rPr&gt;&lt;m:t&gt;C&lt;/m:t&gt;&lt;/m:r&gt;&lt;/m:e&gt;&lt;m:sub&gt;&lt;m:r&gt;&lt;w:rPr&gt;&lt;w:rFonts w:ascii=&quot;Cambria Math&quot; w:h-ansi=&quot;Cambria Math&quot;/&gt;&lt;wx:font wx:val=&quot;Cambria Math&quot;/&gt;&lt;w:i/&gt;&lt;w:color w:val=&quot;000000&quot;/&gt;&lt;/w:rPr&gt;&lt;m:t&gt;i,i&lt;/m:t&gt;&lt;/m:r&gt;&lt;/m:sub&gt;&lt;/m:sSub&gt;&lt;/m:e&gt;&lt;/m:nary&gt;&lt;/m:num&gt;&lt;m:den&gt;&lt;m:r&gt;&lt;w:rPr&gt;&lt;w:rFonts w:ascii=&quot;Cambria Math&quot; w:h-ansi=&quot;Cambria Math&quot;/&gt;&lt;wx:font wx:val=&quot;Cambria Math&quot;/&gt;&lt;w:i/&gt;&lt;w:color w:val=&quot;000000&quot;/&gt;&lt;/w:rPr&gt;&lt;m:t&gt;N&lt;/m:t&gt;&lt;/m:r&gt;&lt;/m:den&gt;&lt;/m:f&gt;&lt;/m:oMath&gt;&lt;/m:oMathPara&gt;&lt;/w:p&gt;&lt;w:sectPr wsp:rsidR=&quot;00000000&quot; wsp:rsidRPr=&quot;006E30B0&quot;&gt;&lt;w:pgSz w:w=&quot;12240&quot; w:h=&quot;15840&quot;/&gt;&lt;w:pgMar w:top=&quot;1440&quot; w:right=&quot;1440&quot; w:bottom=&quot;1440&quot; w:left=&quot;1440&quot; w:header=&quot;720&quot; w:footer=&quot;720&quot; w:gutter=&quot;0&quot;/&gt;&lt;w:cols w:space=&quot;720&quot;/&gt;&lt;/w:sectPr&gt;&lt;/wx:sect&gt;&lt;/w:body&gt;&lt;/w:wordDocument&gt;">
             <v:imagedata r:id="rId36" o:title="" chromakey="white"/>
           </v:shape>
         </w:pict>
@@ -21310,8 +21753,8 @@
         <w:rPr>
           <w:noProof/>
         </w:rPr>
-        <w:pict w14:anchorId="3BAFAE01">
-          <v:shape id="_x0000_i1039" type="#_x0000_t75" alt="" style="width:167.65pt;height:28pt;mso-width-percent:0;mso-height-percent:0;mso-width-percent:0;mso-height-percent:0" equationxml="&lt;?xml version=&quot;1.0&quot; encoding=&quot;UTF-8&quot; standalone=&quot;yes&quot;?&gt;&#13;&#13;&#13;&#13;&#13;&#13;&#10;&lt;?mso-application progid=&quot;Word.Document&quot;?&gt;&#13;&#13;&#13;&#13;&#13;&#13;&#10;&lt;w:wordDocument xmlns:aml=&quot;http://schemas.microsoft.com/aml/2001/core&quot; xmlns:wpc=&quot;http://schemas.microsoft.com/office/word/2010/wordprocessingCanvas&quot; xmlns:cx=&quot;http://schemas.microsoft.com/office/drawing/2014/chartex&quot; xmlns:cx1=&quot;http://schemas.microsoft.com/office/drawing/2015/9/8/chartex&quot; xmlns:cx2=&quot;http://schemas.microsoft.com/office/drawing/2015/10/21/chartex&quot; xmlns:cx3=&quot;http://schemas.microsoft.com/office/drawing/2016/5/9/chartex&quot; xmlns:cx4=&quot;http://schemas.microsoft.com/office/drawing/2016/5/10/chartex&quot; xmlns:cx5=&quot;http://schemas.microsoft.com/office/drawing/2016/5/11/chartex&quot; xmlns:cx6=&quot;http://schemas.microsoft.com/office/drawing/2016/5/12/chartex&quot; xmlns:cx7=&quot;http://schemas.microsoft.com/office/drawing/2016/5/13/chartex&quot; xmlns:cx8=&quot;http://schemas.microsoft.com/office/drawing/2016/5/14/chartex&quot; xmlns:cr=&quot;http://schemas.microsoft.com/office/comments/2020/reactions&quot; xmlns:dt=&quot;uuid:C2F41010-65B3-11d1-A29F-00AA00C14882&quot; xmlns:mc=&quot;http://schemas.openxmlformats.org/markup-compatibility/2006&quot; xmlns:aink=&quot;http://schemas.microsoft.com/office/drawing/2016/ink&quot; xmlns:am3d=&quot;http://schemas.microsoft.com/office/drawing/2017/model3d&quot; xmlns:o=&quot;urn:schemas-microsoft-com:office:office&quot; xmlns:oel=&quot;http://schemas.microsoft.com/office/2019/extlst&quot; xmlns:m=&quot;http://schemas.openxmlformats.org/officeDocument/2006/math&quot; xmlns:v=&quot;urn:schemas-microsoft-com:vml&quot; xmlns:w10=&quot;urn:schemas-microsoft-com:office:word&quot; xmlns:w=&quot;http://schemas.microsoft.com/office/word/2003/wordml&quot; xmlns:wx=&quot;http://schemas.microsoft.com/office/word/2003/auxHint&quot; xmlns:wne=&quot;http://schemas.microsoft.com/office/word/2006/wordml&quot; xmlns:wsp=&quot;http://schemas.microsoft.com/office/word/2003/wordml/sp2&quot; xmlns:sl=&quot;http://schemas.microsoft.com/schemaLibrary/2003/core&quot; w:macrosPresent=&quot;no&quot; w:embeddedObjPresent=&quot;no&quot; w:ocxPresent=&quot;no&quot; xml:space=&quot;preserve&quot;&gt;&lt;w:ignoreSubtree w:val=&quot;http://schemas.microsoft.com/office/word/2003/wordml/sp2&quot;/&gt;&lt;o:DocumentProperties&gt;&lt;o:Version&gt;16&lt;/o:Version&gt;&lt;/o:DocumentProperties&gt;&lt;w:shapeDefaults&gt;&lt;o:shapedefaults v:ext=&quot;edit&quot; spidmax=&quot;1026&quot;/&gt;&lt;o:shapelayout v:ext=&quot;edit&quot;&gt;&lt;o:idmap v:ext=&quot;edit&quot; data=&quot;1&quot;/&gt;&lt;/o:shapelayout&gt;&lt;/w:shapeDefaults&gt;&lt;w:docPr&gt;&lt;w:view w:val=&quot;print&quot;/&gt;&lt;w:zoom w:percent=&quot;232&quot;/&gt;&lt;w:doNotEmbedSystemFonts/&gt;&lt;w:defaultTabStop w:val=&quot;708&quot;/&gt;&lt;w:hyphenationZone w:val=&quot;425&quot;/&gt;&lt;w:punctuationKerning/&gt;&lt;w:characterSpacingControl w:val=&quot;DontCompress&quot;/&gt;&lt;w:optimizeForBrowser/&gt;&lt;w:allowPNG/&gt;&lt;w:validateAgainstSchema/&gt;&lt;w:saveInvalidXML w:val=&quot;off&quot;/&gt;&lt;w:ignoreMixedContent w:val=&quot;off&quot;/&gt;&lt;w:alwaysShowPlaceholderText w:val=&quot;off&quot;/&gt;&lt;w:compat&gt;&lt;w:breakWrappedTables/&gt;&lt;w:snapToGridInCell/&gt;&lt;w:wrapTextWithPunct/&gt;&lt;w:useAsianBreakRules/&gt;&lt;w:dontGrowAutofit/&gt;&lt;/w:compat&gt;&lt;wsp:rsids&gt;&lt;wsp:rsidRoot wsp:val=&quot;00882373&quot;/&gt;&lt;wsp:rsid wsp:val=&quot;00001961&quot;/&gt;&lt;wsp:rsid wsp:val=&quot;0001694A&quot;/&gt;&lt;wsp:rsid wsp:val=&quot;00036453&quot;/&gt;&lt;wsp:rsid wsp:val=&quot;000376C1&quot;/&gt;&lt;wsp:rsid wsp:val=&quot;000377D9&quot;/&gt;&lt;wsp:rsid wsp:val=&quot;00074F20&quot;/&gt;&lt;wsp:rsid wsp:val=&quot;0010411B&quot;/&gt;&lt;wsp:rsid wsp:val=&quot;00166D1B&quot;/&gt;&lt;wsp:rsid wsp:val=&quot;00197CA5&quot;/&gt;&lt;wsp:rsid wsp:val=&quot;001A14C6&quot;/&gt;&lt;wsp:rsid wsp:val=&quot;001B280F&quot;/&gt;&lt;wsp:rsid wsp:val=&quot;001F1FB4&quot;/&gt;&lt;wsp:rsid wsp:val=&quot;00221DA6&quot;/&gt;&lt;wsp:rsid wsp:val=&quot;00256D6E&quot;/&gt;&lt;wsp:rsid wsp:val=&quot;0027320C&quot;/&gt;&lt;wsp:rsid wsp:val=&quot;00282FCB&quot;/&gt;&lt;wsp:rsid wsp:val=&quot;00290362&quot;/&gt;&lt;wsp:rsid wsp:val=&quot;002B554C&quot;/&gt;&lt;wsp:rsid wsp:val=&quot;002C4423&quot;/&gt;&lt;wsp:rsid wsp:val=&quot;00302356&quot;/&gt;&lt;wsp:rsid wsp:val=&quot;00316761&quot;/&gt;&lt;wsp:rsid wsp:val=&quot;0033095E&quot;/&gt;&lt;wsp:rsid wsp:val=&quot;0037554F&quot;/&gt;&lt;wsp:rsid wsp:val=&quot;00387186&quot;/&gt;&lt;wsp:rsid wsp:val=&quot;00397D95&quot;/&gt;&lt;wsp:rsid wsp:val=&quot;003B1342&quot;/&gt;&lt;wsp:rsid wsp:val=&quot;003D5BBC&quot;/&gt;&lt;wsp:rsid wsp:val=&quot;003D6AB8&quot;/&gt;&lt;wsp:rsid wsp:val=&quot;003D7D0B&quot;/&gt;&lt;wsp:rsid wsp:val=&quot;00442202&quot;/&gt;&lt;wsp:rsid wsp:val=&quot;004D340D&quot;/&gt;&lt;wsp:rsid wsp:val=&quot;00525C6A&quot;/&gt;&lt;wsp:rsid wsp:val=&quot;00572465&quot;/&gt;&lt;wsp:rsid wsp:val=&quot;00586EDA&quot;/&gt;&lt;wsp:rsid wsp:val=&quot;005B53AA&quot;/&gt;&lt;wsp:rsid wsp:val=&quot;005E01E7&quot;/&gt;&lt;wsp:rsid wsp:val=&quot;005E5EC6&quot;/&gt;&lt;wsp:rsid wsp:val=&quot;006677AA&quot;/&gt;&lt;wsp:rsid wsp:val=&quot;0068574D&quot;/&gt;&lt;wsp:rsid wsp:val=&quot;006D2580&quot;/&gt;&lt;wsp:rsid wsp:val=&quot;006D538D&quot;/&gt;&lt;wsp:rsid wsp:val=&quot;00724BBE&quot;/&gt;&lt;wsp:rsid wsp:val=&quot;00766A9F&quot;/&gt;&lt;wsp:rsid wsp:val=&quot;00775D88&quot;/&gt;&lt;wsp:rsid wsp:val=&quot;0080328A&quot;/&gt;&lt;wsp:rsid wsp:val=&quot;00813FAF&quot;/&gt;&lt;wsp:rsid wsp:val=&quot;00833EDD&quot;/&gt;&lt;wsp:rsid wsp:val=&quot;008567F2&quot;/&gt;&lt;wsp:rsid wsp:val=&quot;00865DF9&quot;/&gt;&lt;wsp:rsid wsp:val=&quot;00876291&quot;/&gt;&lt;wsp:rsid wsp:val=&quot;00882373&quot;/&gt;&lt;wsp:rsid wsp:val=&quot;008C4A63&quot;/&gt;&lt;wsp:rsid wsp:val=&quot;008D1774&quot;/&gt;&lt;wsp:rsid wsp:val=&quot;0091730D&quot;/&gt;&lt;wsp:rsid wsp:val=&quot;009268F4&quot;/&gt;&lt;wsp:rsid wsp:val=&quot;00926A09&quot;/&gt;&lt;wsp:rsid wsp:val=&quot;009413B5&quot;/&gt;&lt;wsp:rsid wsp:val=&quot;009A5B2B&quot;/&gt;&lt;wsp:rsid wsp:val=&quot;009B308D&quot;/&gt;&lt;wsp:rsid wsp:val=&quot;009D067D&quot;/&gt;&lt;wsp:rsid wsp:val=&quot;009D79DF&quot;/&gt;&lt;wsp:rsid wsp:val=&quot;009E4AE7&quot;/&gt;&lt;wsp:rsid wsp:val=&quot;009F25C3&quot;/&gt;&lt;wsp:rsid wsp:val=&quot;009F73A1&quot;/&gt;&lt;wsp:rsid wsp:val=&quot;00A146F4&quot;/&gt;&lt;wsp:rsid wsp:val=&quot;00A15973&quot;/&gt;&lt;wsp:rsid wsp:val=&quot;00A55F7B&quot;/&gt;&lt;wsp:rsid wsp:val=&quot;00A81898&quot;/&gt;&lt;wsp:rsid wsp:val=&quot;00AA06EB&quot;/&gt;&lt;wsp:rsid wsp:val=&quot;00AB27EF&quot;/&gt;&lt;wsp:rsid wsp:val=&quot;00B1384B&quot;/&gt;&lt;wsp:rsid wsp:val=&quot;00B65DA8&quot;/&gt;&lt;wsp:rsid wsp:val=&quot;00B80CF8&quot;/&gt;&lt;wsp:rsid wsp:val=&quot;00BB5FD0&quot;/&gt;&lt;wsp:rsid wsp:val=&quot;00BD0F48&quot;/&gt;&lt;wsp:rsid wsp:val=&quot;00BD5BC7&quot;/&gt;&lt;wsp:rsid wsp:val=&quot;00BE1D24&quot;/&gt;&lt;wsp:rsid wsp:val=&quot;00C0458A&quot;/&gt;&lt;wsp:rsid wsp:val=&quot;00C2494F&quot;/&gt;&lt;wsp:rsid wsp:val=&quot;00D0718D&quot;/&gt;&lt;wsp:rsid wsp:val=&quot;00D1554B&quot;/&gt;&lt;wsp:rsid wsp:val=&quot;00D2157D&quot;/&gt;&lt;wsp:rsid wsp:val=&quot;00D66C87&quot;/&gt;&lt;wsp:rsid wsp:val=&quot;00D84372&quot;/&gt;&lt;wsp:rsid wsp:val=&quot;00DA64C9&quot;/&gt;&lt;wsp:rsid wsp:val=&quot;00E36A08&quot;/&gt;&lt;wsp:rsid wsp:val=&quot;00E523FA&quot;/&gt;&lt;wsp:rsid wsp:val=&quot;00E554F8&quot;/&gt;&lt;wsp:rsid wsp:val=&quot;00E64A40&quot;/&gt;&lt;wsp:rsid wsp:val=&quot;00ED45F2&quot;/&gt;&lt;wsp:rsid wsp:val=&quot;00EF312C&quot;/&gt;&lt;wsp:rsid wsp:val=&quot;00F24BAE&quot;/&gt;&lt;wsp:rsid wsp:val=&quot;00F442C3&quot;/&gt;&lt;wsp:rsid wsp:val=&quot;00F5414F&quot;/&gt;&lt;wsp:rsid wsp:val=&quot;00F71C06&quot;/&gt;&lt;wsp:rsid wsp:val=&quot;00F72771&quot;/&gt;&lt;wsp:rsid wsp:val=&quot;00FA4559&quot;/&gt;&lt;wsp:rsid wsp:val=&quot;00FB3F63&quot;/&gt;&lt;wsp:rsid wsp:val=&quot;00FD0061&quot;/&gt;&lt;wsp:rsid wsp:val=&quot;00FF1675&quot;/&gt;&lt;/wsp:rsids&gt;&lt;/w:docPr&gt;&lt;w:body&gt;&lt;wx:sect&gt;&lt;w:p wsp:rsidR=&quot;00833EDD&quot; wsp:rsidRPr=&quot;00833EDD&quot; wsp:rsidRDefault=&quot;00833EDD&quot; wsp:rsidP=&quot;00833EDD&quot;&gt;&lt;m:oMathPara&gt;&lt;m:oMath&gt;&lt;m:r&gt;&lt;w:rPr&gt;&lt;w:rStyle w:val=&quot;katex-mathml&quot;/&gt;&lt;w:rFonts w:ascii=&quot;Cambria Math&quot; w:h-ansi=&quot;Cambria Math&quot;/&gt;&lt;wx:font wx:val=&quot;Cambria Math&quot;/&gt;&lt;w:i/&gt;&lt;w:i-cs/&gt;&lt;w:color w:val=&quot;000000&quot;/&gt;&lt;/w:rPr&gt;&lt;m:t&gt;P(true=i)=&lt;/m:t&gt;&lt;/m:r&gt;&lt;m:f&gt;&lt;m:fPr&gt;&lt;m:ctrlPr&gt;&lt;w:rPr&gt;&lt;w:rStyle w:val=&quot;katex-mathml&quot;/&gt;&lt;w:rFonts w:ascii=&quot;Cambria Math&quot; w:h-ansi=&quot;Cambria Math&quot;/&gt;&lt;wx:font wx:val=&quot;Cambria Math&quot;/&gt;&lt;w:i/&gt;&lt;w:i-cs/&gt;&lt;w:color w:val=&quot;000000&quot;/&gt;&lt;/w:rPr&gt;&lt;/m:ctrlPr&gt;&lt;/m:fPr&gt;&lt;m:num&gt;&lt;m:r&gt;&lt;w:rPr&gt;&lt;w:rStyle w:val=&quot;katex-mathml&quot;/&gt;&lt;w:rFonts w:ascii=&quot;Cambria Math&quot; w:h-ansi=&quot;Cambria Math&quot;/&gt;&lt;wx:font wx:val=&quot;Cambria Math&quot;/&gt;&lt;w:i/&gt;&lt;w:i-cs/&gt;&lt;w:color w:val=&quot;000000&quot;/&gt;&lt;/w:rPr&gt;&lt;m:t&gt;1&lt;/m:t&gt;&lt;/m:r&gt;&lt;/m:num&gt;&lt;m:den&gt;&lt;m:r&gt;&lt;w:rPr&gt;&lt;w:rStyle w:val=&quot;katex-mathml&quot;/&gt;&lt;w:rFonts w:ascii=&quot;Cambria Math&quot; w:h-ansi=&quot;Cambria Math&quot;/&gt;&lt;wx:font wx:val=&quot;Cambria Math&quot;/&gt;&lt;w:i/&gt;&lt;w:i-cs/&gt;&lt;w:color w:val=&quot;000000&quot;/&gt;&lt;/w:rPr&gt;&lt;m:t&gt;n&lt;/m:t&gt;&lt;/m:r&gt;&lt;/m:den&gt;&lt;/m:f&gt;&lt;m:r&gt;&lt;w:rPr&gt;&lt;w:rStyle w:val=&quot;katex-mathml&quot;/&gt;&lt;w:rFonts w:ascii=&quot;Cambria Math&quot; w:h-ansi=&quot;Cambria Math&quot;/&gt;&lt;wx:font wx:val=&quot;Cambria Math&quot;/&gt;&lt;w:i/&gt;&lt;w:i-cs/&gt;&lt;w:color w:val=&quot;000000&quot;/&gt;&lt;/w:rPr&gt;&lt;m:t&gt;  for¬†i=1,‚Ä¶,n.&lt;/m:t&gt;&lt;/m:r&gt;&lt;/m:oMath&gt;&lt;/m:oMathPara&gt;&lt;/w:p&gt;&lt;w:sectPr wsp:rsidR=&quot;00000000&quot; wsp:rsidRPr=&quot;00833EDD&quot;&gt;&lt;w:pgSz w:w=&quot;12240&quot; w:h=&quot;15840&quot;/&gt;&lt;w:pgMar w:top=&quot;1440&quot; w:right=&quot;1440&quot; w:bottom=&quot;1440&quot; w:left=&quot;1440&quot; w:header=&quot;720&quot; w:footer=&quot;720&quot; w:gutter=&quot;0&quot;/&gt;&lt;w:cols w:space=&quot;720&quot;/&gt;&lt;/w:sectPr&gt;&lt;/wx:sect&gt;&lt;/w:body&gt;&lt;/w:wordDocument&gt;">
+        <w:pict w14:anchorId="53FB61C0">
+          <v:shape id="_x0000_i1039" type="#_x0000_t75" alt="" style="width:168.15pt;height:28.1pt;mso-width-percent:0;mso-height-percent:0;mso-width-percent:0;mso-height-percent:0" equationxml="&lt;?xml version=&quot;1.0&quot; encoding=&quot;UTF-8&quot; standalone=&quot;yes&quot;?&gt;&#13;&#13;&#13;&#13;&#13;&#13;&#13;&#10;&lt;?mso-application progid=&quot;Word.Document&quot;?&gt;&#13;&#13;&#13;&#13;&#13;&#13;&#13;&#10;&lt;w:wordDocument xmlns:aml=&quot;http://schemas.microsoft.com/aml/2001/core&quot; xmlns:wpc=&quot;http://schemas.microsoft.com/office/word/2010/wordprocessingCanvas&quot; xmlns:cx=&quot;http://schemas.microsoft.com/office/drawing/2014/chartex&quot; xmlns:cx1=&quot;http://schemas.microsoft.com/office/drawing/2015/9/8/chartex&quot; xmlns:cx2=&quot;http://schemas.microsoft.com/office/drawing/2015/10/21/chartex&quot; xmlns:cx3=&quot;http://schemas.microsoft.com/office/drawing/2016/5/9/chartex&quot; xmlns:cx4=&quot;http://schemas.microsoft.com/office/drawing/2016/5/10/chartex&quot; xmlns:cx5=&quot;http://schemas.microsoft.com/office/drawing/2016/5/11/chartex&quot; xmlns:cx6=&quot;http://schemas.microsoft.com/office/drawing/2016/5/12/chartex&quot; xmlns:cx7=&quot;http://schemas.microsoft.com/office/drawing/2016/5/13/chartex&quot; xmlns:cx8=&quot;http://schemas.microsoft.com/office/drawing/2016/5/14/chartex&quot; xmlns:cr=&quot;http://schemas.microsoft.com/office/comments/2020/reactions&quot; xmlns:dt=&quot;uuid:C2F41010-65B3-11d1-A29F-00AA00C14882&quot; xmlns:mc=&quot;http://schemas.openxmlformats.org/markup-compatibility/2006&quot; xmlns:aink=&quot;http://schemas.microsoft.com/office/drawing/2016/ink&quot; xmlns:am3d=&quot;http://schemas.microsoft.com/office/drawing/2017/model3d&quot; xmlns:o=&quot;urn:schemas-microsoft-com:office:office&quot; xmlns:oel=&quot;http://schemas.microsoft.com/office/2019/extlst&quot; xmlns:m=&quot;http://schemas.openxmlformats.org/officeDocument/2006/math&quot; xmlns:v=&quot;urn:schemas-microsoft-com:vml&quot; xmlns:w10=&quot;urn:schemas-microsoft-com:office:word&quot; xmlns:w=&quot;http://schemas.microsoft.com/office/word/2003/wordml&quot; xmlns:wx=&quot;http://schemas.microsoft.com/office/word/2003/auxHint&quot; xmlns:wne=&quot;http://schemas.microsoft.com/office/word/2006/wordml&quot; xmlns:wsp=&quot;http://schemas.microsoft.com/office/word/2003/wordml/sp2&quot; xmlns:sl=&quot;http://schemas.microsoft.com/schemaLibrary/2003/core&quot; w:macrosPresent=&quot;no&quot; w:embeddedObjPresent=&quot;no&quot; w:ocxPresent=&quot;no&quot; xml:space=&quot;preserve&quot;&gt;&lt;w:ignoreSubtree w:val=&quot;http://schemas.microsoft.com/office/word/2003/wordml/sp2&quot;/&gt;&lt;o:DocumentProperties&gt;&lt;o:Version&gt;16&lt;/o:Version&gt;&lt;/o:DocumentProperties&gt;&lt;w:shapeDefaults&gt;&lt;o:shapedefaults v:ext=&quot;edit&quot; spidmax=&quot;1026&quot;/&gt;&lt;o:shapelayout v:ext=&quot;edit&quot;&gt;&lt;o:idmap v:ext=&quot;edit&quot; data=&quot;1&quot;/&gt;&lt;/o:shapelayout&gt;&lt;/w:shapeDefaults&gt;&lt;w:docPr&gt;&lt;w:view w:val=&quot;print&quot;/&gt;&lt;w:zoom w:percent=&quot;232&quot;/&gt;&lt;w:doNotEmbedSystemFonts/&gt;&lt;w:defaultTabStop w:val=&quot;708&quot;/&gt;&lt;w:hyphenationZone w:val=&quot;425&quot;/&gt;&lt;w:punctuationKerning/&gt;&lt;w:characterSpacingControl w:val=&quot;DontCompress&quot;/&gt;&lt;w:optimizeForBrowser/&gt;&lt;w:allowPNG/&gt;&lt;w:validateAgainstSchema/&gt;&lt;w:saveInvalidXML w:val=&quot;off&quot;/&gt;&lt;w:ignoreMixedContent w:val=&quot;off&quot;/&gt;&lt;w:alwaysShowPlaceholderText w:val=&quot;off&quot;/&gt;&lt;w:compat&gt;&lt;w:breakWrappedTables/&gt;&lt;w:snapToGridInCell/&gt;&lt;w:wrapTextWithPunct/&gt;&lt;w:useAsianBreakRules/&gt;&lt;w:dontGrowAutofit/&gt;&lt;/w:compat&gt;&lt;wsp:rsids&gt;&lt;wsp:rsidRoot wsp:val=&quot;00882373&quot;/&gt;&lt;wsp:rsid wsp:val=&quot;00001961&quot;/&gt;&lt;wsp:rsid wsp:val=&quot;0001694A&quot;/&gt;&lt;wsp:rsid wsp:val=&quot;00036453&quot;/&gt;&lt;wsp:rsid wsp:val=&quot;000376C1&quot;/&gt;&lt;wsp:rsid wsp:val=&quot;000377D9&quot;/&gt;&lt;wsp:rsid wsp:val=&quot;00074F20&quot;/&gt;&lt;wsp:rsid wsp:val=&quot;0010411B&quot;/&gt;&lt;wsp:rsid wsp:val=&quot;00166D1B&quot;/&gt;&lt;wsp:rsid wsp:val=&quot;00197CA5&quot;/&gt;&lt;wsp:rsid wsp:val=&quot;001A14C6&quot;/&gt;&lt;wsp:rsid wsp:val=&quot;001B280F&quot;/&gt;&lt;wsp:rsid wsp:val=&quot;001F1FB4&quot;/&gt;&lt;wsp:rsid wsp:val=&quot;00221DA6&quot;/&gt;&lt;wsp:rsid wsp:val=&quot;00256D6E&quot;/&gt;&lt;wsp:rsid wsp:val=&quot;0027320C&quot;/&gt;&lt;wsp:rsid wsp:val=&quot;00282FCB&quot;/&gt;&lt;wsp:rsid wsp:val=&quot;00290362&quot;/&gt;&lt;wsp:rsid wsp:val=&quot;002B554C&quot;/&gt;&lt;wsp:rsid wsp:val=&quot;002C4423&quot;/&gt;&lt;wsp:rsid wsp:val=&quot;00302356&quot;/&gt;&lt;wsp:rsid wsp:val=&quot;00316761&quot;/&gt;&lt;wsp:rsid wsp:val=&quot;0033095E&quot;/&gt;&lt;wsp:rsid wsp:val=&quot;0037554F&quot;/&gt;&lt;wsp:rsid wsp:val=&quot;00387186&quot;/&gt;&lt;wsp:rsid wsp:val=&quot;00397D95&quot;/&gt;&lt;wsp:rsid wsp:val=&quot;003B1342&quot;/&gt;&lt;wsp:rsid wsp:val=&quot;003D5BBC&quot;/&gt;&lt;wsp:rsid wsp:val=&quot;003D6AB8&quot;/&gt;&lt;wsp:rsid wsp:val=&quot;003D7D0B&quot;/&gt;&lt;wsp:rsid wsp:val=&quot;00442202&quot;/&gt;&lt;wsp:rsid wsp:val=&quot;004D340D&quot;/&gt;&lt;wsp:rsid wsp:val=&quot;00525C6A&quot;/&gt;&lt;wsp:rsid wsp:val=&quot;00572465&quot;/&gt;&lt;wsp:rsid wsp:val=&quot;00586EDA&quot;/&gt;&lt;wsp:rsid wsp:val=&quot;005B53AA&quot;/&gt;&lt;wsp:rsid wsp:val=&quot;005E01E7&quot;/&gt;&lt;wsp:rsid wsp:val=&quot;005E5EC6&quot;/&gt;&lt;wsp:rsid wsp:val=&quot;006677AA&quot;/&gt;&lt;wsp:rsid wsp:val=&quot;0068574D&quot;/&gt;&lt;wsp:rsid wsp:val=&quot;006D2580&quot;/&gt;&lt;wsp:rsid wsp:val=&quot;006D538D&quot;/&gt;&lt;wsp:rsid wsp:val=&quot;00724BBE&quot;/&gt;&lt;wsp:rsid wsp:val=&quot;00766A9F&quot;/&gt;&lt;wsp:rsid wsp:val=&quot;00775D88&quot;/&gt;&lt;wsp:rsid wsp:val=&quot;0080328A&quot;/&gt;&lt;wsp:rsid wsp:val=&quot;00813FAF&quot;/&gt;&lt;wsp:rsid wsp:val=&quot;00833EDD&quot;/&gt;&lt;wsp:rsid wsp:val=&quot;008567F2&quot;/&gt;&lt;wsp:rsid wsp:val=&quot;00865DF9&quot;/&gt;&lt;wsp:rsid wsp:val=&quot;00876291&quot;/&gt;&lt;wsp:rsid wsp:val=&quot;00882373&quot;/&gt;&lt;wsp:rsid wsp:val=&quot;008C4A63&quot;/&gt;&lt;wsp:rsid wsp:val=&quot;008D1774&quot;/&gt;&lt;wsp:rsid wsp:val=&quot;0091730D&quot;/&gt;&lt;wsp:rsid wsp:val=&quot;009268F4&quot;/&gt;&lt;wsp:rsid wsp:val=&quot;00926A09&quot;/&gt;&lt;wsp:rsid wsp:val=&quot;009413B5&quot;/&gt;&lt;wsp:rsid wsp:val=&quot;009A5B2B&quot;/&gt;&lt;wsp:rsid wsp:val=&quot;009B308D&quot;/&gt;&lt;wsp:rsid wsp:val=&quot;009D067D&quot;/&gt;&lt;wsp:rsid wsp:val=&quot;009D79DF&quot;/&gt;&lt;wsp:rsid wsp:val=&quot;009E4AE7&quot;/&gt;&lt;wsp:rsid wsp:val=&quot;009F25C3&quot;/&gt;&lt;wsp:rsid wsp:val=&quot;009F73A1&quot;/&gt;&lt;wsp:rsid wsp:val=&quot;00A146F4&quot;/&gt;&lt;wsp:rsid wsp:val=&quot;00A15973&quot;/&gt;&lt;wsp:rsid wsp:val=&quot;00A55F7B&quot;/&gt;&lt;wsp:rsid wsp:val=&quot;00A81898&quot;/&gt;&lt;wsp:rsid wsp:val=&quot;00AA06EB&quot;/&gt;&lt;wsp:rsid wsp:val=&quot;00AB27EF&quot;/&gt;&lt;wsp:rsid wsp:val=&quot;00B1384B&quot;/&gt;&lt;wsp:rsid wsp:val=&quot;00B65DA8&quot;/&gt;&lt;wsp:rsid wsp:val=&quot;00B80CF8&quot;/&gt;&lt;wsp:rsid wsp:val=&quot;00BB5FD0&quot;/&gt;&lt;wsp:rsid wsp:val=&quot;00BD0F48&quot;/&gt;&lt;wsp:rsid wsp:val=&quot;00BD5BC7&quot;/&gt;&lt;wsp:rsid wsp:val=&quot;00BE1D24&quot;/&gt;&lt;wsp:rsid wsp:val=&quot;00C0458A&quot;/&gt;&lt;wsp:rsid wsp:val=&quot;00C2494F&quot;/&gt;&lt;wsp:rsid wsp:val=&quot;00D0718D&quot;/&gt;&lt;wsp:rsid wsp:val=&quot;00D1554B&quot;/&gt;&lt;wsp:rsid wsp:val=&quot;00D2157D&quot;/&gt;&lt;wsp:rsid wsp:val=&quot;00D66C87&quot;/&gt;&lt;wsp:rsid wsp:val=&quot;00D84372&quot;/&gt;&lt;wsp:rsid wsp:val=&quot;00DA64C9&quot;/&gt;&lt;wsp:rsid wsp:val=&quot;00E36A08&quot;/&gt;&lt;wsp:rsid wsp:val=&quot;00E523FA&quot;/&gt;&lt;wsp:rsid wsp:val=&quot;00E554F8&quot;/&gt;&lt;wsp:rsid wsp:val=&quot;00E64A40&quot;/&gt;&lt;wsp:rsid wsp:val=&quot;00ED45F2&quot;/&gt;&lt;wsp:rsid wsp:val=&quot;00EF312C&quot;/&gt;&lt;wsp:rsid wsp:val=&quot;00F24BAE&quot;/&gt;&lt;wsp:rsid wsp:val=&quot;00F442C3&quot;/&gt;&lt;wsp:rsid wsp:val=&quot;00F5414F&quot;/&gt;&lt;wsp:rsid wsp:val=&quot;00F71C06&quot;/&gt;&lt;wsp:rsid wsp:val=&quot;00F72771&quot;/&gt;&lt;wsp:rsid wsp:val=&quot;00FA4559&quot;/&gt;&lt;wsp:rsid wsp:val=&quot;00FB3F63&quot;/&gt;&lt;wsp:rsid wsp:val=&quot;00FD0061&quot;/&gt;&lt;wsp:rsid wsp:val=&quot;00FF1675&quot;/&gt;&lt;/wsp:rsids&gt;&lt;/w:docPr&gt;&lt;w:body&gt;&lt;wx:sect&gt;&lt;w:p wsp:rsidR=&quot;00833EDD&quot; wsp:rsidRPr=&quot;00833EDD&quot; wsp:rsidRDefault=&quot;00833EDD&quot; wsp:rsidP=&quot;00833EDD&quot;&gt;&lt;m:oMathPara&gt;&lt;m:oMath&gt;&lt;m:r&gt;&lt;w:rPr&gt;&lt;w:rStyle w:val=&quot;katex-mathml&quot;/&gt;&lt;w:rFonts w:ascii=&quot;Cambria Math&quot; w:h-ansi=&quot;Cambria Math&quot;/&gt;&lt;wx:font wx:val=&quot;Cambria Math&quot;/&gt;&lt;w:i/&gt;&lt;w:i-cs/&gt;&lt;w:color w:val=&quot;000000&quot;/&gt;&lt;/w:rPr&gt;&lt;m:t&gt;P(true=i)=&lt;/m:t&gt;&lt;/m:r&gt;&lt;m:f&gt;&lt;m:fPr&gt;&lt;m:ctrlPr&gt;&lt;w:rPr&gt;&lt;w:rStyle w:val=&quot;katex-mathml&quot;/&gt;&lt;w:rFonts w:ascii=&quot;Cambria Math&quot; w:h-ansi=&quot;Cambria Math&quot;/&gt;&lt;wx:font wx:val=&quot;Cambria Math&quot;/&gt;&lt;w:i/&gt;&lt;w:i-cs/&gt;&lt;w:color w:val=&quot;000000&quot;/&gt;&lt;/w:rPr&gt;&lt;/m:ctrlPr&gt;&lt;/m:fPr&gt;&lt;m:num&gt;&lt;m:r&gt;&lt;w:rPr&gt;&lt;w:rStyle w:val=&quot;katex-mathml&quot;/&gt;&lt;w:rFonts w:ascii=&quot;Cambria Math&quot; w:h-ansi=&quot;Cambria Math&quot;/&gt;&lt;wx:font wx:val=&quot;Cambria Math&quot;/&gt;&lt;w:i/&gt;&lt;w:i-cs/&gt;&lt;w:color w:val=&quot;000000&quot;/&gt;&lt;/w:rPr&gt;&lt;m:t&gt;1&lt;/m:t&gt;&lt;/m:r&gt;&lt;/m:num&gt;&lt;m:den&gt;&lt;m:r&gt;&lt;w:rPr&gt;&lt;w:rStyle w:val=&quot;katex-mathml&quot;/&gt;&lt;w:rFonts w:ascii=&quot;Cambria Math&quot; w:h-ansi=&quot;Cambria Math&quot;/&gt;&lt;wx:font wx:val=&quot;Cambria Math&quot;/&gt;&lt;w:i/&gt;&lt;w:i-cs/&gt;&lt;w:color w:val=&quot;000000&quot;/&gt;&lt;/w:rPr&gt;&lt;m:t&gt;n&lt;/m:t&gt;&lt;/m:r&gt;&lt;/m:den&gt;&lt;/m:f&gt;&lt;m:r&gt;&lt;w:rPr&gt;&lt;w:rStyle w:val=&quot;katex-mathml&quot;/&gt;&lt;w:rFonts w:ascii=&quot;Cambria Math&quot; w:h-ansi=&quot;Cambria Math&quot;/&gt;&lt;wx:font wx:val=&quot;Cambria Math&quot;/&gt;&lt;w:i/&gt;&lt;w:i-cs/&gt;&lt;w:color w:val=&quot;000000&quot;/&gt;&lt;/w:rPr&gt;&lt;m:t&gt;  for¬†i=1,‚Ä¶,n.&lt;/m:t&gt;&lt;/m:r&gt;&lt;/m:oMath&gt;&lt;/m:oMathPara&gt;&lt;/w:p&gt;&lt;w:sectPr wsp:rsidR=&quot;00000000&quot; wsp:rsidRPr=&quot;00833EDD&quot;&gt;&lt;w:pgSz w:w=&quot;12240&quot; w:h=&quot;15840&quot;/&gt;&lt;w:pgMar w:top=&quot;1440&quot; w:right=&quot;1440&quot; w:bottom=&quot;1440&quot; w:left=&quot;1440&quot; w:header=&quot;720&quot; w:footer=&quot;720&quot; w:gutter=&quot;0&quot;/&gt;&lt;w:cols w:space=&quot;720&quot;/&gt;&lt;/w:sectPr&gt;&lt;/wx:sect&gt;&lt;/w:body&gt;&lt;/w:wordDocument&gt;">
             <v:imagedata r:id="rId37" o:title="" chromakey="white"/>
           </v:shape>
         </w:pict>
@@ -21388,8 +21831,8 @@
         <w:rPr>
           <w:noProof/>
         </w:rPr>
-        <w:pict w14:anchorId="04ED31B9">
-          <v:shape id="_x0000_i1038" type="#_x0000_t75" alt="" style="width:178.05pt;height:28pt;mso-width-percent:0;mso-height-percent:0;mso-width-percent:0;mso-height-percent:0" equationxml="&lt;?xml version=&quot;1.0&quot; encoding=&quot;UTF-8&quot; standalone=&quot;yes&quot;?&gt;&#13;&#13;&#13;&#13;&#13;&#13;&#10;&lt;?mso-application progid=&quot;Word.Document&quot;?&gt;&#13;&#13;&#13;&#13;&#13;&#13;&#10;&lt;w:wordDocument xmlns:aml=&quot;http://schemas.microsoft.com/aml/2001/core&quot; xmlns:wpc=&quot;http://schemas.microsoft.com/office/word/2010/wordprocessingCanvas&quot; xmlns:cx=&quot;http://schemas.microsoft.com/office/drawing/2014/chartex&quot; xmlns:cx1=&quot;http://schemas.microsoft.com/office/drawing/2015/9/8/chartex&quot; xmlns:cx2=&quot;http://schemas.microsoft.com/office/drawing/2015/10/21/chartex&quot; xmlns:cx3=&quot;http://schemas.microsoft.com/office/drawing/2016/5/9/chartex&quot; xmlns:cx4=&quot;http://schemas.microsoft.com/office/drawing/2016/5/10/chartex&quot; xmlns:cx5=&quot;http://schemas.microsoft.com/office/drawing/2016/5/11/chartex&quot; xmlns:cx6=&quot;http://schemas.microsoft.com/office/drawing/2016/5/12/chartex&quot; xmlns:cx7=&quot;http://schemas.microsoft.com/office/drawing/2016/5/13/chartex&quot; xmlns:cx8=&quot;http://schemas.microsoft.com/office/drawing/2016/5/14/chartex&quot; xmlns:cr=&quot;http://schemas.microsoft.com/office/comments/2020/reactions&quot; xmlns:dt=&quot;uuid:C2F41010-65B3-11d1-A29F-00AA00C14882&quot; xmlns:mc=&quot;http://schemas.openxmlformats.org/markup-compatibility/2006&quot; xmlns:aink=&quot;http://schemas.microsoft.com/office/drawing/2016/ink&quot; xmlns:am3d=&quot;http://schemas.microsoft.com/office/drawing/2017/model3d&quot; xmlns:o=&quot;urn:schemas-microsoft-com:office:office&quot; xmlns:oel=&quot;http://schemas.microsoft.com/office/2019/extlst&quot; xmlns:m=&quot;http://schemas.openxmlformats.org/officeDocument/2006/math&quot; xmlns:v=&quot;urn:schemas-microsoft-com:vml&quot; xmlns:w10=&quot;urn:schemas-microsoft-com:office:word&quot; xmlns:w=&quot;http://schemas.microsoft.com/office/word/2003/wordml&quot; xmlns:wx=&quot;http://schemas.microsoft.com/office/word/2003/auxHint&quot; xmlns:wne=&quot;http://schemas.microsoft.com/office/word/2006/wordml&quot; xmlns:wsp=&quot;http://schemas.microsoft.com/office/word/2003/wordml/sp2&quot; xmlns:sl=&quot;http://schemas.microsoft.com/schemaLibrary/2003/core&quot; w:macrosPresent=&quot;no&quot; w:embeddedObjPresent=&quot;no&quot; w:ocxPresent=&quot;no&quot; xml:space=&quot;preserve&quot;&gt;&lt;w:ignoreSubtree w:val=&quot;http://schemas.microsoft.com/office/word/2003/wordml/sp2&quot;/&gt;&lt;o:DocumentProperties&gt;&lt;o:Version&gt;16&lt;/o:Version&gt;&lt;/o:DocumentProperties&gt;&lt;w:shapeDefaults&gt;&lt;o:shapedefaults v:ext=&quot;edit&quot; spidmax=&quot;1026&quot;/&gt;&lt;o:shapelayout v:ext=&quot;edit&quot;&gt;&lt;o:idmap v:ext=&quot;edit&quot; data=&quot;1&quot;/&gt;&lt;/o:shapelayout&gt;&lt;/w:shapeDefaults&gt;&lt;w:docPr&gt;&lt;w:view w:val=&quot;print&quot;/&gt;&lt;w:zoom w:percent=&quot;232&quot;/&gt;&lt;w:doNotEmbedSystemFonts/&gt;&lt;w:defaultTabStop w:val=&quot;708&quot;/&gt;&lt;w:hyphenationZone w:val=&quot;425&quot;/&gt;&lt;w:punctuationKerning/&gt;&lt;w:characterSpacingControl w:val=&quot;DontCompress&quot;/&gt;&lt;w:optimizeForBrowser/&gt;&lt;w:allowPNG/&gt;&lt;w:validateAgainstSchema/&gt;&lt;w:saveInvalidXML w:val=&quot;off&quot;/&gt;&lt;w:ignoreMixedContent w:val=&quot;off&quot;/&gt;&lt;w:alwaysShowPlaceholderText w:val=&quot;off&quot;/&gt;&lt;w:compat&gt;&lt;w:breakWrappedTables/&gt;&lt;w:snapToGridInCell/&gt;&lt;w:wrapTextWithPunct/&gt;&lt;w:useAsianBreakRules/&gt;&lt;w:dontGrowAutofit/&gt;&lt;/w:compat&gt;&lt;wsp:rsids&gt;&lt;wsp:rsidRoot wsp:val=&quot;00882373&quot;/&gt;&lt;wsp:rsid wsp:val=&quot;00001961&quot;/&gt;&lt;wsp:rsid wsp:val=&quot;0001694A&quot;/&gt;&lt;wsp:rsid wsp:val=&quot;00036453&quot;/&gt;&lt;wsp:rsid wsp:val=&quot;000376C1&quot;/&gt;&lt;wsp:rsid wsp:val=&quot;000377D9&quot;/&gt;&lt;wsp:rsid wsp:val=&quot;00074F20&quot;/&gt;&lt;wsp:rsid wsp:val=&quot;0010411B&quot;/&gt;&lt;wsp:rsid wsp:val=&quot;00166D1B&quot;/&gt;&lt;wsp:rsid wsp:val=&quot;00197CA5&quot;/&gt;&lt;wsp:rsid wsp:val=&quot;001A14C6&quot;/&gt;&lt;wsp:rsid wsp:val=&quot;001B280F&quot;/&gt;&lt;wsp:rsid wsp:val=&quot;001F1FB4&quot;/&gt;&lt;wsp:rsid wsp:val=&quot;00221DA6&quot;/&gt;&lt;wsp:rsid wsp:val=&quot;00256D6E&quot;/&gt;&lt;wsp:rsid wsp:val=&quot;0027320C&quot;/&gt;&lt;wsp:rsid wsp:val=&quot;00282FCB&quot;/&gt;&lt;wsp:rsid wsp:val=&quot;00290362&quot;/&gt;&lt;wsp:rsid wsp:val=&quot;002B554C&quot;/&gt;&lt;wsp:rsid wsp:val=&quot;002C4423&quot;/&gt;&lt;wsp:rsid wsp:val=&quot;00302356&quot;/&gt;&lt;wsp:rsid wsp:val=&quot;00316761&quot;/&gt;&lt;wsp:rsid wsp:val=&quot;0033095E&quot;/&gt;&lt;wsp:rsid wsp:val=&quot;0037554F&quot;/&gt;&lt;wsp:rsid wsp:val=&quot;00387186&quot;/&gt;&lt;wsp:rsid wsp:val=&quot;00397D95&quot;/&gt;&lt;wsp:rsid wsp:val=&quot;003B1342&quot;/&gt;&lt;wsp:rsid wsp:val=&quot;003D5BBC&quot;/&gt;&lt;wsp:rsid wsp:val=&quot;003D6AB8&quot;/&gt;&lt;wsp:rsid wsp:val=&quot;003D7D0B&quot;/&gt;&lt;wsp:rsid wsp:val=&quot;00442202&quot;/&gt;&lt;wsp:rsid wsp:val=&quot;004D340D&quot;/&gt;&lt;wsp:rsid wsp:val=&quot;00525C6A&quot;/&gt;&lt;wsp:rsid wsp:val=&quot;00572465&quot;/&gt;&lt;wsp:rsid wsp:val=&quot;00586EDA&quot;/&gt;&lt;wsp:rsid wsp:val=&quot;005B53AA&quot;/&gt;&lt;wsp:rsid wsp:val=&quot;005E01E7&quot;/&gt;&lt;wsp:rsid wsp:val=&quot;005E5EC6&quot;/&gt;&lt;wsp:rsid wsp:val=&quot;006677AA&quot;/&gt;&lt;wsp:rsid wsp:val=&quot;0068574D&quot;/&gt;&lt;wsp:rsid wsp:val=&quot;006D2580&quot;/&gt;&lt;wsp:rsid wsp:val=&quot;006D538D&quot;/&gt;&lt;wsp:rsid wsp:val=&quot;00724BBE&quot;/&gt;&lt;wsp:rsid wsp:val=&quot;00766A9F&quot;/&gt;&lt;wsp:rsid wsp:val=&quot;00775D88&quot;/&gt;&lt;wsp:rsid wsp:val=&quot;0080328A&quot;/&gt;&lt;wsp:rsid wsp:val=&quot;00813FAF&quot;/&gt;&lt;wsp:rsid wsp:val=&quot;008567F2&quot;/&gt;&lt;wsp:rsid wsp:val=&quot;00865DF9&quot;/&gt;&lt;wsp:rsid wsp:val=&quot;00876291&quot;/&gt;&lt;wsp:rsid wsp:val=&quot;00882373&quot;/&gt;&lt;wsp:rsid wsp:val=&quot;008C4A63&quot;/&gt;&lt;wsp:rsid wsp:val=&quot;008D1774&quot;/&gt;&lt;wsp:rsid wsp:val=&quot;0091730D&quot;/&gt;&lt;wsp:rsid wsp:val=&quot;009268F4&quot;/&gt;&lt;wsp:rsid wsp:val=&quot;00926A09&quot;/&gt;&lt;wsp:rsid wsp:val=&quot;009413B5&quot;/&gt;&lt;wsp:rsid wsp:val=&quot;009A5B2B&quot;/&gt;&lt;wsp:rsid wsp:val=&quot;009B308D&quot;/&gt;&lt;wsp:rsid wsp:val=&quot;009D067D&quot;/&gt;&lt;wsp:rsid wsp:val=&quot;009D79DF&quot;/&gt;&lt;wsp:rsid wsp:val=&quot;009E4AE7&quot;/&gt;&lt;wsp:rsid wsp:val=&quot;009F25C3&quot;/&gt;&lt;wsp:rsid wsp:val=&quot;009F73A1&quot;/&gt;&lt;wsp:rsid wsp:val=&quot;00A146F4&quot;/&gt;&lt;wsp:rsid wsp:val=&quot;00A15973&quot;/&gt;&lt;wsp:rsid wsp:val=&quot;00A55F7B&quot;/&gt;&lt;wsp:rsid wsp:val=&quot;00A81898&quot;/&gt;&lt;wsp:rsid wsp:val=&quot;00AA06EB&quot;/&gt;&lt;wsp:rsid wsp:val=&quot;00AB27EF&quot;/&gt;&lt;wsp:rsid wsp:val=&quot;00B1384B&quot;/&gt;&lt;wsp:rsid wsp:val=&quot;00B65DA8&quot;/&gt;&lt;wsp:rsid wsp:val=&quot;00B80CF8&quot;/&gt;&lt;wsp:rsid wsp:val=&quot;00BB5FD0&quot;/&gt;&lt;wsp:rsid wsp:val=&quot;00BD0F48&quot;/&gt;&lt;wsp:rsid wsp:val=&quot;00BD5BC7&quot;/&gt;&lt;wsp:rsid wsp:val=&quot;00BE1D24&quot;/&gt;&lt;wsp:rsid wsp:val=&quot;00C0458A&quot;/&gt;&lt;wsp:rsid wsp:val=&quot;00C2494F&quot;/&gt;&lt;wsp:rsid wsp:val=&quot;00D036BD&quot;/&gt;&lt;wsp:rsid wsp:val=&quot;00D0718D&quot;/&gt;&lt;wsp:rsid wsp:val=&quot;00D1554B&quot;/&gt;&lt;wsp:rsid wsp:val=&quot;00D2157D&quot;/&gt;&lt;wsp:rsid wsp:val=&quot;00D66C87&quot;/&gt;&lt;wsp:rsid wsp:val=&quot;00D84372&quot;/&gt;&lt;wsp:rsid wsp:val=&quot;00DA64C9&quot;/&gt;&lt;wsp:rsid wsp:val=&quot;00E36A08&quot;/&gt;&lt;wsp:rsid wsp:val=&quot;00E523FA&quot;/&gt;&lt;wsp:rsid wsp:val=&quot;00E554F8&quot;/&gt;&lt;wsp:rsid wsp:val=&quot;00E64A40&quot;/&gt;&lt;wsp:rsid wsp:val=&quot;00ED45F2&quot;/&gt;&lt;wsp:rsid wsp:val=&quot;00EF312C&quot;/&gt;&lt;wsp:rsid wsp:val=&quot;00F24BAE&quot;/&gt;&lt;wsp:rsid wsp:val=&quot;00F442C3&quot;/&gt;&lt;wsp:rsid wsp:val=&quot;00F5414F&quot;/&gt;&lt;wsp:rsid wsp:val=&quot;00F71C06&quot;/&gt;&lt;wsp:rsid wsp:val=&quot;00F72771&quot;/&gt;&lt;wsp:rsid wsp:val=&quot;00FA4559&quot;/&gt;&lt;wsp:rsid wsp:val=&quot;00FB3F63&quot;/&gt;&lt;wsp:rsid wsp:val=&quot;00FD0061&quot;/&gt;&lt;wsp:rsid wsp:val=&quot;00FF1675&quot;/&gt;&lt;/wsp:rsids&gt;&lt;/w:docPr&gt;&lt;w:body&gt;&lt;wx:sect&gt;&lt;w:p wsp:rsidR=&quot;00D036BD&quot; wsp:rsidRPr=&quot;00D036BD&quot; wsp:rsidRDefault=&quot;00D036BD&quot; wsp:rsidP=&quot;00D036BD&quot;&gt;&lt;m:oMathPara&gt;&lt;m:oMath&gt;&lt;m:r&gt;&lt;w:rPr&gt;&lt;w:rStyle w:val=&quot;katex-mathml&quot;/&gt;&lt;w:rFonts w:ascii=&quot;Cambria Math&quot; w:h-ansi=&quot;Cambria Math&quot;/&gt;&lt;wx:font wx:val=&quot;Cambria Math&quot;/&gt;&lt;w:i/&gt;&lt;w:i-cs/&gt;&lt;w:color w:val=&quot;000000&quot;/&gt;&lt;/w:rPr&gt;&lt;m:t&gt;P(guess=j)=&lt;/m:t&gt;&lt;/m:r&gt;&lt;m:f&gt;&lt;m:fPr&gt;&lt;m:ctrlPr&gt;&lt;w:rPr&gt;&lt;w:rStyle w:val=&quot;katex-mathml&quot;/&gt;&lt;w:rFonts w:ascii=&quot;Cambria Math&quot; w:h-ansi=&quot;Cambria Math&quot;/&gt;&lt;wx:font wx:val=&quot;Cambria Math&quot;/&gt;&lt;w:i/&gt;&lt;w:i-cs/&gt;&lt;w:color w:val=&quot;000000&quot;/&gt;&lt;/w:rPr&gt;&lt;/m:ctrlPr&gt;&lt;/m:fPr&gt;&lt;m:num&gt;&lt;m:r&gt;&lt;w:rPr&gt;&lt;w:rStyle w:val=&quot;katex-mathml&quot;/&gt;&lt;w:rFonts w:ascii=&quot;Cambria Math&quot; w:h-ansi=&quot;Cambria Math&quot;/&gt;&lt;wx:font wx:val=&quot;Cambria Math&quot;/&gt;&lt;w:i/&gt;&lt;w:i-cs/&gt;&lt;w:color w:val=&quot;000000&quot;/&gt;&lt;/w:rPr&gt;&lt;m:t&gt;1&lt;/m:t&gt;&lt;/m:r&gt;&lt;/m:num&gt;&lt;m:den&gt;&lt;m:r&gt;&lt;w:rPr&gt;&lt;w:rStyle w:val=&quot;katex-mathml&quot;/&gt;&lt;w:rFonts w:ascii=&quot;Cambria Math&quot; w:h-ansi=&quot;Cambria Math&quot;/&gt;&lt;wx:font wx:val=&quot;Cambria Math&quot;/&gt;&lt;w:i/&gt;&lt;w:i-cs/&gt;&lt;w:color w:val=&quot;000000&quot;/&gt;&lt;/w:rPr&gt;&lt;m:t&gt;n&lt;/m:t&gt;&lt;/m:r&gt;&lt;/m:den&gt;&lt;/m:f&gt;&lt;m:r&gt;&lt;w:rPr&gt;&lt;w:rStyle w:val=&quot;katex-mathml&quot;/&gt;&lt;w:rFonts w:ascii=&quot;Cambria Math&quot; w:h-ansi=&quot;Cambria Math&quot;/&gt;&lt;wx:font wx:val=&quot;Cambria Math&quot;/&gt;&lt;w:i/&gt;&lt;w:i-cs/&gt;&lt;w:color w:val=&quot;000000&quot;/&gt;&lt;/w:rPr&gt;&lt;m:t&gt;  for¬†j=1,‚Ä¶,n.&lt;/m:t&gt;&lt;/m:r&gt;&lt;/m:oMath&gt;&lt;/m:oMathPara&gt;&lt;/w:p&gt;&lt;w:sectPr wsp:rsidR=&quot;00000000&quot; wsp:rsidRPr=&quot;00D036BD&quot;&gt;&lt;w:pgSz w:w=&quot;12240&quot; w:h=&quot;15840&quot;/&gt;&lt;w:pgMar w:top=&quot;1440&quot; w:right=&quot;1440&quot; w:bottom=&quot;1440&quot; w:left=&quot;1440&quot; w:header=&quot;720&quot; w:footer=&quot;720&quot; w:gutter=&quot;0&quot;/&gt;&lt;w:cols w:space=&quot;720&quot;/&gt;&lt;/w:sectPr&gt;&lt;/wx:sect&gt;&lt;/w:body&gt;&lt;/w:wordDocument&gt;">
+        <w:pict w14:anchorId="6860F6BB">
+          <v:shape id="_x0000_i1038" type="#_x0000_t75" alt="" style="width:178.05pt;height:28.1pt;mso-width-percent:0;mso-height-percent:0;mso-width-percent:0;mso-height-percent:0" equationxml="&lt;?xml version=&quot;1.0&quot; encoding=&quot;UTF-8&quot; standalone=&quot;yes&quot;?&gt;&#13;&#13;&#13;&#13;&#13;&#13;&#13;&#10;&lt;?mso-application progid=&quot;Word.Document&quot;?&gt;&#13;&#13;&#13;&#13;&#13;&#13;&#13;&#10;&lt;w:wordDocument xmlns:aml=&quot;http://schemas.microsoft.com/aml/2001/core&quot; xmlns:wpc=&quot;http://schemas.microsoft.com/office/word/2010/wordprocessingCanvas&quot; xmlns:cx=&quot;http://schemas.microsoft.com/office/drawing/2014/chartex&quot; xmlns:cx1=&quot;http://schemas.microsoft.com/office/drawing/2015/9/8/chartex&quot; xmlns:cx2=&quot;http://schemas.microsoft.com/office/drawing/2015/10/21/chartex&quot; xmlns:cx3=&quot;http://schemas.microsoft.com/office/drawing/2016/5/9/chartex&quot; xmlns:cx4=&quot;http://schemas.microsoft.com/office/drawing/2016/5/10/chartex&quot; xmlns:cx5=&quot;http://schemas.microsoft.com/office/drawing/2016/5/11/chartex&quot; xmlns:cx6=&quot;http://schemas.microsoft.com/office/drawing/2016/5/12/chartex&quot; xmlns:cx7=&quot;http://schemas.microsoft.com/office/drawing/2016/5/13/chartex&quot; xmlns:cx8=&quot;http://schemas.microsoft.com/office/drawing/2016/5/14/chartex&quot; xmlns:cr=&quot;http://schemas.microsoft.com/office/comments/2020/reactions&quot; xmlns:dt=&quot;uuid:C2F41010-65B3-11d1-A29F-00AA00C14882&quot; xmlns:mc=&quot;http://schemas.openxmlformats.org/markup-compatibility/2006&quot; xmlns:aink=&quot;http://schemas.microsoft.com/office/drawing/2016/ink&quot; xmlns:am3d=&quot;http://schemas.microsoft.com/office/drawing/2017/model3d&quot; xmlns:o=&quot;urn:schemas-microsoft-com:office:office&quot; xmlns:oel=&quot;http://schemas.microsoft.com/office/2019/extlst&quot; xmlns:m=&quot;http://schemas.openxmlformats.org/officeDocument/2006/math&quot; xmlns:v=&quot;urn:schemas-microsoft-com:vml&quot; xmlns:w10=&quot;urn:schemas-microsoft-com:office:word&quot; xmlns:w=&quot;http://schemas.microsoft.com/office/word/2003/wordml&quot; xmlns:wx=&quot;http://schemas.microsoft.com/office/word/2003/auxHint&quot; xmlns:wne=&quot;http://schemas.microsoft.com/office/word/2006/wordml&quot; xmlns:wsp=&quot;http://schemas.microsoft.com/office/word/2003/wordml/sp2&quot; xmlns:sl=&quot;http://schemas.microsoft.com/schemaLibrary/2003/core&quot; w:macrosPresent=&quot;no&quot; w:embeddedObjPresent=&quot;no&quot; w:ocxPresent=&quot;no&quot; xml:space=&quot;preserve&quot;&gt;&lt;w:ignoreSubtree w:val=&quot;http://schemas.microsoft.com/office/word/2003/wordml/sp2&quot;/&gt;&lt;o:DocumentProperties&gt;&lt;o:Version&gt;16&lt;/o:Version&gt;&lt;/o:DocumentProperties&gt;&lt;w:shapeDefaults&gt;&lt;o:shapedefaults v:ext=&quot;edit&quot; spidmax=&quot;1026&quot;/&gt;&lt;o:shapelayout v:ext=&quot;edit&quot;&gt;&lt;o:idmap v:ext=&quot;edit&quot; data=&quot;1&quot;/&gt;&lt;/o:shapelayout&gt;&lt;/w:shapeDefaults&gt;&lt;w:docPr&gt;&lt;w:view w:val=&quot;print&quot;/&gt;&lt;w:zoom w:percent=&quot;232&quot;/&gt;&lt;w:doNotEmbedSystemFonts/&gt;&lt;w:defaultTabStop w:val=&quot;708&quot;/&gt;&lt;w:hyphenationZone w:val=&quot;425&quot;/&gt;&lt;w:punctuationKerning/&gt;&lt;w:characterSpacingControl w:val=&quot;DontCompress&quot;/&gt;&lt;w:optimizeForBrowser/&gt;&lt;w:allowPNG/&gt;&lt;w:validateAgainstSchema/&gt;&lt;w:saveInvalidXML w:val=&quot;off&quot;/&gt;&lt;w:ignoreMixedContent w:val=&quot;off&quot;/&gt;&lt;w:alwaysShowPlaceholderText w:val=&quot;off&quot;/&gt;&lt;w:compat&gt;&lt;w:breakWrappedTables/&gt;&lt;w:snapToGridInCell/&gt;&lt;w:wrapTextWithPunct/&gt;&lt;w:useAsianBreakRules/&gt;&lt;w:dontGrowAutofit/&gt;&lt;/w:compat&gt;&lt;wsp:rsids&gt;&lt;wsp:rsidRoot wsp:val=&quot;00882373&quot;/&gt;&lt;wsp:rsid wsp:val=&quot;00001961&quot;/&gt;&lt;wsp:rsid wsp:val=&quot;0001694A&quot;/&gt;&lt;wsp:rsid wsp:val=&quot;00036453&quot;/&gt;&lt;wsp:rsid wsp:val=&quot;000376C1&quot;/&gt;&lt;wsp:rsid wsp:val=&quot;000377D9&quot;/&gt;&lt;wsp:rsid wsp:val=&quot;00074F20&quot;/&gt;&lt;wsp:rsid wsp:val=&quot;0010411B&quot;/&gt;&lt;wsp:rsid wsp:val=&quot;00166D1B&quot;/&gt;&lt;wsp:rsid wsp:val=&quot;00197CA5&quot;/&gt;&lt;wsp:rsid wsp:val=&quot;001A14C6&quot;/&gt;&lt;wsp:rsid wsp:val=&quot;001B280F&quot;/&gt;&lt;wsp:rsid wsp:val=&quot;001F1FB4&quot;/&gt;&lt;wsp:rsid wsp:val=&quot;00221DA6&quot;/&gt;&lt;wsp:rsid wsp:val=&quot;00256D6E&quot;/&gt;&lt;wsp:rsid wsp:val=&quot;0027320C&quot;/&gt;&lt;wsp:rsid wsp:val=&quot;00282FCB&quot;/&gt;&lt;wsp:rsid wsp:val=&quot;00290362&quot;/&gt;&lt;wsp:rsid wsp:val=&quot;002B554C&quot;/&gt;&lt;wsp:rsid wsp:val=&quot;002C4423&quot;/&gt;&lt;wsp:rsid wsp:val=&quot;00302356&quot;/&gt;&lt;wsp:rsid wsp:val=&quot;00316761&quot;/&gt;&lt;wsp:rsid wsp:val=&quot;0033095E&quot;/&gt;&lt;wsp:rsid wsp:val=&quot;0037554F&quot;/&gt;&lt;wsp:rsid wsp:val=&quot;00387186&quot;/&gt;&lt;wsp:rsid wsp:val=&quot;00397D95&quot;/&gt;&lt;wsp:rsid wsp:val=&quot;003B1342&quot;/&gt;&lt;wsp:rsid wsp:val=&quot;003D5BBC&quot;/&gt;&lt;wsp:rsid wsp:val=&quot;003D6AB8&quot;/&gt;&lt;wsp:rsid wsp:val=&quot;003D7D0B&quot;/&gt;&lt;wsp:rsid wsp:val=&quot;00442202&quot;/&gt;&lt;wsp:rsid wsp:val=&quot;004D340D&quot;/&gt;&lt;wsp:rsid wsp:val=&quot;00525C6A&quot;/&gt;&lt;wsp:rsid wsp:val=&quot;00572465&quot;/&gt;&lt;wsp:rsid wsp:val=&quot;00586EDA&quot;/&gt;&lt;wsp:rsid wsp:val=&quot;005B53AA&quot;/&gt;&lt;wsp:rsid wsp:val=&quot;005E01E7&quot;/&gt;&lt;wsp:rsid wsp:val=&quot;005E5EC6&quot;/&gt;&lt;wsp:rsid wsp:val=&quot;006677AA&quot;/&gt;&lt;wsp:rsid wsp:val=&quot;0068574D&quot;/&gt;&lt;wsp:rsid wsp:val=&quot;006D2580&quot;/&gt;&lt;wsp:rsid wsp:val=&quot;006D538D&quot;/&gt;&lt;wsp:rsid wsp:val=&quot;00724BBE&quot;/&gt;&lt;wsp:rsid wsp:val=&quot;00766A9F&quot;/&gt;&lt;wsp:rsid wsp:val=&quot;00775D88&quot;/&gt;&lt;wsp:rsid wsp:val=&quot;0080328A&quot;/&gt;&lt;wsp:rsid wsp:val=&quot;00813FAF&quot;/&gt;&lt;wsp:rsid wsp:val=&quot;008567F2&quot;/&gt;&lt;wsp:rsid wsp:val=&quot;00865DF9&quot;/&gt;&lt;wsp:rsid wsp:val=&quot;00876291&quot;/&gt;&lt;wsp:rsid wsp:val=&quot;00882373&quot;/&gt;&lt;wsp:rsid wsp:val=&quot;008C4A63&quot;/&gt;&lt;wsp:rsid wsp:val=&quot;008D1774&quot;/&gt;&lt;wsp:rsid wsp:val=&quot;0091730D&quot;/&gt;&lt;wsp:rsid wsp:val=&quot;009268F4&quot;/&gt;&lt;wsp:rsid wsp:val=&quot;00926A09&quot;/&gt;&lt;wsp:rsid wsp:val=&quot;009413B5&quot;/&gt;&lt;wsp:rsid wsp:val=&quot;009A5B2B&quot;/&gt;&lt;wsp:rsid wsp:val=&quot;009B308D&quot;/&gt;&lt;wsp:rsid wsp:val=&quot;009D067D&quot;/&gt;&lt;wsp:rsid wsp:val=&quot;009D79DF&quot;/&gt;&lt;wsp:rsid wsp:val=&quot;009E4AE7&quot;/&gt;&lt;wsp:rsid wsp:val=&quot;009F25C3&quot;/&gt;&lt;wsp:rsid wsp:val=&quot;009F73A1&quot;/&gt;&lt;wsp:rsid wsp:val=&quot;00A146F4&quot;/&gt;&lt;wsp:rsid wsp:val=&quot;00A15973&quot;/&gt;&lt;wsp:rsid wsp:val=&quot;00A55F7B&quot;/&gt;&lt;wsp:rsid wsp:val=&quot;00A81898&quot;/&gt;&lt;wsp:rsid wsp:val=&quot;00AA06EB&quot;/&gt;&lt;wsp:rsid wsp:val=&quot;00AB27EF&quot;/&gt;&lt;wsp:rsid wsp:val=&quot;00B1384B&quot;/&gt;&lt;wsp:rsid wsp:val=&quot;00B65DA8&quot;/&gt;&lt;wsp:rsid wsp:val=&quot;00B80CF8&quot;/&gt;&lt;wsp:rsid wsp:val=&quot;00BB5FD0&quot;/&gt;&lt;wsp:rsid wsp:val=&quot;00BD0F48&quot;/&gt;&lt;wsp:rsid wsp:val=&quot;00BD5BC7&quot;/&gt;&lt;wsp:rsid wsp:val=&quot;00BE1D24&quot;/&gt;&lt;wsp:rsid wsp:val=&quot;00C0458A&quot;/&gt;&lt;wsp:rsid wsp:val=&quot;00C2494F&quot;/&gt;&lt;wsp:rsid wsp:val=&quot;00D036BD&quot;/&gt;&lt;wsp:rsid wsp:val=&quot;00D0718D&quot;/&gt;&lt;wsp:rsid wsp:val=&quot;00D1554B&quot;/&gt;&lt;wsp:rsid wsp:val=&quot;00D2157D&quot;/&gt;&lt;wsp:rsid wsp:val=&quot;00D66C87&quot;/&gt;&lt;wsp:rsid wsp:val=&quot;00D84372&quot;/&gt;&lt;wsp:rsid wsp:val=&quot;00DA64C9&quot;/&gt;&lt;wsp:rsid wsp:val=&quot;00E36A08&quot;/&gt;&lt;wsp:rsid wsp:val=&quot;00E523FA&quot;/&gt;&lt;wsp:rsid wsp:val=&quot;00E554F8&quot;/&gt;&lt;wsp:rsid wsp:val=&quot;00E64A40&quot;/&gt;&lt;wsp:rsid wsp:val=&quot;00ED45F2&quot;/&gt;&lt;wsp:rsid wsp:val=&quot;00EF312C&quot;/&gt;&lt;wsp:rsid wsp:val=&quot;00F24BAE&quot;/&gt;&lt;wsp:rsid wsp:val=&quot;00F442C3&quot;/&gt;&lt;wsp:rsid wsp:val=&quot;00F5414F&quot;/&gt;&lt;wsp:rsid wsp:val=&quot;00F71C06&quot;/&gt;&lt;wsp:rsid wsp:val=&quot;00F72771&quot;/&gt;&lt;wsp:rsid wsp:val=&quot;00FA4559&quot;/&gt;&lt;wsp:rsid wsp:val=&quot;00FB3F63&quot;/&gt;&lt;wsp:rsid wsp:val=&quot;00FD0061&quot;/&gt;&lt;wsp:rsid wsp:val=&quot;00FF1675&quot;/&gt;&lt;/wsp:rsids&gt;&lt;/w:docPr&gt;&lt;w:body&gt;&lt;wx:sect&gt;&lt;w:p wsp:rsidR=&quot;00D036BD&quot; wsp:rsidRPr=&quot;00D036BD&quot; wsp:rsidRDefault=&quot;00D036BD&quot; wsp:rsidP=&quot;00D036BD&quot;&gt;&lt;m:oMathPara&gt;&lt;m:oMath&gt;&lt;m:r&gt;&lt;w:rPr&gt;&lt;w:rStyle w:val=&quot;katex-mathml&quot;/&gt;&lt;w:rFonts w:ascii=&quot;Cambria Math&quot; w:h-ansi=&quot;Cambria Math&quot;/&gt;&lt;wx:font wx:val=&quot;Cambria Math&quot;/&gt;&lt;w:i/&gt;&lt;w:i-cs/&gt;&lt;w:color w:val=&quot;000000&quot;/&gt;&lt;/w:rPr&gt;&lt;m:t&gt;P(guess=j)=&lt;/m:t&gt;&lt;/m:r&gt;&lt;m:f&gt;&lt;m:fPr&gt;&lt;m:ctrlPr&gt;&lt;w:rPr&gt;&lt;w:rStyle w:val=&quot;katex-mathml&quot;/&gt;&lt;w:rFonts w:ascii=&quot;Cambria Math&quot; w:h-ansi=&quot;Cambria Math&quot;/&gt;&lt;wx:font wx:val=&quot;Cambria Math&quot;/&gt;&lt;w:i/&gt;&lt;w:i-cs/&gt;&lt;w:color w:val=&quot;000000&quot;/&gt;&lt;/w:rPr&gt;&lt;/m:ctrlPr&gt;&lt;/m:fPr&gt;&lt;m:num&gt;&lt;m:r&gt;&lt;w:rPr&gt;&lt;w:rStyle w:val=&quot;katex-mathml&quot;/&gt;&lt;w:rFonts w:ascii=&quot;Cambria Math&quot; w:h-ansi=&quot;Cambria Math&quot;/&gt;&lt;wx:font wx:val=&quot;Cambria Math&quot;/&gt;&lt;w:i/&gt;&lt;w:i-cs/&gt;&lt;w:color w:val=&quot;000000&quot;/&gt;&lt;/w:rPr&gt;&lt;m:t&gt;1&lt;/m:t&gt;&lt;/m:r&gt;&lt;/m:num&gt;&lt;m:den&gt;&lt;m:r&gt;&lt;w:rPr&gt;&lt;w:rStyle w:val=&quot;katex-mathml&quot;/&gt;&lt;w:rFonts w:ascii=&quot;Cambria Math&quot; w:h-ansi=&quot;Cambria Math&quot;/&gt;&lt;wx:font wx:val=&quot;Cambria Math&quot;/&gt;&lt;w:i/&gt;&lt;w:i-cs/&gt;&lt;w:color w:val=&quot;000000&quot;/&gt;&lt;/w:rPr&gt;&lt;m:t&gt;n&lt;/m:t&gt;&lt;/m:r&gt;&lt;/m:den&gt;&lt;/m:f&gt;&lt;m:r&gt;&lt;w:rPr&gt;&lt;w:rStyle w:val=&quot;katex-mathml&quot;/&gt;&lt;w:rFonts w:ascii=&quot;Cambria Math&quot; w:h-ansi=&quot;Cambria Math&quot;/&gt;&lt;wx:font wx:val=&quot;Cambria Math&quot;/&gt;&lt;w:i/&gt;&lt;w:i-cs/&gt;&lt;w:color w:val=&quot;000000&quot;/&gt;&lt;/w:rPr&gt;&lt;m:t&gt;  for¬†j=1,‚Ä¶,n.&lt;/m:t&gt;&lt;/m:r&gt;&lt;/m:oMath&gt;&lt;/m:oMathPara&gt;&lt;/w:p&gt;&lt;w:sectPr wsp:rsidR=&quot;00000000&quot; wsp:rsidRPr=&quot;00D036BD&quot;&gt;&lt;w:pgSz w:w=&quot;12240&quot; w:h=&quot;15840&quot;/&gt;&lt;w:pgMar w:top=&quot;1440&quot; w:right=&quot;1440&quot; w:bottom=&quot;1440&quot; w:left=&quot;1440&quot; w:header=&quot;720&quot; w:footer=&quot;720&quot; w:gutter=&quot;0&quot;/&gt;&lt;w:cols w:space=&quot;720&quot;/&gt;&lt;/w:sectPr&gt;&lt;/wx:sect&gt;&lt;/w:body&gt;&lt;/w:wordDocument&gt;">
             <v:imagedata r:id="rId38" o:title="" chromakey="white"/>
           </v:shape>
         </w:pict>
@@ -21508,8 +21951,8 @@
           <w:noProof/>
         </w:rPr>
         <w:lastRenderedPageBreak/>
-        <w:pict w14:anchorId="4741AFF7">
-          <v:shape id="_x0000_i1037" type="#_x0000_t75" alt="" style="width:381pt;height:28pt;mso-width-percent:0;mso-height-percent:0;mso-width-percent:0;mso-height-percent:0" equationxml="&lt;?xml version=&quot;1.0&quot; encoding=&quot;UTF-8&quot; standalone=&quot;yes&quot;?&gt;&#13;&#13;&#13;&#13;&#13;&#13;&#10;&lt;?mso-application progid=&quot;Word.Document&quot;?&gt;&#13;&#13;&#13;&#13;&#13;&#13;&#10;&lt;w:wordDocument xmlns:aml=&quot;http://schemas.microsoft.com/aml/2001/core&quot; xmlns:wpc=&quot;http://schemas.microsoft.com/office/word/2010/wordprocessingCanvas&quot; xmlns:cx=&quot;http://schemas.microsoft.com/office/drawing/2014/chartex&quot; xmlns:cx1=&quot;http://schemas.microsoft.com/office/drawing/2015/9/8/chartex&quot; xmlns:cx2=&quot;http://schemas.microsoft.com/office/drawing/2015/10/21/chartex&quot; xmlns:cx3=&quot;http://schemas.microsoft.com/office/drawing/2016/5/9/chartex&quot; xmlns:cx4=&quot;http://schemas.microsoft.com/office/drawing/2016/5/10/chartex&quot; xmlns:cx5=&quot;http://schemas.microsoft.com/office/drawing/2016/5/11/chartex&quot; xmlns:cx6=&quot;http://schemas.microsoft.com/office/drawing/2016/5/12/chartex&quot; xmlns:cx7=&quot;http://schemas.microsoft.com/office/drawing/2016/5/13/chartex&quot; xmlns:cx8=&quot;http://schemas.microsoft.com/office/drawing/2016/5/14/chartex&quot; xmlns:cr=&quot;http://schemas.microsoft.com/office/comments/2020/reactions&quot; xmlns:dt=&quot;uuid:C2F41010-65B3-11d1-A29F-00AA00C14882&quot; xmlns:mc=&quot;http://schemas.openxmlformats.org/markup-compatibility/2006&quot; xmlns:aink=&quot;http://schemas.microsoft.com/office/drawing/2016/ink&quot; xmlns:am3d=&quot;http://schemas.microsoft.com/office/drawing/2017/model3d&quot; xmlns:o=&quot;urn:schemas-microsoft-com:office:office&quot; xmlns:oel=&quot;http://schemas.microsoft.com/office/2019/extlst&quot; xmlns:m=&quot;http://schemas.openxmlformats.org/officeDocument/2006/math&quot; xmlns:v=&quot;urn:schemas-microsoft-com:vml&quot; xmlns:w10=&quot;urn:schemas-microsoft-com:office:word&quot; xmlns:w=&quot;http://schemas.microsoft.com/office/word/2003/wordml&quot; xmlns:wx=&quot;http://schemas.microsoft.com/office/word/2003/auxHint&quot; xmlns:wne=&quot;http://schemas.microsoft.com/office/word/2006/wordml&quot; xmlns:wsp=&quot;http://schemas.microsoft.com/office/word/2003/wordml/sp2&quot; xmlns:sl=&quot;http://schemas.microsoft.com/schemaLibrary/2003/core&quot; w:macrosPresent=&quot;no&quot; w:embeddedObjPresent=&quot;no&quot; w:ocxPresent=&quot;no&quot; xml:space=&quot;preserve&quot;&gt;&lt;w:ignoreSubtree w:val=&quot;http://schemas.microsoft.com/office/word/2003/wordml/sp2&quot;/&gt;&lt;o:DocumentProperties&gt;&lt;o:Version&gt;16&lt;/o:Version&gt;&lt;/o:DocumentProperties&gt;&lt;w:shapeDefaults&gt;&lt;o:shapedefaults v:ext=&quot;edit&quot; spidmax=&quot;1026&quot;/&gt;&lt;o:shapelayout v:ext=&quot;edit&quot;&gt;&lt;o:idmap v:ext=&quot;edit&quot; data=&quot;1&quot;/&gt;&lt;/o:shapelayout&gt;&lt;/w:shapeDefaults&gt;&lt;w:docPr&gt;&lt;w:view w:val=&quot;print&quot;/&gt;&lt;w:zoom w:percent=&quot;232&quot;/&gt;&lt;w:doNotEmbedSystemFonts/&gt;&lt;w:defaultTabStop w:val=&quot;708&quot;/&gt;&lt;w:hyphenationZone w:val=&quot;425&quot;/&gt;&lt;w:punctuationKerning/&gt;&lt;w:characterSpacingControl w:val=&quot;DontCompress&quot;/&gt;&lt;w:optimizeForBrowser/&gt;&lt;w:allowPNG/&gt;&lt;w:validateAgainstSchema/&gt;&lt;w:saveInvalidXML w:val=&quot;off&quot;/&gt;&lt;w:ignoreMixedContent w:val=&quot;off&quot;/&gt;&lt;w:alwaysShowPlaceholderText w:val=&quot;off&quot;/&gt;&lt;w:compat&gt;&lt;w:breakWrappedTables/&gt;&lt;w:snapToGridInCell/&gt;&lt;w:wrapTextWithPunct/&gt;&lt;w:useAsianBreakRules/&gt;&lt;w:dontGrowAutofit/&gt;&lt;/w:compat&gt;&lt;wsp:rsids&gt;&lt;wsp:rsidRoot wsp:val=&quot;00882373&quot;/&gt;&lt;wsp:rsid wsp:val=&quot;00001961&quot;/&gt;&lt;wsp:rsid wsp:val=&quot;0001694A&quot;/&gt;&lt;wsp:rsid wsp:val=&quot;00036453&quot;/&gt;&lt;wsp:rsid wsp:val=&quot;000376C1&quot;/&gt;&lt;wsp:rsid wsp:val=&quot;000377D9&quot;/&gt;&lt;wsp:rsid wsp:val=&quot;00074F20&quot;/&gt;&lt;wsp:rsid wsp:val=&quot;0010411B&quot;/&gt;&lt;wsp:rsid wsp:val=&quot;00166D1B&quot;/&gt;&lt;wsp:rsid wsp:val=&quot;00197CA5&quot;/&gt;&lt;wsp:rsid wsp:val=&quot;001A14C6&quot;/&gt;&lt;wsp:rsid wsp:val=&quot;001B280F&quot;/&gt;&lt;wsp:rsid wsp:val=&quot;001F1FB4&quot;/&gt;&lt;wsp:rsid wsp:val=&quot;00221DA6&quot;/&gt;&lt;wsp:rsid wsp:val=&quot;00256D6E&quot;/&gt;&lt;wsp:rsid wsp:val=&quot;0027320C&quot;/&gt;&lt;wsp:rsid wsp:val=&quot;00282FCB&quot;/&gt;&lt;wsp:rsid wsp:val=&quot;00290362&quot;/&gt;&lt;wsp:rsid wsp:val=&quot;002B554C&quot;/&gt;&lt;wsp:rsid wsp:val=&quot;002C4423&quot;/&gt;&lt;wsp:rsid wsp:val=&quot;00302356&quot;/&gt;&lt;wsp:rsid wsp:val=&quot;00316761&quot;/&gt;&lt;wsp:rsid wsp:val=&quot;0033095E&quot;/&gt;&lt;wsp:rsid wsp:val=&quot;0037554F&quot;/&gt;&lt;wsp:rsid wsp:val=&quot;00387186&quot;/&gt;&lt;wsp:rsid wsp:val=&quot;00397D95&quot;/&gt;&lt;wsp:rsid wsp:val=&quot;003B1342&quot;/&gt;&lt;wsp:rsid wsp:val=&quot;003D5BBC&quot;/&gt;&lt;wsp:rsid wsp:val=&quot;003D6AB8&quot;/&gt;&lt;wsp:rsid wsp:val=&quot;003D7D0B&quot;/&gt;&lt;wsp:rsid wsp:val=&quot;00442202&quot;/&gt;&lt;wsp:rsid wsp:val=&quot;004713B3&quot;/&gt;&lt;wsp:rsid wsp:val=&quot;004D340D&quot;/&gt;&lt;wsp:rsid wsp:val=&quot;00525C6A&quot;/&gt;&lt;wsp:rsid wsp:val=&quot;00572465&quot;/&gt;&lt;wsp:rsid wsp:val=&quot;00586EDA&quot;/&gt;&lt;wsp:rsid wsp:val=&quot;005B53AA&quot;/&gt;&lt;wsp:rsid wsp:val=&quot;005E01E7&quot;/&gt;&lt;wsp:rsid wsp:val=&quot;005E5EC6&quot;/&gt;&lt;wsp:rsid wsp:val=&quot;006677AA&quot;/&gt;&lt;wsp:rsid wsp:val=&quot;0068574D&quot;/&gt;&lt;wsp:rsid wsp:val=&quot;006D2580&quot;/&gt;&lt;wsp:rsid wsp:val=&quot;006D538D&quot;/&gt;&lt;wsp:rsid wsp:val=&quot;00724BBE&quot;/&gt;&lt;wsp:rsid wsp:val=&quot;00766A9F&quot;/&gt;&lt;wsp:rsid wsp:val=&quot;00775D88&quot;/&gt;&lt;wsp:rsid wsp:val=&quot;0080328A&quot;/&gt;&lt;wsp:rsid wsp:val=&quot;00813FAF&quot;/&gt;&lt;wsp:rsid wsp:val=&quot;008567F2&quot;/&gt;&lt;wsp:rsid wsp:val=&quot;00865DF9&quot;/&gt;&lt;wsp:rsid wsp:val=&quot;00876291&quot;/&gt;&lt;wsp:rsid wsp:val=&quot;00882373&quot;/&gt;&lt;wsp:rsid wsp:val=&quot;008C4A63&quot;/&gt;&lt;wsp:rsid wsp:val=&quot;008D1774&quot;/&gt;&lt;wsp:rsid wsp:val=&quot;0091730D&quot;/&gt;&lt;wsp:rsid wsp:val=&quot;009268F4&quot;/&gt;&lt;wsp:rsid wsp:val=&quot;00926A09&quot;/&gt;&lt;wsp:rsid wsp:val=&quot;009413B5&quot;/&gt;&lt;wsp:rsid wsp:val=&quot;009A5B2B&quot;/&gt;&lt;wsp:rsid wsp:val=&quot;009B308D&quot;/&gt;&lt;wsp:rsid wsp:val=&quot;009D067D&quot;/&gt;&lt;wsp:rsid wsp:val=&quot;009D79DF&quot;/&gt;&lt;wsp:rsid wsp:val=&quot;009E4AE7&quot;/&gt;&lt;wsp:rsid wsp:val=&quot;009F25C3&quot;/&gt;&lt;wsp:rsid wsp:val=&quot;009F73A1&quot;/&gt;&lt;wsp:rsid wsp:val=&quot;00A146F4&quot;/&gt;&lt;wsp:rsid wsp:val=&quot;00A15973&quot;/&gt;&lt;wsp:rsid wsp:val=&quot;00A55F7B&quot;/&gt;&lt;wsp:rsid wsp:val=&quot;00A81898&quot;/&gt;&lt;wsp:rsid wsp:val=&quot;00AA06EB&quot;/&gt;&lt;wsp:rsid wsp:val=&quot;00AB27EF&quot;/&gt;&lt;wsp:rsid wsp:val=&quot;00B1384B&quot;/&gt;&lt;wsp:rsid wsp:val=&quot;00B65DA8&quot;/&gt;&lt;wsp:rsid wsp:val=&quot;00B80CF8&quot;/&gt;&lt;wsp:rsid wsp:val=&quot;00BB5FD0&quot;/&gt;&lt;wsp:rsid wsp:val=&quot;00BD0F48&quot;/&gt;&lt;wsp:rsid wsp:val=&quot;00BD5BC7&quot;/&gt;&lt;wsp:rsid wsp:val=&quot;00BE1D24&quot;/&gt;&lt;wsp:rsid wsp:val=&quot;00C0458A&quot;/&gt;&lt;wsp:rsid wsp:val=&quot;00C2494F&quot;/&gt;&lt;wsp:rsid wsp:val=&quot;00D0718D&quot;/&gt;&lt;wsp:rsid wsp:val=&quot;00D1554B&quot;/&gt;&lt;wsp:rsid wsp:val=&quot;00D2157D&quot;/&gt;&lt;wsp:rsid wsp:val=&quot;00D66C87&quot;/&gt;&lt;wsp:rsid wsp:val=&quot;00D84372&quot;/&gt;&lt;wsp:rsid wsp:val=&quot;00DA64C9&quot;/&gt;&lt;wsp:rsid wsp:val=&quot;00E36A08&quot;/&gt;&lt;wsp:rsid wsp:val=&quot;00E523FA&quot;/&gt;&lt;wsp:rsid wsp:val=&quot;00E554F8&quot;/&gt;&lt;wsp:rsid wsp:val=&quot;00E64A40&quot;/&gt;&lt;wsp:rsid wsp:val=&quot;00ED45F2&quot;/&gt;&lt;wsp:rsid wsp:val=&quot;00EF312C&quot;/&gt;&lt;wsp:rsid wsp:val=&quot;00F24BAE&quot;/&gt;&lt;wsp:rsid wsp:val=&quot;00F442C3&quot;/&gt;&lt;wsp:rsid wsp:val=&quot;00F5414F&quot;/&gt;&lt;wsp:rsid wsp:val=&quot;00F71C06&quot;/&gt;&lt;wsp:rsid wsp:val=&quot;00F72771&quot;/&gt;&lt;wsp:rsid wsp:val=&quot;00FA4559&quot;/&gt;&lt;wsp:rsid wsp:val=&quot;00FB3F63&quot;/&gt;&lt;wsp:rsid wsp:val=&quot;00FD0061&quot;/&gt;&lt;wsp:rsid wsp:val=&quot;00FF1675&quot;/&gt;&lt;/wsp:rsids&gt;&lt;/w:docPr&gt;&lt;w:body&gt;&lt;wx:sect&gt;&lt;w:p wsp:rsidR=&quot;004713B3&quot; wsp:rsidRPr=&quot;004713B3&quot; wsp:rsidRDefault=&quot;004713B3&quot; wsp:rsidP=&quot;004713B3&quot;&gt;&lt;m:oMathPara&gt;&lt;m:oMath&gt;&lt;m:r&gt;&lt;w:rPr&gt;&lt;w:rStyle w:val=&quot;katex-mathml&quot;/&gt;&lt;w:rFonts w:ascii=&quot;Cambria Math&quot; w:h-ansi=&quot;Cambria Math&quot;/&gt;&lt;wx:font wx:val=&quot;Cambria Math&quot;/&gt;&lt;w:i/&gt;&lt;w:i-cs/&gt;&lt;w:color w:val=&quot;000000&quot;/&gt;&lt;/w:rPr&gt;&lt;m:t&gt;P(true=i‚ÄÖ‚Ää&lt;/m:t&gt;&lt;/m:r&gt;&lt;m:r&gt;&lt;w:rPr&gt;&lt;w:rStyle w:val=&quot;katex-mathml&quot;/&gt;&lt;w:rFonts w:ascii=&quot;Cambria Math&quot; w:h-ansi=&quot;Cambria Math&quot; w:cs=&quot;Cambria Math&quot;/&gt;&lt;wx:font wx:val=&quot;Cambria Math&quot;/&gt;&lt;w:i/&gt;&lt;w:i-cs/&gt;&lt;w:color w:val=&quot;000000&quot;/&gt;&lt;/w:rPr&gt;&lt;m:t&gt;‚àß&lt;/m:t&gt;&lt;/m:r&gt;&lt;m:r&gt;&lt;w:rPr&gt;&lt;w:rStyle w:val=&quot;katex-mathml&quot;/&gt;&lt;w:rFonts w:ascii=&quot;Cambria Math&quot; w:h-ansi=&quot;Cambria Math&quot;/&gt;&lt;wx:font wx:val=&quot;Cambria Math&quot;/&gt;&lt;w:i/&gt;&lt;w:i-cs/&gt;&lt;w:color w:val=&quot;000000&quot;/&gt;&lt;/w:rPr&gt;&lt;m:t&gt;‚ÄÖ‚Ääguess=j)=P(true=i)‚ÄÖ‚Ää√ó‚ÄÖ‚ÄäP(guess=j)=&lt;/m:t&gt;&lt;/m:r&gt;&lt;m:f&gt;&lt;m:fPr&gt;&lt;m:ctrlPr&gt;&lt;w:rPr&gt;&lt;w:rStyle w:val=&quot;katex-mathml&quot;/&gt;&lt;w:rFonts w:ascii=&quot;Cambria Math&quot; w:h-ansi=&quot;Cambria Math&quot;/&gt;&lt;wx:font wx:val=&quot;Cambria Math&quot;/&gt;&lt;w:i/&gt;&lt;w:i-cs/&gt;&lt;w:color w:val=&quot;000000&quot;/&gt;&lt;/w:rPr&gt;&lt;/m:ctrlPr&gt;&lt;/m:fPr&gt;&lt;m:num&gt;&lt;m:r&gt;&lt;w:rPr&gt;&lt;w:rStyle w:val=&quot;katex-mathml&quot;/&gt;&lt;w:rFonts w:ascii=&quot;Cambria Math&quot; w:h-ansi=&quot;Cambria Math&quot;/&gt;&lt;wx:font wx:val=&quot;Cambria Math&quot;/&gt;&lt;w:i/&gt;&lt;w:i-cs/&gt;&lt;w:color w:val=&quot;000000&quot;/&gt;&lt;/w:rPr&gt;&lt;m:t&gt;1&lt;/m:t&gt;&lt;/m:r&gt;&lt;/m:num&gt;&lt;m:den&gt;&lt;m:r&gt;&lt;w:rPr&gt;&lt;w:rStyle w:val=&quot;katex-mathml&quot;/&gt;&lt;w:rFonts w:ascii=&quot;Cambria Math&quot; w:h-ansi=&quot;Cambria Math&quot;/&gt;&lt;wx:font wx:val=&quot;Cambria Math&quot;/&gt;&lt;w:i/&gt;&lt;w:i-cs/&gt;&lt;w:color w:val=&quot;000000&quot;/&gt;&lt;/w:rPr&gt;&lt;m:t&gt;n&lt;/m:t&gt;&lt;/m:r&gt;&lt;/m:den&gt;&lt;/m:f&gt;&lt;m:r&gt;&lt;w:rPr&gt;&lt;w:rStyle w:val=&quot;katex-mathml&quot;/&gt;&lt;w:rFonts w:ascii=&quot;Cambria Math&quot; w:h-ansi=&quot;Cambria Math&quot;/&gt;&lt;wx:font wx:val=&quot;Cambria Math&quot;/&gt;&lt;w:i/&gt;&lt;w:i-cs/&gt;&lt;w:color w:val=&quot;000000&quot;/&gt;&lt;/w:rPr&gt;&lt;m:t&gt;‚ÄÖ‚Ää√ó‚ÄÖ‚Ää&lt;/m:t&gt;&lt;/m:r&gt;&lt;m:f&gt;&lt;m:fPr&gt;&lt;m:ctrlPr&gt;&lt;w:rPr&gt;&lt;w:rStyle w:val=&quot;katex-mathml&quot;/&gt;&lt;w:rFonts w:ascii=&quot;Cambria Math&quot; w:h-ansi=&quot;Cambria Math&quot;/&gt;&lt;wx:font wx:val=&quot;Cambria Math&quot;/&gt;&lt;w:i/&gt;&lt;w:i-cs/&gt;&lt;w:color w:val=&quot;000000&quot;/&gt;&lt;/w:rPr&gt;&lt;/m:ctrlPr&gt;&lt;/m:fPr&gt;&lt;m:num&gt;&lt;m:r&gt;&lt;w:rPr&gt;&lt;w:rStyle w:val=&quot;katex-mathml&quot;/&gt;&lt;w:rFonts w:ascii=&quot;Cambria Math&quot; w:h-ansi=&quot;Cambria Math&quot;/&gt;&lt;wx:font wx:val=&quot;Cambria Math&quot;/&gt;&lt;w:i/&gt;&lt;w:i-cs/&gt;&lt;w:color w:val=&quot;000000&quot;/&gt;&lt;/w:rPr&gt;&lt;m:t&gt;1&lt;/m:t&gt;&lt;/m:r&gt;&lt;/m:num&gt;&lt;m:den&gt;&lt;m:r&gt;&lt;w:rPr&gt;&lt;w:rStyle w:val=&quot;katex-mathml&quot;/&gt;&lt;w:rFonts w:ascii=&quot;Cambria Math&quot; w:h-ansi=&quot;Cambria Math&quot;/&gt;&lt;wx:font wx:val=&quot;Cambria Math&quot;/&gt;&lt;w:i/&gt;&lt;w:i-cs/&gt;&lt;w:color w:val=&quot;000000&quot;/&gt;&lt;/w:rPr&gt;&lt;m:t&gt;n&lt;/m:t&gt;&lt;/m:r&gt;&lt;/m:den&gt;&lt;/m:f&gt;&lt;m:r&gt;&lt;w:rPr&gt;&lt;w:rStyle w:val=&quot;katex-mathml&quot;/&gt;&lt;w:rFonts w:ascii=&quot;Cambria Math&quot; w:h-ansi=&quot;Cambria Math&quot;/&gt;&lt;wx:font wx:val=&quot;Cambria Math&quot;/&gt;&lt;w:i/&gt;&lt;w:i-cs/&gt;&lt;w:color w:val=&quot;000000&quot;/&gt;&lt;/w:rPr&gt;&lt;m:t&gt;=&lt;/m:t&gt;&lt;/m:r&gt;&lt;m:f&gt;&lt;m:fPr&gt;&lt;m:ctrlPr&gt;&lt;w:rPr&gt;&lt;w:rStyle w:val=&quot;katex-mathml&quot;/&gt;&lt;w:rFonts w:ascii=&quot;Cambria Math&quot; w:h-ansi=&quot;Cambria Math&quot;/&gt;&lt;wx:font wx:val=&quot;Cambria Math&quot;/&gt;&lt;w:i/&gt;&lt;w:i-cs/&gt;&lt;w:color w:val=&quot;000000&quot;/&gt;&lt;/w:rPr&gt;&lt;/m:ctrlPr&gt;&lt;/m:fPr&gt;&lt;m:num&gt;&lt;m:r&gt;&lt;w:rPr&gt;&lt;w:rStyle w:val=&quot;katex-mathml&quot;/&gt;&lt;w:rFonts w:ascii=&quot;Cambria Math&quot; w:h-ansi=&quot;Cambria Math&quot;/&gt;&lt;wx:font wx:val=&quot;Cambria Math&quot;/&gt;&lt;w:i/&gt;&lt;w:i-cs/&gt;&lt;w:color w:val=&quot;000000&quot;/&gt;&lt;/w:rPr&gt;&lt;m:t&gt;1&lt;/m:t&gt;&lt;/m:r&gt;&lt;/m:num&gt;&lt;m:den&gt;&lt;m:sSup&gt;&lt;m:sSupPr&gt;&lt;m:ctrlPr&gt;&lt;w:rPr&gt;&lt;w:rStyle w:val=&quot;katex-mathml&quot;/&gt;&lt;w:rFonts w:ascii=&quot;Cambria Math&quot; w:h-ansi=&quot;Cambria Math&quot;/&gt;&lt;wx:font wx:val=&quot;Cambria Math&quot;/&gt;&lt;w:i/&gt;&lt;w:i-cs/&gt;&lt;w:color w:val=&quot;000000&quot;/&gt;&lt;/w:rPr&gt;&lt;/m:ctrlPr&gt;&lt;/m:sSupPr&gt;&lt;m:e&gt;&lt;m:r&gt;&lt;w:rPr&gt;&lt;w:rStyle w:val=&quot;katex-mathml&quot;/&gt;&lt;w:rFonts w:ascii=&quot;Cambria Math&quot; w:h-ansi=&quot;Cambria Math&quot;/&gt;&lt;wx:font wx:val=&quot;Cambria Math&quot;/&gt;&lt;w:i/&gt;&lt;w:i-cs/&gt;&lt;w:color w:val=&quot;000000&quot;/&gt;&lt;/w:rPr&gt;&lt;m:t&gt;n&lt;/m:t&gt;&lt;/m:r&gt;&lt;/m:e&gt;&lt;m:sup&gt;&lt;m:r&gt;&lt;w:rPr&gt;&lt;w:rStyle w:val=&quot;katex-mathml&quot;/&gt;&lt;w:rFonts w:ascii=&quot;Cambria Math&quot; w:h-ansi=&quot;Cambria Math&quot;/&gt;&lt;wx:font wx:val=&quot;Cambria Math&quot;/&gt;&lt;w:i/&gt;&lt;w:i-cs/&gt;&lt;w:color w:val=&quot;000000&quot;/&gt;&lt;/w:rPr&gt;&lt;m:t&gt;2&lt;/m:t&gt;&lt;/m:r&gt;&lt;/m:sup&gt;&lt;/m:sSup&gt;&lt;/m:den&gt;&lt;/m:f&gt;&lt;m:r&gt;&lt;w:rPr&gt;&lt;w:rStyle w:val=&quot;katex-mathml&quot;/&gt;&lt;w:rFonts w:ascii=&quot;Cambria Math&quot; w:h-ansi=&quot;Cambria Math&quot;/&gt;&lt;wx:font wx:val=&quot;Cambria Math&quot;/&gt;&lt;w:i/&gt;&lt;w:i-cs/&gt;&lt;w:color w:val=&quot;000000&quot;/&gt;&lt;/w:rPr&gt;&lt;m:t&gt;.&lt;/m:t&gt;&lt;/m:r&gt;&lt;/m:oMath&gt;&lt;/m:oMathPara&gt;&lt;/w:p&gt;&lt;w:sectPr wsp:rsidR=&quot;00000000&quot; wsp:rsidRPr=&quot;004713B3&quot;&gt;&lt;w:pgSz w:w=&quot;12240&quot; w:h=&quot;15840&quot;/&gt;&lt;w:pgMar w:top=&quot;1440&quot; w:right=&quot;1440&quot; w:bottom=&quot;1440&quot; w:left=&quot;1440&quot; w:header=&quot;720&quot; w:footer=&quot;720&quot; w:gutter=&quot;0&quot;/&gt;&lt;w:cols w:space=&quot;720&quot;/&gt;&lt;/w:sectPr&gt;&lt;/wx:sect&gt;&lt;/w:body&gt;&lt;/w:wordDocument&gt;">
+        <w:pict w14:anchorId="4D2A7AA6">
+          <v:shape id="_x0000_i1037" type="#_x0000_t75" alt="" style="width:381pt;height:28.1pt;mso-width-percent:0;mso-height-percent:0;mso-width-percent:0;mso-height-percent:0" equationxml="&lt;?xml version=&quot;1.0&quot; encoding=&quot;UTF-8&quot; standalone=&quot;yes&quot;?&gt;&#13;&#13;&#13;&#13;&#13;&#13;&#13;&#10;&lt;?mso-application progid=&quot;Word.Document&quot;?&gt;&#13;&#13;&#13;&#13;&#13;&#13;&#13;&#10;&lt;w:wordDocument xmlns:aml=&quot;http://schemas.microsoft.com/aml/2001/core&quot; xmlns:wpc=&quot;http://schemas.microsoft.com/office/word/2010/wordprocessingCanvas&quot; xmlns:cx=&quot;http://schemas.microsoft.com/office/drawing/2014/chartex&quot; xmlns:cx1=&quot;http://schemas.microsoft.com/office/drawing/2015/9/8/chartex&quot; xmlns:cx2=&quot;http://schemas.microsoft.com/office/drawing/2015/10/21/chartex&quot; xmlns:cx3=&quot;http://schemas.microsoft.com/office/drawing/2016/5/9/chartex&quot; xmlns:cx4=&quot;http://schemas.microsoft.com/office/drawing/2016/5/10/chartex&quot; xmlns:cx5=&quot;http://schemas.microsoft.com/office/drawing/2016/5/11/chartex&quot; xmlns:cx6=&quot;http://schemas.microsoft.com/office/drawing/2016/5/12/chartex&quot; xmlns:cx7=&quot;http://schemas.microsoft.com/office/drawing/2016/5/13/chartex&quot; xmlns:cx8=&quot;http://schemas.microsoft.com/office/drawing/2016/5/14/chartex&quot; xmlns:cr=&quot;http://schemas.microsoft.com/office/comments/2020/reactions&quot; xmlns:dt=&quot;uuid:C2F41010-65B3-11d1-A29F-00AA00C14882&quot; xmlns:mc=&quot;http://schemas.openxmlformats.org/markup-compatibility/2006&quot; xmlns:aink=&quot;http://schemas.microsoft.com/office/drawing/2016/ink&quot; xmlns:am3d=&quot;http://schemas.microsoft.com/office/drawing/2017/model3d&quot; xmlns:o=&quot;urn:schemas-microsoft-com:office:office&quot; xmlns:oel=&quot;http://schemas.microsoft.com/office/2019/extlst&quot; xmlns:m=&quot;http://schemas.openxmlformats.org/officeDocument/2006/math&quot; xmlns:v=&quot;urn:schemas-microsoft-com:vml&quot; xmlns:w10=&quot;urn:schemas-microsoft-com:office:word&quot; xmlns:w=&quot;http://schemas.microsoft.com/office/word/2003/wordml&quot; xmlns:wx=&quot;http://schemas.microsoft.com/office/word/2003/auxHint&quot; xmlns:wne=&quot;http://schemas.microsoft.com/office/word/2006/wordml&quot; xmlns:wsp=&quot;http://schemas.microsoft.com/office/word/2003/wordml/sp2&quot; xmlns:sl=&quot;http://schemas.microsoft.com/schemaLibrary/2003/core&quot; w:macrosPresent=&quot;no&quot; w:embeddedObjPresent=&quot;no&quot; w:ocxPresent=&quot;no&quot; xml:space=&quot;preserve&quot;&gt;&lt;w:ignoreSubtree w:val=&quot;http://schemas.microsoft.com/office/word/2003/wordml/sp2&quot;/&gt;&lt;o:DocumentProperties&gt;&lt;o:Version&gt;16&lt;/o:Version&gt;&lt;/o:DocumentProperties&gt;&lt;w:shapeDefaults&gt;&lt;o:shapedefaults v:ext=&quot;edit&quot; spidmax=&quot;1026&quot;/&gt;&lt;o:shapelayout v:ext=&quot;edit&quot;&gt;&lt;o:idmap v:ext=&quot;edit&quot; data=&quot;1&quot;/&gt;&lt;/o:shapelayout&gt;&lt;/w:shapeDefaults&gt;&lt;w:docPr&gt;&lt;w:view w:val=&quot;print&quot;/&gt;&lt;w:zoom w:percent=&quot;232&quot;/&gt;&lt;w:doNotEmbedSystemFonts/&gt;&lt;w:defaultTabStop w:val=&quot;708&quot;/&gt;&lt;w:hyphenationZone w:val=&quot;425&quot;/&gt;&lt;w:punctuationKerning/&gt;&lt;w:characterSpacingControl w:val=&quot;DontCompress&quot;/&gt;&lt;w:optimizeForBrowser/&gt;&lt;w:allowPNG/&gt;&lt;w:validateAgainstSchema/&gt;&lt;w:saveInvalidXML w:val=&quot;off&quot;/&gt;&lt;w:ignoreMixedContent w:val=&quot;off&quot;/&gt;&lt;w:alwaysShowPlaceholderText w:val=&quot;off&quot;/&gt;&lt;w:compat&gt;&lt;w:breakWrappedTables/&gt;&lt;w:snapToGridInCell/&gt;&lt;w:wrapTextWithPunct/&gt;&lt;w:useAsianBreakRules/&gt;&lt;w:dontGrowAutofit/&gt;&lt;/w:compat&gt;&lt;wsp:rsids&gt;&lt;wsp:rsidRoot wsp:val=&quot;00882373&quot;/&gt;&lt;wsp:rsid wsp:val=&quot;00001961&quot;/&gt;&lt;wsp:rsid wsp:val=&quot;0001694A&quot;/&gt;&lt;wsp:rsid wsp:val=&quot;00036453&quot;/&gt;&lt;wsp:rsid wsp:val=&quot;000376C1&quot;/&gt;&lt;wsp:rsid wsp:val=&quot;000377D9&quot;/&gt;&lt;wsp:rsid wsp:val=&quot;00074F20&quot;/&gt;&lt;wsp:rsid wsp:val=&quot;0010411B&quot;/&gt;&lt;wsp:rsid wsp:val=&quot;00166D1B&quot;/&gt;&lt;wsp:rsid wsp:val=&quot;00197CA5&quot;/&gt;&lt;wsp:rsid wsp:val=&quot;001A14C6&quot;/&gt;&lt;wsp:rsid wsp:val=&quot;001B280F&quot;/&gt;&lt;wsp:rsid wsp:val=&quot;001F1FB4&quot;/&gt;&lt;wsp:rsid wsp:val=&quot;00221DA6&quot;/&gt;&lt;wsp:rsid wsp:val=&quot;00256D6E&quot;/&gt;&lt;wsp:rsid wsp:val=&quot;0027320C&quot;/&gt;&lt;wsp:rsid wsp:val=&quot;00282FCB&quot;/&gt;&lt;wsp:rsid wsp:val=&quot;00290362&quot;/&gt;&lt;wsp:rsid wsp:val=&quot;002B554C&quot;/&gt;&lt;wsp:rsid wsp:val=&quot;002C4423&quot;/&gt;&lt;wsp:rsid wsp:val=&quot;00302356&quot;/&gt;&lt;wsp:rsid wsp:val=&quot;00316761&quot;/&gt;&lt;wsp:rsid wsp:val=&quot;0033095E&quot;/&gt;&lt;wsp:rsid wsp:val=&quot;0037554F&quot;/&gt;&lt;wsp:rsid wsp:val=&quot;00387186&quot;/&gt;&lt;wsp:rsid wsp:val=&quot;00397D95&quot;/&gt;&lt;wsp:rsid wsp:val=&quot;003B1342&quot;/&gt;&lt;wsp:rsid wsp:val=&quot;003D5BBC&quot;/&gt;&lt;wsp:rsid wsp:val=&quot;003D6AB8&quot;/&gt;&lt;wsp:rsid wsp:val=&quot;003D7D0B&quot;/&gt;&lt;wsp:rsid wsp:val=&quot;00442202&quot;/&gt;&lt;wsp:rsid wsp:val=&quot;004713B3&quot;/&gt;&lt;wsp:rsid wsp:val=&quot;004D340D&quot;/&gt;&lt;wsp:rsid wsp:val=&quot;00525C6A&quot;/&gt;&lt;wsp:rsid wsp:val=&quot;00572465&quot;/&gt;&lt;wsp:rsid wsp:val=&quot;00586EDA&quot;/&gt;&lt;wsp:rsid wsp:val=&quot;005B53AA&quot;/&gt;&lt;wsp:rsid wsp:val=&quot;005E01E7&quot;/&gt;&lt;wsp:rsid wsp:val=&quot;005E5EC6&quot;/&gt;&lt;wsp:rsid wsp:val=&quot;006677AA&quot;/&gt;&lt;wsp:rsid wsp:val=&quot;0068574D&quot;/&gt;&lt;wsp:rsid wsp:val=&quot;006D2580&quot;/&gt;&lt;wsp:rsid wsp:val=&quot;006D538D&quot;/&gt;&lt;wsp:rsid wsp:val=&quot;00724BBE&quot;/&gt;&lt;wsp:rsid wsp:val=&quot;00766A9F&quot;/&gt;&lt;wsp:rsid wsp:val=&quot;00775D88&quot;/&gt;&lt;wsp:rsid wsp:val=&quot;0080328A&quot;/&gt;&lt;wsp:rsid wsp:val=&quot;00813FAF&quot;/&gt;&lt;wsp:rsid wsp:val=&quot;008567F2&quot;/&gt;&lt;wsp:rsid wsp:val=&quot;00865DF9&quot;/&gt;&lt;wsp:rsid wsp:val=&quot;00876291&quot;/&gt;&lt;wsp:rsid wsp:val=&quot;00882373&quot;/&gt;&lt;wsp:rsid wsp:val=&quot;008C4A63&quot;/&gt;&lt;wsp:rsid wsp:val=&quot;008D1774&quot;/&gt;&lt;wsp:rsid wsp:val=&quot;0091730D&quot;/&gt;&lt;wsp:rsid wsp:val=&quot;009268F4&quot;/&gt;&lt;wsp:rsid wsp:val=&quot;00926A09&quot;/&gt;&lt;wsp:rsid wsp:val=&quot;009413B5&quot;/&gt;&lt;wsp:rsid wsp:val=&quot;009A5B2B&quot;/&gt;&lt;wsp:rsid wsp:val=&quot;009B308D&quot;/&gt;&lt;wsp:rsid wsp:val=&quot;009D067D&quot;/&gt;&lt;wsp:rsid wsp:val=&quot;009D79DF&quot;/&gt;&lt;wsp:rsid wsp:val=&quot;009E4AE7&quot;/&gt;&lt;wsp:rsid wsp:val=&quot;009F25C3&quot;/&gt;&lt;wsp:rsid wsp:val=&quot;009F73A1&quot;/&gt;&lt;wsp:rsid wsp:val=&quot;00A146F4&quot;/&gt;&lt;wsp:rsid wsp:val=&quot;00A15973&quot;/&gt;&lt;wsp:rsid wsp:val=&quot;00A55F7B&quot;/&gt;&lt;wsp:rsid wsp:val=&quot;00A81898&quot;/&gt;&lt;wsp:rsid wsp:val=&quot;00AA06EB&quot;/&gt;&lt;wsp:rsid wsp:val=&quot;00AB27EF&quot;/&gt;&lt;wsp:rsid wsp:val=&quot;00B1384B&quot;/&gt;&lt;wsp:rsid wsp:val=&quot;00B65DA8&quot;/&gt;&lt;wsp:rsid wsp:val=&quot;00B80CF8&quot;/&gt;&lt;wsp:rsid wsp:val=&quot;00BB5FD0&quot;/&gt;&lt;wsp:rsid wsp:val=&quot;00BD0F48&quot;/&gt;&lt;wsp:rsid wsp:val=&quot;00BD5BC7&quot;/&gt;&lt;wsp:rsid wsp:val=&quot;00BE1D24&quot;/&gt;&lt;wsp:rsid wsp:val=&quot;00C0458A&quot;/&gt;&lt;wsp:rsid wsp:val=&quot;00C2494F&quot;/&gt;&lt;wsp:rsid wsp:val=&quot;00D0718D&quot;/&gt;&lt;wsp:rsid wsp:val=&quot;00D1554B&quot;/&gt;&lt;wsp:rsid wsp:val=&quot;00D2157D&quot;/&gt;&lt;wsp:rsid wsp:val=&quot;00D66C87&quot;/&gt;&lt;wsp:rsid wsp:val=&quot;00D84372&quot;/&gt;&lt;wsp:rsid wsp:val=&quot;00DA64C9&quot;/&gt;&lt;wsp:rsid wsp:val=&quot;00E36A08&quot;/&gt;&lt;wsp:rsid wsp:val=&quot;00E523FA&quot;/&gt;&lt;wsp:rsid wsp:val=&quot;00E554F8&quot;/&gt;&lt;wsp:rsid wsp:val=&quot;00E64A40&quot;/&gt;&lt;wsp:rsid wsp:val=&quot;00ED45F2&quot;/&gt;&lt;wsp:rsid wsp:val=&quot;00EF312C&quot;/&gt;&lt;wsp:rsid wsp:val=&quot;00F24BAE&quot;/&gt;&lt;wsp:rsid wsp:val=&quot;00F442C3&quot;/&gt;&lt;wsp:rsid wsp:val=&quot;00F5414F&quot;/&gt;&lt;wsp:rsid wsp:val=&quot;00F71C06&quot;/&gt;&lt;wsp:rsid wsp:val=&quot;00F72771&quot;/&gt;&lt;wsp:rsid wsp:val=&quot;00FA4559&quot;/&gt;&lt;wsp:rsid wsp:val=&quot;00FB3F63&quot;/&gt;&lt;wsp:rsid wsp:val=&quot;00FD0061&quot;/&gt;&lt;wsp:rsid wsp:val=&quot;00FF1675&quot;/&gt;&lt;/wsp:rsids&gt;&lt;/w:docPr&gt;&lt;w:body&gt;&lt;wx:sect&gt;&lt;w:p wsp:rsidR=&quot;004713B3&quot; wsp:rsidRPr=&quot;004713B3&quot; wsp:rsidRDefault=&quot;004713B3&quot; wsp:rsidP=&quot;004713B3&quot;&gt;&lt;m:oMathPara&gt;&lt;m:oMath&gt;&lt;m:r&gt;&lt;w:rPr&gt;&lt;w:rStyle w:val=&quot;katex-mathml&quot;/&gt;&lt;w:rFonts w:ascii=&quot;Cambria Math&quot; w:h-ansi=&quot;Cambria Math&quot;/&gt;&lt;wx:font wx:val=&quot;Cambria Math&quot;/&gt;&lt;w:i/&gt;&lt;w:i-cs/&gt;&lt;w:color w:val=&quot;000000&quot;/&gt;&lt;/w:rPr&gt;&lt;m:t&gt;P(true=i‚ÄÖ‚Ää&lt;/m:t&gt;&lt;/m:r&gt;&lt;m:r&gt;&lt;w:rPr&gt;&lt;w:rStyle w:val=&quot;katex-mathml&quot;/&gt;&lt;w:rFonts w:ascii=&quot;Cambria Math&quot; w:h-ansi=&quot;Cambria Math&quot; w:cs=&quot;Cambria Math&quot;/&gt;&lt;wx:font wx:val=&quot;Cambria Math&quot;/&gt;&lt;w:i/&gt;&lt;w:i-cs/&gt;&lt;w:color w:val=&quot;000000&quot;/&gt;&lt;/w:rPr&gt;&lt;m:t&gt;‚àß&lt;/m:t&gt;&lt;/m:r&gt;&lt;m:r&gt;&lt;w:rPr&gt;&lt;w:rStyle w:val=&quot;katex-mathml&quot;/&gt;&lt;w:rFonts w:ascii=&quot;Cambria Math&quot; w:h-ansi=&quot;Cambria Math&quot;/&gt;&lt;wx:font wx:val=&quot;Cambria Math&quot;/&gt;&lt;w:i/&gt;&lt;w:i-cs/&gt;&lt;w:color w:val=&quot;000000&quot;/&gt;&lt;/w:rPr&gt;&lt;m:t&gt;‚ÄÖ‚Ääguess=j)=P(true=i)‚ÄÖ‚Ää√ó‚ÄÖ‚ÄäP(guess=j)=&lt;/m:t&gt;&lt;/m:r&gt;&lt;m:f&gt;&lt;m:fPr&gt;&lt;m:ctrlPr&gt;&lt;w:rPr&gt;&lt;w:rStyle w:val=&quot;katex-mathml&quot;/&gt;&lt;w:rFonts w:ascii=&quot;Cambria Math&quot; w:h-ansi=&quot;Cambria Math&quot;/&gt;&lt;wx:font wx:val=&quot;Cambria Math&quot;/&gt;&lt;w:i/&gt;&lt;w:i-cs/&gt;&lt;w:color w:val=&quot;000000&quot;/&gt;&lt;/w:rPr&gt;&lt;/m:ctrlPr&gt;&lt;/m:fPr&gt;&lt;m:num&gt;&lt;m:r&gt;&lt;w:rPr&gt;&lt;w:rStyle w:val=&quot;katex-mathml&quot;/&gt;&lt;w:rFonts w:ascii=&quot;Cambria Math&quot; w:h-ansi=&quot;Cambria Math&quot;/&gt;&lt;wx:font wx:val=&quot;Cambria Math&quot;/&gt;&lt;w:i/&gt;&lt;w:i-cs/&gt;&lt;w:color w:val=&quot;000000&quot;/&gt;&lt;/w:rPr&gt;&lt;m:t&gt;1&lt;/m:t&gt;&lt;/m:r&gt;&lt;/m:num&gt;&lt;m:den&gt;&lt;m:r&gt;&lt;w:rPr&gt;&lt;w:rStyle w:val=&quot;katex-mathml&quot;/&gt;&lt;w:rFonts w:ascii=&quot;Cambria Math&quot; w:h-ansi=&quot;Cambria Math&quot;/&gt;&lt;wx:font wx:val=&quot;Cambria Math&quot;/&gt;&lt;w:i/&gt;&lt;w:i-cs/&gt;&lt;w:color w:val=&quot;000000&quot;/&gt;&lt;/w:rPr&gt;&lt;m:t&gt;n&lt;/m:t&gt;&lt;/m:r&gt;&lt;/m:den&gt;&lt;/m:f&gt;&lt;m:r&gt;&lt;w:rPr&gt;&lt;w:rStyle w:val=&quot;katex-mathml&quot;/&gt;&lt;w:rFonts w:ascii=&quot;Cambria Math&quot; w:h-ansi=&quot;Cambria Math&quot;/&gt;&lt;wx:font wx:val=&quot;Cambria Math&quot;/&gt;&lt;w:i/&gt;&lt;w:i-cs/&gt;&lt;w:color w:val=&quot;000000&quot;/&gt;&lt;/w:rPr&gt;&lt;m:t&gt;‚ÄÖ‚Ää√ó‚ÄÖ‚Ää&lt;/m:t&gt;&lt;/m:r&gt;&lt;m:f&gt;&lt;m:fPr&gt;&lt;m:ctrlPr&gt;&lt;w:rPr&gt;&lt;w:rStyle w:val=&quot;katex-mathml&quot;/&gt;&lt;w:rFonts w:ascii=&quot;Cambria Math&quot; w:h-ansi=&quot;Cambria Math&quot;/&gt;&lt;wx:font wx:val=&quot;Cambria Math&quot;/&gt;&lt;w:i/&gt;&lt;w:i-cs/&gt;&lt;w:color w:val=&quot;000000&quot;/&gt;&lt;/w:rPr&gt;&lt;/m:ctrlPr&gt;&lt;/m:fPr&gt;&lt;m:num&gt;&lt;m:r&gt;&lt;w:rPr&gt;&lt;w:rStyle w:val=&quot;katex-mathml&quot;/&gt;&lt;w:rFonts w:ascii=&quot;Cambria Math&quot; w:h-ansi=&quot;Cambria Math&quot;/&gt;&lt;wx:font wx:val=&quot;Cambria Math&quot;/&gt;&lt;w:i/&gt;&lt;w:i-cs/&gt;&lt;w:color w:val=&quot;000000&quot;/&gt;&lt;/w:rPr&gt;&lt;m:t&gt;1&lt;/m:t&gt;&lt;/m:r&gt;&lt;/m:num&gt;&lt;m:den&gt;&lt;m:r&gt;&lt;w:rPr&gt;&lt;w:rStyle w:val=&quot;katex-mathml&quot;/&gt;&lt;w:rFonts w:ascii=&quot;Cambria Math&quot; w:h-ansi=&quot;Cambria Math&quot;/&gt;&lt;wx:font wx:val=&quot;Cambria Math&quot;/&gt;&lt;w:i/&gt;&lt;w:i-cs/&gt;&lt;w:color w:val=&quot;000000&quot;/&gt;&lt;/w:rPr&gt;&lt;m:t&gt;n&lt;/m:t&gt;&lt;/m:r&gt;&lt;/m:den&gt;&lt;/m:f&gt;&lt;m:r&gt;&lt;w:rPr&gt;&lt;w:rStyle w:val=&quot;katex-mathml&quot;/&gt;&lt;w:rFonts w:ascii=&quot;Cambria Math&quot; w:h-ansi=&quot;Cambria Math&quot;/&gt;&lt;wx:font wx:val=&quot;Cambria Math&quot;/&gt;&lt;w:i/&gt;&lt;w:i-cs/&gt;&lt;w:color w:val=&quot;000000&quot;/&gt;&lt;/w:rPr&gt;&lt;m:t&gt;=&lt;/m:t&gt;&lt;/m:r&gt;&lt;m:f&gt;&lt;m:fPr&gt;&lt;m:ctrlPr&gt;&lt;w:rPr&gt;&lt;w:rStyle w:val=&quot;katex-mathml&quot;/&gt;&lt;w:rFonts w:ascii=&quot;Cambria Math&quot; w:h-ansi=&quot;Cambria Math&quot;/&gt;&lt;wx:font wx:val=&quot;Cambria Math&quot;/&gt;&lt;w:i/&gt;&lt;w:i-cs/&gt;&lt;w:color w:val=&quot;000000&quot;/&gt;&lt;/w:rPr&gt;&lt;/m:ctrlPr&gt;&lt;/m:fPr&gt;&lt;m:num&gt;&lt;m:r&gt;&lt;w:rPr&gt;&lt;w:rStyle w:val=&quot;katex-mathml&quot;/&gt;&lt;w:rFonts w:ascii=&quot;Cambria Math&quot; w:h-ansi=&quot;Cambria Math&quot;/&gt;&lt;wx:font wx:val=&quot;Cambria Math&quot;/&gt;&lt;w:i/&gt;&lt;w:i-cs/&gt;&lt;w:color w:val=&quot;000000&quot;/&gt;&lt;/w:rPr&gt;&lt;m:t&gt;1&lt;/m:t&gt;&lt;/m:r&gt;&lt;/m:num&gt;&lt;m:den&gt;&lt;m:sSup&gt;&lt;m:sSupPr&gt;&lt;m:ctrlPr&gt;&lt;w:rPr&gt;&lt;w:rStyle w:val=&quot;katex-mathml&quot;/&gt;&lt;w:rFonts w:ascii=&quot;Cambria Math&quot; w:h-ansi=&quot;Cambria Math&quot;/&gt;&lt;wx:font wx:val=&quot;Cambria Math&quot;/&gt;&lt;w:i/&gt;&lt;w:i-cs/&gt;&lt;w:color w:val=&quot;000000&quot;/&gt;&lt;/w:rPr&gt;&lt;/m:ctrlPr&gt;&lt;/m:sSupPr&gt;&lt;m:e&gt;&lt;m:r&gt;&lt;w:rPr&gt;&lt;w:rStyle w:val=&quot;katex-mathml&quot;/&gt;&lt;w:rFonts w:ascii=&quot;Cambria Math&quot; w:h-ansi=&quot;Cambria Math&quot;/&gt;&lt;wx:font wx:val=&quot;Cambria Math&quot;/&gt;&lt;w:i/&gt;&lt;w:i-cs/&gt;&lt;w:color w:val=&quot;000000&quot;/&gt;&lt;/w:rPr&gt;&lt;m:t&gt;n&lt;/m:t&gt;&lt;/m:r&gt;&lt;/m:e&gt;&lt;m:sup&gt;&lt;m:r&gt;&lt;w:rPr&gt;&lt;w:rStyle w:val=&quot;katex-mathml&quot;/&gt;&lt;w:rFonts w:ascii=&quot;Cambria Math&quot; w:h-ansi=&quot;Cambria Math&quot;/&gt;&lt;wx:font wx:val=&quot;Cambria Math&quot;/&gt;&lt;w:i/&gt;&lt;w:i-cs/&gt;&lt;w:color w:val=&quot;000000&quot;/&gt;&lt;/w:rPr&gt;&lt;m:t&gt;2&lt;/m:t&gt;&lt;/m:r&gt;&lt;/m:sup&gt;&lt;/m:sSup&gt;&lt;/m:den&gt;&lt;/m:f&gt;&lt;m:r&gt;&lt;w:rPr&gt;&lt;w:rStyle w:val=&quot;katex-mathml&quot;/&gt;&lt;w:rFonts w:ascii=&quot;Cambria Math&quot; w:h-ansi=&quot;Cambria Math&quot;/&gt;&lt;wx:font wx:val=&quot;Cambria Math&quot;/&gt;&lt;w:i/&gt;&lt;w:i-cs/&gt;&lt;w:color w:val=&quot;000000&quot;/&gt;&lt;/w:rPr&gt;&lt;m:t&gt;.&lt;/m:t&gt;&lt;/m:r&gt;&lt;/m:oMath&gt;&lt;/m:oMathPara&gt;&lt;/w:p&gt;&lt;w:sectPr wsp:rsidR=&quot;00000000&quot; wsp:rsidRPr=&quot;004713B3&quot;&gt;&lt;w:pgSz w:w=&quot;12240&quot; w:h=&quot;15840&quot;/&gt;&lt;w:pgMar w:top=&quot;1440&quot; w:right=&quot;1440&quot; w:bottom=&quot;1440&quot; w:left=&quot;1440&quot; w:header=&quot;720&quot; w:footer=&quot;720&quot; w:gutter=&quot;0&quot;/&gt;&lt;w:cols w:space=&quot;720&quot;/&gt;&lt;/w:sectPr&gt;&lt;/wx:sect&gt;&lt;/w:body&gt;&lt;/w:wordDocument&gt;">
             <v:imagedata r:id="rId39" o:title="" chromakey="white"/>
           </v:shape>
         </w:pict>
@@ -21575,8 +22018,8 @@
           <w:noProof/>
           <w:position w:val="-6"/>
         </w:rPr>
-        <w:pict w14:anchorId="0B2164E2">
-          <v:shape id="_x0000_i1036" type="#_x0000_t75" alt="" style="width:28pt;height:13.8pt;mso-width-percent:0;mso-height-percent:0;mso-width-percent:0;mso-height-percent:0" equationxml="&lt;?xml version=&quot;1.0&quot; encoding=&quot;UTF-8&quot; standalone=&quot;yes&quot;?&gt;&#13;&#13;&#13;&#13;&#13;&#13;&#10;&lt;?mso-application progid=&quot;Word.Document&quot;?&gt;&#13;&#13;&#13;&#13;&#13;&#13;&#10;&lt;w:wordDocument xmlns:aml=&quot;http://schemas.microsoft.com/aml/2001/core&quot; xmlns:wpc=&quot;http://schemas.microsoft.com/office/word/2010/wordprocessingCanvas&quot; xmlns:cx=&quot;http://schemas.microsoft.com/office/drawing/2014/chartex&quot; xmlns:cx1=&quot;http://schemas.microsoft.com/office/drawing/2015/9/8/chartex&quot; xmlns:cx2=&quot;http://schemas.microsoft.com/office/drawing/2015/10/21/chartex&quot; xmlns:cx3=&quot;http://schemas.microsoft.com/office/drawing/2016/5/9/chartex&quot; xmlns:cx4=&quot;http://schemas.microsoft.com/office/drawing/2016/5/10/chartex&quot; xmlns:cx5=&quot;http://schemas.microsoft.com/office/drawing/2016/5/11/chartex&quot; xmlns:cx6=&quot;http://schemas.microsoft.com/office/drawing/2016/5/12/chartex&quot; xmlns:cx7=&quot;http://schemas.microsoft.com/office/drawing/2016/5/13/chartex&quot; xmlns:cx8=&quot;http://schemas.microsoft.com/office/drawing/2016/5/14/chartex&quot; xmlns:cr=&quot;http://schemas.microsoft.com/office/comments/2020/reactions&quot; xmlns:dt=&quot;uuid:C2F41010-65B3-11d1-A29F-00AA00C14882&quot; xmlns:mc=&quot;http://schemas.openxmlformats.org/markup-compatibility/2006&quot; xmlns:aink=&quot;http://schemas.microsoft.com/office/drawing/2016/ink&quot; xmlns:am3d=&quot;http://schemas.microsoft.com/office/drawing/2017/model3d&quot; xmlns:o=&quot;urn:schemas-microsoft-com:office:office&quot; xmlns:oel=&quot;http://schemas.microsoft.com/office/2019/extlst&quot; xmlns:m=&quot;http://schemas.openxmlformats.org/officeDocument/2006/math&quot; xmlns:v=&quot;urn:schemas-microsoft-com:vml&quot; xmlns:w10=&quot;urn:schemas-microsoft-com:office:word&quot; xmlns:w=&quot;http://schemas.microsoft.com/office/word/2003/wordml&quot; xmlns:wx=&quot;http://schemas.microsoft.com/office/word/2003/auxHint&quot; xmlns:wne=&quot;http://schemas.microsoft.com/office/word/2006/wordml&quot; xmlns:wsp=&quot;http://schemas.microsoft.com/office/word/2003/wordml/sp2&quot; xmlns:sl=&quot;http://schemas.microsoft.com/schemaLibrary/2003/core&quot; w:macrosPresent=&quot;no&quot; w:embeddedObjPresent=&quot;no&quot; w:ocxPresent=&quot;no&quot; xml:space=&quot;preserve&quot;&gt;&lt;w:ignoreSubtree w:val=&quot;http://schemas.microsoft.com/office/word/2003/wordml/sp2&quot;/&gt;&lt;o:DocumentProperties&gt;&lt;o:Version&gt;16&lt;/o:Version&gt;&lt;/o:DocumentProperties&gt;&lt;w:shapeDefaults&gt;&lt;o:shapedefaults v:ext=&quot;edit&quot; spidmax=&quot;1026&quot;/&gt;&lt;o:shapelayout v:ext=&quot;edit&quot;&gt;&lt;o:idmap v:ext=&quot;edit&quot; data=&quot;1&quot;/&gt;&lt;/o:shapelayout&gt;&lt;/w:shapeDefaults&gt;&lt;w:docPr&gt;&lt;w:view w:val=&quot;print&quot;/&gt;&lt;w:zoom w:percent=&quot;232&quot;/&gt;&lt;w:doNotEmbedSystemFonts/&gt;&lt;w:defaultTabStop w:val=&quot;708&quot;/&gt;&lt;w:hyphenationZone w:val=&quot;425&quot;/&gt;&lt;w:punctuationKerning/&gt;&lt;w:characterSpacingControl w:val=&quot;DontCompress&quot;/&gt;&lt;w:optimizeForBrowser/&gt;&lt;w:allowPNG/&gt;&lt;w:validateAgainstSchema/&gt;&lt;w:saveInvalidXML w:val=&quot;off&quot;/&gt;&lt;w:ignoreMixedContent w:val=&quot;off&quot;/&gt;&lt;w:alwaysShowPlaceholderText w:val=&quot;off&quot;/&gt;&lt;w:compat&gt;&lt;w:breakWrappedTables/&gt;&lt;w:snapToGridInCell/&gt;&lt;w:wrapTextWithPunct/&gt;&lt;w:useAsianBreakRules/&gt;&lt;w:dontGrowAutofit/&gt;&lt;/w:compat&gt;&lt;wsp:rsids&gt;&lt;wsp:rsidRoot wsp:val=&quot;00882373&quot;/&gt;&lt;wsp:rsid wsp:val=&quot;00001961&quot;/&gt;&lt;wsp:rsid wsp:val=&quot;0001694A&quot;/&gt;&lt;wsp:rsid wsp:val=&quot;00036453&quot;/&gt;&lt;wsp:rsid wsp:val=&quot;000376C1&quot;/&gt;&lt;wsp:rsid wsp:val=&quot;000377D9&quot;/&gt;&lt;wsp:rsid wsp:val=&quot;00074F20&quot;/&gt;&lt;wsp:rsid wsp:val=&quot;0010411B&quot;/&gt;&lt;wsp:rsid wsp:val=&quot;00166D1B&quot;/&gt;&lt;wsp:rsid wsp:val=&quot;00197CA5&quot;/&gt;&lt;wsp:rsid wsp:val=&quot;001A14C6&quot;/&gt;&lt;wsp:rsid wsp:val=&quot;001B280F&quot;/&gt;&lt;wsp:rsid wsp:val=&quot;001C0913&quot;/&gt;&lt;wsp:rsid wsp:val=&quot;001F1FB4&quot;/&gt;&lt;wsp:rsid wsp:val=&quot;00221DA6&quot;/&gt;&lt;wsp:rsid wsp:val=&quot;00256D6E&quot;/&gt;&lt;wsp:rsid wsp:val=&quot;0027320C&quot;/&gt;&lt;wsp:rsid wsp:val=&quot;00282FCB&quot;/&gt;&lt;wsp:rsid wsp:val=&quot;00290362&quot;/&gt;&lt;wsp:rsid wsp:val=&quot;002B554C&quot;/&gt;&lt;wsp:rsid wsp:val=&quot;002C4423&quot;/&gt;&lt;wsp:rsid wsp:val=&quot;00302356&quot;/&gt;&lt;wsp:rsid wsp:val=&quot;00316761&quot;/&gt;&lt;wsp:rsid wsp:val=&quot;0033095E&quot;/&gt;&lt;wsp:rsid wsp:val=&quot;0037554F&quot;/&gt;&lt;wsp:rsid wsp:val=&quot;00387186&quot;/&gt;&lt;wsp:rsid wsp:val=&quot;00397D95&quot;/&gt;&lt;wsp:rsid wsp:val=&quot;003B1342&quot;/&gt;&lt;wsp:rsid wsp:val=&quot;003D5BBC&quot;/&gt;&lt;wsp:rsid wsp:val=&quot;003D6AB8&quot;/&gt;&lt;wsp:rsid wsp:val=&quot;003D7D0B&quot;/&gt;&lt;wsp:rsid wsp:val=&quot;00442202&quot;/&gt;&lt;wsp:rsid wsp:val=&quot;004D340D&quot;/&gt;&lt;wsp:rsid wsp:val=&quot;00525C6A&quot;/&gt;&lt;wsp:rsid wsp:val=&quot;00572465&quot;/&gt;&lt;wsp:rsid wsp:val=&quot;00586EDA&quot;/&gt;&lt;wsp:rsid wsp:val=&quot;005B53AA&quot;/&gt;&lt;wsp:rsid wsp:val=&quot;005E01E7&quot;/&gt;&lt;wsp:rsid wsp:val=&quot;005E5EC6&quot;/&gt;&lt;wsp:rsid wsp:val=&quot;006677AA&quot;/&gt;&lt;wsp:rsid wsp:val=&quot;0068574D&quot;/&gt;&lt;wsp:rsid wsp:val=&quot;006D2580&quot;/&gt;&lt;wsp:rsid wsp:val=&quot;006D538D&quot;/&gt;&lt;wsp:rsid wsp:val=&quot;00724BBE&quot;/&gt;&lt;wsp:rsid wsp:val=&quot;00766A9F&quot;/&gt;&lt;wsp:rsid wsp:val=&quot;00775D88&quot;/&gt;&lt;wsp:rsid wsp:val=&quot;0080328A&quot;/&gt;&lt;wsp:rsid wsp:val=&quot;00813FAF&quot;/&gt;&lt;wsp:rsid wsp:val=&quot;008567F2&quot;/&gt;&lt;wsp:rsid wsp:val=&quot;00865DF9&quot;/&gt;&lt;wsp:rsid wsp:val=&quot;00876291&quot;/&gt;&lt;wsp:rsid wsp:val=&quot;00882373&quot;/&gt;&lt;wsp:rsid wsp:val=&quot;008C4A63&quot;/&gt;&lt;wsp:rsid wsp:val=&quot;008D1774&quot;/&gt;&lt;wsp:rsid wsp:val=&quot;0091730D&quot;/&gt;&lt;wsp:rsid wsp:val=&quot;009268F4&quot;/&gt;&lt;wsp:rsid wsp:val=&quot;00926A09&quot;/&gt;&lt;wsp:rsid wsp:val=&quot;009413B5&quot;/&gt;&lt;wsp:rsid wsp:val=&quot;009A5B2B&quot;/&gt;&lt;wsp:rsid wsp:val=&quot;009B308D&quot;/&gt;&lt;wsp:rsid wsp:val=&quot;009D067D&quot;/&gt;&lt;wsp:rsid wsp:val=&quot;009D79DF&quot;/&gt;&lt;wsp:rsid wsp:val=&quot;009E4AE7&quot;/&gt;&lt;wsp:rsid wsp:val=&quot;009F25C3&quot;/&gt;&lt;wsp:rsid wsp:val=&quot;009F73A1&quot;/&gt;&lt;wsp:rsid wsp:val=&quot;00A146F4&quot;/&gt;&lt;wsp:rsid wsp:val=&quot;00A15973&quot;/&gt;&lt;wsp:rsid wsp:val=&quot;00A55F7B&quot;/&gt;&lt;wsp:rsid wsp:val=&quot;00A81898&quot;/&gt;&lt;wsp:rsid wsp:val=&quot;00AA06EB&quot;/&gt;&lt;wsp:rsid wsp:val=&quot;00AB27EF&quot;/&gt;&lt;wsp:rsid wsp:val=&quot;00B1384B&quot;/&gt;&lt;wsp:rsid wsp:val=&quot;00B65DA8&quot;/&gt;&lt;wsp:rsid wsp:val=&quot;00B80CF8&quot;/&gt;&lt;wsp:rsid wsp:val=&quot;00BB5FD0&quot;/&gt;&lt;wsp:rsid wsp:val=&quot;00BD0F48&quot;/&gt;&lt;wsp:rsid wsp:val=&quot;00BD5BC7&quot;/&gt;&lt;wsp:rsid wsp:val=&quot;00BE1D24&quot;/&gt;&lt;wsp:rsid wsp:val=&quot;00C0458A&quot;/&gt;&lt;wsp:rsid wsp:val=&quot;00C2494F&quot;/&gt;&lt;wsp:rsid wsp:val=&quot;00D0718D&quot;/&gt;&lt;wsp:rsid wsp:val=&quot;00D1554B&quot;/&gt;&lt;wsp:rsid wsp:val=&quot;00D2157D&quot;/&gt;&lt;wsp:rsid wsp:val=&quot;00D66C87&quot;/&gt;&lt;wsp:rsid wsp:val=&quot;00D84372&quot;/&gt;&lt;wsp:rsid wsp:val=&quot;00DA64C9&quot;/&gt;&lt;wsp:rsid wsp:val=&quot;00E36A08&quot;/&gt;&lt;wsp:rsid wsp:val=&quot;00E523FA&quot;/&gt;&lt;wsp:rsid wsp:val=&quot;00E554F8&quot;/&gt;&lt;wsp:rsid wsp:val=&quot;00E64A40&quot;/&gt;&lt;wsp:rsid wsp:val=&quot;00ED45F2&quot;/&gt;&lt;wsp:rsid wsp:val=&quot;00EF312C&quot;/&gt;&lt;wsp:rsid wsp:val=&quot;00F24BAE&quot;/&gt;&lt;wsp:rsid wsp:val=&quot;00F442C3&quot;/&gt;&lt;wsp:rsid wsp:val=&quot;00F5414F&quot;/&gt;&lt;wsp:rsid wsp:val=&quot;00F71C06&quot;/&gt;&lt;wsp:rsid wsp:val=&quot;00F72771&quot;/&gt;&lt;wsp:rsid wsp:val=&quot;00FA4559&quot;/&gt;&lt;wsp:rsid wsp:val=&quot;00FB3F63&quot;/&gt;&lt;wsp:rsid wsp:val=&quot;00FD0061&quot;/&gt;&lt;wsp:rsid wsp:val=&quot;00FF1675&quot;/&gt;&lt;/wsp:rsids&gt;&lt;/w:docPr&gt;&lt;w:body&gt;&lt;wx:sect&gt;&lt;w:p wsp:rsidR=&quot;001C0913&quot; wsp:rsidRDefault=&quot;001C0913&quot; wsp:rsidP=&quot;001C0913&quot;&gt;&lt;m:oMathPara&gt;&lt;m:oMath&gt;&lt;m:r&gt;&lt;w:rPr&gt;&lt;w:rFonts w:ascii=&quot;Cambria Math&quot; w:h-ansi=&quot;Cambria Math&quot;/&gt;&lt;wx:font wx:val=&quot;Cambria Math&quot;/&gt;&lt;w:i/&gt;&lt;w:color w:val=&quot;000000&quot;/&gt;&lt;/w:rPr&gt;&lt;m:t&gt;1/n¬≤.&lt;/m:t&gt;&lt;/m:r&gt;&lt;/m:oMath&gt;&lt;/m:oMathPara&gt;&lt;/w:p&gt;&lt;w:sectPr wsp:rsidR=&quot;00000000&quot;&gt;&lt;w:pgSz w:w=&quot;12240&quot; w:h=&quot;15840&quot;/&gt;&lt;w:pgMar w:top=&quot;1440&quot; w:right=&quot;1440&quot; w:bottom=&quot;1440&quot; w:left=&quot;1440&quot; w:header=&quot;720&quot; w:footer=&quot;720&quot; w:gutter=&quot;0&quot;/&gt;&lt;w:cols w:space=&quot;720&quot;/&gt;&lt;/w:sectPr&gt;&lt;/wx:sect&gt;&lt;/w:body&gt;&lt;/w:wordDocument&gt;">
+        <w:pict w14:anchorId="57899DC9">
+          <v:shape id="_x0000_i1036" type="#_x0000_t75" alt="" style="width:28.1pt;height:14.05pt;mso-width-percent:0;mso-height-percent:0;mso-width-percent:0;mso-height-percent:0" equationxml="&lt;?xml version=&quot;1.0&quot; encoding=&quot;UTF-8&quot; standalone=&quot;yes&quot;?&gt;&#13;&#13;&#13;&#13;&#13;&#13;&#13;&#10;&lt;?mso-application progid=&quot;Word.Document&quot;?&gt;&#13;&#13;&#13;&#13;&#13;&#13;&#13;&#10;&lt;w:wordDocument xmlns:aml=&quot;http://schemas.microsoft.com/aml/2001/core&quot; xmlns:wpc=&quot;http://schemas.microsoft.com/office/word/2010/wordprocessingCanvas&quot; xmlns:cx=&quot;http://schemas.microsoft.com/office/drawing/2014/chartex&quot; xmlns:cx1=&quot;http://schemas.microsoft.com/office/drawing/2015/9/8/chartex&quot; xmlns:cx2=&quot;http://schemas.microsoft.com/office/drawing/2015/10/21/chartex&quot; xmlns:cx3=&quot;http://schemas.microsoft.com/office/drawing/2016/5/9/chartex&quot; xmlns:cx4=&quot;http://schemas.microsoft.com/office/drawing/2016/5/10/chartex&quot; xmlns:cx5=&quot;http://schemas.microsoft.com/office/drawing/2016/5/11/chartex&quot; xmlns:cx6=&quot;http://schemas.microsoft.com/office/drawing/2016/5/12/chartex&quot; xmlns:cx7=&quot;http://schemas.microsoft.com/office/drawing/2016/5/13/chartex&quot; xmlns:cx8=&quot;http://schemas.microsoft.com/office/drawing/2016/5/14/chartex&quot; xmlns:cr=&quot;http://schemas.microsoft.com/office/comments/2020/reactions&quot; xmlns:dt=&quot;uuid:C2F41010-65B3-11d1-A29F-00AA00C14882&quot; xmlns:mc=&quot;http://schemas.openxmlformats.org/markup-compatibility/2006&quot; xmlns:aink=&quot;http://schemas.microsoft.com/office/drawing/2016/ink&quot; xmlns:am3d=&quot;http://schemas.microsoft.com/office/drawing/2017/model3d&quot; xmlns:o=&quot;urn:schemas-microsoft-com:office:office&quot; xmlns:oel=&quot;http://schemas.microsoft.com/office/2019/extlst&quot; xmlns:m=&quot;http://schemas.openxmlformats.org/officeDocument/2006/math&quot; xmlns:v=&quot;urn:schemas-microsoft-com:vml&quot; xmlns:w10=&quot;urn:schemas-microsoft-com:office:word&quot; xmlns:w=&quot;http://schemas.microsoft.com/office/word/2003/wordml&quot; xmlns:wx=&quot;http://schemas.microsoft.com/office/word/2003/auxHint&quot; xmlns:wne=&quot;http://schemas.microsoft.com/office/word/2006/wordml&quot; xmlns:wsp=&quot;http://schemas.microsoft.com/office/word/2003/wordml/sp2&quot; xmlns:sl=&quot;http://schemas.microsoft.com/schemaLibrary/2003/core&quot; w:macrosPresent=&quot;no&quot; w:embeddedObjPresent=&quot;no&quot; w:ocxPresent=&quot;no&quot; xml:space=&quot;preserve&quot;&gt;&lt;w:ignoreSubtree w:val=&quot;http://schemas.microsoft.com/office/word/2003/wordml/sp2&quot;/&gt;&lt;o:DocumentProperties&gt;&lt;o:Version&gt;16&lt;/o:Version&gt;&lt;/o:DocumentProperties&gt;&lt;w:shapeDefaults&gt;&lt;o:shapedefaults v:ext=&quot;edit&quot; spidmax=&quot;1026&quot;/&gt;&lt;o:shapelayout v:ext=&quot;edit&quot;&gt;&lt;o:idmap v:ext=&quot;edit&quot; data=&quot;1&quot;/&gt;&lt;/o:shapelayout&gt;&lt;/w:shapeDefaults&gt;&lt;w:docPr&gt;&lt;w:view w:val=&quot;print&quot;/&gt;&lt;w:zoom w:percent=&quot;232&quot;/&gt;&lt;w:doNotEmbedSystemFonts/&gt;&lt;w:defaultTabStop w:val=&quot;708&quot;/&gt;&lt;w:hyphenationZone w:val=&quot;425&quot;/&gt;&lt;w:punctuationKerning/&gt;&lt;w:characterSpacingControl w:val=&quot;DontCompress&quot;/&gt;&lt;w:optimizeForBrowser/&gt;&lt;w:allowPNG/&gt;&lt;w:validateAgainstSchema/&gt;&lt;w:saveInvalidXML w:val=&quot;off&quot;/&gt;&lt;w:ignoreMixedContent w:val=&quot;off&quot;/&gt;&lt;w:alwaysShowPlaceholderText w:val=&quot;off&quot;/&gt;&lt;w:compat&gt;&lt;w:breakWrappedTables/&gt;&lt;w:snapToGridInCell/&gt;&lt;w:wrapTextWithPunct/&gt;&lt;w:useAsianBreakRules/&gt;&lt;w:dontGrowAutofit/&gt;&lt;/w:compat&gt;&lt;wsp:rsids&gt;&lt;wsp:rsidRoot wsp:val=&quot;00882373&quot;/&gt;&lt;wsp:rsid wsp:val=&quot;00001961&quot;/&gt;&lt;wsp:rsid wsp:val=&quot;0001694A&quot;/&gt;&lt;wsp:rsid wsp:val=&quot;00036453&quot;/&gt;&lt;wsp:rsid wsp:val=&quot;000376C1&quot;/&gt;&lt;wsp:rsid wsp:val=&quot;000377D9&quot;/&gt;&lt;wsp:rsid wsp:val=&quot;00074F20&quot;/&gt;&lt;wsp:rsid wsp:val=&quot;0010411B&quot;/&gt;&lt;wsp:rsid wsp:val=&quot;00166D1B&quot;/&gt;&lt;wsp:rsid wsp:val=&quot;00197CA5&quot;/&gt;&lt;wsp:rsid wsp:val=&quot;001A14C6&quot;/&gt;&lt;wsp:rsid wsp:val=&quot;001B280F&quot;/&gt;&lt;wsp:rsid wsp:val=&quot;001C0913&quot;/&gt;&lt;wsp:rsid wsp:val=&quot;001F1FB4&quot;/&gt;&lt;wsp:rsid wsp:val=&quot;00221DA6&quot;/&gt;&lt;wsp:rsid wsp:val=&quot;00256D6E&quot;/&gt;&lt;wsp:rsid wsp:val=&quot;0027320C&quot;/&gt;&lt;wsp:rsid wsp:val=&quot;00282FCB&quot;/&gt;&lt;wsp:rsid wsp:val=&quot;00290362&quot;/&gt;&lt;wsp:rsid wsp:val=&quot;002B554C&quot;/&gt;&lt;wsp:rsid wsp:val=&quot;002C4423&quot;/&gt;&lt;wsp:rsid wsp:val=&quot;00302356&quot;/&gt;&lt;wsp:rsid wsp:val=&quot;00316761&quot;/&gt;&lt;wsp:rsid wsp:val=&quot;0033095E&quot;/&gt;&lt;wsp:rsid wsp:val=&quot;0037554F&quot;/&gt;&lt;wsp:rsid wsp:val=&quot;00387186&quot;/&gt;&lt;wsp:rsid wsp:val=&quot;00397D95&quot;/&gt;&lt;wsp:rsid wsp:val=&quot;003B1342&quot;/&gt;&lt;wsp:rsid wsp:val=&quot;003D5BBC&quot;/&gt;&lt;wsp:rsid wsp:val=&quot;003D6AB8&quot;/&gt;&lt;wsp:rsid wsp:val=&quot;003D7D0B&quot;/&gt;&lt;wsp:rsid wsp:val=&quot;00442202&quot;/&gt;&lt;wsp:rsid wsp:val=&quot;004D340D&quot;/&gt;&lt;wsp:rsid wsp:val=&quot;00525C6A&quot;/&gt;&lt;wsp:rsid wsp:val=&quot;00572465&quot;/&gt;&lt;wsp:rsid wsp:val=&quot;00586EDA&quot;/&gt;&lt;wsp:rsid wsp:val=&quot;005B53AA&quot;/&gt;&lt;wsp:rsid wsp:val=&quot;005E01E7&quot;/&gt;&lt;wsp:rsid wsp:val=&quot;005E5EC6&quot;/&gt;&lt;wsp:rsid wsp:val=&quot;006677AA&quot;/&gt;&lt;wsp:rsid wsp:val=&quot;0068574D&quot;/&gt;&lt;wsp:rsid wsp:val=&quot;006D2580&quot;/&gt;&lt;wsp:rsid wsp:val=&quot;006D538D&quot;/&gt;&lt;wsp:rsid wsp:val=&quot;00724BBE&quot;/&gt;&lt;wsp:rsid wsp:val=&quot;00766A9F&quot;/&gt;&lt;wsp:rsid wsp:val=&quot;00775D88&quot;/&gt;&lt;wsp:rsid wsp:val=&quot;0080328A&quot;/&gt;&lt;wsp:rsid wsp:val=&quot;00813FAF&quot;/&gt;&lt;wsp:rsid wsp:val=&quot;008567F2&quot;/&gt;&lt;wsp:rsid wsp:val=&quot;00865DF9&quot;/&gt;&lt;wsp:rsid wsp:val=&quot;00876291&quot;/&gt;&lt;wsp:rsid wsp:val=&quot;00882373&quot;/&gt;&lt;wsp:rsid wsp:val=&quot;008C4A63&quot;/&gt;&lt;wsp:rsid wsp:val=&quot;008D1774&quot;/&gt;&lt;wsp:rsid wsp:val=&quot;0091730D&quot;/&gt;&lt;wsp:rsid wsp:val=&quot;009268F4&quot;/&gt;&lt;wsp:rsid wsp:val=&quot;00926A09&quot;/&gt;&lt;wsp:rsid wsp:val=&quot;009413B5&quot;/&gt;&lt;wsp:rsid wsp:val=&quot;009A5B2B&quot;/&gt;&lt;wsp:rsid wsp:val=&quot;009B308D&quot;/&gt;&lt;wsp:rsid wsp:val=&quot;009D067D&quot;/&gt;&lt;wsp:rsid wsp:val=&quot;009D79DF&quot;/&gt;&lt;wsp:rsid wsp:val=&quot;009E4AE7&quot;/&gt;&lt;wsp:rsid wsp:val=&quot;009F25C3&quot;/&gt;&lt;wsp:rsid wsp:val=&quot;009F73A1&quot;/&gt;&lt;wsp:rsid wsp:val=&quot;00A146F4&quot;/&gt;&lt;wsp:rsid wsp:val=&quot;00A15973&quot;/&gt;&lt;wsp:rsid wsp:val=&quot;00A55F7B&quot;/&gt;&lt;wsp:rsid wsp:val=&quot;00A81898&quot;/&gt;&lt;wsp:rsid wsp:val=&quot;00AA06EB&quot;/&gt;&lt;wsp:rsid wsp:val=&quot;00AB27EF&quot;/&gt;&lt;wsp:rsid wsp:val=&quot;00B1384B&quot;/&gt;&lt;wsp:rsid wsp:val=&quot;00B65DA8&quot;/&gt;&lt;wsp:rsid wsp:val=&quot;00B80CF8&quot;/&gt;&lt;wsp:rsid wsp:val=&quot;00BB5FD0&quot;/&gt;&lt;wsp:rsid wsp:val=&quot;00BD0F48&quot;/&gt;&lt;wsp:rsid wsp:val=&quot;00BD5BC7&quot;/&gt;&lt;wsp:rsid wsp:val=&quot;00BE1D24&quot;/&gt;&lt;wsp:rsid wsp:val=&quot;00C0458A&quot;/&gt;&lt;wsp:rsid wsp:val=&quot;00C2494F&quot;/&gt;&lt;wsp:rsid wsp:val=&quot;00D0718D&quot;/&gt;&lt;wsp:rsid wsp:val=&quot;00D1554B&quot;/&gt;&lt;wsp:rsid wsp:val=&quot;00D2157D&quot;/&gt;&lt;wsp:rsid wsp:val=&quot;00D66C87&quot;/&gt;&lt;wsp:rsid wsp:val=&quot;00D84372&quot;/&gt;&lt;wsp:rsid wsp:val=&quot;00DA64C9&quot;/&gt;&lt;wsp:rsid wsp:val=&quot;00E36A08&quot;/&gt;&lt;wsp:rsid wsp:val=&quot;00E523FA&quot;/&gt;&lt;wsp:rsid wsp:val=&quot;00E554F8&quot;/&gt;&lt;wsp:rsid wsp:val=&quot;00E64A40&quot;/&gt;&lt;wsp:rsid wsp:val=&quot;00ED45F2&quot;/&gt;&lt;wsp:rsid wsp:val=&quot;00EF312C&quot;/&gt;&lt;wsp:rsid wsp:val=&quot;00F24BAE&quot;/&gt;&lt;wsp:rsid wsp:val=&quot;00F442C3&quot;/&gt;&lt;wsp:rsid wsp:val=&quot;00F5414F&quot;/&gt;&lt;wsp:rsid wsp:val=&quot;00F71C06&quot;/&gt;&lt;wsp:rsid wsp:val=&quot;00F72771&quot;/&gt;&lt;wsp:rsid wsp:val=&quot;00FA4559&quot;/&gt;&lt;wsp:rsid wsp:val=&quot;00FB3F63&quot;/&gt;&lt;wsp:rsid wsp:val=&quot;00FD0061&quot;/&gt;&lt;wsp:rsid wsp:val=&quot;00FF1675&quot;/&gt;&lt;/wsp:rsids&gt;&lt;/w:docPr&gt;&lt;w:body&gt;&lt;wx:sect&gt;&lt;w:p wsp:rsidR=&quot;001C0913&quot; wsp:rsidRDefault=&quot;001C0913&quot; wsp:rsidP=&quot;001C0913&quot;&gt;&lt;m:oMathPara&gt;&lt;m:oMath&gt;&lt;m:r&gt;&lt;w:rPr&gt;&lt;w:rFonts w:ascii=&quot;Cambria Math&quot; w:h-ansi=&quot;Cambria Math&quot;/&gt;&lt;wx:font wx:val=&quot;Cambria Math&quot;/&gt;&lt;w:i/&gt;&lt;w:color w:val=&quot;000000&quot;/&gt;&lt;/w:rPr&gt;&lt;m:t&gt;1/n¬≤.&lt;/m:t&gt;&lt;/m:r&gt;&lt;/m:oMath&gt;&lt;/m:oMathPara&gt;&lt;/w:p&gt;&lt;w:sectPr wsp:rsidR=&quot;00000000&quot;&gt;&lt;w:pgSz w:w=&quot;12240&quot; w:h=&quot;15840&quot;/&gt;&lt;w:pgMar w:top=&quot;1440&quot; w:right=&quot;1440&quot; w:bottom=&quot;1440&quot; w:left=&quot;1440&quot; w:header=&quot;720&quot; w:footer=&quot;720&quot; w:gutter=&quot;0&quot;/&gt;&lt;w:cols w:space=&quot;720&quot;/&gt;&lt;/w:sectPr&gt;&lt;/wx:sect&gt;&lt;/w:body&gt;&lt;/w:wordDocument&gt;">
             <v:imagedata r:id="rId40" o:title="" chromakey="white"/>
           </v:shape>
         </w:pict>
@@ -21598,8 +22041,8 @@
           <w:noProof/>
           <w:position w:val="-6"/>
         </w:rPr>
-        <w:pict w14:anchorId="45621D2E">
-          <v:shape id="_x0000_i1035" type="#_x0000_t75" alt="" style="width:28pt;height:13.8pt;mso-width-percent:0;mso-height-percent:0;mso-width-percent:0;mso-height-percent:0" equationxml="&lt;?xml version=&quot;1.0&quot; encoding=&quot;UTF-8&quot; standalone=&quot;yes&quot;?&gt;&#13;&#13;&#13;&#13;&#13;&#13;&#10;&lt;?mso-application progid=&quot;Word.Document&quot;?&gt;&#13;&#13;&#13;&#13;&#13;&#13;&#10;&lt;w:wordDocument xmlns:aml=&quot;http://schemas.microsoft.com/aml/2001/core&quot; xmlns:wpc=&quot;http://schemas.microsoft.com/office/word/2010/wordprocessingCanvas&quot; xmlns:cx=&quot;http://schemas.microsoft.com/office/drawing/2014/chartex&quot; xmlns:cx1=&quot;http://schemas.microsoft.com/office/drawing/2015/9/8/chartex&quot; xmlns:cx2=&quot;http://schemas.microsoft.com/office/drawing/2015/10/21/chartex&quot; xmlns:cx3=&quot;http://schemas.microsoft.com/office/drawing/2016/5/9/chartex&quot; xmlns:cx4=&quot;http://schemas.microsoft.com/office/drawing/2016/5/10/chartex&quot; xmlns:cx5=&quot;http://schemas.microsoft.com/office/drawing/2016/5/11/chartex&quot; xmlns:cx6=&quot;http://schemas.microsoft.com/office/drawing/2016/5/12/chartex&quot; xmlns:cx7=&quot;http://schemas.microsoft.com/office/drawing/2016/5/13/chartex&quot; xmlns:cx8=&quot;http://schemas.microsoft.com/office/drawing/2016/5/14/chartex&quot; xmlns:cr=&quot;http://schemas.microsoft.com/office/comments/2020/reactions&quot; xmlns:dt=&quot;uuid:C2F41010-65B3-11d1-A29F-00AA00C14882&quot; xmlns:mc=&quot;http://schemas.openxmlformats.org/markup-compatibility/2006&quot; xmlns:aink=&quot;http://schemas.microsoft.com/office/drawing/2016/ink&quot; xmlns:am3d=&quot;http://schemas.microsoft.com/office/drawing/2017/model3d&quot; xmlns:o=&quot;urn:schemas-microsoft-com:office:office&quot; xmlns:oel=&quot;http://schemas.microsoft.com/office/2019/extlst&quot; xmlns:m=&quot;http://schemas.openxmlformats.org/officeDocument/2006/math&quot; xmlns:v=&quot;urn:schemas-microsoft-com:vml&quot; xmlns:w10=&quot;urn:schemas-microsoft-com:office:word&quot; xmlns:w=&quot;http://schemas.microsoft.com/office/word/2003/wordml&quot; xmlns:wx=&quot;http://schemas.microsoft.com/office/word/2003/auxHint&quot; xmlns:wne=&quot;http://schemas.microsoft.com/office/word/2006/wordml&quot; xmlns:wsp=&quot;http://schemas.microsoft.com/office/word/2003/wordml/sp2&quot; xmlns:sl=&quot;http://schemas.microsoft.com/schemaLibrary/2003/core&quot; w:macrosPresent=&quot;no&quot; w:embeddedObjPresent=&quot;no&quot; w:ocxPresent=&quot;no&quot; xml:space=&quot;preserve&quot;&gt;&lt;w:ignoreSubtree w:val=&quot;http://schemas.microsoft.com/office/word/2003/wordml/sp2&quot;/&gt;&lt;o:DocumentProperties&gt;&lt;o:Version&gt;16&lt;/o:Version&gt;&lt;/o:DocumentProperties&gt;&lt;w:shapeDefaults&gt;&lt;o:shapedefaults v:ext=&quot;edit&quot; spidmax=&quot;1026&quot;/&gt;&lt;o:shapelayout v:ext=&quot;edit&quot;&gt;&lt;o:idmap v:ext=&quot;edit&quot; data=&quot;1&quot;/&gt;&lt;/o:shapelayout&gt;&lt;/w:shapeDefaults&gt;&lt;w:docPr&gt;&lt;w:view w:val=&quot;print&quot;/&gt;&lt;w:zoom w:percent=&quot;232&quot;/&gt;&lt;w:doNotEmbedSystemFonts/&gt;&lt;w:defaultTabStop w:val=&quot;708&quot;/&gt;&lt;w:hyphenationZone w:val=&quot;425&quot;/&gt;&lt;w:punctuationKerning/&gt;&lt;w:characterSpacingControl w:val=&quot;DontCompress&quot;/&gt;&lt;w:optimizeForBrowser/&gt;&lt;w:allowPNG/&gt;&lt;w:validateAgainstSchema/&gt;&lt;w:saveInvalidXML w:val=&quot;off&quot;/&gt;&lt;w:ignoreMixedContent w:val=&quot;off&quot;/&gt;&lt;w:alwaysShowPlaceholderText w:val=&quot;off&quot;/&gt;&lt;w:compat&gt;&lt;w:breakWrappedTables/&gt;&lt;w:snapToGridInCell/&gt;&lt;w:wrapTextWithPunct/&gt;&lt;w:useAsianBreakRules/&gt;&lt;w:dontGrowAutofit/&gt;&lt;/w:compat&gt;&lt;wsp:rsids&gt;&lt;wsp:rsidRoot wsp:val=&quot;00882373&quot;/&gt;&lt;wsp:rsid wsp:val=&quot;00001961&quot;/&gt;&lt;wsp:rsid wsp:val=&quot;0001694A&quot;/&gt;&lt;wsp:rsid wsp:val=&quot;00036453&quot;/&gt;&lt;wsp:rsid wsp:val=&quot;000376C1&quot;/&gt;&lt;wsp:rsid wsp:val=&quot;000377D9&quot;/&gt;&lt;wsp:rsid wsp:val=&quot;00074F20&quot;/&gt;&lt;wsp:rsid wsp:val=&quot;0010411B&quot;/&gt;&lt;wsp:rsid wsp:val=&quot;00166D1B&quot;/&gt;&lt;wsp:rsid wsp:val=&quot;00197CA5&quot;/&gt;&lt;wsp:rsid wsp:val=&quot;001A14C6&quot;/&gt;&lt;wsp:rsid wsp:val=&quot;001B280F&quot;/&gt;&lt;wsp:rsid wsp:val=&quot;001C0913&quot;/&gt;&lt;wsp:rsid wsp:val=&quot;001F1FB4&quot;/&gt;&lt;wsp:rsid wsp:val=&quot;00221DA6&quot;/&gt;&lt;wsp:rsid wsp:val=&quot;00256D6E&quot;/&gt;&lt;wsp:rsid wsp:val=&quot;0027320C&quot;/&gt;&lt;wsp:rsid wsp:val=&quot;00282FCB&quot;/&gt;&lt;wsp:rsid wsp:val=&quot;00290362&quot;/&gt;&lt;wsp:rsid wsp:val=&quot;002B554C&quot;/&gt;&lt;wsp:rsid wsp:val=&quot;002C4423&quot;/&gt;&lt;wsp:rsid wsp:val=&quot;00302356&quot;/&gt;&lt;wsp:rsid wsp:val=&quot;00316761&quot;/&gt;&lt;wsp:rsid wsp:val=&quot;0033095E&quot;/&gt;&lt;wsp:rsid wsp:val=&quot;0037554F&quot;/&gt;&lt;wsp:rsid wsp:val=&quot;00387186&quot;/&gt;&lt;wsp:rsid wsp:val=&quot;00397D95&quot;/&gt;&lt;wsp:rsid wsp:val=&quot;003B1342&quot;/&gt;&lt;wsp:rsid wsp:val=&quot;003D5BBC&quot;/&gt;&lt;wsp:rsid wsp:val=&quot;003D6AB8&quot;/&gt;&lt;wsp:rsid wsp:val=&quot;003D7D0B&quot;/&gt;&lt;wsp:rsid wsp:val=&quot;00442202&quot;/&gt;&lt;wsp:rsid wsp:val=&quot;004D340D&quot;/&gt;&lt;wsp:rsid wsp:val=&quot;00525C6A&quot;/&gt;&lt;wsp:rsid wsp:val=&quot;00572465&quot;/&gt;&lt;wsp:rsid wsp:val=&quot;00586EDA&quot;/&gt;&lt;wsp:rsid wsp:val=&quot;005B53AA&quot;/&gt;&lt;wsp:rsid wsp:val=&quot;005E01E7&quot;/&gt;&lt;wsp:rsid wsp:val=&quot;005E5EC6&quot;/&gt;&lt;wsp:rsid wsp:val=&quot;006677AA&quot;/&gt;&lt;wsp:rsid wsp:val=&quot;0068574D&quot;/&gt;&lt;wsp:rsid wsp:val=&quot;006D2580&quot;/&gt;&lt;wsp:rsid wsp:val=&quot;006D538D&quot;/&gt;&lt;wsp:rsid wsp:val=&quot;00724BBE&quot;/&gt;&lt;wsp:rsid wsp:val=&quot;00766A9F&quot;/&gt;&lt;wsp:rsid wsp:val=&quot;00775D88&quot;/&gt;&lt;wsp:rsid wsp:val=&quot;0080328A&quot;/&gt;&lt;wsp:rsid wsp:val=&quot;00813FAF&quot;/&gt;&lt;wsp:rsid wsp:val=&quot;008567F2&quot;/&gt;&lt;wsp:rsid wsp:val=&quot;00865DF9&quot;/&gt;&lt;wsp:rsid wsp:val=&quot;00876291&quot;/&gt;&lt;wsp:rsid wsp:val=&quot;00882373&quot;/&gt;&lt;wsp:rsid wsp:val=&quot;008C4A63&quot;/&gt;&lt;wsp:rsid wsp:val=&quot;008D1774&quot;/&gt;&lt;wsp:rsid wsp:val=&quot;0091730D&quot;/&gt;&lt;wsp:rsid wsp:val=&quot;009268F4&quot;/&gt;&lt;wsp:rsid wsp:val=&quot;00926A09&quot;/&gt;&lt;wsp:rsid wsp:val=&quot;009413B5&quot;/&gt;&lt;wsp:rsid wsp:val=&quot;009A5B2B&quot;/&gt;&lt;wsp:rsid wsp:val=&quot;009B308D&quot;/&gt;&lt;wsp:rsid wsp:val=&quot;009D067D&quot;/&gt;&lt;wsp:rsid wsp:val=&quot;009D79DF&quot;/&gt;&lt;wsp:rsid wsp:val=&quot;009E4AE7&quot;/&gt;&lt;wsp:rsid wsp:val=&quot;009F25C3&quot;/&gt;&lt;wsp:rsid wsp:val=&quot;009F73A1&quot;/&gt;&lt;wsp:rsid wsp:val=&quot;00A146F4&quot;/&gt;&lt;wsp:rsid wsp:val=&quot;00A15973&quot;/&gt;&lt;wsp:rsid wsp:val=&quot;00A55F7B&quot;/&gt;&lt;wsp:rsid wsp:val=&quot;00A81898&quot;/&gt;&lt;wsp:rsid wsp:val=&quot;00AA06EB&quot;/&gt;&lt;wsp:rsid wsp:val=&quot;00AB27EF&quot;/&gt;&lt;wsp:rsid wsp:val=&quot;00B1384B&quot;/&gt;&lt;wsp:rsid wsp:val=&quot;00B65DA8&quot;/&gt;&lt;wsp:rsid wsp:val=&quot;00B80CF8&quot;/&gt;&lt;wsp:rsid wsp:val=&quot;00BB5FD0&quot;/&gt;&lt;wsp:rsid wsp:val=&quot;00BD0F48&quot;/&gt;&lt;wsp:rsid wsp:val=&quot;00BD5BC7&quot;/&gt;&lt;wsp:rsid wsp:val=&quot;00BE1D24&quot;/&gt;&lt;wsp:rsid wsp:val=&quot;00C0458A&quot;/&gt;&lt;wsp:rsid wsp:val=&quot;00C2494F&quot;/&gt;&lt;wsp:rsid wsp:val=&quot;00D0718D&quot;/&gt;&lt;wsp:rsid wsp:val=&quot;00D1554B&quot;/&gt;&lt;wsp:rsid wsp:val=&quot;00D2157D&quot;/&gt;&lt;wsp:rsid wsp:val=&quot;00D66C87&quot;/&gt;&lt;wsp:rsid wsp:val=&quot;00D84372&quot;/&gt;&lt;wsp:rsid wsp:val=&quot;00DA64C9&quot;/&gt;&lt;wsp:rsid wsp:val=&quot;00E36A08&quot;/&gt;&lt;wsp:rsid wsp:val=&quot;00E523FA&quot;/&gt;&lt;wsp:rsid wsp:val=&quot;00E554F8&quot;/&gt;&lt;wsp:rsid wsp:val=&quot;00E64A40&quot;/&gt;&lt;wsp:rsid wsp:val=&quot;00ED45F2&quot;/&gt;&lt;wsp:rsid wsp:val=&quot;00EF312C&quot;/&gt;&lt;wsp:rsid wsp:val=&quot;00F24BAE&quot;/&gt;&lt;wsp:rsid wsp:val=&quot;00F442C3&quot;/&gt;&lt;wsp:rsid wsp:val=&quot;00F5414F&quot;/&gt;&lt;wsp:rsid wsp:val=&quot;00F71C06&quot;/&gt;&lt;wsp:rsid wsp:val=&quot;00F72771&quot;/&gt;&lt;wsp:rsid wsp:val=&quot;00FA4559&quot;/&gt;&lt;wsp:rsid wsp:val=&quot;00FB3F63&quot;/&gt;&lt;wsp:rsid wsp:val=&quot;00FD0061&quot;/&gt;&lt;wsp:rsid wsp:val=&quot;00FF1675&quot;/&gt;&lt;/wsp:rsids&gt;&lt;/w:docPr&gt;&lt;w:body&gt;&lt;wx:sect&gt;&lt;w:p wsp:rsidR=&quot;001C0913&quot; wsp:rsidRDefault=&quot;001C0913&quot; wsp:rsidP=&quot;001C0913&quot;&gt;&lt;m:oMathPara&gt;&lt;m:oMath&gt;&lt;m:r&gt;&lt;w:rPr&gt;&lt;w:rFonts w:ascii=&quot;Cambria Math&quot; w:h-ansi=&quot;Cambria Math&quot;/&gt;&lt;wx:font wx:val=&quot;Cambria Math&quot;/&gt;&lt;w:i/&gt;&lt;w:color w:val=&quot;000000&quot;/&gt;&lt;/w:rPr&gt;&lt;m:t&gt;1/n¬≤.&lt;/m:t&gt;&lt;/m:r&gt;&lt;/m:oMath&gt;&lt;/m:oMathPara&gt;&lt;/w:p&gt;&lt;w:sectPr wsp:rsidR=&quot;00000000&quot;&gt;&lt;w:pgSz w:w=&quot;12240&quot; w:h=&quot;15840&quot;/&gt;&lt;w:pgMar w:top=&quot;1440&quot; w:right=&quot;1440&quot; w:bottom=&quot;1440&quot; w:left=&quot;1440&quot; w:header=&quot;720&quot; w:footer=&quot;720&quot; w:gutter=&quot;0&quot;/&gt;&lt;w:cols w:space=&quot;720&quot;/&gt;&lt;/w:sectPr&gt;&lt;/wx:sect&gt;&lt;/w:body&gt;&lt;/w:wordDocument&gt;">
+        <w:pict w14:anchorId="7EEB1785">
+          <v:shape id="_x0000_i1035" type="#_x0000_t75" alt="" style="width:28.1pt;height:14.05pt;mso-width-percent:0;mso-height-percent:0;mso-width-percent:0;mso-height-percent:0" equationxml="&lt;?xml version=&quot;1.0&quot; encoding=&quot;UTF-8&quot; standalone=&quot;yes&quot;?&gt;&#13;&#13;&#13;&#13;&#13;&#13;&#13;&#10;&lt;?mso-application progid=&quot;Word.Document&quot;?&gt;&#13;&#13;&#13;&#13;&#13;&#13;&#13;&#10;&lt;w:wordDocument xmlns:aml=&quot;http://schemas.microsoft.com/aml/2001/core&quot; xmlns:wpc=&quot;http://schemas.microsoft.com/office/word/2010/wordprocessingCanvas&quot; xmlns:cx=&quot;http://schemas.microsoft.com/office/drawing/2014/chartex&quot; xmlns:cx1=&quot;http://schemas.microsoft.com/office/drawing/2015/9/8/chartex&quot; xmlns:cx2=&quot;http://schemas.microsoft.com/office/drawing/2015/10/21/chartex&quot; xmlns:cx3=&quot;http://schemas.microsoft.com/office/drawing/2016/5/9/chartex&quot; xmlns:cx4=&quot;http://schemas.microsoft.com/office/drawing/2016/5/10/chartex&quot; xmlns:cx5=&quot;http://schemas.microsoft.com/office/drawing/2016/5/11/chartex&quot; xmlns:cx6=&quot;http://schemas.microsoft.com/office/drawing/2016/5/12/chartex&quot; xmlns:cx7=&quot;http://schemas.microsoft.com/office/drawing/2016/5/13/chartex&quot; xmlns:cx8=&quot;http://schemas.microsoft.com/office/drawing/2016/5/14/chartex&quot; xmlns:cr=&quot;http://schemas.microsoft.com/office/comments/2020/reactions&quot; xmlns:dt=&quot;uuid:C2F41010-65B3-11d1-A29F-00AA00C14882&quot; xmlns:mc=&quot;http://schemas.openxmlformats.org/markup-compatibility/2006&quot; xmlns:aink=&quot;http://schemas.microsoft.com/office/drawing/2016/ink&quot; xmlns:am3d=&quot;http://schemas.microsoft.com/office/drawing/2017/model3d&quot; xmlns:o=&quot;urn:schemas-microsoft-com:office:office&quot; xmlns:oel=&quot;http://schemas.microsoft.com/office/2019/extlst&quot; xmlns:m=&quot;http://schemas.openxmlformats.org/officeDocument/2006/math&quot; xmlns:v=&quot;urn:schemas-microsoft-com:vml&quot; xmlns:w10=&quot;urn:schemas-microsoft-com:office:word&quot; xmlns:w=&quot;http://schemas.microsoft.com/office/word/2003/wordml&quot; xmlns:wx=&quot;http://schemas.microsoft.com/office/word/2003/auxHint&quot; xmlns:wne=&quot;http://schemas.microsoft.com/office/word/2006/wordml&quot; xmlns:wsp=&quot;http://schemas.microsoft.com/office/word/2003/wordml/sp2&quot; xmlns:sl=&quot;http://schemas.microsoft.com/schemaLibrary/2003/core&quot; w:macrosPresent=&quot;no&quot; w:embeddedObjPresent=&quot;no&quot; w:ocxPresent=&quot;no&quot; xml:space=&quot;preserve&quot;&gt;&lt;w:ignoreSubtree w:val=&quot;http://schemas.microsoft.com/office/word/2003/wordml/sp2&quot;/&gt;&lt;o:DocumentProperties&gt;&lt;o:Version&gt;16&lt;/o:Version&gt;&lt;/o:DocumentProperties&gt;&lt;w:shapeDefaults&gt;&lt;o:shapedefaults v:ext=&quot;edit&quot; spidmax=&quot;1026&quot;/&gt;&lt;o:shapelayout v:ext=&quot;edit&quot;&gt;&lt;o:idmap v:ext=&quot;edit&quot; data=&quot;1&quot;/&gt;&lt;/o:shapelayout&gt;&lt;/w:shapeDefaults&gt;&lt;w:docPr&gt;&lt;w:view w:val=&quot;print&quot;/&gt;&lt;w:zoom w:percent=&quot;232&quot;/&gt;&lt;w:doNotEmbedSystemFonts/&gt;&lt;w:defaultTabStop w:val=&quot;708&quot;/&gt;&lt;w:hyphenationZone w:val=&quot;425&quot;/&gt;&lt;w:punctuationKerning/&gt;&lt;w:characterSpacingControl w:val=&quot;DontCompress&quot;/&gt;&lt;w:optimizeForBrowser/&gt;&lt;w:allowPNG/&gt;&lt;w:validateAgainstSchema/&gt;&lt;w:saveInvalidXML w:val=&quot;off&quot;/&gt;&lt;w:ignoreMixedContent w:val=&quot;off&quot;/&gt;&lt;w:alwaysShowPlaceholderText w:val=&quot;off&quot;/&gt;&lt;w:compat&gt;&lt;w:breakWrappedTables/&gt;&lt;w:snapToGridInCell/&gt;&lt;w:wrapTextWithPunct/&gt;&lt;w:useAsianBreakRules/&gt;&lt;w:dontGrowAutofit/&gt;&lt;/w:compat&gt;&lt;wsp:rsids&gt;&lt;wsp:rsidRoot wsp:val=&quot;00882373&quot;/&gt;&lt;wsp:rsid wsp:val=&quot;00001961&quot;/&gt;&lt;wsp:rsid wsp:val=&quot;0001694A&quot;/&gt;&lt;wsp:rsid wsp:val=&quot;00036453&quot;/&gt;&lt;wsp:rsid wsp:val=&quot;000376C1&quot;/&gt;&lt;wsp:rsid wsp:val=&quot;000377D9&quot;/&gt;&lt;wsp:rsid wsp:val=&quot;00074F20&quot;/&gt;&lt;wsp:rsid wsp:val=&quot;0010411B&quot;/&gt;&lt;wsp:rsid wsp:val=&quot;00166D1B&quot;/&gt;&lt;wsp:rsid wsp:val=&quot;00197CA5&quot;/&gt;&lt;wsp:rsid wsp:val=&quot;001A14C6&quot;/&gt;&lt;wsp:rsid wsp:val=&quot;001B280F&quot;/&gt;&lt;wsp:rsid wsp:val=&quot;001C0913&quot;/&gt;&lt;wsp:rsid wsp:val=&quot;001F1FB4&quot;/&gt;&lt;wsp:rsid wsp:val=&quot;00221DA6&quot;/&gt;&lt;wsp:rsid wsp:val=&quot;00256D6E&quot;/&gt;&lt;wsp:rsid wsp:val=&quot;0027320C&quot;/&gt;&lt;wsp:rsid wsp:val=&quot;00282FCB&quot;/&gt;&lt;wsp:rsid wsp:val=&quot;00290362&quot;/&gt;&lt;wsp:rsid wsp:val=&quot;002B554C&quot;/&gt;&lt;wsp:rsid wsp:val=&quot;002C4423&quot;/&gt;&lt;wsp:rsid wsp:val=&quot;00302356&quot;/&gt;&lt;wsp:rsid wsp:val=&quot;00316761&quot;/&gt;&lt;wsp:rsid wsp:val=&quot;0033095E&quot;/&gt;&lt;wsp:rsid wsp:val=&quot;0037554F&quot;/&gt;&lt;wsp:rsid wsp:val=&quot;00387186&quot;/&gt;&lt;wsp:rsid wsp:val=&quot;00397D95&quot;/&gt;&lt;wsp:rsid wsp:val=&quot;003B1342&quot;/&gt;&lt;wsp:rsid wsp:val=&quot;003D5BBC&quot;/&gt;&lt;wsp:rsid wsp:val=&quot;003D6AB8&quot;/&gt;&lt;wsp:rsid wsp:val=&quot;003D7D0B&quot;/&gt;&lt;wsp:rsid wsp:val=&quot;00442202&quot;/&gt;&lt;wsp:rsid wsp:val=&quot;004D340D&quot;/&gt;&lt;wsp:rsid wsp:val=&quot;00525C6A&quot;/&gt;&lt;wsp:rsid wsp:val=&quot;00572465&quot;/&gt;&lt;wsp:rsid wsp:val=&quot;00586EDA&quot;/&gt;&lt;wsp:rsid wsp:val=&quot;005B53AA&quot;/&gt;&lt;wsp:rsid wsp:val=&quot;005E01E7&quot;/&gt;&lt;wsp:rsid wsp:val=&quot;005E5EC6&quot;/&gt;&lt;wsp:rsid wsp:val=&quot;006677AA&quot;/&gt;&lt;wsp:rsid wsp:val=&quot;0068574D&quot;/&gt;&lt;wsp:rsid wsp:val=&quot;006D2580&quot;/&gt;&lt;wsp:rsid wsp:val=&quot;006D538D&quot;/&gt;&lt;wsp:rsid wsp:val=&quot;00724BBE&quot;/&gt;&lt;wsp:rsid wsp:val=&quot;00766A9F&quot;/&gt;&lt;wsp:rsid wsp:val=&quot;00775D88&quot;/&gt;&lt;wsp:rsid wsp:val=&quot;0080328A&quot;/&gt;&lt;wsp:rsid wsp:val=&quot;00813FAF&quot;/&gt;&lt;wsp:rsid wsp:val=&quot;008567F2&quot;/&gt;&lt;wsp:rsid wsp:val=&quot;00865DF9&quot;/&gt;&lt;wsp:rsid wsp:val=&quot;00876291&quot;/&gt;&lt;wsp:rsid wsp:val=&quot;00882373&quot;/&gt;&lt;wsp:rsid wsp:val=&quot;008C4A63&quot;/&gt;&lt;wsp:rsid wsp:val=&quot;008D1774&quot;/&gt;&lt;wsp:rsid wsp:val=&quot;0091730D&quot;/&gt;&lt;wsp:rsid wsp:val=&quot;009268F4&quot;/&gt;&lt;wsp:rsid wsp:val=&quot;00926A09&quot;/&gt;&lt;wsp:rsid wsp:val=&quot;009413B5&quot;/&gt;&lt;wsp:rsid wsp:val=&quot;009A5B2B&quot;/&gt;&lt;wsp:rsid wsp:val=&quot;009B308D&quot;/&gt;&lt;wsp:rsid wsp:val=&quot;009D067D&quot;/&gt;&lt;wsp:rsid wsp:val=&quot;009D79DF&quot;/&gt;&lt;wsp:rsid wsp:val=&quot;009E4AE7&quot;/&gt;&lt;wsp:rsid wsp:val=&quot;009F25C3&quot;/&gt;&lt;wsp:rsid wsp:val=&quot;009F73A1&quot;/&gt;&lt;wsp:rsid wsp:val=&quot;00A146F4&quot;/&gt;&lt;wsp:rsid wsp:val=&quot;00A15973&quot;/&gt;&lt;wsp:rsid wsp:val=&quot;00A55F7B&quot;/&gt;&lt;wsp:rsid wsp:val=&quot;00A81898&quot;/&gt;&lt;wsp:rsid wsp:val=&quot;00AA06EB&quot;/&gt;&lt;wsp:rsid wsp:val=&quot;00AB27EF&quot;/&gt;&lt;wsp:rsid wsp:val=&quot;00B1384B&quot;/&gt;&lt;wsp:rsid wsp:val=&quot;00B65DA8&quot;/&gt;&lt;wsp:rsid wsp:val=&quot;00B80CF8&quot;/&gt;&lt;wsp:rsid wsp:val=&quot;00BB5FD0&quot;/&gt;&lt;wsp:rsid wsp:val=&quot;00BD0F48&quot;/&gt;&lt;wsp:rsid wsp:val=&quot;00BD5BC7&quot;/&gt;&lt;wsp:rsid wsp:val=&quot;00BE1D24&quot;/&gt;&lt;wsp:rsid wsp:val=&quot;00C0458A&quot;/&gt;&lt;wsp:rsid wsp:val=&quot;00C2494F&quot;/&gt;&lt;wsp:rsid wsp:val=&quot;00D0718D&quot;/&gt;&lt;wsp:rsid wsp:val=&quot;00D1554B&quot;/&gt;&lt;wsp:rsid wsp:val=&quot;00D2157D&quot;/&gt;&lt;wsp:rsid wsp:val=&quot;00D66C87&quot;/&gt;&lt;wsp:rsid wsp:val=&quot;00D84372&quot;/&gt;&lt;wsp:rsid wsp:val=&quot;00DA64C9&quot;/&gt;&lt;wsp:rsid wsp:val=&quot;00E36A08&quot;/&gt;&lt;wsp:rsid wsp:val=&quot;00E523FA&quot;/&gt;&lt;wsp:rsid wsp:val=&quot;00E554F8&quot;/&gt;&lt;wsp:rsid wsp:val=&quot;00E64A40&quot;/&gt;&lt;wsp:rsid wsp:val=&quot;00ED45F2&quot;/&gt;&lt;wsp:rsid wsp:val=&quot;00EF312C&quot;/&gt;&lt;wsp:rsid wsp:val=&quot;00F24BAE&quot;/&gt;&lt;wsp:rsid wsp:val=&quot;00F442C3&quot;/&gt;&lt;wsp:rsid wsp:val=&quot;00F5414F&quot;/&gt;&lt;wsp:rsid wsp:val=&quot;00F71C06&quot;/&gt;&lt;wsp:rsid wsp:val=&quot;00F72771&quot;/&gt;&lt;wsp:rsid wsp:val=&quot;00FA4559&quot;/&gt;&lt;wsp:rsid wsp:val=&quot;00FB3F63&quot;/&gt;&lt;wsp:rsid wsp:val=&quot;00FD0061&quot;/&gt;&lt;wsp:rsid wsp:val=&quot;00FF1675&quot;/&gt;&lt;/wsp:rsids&gt;&lt;/w:docPr&gt;&lt;w:body&gt;&lt;wx:sect&gt;&lt;w:p wsp:rsidR=&quot;001C0913&quot; wsp:rsidRDefault=&quot;001C0913&quot; wsp:rsidP=&quot;001C0913&quot;&gt;&lt;m:oMathPara&gt;&lt;m:oMath&gt;&lt;m:r&gt;&lt;w:rPr&gt;&lt;w:rFonts w:ascii=&quot;Cambria Math&quot; w:h-ansi=&quot;Cambria Math&quot;/&gt;&lt;wx:font wx:val=&quot;Cambria Math&quot;/&gt;&lt;w:i/&gt;&lt;w:color w:val=&quot;000000&quot;/&gt;&lt;/w:rPr&gt;&lt;m:t&gt;1/n¬≤.&lt;/m:t&gt;&lt;/m:r&gt;&lt;/m:oMath&gt;&lt;/m:oMathPara&gt;&lt;/w:p&gt;&lt;w:sectPr wsp:rsidR=&quot;00000000&quot;&gt;&lt;w:pgSz w:w=&quot;12240&quot; w:h=&quot;15840&quot;/&gt;&lt;w:pgMar w:top=&quot;1440&quot; w:right=&quot;1440&quot; w:bottom=&quot;1440&quot; w:left=&quot;1440&quot; w:header=&quot;720&quot; w:footer=&quot;720&quot; w:gutter=&quot;0&quot;/&gt;&lt;w:cols w:space=&quot;720&quot;/&gt;&lt;/w:sectPr&gt;&lt;/wx:sect&gt;&lt;/w:body&gt;&lt;/w:wordDocument&gt;">
             <v:imagedata r:id="rId40" o:title="" chromakey="white"/>
           </v:shape>
         </w:pict>
@@ -21651,8 +22094,8 @@
           <w:noProof/>
           <w:position w:val="-6"/>
         </w:rPr>
-        <w:pict w14:anchorId="72FA654A">
-          <v:shape id="_x0000_i1034" type="#_x0000_t75" alt="" style="width:181.1pt;height:13.8pt;mso-width-percent:0;mso-height-percent:0;mso-width-percent:0;mso-height-percent:0" equationxml="&lt;?xml version=&quot;1.0&quot; encoding=&quot;UTF-8&quot; standalone=&quot;yes&quot;?&gt;&#13;&#13;&#13;&#13;&#13;&#13;&#10;&lt;?mso-application progid=&quot;Word.Document&quot;?&gt;&#13;&#13;&#13;&#13;&#13;&#13;&#10;&lt;w:wordDocument xmlns:aml=&quot;http://schemas.microsoft.com/aml/2001/core&quot; xmlns:wpc=&quot;http://schemas.microsoft.com/office/word/2010/wordprocessingCanvas&quot; xmlns:cx=&quot;http://schemas.microsoft.com/office/drawing/2014/chartex&quot; xmlns:cx1=&quot;http://schemas.microsoft.com/office/drawing/2015/9/8/chartex&quot; xmlns:cx2=&quot;http://schemas.microsoft.com/office/drawing/2015/10/21/chartex&quot; xmlns:cx3=&quot;http://schemas.microsoft.com/office/drawing/2016/5/9/chartex&quot; xmlns:cx4=&quot;http://schemas.microsoft.com/office/drawing/2016/5/10/chartex&quot; xmlns:cx5=&quot;http://schemas.microsoft.com/office/drawing/2016/5/11/chartex&quot; xmlns:cx6=&quot;http://schemas.microsoft.com/office/drawing/2016/5/12/chartex&quot; xmlns:cx7=&quot;http://schemas.microsoft.com/office/drawing/2016/5/13/chartex&quot; xmlns:cx8=&quot;http://schemas.microsoft.com/office/drawing/2016/5/14/chartex&quot; xmlns:cr=&quot;http://schemas.microsoft.com/office/comments/2020/reactions&quot; xmlns:dt=&quot;uuid:C2F41010-65B3-11d1-A29F-00AA00C14882&quot; xmlns:mc=&quot;http://schemas.openxmlformats.org/markup-compatibility/2006&quot; xmlns:aink=&quot;http://schemas.microsoft.com/office/drawing/2016/ink&quot; xmlns:am3d=&quot;http://schemas.microsoft.com/office/drawing/2017/model3d&quot; xmlns:o=&quot;urn:schemas-microsoft-com:office:office&quot; xmlns:oel=&quot;http://schemas.microsoft.com/office/2019/extlst&quot; xmlns:m=&quot;http://schemas.openxmlformats.org/officeDocument/2006/math&quot; xmlns:v=&quot;urn:schemas-microsoft-com:vml&quot; xmlns:w10=&quot;urn:schemas-microsoft-com:office:word&quot; xmlns:w=&quot;http://schemas.microsoft.com/office/word/2003/wordml&quot; xmlns:wx=&quot;http://schemas.microsoft.com/office/word/2003/auxHint&quot; xmlns:wne=&quot;http://schemas.microsoft.com/office/word/2006/wordml&quot; xmlns:wsp=&quot;http://schemas.microsoft.com/office/word/2003/wordml/sp2&quot; xmlns:sl=&quot;http://schemas.microsoft.com/schemaLibrary/2003/core&quot; w:macrosPresent=&quot;no&quot; w:embeddedObjPresent=&quot;no&quot; w:ocxPresent=&quot;no&quot; xml:space=&quot;preserve&quot;&gt;&lt;w:ignoreSubtree w:val=&quot;http://schemas.microsoft.com/office/word/2003/wordml/sp2&quot;/&gt;&lt;o:DocumentProperties&gt;&lt;o:Version&gt;16&lt;/o:Version&gt;&lt;/o:DocumentProperties&gt;&lt;w:shapeDefaults&gt;&lt;o:shapedefaults v:ext=&quot;edit&quot; spidmax=&quot;1026&quot;/&gt;&lt;o:shapelayout v:ext=&quot;edit&quot;&gt;&lt;o:idmap v:ext=&quot;edit&quot; data=&quot;1&quot;/&gt;&lt;/o:shapelayout&gt;&lt;/w:shapeDefaults&gt;&lt;w:docPr&gt;&lt;w:view w:val=&quot;print&quot;/&gt;&lt;w:zoom w:percent=&quot;232&quot;/&gt;&lt;w:doNotEmbedSystemFonts/&gt;&lt;w:defaultTabStop w:val=&quot;708&quot;/&gt;&lt;w:hyphenationZone w:val=&quot;425&quot;/&gt;&lt;w:punctuationKerning/&gt;&lt;w:characterSpacingControl w:val=&quot;DontCompress&quot;/&gt;&lt;w:optimizeForBrowser/&gt;&lt;w:allowPNG/&gt;&lt;w:validateAgainstSchema/&gt;&lt;w:saveInvalidXML w:val=&quot;off&quot;/&gt;&lt;w:ignoreMixedContent w:val=&quot;off&quot;/&gt;&lt;w:alwaysShowPlaceholderText w:val=&quot;off&quot;/&gt;&lt;w:compat&gt;&lt;w:breakWrappedTables/&gt;&lt;w:snapToGridInCell/&gt;&lt;w:wrapTextWithPunct/&gt;&lt;w:useAsianBreakRules/&gt;&lt;w:dontGrowAutofit/&gt;&lt;/w:compat&gt;&lt;wsp:rsids&gt;&lt;wsp:rsidRoot wsp:val=&quot;00882373&quot;/&gt;&lt;wsp:rsid wsp:val=&quot;00001961&quot;/&gt;&lt;wsp:rsid wsp:val=&quot;0001694A&quot;/&gt;&lt;wsp:rsid wsp:val=&quot;00036453&quot;/&gt;&lt;wsp:rsid wsp:val=&quot;000376C1&quot;/&gt;&lt;wsp:rsid wsp:val=&quot;000377D9&quot;/&gt;&lt;wsp:rsid wsp:val=&quot;00050FAA&quot;/&gt;&lt;wsp:rsid wsp:val=&quot;00074F20&quot;/&gt;&lt;wsp:rsid wsp:val=&quot;0010411B&quot;/&gt;&lt;wsp:rsid wsp:val=&quot;00166D1B&quot;/&gt;&lt;wsp:rsid wsp:val=&quot;00197CA5&quot;/&gt;&lt;wsp:rsid wsp:val=&quot;001A14C6&quot;/&gt;&lt;wsp:rsid wsp:val=&quot;001B280F&quot;/&gt;&lt;wsp:rsid wsp:val=&quot;001F1FB4&quot;/&gt;&lt;wsp:rsid wsp:val=&quot;00221DA6&quot;/&gt;&lt;wsp:rsid wsp:val=&quot;00256D6E&quot;/&gt;&lt;wsp:rsid wsp:val=&quot;0027320C&quot;/&gt;&lt;wsp:rsid wsp:val=&quot;00282FCB&quot;/&gt;&lt;wsp:rsid wsp:val=&quot;00290362&quot;/&gt;&lt;wsp:rsid wsp:val=&quot;002B554C&quot;/&gt;&lt;wsp:rsid wsp:val=&quot;002C4423&quot;/&gt;&lt;wsp:rsid wsp:val=&quot;00302356&quot;/&gt;&lt;wsp:rsid wsp:val=&quot;00316761&quot;/&gt;&lt;wsp:rsid wsp:val=&quot;0033095E&quot;/&gt;&lt;wsp:rsid wsp:val=&quot;0037554F&quot;/&gt;&lt;wsp:rsid wsp:val=&quot;00387186&quot;/&gt;&lt;wsp:rsid wsp:val=&quot;00397D95&quot;/&gt;&lt;wsp:rsid wsp:val=&quot;003B1342&quot;/&gt;&lt;wsp:rsid wsp:val=&quot;003D5BBC&quot;/&gt;&lt;wsp:rsid wsp:val=&quot;003D6AB8&quot;/&gt;&lt;wsp:rsid wsp:val=&quot;003D7D0B&quot;/&gt;&lt;wsp:rsid wsp:val=&quot;00442202&quot;/&gt;&lt;wsp:rsid wsp:val=&quot;004D340D&quot;/&gt;&lt;wsp:rsid wsp:val=&quot;00525C6A&quot;/&gt;&lt;wsp:rsid wsp:val=&quot;00572465&quot;/&gt;&lt;wsp:rsid wsp:val=&quot;00586EDA&quot;/&gt;&lt;wsp:rsid wsp:val=&quot;005B53AA&quot;/&gt;&lt;wsp:rsid wsp:val=&quot;005E01E7&quot;/&gt;&lt;wsp:rsid wsp:val=&quot;005E5EC6&quot;/&gt;&lt;wsp:rsid wsp:val=&quot;006677AA&quot;/&gt;&lt;wsp:rsid wsp:val=&quot;0068574D&quot;/&gt;&lt;wsp:rsid wsp:val=&quot;006D2580&quot;/&gt;&lt;wsp:rsid wsp:val=&quot;006D538D&quot;/&gt;&lt;wsp:rsid wsp:val=&quot;00724BBE&quot;/&gt;&lt;wsp:rsid wsp:val=&quot;00766A9F&quot;/&gt;&lt;wsp:rsid wsp:val=&quot;00775D88&quot;/&gt;&lt;wsp:rsid wsp:val=&quot;0080328A&quot;/&gt;&lt;wsp:rsid wsp:val=&quot;00813FAF&quot;/&gt;&lt;wsp:rsid wsp:val=&quot;008567F2&quot;/&gt;&lt;wsp:rsid wsp:val=&quot;00865DF9&quot;/&gt;&lt;wsp:rsid wsp:val=&quot;00876291&quot;/&gt;&lt;wsp:rsid wsp:val=&quot;00882373&quot;/&gt;&lt;wsp:rsid wsp:val=&quot;008C4A63&quot;/&gt;&lt;wsp:rsid wsp:val=&quot;008D1774&quot;/&gt;&lt;wsp:rsid wsp:val=&quot;0091730D&quot;/&gt;&lt;wsp:rsid wsp:val=&quot;009268F4&quot;/&gt;&lt;wsp:rsid wsp:val=&quot;00926A09&quot;/&gt;&lt;wsp:rsid wsp:val=&quot;009413B5&quot;/&gt;&lt;wsp:rsid wsp:val=&quot;009A5B2B&quot;/&gt;&lt;wsp:rsid wsp:val=&quot;009B308D&quot;/&gt;&lt;wsp:rsid wsp:val=&quot;009D067D&quot;/&gt;&lt;wsp:rsid wsp:val=&quot;009D79DF&quot;/&gt;&lt;wsp:rsid wsp:val=&quot;009E4AE7&quot;/&gt;&lt;wsp:rsid wsp:val=&quot;009F25C3&quot;/&gt;&lt;wsp:rsid wsp:val=&quot;009F73A1&quot;/&gt;&lt;wsp:rsid wsp:val=&quot;00A146F4&quot;/&gt;&lt;wsp:rsid wsp:val=&quot;00A15973&quot;/&gt;&lt;wsp:rsid wsp:val=&quot;00A55F7B&quot;/&gt;&lt;wsp:rsid wsp:val=&quot;00A81898&quot;/&gt;&lt;wsp:rsid wsp:val=&quot;00AA06EB&quot;/&gt;&lt;wsp:rsid wsp:val=&quot;00AB27EF&quot;/&gt;&lt;wsp:rsid wsp:val=&quot;00B1384B&quot;/&gt;&lt;wsp:rsid wsp:val=&quot;00B65DA8&quot;/&gt;&lt;wsp:rsid wsp:val=&quot;00B80CF8&quot;/&gt;&lt;wsp:rsid wsp:val=&quot;00BB5FD0&quot;/&gt;&lt;wsp:rsid wsp:val=&quot;00BD0F48&quot;/&gt;&lt;wsp:rsid wsp:val=&quot;00BD5BC7&quot;/&gt;&lt;wsp:rsid wsp:val=&quot;00BE1D24&quot;/&gt;&lt;wsp:rsid wsp:val=&quot;00C0458A&quot;/&gt;&lt;wsp:rsid wsp:val=&quot;00C2494F&quot;/&gt;&lt;wsp:rsid wsp:val=&quot;00D0718D&quot;/&gt;&lt;wsp:rsid wsp:val=&quot;00D1554B&quot;/&gt;&lt;wsp:rsid wsp:val=&quot;00D2157D&quot;/&gt;&lt;wsp:rsid wsp:val=&quot;00D66C87&quot;/&gt;&lt;wsp:rsid wsp:val=&quot;00D84372&quot;/&gt;&lt;wsp:rsid wsp:val=&quot;00DA64C9&quot;/&gt;&lt;wsp:rsid wsp:val=&quot;00E36A08&quot;/&gt;&lt;wsp:rsid wsp:val=&quot;00E523FA&quot;/&gt;&lt;wsp:rsid wsp:val=&quot;00E554F8&quot;/&gt;&lt;wsp:rsid wsp:val=&quot;00E64A40&quot;/&gt;&lt;wsp:rsid wsp:val=&quot;00ED45F2&quot;/&gt;&lt;wsp:rsid wsp:val=&quot;00EF312C&quot;/&gt;&lt;wsp:rsid wsp:val=&quot;00F24BAE&quot;/&gt;&lt;wsp:rsid wsp:val=&quot;00F442C3&quot;/&gt;&lt;wsp:rsid wsp:val=&quot;00F5414F&quot;/&gt;&lt;wsp:rsid wsp:val=&quot;00F71C06&quot;/&gt;&lt;wsp:rsid wsp:val=&quot;00F72771&quot;/&gt;&lt;wsp:rsid wsp:val=&quot;00FA4559&quot;/&gt;&lt;wsp:rsid wsp:val=&quot;00FB3F63&quot;/&gt;&lt;wsp:rsid wsp:val=&quot;00FD0061&quot;/&gt;&lt;wsp:rsid wsp:val=&quot;00FF1675&quot;/&gt;&lt;/wsp:rsids&gt;&lt;/w:docPr&gt;&lt;w:body&gt;&lt;wx:sect&gt;&lt;w:p wsp:rsidR=&quot;00050FAA&quot; wsp:rsidRDefault=&quot;00050FAA&quot; wsp:rsidP=&quot;00050FAA&quot;&gt;&lt;m:oMathPara&gt;&lt;m:oMath&gt;&lt;m:r&gt;&lt;w:rPr&gt;&lt;w:rFonts w:ascii=&quot;Cambria Math&quot; w:h-ansi=&quot;Cambria Math&quot;/&gt;&lt;wx:font wx:val=&quot;Cambria Math&quot;/&gt;&lt;w:i/&gt;&lt;w:color w:val=&quot;000000&quot;/&gt;&lt;/w:rPr&gt;&lt;m:t&gt;P(correct) = n √ó (1/n¬≤) = 1/n&lt;/m:t&gt;&lt;/m:r&gt;&lt;/m:oMath&gt;&lt;/m:oMathPara&gt;&lt;/w:p&gt;&lt;w:sectPr wsp:rsidR=&quot;00000000&quot;&gt;&lt;w:pgSz w:w=&quot;12240&quot; w:h=&quot;15840&quot;/&gt;&lt;w:pgMar w:top=&quot;1440&quot; w:right=&quot;1440&quot; w:bottom=&quot;1440&quot; w:left=&quot;1440&quot; w:header=&quot;720&quot; w:footer=&quot;720&quot; w:gutter=&quot;0&quot;/&gt;&lt;w:cols w:space=&quot;720&quot;/&gt;&lt;/w:sectPr&gt;&lt;/wx:sect&gt;&lt;/w:body&gt;&lt;/w:wordDocument&gt;">
+        <w:pict w14:anchorId="1903855D">
+          <v:shape id="_x0000_i1034" type="#_x0000_t75" alt="" style="width:181.1pt;height:14.05pt;mso-width-percent:0;mso-height-percent:0;mso-width-percent:0;mso-height-percent:0" equationxml="&lt;?xml version=&quot;1.0&quot; encoding=&quot;UTF-8&quot; standalone=&quot;yes&quot;?&gt;&#13;&#13;&#13;&#13;&#13;&#13;&#13;&#10;&lt;?mso-application progid=&quot;Word.Document&quot;?&gt;&#13;&#13;&#13;&#13;&#13;&#13;&#13;&#10;&lt;w:wordDocument xmlns:aml=&quot;http://schemas.microsoft.com/aml/2001/core&quot; xmlns:wpc=&quot;http://schemas.microsoft.com/office/word/2010/wordprocessingCanvas&quot; xmlns:cx=&quot;http://schemas.microsoft.com/office/drawing/2014/chartex&quot; xmlns:cx1=&quot;http://schemas.microsoft.com/office/drawing/2015/9/8/chartex&quot; xmlns:cx2=&quot;http://schemas.microsoft.com/office/drawing/2015/10/21/chartex&quot; xmlns:cx3=&quot;http://schemas.microsoft.com/office/drawing/2016/5/9/chartex&quot; xmlns:cx4=&quot;http://schemas.microsoft.com/office/drawing/2016/5/10/chartex&quot; xmlns:cx5=&quot;http://schemas.microsoft.com/office/drawing/2016/5/11/chartex&quot; xmlns:cx6=&quot;http://schemas.microsoft.com/office/drawing/2016/5/12/chartex&quot; xmlns:cx7=&quot;http://schemas.microsoft.com/office/drawing/2016/5/13/chartex&quot; xmlns:cx8=&quot;http://schemas.microsoft.com/office/drawing/2016/5/14/chartex&quot; xmlns:cr=&quot;http://schemas.microsoft.com/office/comments/2020/reactions&quot; xmlns:dt=&quot;uuid:C2F41010-65B3-11d1-A29F-00AA00C14882&quot; xmlns:mc=&quot;http://schemas.openxmlformats.org/markup-compatibility/2006&quot; xmlns:aink=&quot;http://schemas.microsoft.com/office/drawing/2016/ink&quot; xmlns:am3d=&quot;http://schemas.microsoft.com/office/drawing/2017/model3d&quot; xmlns:o=&quot;urn:schemas-microsoft-com:office:office&quot; xmlns:oel=&quot;http://schemas.microsoft.com/office/2019/extlst&quot; xmlns:m=&quot;http://schemas.openxmlformats.org/officeDocument/2006/math&quot; xmlns:v=&quot;urn:schemas-microsoft-com:vml&quot; xmlns:w10=&quot;urn:schemas-microsoft-com:office:word&quot; xmlns:w=&quot;http://schemas.microsoft.com/office/word/2003/wordml&quot; xmlns:wx=&quot;http://schemas.microsoft.com/office/word/2003/auxHint&quot; xmlns:wne=&quot;http://schemas.microsoft.com/office/word/2006/wordml&quot; xmlns:wsp=&quot;http://schemas.microsoft.com/office/word/2003/wordml/sp2&quot; xmlns:sl=&quot;http://schemas.microsoft.com/schemaLibrary/2003/core&quot; w:macrosPresent=&quot;no&quot; w:embeddedObjPresent=&quot;no&quot; w:ocxPresent=&quot;no&quot; xml:space=&quot;preserve&quot;&gt;&lt;w:ignoreSubtree w:val=&quot;http://schemas.microsoft.com/office/word/2003/wordml/sp2&quot;/&gt;&lt;o:DocumentProperties&gt;&lt;o:Version&gt;16&lt;/o:Version&gt;&lt;/o:DocumentProperties&gt;&lt;w:shapeDefaults&gt;&lt;o:shapedefaults v:ext=&quot;edit&quot; spidmax=&quot;1026&quot;/&gt;&lt;o:shapelayout v:ext=&quot;edit&quot;&gt;&lt;o:idmap v:ext=&quot;edit&quot; data=&quot;1&quot;/&gt;&lt;/o:shapelayout&gt;&lt;/w:shapeDefaults&gt;&lt;w:docPr&gt;&lt;w:view w:val=&quot;print&quot;/&gt;&lt;w:zoom w:percent=&quot;232&quot;/&gt;&lt;w:doNotEmbedSystemFonts/&gt;&lt;w:defaultTabStop w:val=&quot;708&quot;/&gt;&lt;w:hyphenationZone w:val=&quot;425&quot;/&gt;&lt;w:punctuationKerning/&gt;&lt;w:characterSpacingControl w:val=&quot;DontCompress&quot;/&gt;&lt;w:optimizeForBrowser/&gt;&lt;w:allowPNG/&gt;&lt;w:validateAgainstSchema/&gt;&lt;w:saveInvalidXML w:val=&quot;off&quot;/&gt;&lt;w:ignoreMixedContent w:val=&quot;off&quot;/&gt;&lt;w:alwaysShowPlaceholderText w:val=&quot;off&quot;/&gt;&lt;w:compat&gt;&lt;w:breakWrappedTables/&gt;&lt;w:snapToGridInCell/&gt;&lt;w:wrapTextWithPunct/&gt;&lt;w:useAsianBreakRules/&gt;&lt;w:dontGrowAutofit/&gt;&lt;/w:compat&gt;&lt;wsp:rsids&gt;&lt;wsp:rsidRoot wsp:val=&quot;00882373&quot;/&gt;&lt;wsp:rsid wsp:val=&quot;00001961&quot;/&gt;&lt;wsp:rsid wsp:val=&quot;0001694A&quot;/&gt;&lt;wsp:rsid wsp:val=&quot;00036453&quot;/&gt;&lt;wsp:rsid wsp:val=&quot;000376C1&quot;/&gt;&lt;wsp:rsid wsp:val=&quot;000377D9&quot;/&gt;&lt;wsp:rsid wsp:val=&quot;00050FAA&quot;/&gt;&lt;wsp:rsid wsp:val=&quot;00074F20&quot;/&gt;&lt;wsp:rsid wsp:val=&quot;0010411B&quot;/&gt;&lt;wsp:rsid wsp:val=&quot;00166D1B&quot;/&gt;&lt;wsp:rsid wsp:val=&quot;00197CA5&quot;/&gt;&lt;wsp:rsid wsp:val=&quot;001A14C6&quot;/&gt;&lt;wsp:rsid wsp:val=&quot;001B280F&quot;/&gt;&lt;wsp:rsid wsp:val=&quot;001F1FB4&quot;/&gt;&lt;wsp:rsid wsp:val=&quot;00221DA6&quot;/&gt;&lt;wsp:rsid wsp:val=&quot;00256D6E&quot;/&gt;&lt;wsp:rsid wsp:val=&quot;0027320C&quot;/&gt;&lt;wsp:rsid wsp:val=&quot;00282FCB&quot;/&gt;&lt;wsp:rsid wsp:val=&quot;00290362&quot;/&gt;&lt;wsp:rsid wsp:val=&quot;002B554C&quot;/&gt;&lt;wsp:rsid wsp:val=&quot;002C4423&quot;/&gt;&lt;wsp:rsid wsp:val=&quot;00302356&quot;/&gt;&lt;wsp:rsid wsp:val=&quot;00316761&quot;/&gt;&lt;wsp:rsid wsp:val=&quot;0033095E&quot;/&gt;&lt;wsp:rsid wsp:val=&quot;0037554F&quot;/&gt;&lt;wsp:rsid wsp:val=&quot;00387186&quot;/&gt;&lt;wsp:rsid wsp:val=&quot;00397D95&quot;/&gt;&lt;wsp:rsid wsp:val=&quot;003B1342&quot;/&gt;&lt;wsp:rsid wsp:val=&quot;003D5BBC&quot;/&gt;&lt;wsp:rsid wsp:val=&quot;003D6AB8&quot;/&gt;&lt;wsp:rsid wsp:val=&quot;003D7D0B&quot;/&gt;&lt;wsp:rsid wsp:val=&quot;00442202&quot;/&gt;&lt;wsp:rsid wsp:val=&quot;004D340D&quot;/&gt;&lt;wsp:rsid wsp:val=&quot;00525C6A&quot;/&gt;&lt;wsp:rsid wsp:val=&quot;00572465&quot;/&gt;&lt;wsp:rsid wsp:val=&quot;00586EDA&quot;/&gt;&lt;wsp:rsid wsp:val=&quot;005B53AA&quot;/&gt;&lt;wsp:rsid wsp:val=&quot;005E01E7&quot;/&gt;&lt;wsp:rsid wsp:val=&quot;005E5EC6&quot;/&gt;&lt;wsp:rsid wsp:val=&quot;006677AA&quot;/&gt;&lt;wsp:rsid wsp:val=&quot;0068574D&quot;/&gt;&lt;wsp:rsid wsp:val=&quot;006D2580&quot;/&gt;&lt;wsp:rsid wsp:val=&quot;006D538D&quot;/&gt;&lt;wsp:rsid wsp:val=&quot;00724BBE&quot;/&gt;&lt;wsp:rsid wsp:val=&quot;00766A9F&quot;/&gt;&lt;wsp:rsid wsp:val=&quot;00775D88&quot;/&gt;&lt;wsp:rsid wsp:val=&quot;0080328A&quot;/&gt;&lt;wsp:rsid wsp:val=&quot;00813FAF&quot;/&gt;&lt;wsp:rsid wsp:val=&quot;008567F2&quot;/&gt;&lt;wsp:rsid wsp:val=&quot;00865DF9&quot;/&gt;&lt;wsp:rsid wsp:val=&quot;00876291&quot;/&gt;&lt;wsp:rsid wsp:val=&quot;00882373&quot;/&gt;&lt;wsp:rsid wsp:val=&quot;008C4A63&quot;/&gt;&lt;wsp:rsid wsp:val=&quot;008D1774&quot;/&gt;&lt;wsp:rsid wsp:val=&quot;0091730D&quot;/&gt;&lt;wsp:rsid wsp:val=&quot;009268F4&quot;/&gt;&lt;wsp:rsid wsp:val=&quot;00926A09&quot;/&gt;&lt;wsp:rsid wsp:val=&quot;009413B5&quot;/&gt;&lt;wsp:rsid wsp:val=&quot;009A5B2B&quot;/&gt;&lt;wsp:rsid wsp:val=&quot;009B308D&quot;/&gt;&lt;wsp:rsid wsp:val=&quot;009D067D&quot;/&gt;&lt;wsp:rsid wsp:val=&quot;009D79DF&quot;/&gt;&lt;wsp:rsid wsp:val=&quot;009E4AE7&quot;/&gt;&lt;wsp:rsid wsp:val=&quot;009F25C3&quot;/&gt;&lt;wsp:rsid wsp:val=&quot;009F73A1&quot;/&gt;&lt;wsp:rsid wsp:val=&quot;00A146F4&quot;/&gt;&lt;wsp:rsid wsp:val=&quot;00A15973&quot;/&gt;&lt;wsp:rsid wsp:val=&quot;00A55F7B&quot;/&gt;&lt;wsp:rsid wsp:val=&quot;00A81898&quot;/&gt;&lt;wsp:rsid wsp:val=&quot;00AA06EB&quot;/&gt;&lt;wsp:rsid wsp:val=&quot;00AB27EF&quot;/&gt;&lt;wsp:rsid wsp:val=&quot;00B1384B&quot;/&gt;&lt;wsp:rsid wsp:val=&quot;00B65DA8&quot;/&gt;&lt;wsp:rsid wsp:val=&quot;00B80CF8&quot;/&gt;&lt;wsp:rsid wsp:val=&quot;00BB5FD0&quot;/&gt;&lt;wsp:rsid wsp:val=&quot;00BD0F48&quot;/&gt;&lt;wsp:rsid wsp:val=&quot;00BD5BC7&quot;/&gt;&lt;wsp:rsid wsp:val=&quot;00BE1D24&quot;/&gt;&lt;wsp:rsid wsp:val=&quot;00C0458A&quot;/&gt;&lt;wsp:rsid wsp:val=&quot;00C2494F&quot;/&gt;&lt;wsp:rsid wsp:val=&quot;00D0718D&quot;/&gt;&lt;wsp:rsid wsp:val=&quot;00D1554B&quot;/&gt;&lt;wsp:rsid wsp:val=&quot;00D2157D&quot;/&gt;&lt;wsp:rsid wsp:val=&quot;00D66C87&quot;/&gt;&lt;wsp:rsid wsp:val=&quot;00D84372&quot;/&gt;&lt;wsp:rsid wsp:val=&quot;00DA64C9&quot;/&gt;&lt;wsp:rsid wsp:val=&quot;00E36A08&quot;/&gt;&lt;wsp:rsid wsp:val=&quot;00E523FA&quot;/&gt;&lt;wsp:rsid wsp:val=&quot;00E554F8&quot;/&gt;&lt;wsp:rsid wsp:val=&quot;00E64A40&quot;/&gt;&lt;wsp:rsid wsp:val=&quot;00ED45F2&quot;/&gt;&lt;wsp:rsid wsp:val=&quot;00EF312C&quot;/&gt;&lt;wsp:rsid wsp:val=&quot;00F24BAE&quot;/&gt;&lt;wsp:rsid wsp:val=&quot;00F442C3&quot;/&gt;&lt;wsp:rsid wsp:val=&quot;00F5414F&quot;/&gt;&lt;wsp:rsid wsp:val=&quot;00F71C06&quot;/&gt;&lt;wsp:rsid wsp:val=&quot;00F72771&quot;/&gt;&lt;wsp:rsid wsp:val=&quot;00FA4559&quot;/&gt;&lt;wsp:rsid wsp:val=&quot;00FB3F63&quot;/&gt;&lt;wsp:rsid wsp:val=&quot;00FD0061&quot;/&gt;&lt;wsp:rsid wsp:val=&quot;00FF1675&quot;/&gt;&lt;/wsp:rsids&gt;&lt;/w:docPr&gt;&lt;w:body&gt;&lt;wx:sect&gt;&lt;w:p wsp:rsidR=&quot;00050FAA&quot; wsp:rsidRDefault=&quot;00050FAA&quot; wsp:rsidP=&quot;00050FAA&quot;&gt;&lt;m:oMathPara&gt;&lt;m:oMath&gt;&lt;m:r&gt;&lt;w:rPr&gt;&lt;w:rFonts w:ascii=&quot;Cambria Math&quot; w:h-ansi=&quot;Cambria Math&quot;/&gt;&lt;wx:font wx:val=&quot;Cambria Math&quot;/&gt;&lt;w:i/&gt;&lt;w:color w:val=&quot;000000&quot;/&gt;&lt;/w:rPr&gt;&lt;m:t&gt;P(correct) = n √ó (1/n¬≤) = 1/n&lt;/m:t&gt;&lt;/m:r&gt;&lt;/m:oMath&gt;&lt;/m:oMathPara&gt;&lt;/w:p&gt;&lt;w:sectPr wsp:rsidR=&quot;00000000&quot;&gt;&lt;w:pgSz w:w=&quot;12240&quot; w:h=&quot;15840&quot;/&gt;&lt;w:pgMar w:top=&quot;1440&quot; w:right=&quot;1440&quot; w:bottom=&quot;1440&quot; w:left=&quot;1440&quot; w:header=&quot;720&quot; w:footer=&quot;720&quot; w:gutter=&quot;0&quot;/&gt;&lt;w:cols w:space=&quot;720&quot;/&gt;&lt;/w:sectPr&gt;&lt;/wx:sect&gt;&lt;/w:body&gt;&lt;/w:wordDocument&gt;">
             <v:imagedata r:id="rId41" o:title="" chromakey="white"/>
           </v:shape>
         </w:pict>
@@ -21674,8 +22117,8 @@
           <w:noProof/>
           <w:position w:val="-6"/>
         </w:rPr>
-        <w:pict w14:anchorId="289C1F56">
-          <v:shape id="_x0000_i1033" type="#_x0000_t75" alt="" style="width:181.1pt;height:13.8pt;mso-width-percent:0;mso-height-percent:0;mso-width-percent:0;mso-height-percent:0" equationxml="&lt;?xml version=&quot;1.0&quot; encoding=&quot;UTF-8&quot; standalone=&quot;yes&quot;?&gt;&#13;&#13;&#13;&#13;&#13;&#13;&#10;&lt;?mso-application progid=&quot;Word.Document&quot;?&gt;&#13;&#13;&#13;&#13;&#13;&#13;&#10;&lt;w:wordDocument xmlns:aml=&quot;http://schemas.microsoft.com/aml/2001/core&quot; xmlns:wpc=&quot;http://schemas.microsoft.com/office/word/2010/wordprocessingCanvas&quot; xmlns:cx=&quot;http://schemas.microsoft.com/office/drawing/2014/chartex&quot; xmlns:cx1=&quot;http://schemas.microsoft.com/office/drawing/2015/9/8/chartex&quot; xmlns:cx2=&quot;http://schemas.microsoft.com/office/drawing/2015/10/21/chartex&quot; xmlns:cx3=&quot;http://schemas.microsoft.com/office/drawing/2016/5/9/chartex&quot; xmlns:cx4=&quot;http://schemas.microsoft.com/office/drawing/2016/5/10/chartex&quot; xmlns:cx5=&quot;http://schemas.microsoft.com/office/drawing/2016/5/11/chartex&quot; xmlns:cx6=&quot;http://schemas.microsoft.com/office/drawing/2016/5/12/chartex&quot; xmlns:cx7=&quot;http://schemas.microsoft.com/office/drawing/2016/5/13/chartex&quot; xmlns:cx8=&quot;http://schemas.microsoft.com/office/drawing/2016/5/14/chartex&quot; xmlns:cr=&quot;http://schemas.microsoft.com/office/comments/2020/reactions&quot; xmlns:dt=&quot;uuid:C2F41010-65B3-11d1-A29F-00AA00C14882&quot; xmlns:mc=&quot;http://schemas.openxmlformats.org/markup-compatibility/2006&quot; xmlns:aink=&quot;http://schemas.microsoft.com/office/drawing/2016/ink&quot; xmlns:am3d=&quot;http://schemas.microsoft.com/office/drawing/2017/model3d&quot; xmlns:o=&quot;urn:schemas-microsoft-com:office:office&quot; xmlns:oel=&quot;http://schemas.microsoft.com/office/2019/extlst&quot; xmlns:m=&quot;http://schemas.openxmlformats.org/officeDocument/2006/math&quot; xmlns:v=&quot;urn:schemas-microsoft-com:vml&quot; xmlns:w10=&quot;urn:schemas-microsoft-com:office:word&quot; xmlns:w=&quot;http://schemas.microsoft.com/office/word/2003/wordml&quot; xmlns:wx=&quot;http://schemas.microsoft.com/office/word/2003/auxHint&quot; xmlns:wne=&quot;http://schemas.microsoft.com/office/word/2006/wordml&quot; xmlns:wsp=&quot;http://schemas.microsoft.com/office/word/2003/wordml/sp2&quot; xmlns:sl=&quot;http://schemas.microsoft.com/schemaLibrary/2003/core&quot; w:macrosPresent=&quot;no&quot; w:embeddedObjPresent=&quot;no&quot; w:ocxPresent=&quot;no&quot; xml:space=&quot;preserve&quot;&gt;&lt;w:ignoreSubtree w:val=&quot;http://schemas.microsoft.com/office/word/2003/wordml/sp2&quot;/&gt;&lt;o:DocumentProperties&gt;&lt;o:Version&gt;16&lt;/o:Version&gt;&lt;/o:DocumentProperties&gt;&lt;w:shapeDefaults&gt;&lt;o:shapedefaults v:ext=&quot;edit&quot; spidmax=&quot;1026&quot;/&gt;&lt;o:shapelayout v:ext=&quot;edit&quot;&gt;&lt;o:idmap v:ext=&quot;edit&quot; data=&quot;1&quot;/&gt;&lt;/o:shapelayout&gt;&lt;/w:shapeDefaults&gt;&lt;w:docPr&gt;&lt;w:view w:val=&quot;print&quot;/&gt;&lt;w:zoom w:percent=&quot;232&quot;/&gt;&lt;w:doNotEmbedSystemFonts/&gt;&lt;w:defaultTabStop w:val=&quot;708&quot;/&gt;&lt;w:hyphenationZone w:val=&quot;425&quot;/&gt;&lt;w:punctuationKerning/&gt;&lt;w:characterSpacingControl w:val=&quot;DontCompress&quot;/&gt;&lt;w:optimizeForBrowser/&gt;&lt;w:allowPNG/&gt;&lt;w:validateAgainstSchema/&gt;&lt;w:saveInvalidXML w:val=&quot;off&quot;/&gt;&lt;w:ignoreMixedContent w:val=&quot;off&quot;/&gt;&lt;w:alwaysShowPlaceholderText w:val=&quot;off&quot;/&gt;&lt;w:compat&gt;&lt;w:breakWrappedTables/&gt;&lt;w:snapToGridInCell/&gt;&lt;w:wrapTextWithPunct/&gt;&lt;w:useAsianBreakRules/&gt;&lt;w:dontGrowAutofit/&gt;&lt;/w:compat&gt;&lt;wsp:rsids&gt;&lt;wsp:rsidRoot wsp:val=&quot;00882373&quot;/&gt;&lt;wsp:rsid wsp:val=&quot;00001961&quot;/&gt;&lt;wsp:rsid wsp:val=&quot;0001694A&quot;/&gt;&lt;wsp:rsid wsp:val=&quot;00036453&quot;/&gt;&lt;wsp:rsid wsp:val=&quot;000376C1&quot;/&gt;&lt;wsp:rsid wsp:val=&quot;000377D9&quot;/&gt;&lt;wsp:rsid wsp:val=&quot;00050FAA&quot;/&gt;&lt;wsp:rsid wsp:val=&quot;00074F20&quot;/&gt;&lt;wsp:rsid wsp:val=&quot;0010411B&quot;/&gt;&lt;wsp:rsid wsp:val=&quot;00166D1B&quot;/&gt;&lt;wsp:rsid wsp:val=&quot;00197CA5&quot;/&gt;&lt;wsp:rsid wsp:val=&quot;001A14C6&quot;/&gt;&lt;wsp:rsid wsp:val=&quot;001B280F&quot;/&gt;&lt;wsp:rsid wsp:val=&quot;001F1FB4&quot;/&gt;&lt;wsp:rsid wsp:val=&quot;00221DA6&quot;/&gt;&lt;wsp:rsid wsp:val=&quot;00256D6E&quot;/&gt;&lt;wsp:rsid wsp:val=&quot;0027320C&quot;/&gt;&lt;wsp:rsid wsp:val=&quot;00282FCB&quot;/&gt;&lt;wsp:rsid wsp:val=&quot;00290362&quot;/&gt;&lt;wsp:rsid wsp:val=&quot;002B554C&quot;/&gt;&lt;wsp:rsid wsp:val=&quot;002C4423&quot;/&gt;&lt;wsp:rsid wsp:val=&quot;00302356&quot;/&gt;&lt;wsp:rsid wsp:val=&quot;00316761&quot;/&gt;&lt;wsp:rsid wsp:val=&quot;0033095E&quot;/&gt;&lt;wsp:rsid wsp:val=&quot;0037554F&quot;/&gt;&lt;wsp:rsid wsp:val=&quot;00387186&quot;/&gt;&lt;wsp:rsid wsp:val=&quot;00397D95&quot;/&gt;&lt;wsp:rsid wsp:val=&quot;003B1342&quot;/&gt;&lt;wsp:rsid wsp:val=&quot;003D5BBC&quot;/&gt;&lt;wsp:rsid wsp:val=&quot;003D6AB8&quot;/&gt;&lt;wsp:rsid wsp:val=&quot;003D7D0B&quot;/&gt;&lt;wsp:rsid wsp:val=&quot;00442202&quot;/&gt;&lt;wsp:rsid wsp:val=&quot;004D340D&quot;/&gt;&lt;wsp:rsid wsp:val=&quot;00525C6A&quot;/&gt;&lt;wsp:rsid wsp:val=&quot;00572465&quot;/&gt;&lt;wsp:rsid wsp:val=&quot;00586EDA&quot;/&gt;&lt;wsp:rsid wsp:val=&quot;005B53AA&quot;/&gt;&lt;wsp:rsid wsp:val=&quot;005E01E7&quot;/&gt;&lt;wsp:rsid wsp:val=&quot;005E5EC6&quot;/&gt;&lt;wsp:rsid wsp:val=&quot;006677AA&quot;/&gt;&lt;wsp:rsid wsp:val=&quot;0068574D&quot;/&gt;&lt;wsp:rsid wsp:val=&quot;006D2580&quot;/&gt;&lt;wsp:rsid wsp:val=&quot;006D538D&quot;/&gt;&lt;wsp:rsid wsp:val=&quot;00724BBE&quot;/&gt;&lt;wsp:rsid wsp:val=&quot;00766A9F&quot;/&gt;&lt;wsp:rsid wsp:val=&quot;00775D88&quot;/&gt;&lt;wsp:rsid wsp:val=&quot;0080328A&quot;/&gt;&lt;wsp:rsid wsp:val=&quot;00813FAF&quot;/&gt;&lt;wsp:rsid wsp:val=&quot;008567F2&quot;/&gt;&lt;wsp:rsid wsp:val=&quot;00865DF9&quot;/&gt;&lt;wsp:rsid wsp:val=&quot;00876291&quot;/&gt;&lt;wsp:rsid wsp:val=&quot;00882373&quot;/&gt;&lt;wsp:rsid wsp:val=&quot;008C4A63&quot;/&gt;&lt;wsp:rsid wsp:val=&quot;008D1774&quot;/&gt;&lt;wsp:rsid wsp:val=&quot;0091730D&quot;/&gt;&lt;wsp:rsid wsp:val=&quot;009268F4&quot;/&gt;&lt;wsp:rsid wsp:val=&quot;00926A09&quot;/&gt;&lt;wsp:rsid wsp:val=&quot;009413B5&quot;/&gt;&lt;wsp:rsid wsp:val=&quot;009A5B2B&quot;/&gt;&lt;wsp:rsid wsp:val=&quot;009B308D&quot;/&gt;&lt;wsp:rsid wsp:val=&quot;009D067D&quot;/&gt;&lt;wsp:rsid wsp:val=&quot;009D79DF&quot;/&gt;&lt;wsp:rsid wsp:val=&quot;009E4AE7&quot;/&gt;&lt;wsp:rsid wsp:val=&quot;009F25C3&quot;/&gt;&lt;wsp:rsid wsp:val=&quot;009F73A1&quot;/&gt;&lt;wsp:rsid wsp:val=&quot;00A146F4&quot;/&gt;&lt;wsp:rsid wsp:val=&quot;00A15973&quot;/&gt;&lt;wsp:rsid wsp:val=&quot;00A55F7B&quot;/&gt;&lt;wsp:rsid wsp:val=&quot;00A81898&quot;/&gt;&lt;wsp:rsid wsp:val=&quot;00AA06EB&quot;/&gt;&lt;wsp:rsid wsp:val=&quot;00AB27EF&quot;/&gt;&lt;wsp:rsid wsp:val=&quot;00B1384B&quot;/&gt;&lt;wsp:rsid wsp:val=&quot;00B65DA8&quot;/&gt;&lt;wsp:rsid wsp:val=&quot;00B80CF8&quot;/&gt;&lt;wsp:rsid wsp:val=&quot;00BB5FD0&quot;/&gt;&lt;wsp:rsid wsp:val=&quot;00BD0F48&quot;/&gt;&lt;wsp:rsid wsp:val=&quot;00BD5BC7&quot;/&gt;&lt;wsp:rsid wsp:val=&quot;00BE1D24&quot;/&gt;&lt;wsp:rsid wsp:val=&quot;00C0458A&quot;/&gt;&lt;wsp:rsid wsp:val=&quot;00C2494F&quot;/&gt;&lt;wsp:rsid wsp:val=&quot;00D0718D&quot;/&gt;&lt;wsp:rsid wsp:val=&quot;00D1554B&quot;/&gt;&lt;wsp:rsid wsp:val=&quot;00D2157D&quot;/&gt;&lt;wsp:rsid wsp:val=&quot;00D66C87&quot;/&gt;&lt;wsp:rsid wsp:val=&quot;00D84372&quot;/&gt;&lt;wsp:rsid wsp:val=&quot;00DA64C9&quot;/&gt;&lt;wsp:rsid wsp:val=&quot;00E36A08&quot;/&gt;&lt;wsp:rsid wsp:val=&quot;00E523FA&quot;/&gt;&lt;wsp:rsid wsp:val=&quot;00E554F8&quot;/&gt;&lt;wsp:rsid wsp:val=&quot;00E64A40&quot;/&gt;&lt;wsp:rsid wsp:val=&quot;00ED45F2&quot;/&gt;&lt;wsp:rsid wsp:val=&quot;00EF312C&quot;/&gt;&lt;wsp:rsid wsp:val=&quot;00F24BAE&quot;/&gt;&lt;wsp:rsid wsp:val=&quot;00F442C3&quot;/&gt;&lt;wsp:rsid wsp:val=&quot;00F5414F&quot;/&gt;&lt;wsp:rsid wsp:val=&quot;00F71C06&quot;/&gt;&lt;wsp:rsid wsp:val=&quot;00F72771&quot;/&gt;&lt;wsp:rsid wsp:val=&quot;00FA4559&quot;/&gt;&lt;wsp:rsid wsp:val=&quot;00FB3F63&quot;/&gt;&lt;wsp:rsid wsp:val=&quot;00FD0061&quot;/&gt;&lt;wsp:rsid wsp:val=&quot;00FF1675&quot;/&gt;&lt;/wsp:rsids&gt;&lt;/w:docPr&gt;&lt;w:body&gt;&lt;wx:sect&gt;&lt;w:p wsp:rsidR=&quot;00050FAA&quot; wsp:rsidRDefault=&quot;00050FAA&quot; wsp:rsidP=&quot;00050FAA&quot;&gt;&lt;m:oMathPara&gt;&lt;m:oMath&gt;&lt;m:r&gt;&lt;w:rPr&gt;&lt;w:rFonts w:ascii=&quot;Cambria Math&quot; w:h-ansi=&quot;Cambria Math&quot;/&gt;&lt;wx:font wx:val=&quot;Cambria Math&quot;/&gt;&lt;w:i/&gt;&lt;w:color w:val=&quot;000000&quot;/&gt;&lt;/w:rPr&gt;&lt;m:t&gt;P(correct) = n √ó (1/n¬≤) = 1/n&lt;/m:t&gt;&lt;/m:r&gt;&lt;/m:oMath&gt;&lt;/m:oMathPara&gt;&lt;/w:p&gt;&lt;w:sectPr wsp:rsidR=&quot;00000000&quot;&gt;&lt;w:pgSz w:w=&quot;12240&quot; w:h=&quot;15840&quot;/&gt;&lt;w:pgMar w:top=&quot;1440&quot; w:right=&quot;1440&quot; w:bottom=&quot;1440&quot; w:left=&quot;1440&quot; w:header=&quot;720&quot; w:footer=&quot;720&quot; w:gutter=&quot;0&quot;/&gt;&lt;w:cols w:space=&quot;720&quot;/&gt;&lt;/w:sectPr&gt;&lt;/wx:sect&gt;&lt;/w:body&gt;&lt;/w:wordDocument&gt;">
+        <w:pict w14:anchorId="23D714C3">
+          <v:shape id="_x0000_i1033" type="#_x0000_t75" alt="" style="width:181.1pt;height:14.05pt;mso-width-percent:0;mso-height-percent:0;mso-width-percent:0;mso-height-percent:0" equationxml="&lt;?xml version=&quot;1.0&quot; encoding=&quot;UTF-8&quot; standalone=&quot;yes&quot;?&gt;&#13;&#13;&#13;&#13;&#13;&#13;&#13;&#10;&lt;?mso-application progid=&quot;Word.Document&quot;?&gt;&#13;&#13;&#13;&#13;&#13;&#13;&#13;&#10;&lt;w:wordDocument xmlns:aml=&quot;http://schemas.microsoft.com/aml/2001/core&quot; xmlns:wpc=&quot;http://schemas.microsoft.com/office/word/2010/wordprocessingCanvas&quot; xmlns:cx=&quot;http://schemas.microsoft.com/office/drawing/2014/chartex&quot; xmlns:cx1=&quot;http://schemas.microsoft.com/office/drawing/2015/9/8/chartex&quot; xmlns:cx2=&quot;http://schemas.microsoft.com/office/drawing/2015/10/21/chartex&quot; xmlns:cx3=&quot;http://schemas.microsoft.com/office/drawing/2016/5/9/chartex&quot; xmlns:cx4=&quot;http://schemas.microsoft.com/office/drawing/2016/5/10/chartex&quot; xmlns:cx5=&quot;http://schemas.microsoft.com/office/drawing/2016/5/11/chartex&quot; xmlns:cx6=&quot;http://schemas.microsoft.com/office/drawing/2016/5/12/chartex&quot; xmlns:cx7=&quot;http://schemas.microsoft.com/office/drawing/2016/5/13/chartex&quot; xmlns:cx8=&quot;http://schemas.microsoft.com/office/drawing/2016/5/14/chartex&quot; xmlns:cr=&quot;http://schemas.microsoft.com/office/comments/2020/reactions&quot; xmlns:dt=&quot;uuid:C2F41010-65B3-11d1-A29F-00AA00C14882&quot; xmlns:mc=&quot;http://schemas.openxmlformats.org/markup-compatibility/2006&quot; xmlns:aink=&quot;http://schemas.microsoft.com/office/drawing/2016/ink&quot; xmlns:am3d=&quot;http://schemas.microsoft.com/office/drawing/2017/model3d&quot; xmlns:o=&quot;urn:schemas-microsoft-com:office:office&quot; xmlns:oel=&quot;http://schemas.microsoft.com/office/2019/extlst&quot; xmlns:m=&quot;http://schemas.openxmlformats.org/officeDocument/2006/math&quot; xmlns:v=&quot;urn:schemas-microsoft-com:vml&quot; xmlns:w10=&quot;urn:schemas-microsoft-com:office:word&quot; xmlns:w=&quot;http://schemas.microsoft.com/office/word/2003/wordml&quot; xmlns:wx=&quot;http://schemas.microsoft.com/office/word/2003/auxHint&quot; xmlns:wne=&quot;http://schemas.microsoft.com/office/word/2006/wordml&quot; xmlns:wsp=&quot;http://schemas.microsoft.com/office/word/2003/wordml/sp2&quot; xmlns:sl=&quot;http://schemas.microsoft.com/schemaLibrary/2003/core&quot; w:macrosPresent=&quot;no&quot; w:embeddedObjPresent=&quot;no&quot; w:ocxPresent=&quot;no&quot; xml:space=&quot;preserve&quot;&gt;&lt;w:ignoreSubtree w:val=&quot;http://schemas.microsoft.com/office/word/2003/wordml/sp2&quot;/&gt;&lt;o:DocumentProperties&gt;&lt;o:Version&gt;16&lt;/o:Version&gt;&lt;/o:DocumentProperties&gt;&lt;w:shapeDefaults&gt;&lt;o:shapedefaults v:ext=&quot;edit&quot; spidmax=&quot;1026&quot;/&gt;&lt;o:shapelayout v:ext=&quot;edit&quot;&gt;&lt;o:idmap v:ext=&quot;edit&quot; data=&quot;1&quot;/&gt;&lt;/o:shapelayout&gt;&lt;/w:shapeDefaults&gt;&lt;w:docPr&gt;&lt;w:view w:val=&quot;print&quot;/&gt;&lt;w:zoom w:percent=&quot;232&quot;/&gt;&lt;w:doNotEmbedSystemFonts/&gt;&lt;w:defaultTabStop w:val=&quot;708&quot;/&gt;&lt;w:hyphenationZone w:val=&quot;425&quot;/&gt;&lt;w:punctuationKerning/&gt;&lt;w:characterSpacingControl w:val=&quot;DontCompress&quot;/&gt;&lt;w:optimizeForBrowser/&gt;&lt;w:allowPNG/&gt;&lt;w:validateAgainstSchema/&gt;&lt;w:saveInvalidXML w:val=&quot;off&quot;/&gt;&lt;w:ignoreMixedContent w:val=&quot;off&quot;/&gt;&lt;w:alwaysShowPlaceholderText w:val=&quot;off&quot;/&gt;&lt;w:compat&gt;&lt;w:breakWrappedTables/&gt;&lt;w:snapToGridInCell/&gt;&lt;w:wrapTextWithPunct/&gt;&lt;w:useAsianBreakRules/&gt;&lt;w:dontGrowAutofit/&gt;&lt;/w:compat&gt;&lt;wsp:rsids&gt;&lt;wsp:rsidRoot wsp:val=&quot;00882373&quot;/&gt;&lt;wsp:rsid wsp:val=&quot;00001961&quot;/&gt;&lt;wsp:rsid wsp:val=&quot;0001694A&quot;/&gt;&lt;wsp:rsid wsp:val=&quot;00036453&quot;/&gt;&lt;wsp:rsid wsp:val=&quot;000376C1&quot;/&gt;&lt;wsp:rsid wsp:val=&quot;000377D9&quot;/&gt;&lt;wsp:rsid wsp:val=&quot;00050FAA&quot;/&gt;&lt;wsp:rsid wsp:val=&quot;00074F20&quot;/&gt;&lt;wsp:rsid wsp:val=&quot;0010411B&quot;/&gt;&lt;wsp:rsid wsp:val=&quot;00166D1B&quot;/&gt;&lt;wsp:rsid wsp:val=&quot;00197CA5&quot;/&gt;&lt;wsp:rsid wsp:val=&quot;001A14C6&quot;/&gt;&lt;wsp:rsid wsp:val=&quot;001B280F&quot;/&gt;&lt;wsp:rsid wsp:val=&quot;001F1FB4&quot;/&gt;&lt;wsp:rsid wsp:val=&quot;00221DA6&quot;/&gt;&lt;wsp:rsid wsp:val=&quot;00256D6E&quot;/&gt;&lt;wsp:rsid wsp:val=&quot;0027320C&quot;/&gt;&lt;wsp:rsid wsp:val=&quot;00282FCB&quot;/&gt;&lt;wsp:rsid wsp:val=&quot;00290362&quot;/&gt;&lt;wsp:rsid wsp:val=&quot;002B554C&quot;/&gt;&lt;wsp:rsid wsp:val=&quot;002C4423&quot;/&gt;&lt;wsp:rsid wsp:val=&quot;00302356&quot;/&gt;&lt;wsp:rsid wsp:val=&quot;00316761&quot;/&gt;&lt;wsp:rsid wsp:val=&quot;0033095E&quot;/&gt;&lt;wsp:rsid wsp:val=&quot;0037554F&quot;/&gt;&lt;wsp:rsid wsp:val=&quot;00387186&quot;/&gt;&lt;wsp:rsid wsp:val=&quot;00397D95&quot;/&gt;&lt;wsp:rsid wsp:val=&quot;003B1342&quot;/&gt;&lt;wsp:rsid wsp:val=&quot;003D5BBC&quot;/&gt;&lt;wsp:rsid wsp:val=&quot;003D6AB8&quot;/&gt;&lt;wsp:rsid wsp:val=&quot;003D7D0B&quot;/&gt;&lt;wsp:rsid wsp:val=&quot;00442202&quot;/&gt;&lt;wsp:rsid wsp:val=&quot;004D340D&quot;/&gt;&lt;wsp:rsid wsp:val=&quot;00525C6A&quot;/&gt;&lt;wsp:rsid wsp:val=&quot;00572465&quot;/&gt;&lt;wsp:rsid wsp:val=&quot;00586EDA&quot;/&gt;&lt;wsp:rsid wsp:val=&quot;005B53AA&quot;/&gt;&lt;wsp:rsid wsp:val=&quot;005E01E7&quot;/&gt;&lt;wsp:rsid wsp:val=&quot;005E5EC6&quot;/&gt;&lt;wsp:rsid wsp:val=&quot;006677AA&quot;/&gt;&lt;wsp:rsid wsp:val=&quot;0068574D&quot;/&gt;&lt;wsp:rsid wsp:val=&quot;006D2580&quot;/&gt;&lt;wsp:rsid wsp:val=&quot;006D538D&quot;/&gt;&lt;wsp:rsid wsp:val=&quot;00724BBE&quot;/&gt;&lt;wsp:rsid wsp:val=&quot;00766A9F&quot;/&gt;&lt;wsp:rsid wsp:val=&quot;00775D88&quot;/&gt;&lt;wsp:rsid wsp:val=&quot;0080328A&quot;/&gt;&lt;wsp:rsid wsp:val=&quot;00813FAF&quot;/&gt;&lt;wsp:rsid wsp:val=&quot;008567F2&quot;/&gt;&lt;wsp:rsid wsp:val=&quot;00865DF9&quot;/&gt;&lt;wsp:rsid wsp:val=&quot;00876291&quot;/&gt;&lt;wsp:rsid wsp:val=&quot;00882373&quot;/&gt;&lt;wsp:rsid wsp:val=&quot;008C4A63&quot;/&gt;&lt;wsp:rsid wsp:val=&quot;008D1774&quot;/&gt;&lt;wsp:rsid wsp:val=&quot;0091730D&quot;/&gt;&lt;wsp:rsid wsp:val=&quot;009268F4&quot;/&gt;&lt;wsp:rsid wsp:val=&quot;00926A09&quot;/&gt;&lt;wsp:rsid wsp:val=&quot;009413B5&quot;/&gt;&lt;wsp:rsid wsp:val=&quot;009A5B2B&quot;/&gt;&lt;wsp:rsid wsp:val=&quot;009B308D&quot;/&gt;&lt;wsp:rsid wsp:val=&quot;009D067D&quot;/&gt;&lt;wsp:rsid wsp:val=&quot;009D79DF&quot;/&gt;&lt;wsp:rsid wsp:val=&quot;009E4AE7&quot;/&gt;&lt;wsp:rsid wsp:val=&quot;009F25C3&quot;/&gt;&lt;wsp:rsid wsp:val=&quot;009F73A1&quot;/&gt;&lt;wsp:rsid wsp:val=&quot;00A146F4&quot;/&gt;&lt;wsp:rsid wsp:val=&quot;00A15973&quot;/&gt;&lt;wsp:rsid wsp:val=&quot;00A55F7B&quot;/&gt;&lt;wsp:rsid wsp:val=&quot;00A81898&quot;/&gt;&lt;wsp:rsid wsp:val=&quot;00AA06EB&quot;/&gt;&lt;wsp:rsid wsp:val=&quot;00AB27EF&quot;/&gt;&lt;wsp:rsid wsp:val=&quot;00B1384B&quot;/&gt;&lt;wsp:rsid wsp:val=&quot;00B65DA8&quot;/&gt;&lt;wsp:rsid wsp:val=&quot;00B80CF8&quot;/&gt;&lt;wsp:rsid wsp:val=&quot;00BB5FD0&quot;/&gt;&lt;wsp:rsid wsp:val=&quot;00BD0F48&quot;/&gt;&lt;wsp:rsid wsp:val=&quot;00BD5BC7&quot;/&gt;&lt;wsp:rsid wsp:val=&quot;00BE1D24&quot;/&gt;&lt;wsp:rsid wsp:val=&quot;00C0458A&quot;/&gt;&lt;wsp:rsid wsp:val=&quot;00C2494F&quot;/&gt;&lt;wsp:rsid wsp:val=&quot;00D0718D&quot;/&gt;&lt;wsp:rsid wsp:val=&quot;00D1554B&quot;/&gt;&lt;wsp:rsid wsp:val=&quot;00D2157D&quot;/&gt;&lt;wsp:rsid wsp:val=&quot;00D66C87&quot;/&gt;&lt;wsp:rsid wsp:val=&quot;00D84372&quot;/&gt;&lt;wsp:rsid wsp:val=&quot;00DA64C9&quot;/&gt;&lt;wsp:rsid wsp:val=&quot;00E36A08&quot;/&gt;&lt;wsp:rsid wsp:val=&quot;00E523FA&quot;/&gt;&lt;wsp:rsid wsp:val=&quot;00E554F8&quot;/&gt;&lt;wsp:rsid wsp:val=&quot;00E64A40&quot;/&gt;&lt;wsp:rsid wsp:val=&quot;00ED45F2&quot;/&gt;&lt;wsp:rsid wsp:val=&quot;00EF312C&quot;/&gt;&lt;wsp:rsid wsp:val=&quot;00F24BAE&quot;/&gt;&lt;wsp:rsid wsp:val=&quot;00F442C3&quot;/&gt;&lt;wsp:rsid wsp:val=&quot;00F5414F&quot;/&gt;&lt;wsp:rsid wsp:val=&quot;00F71C06&quot;/&gt;&lt;wsp:rsid wsp:val=&quot;00F72771&quot;/&gt;&lt;wsp:rsid wsp:val=&quot;00FA4559&quot;/&gt;&lt;wsp:rsid wsp:val=&quot;00FB3F63&quot;/&gt;&lt;wsp:rsid wsp:val=&quot;00FD0061&quot;/&gt;&lt;wsp:rsid wsp:val=&quot;00FF1675&quot;/&gt;&lt;/wsp:rsids&gt;&lt;/w:docPr&gt;&lt;w:body&gt;&lt;wx:sect&gt;&lt;w:p wsp:rsidR=&quot;00050FAA&quot; wsp:rsidRDefault=&quot;00050FAA&quot; wsp:rsidP=&quot;00050FAA&quot;&gt;&lt;m:oMathPara&gt;&lt;m:oMath&gt;&lt;m:r&gt;&lt;w:rPr&gt;&lt;w:rFonts w:ascii=&quot;Cambria Math&quot; w:h-ansi=&quot;Cambria Math&quot;/&gt;&lt;wx:font wx:val=&quot;Cambria Math&quot;/&gt;&lt;w:i/&gt;&lt;w:color w:val=&quot;000000&quot;/&gt;&lt;/w:rPr&gt;&lt;m:t&gt;P(correct) = n √ó (1/n¬≤) = 1/n&lt;/m:t&gt;&lt;/m:r&gt;&lt;/m:oMath&gt;&lt;/m:oMathPara&gt;&lt;/w:p&gt;&lt;w:sectPr wsp:rsidR=&quot;00000000&quot;&gt;&lt;w:pgSz w:w=&quot;12240&quot; w:h=&quot;15840&quot;/&gt;&lt;w:pgMar w:top=&quot;1440&quot; w:right=&quot;1440&quot; w:bottom=&quot;1440&quot; w:left=&quot;1440&quot; w:header=&quot;720&quot; w:footer=&quot;720&quot; w:gutter=&quot;0&quot;/&gt;&lt;w:cols w:space=&quot;720&quot;/&gt;&lt;/w:sectPr&gt;&lt;/wx:sect&gt;&lt;/w:body&gt;&lt;/w:wordDocument&gt;">
             <v:imagedata r:id="rId41" o:title="" chromakey="white"/>
           </v:shape>
         </w:pict>
@@ -21717,8 +22160,8 @@
         <w:rPr>
           <w:noProof/>
         </w:rPr>
-        <w:pict w14:anchorId="18965C2D">
-          <v:shape id="_x0000_i1032" type="#_x0000_t75" alt="" style="width:62.1pt;height:13.8pt;mso-width-percent:0;mso-height-percent:0;mso-width-percent:0;mso-height-percent:0" equationxml="&lt;?xml version=&quot;1.0&quot; encoding=&quot;UTF-8&quot; standalone=&quot;yes&quot;?&gt;&#13;&#13;&#13;&#13;&#13;&#13;&#10;&lt;?mso-application progid=&quot;Word.Document&quot;?&gt;&#13;&#13;&#13;&#13;&#13;&#13;&#10;&lt;w:wordDocument xmlns:aml=&quot;http://schemas.microsoft.com/aml/2001/core&quot; xmlns:wpc=&quot;http://schemas.microsoft.com/office/word/2010/wordprocessingCanvas&quot; xmlns:cx=&quot;http://schemas.microsoft.com/office/drawing/2014/chartex&quot; xmlns:cx1=&quot;http://schemas.microsoft.com/office/drawing/2015/9/8/chartex&quot; xmlns:cx2=&quot;http://schemas.microsoft.com/office/drawing/2015/10/21/chartex&quot; xmlns:cx3=&quot;http://schemas.microsoft.com/office/drawing/2016/5/9/chartex&quot; xmlns:cx4=&quot;http://schemas.microsoft.com/office/drawing/2016/5/10/chartex&quot; xmlns:cx5=&quot;http://schemas.microsoft.com/office/drawing/2016/5/11/chartex&quot; xmlns:cx6=&quot;http://schemas.microsoft.com/office/drawing/2016/5/12/chartex&quot; xmlns:cx7=&quot;http://schemas.microsoft.com/office/drawing/2016/5/13/chartex&quot; xmlns:cx8=&quot;http://schemas.microsoft.com/office/drawing/2016/5/14/chartex&quot; xmlns:cr=&quot;http://schemas.microsoft.com/office/comments/2020/reactions&quot; xmlns:dt=&quot;uuid:C2F41010-65B3-11d1-A29F-00AA00C14882&quot; xmlns:mc=&quot;http://schemas.openxmlformats.org/markup-compatibility/2006&quot; xmlns:aink=&quot;http://schemas.microsoft.com/office/drawing/2016/ink&quot; xmlns:am3d=&quot;http://schemas.microsoft.com/office/drawing/2017/model3d&quot; xmlns:o=&quot;urn:schemas-microsoft-com:office:office&quot; xmlns:oel=&quot;http://schemas.microsoft.com/office/2019/extlst&quot; xmlns:m=&quot;http://schemas.openxmlformats.org/officeDocument/2006/math&quot; xmlns:v=&quot;urn:schemas-microsoft-com:vml&quot; xmlns:w10=&quot;urn:schemas-microsoft-com:office:word&quot; xmlns:w=&quot;http://schemas.microsoft.com/office/word/2003/wordml&quot; xmlns:wx=&quot;http://schemas.microsoft.com/office/word/2003/auxHint&quot; xmlns:wne=&quot;http://schemas.microsoft.com/office/word/2006/wordml&quot; xmlns:wsp=&quot;http://schemas.microsoft.com/office/word/2003/wordml/sp2&quot; xmlns:sl=&quot;http://schemas.microsoft.com/schemaLibrary/2003/core&quot; w:macrosPresent=&quot;no&quot; w:embeddedObjPresent=&quot;no&quot; w:ocxPresent=&quot;no&quot; xml:space=&quot;preserve&quot;&gt;&lt;w:ignoreSubtree w:val=&quot;http://schemas.microsoft.com/office/word/2003/wordml/sp2&quot;/&gt;&lt;o:DocumentProperties&gt;&lt;o:Version&gt;16&lt;/o:Version&gt;&lt;/o:DocumentProperties&gt;&lt;w:shapeDefaults&gt;&lt;o:shapedefaults v:ext=&quot;edit&quot; spidmax=&quot;1026&quot;/&gt;&lt;o:shapelayout v:ext=&quot;edit&quot;&gt;&lt;o:idmap v:ext=&quot;edit&quot; data=&quot;1&quot;/&gt;&lt;/o:shapelayout&gt;&lt;/w:shapeDefaults&gt;&lt;w:docPr&gt;&lt;w:view w:val=&quot;print&quot;/&gt;&lt;w:zoom w:percent=&quot;232&quot;/&gt;&lt;w:doNotEmbedSystemFonts/&gt;&lt;w:defaultTabStop w:val=&quot;708&quot;/&gt;&lt;w:hyphenationZone w:val=&quot;425&quot;/&gt;&lt;w:punctuationKerning/&gt;&lt;w:characterSpacingControl w:val=&quot;DontCompress&quot;/&gt;&lt;w:optimizeForBrowser/&gt;&lt;w:allowPNG/&gt;&lt;w:validateAgainstSchema/&gt;&lt;w:saveInvalidXML w:val=&quot;off&quot;/&gt;&lt;w:ignoreMixedContent w:val=&quot;off&quot;/&gt;&lt;w:alwaysShowPlaceholderText w:val=&quot;off&quot;/&gt;&lt;w:compat&gt;&lt;w:breakWrappedTables/&gt;&lt;w:snapToGridInCell/&gt;&lt;w:wrapTextWithPunct/&gt;&lt;w:useAsianBreakRules/&gt;&lt;w:dontGrowAutofit/&gt;&lt;/w:compat&gt;&lt;wsp:rsids&gt;&lt;wsp:rsidRoot wsp:val=&quot;00882373&quot;/&gt;&lt;wsp:rsid wsp:val=&quot;00001961&quot;/&gt;&lt;wsp:rsid wsp:val=&quot;0001694A&quot;/&gt;&lt;wsp:rsid wsp:val=&quot;00036453&quot;/&gt;&lt;wsp:rsid wsp:val=&quot;000376C1&quot;/&gt;&lt;wsp:rsid wsp:val=&quot;000377D9&quot;/&gt;&lt;wsp:rsid wsp:val=&quot;00074F20&quot;/&gt;&lt;wsp:rsid wsp:val=&quot;0010411B&quot;/&gt;&lt;wsp:rsid wsp:val=&quot;00166D1B&quot;/&gt;&lt;wsp:rsid wsp:val=&quot;00197CA5&quot;/&gt;&lt;wsp:rsid wsp:val=&quot;001A14C6&quot;/&gt;&lt;wsp:rsid wsp:val=&quot;001B280F&quot;/&gt;&lt;wsp:rsid wsp:val=&quot;001F1FB4&quot;/&gt;&lt;wsp:rsid wsp:val=&quot;00221DA6&quot;/&gt;&lt;wsp:rsid wsp:val=&quot;00256D6E&quot;/&gt;&lt;wsp:rsid wsp:val=&quot;0027320C&quot;/&gt;&lt;wsp:rsid wsp:val=&quot;00282FCB&quot;/&gt;&lt;wsp:rsid wsp:val=&quot;00290362&quot;/&gt;&lt;wsp:rsid wsp:val=&quot;002B554C&quot;/&gt;&lt;wsp:rsid wsp:val=&quot;002C4423&quot;/&gt;&lt;wsp:rsid wsp:val=&quot;00302356&quot;/&gt;&lt;wsp:rsid wsp:val=&quot;00316761&quot;/&gt;&lt;wsp:rsid wsp:val=&quot;0033095E&quot;/&gt;&lt;wsp:rsid wsp:val=&quot;0037554F&quot;/&gt;&lt;wsp:rsid wsp:val=&quot;00387186&quot;/&gt;&lt;wsp:rsid wsp:val=&quot;00397D95&quot;/&gt;&lt;wsp:rsid wsp:val=&quot;003B1342&quot;/&gt;&lt;wsp:rsid wsp:val=&quot;003D5BBC&quot;/&gt;&lt;wsp:rsid wsp:val=&quot;003D6AB8&quot;/&gt;&lt;wsp:rsid wsp:val=&quot;003D7D0B&quot;/&gt;&lt;wsp:rsid wsp:val=&quot;00442202&quot;/&gt;&lt;wsp:rsid wsp:val=&quot;004D340D&quot;/&gt;&lt;wsp:rsid wsp:val=&quot;00525C6A&quot;/&gt;&lt;wsp:rsid wsp:val=&quot;00572465&quot;/&gt;&lt;wsp:rsid wsp:val=&quot;00586EDA&quot;/&gt;&lt;wsp:rsid wsp:val=&quot;005B53AA&quot;/&gt;&lt;wsp:rsid wsp:val=&quot;005E01E7&quot;/&gt;&lt;wsp:rsid wsp:val=&quot;005E5EC6&quot;/&gt;&lt;wsp:rsid wsp:val=&quot;006677AA&quot;/&gt;&lt;wsp:rsid wsp:val=&quot;0068574D&quot;/&gt;&lt;wsp:rsid wsp:val=&quot;00691D42&quot;/&gt;&lt;wsp:rsid wsp:val=&quot;006D2580&quot;/&gt;&lt;wsp:rsid wsp:val=&quot;006D538D&quot;/&gt;&lt;wsp:rsid wsp:val=&quot;00724BBE&quot;/&gt;&lt;wsp:rsid wsp:val=&quot;00766A9F&quot;/&gt;&lt;wsp:rsid wsp:val=&quot;00775D88&quot;/&gt;&lt;wsp:rsid wsp:val=&quot;0080328A&quot;/&gt;&lt;wsp:rsid wsp:val=&quot;00813FAF&quot;/&gt;&lt;wsp:rsid wsp:val=&quot;008567F2&quot;/&gt;&lt;wsp:rsid wsp:val=&quot;00865DF9&quot;/&gt;&lt;wsp:rsid wsp:val=&quot;00876291&quot;/&gt;&lt;wsp:rsid wsp:val=&quot;00882373&quot;/&gt;&lt;wsp:rsid wsp:val=&quot;008C4A63&quot;/&gt;&lt;wsp:rsid wsp:val=&quot;008D1774&quot;/&gt;&lt;wsp:rsid wsp:val=&quot;0091730D&quot;/&gt;&lt;wsp:rsid wsp:val=&quot;009268F4&quot;/&gt;&lt;wsp:rsid wsp:val=&quot;00926A09&quot;/&gt;&lt;wsp:rsid wsp:val=&quot;009413B5&quot;/&gt;&lt;wsp:rsid wsp:val=&quot;009A5B2B&quot;/&gt;&lt;wsp:rsid wsp:val=&quot;009B308D&quot;/&gt;&lt;wsp:rsid wsp:val=&quot;009D067D&quot;/&gt;&lt;wsp:rsid wsp:val=&quot;009D79DF&quot;/&gt;&lt;wsp:rsid wsp:val=&quot;009E4AE7&quot;/&gt;&lt;wsp:rsid wsp:val=&quot;009F25C3&quot;/&gt;&lt;wsp:rsid wsp:val=&quot;009F73A1&quot;/&gt;&lt;wsp:rsid wsp:val=&quot;00A146F4&quot;/&gt;&lt;wsp:rsid wsp:val=&quot;00A15973&quot;/&gt;&lt;wsp:rsid wsp:val=&quot;00A55F7B&quot;/&gt;&lt;wsp:rsid wsp:val=&quot;00A81898&quot;/&gt;&lt;wsp:rsid wsp:val=&quot;00AA06EB&quot;/&gt;&lt;wsp:rsid wsp:val=&quot;00AB27EF&quot;/&gt;&lt;wsp:rsid wsp:val=&quot;00B1384B&quot;/&gt;&lt;wsp:rsid wsp:val=&quot;00B65DA8&quot;/&gt;&lt;wsp:rsid wsp:val=&quot;00B80CF8&quot;/&gt;&lt;wsp:rsid wsp:val=&quot;00BB5FD0&quot;/&gt;&lt;wsp:rsid wsp:val=&quot;00BD0F48&quot;/&gt;&lt;wsp:rsid wsp:val=&quot;00BD5BC7&quot;/&gt;&lt;wsp:rsid wsp:val=&quot;00BE1D24&quot;/&gt;&lt;wsp:rsid wsp:val=&quot;00C0458A&quot;/&gt;&lt;wsp:rsid wsp:val=&quot;00C2494F&quot;/&gt;&lt;wsp:rsid wsp:val=&quot;00D0718D&quot;/&gt;&lt;wsp:rsid wsp:val=&quot;00D1554B&quot;/&gt;&lt;wsp:rsid wsp:val=&quot;00D2157D&quot;/&gt;&lt;wsp:rsid wsp:val=&quot;00D66C87&quot;/&gt;&lt;wsp:rsid wsp:val=&quot;00D84372&quot;/&gt;&lt;wsp:rsid wsp:val=&quot;00DA64C9&quot;/&gt;&lt;wsp:rsid wsp:val=&quot;00E36A08&quot;/&gt;&lt;wsp:rsid wsp:val=&quot;00E523FA&quot;/&gt;&lt;wsp:rsid wsp:val=&quot;00E554F8&quot;/&gt;&lt;wsp:rsid wsp:val=&quot;00E64A40&quot;/&gt;&lt;wsp:rsid wsp:val=&quot;00ED45F2&quot;/&gt;&lt;wsp:rsid wsp:val=&quot;00EF312C&quot;/&gt;&lt;wsp:rsid wsp:val=&quot;00F24BAE&quot;/&gt;&lt;wsp:rsid wsp:val=&quot;00F442C3&quot;/&gt;&lt;wsp:rsid wsp:val=&quot;00F5414F&quot;/&gt;&lt;wsp:rsid wsp:val=&quot;00F71C06&quot;/&gt;&lt;wsp:rsid wsp:val=&quot;00F72771&quot;/&gt;&lt;wsp:rsid wsp:val=&quot;00FA4559&quot;/&gt;&lt;wsp:rsid wsp:val=&quot;00FB3F63&quot;/&gt;&lt;wsp:rsid wsp:val=&quot;00FD0061&quot;/&gt;&lt;wsp:rsid wsp:val=&quot;00FF1675&quot;/&gt;&lt;/wsp:rsids&gt;&lt;/w:docPr&gt;&lt;w:body&gt;&lt;wx:sect&gt;&lt;w:p wsp:rsidR=&quot;00691D42&quot; wsp:rsidRPr=&quot;00691D42&quot; wsp:rsidRDefault=&quot;00691D42&quot; wsp:rsidP=&quot;00691D42&quot;&gt;&lt;m:oMathPara&gt;&lt;m:oMath&gt;&lt;m:sSub&gt;&lt;m:sSubPr&gt;&lt;m:ctrlPr&gt;&lt;w:rPr&gt;&lt;w:rFonts w:ascii=&quot;Cambria Math&quot; w:h-ansi=&quot;Cambria Math&quot;/&gt;&lt;wx:font wx:val=&quot;Cambria Math&quot;/&gt;&lt;w:i/&gt;&lt;w:color w:val=&quot;000000&quot;/&gt;&lt;/w:rPr&gt;&lt;/m:ctrlPr&gt;&lt;/m:sSubPr&gt;&lt;m:e&gt;&lt;m:r&gt;&lt;w:rPr&gt;&lt;w:rFonts w:ascii=&quot;Cambria Math&quot; w:h-ansi=&quot;Cambria Math&quot;/&gt;&lt;wx:font wx:val=&quot;Cambria Math&quot;/&gt;&lt;w:i/&gt;&lt;w:color w:val=&quot;000000&quot;/&gt;&lt;/w:rPr&gt;&lt;m:t&gt;Œº&lt;/m:t&gt;&lt;/m:r&gt;&lt;/m:e&gt;&lt;m:sub&gt;&lt;m:r&gt;&lt;w:rPr&gt;&lt;w:rFonts w:ascii=&quot;Cambria Math&quot; w:h-ansi=&quot;Cambria Math&quot;/&gt;&lt;wx:font wx:val=&quot;Cambria Math&quot;/&gt;&lt;w:i/&gt;&lt;w:color w:val=&quot;000000&quot;/&gt;&lt;/w:rPr&gt;&lt;m:t&gt;acc&lt;/m:t&gt;&lt;/m:r&gt;&lt;/m:sub&gt;&lt;/m:sSub&gt;&lt;m:r&gt;&lt;w:rPr&gt;&lt;w:rFonts w:ascii=&quot;Cambria Math&quot; w:h-ansi=&quot;Cambria Math&quot;/&gt;&lt;wx:font wx:val=&quot;Cambria Math&quot;/&gt;&lt;w:i/&gt;&lt;w:color w:val=&quot;000000&quot;/&gt;&lt;/w:rPr&gt;&lt;m:t&gt; = 1/n&lt;/m:t&gt;&lt;/m:r&gt;&lt;/m:oMath&gt;&lt;/m:oMathPara&gt;&lt;/w:p&gt;&lt;w:sectPr wsp:rsidR=&quot;00000000&quot; wsp:rsidRPr=&quot;00691D42&quot;&gt;&lt;w:pgSz w:w=&quot;12240&quot; w:h=&quot;15840&quot;/&gt;&lt;w:pgMar w:top=&quot;1440&quot; w:right=&quot;1440&quot; w:bottom=&quot;1440&quot; w:left=&quot;1440&quot; w:header=&quot;720&quot; w:footer=&quot;720&quot; w:gutter=&quot;0&quot;/&gt;&lt;w:cols w:space=&quot;720&quot;/&gt;&lt;/w:sectPr&gt;&lt;/wx:sect&gt;&lt;/w:body&gt;&lt;/w:wordDocument&gt;">
+        <w:pict w14:anchorId="56D0F319">
+          <v:shape id="_x0000_i1032" type="#_x0000_t75" alt="" style="width:61.95pt;height:14.05pt;mso-width-percent:0;mso-height-percent:0;mso-width-percent:0;mso-height-percent:0" equationxml="&lt;?xml version=&quot;1.0&quot; encoding=&quot;UTF-8&quot; standalone=&quot;yes&quot;?&gt;&#13;&#13;&#13;&#13;&#13;&#13;&#13;&#10;&lt;?mso-application progid=&quot;Word.Document&quot;?&gt;&#13;&#13;&#13;&#13;&#13;&#13;&#13;&#10;&lt;w:wordDocument xmlns:aml=&quot;http://schemas.microsoft.com/aml/2001/core&quot; xmlns:wpc=&quot;http://schemas.microsoft.com/office/word/2010/wordprocessingCanvas&quot; xmlns:cx=&quot;http://schemas.microsoft.com/office/drawing/2014/chartex&quot; xmlns:cx1=&quot;http://schemas.microsoft.com/office/drawing/2015/9/8/chartex&quot; xmlns:cx2=&quot;http://schemas.microsoft.com/office/drawing/2015/10/21/chartex&quot; xmlns:cx3=&quot;http://schemas.microsoft.com/office/drawing/2016/5/9/chartex&quot; xmlns:cx4=&quot;http://schemas.microsoft.com/office/drawing/2016/5/10/chartex&quot; xmlns:cx5=&quot;http://schemas.microsoft.com/office/drawing/2016/5/11/chartex&quot; xmlns:cx6=&quot;http://schemas.microsoft.com/office/drawing/2016/5/12/chartex&quot; xmlns:cx7=&quot;http://schemas.microsoft.com/office/drawing/2016/5/13/chartex&quot; xmlns:cx8=&quot;http://schemas.microsoft.com/office/drawing/2016/5/14/chartex&quot; xmlns:cr=&quot;http://schemas.microsoft.com/office/comments/2020/reactions&quot; xmlns:dt=&quot;uuid:C2F41010-65B3-11d1-A29F-00AA00C14882&quot; xmlns:mc=&quot;http://schemas.openxmlformats.org/markup-compatibility/2006&quot; xmlns:aink=&quot;http://schemas.microsoft.com/office/drawing/2016/ink&quot; xmlns:am3d=&quot;http://schemas.microsoft.com/office/drawing/2017/model3d&quot; xmlns:o=&quot;urn:schemas-microsoft-com:office:office&quot; xmlns:oel=&quot;http://schemas.microsoft.com/office/2019/extlst&quot; xmlns:m=&quot;http://schemas.openxmlformats.org/officeDocument/2006/math&quot; xmlns:v=&quot;urn:schemas-microsoft-com:vml&quot; xmlns:w10=&quot;urn:schemas-microsoft-com:office:word&quot; xmlns:w=&quot;http://schemas.microsoft.com/office/word/2003/wordml&quot; xmlns:wx=&quot;http://schemas.microsoft.com/office/word/2003/auxHint&quot; xmlns:wne=&quot;http://schemas.microsoft.com/office/word/2006/wordml&quot; xmlns:wsp=&quot;http://schemas.microsoft.com/office/word/2003/wordml/sp2&quot; xmlns:sl=&quot;http://schemas.microsoft.com/schemaLibrary/2003/core&quot; w:macrosPresent=&quot;no&quot; w:embeddedObjPresent=&quot;no&quot; w:ocxPresent=&quot;no&quot; xml:space=&quot;preserve&quot;&gt;&lt;w:ignoreSubtree w:val=&quot;http://schemas.microsoft.com/office/word/2003/wordml/sp2&quot;/&gt;&lt;o:DocumentProperties&gt;&lt;o:Version&gt;16&lt;/o:Version&gt;&lt;/o:DocumentProperties&gt;&lt;w:shapeDefaults&gt;&lt;o:shapedefaults v:ext=&quot;edit&quot; spidmax=&quot;1026&quot;/&gt;&lt;o:shapelayout v:ext=&quot;edit&quot;&gt;&lt;o:idmap v:ext=&quot;edit&quot; data=&quot;1&quot;/&gt;&lt;/o:shapelayout&gt;&lt;/w:shapeDefaults&gt;&lt;w:docPr&gt;&lt;w:view w:val=&quot;print&quot;/&gt;&lt;w:zoom w:percent=&quot;232&quot;/&gt;&lt;w:doNotEmbedSystemFonts/&gt;&lt;w:defaultTabStop w:val=&quot;708&quot;/&gt;&lt;w:hyphenationZone w:val=&quot;425&quot;/&gt;&lt;w:punctuationKerning/&gt;&lt;w:characterSpacingControl w:val=&quot;DontCompress&quot;/&gt;&lt;w:optimizeForBrowser/&gt;&lt;w:allowPNG/&gt;&lt;w:validateAgainstSchema/&gt;&lt;w:saveInvalidXML w:val=&quot;off&quot;/&gt;&lt;w:ignoreMixedContent w:val=&quot;off&quot;/&gt;&lt;w:alwaysShowPlaceholderText w:val=&quot;off&quot;/&gt;&lt;w:compat&gt;&lt;w:breakWrappedTables/&gt;&lt;w:snapToGridInCell/&gt;&lt;w:wrapTextWithPunct/&gt;&lt;w:useAsianBreakRules/&gt;&lt;w:dontGrowAutofit/&gt;&lt;/w:compat&gt;&lt;wsp:rsids&gt;&lt;wsp:rsidRoot wsp:val=&quot;00882373&quot;/&gt;&lt;wsp:rsid wsp:val=&quot;00001961&quot;/&gt;&lt;wsp:rsid wsp:val=&quot;0001694A&quot;/&gt;&lt;wsp:rsid wsp:val=&quot;00036453&quot;/&gt;&lt;wsp:rsid wsp:val=&quot;000376C1&quot;/&gt;&lt;wsp:rsid wsp:val=&quot;000377D9&quot;/&gt;&lt;wsp:rsid wsp:val=&quot;00074F20&quot;/&gt;&lt;wsp:rsid wsp:val=&quot;0010411B&quot;/&gt;&lt;wsp:rsid wsp:val=&quot;00166D1B&quot;/&gt;&lt;wsp:rsid wsp:val=&quot;00197CA5&quot;/&gt;&lt;wsp:rsid wsp:val=&quot;001A14C6&quot;/&gt;&lt;wsp:rsid wsp:val=&quot;001B280F&quot;/&gt;&lt;wsp:rsid wsp:val=&quot;001F1FB4&quot;/&gt;&lt;wsp:rsid wsp:val=&quot;00221DA6&quot;/&gt;&lt;wsp:rsid wsp:val=&quot;00256D6E&quot;/&gt;&lt;wsp:rsid wsp:val=&quot;0027320C&quot;/&gt;&lt;wsp:rsid wsp:val=&quot;00282FCB&quot;/&gt;&lt;wsp:rsid wsp:val=&quot;00290362&quot;/&gt;&lt;wsp:rsid wsp:val=&quot;002B554C&quot;/&gt;&lt;wsp:rsid wsp:val=&quot;002C4423&quot;/&gt;&lt;wsp:rsid wsp:val=&quot;00302356&quot;/&gt;&lt;wsp:rsid wsp:val=&quot;00316761&quot;/&gt;&lt;wsp:rsid wsp:val=&quot;0033095E&quot;/&gt;&lt;wsp:rsid wsp:val=&quot;0037554F&quot;/&gt;&lt;wsp:rsid wsp:val=&quot;00387186&quot;/&gt;&lt;wsp:rsid wsp:val=&quot;00397D95&quot;/&gt;&lt;wsp:rsid wsp:val=&quot;003B1342&quot;/&gt;&lt;wsp:rsid wsp:val=&quot;003D5BBC&quot;/&gt;&lt;wsp:rsid wsp:val=&quot;003D6AB8&quot;/&gt;&lt;wsp:rsid wsp:val=&quot;003D7D0B&quot;/&gt;&lt;wsp:rsid wsp:val=&quot;00442202&quot;/&gt;&lt;wsp:rsid wsp:val=&quot;004D340D&quot;/&gt;&lt;wsp:rsid wsp:val=&quot;00525C6A&quot;/&gt;&lt;wsp:rsid wsp:val=&quot;00572465&quot;/&gt;&lt;wsp:rsid wsp:val=&quot;00586EDA&quot;/&gt;&lt;wsp:rsid wsp:val=&quot;005B53AA&quot;/&gt;&lt;wsp:rsid wsp:val=&quot;005E01E7&quot;/&gt;&lt;wsp:rsid wsp:val=&quot;005E5EC6&quot;/&gt;&lt;wsp:rsid wsp:val=&quot;006677AA&quot;/&gt;&lt;wsp:rsid wsp:val=&quot;0068574D&quot;/&gt;&lt;wsp:rsid wsp:val=&quot;00691D42&quot;/&gt;&lt;wsp:rsid wsp:val=&quot;006D2580&quot;/&gt;&lt;wsp:rsid wsp:val=&quot;006D538D&quot;/&gt;&lt;wsp:rsid wsp:val=&quot;00724BBE&quot;/&gt;&lt;wsp:rsid wsp:val=&quot;00766A9F&quot;/&gt;&lt;wsp:rsid wsp:val=&quot;00775D88&quot;/&gt;&lt;wsp:rsid wsp:val=&quot;0080328A&quot;/&gt;&lt;wsp:rsid wsp:val=&quot;00813FAF&quot;/&gt;&lt;wsp:rsid wsp:val=&quot;008567F2&quot;/&gt;&lt;wsp:rsid wsp:val=&quot;00865DF9&quot;/&gt;&lt;wsp:rsid wsp:val=&quot;00876291&quot;/&gt;&lt;wsp:rsid wsp:val=&quot;00882373&quot;/&gt;&lt;wsp:rsid wsp:val=&quot;008C4A63&quot;/&gt;&lt;wsp:rsid wsp:val=&quot;008D1774&quot;/&gt;&lt;wsp:rsid wsp:val=&quot;0091730D&quot;/&gt;&lt;wsp:rsid wsp:val=&quot;009268F4&quot;/&gt;&lt;wsp:rsid wsp:val=&quot;00926A09&quot;/&gt;&lt;wsp:rsid wsp:val=&quot;009413B5&quot;/&gt;&lt;wsp:rsid wsp:val=&quot;009A5B2B&quot;/&gt;&lt;wsp:rsid wsp:val=&quot;009B308D&quot;/&gt;&lt;wsp:rsid wsp:val=&quot;009D067D&quot;/&gt;&lt;wsp:rsid wsp:val=&quot;009D79DF&quot;/&gt;&lt;wsp:rsid wsp:val=&quot;009E4AE7&quot;/&gt;&lt;wsp:rsid wsp:val=&quot;009F25C3&quot;/&gt;&lt;wsp:rsid wsp:val=&quot;009F73A1&quot;/&gt;&lt;wsp:rsid wsp:val=&quot;00A146F4&quot;/&gt;&lt;wsp:rsid wsp:val=&quot;00A15973&quot;/&gt;&lt;wsp:rsid wsp:val=&quot;00A55F7B&quot;/&gt;&lt;wsp:rsid wsp:val=&quot;00A81898&quot;/&gt;&lt;wsp:rsid wsp:val=&quot;00AA06EB&quot;/&gt;&lt;wsp:rsid wsp:val=&quot;00AB27EF&quot;/&gt;&lt;wsp:rsid wsp:val=&quot;00B1384B&quot;/&gt;&lt;wsp:rsid wsp:val=&quot;00B65DA8&quot;/&gt;&lt;wsp:rsid wsp:val=&quot;00B80CF8&quot;/&gt;&lt;wsp:rsid wsp:val=&quot;00BB5FD0&quot;/&gt;&lt;wsp:rsid wsp:val=&quot;00BD0F48&quot;/&gt;&lt;wsp:rsid wsp:val=&quot;00BD5BC7&quot;/&gt;&lt;wsp:rsid wsp:val=&quot;00BE1D24&quot;/&gt;&lt;wsp:rsid wsp:val=&quot;00C0458A&quot;/&gt;&lt;wsp:rsid wsp:val=&quot;00C2494F&quot;/&gt;&lt;wsp:rsid wsp:val=&quot;00D0718D&quot;/&gt;&lt;wsp:rsid wsp:val=&quot;00D1554B&quot;/&gt;&lt;wsp:rsid wsp:val=&quot;00D2157D&quot;/&gt;&lt;wsp:rsid wsp:val=&quot;00D66C87&quot;/&gt;&lt;wsp:rsid wsp:val=&quot;00D84372&quot;/&gt;&lt;wsp:rsid wsp:val=&quot;00DA64C9&quot;/&gt;&lt;wsp:rsid wsp:val=&quot;00E36A08&quot;/&gt;&lt;wsp:rsid wsp:val=&quot;00E523FA&quot;/&gt;&lt;wsp:rsid wsp:val=&quot;00E554F8&quot;/&gt;&lt;wsp:rsid wsp:val=&quot;00E64A40&quot;/&gt;&lt;wsp:rsid wsp:val=&quot;00ED45F2&quot;/&gt;&lt;wsp:rsid wsp:val=&quot;00EF312C&quot;/&gt;&lt;wsp:rsid wsp:val=&quot;00F24BAE&quot;/&gt;&lt;wsp:rsid wsp:val=&quot;00F442C3&quot;/&gt;&lt;wsp:rsid wsp:val=&quot;00F5414F&quot;/&gt;&lt;wsp:rsid wsp:val=&quot;00F71C06&quot;/&gt;&lt;wsp:rsid wsp:val=&quot;00F72771&quot;/&gt;&lt;wsp:rsid wsp:val=&quot;00FA4559&quot;/&gt;&lt;wsp:rsid wsp:val=&quot;00FB3F63&quot;/&gt;&lt;wsp:rsid wsp:val=&quot;00FD0061&quot;/&gt;&lt;wsp:rsid wsp:val=&quot;00FF1675&quot;/&gt;&lt;/wsp:rsids&gt;&lt;/w:docPr&gt;&lt;w:body&gt;&lt;wx:sect&gt;&lt;w:p wsp:rsidR=&quot;00691D42&quot; wsp:rsidRPr=&quot;00691D42&quot; wsp:rsidRDefault=&quot;00691D42&quot; wsp:rsidP=&quot;00691D42&quot;&gt;&lt;m:oMathPara&gt;&lt;m:oMath&gt;&lt;m:sSub&gt;&lt;m:sSubPr&gt;&lt;m:ctrlPr&gt;&lt;w:rPr&gt;&lt;w:rFonts w:ascii=&quot;Cambria Math&quot; w:h-ansi=&quot;Cambria Math&quot;/&gt;&lt;wx:font wx:val=&quot;Cambria Math&quot;/&gt;&lt;w:i/&gt;&lt;w:color w:val=&quot;000000&quot;/&gt;&lt;/w:rPr&gt;&lt;/m:ctrlPr&gt;&lt;/m:sSubPr&gt;&lt;m:e&gt;&lt;m:r&gt;&lt;w:rPr&gt;&lt;w:rFonts w:ascii=&quot;Cambria Math&quot; w:h-ansi=&quot;Cambria Math&quot;/&gt;&lt;wx:font wx:val=&quot;Cambria Math&quot;/&gt;&lt;w:i/&gt;&lt;w:color w:val=&quot;000000&quot;/&gt;&lt;/w:rPr&gt;&lt;m:t&gt;Œº&lt;/m:t&gt;&lt;/m:r&gt;&lt;/m:e&gt;&lt;m:sub&gt;&lt;m:r&gt;&lt;w:rPr&gt;&lt;w:rFonts w:ascii=&quot;Cambria Math&quot; w:h-ansi=&quot;Cambria Math&quot;/&gt;&lt;wx:font wx:val=&quot;Cambria Math&quot;/&gt;&lt;w:i/&gt;&lt;w:color w:val=&quot;000000&quot;/&gt;&lt;/w:rPr&gt;&lt;m:t&gt;acc&lt;/m:t&gt;&lt;/m:r&gt;&lt;/m:sub&gt;&lt;/m:sSub&gt;&lt;m:r&gt;&lt;w:rPr&gt;&lt;w:rFonts w:ascii=&quot;Cambria Math&quot; w:h-ansi=&quot;Cambria Math&quot;/&gt;&lt;wx:font wx:val=&quot;Cambria Math&quot;/&gt;&lt;w:i/&gt;&lt;w:color w:val=&quot;000000&quot;/&gt;&lt;/w:rPr&gt;&lt;m:t&gt; = 1/n&lt;/m:t&gt;&lt;/m:r&gt;&lt;/m:oMath&gt;&lt;/m:oMathPara&gt;&lt;/w:p&gt;&lt;w:sectPr wsp:rsidR=&quot;00000000&quot; wsp:rsidRPr=&quot;00691D42&quot;&gt;&lt;w:pgSz w:w=&quot;12240&quot; w:h=&quot;15840&quot;/&gt;&lt;w:pgMar w:top=&quot;1440&quot; w:right=&quot;1440&quot; w:bottom=&quot;1440&quot; w:left=&quot;1440&quot; w:header=&quot;720&quot; w:footer=&quot;720&quot; w:gutter=&quot;0&quot;/&gt;&lt;w:cols w:space=&quot;720&quot;/&gt;&lt;/w:sectPr&gt;&lt;/wx:sect&gt;&lt;/w:body&gt;&lt;/w:wordDocument&gt;">
             <v:imagedata r:id="rId42" o:title="" chromakey="white"/>
           </v:shape>
         </w:pict>
@@ -21765,8 +22208,8 @@
         <w:rPr>
           <w:noProof/>
         </w:rPr>
-        <w:pict w14:anchorId="620F67F9">
-          <v:shape id="_x0000_i1031" type="#_x0000_t75" alt="" style="width:88.8pt;height:28.9pt;mso-width-percent:0;mso-height-percent:0;mso-width-percent:0;mso-height-percent:0" equationxml="&lt;?xml version=&quot;1.0&quot; encoding=&quot;UTF-8&quot; standalone=&quot;yes&quot;?&gt;&#13;&#13;&#13;&#13;&#13;&#13;&#10;&lt;?mso-application progid=&quot;Word.Document&quot;?&gt;&#13;&#13;&#13;&#13;&#13;&#13;&#10;&lt;w:wordDocument xmlns:aml=&quot;http://schemas.microsoft.com/aml/2001/core&quot; xmlns:wpc=&quot;http://schemas.microsoft.com/office/word/2010/wordprocessingCanvas&quot; xmlns:cx=&quot;http://schemas.microsoft.com/office/drawing/2014/chartex&quot; xmlns:cx1=&quot;http://schemas.microsoft.com/office/drawing/2015/9/8/chartex&quot; xmlns:cx2=&quot;http://schemas.microsoft.com/office/drawing/2015/10/21/chartex&quot; xmlns:cx3=&quot;http://schemas.microsoft.com/office/drawing/2016/5/9/chartex&quot; xmlns:cx4=&quot;http://schemas.microsoft.com/office/drawing/2016/5/10/chartex&quot; xmlns:cx5=&quot;http://schemas.microsoft.com/office/drawing/2016/5/11/chartex&quot; xmlns:cx6=&quot;http://schemas.microsoft.com/office/drawing/2016/5/12/chartex&quot; xmlns:cx7=&quot;http://schemas.microsoft.com/office/drawing/2016/5/13/chartex&quot; xmlns:cx8=&quot;http://schemas.microsoft.com/office/drawing/2016/5/14/chartex&quot; xmlns:cr=&quot;http://schemas.microsoft.com/office/comments/2020/reactions&quot; xmlns:dt=&quot;uuid:C2F41010-65B3-11d1-A29F-00AA00C14882&quot; xmlns:mc=&quot;http://schemas.openxmlformats.org/markup-compatibility/2006&quot; xmlns:aink=&quot;http://schemas.microsoft.com/office/drawing/2016/ink&quot; xmlns:am3d=&quot;http://schemas.microsoft.com/office/drawing/2017/model3d&quot; xmlns:o=&quot;urn:schemas-microsoft-com:office:office&quot; xmlns:oel=&quot;http://schemas.microsoft.com/office/2019/extlst&quot; xmlns:m=&quot;http://schemas.openxmlformats.org/officeDocument/2006/math&quot; xmlns:v=&quot;urn:schemas-microsoft-com:vml&quot; xmlns:w10=&quot;urn:schemas-microsoft-com:office:word&quot; xmlns:w=&quot;http://schemas.microsoft.com/office/word/2003/wordml&quot; xmlns:wx=&quot;http://schemas.microsoft.com/office/word/2003/auxHint&quot; xmlns:wne=&quot;http://schemas.microsoft.com/office/word/2006/wordml&quot; xmlns:wsp=&quot;http://schemas.microsoft.com/office/word/2003/wordml/sp2&quot; xmlns:sl=&quot;http://schemas.microsoft.com/schemaLibrary/2003/core&quot; w:macrosPresent=&quot;no&quot; w:embeddedObjPresent=&quot;no&quot; w:ocxPresent=&quot;no&quot; xml:space=&quot;preserve&quot;&gt;&lt;w:ignoreSubtree w:val=&quot;http://schemas.microsoft.com/office/word/2003/wordml/sp2&quot;/&gt;&lt;o:DocumentProperties&gt;&lt;o:Version&gt;16&lt;/o:Version&gt;&lt;/o:DocumentProperties&gt;&lt;w:shapeDefaults&gt;&lt;o:shapedefaults v:ext=&quot;edit&quot; spidmax=&quot;1026&quot;/&gt;&lt;o:shapelayout v:ext=&quot;edit&quot;&gt;&lt;o:idmap v:ext=&quot;edit&quot; data=&quot;1&quot;/&gt;&lt;/o:shapelayout&gt;&lt;/w:shapeDefaults&gt;&lt;w:docPr&gt;&lt;w:view w:val=&quot;print&quot;/&gt;&lt;w:zoom w:percent=&quot;232&quot;/&gt;&lt;w:doNotEmbedSystemFonts/&gt;&lt;w:defaultTabStop w:val=&quot;708&quot;/&gt;&lt;w:hyphenationZone w:val=&quot;425&quot;/&gt;&lt;w:punctuationKerning/&gt;&lt;w:characterSpacingControl w:val=&quot;DontCompress&quot;/&gt;&lt;w:optimizeForBrowser/&gt;&lt;w:allowPNG/&gt;&lt;w:validateAgainstSchema/&gt;&lt;w:saveInvalidXML w:val=&quot;off&quot;/&gt;&lt;w:ignoreMixedContent w:val=&quot;off&quot;/&gt;&lt;w:alwaysShowPlaceholderText w:val=&quot;off&quot;/&gt;&lt;w:compat&gt;&lt;w:breakWrappedTables/&gt;&lt;w:snapToGridInCell/&gt;&lt;w:wrapTextWithPunct/&gt;&lt;w:useAsianBreakRules/&gt;&lt;w:dontGrowAutofit/&gt;&lt;/w:compat&gt;&lt;wsp:rsids&gt;&lt;wsp:rsidRoot wsp:val=&quot;00882373&quot;/&gt;&lt;wsp:rsid wsp:val=&quot;00001961&quot;/&gt;&lt;wsp:rsid wsp:val=&quot;0001694A&quot;/&gt;&lt;wsp:rsid wsp:val=&quot;000228D5&quot;/&gt;&lt;wsp:rsid wsp:val=&quot;00036453&quot;/&gt;&lt;wsp:rsid wsp:val=&quot;000376C1&quot;/&gt;&lt;wsp:rsid wsp:val=&quot;000377D9&quot;/&gt;&lt;wsp:rsid wsp:val=&quot;00074F20&quot;/&gt;&lt;wsp:rsid wsp:val=&quot;0010411B&quot;/&gt;&lt;wsp:rsid wsp:val=&quot;00166D1B&quot;/&gt;&lt;wsp:rsid wsp:val=&quot;00197CA5&quot;/&gt;&lt;wsp:rsid wsp:val=&quot;001A14C6&quot;/&gt;&lt;wsp:rsid wsp:val=&quot;001B280F&quot;/&gt;&lt;wsp:rsid wsp:val=&quot;001F1FB4&quot;/&gt;&lt;wsp:rsid wsp:val=&quot;00221DA6&quot;/&gt;&lt;wsp:rsid wsp:val=&quot;00256D6E&quot;/&gt;&lt;wsp:rsid wsp:val=&quot;0027320C&quot;/&gt;&lt;wsp:rsid wsp:val=&quot;00282FCB&quot;/&gt;&lt;wsp:rsid wsp:val=&quot;00290362&quot;/&gt;&lt;wsp:rsid wsp:val=&quot;002B554C&quot;/&gt;&lt;wsp:rsid wsp:val=&quot;002C4423&quot;/&gt;&lt;wsp:rsid wsp:val=&quot;00302356&quot;/&gt;&lt;wsp:rsid wsp:val=&quot;00316761&quot;/&gt;&lt;wsp:rsid wsp:val=&quot;0033095E&quot;/&gt;&lt;wsp:rsid wsp:val=&quot;0037554F&quot;/&gt;&lt;wsp:rsid wsp:val=&quot;00387186&quot;/&gt;&lt;wsp:rsid wsp:val=&quot;00397D95&quot;/&gt;&lt;wsp:rsid wsp:val=&quot;003B1342&quot;/&gt;&lt;wsp:rsid wsp:val=&quot;003D5BBC&quot;/&gt;&lt;wsp:rsid wsp:val=&quot;003D6AB8&quot;/&gt;&lt;wsp:rsid wsp:val=&quot;003D7D0B&quot;/&gt;&lt;wsp:rsid wsp:val=&quot;00442202&quot;/&gt;&lt;wsp:rsid wsp:val=&quot;004D340D&quot;/&gt;&lt;wsp:rsid wsp:val=&quot;00525C6A&quot;/&gt;&lt;wsp:rsid wsp:val=&quot;00572465&quot;/&gt;&lt;wsp:rsid wsp:val=&quot;00586EDA&quot;/&gt;&lt;wsp:rsid wsp:val=&quot;005B53AA&quot;/&gt;&lt;wsp:rsid wsp:val=&quot;005E01E7&quot;/&gt;&lt;wsp:rsid wsp:val=&quot;005E5EC6&quot;/&gt;&lt;wsp:rsid wsp:val=&quot;006677AA&quot;/&gt;&lt;wsp:rsid wsp:val=&quot;0068574D&quot;/&gt;&lt;wsp:rsid wsp:val=&quot;006D2580&quot;/&gt;&lt;wsp:rsid wsp:val=&quot;006D538D&quot;/&gt;&lt;wsp:rsid wsp:val=&quot;00724BBE&quot;/&gt;&lt;wsp:rsid wsp:val=&quot;00766A9F&quot;/&gt;&lt;wsp:rsid wsp:val=&quot;00775D88&quot;/&gt;&lt;wsp:rsid wsp:val=&quot;0080328A&quot;/&gt;&lt;wsp:rsid wsp:val=&quot;00813FAF&quot;/&gt;&lt;wsp:rsid wsp:val=&quot;008567F2&quot;/&gt;&lt;wsp:rsid wsp:val=&quot;00865DF9&quot;/&gt;&lt;wsp:rsid wsp:val=&quot;00876291&quot;/&gt;&lt;wsp:rsid wsp:val=&quot;00882373&quot;/&gt;&lt;wsp:rsid wsp:val=&quot;008C4A63&quot;/&gt;&lt;wsp:rsid wsp:val=&quot;008D1774&quot;/&gt;&lt;wsp:rsid wsp:val=&quot;0091730D&quot;/&gt;&lt;wsp:rsid wsp:val=&quot;009268F4&quot;/&gt;&lt;wsp:rsid wsp:val=&quot;00926A09&quot;/&gt;&lt;wsp:rsid wsp:val=&quot;009413B5&quot;/&gt;&lt;wsp:rsid wsp:val=&quot;009A5B2B&quot;/&gt;&lt;wsp:rsid wsp:val=&quot;009B308D&quot;/&gt;&lt;wsp:rsid wsp:val=&quot;009D067D&quot;/&gt;&lt;wsp:rsid wsp:val=&quot;009D79DF&quot;/&gt;&lt;wsp:rsid wsp:val=&quot;009E4AE7&quot;/&gt;&lt;wsp:rsid wsp:val=&quot;009F25C3&quot;/&gt;&lt;wsp:rsid wsp:val=&quot;009F73A1&quot;/&gt;&lt;wsp:rsid wsp:val=&quot;00A146F4&quot;/&gt;&lt;wsp:rsid wsp:val=&quot;00A15973&quot;/&gt;&lt;wsp:rsid wsp:val=&quot;00A55F7B&quot;/&gt;&lt;wsp:rsid wsp:val=&quot;00A81898&quot;/&gt;&lt;wsp:rsid wsp:val=&quot;00AA06EB&quot;/&gt;&lt;wsp:rsid wsp:val=&quot;00AB27EF&quot;/&gt;&lt;wsp:rsid wsp:val=&quot;00B1384B&quot;/&gt;&lt;wsp:rsid wsp:val=&quot;00B65DA8&quot;/&gt;&lt;wsp:rsid wsp:val=&quot;00B80CF8&quot;/&gt;&lt;wsp:rsid wsp:val=&quot;00BB5FD0&quot;/&gt;&lt;wsp:rsid wsp:val=&quot;00BD0F48&quot;/&gt;&lt;wsp:rsid wsp:val=&quot;00BD5BC7&quot;/&gt;&lt;wsp:rsid wsp:val=&quot;00BE1D24&quot;/&gt;&lt;wsp:rsid wsp:val=&quot;00C0458A&quot;/&gt;&lt;wsp:rsid wsp:val=&quot;00C2494F&quot;/&gt;&lt;wsp:rsid wsp:val=&quot;00D0718D&quot;/&gt;&lt;wsp:rsid wsp:val=&quot;00D1554B&quot;/&gt;&lt;wsp:rsid wsp:val=&quot;00D2157D&quot;/&gt;&lt;wsp:rsid wsp:val=&quot;00D66C87&quot;/&gt;&lt;wsp:rsid wsp:val=&quot;00D84372&quot;/&gt;&lt;wsp:rsid wsp:val=&quot;00DA64C9&quot;/&gt;&lt;wsp:rsid wsp:val=&quot;00E36A08&quot;/&gt;&lt;wsp:rsid wsp:val=&quot;00E523FA&quot;/&gt;&lt;wsp:rsid wsp:val=&quot;00E554F8&quot;/&gt;&lt;wsp:rsid wsp:val=&quot;00E64A40&quot;/&gt;&lt;wsp:rsid wsp:val=&quot;00ED45F2&quot;/&gt;&lt;wsp:rsid wsp:val=&quot;00EF312C&quot;/&gt;&lt;wsp:rsid wsp:val=&quot;00F24BAE&quot;/&gt;&lt;wsp:rsid wsp:val=&quot;00F442C3&quot;/&gt;&lt;wsp:rsid wsp:val=&quot;00F5414F&quot;/&gt;&lt;wsp:rsid wsp:val=&quot;00F71C06&quot;/&gt;&lt;wsp:rsid wsp:val=&quot;00F72771&quot;/&gt;&lt;wsp:rsid wsp:val=&quot;00FA4559&quot;/&gt;&lt;wsp:rsid wsp:val=&quot;00FB3F63&quot;/&gt;&lt;wsp:rsid wsp:val=&quot;00FD0061&quot;/&gt;&lt;wsp:rsid wsp:val=&quot;00FF1675&quot;/&gt;&lt;/wsp:rsids&gt;&lt;/w:docPr&gt;&lt;w:body&gt;&lt;wx:sect&gt;&lt;w:p wsp:rsidR=&quot;000228D5&quot; wsp:rsidRPr=&quot;000228D5&quot; wsp:rsidRDefault=&quot;000228D5&quot; wsp:rsidP=&quot;000228D5&quot;&gt;&lt;m:oMathPara&gt;&lt;m:oMath&gt;&lt;m:r&gt;&lt;w:rPr&gt;&lt;w:rFonts w:ascii=&quot;Cambria Math&quot; w:h-ansi=&quot;Cambria Math&quot;/&gt;&lt;wx:font wx:val=&quot;Cambria Math&quot;/&gt;&lt;w:i/&gt;&lt;w:color w:val=&quot;000000&quot;/&gt;&lt;/w:rPr&gt;&lt;m:t&gt;E[C] = N ¬∑ &lt;/m:t&gt;&lt;/m:r&gt;&lt;m:sSub&gt;&lt;m:sSubPr&gt;&lt;m:ctrlPr&gt;&lt;w:rPr&gt;&lt;w:rFonts w:ascii=&quot;Cambria Math&quot; w:h-ansi=&quot;Cambria Math&quot;/&gt;&lt;wx:font wx:val=&quot;Cambria Math&quot;/&gt;&lt;w:i/&gt;&lt;w:color w:val=&quot;000000&quot;/&gt;&lt;/w:rPr&gt;&lt;/m:ctrlPr&gt;&lt;/m:sSubPr&gt;&lt;m:e&gt;&lt;m:r&gt;&lt;w:rPr&gt;&lt;w:rFonts w:ascii=&quot;Cambria Math&quot; w:h-ansi=&quot;Cambria Math&quot;/&gt;&lt;wx:font wx:val=&quot;Cambria Math&quot;/&gt;&lt;w:i/&gt;&lt;w:color w:val=&quot;000000&quot;/&gt;&lt;/w:rPr&gt;&lt;m:t&gt;Œº&lt;/m:t&gt;&lt;/m:r&gt;&lt;/m:e&gt;&lt;m:sub&gt;&lt;m:r&gt;&lt;w:rPr&gt;&lt;w:rFonts w:ascii=&quot;Cambria Math&quot; w:h-ansi=&quot;Cambria Math&quot;/&gt;&lt;wx:font wx:val=&quot;Cambria Math&quot;/&gt;&lt;w:i/&gt;&lt;w:color w:val=&quot;000000&quot;/&gt;&lt;/w:rPr&gt;&lt;m:t&gt;acc&lt;/m:t&gt;&lt;/m:r&gt;&lt;/m:sub&gt;&lt;/m:sSub&gt;&lt;/m:oMath&gt;&lt;/m:oMathPara&gt;&lt;/w:p&gt;&lt;w:sectPr wsp:rsidR=&quot;00000000&quot; wsp:rsidRPr=&quot;000228D5&quot;&gt;&lt;w:pgSz w:w=&quot;12240&quot; w:h=&quot;15840&quot;/&gt;&lt;w:pgMar w:top=&quot;1440&quot; w:right=&quot;1440&quot; w:bottom=&quot;1440&quot; w:left=&quot;1440&quot; w:header=&quot;720&quot; w:footer=&quot;720&quot; w:gutter=&quot;0&quot;/&gt;&lt;w:cols w:space=&quot;720&quot;/&gt;&lt;/w:sectPr&gt;&lt;/wx:sect&gt;&lt;/w:body&gt;&lt;/w:wordDocument&gt;">
+        <w:pict w14:anchorId="5ECF0814">
+          <v:shape id="_x0000_i1031" type="#_x0000_t75" alt="" style="width:88.9pt;height:28.95pt;mso-width-percent:0;mso-height-percent:0;mso-width-percent:0;mso-height-percent:0" equationxml="&lt;?xml version=&quot;1.0&quot; encoding=&quot;UTF-8&quot; standalone=&quot;yes&quot;?&gt;&#13;&#13;&#13;&#13;&#13;&#13;&#13;&#10;&lt;?mso-application progid=&quot;Word.Document&quot;?&gt;&#13;&#13;&#13;&#13;&#13;&#13;&#13;&#10;&lt;w:wordDocument xmlns:aml=&quot;http://schemas.microsoft.com/aml/2001/core&quot; xmlns:wpc=&quot;http://schemas.microsoft.com/office/word/2010/wordprocessingCanvas&quot; xmlns:cx=&quot;http://schemas.microsoft.com/office/drawing/2014/chartex&quot; xmlns:cx1=&quot;http://schemas.microsoft.com/office/drawing/2015/9/8/chartex&quot; xmlns:cx2=&quot;http://schemas.microsoft.com/office/drawing/2015/10/21/chartex&quot; xmlns:cx3=&quot;http://schemas.microsoft.com/office/drawing/2016/5/9/chartex&quot; xmlns:cx4=&quot;http://schemas.microsoft.com/office/drawing/2016/5/10/chartex&quot; xmlns:cx5=&quot;http://schemas.microsoft.com/office/drawing/2016/5/11/chartex&quot; xmlns:cx6=&quot;http://schemas.microsoft.com/office/drawing/2016/5/12/chartex&quot; xmlns:cx7=&quot;http://schemas.microsoft.com/office/drawing/2016/5/13/chartex&quot; xmlns:cx8=&quot;http://schemas.microsoft.com/office/drawing/2016/5/14/chartex&quot; xmlns:cr=&quot;http://schemas.microsoft.com/office/comments/2020/reactions&quot; xmlns:dt=&quot;uuid:C2F41010-65B3-11d1-A29F-00AA00C14882&quot; xmlns:mc=&quot;http://schemas.openxmlformats.org/markup-compatibility/2006&quot; xmlns:aink=&quot;http://schemas.microsoft.com/office/drawing/2016/ink&quot; xmlns:am3d=&quot;http://schemas.microsoft.com/office/drawing/2017/model3d&quot; xmlns:o=&quot;urn:schemas-microsoft-com:office:office&quot; xmlns:oel=&quot;http://schemas.microsoft.com/office/2019/extlst&quot; xmlns:m=&quot;http://schemas.openxmlformats.org/officeDocument/2006/math&quot; xmlns:v=&quot;urn:schemas-microsoft-com:vml&quot; xmlns:w10=&quot;urn:schemas-microsoft-com:office:word&quot; xmlns:w=&quot;http://schemas.microsoft.com/office/word/2003/wordml&quot; xmlns:wx=&quot;http://schemas.microsoft.com/office/word/2003/auxHint&quot; xmlns:wne=&quot;http://schemas.microsoft.com/office/word/2006/wordml&quot; xmlns:wsp=&quot;http://schemas.microsoft.com/office/word/2003/wordml/sp2&quot; xmlns:sl=&quot;http://schemas.microsoft.com/schemaLibrary/2003/core&quot; w:macrosPresent=&quot;no&quot; w:embeddedObjPresent=&quot;no&quot; w:ocxPresent=&quot;no&quot; xml:space=&quot;preserve&quot;&gt;&lt;w:ignoreSubtree w:val=&quot;http://schemas.microsoft.com/office/word/2003/wordml/sp2&quot;/&gt;&lt;o:DocumentProperties&gt;&lt;o:Version&gt;16&lt;/o:Version&gt;&lt;/o:DocumentProperties&gt;&lt;w:shapeDefaults&gt;&lt;o:shapedefaults v:ext=&quot;edit&quot; spidmax=&quot;1026&quot;/&gt;&lt;o:shapelayout v:ext=&quot;edit&quot;&gt;&lt;o:idmap v:ext=&quot;edit&quot; data=&quot;1&quot;/&gt;&lt;/o:shapelayout&gt;&lt;/w:shapeDefaults&gt;&lt;w:docPr&gt;&lt;w:view w:val=&quot;print&quot;/&gt;&lt;w:zoom w:percent=&quot;232&quot;/&gt;&lt;w:doNotEmbedSystemFonts/&gt;&lt;w:defaultTabStop w:val=&quot;708&quot;/&gt;&lt;w:hyphenationZone w:val=&quot;425&quot;/&gt;&lt;w:punctuationKerning/&gt;&lt;w:characterSpacingControl w:val=&quot;DontCompress&quot;/&gt;&lt;w:optimizeForBrowser/&gt;&lt;w:allowPNG/&gt;&lt;w:validateAgainstSchema/&gt;&lt;w:saveInvalidXML w:val=&quot;off&quot;/&gt;&lt;w:ignoreMixedContent w:val=&quot;off&quot;/&gt;&lt;w:alwaysShowPlaceholderText w:val=&quot;off&quot;/&gt;&lt;w:compat&gt;&lt;w:breakWrappedTables/&gt;&lt;w:snapToGridInCell/&gt;&lt;w:wrapTextWithPunct/&gt;&lt;w:useAsianBreakRules/&gt;&lt;w:dontGrowAutofit/&gt;&lt;/w:compat&gt;&lt;wsp:rsids&gt;&lt;wsp:rsidRoot wsp:val=&quot;00882373&quot;/&gt;&lt;wsp:rsid wsp:val=&quot;00001961&quot;/&gt;&lt;wsp:rsid wsp:val=&quot;0001694A&quot;/&gt;&lt;wsp:rsid wsp:val=&quot;000228D5&quot;/&gt;&lt;wsp:rsid wsp:val=&quot;00036453&quot;/&gt;&lt;wsp:rsid wsp:val=&quot;000376C1&quot;/&gt;&lt;wsp:rsid wsp:val=&quot;000377D9&quot;/&gt;&lt;wsp:rsid wsp:val=&quot;00074F20&quot;/&gt;&lt;wsp:rsid wsp:val=&quot;0010411B&quot;/&gt;&lt;wsp:rsid wsp:val=&quot;00166D1B&quot;/&gt;&lt;wsp:rsid wsp:val=&quot;00197CA5&quot;/&gt;&lt;wsp:rsid wsp:val=&quot;001A14C6&quot;/&gt;&lt;wsp:rsid wsp:val=&quot;001B280F&quot;/&gt;&lt;wsp:rsid wsp:val=&quot;001F1FB4&quot;/&gt;&lt;wsp:rsid wsp:val=&quot;00221DA6&quot;/&gt;&lt;wsp:rsid wsp:val=&quot;00256D6E&quot;/&gt;&lt;wsp:rsid wsp:val=&quot;0027320C&quot;/&gt;&lt;wsp:rsid wsp:val=&quot;00282FCB&quot;/&gt;&lt;wsp:rsid wsp:val=&quot;00290362&quot;/&gt;&lt;wsp:rsid wsp:val=&quot;002B554C&quot;/&gt;&lt;wsp:rsid wsp:val=&quot;002C4423&quot;/&gt;&lt;wsp:rsid wsp:val=&quot;00302356&quot;/&gt;&lt;wsp:rsid wsp:val=&quot;00316761&quot;/&gt;&lt;wsp:rsid wsp:val=&quot;0033095E&quot;/&gt;&lt;wsp:rsid wsp:val=&quot;0037554F&quot;/&gt;&lt;wsp:rsid wsp:val=&quot;00387186&quot;/&gt;&lt;wsp:rsid wsp:val=&quot;00397D95&quot;/&gt;&lt;wsp:rsid wsp:val=&quot;003B1342&quot;/&gt;&lt;wsp:rsid wsp:val=&quot;003D5BBC&quot;/&gt;&lt;wsp:rsid wsp:val=&quot;003D6AB8&quot;/&gt;&lt;wsp:rsid wsp:val=&quot;003D7D0B&quot;/&gt;&lt;wsp:rsid wsp:val=&quot;00442202&quot;/&gt;&lt;wsp:rsid wsp:val=&quot;004D340D&quot;/&gt;&lt;wsp:rsid wsp:val=&quot;00525C6A&quot;/&gt;&lt;wsp:rsid wsp:val=&quot;00572465&quot;/&gt;&lt;wsp:rsid wsp:val=&quot;00586EDA&quot;/&gt;&lt;wsp:rsid wsp:val=&quot;005B53AA&quot;/&gt;&lt;wsp:rsid wsp:val=&quot;005E01E7&quot;/&gt;&lt;wsp:rsid wsp:val=&quot;005E5EC6&quot;/&gt;&lt;wsp:rsid wsp:val=&quot;006677AA&quot;/&gt;&lt;wsp:rsid wsp:val=&quot;0068574D&quot;/&gt;&lt;wsp:rsid wsp:val=&quot;006D2580&quot;/&gt;&lt;wsp:rsid wsp:val=&quot;006D538D&quot;/&gt;&lt;wsp:rsid wsp:val=&quot;00724BBE&quot;/&gt;&lt;wsp:rsid wsp:val=&quot;00766A9F&quot;/&gt;&lt;wsp:rsid wsp:val=&quot;00775D88&quot;/&gt;&lt;wsp:rsid wsp:val=&quot;0080328A&quot;/&gt;&lt;wsp:rsid wsp:val=&quot;00813FAF&quot;/&gt;&lt;wsp:rsid wsp:val=&quot;008567F2&quot;/&gt;&lt;wsp:rsid wsp:val=&quot;00865DF9&quot;/&gt;&lt;wsp:rsid wsp:val=&quot;00876291&quot;/&gt;&lt;wsp:rsid wsp:val=&quot;00882373&quot;/&gt;&lt;wsp:rsid wsp:val=&quot;008C4A63&quot;/&gt;&lt;wsp:rsid wsp:val=&quot;008D1774&quot;/&gt;&lt;wsp:rsid wsp:val=&quot;0091730D&quot;/&gt;&lt;wsp:rsid wsp:val=&quot;009268F4&quot;/&gt;&lt;wsp:rsid wsp:val=&quot;00926A09&quot;/&gt;&lt;wsp:rsid wsp:val=&quot;009413B5&quot;/&gt;&lt;wsp:rsid wsp:val=&quot;009A5B2B&quot;/&gt;&lt;wsp:rsid wsp:val=&quot;009B308D&quot;/&gt;&lt;wsp:rsid wsp:val=&quot;009D067D&quot;/&gt;&lt;wsp:rsid wsp:val=&quot;009D79DF&quot;/&gt;&lt;wsp:rsid wsp:val=&quot;009E4AE7&quot;/&gt;&lt;wsp:rsid wsp:val=&quot;009F25C3&quot;/&gt;&lt;wsp:rsid wsp:val=&quot;009F73A1&quot;/&gt;&lt;wsp:rsid wsp:val=&quot;00A146F4&quot;/&gt;&lt;wsp:rsid wsp:val=&quot;00A15973&quot;/&gt;&lt;wsp:rsid wsp:val=&quot;00A55F7B&quot;/&gt;&lt;wsp:rsid wsp:val=&quot;00A81898&quot;/&gt;&lt;wsp:rsid wsp:val=&quot;00AA06EB&quot;/&gt;&lt;wsp:rsid wsp:val=&quot;00AB27EF&quot;/&gt;&lt;wsp:rsid wsp:val=&quot;00B1384B&quot;/&gt;&lt;wsp:rsid wsp:val=&quot;00B65DA8&quot;/&gt;&lt;wsp:rsid wsp:val=&quot;00B80CF8&quot;/&gt;&lt;wsp:rsid wsp:val=&quot;00BB5FD0&quot;/&gt;&lt;wsp:rsid wsp:val=&quot;00BD0F48&quot;/&gt;&lt;wsp:rsid wsp:val=&quot;00BD5BC7&quot;/&gt;&lt;wsp:rsid wsp:val=&quot;00BE1D24&quot;/&gt;&lt;wsp:rsid wsp:val=&quot;00C0458A&quot;/&gt;&lt;wsp:rsid wsp:val=&quot;00C2494F&quot;/&gt;&lt;wsp:rsid wsp:val=&quot;00D0718D&quot;/&gt;&lt;wsp:rsid wsp:val=&quot;00D1554B&quot;/&gt;&lt;wsp:rsid wsp:val=&quot;00D2157D&quot;/&gt;&lt;wsp:rsid wsp:val=&quot;00D66C87&quot;/&gt;&lt;wsp:rsid wsp:val=&quot;00D84372&quot;/&gt;&lt;wsp:rsid wsp:val=&quot;00DA64C9&quot;/&gt;&lt;wsp:rsid wsp:val=&quot;00E36A08&quot;/&gt;&lt;wsp:rsid wsp:val=&quot;00E523FA&quot;/&gt;&lt;wsp:rsid wsp:val=&quot;00E554F8&quot;/&gt;&lt;wsp:rsid wsp:val=&quot;00E64A40&quot;/&gt;&lt;wsp:rsid wsp:val=&quot;00ED45F2&quot;/&gt;&lt;wsp:rsid wsp:val=&quot;00EF312C&quot;/&gt;&lt;wsp:rsid wsp:val=&quot;00F24BAE&quot;/&gt;&lt;wsp:rsid wsp:val=&quot;00F442C3&quot;/&gt;&lt;wsp:rsid wsp:val=&quot;00F5414F&quot;/&gt;&lt;wsp:rsid wsp:val=&quot;00F71C06&quot;/&gt;&lt;wsp:rsid wsp:val=&quot;00F72771&quot;/&gt;&lt;wsp:rsid wsp:val=&quot;00FA4559&quot;/&gt;&lt;wsp:rsid wsp:val=&quot;00FB3F63&quot;/&gt;&lt;wsp:rsid wsp:val=&quot;00FD0061&quot;/&gt;&lt;wsp:rsid wsp:val=&quot;00FF1675&quot;/&gt;&lt;/wsp:rsids&gt;&lt;/w:docPr&gt;&lt;w:body&gt;&lt;wx:sect&gt;&lt;w:p wsp:rsidR=&quot;000228D5&quot; wsp:rsidRPr=&quot;000228D5&quot; wsp:rsidRDefault=&quot;000228D5&quot; wsp:rsidP=&quot;000228D5&quot;&gt;&lt;m:oMathPara&gt;&lt;m:oMath&gt;&lt;m:r&gt;&lt;w:rPr&gt;&lt;w:rFonts w:ascii=&quot;Cambria Math&quot; w:h-ansi=&quot;Cambria Math&quot;/&gt;&lt;wx:font wx:val=&quot;Cambria Math&quot;/&gt;&lt;w:i/&gt;&lt;w:color w:val=&quot;000000&quot;/&gt;&lt;/w:rPr&gt;&lt;m:t&gt;E[C] = N ¬∑ &lt;/m:t&gt;&lt;/m:r&gt;&lt;m:sSub&gt;&lt;m:sSubPr&gt;&lt;m:ctrlPr&gt;&lt;w:rPr&gt;&lt;w:rFonts w:ascii=&quot;Cambria Math&quot; w:h-ansi=&quot;Cambria Math&quot;/&gt;&lt;wx:font wx:val=&quot;Cambria Math&quot;/&gt;&lt;w:i/&gt;&lt;w:color w:val=&quot;000000&quot;/&gt;&lt;/w:rPr&gt;&lt;/m:ctrlPr&gt;&lt;/m:sSubPr&gt;&lt;m:e&gt;&lt;m:r&gt;&lt;w:rPr&gt;&lt;w:rFonts w:ascii=&quot;Cambria Math&quot; w:h-ansi=&quot;Cambria Math&quot;/&gt;&lt;wx:font wx:val=&quot;Cambria Math&quot;/&gt;&lt;w:i/&gt;&lt;w:color w:val=&quot;000000&quot;/&gt;&lt;/w:rPr&gt;&lt;m:t&gt;Œº&lt;/m:t&gt;&lt;/m:r&gt;&lt;/m:e&gt;&lt;m:sub&gt;&lt;m:r&gt;&lt;w:rPr&gt;&lt;w:rFonts w:ascii=&quot;Cambria Math&quot; w:h-ansi=&quot;Cambria Math&quot;/&gt;&lt;wx:font wx:val=&quot;Cambria Math&quot;/&gt;&lt;w:i/&gt;&lt;w:color w:val=&quot;000000&quot;/&gt;&lt;/w:rPr&gt;&lt;m:t&gt;acc&lt;/m:t&gt;&lt;/m:r&gt;&lt;/m:sub&gt;&lt;/m:sSub&gt;&lt;/m:oMath&gt;&lt;/m:oMathPara&gt;&lt;/w:p&gt;&lt;w:sectPr wsp:rsidR=&quot;00000000&quot; wsp:rsidRPr=&quot;000228D5&quot;&gt;&lt;w:pgSz w:w=&quot;12240&quot; w:h=&quot;15840&quot;/&gt;&lt;w:pgMar w:top=&quot;1440&quot; w:right=&quot;1440&quot; w:bottom=&quot;1440&quot; w:left=&quot;1440&quot; w:header=&quot;720&quot; w:footer=&quot;720&quot; w:gutter=&quot;0&quot;/&gt;&lt;w:cols w:space=&quot;720&quot;/&gt;&lt;/w:sectPr&gt;&lt;/wx:sect&gt;&lt;/w:body&gt;&lt;/w:wordDocument&gt;">
             <v:imagedata r:id="rId43" o:title="" chromakey="white"/>
           </v:shape>
         </w:pict>
@@ -21799,8 +22242,8 @@
         <w:rPr>
           <w:noProof/>
         </w:rPr>
-        <w:pict w14:anchorId="7341C69C">
-          <v:shape id="_x0000_i1030" type="#_x0000_t75" alt="" style="width:171.2pt;height:28.9pt;mso-width-percent:0;mso-height-percent:0;mso-width-percent:0;mso-height-percent:0" equationxml="&lt;?xml version=&quot;1.0&quot; encoding=&quot;UTF-8&quot; standalone=&quot;yes&quot;?&gt;&#13;&#13;&#13;&#13;&#13;&#13;&#10;&lt;?mso-application progid=&quot;Word.Document&quot;?&gt;&#13;&#13;&#13;&#13;&#13;&#13;&#10;&lt;w:wordDocument xmlns:aml=&quot;http://schemas.microsoft.com/aml/2001/core&quot; xmlns:wpc=&quot;http://schemas.microsoft.com/office/word/2010/wordprocessingCanvas&quot; xmlns:cx=&quot;http://schemas.microsoft.com/office/drawing/2014/chartex&quot; xmlns:cx1=&quot;http://schemas.microsoft.com/office/drawing/2015/9/8/chartex&quot; xmlns:cx2=&quot;http://schemas.microsoft.com/office/drawing/2015/10/21/chartex&quot; xmlns:cx3=&quot;http://schemas.microsoft.com/office/drawing/2016/5/9/chartex&quot; xmlns:cx4=&quot;http://schemas.microsoft.com/office/drawing/2016/5/10/chartex&quot; xmlns:cx5=&quot;http://schemas.microsoft.com/office/drawing/2016/5/11/chartex&quot; xmlns:cx6=&quot;http://schemas.microsoft.com/office/drawing/2016/5/12/chartex&quot; xmlns:cx7=&quot;http://schemas.microsoft.com/office/drawing/2016/5/13/chartex&quot; xmlns:cx8=&quot;http://schemas.microsoft.com/office/drawing/2016/5/14/chartex&quot; xmlns:cr=&quot;http://schemas.microsoft.com/office/comments/2020/reactions&quot; xmlns:dt=&quot;uuid:C2F41010-65B3-11d1-A29F-00AA00C14882&quot; xmlns:mc=&quot;http://schemas.openxmlformats.org/markup-compatibility/2006&quot; xmlns:aink=&quot;http://schemas.microsoft.com/office/drawing/2016/ink&quot; xmlns:am3d=&quot;http://schemas.microsoft.com/office/drawing/2017/model3d&quot; xmlns:o=&quot;urn:schemas-microsoft-com:office:office&quot; xmlns:oel=&quot;http://schemas.microsoft.com/office/2019/extlst&quot; xmlns:m=&quot;http://schemas.openxmlformats.org/officeDocument/2006/math&quot; xmlns:v=&quot;urn:schemas-microsoft-com:vml&quot; xmlns:w10=&quot;urn:schemas-microsoft-com:office:word&quot; xmlns:w=&quot;http://schemas.microsoft.com/office/word/2003/wordml&quot; xmlns:wx=&quot;http://schemas.microsoft.com/office/word/2003/auxHint&quot; xmlns:wne=&quot;http://schemas.microsoft.com/office/word/2006/wordml&quot; xmlns:wsp=&quot;http://schemas.microsoft.com/office/word/2003/wordml/sp2&quot; xmlns:sl=&quot;http://schemas.microsoft.com/schemaLibrary/2003/core&quot; w:macrosPresent=&quot;no&quot; w:embeddedObjPresent=&quot;no&quot; w:ocxPresent=&quot;no&quot; xml:space=&quot;preserve&quot;&gt;&lt;w:ignoreSubtree w:val=&quot;http://schemas.microsoft.com/office/word/2003/wordml/sp2&quot;/&gt;&lt;o:DocumentProperties&gt;&lt;o:Version&gt;16&lt;/o:Version&gt;&lt;/o:DocumentProperties&gt;&lt;w:shapeDefaults&gt;&lt;o:shapedefaults v:ext=&quot;edit&quot; spidmax=&quot;1026&quot;/&gt;&lt;o:shapelayout v:ext=&quot;edit&quot;&gt;&lt;o:idmap v:ext=&quot;edit&quot; data=&quot;1&quot;/&gt;&lt;/o:shapelayout&gt;&lt;/w:shapeDefaults&gt;&lt;w:docPr&gt;&lt;w:view w:val=&quot;print&quot;/&gt;&lt;w:zoom w:percent=&quot;232&quot;/&gt;&lt;w:doNotEmbedSystemFonts/&gt;&lt;w:defaultTabStop w:val=&quot;708&quot;/&gt;&lt;w:hyphenationZone w:val=&quot;425&quot;/&gt;&lt;w:punctuationKerning/&gt;&lt;w:characterSpacingControl w:val=&quot;DontCompress&quot;/&gt;&lt;w:optimizeForBrowser/&gt;&lt;w:allowPNG/&gt;&lt;w:validateAgainstSchema/&gt;&lt;w:saveInvalidXML w:val=&quot;off&quot;/&gt;&lt;w:ignoreMixedContent w:val=&quot;off&quot;/&gt;&lt;w:alwaysShowPlaceholderText w:val=&quot;off&quot;/&gt;&lt;w:compat&gt;&lt;w:breakWrappedTables/&gt;&lt;w:snapToGridInCell/&gt;&lt;w:wrapTextWithPunct/&gt;&lt;w:useAsianBreakRules/&gt;&lt;w:dontGrowAutofit/&gt;&lt;/w:compat&gt;&lt;wsp:rsids&gt;&lt;wsp:rsidRoot wsp:val=&quot;00882373&quot;/&gt;&lt;wsp:rsid wsp:val=&quot;00001961&quot;/&gt;&lt;wsp:rsid wsp:val=&quot;0001694A&quot;/&gt;&lt;wsp:rsid wsp:val=&quot;00036453&quot;/&gt;&lt;wsp:rsid wsp:val=&quot;000376C1&quot;/&gt;&lt;wsp:rsid wsp:val=&quot;000377D9&quot;/&gt;&lt;wsp:rsid wsp:val=&quot;00074F20&quot;/&gt;&lt;wsp:rsid wsp:val=&quot;0010411B&quot;/&gt;&lt;wsp:rsid wsp:val=&quot;00166D1B&quot;/&gt;&lt;wsp:rsid wsp:val=&quot;00197CA5&quot;/&gt;&lt;wsp:rsid wsp:val=&quot;001A14C6&quot;/&gt;&lt;wsp:rsid wsp:val=&quot;001B280F&quot;/&gt;&lt;wsp:rsid wsp:val=&quot;001F1FB4&quot;/&gt;&lt;wsp:rsid wsp:val=&quot;00221DA6&quot;/&gt;&lt;wsp:rsid wsp:val=&quot;00256D6E&quot;/&gt;&lt;wsp:rsid wsp:val=&quot;0027320C&quot;/&gt;&lt;wsp:rsid wsp:val=&quot;00282FCB&quot;/&gt;&lt;wsp:rsid wsp:val=&quot;00290362&quot;/&gt;&lt;wsp:rsid wsp:val=&quot;002B554C&quot;/&gt;&lt;wsp:rsid wsp:val=&quot;002C4423&quot;/&gt;&lt;wsp:rsid wsp:val=&quot;00302356&quot;/&gt;&lt;wsp:rsid wsp:val=&quot;00316761&quot;/&gt;&lt;wsp:rsid wsp:val=&quot;0033095E&quot;/&gt;&lt;wsp:rsid wsp:val=&quot;0037554F&quot;/&gt;&lt;wsp:rsid wsp:val=&quot;00387186&quot;/&gt;&lt;wsp:rsid wsp:val=&quot;00397D95&quot;/&gt;&lt;wsp:rsid wsp:val=&quot;003B1342&quot;/&gt;&lt;wsp:rsid wsp:val=&quot;003D5BBC&quot;/&gt;&lt;wsp:rsid wsp:val=&quot;003D6AB8&quot;/&gt;&lt;wsp:rsid wsp:val=&quot;003D7D0B&quot;/&gt;&lt;wsp:rsid wsp:val=&quot;00442202&quot;/&gt;&lt;wsp:rsid wsp:val=&quot;004D340D&quot;/&gt;&lt;wsp:rsid wsp:val=&quot;00525C6A&quot;/&gt;&lt;wsp:rsid wsp:val=&quot;00572465&quot;/&gt;&lt;wsp:rsid wsp:val=&quot;00586EDA&quot;/&gt;&lt;wsp:rsid wsp:val=&quot;00590179&quot;/&gt;&lt;wsp:rsid wsp:val=&quot;005B53AA&quot;/&gt;&lt;wsp:rsid wsp:val=&quot;005E01E7&quot;/&gt;&lt;wsp:rsid wsp:val=&quot;005E5EC6&quot;/&gt;&lt;wsp:rsid wsp:val=&quot;006677AA&quot;/&gt;&lt;wsp:rsid wsp:val=&quot;0068574D&quot;/&gt;&lt;wsp:rsid wsp:val=&quot;006D2580&quot;/&gt;&lt;wsp:rsid wsp:val=&quot;006D538D&quot;/&gt;&lt;wsp:rsid wsp:val=&quot;00724BBE&quot;/&gt;&lt;wsp:rsid wsp:val=&quot;00766A9F&quot;/&gt;&lt;wsp:rsid wsp:val=&quot;00775D88&quot;/&gt;&lt;wsp:rsid wsp:val=&quot;0080328A&quot;/&gt;&lt;wsp:rsid wsp:val=&quot;00813FAF&quot;/&gt;&lt;wsp:rsid wsp:val=&quot;008567F2&quot;/&gt;&lt;wsp:rsid wsp:val=&quot;00865DF9&quot;/&gt;&lt;wsp:rsid wsp:val=&quot;00876291&quot;/&gt;&lt;wsp:rsid wsp:val=&quot;00882373&quot;/&gt;&lt;wsp:rsid wsp:val=&quot;008C4A63&quot;/&gt;&lt;wsp:rsid wsp:val=&quot;008D1774&quot;/&gt;&lt;wsp:rsid wsp:val=&quot;0091730D&quot;/&gt;&lt;wsp:rsid wsp:val=&quot;009268F4&quot;/&gt;&lt;wsp:rsid wsp:val=&quot;00926A09&quot;/&gt;&lt;wsp:rsid wsp:val=&quot;009413B5&quot;/&gt;&lt;wsp:rsid wsp:val=&quot;009A5B2B&quot;/&gt;&lt;wsp:rsid wsp:val=&quot;009B308D&quot;/&gt;&lt;wsp:rsid wsp:val=&quot;009D067D&quot;/&gt;&lt;wsp:rsid wsp:val=&quot;009D79DF&quot;/&gt;&lt;wsp:rsid wsp:val=&quot;009E4AE7&quot;/&gt;&lt;wsp:rsid wsp:val=&quot;009F25C3&quot;/&gt;&lt;wsp:rsid wsp:val=&quot;009F73A1&quot;/&gt;&lt;wsp:rsid wsp:val=&quot;00A146F4&quot;/&gt;&lt;wsp:rsid wsp:val=&quot;00A15973&quot;/&gt;&lt;wsp:rsid wsp:val=&quot;00A55F7B&quot;/&gt;&lt;wsp:rsid wsp:val=&quot;00A81898&quot;/&gt;&lt;wsp:rsid wsp:val=&quot;00AA06EB&quot;/&gt;&lt;wsp:rsid wsp:val=&quot;00AB27EF&quot;/&gt;&lt;wsp:rsid wsp:val=&quot;00B1384B&quot;/&gt;&lt;wsp:rsid wsp:val=&quot;00B65DA8&quot;/&gt;&lt;wsp:rsid wsp:val=&quot;00B80CF8&quot;/&gt;&lt;wsp:rsid wsp:val=&quot;00BB5FD0&quot;/&gt;&lt;wsp:rsid wsp:val=&quot;00BD0F48&quot;/&gt;&lt;wsp:rsid wsp:val=&quot;00BD5BC7&quot;/&gt;&lt;wsp:rsid wsp:val=&quot;00BE1D24&quot;/&gt;&lt;wsp:rsid wsp:val=&quot;00C0458A&quot;/&gt;&lt;wsp:rsid wsp:val=&quot;00C2494F&quot;/&gt;&lt;wsp:rsid wsp:val=&quot;00D0718D&quot;/&gt;&lt;wsp:rsid wsp:val=&quot;00D1554B&quot;/&gt;&lt;wsp:rsid wsp:val=&quot;00D2157D&quot;/&gt;&lt;wsp:rsid wsp:val=&quot;00D66C87&quot;/&gt;&lt;wsp:rsid wsp:val=&quot;00D84372&quot;/&gt;&lt;wsp:rsid wsp:val=&quot;00DA64C9&quot;/&gt;&lt;wsp:rsid wsp:val=&quot;00E36A08&quot;/&gt;&lt;wsp:rsid wsp:val=&quot;00E523FA&quot;/&gt;&lt;wsp:rsid wsp:val=&quot;00E554F8&quot;/&gt;&lt;wsp:rsid wsp:val=&quot;00E64A40&quot;/&gt;&lt;wsp:rsid wsp:val=&quot;00ED45F2&quot;/&gt;&lt;wsp:rsid wsp:val=&quot;00EF312C&quot;/&gt;&lt;wsp:rsid wsp:val=&quot;00F24BAE&quot;/&gt;&lt;wsp:rsid wsp:val=&quot;00F442C3&quot;/&gt;&lt;wsp:rsid wsp:val=&quot;00F5414F&quot;/&gt;&lt;wsp:rsid wsp:val=&quot;00F71C06&quot;/&gt;&lt;wsp:rsid wsp:val=&quot;00F72771&quot;/&gt;&lt;wsp:rsid wsp:val=&quot;00FA4559&quot;/&gt;&lt;wsp:rsid wsp:val=&quot;00FB3F63&quot;/&gt;&lt;wsp:rsid wsp:val=&quot;00FD0061&quot;/&gt;&lt;wsp:rsid wsp:val=&quot;00FF1675&quot;/&gt;&lt;/wsp:rsids&gt;&lt;/w:docPr&gt;&lt;w:body&gt;&lt;wx:sect&gt;&lt;w:p wsp:rsidR=&quot;00590179&quot; wsp:rsidRPr=&quot;00590179&quot; wsp:rsidRDefault=&quot;00590179&quot; wsp:rsidP=&quot;00590179&quot;&gt;&lt;m:oMathPara&gt;&lt;m:oMath&gt;&lt;m:r&gt;&lt;w:rPr&gt;&lt;w:rFonts w:ascii=&quot;Cambria Math&quot; w:h-ansi=&quot;Cambria Math&quot;/&gt;&lt;wx:font wx:val=&quot;Cambria Math&quot;/&gt;&lt;w:i/&gt;&lt;w:color w:val=&quot;000000&quot;/&gt;&lt;/w:rPr&gt;&lt;m:t&gt;Var[C] = N ¬∑ &lt;/m:t&gt;&lt;/m:r&gt;&lt;m:sSub&gt;&lt;m:sSubPr&gt;&lt;m:ctrlPr&gt;&lt;w:rPr&gt;&lt;w:rFonts w:ascii=&quot;Cambria Math&quot; w:h-ansi=&quot;Cambria Math&quot;/&gt;&lt;wx:font wx:val=&quot;Cambria Math&quot;/&gt;&lt;w:i/&gt;&lt;w:color w:val=&quot;000000&quot;/&gt;&lt;/w:rPr&gt;&lt;/m:ctrlPr&gt;&lt;/m:sSubPr&gt;&lt;m:e&gt;&lt;m:r&gt;&lt;w:rPr&gt;&lt;w:rFonts w:ascii=&quot;Cambria Math&quot; w:h-ansi=&quot;Cambria Math&quot;/&gt;&lt;wx:font wx:val=&quot;Cambria Math&quot;/&gt;&lt;w:i/&gt;&lt;w:color w:val=&quot;000000&quot;/&gt;&lt;/w:rPr&gt;&lt;m:t&gt;Œº&lt;/m:t&gt;&lt;/m:r&gt;&lt;/m:e&gt;&lt;m:sub&gt;&lt;m:r&gt;&lt;w:rPr&gt;&lt;w:rFonts w:ascii=&quot;Cambria Math&quot; w:h-ansi=&quot;Cambria Math&quot;/&gt;&lt;wx:font wx:val=&quot;Cambria Math&quot;/&gt;&lt;w:i/&gt;&lt;w:color w:val=&quot;000000&quot;/&gt;&lt;/w:rPr&gt;&lt;m:t&gt;acc&lt;/m:t&gt;&lt;/m:r&gt;&lt;/m:sub&gt;&lt;/m:sSub&gt;&lt;m:r&gt;&lt;w:rPr&gt;&lt;w:rFonts w:ascii=&quot;Cambria Math&quot; w:h-ansi=&quot;Cambria Math&quot;/&gt;&lt;wx:font wx:val=&quot;Cambria Math&quot;/&gt;&lt;w:i/&gt;&lt;w:color w:val=&quot;000000&quot;/&gt;&lt;/w:rPr&gt;&lt;m:t&gt;¬∑ (1 - &lt;/m:t&gt;&lt;/m:r&gt;&lt;m:sSub&gt;&lt;m:sSubPr&gt;&lt;m:ctrlPr&gt;&lt;w:rPr&gt;&lt;w:rFonts w:ascii=&quot;Cambria Math&quot; w:h-ansi=&quot;Cambria Math&quot;/&gt;&lt;wx:font wx:val=&quot;Cambria Math&quot;/&gt;&lt;w:i/&gt;&lt;w:color w:val=&quot;000000&quot;/&gt;&lt;/w:rPr&gt;&lt;/m:ctrlPr&gt;&lt;/m:sSubPr&gt;&lt;m:e&gt;&lt;m:r&gt;&lt;w:rPr&gt;&lt;w:rFonts w:ascii=&quot;Cambria Math&quot; w:h-ansi=&quot;Cambria Math&quot;/&gt;&lt;wx:font wx:val=&quot;Cambria Math&quot;/&gt;&lt;w:i/&gt;&lt;w:color w:val=&quot;000000&quot;/&gt;&lt;/w:rPr&gt;&lt;m:t&gt;Œº&lt;/m:t&gt;&lt;/m:r&gt;&lt;/m:e&gt;&lt;m:sub&gt;&lt;m:r&gt;&lt;w:rPr&gt;&lt;w:rFonts w:ascii=&quot;Cambria Math&quot; w:h-ansi=&quot;Cambria Math&quot;/&gt;&lt;wx:font wx:val=&quot;Cambria Math&quot;/&gt;&lt;w:i/&gt;&lt;w:color w:val=&quot;000000&quot;/&gt;&lt;/w:rPr&gt;&lt;m:t&gt;acc&lt;/m:t&gt;&lt;/m:r&gt;&lt;/m:sub&gt;&lt;/m:sSub&gt;&lt;m:r&gt;&lt;w:rPr&gt;&lt;w:rFonts w:ascii=&quot;Cambria Math&quot; w:h-ansi=&quot;Cambria Math&quot;/&gt;&lt;wx:font wx:val=&quot;Cambria Math&quot;/&gt;&lt;w:i/&gt;&lt;w:color w:val=&quot;000000&quot;/&gt;&lt;/w:rPr&gt;&lt;m:t&gt;)&lt;/m:t&gt;&lt;/m:r&gt;&lt;/m:oMath&gt;&lt;/m:oMathPara&gt;&lt;/w:p&gt;&lt;w:sectPr wsp:rsidR=&quot;00000000&quot; wsp:rsidRPr=&quot;00590179&quot;&gt;&lt;w:pgSz w:w=&quot;12240&quot; w:h=&quot;15840&quot;/&gt;&lt;w:pgMar w:top=&quot;1440&quot; w:right=&quot;1440&quot; w:bottom=&quot;1440&quot; w:left=&quot;1440&quot; w:header=&quot;720&quot; w:footer=&quot;720&quot; w:gutter=&quot;0&quot;/&gt;&lt;w:cols w:space=&quot;720&quot;/&gt;&lt;/w:sectPr&gt;&lt;/wx:sect&gt;&lt;/w:body&gt;&lt;/w:wordDocument&gt;">
+        <w:pict w14:anchorId="5D443081">
+          <v:shape id="_x0000_i1030" type="#_x0000_t75" alt="" style="width:171pt;height:28.95pt;mso-width-percent:0;mso-height-percent:0;mso-width-percent:0;mso-height-percent:0" equationxml="&lt;?xml version=&quot;1.0&quot; encoding=&quot;UTF-8&quot; standalone=&quot;yes&quot;?&gt;&#13;&#13;&#13;&#13;&#13;&#13;&#13;&#10;&lt;?mso-application progid=&quot;Word.Document&quot;?&gt;&#13;&#13;&#13;&#13;&#13;&#13;&#13;&#10;&lt;w:wordDocument xmlns:aml=&quot;http://schemas.microsoft.com/aml/2001/core&quot; xmlns:wpc=&quot;http://schemas.microsoft.com/office/word/2010/wordprocessingCanvas&quot; xmlns:cx=&quot;http://schemas.microsoft.com/office/drawing/2014/chartex&quot; xmlns:cx1=&quot;http://schemas.microsoft.com/office/drawing/2015/9/8/chartex&quot; xmlns:cx2=&quot;http://schemas.microsoft.com/office/drawing/2015/10/21/chartex&quot; xmlns:cx3=&quot;http://schemas.microsoft.com/office/drawing/2016/5/9/chartex&quot; xmlns:cx4=&quot;http://schemas.microsoft.com/office/drawing/2016/5/10/chartex&quot; xmlns:cx5=&quot;http://schemas.microsoft.com/office/drawing/2016/5/11/chartex&quot; xmlns:cx6=&quot;http://schemas.microsoft.com/office/drawing/2016/5/12/chartex&quot; xmlns:cx7=&quot;http://schemas.microsoft.com/office/drawing/2016/5/13/chartex&quot; xmlns:cx8=&quot;http://schemas.microsoft.com/office/drawing/2016/5/14/chartex&quot; xmlns:cr=&quot;http://schemas.microsoft.com/office/comments/2020/reactions&quot; xmlns:dt=&quot;uuid:C2F41010-65B3-11d1-A29F-00AA00C14882&quot; xmlns:mc=&quot;http://schemas.openxmlformats.org/markup-compatibility/2006&quot; xmlns:aink=&quot;http://schemas.microsoft.com/office/drawing/2016/ink&quot; xmlns:am3d=&quot;http://schemas.microsoft.com/office/drawing/2017/model3d&quot; xmlns:o=&quot;urn:schemas-microsoft-com:office:office&quot; xmlns:oel=&quot;http://schemas.microsoft.com/office/2019/extlst&quot; xmlns:m=&quot;http://schemas.openxmlformats.org/officeDocument/2006/math&quot; xmlns:v=&quot;urn:schemas-microsoft-com:vml&quot; xmlns:w10=&quot;urn:schemas-microsoft-com:office:word&quot; xmlns:w=&quot;http://schemas.microsoft.com/office/word/2003/wordml&quot; xmlns:wx=&quot;http://schemas.microsoft.com/office/word/2003/auxHint&quot; xmlns:wne=&quot;http://schemas.microsoft.com/office/word/2006/wordml&quot; xmlns:wsp=&quot;http://schemas.microsoft.com/office/word/2003/wordml/sp2&quot; xmlns:sl=&quot;http://schemas.microsoft.com/schemaLibrary/2003/core&quot; w:macrosPresent=&quot;no&quot; w:embeddedObjPresent=&quot;no&quot; w:ocxPresent=&quot;no&quot; xml:space=&quot;preserve&quot;&gt;&lt;w:ignoreSubtree w:val=&quot;http://schemas.microsoft.com/office/word/2003/wordml/sp2&quot;/&gt;&lt;o:DocumentProperties&gt;&lt;o:Version&gt;16&lt;/o:Version&gt;&lt;/o:DocumentProperties&gt;&lt;w:shapeDefaults&gt;&lt;o:shapedefaults v:ext=&quot;edit&quot; spidmax=&quot;1026&quot;/&gt;&lt;o:shapelayout v:ext=&quot;edit&quot;&gt;&lt;o:idmap v:ext=&quot;edit&quot; data=&quot;1&quot;/&gt;&lt;/o:shapelayout&gt;&lt;/w:shapeDefaults&gt;&lt;w:docPr&gt;&lt;w:view w:val=&quot;print&quot;/&gt;&lt;w:zoom w:percent=&quot;232&quot;/&gt;&lt;w:doNotEmbedSystemFonts/&gt;&lt;w:defaultTabStop w:val=&quot;708&quot;/&gt;&lt;w:hyphenationZone w:val=&quot;425&quot;/&gt;&lt;w:punctuationKerning/&gt;&lt;w:characterSpacingControl w:val=&quot;DontCompress&quot;/&gt;&lt;w:optimizeForBrowser/&gt;&lt;w:allowPNG/&gt;&lt;w:validateAgainstSchema/&gt;&lt;w:saveInvalidXML w:val=&quot;off&quot;/&gt;&lt;w:ignoreMixedContent w:val=&quot;off&quot;/&gt;&lt;w:alwaysShowPlaceholderText w:val=&quot;off&quot;/&gt;&lt;w:compat&gt;&lt;w:breakWrappedTables/&gt;&lt;w:snapToGridInCell/&gt;&lt;w:wrapTextWithPunct/&gt;&lt;w:useAsianBreakRules/&gt;&lt;w:dontGrowAutofit/&gt;&lt;/w:compat&gt;&lt;wsp:rsids&gt;&lt;wsp:rsidRoot wsp:val=&quot;00882373&quot;/&gt;&lt;wsp:rsid wsp:val=&quot;00001961&quot;/&gt;&lt;wsp:rsid wsp:val=&quot;0001694A&quot;/&gt;&lt;wsp:rsid wsp:val=&quot;00036453&quot;/&gt;&lt;wsp:rsid wsp:val=&quot;000376C1&quot;/&gt;&lt;wsp:rsid wsp:val=&quot;000377D9&quot;/&gt;&lt;wsp:rsid wsp:val=&quot;00074F20&quot;/&gt;&lt;wsp:rsid wsp:val=&quot;0010411B&quot;/&gt;&lt;wsp:rsid wsp:val=&quot;00166D1B&quot;/&gt;&lt;wsp:rsid wsp:val=&quot;00197CA5&quot;/&gt;&lt;wsp:rsid wsp:val=&quot;001A14C6&quot;/&gt;&lt;wsp:rsid wsp:val=&quot;001B280F&quot;/&gt;&lt;wsp:rsid wsp:val=&quot;001F1FB4&quot;/&gt;&lt;wsp:rsid wsp:val=&quot;00221DA6&quot;/&gt;&lt;wsp:rsid wsp:val=&quot;00256D6E&quot;/&gt;&lt;wsp:rsid wsp:val=&quot;0027320C&quot;/&gt;&lt;wsp:rsid wsp:val=&quot;00282FCB&quot;/&gt;&lt;wsp:rsid wsp:val=&quot;00290362&quot;/&gt;&lt;wsp:rsid wsp:val=&quot;002B554C&quot;/&gt;&lt;wsp:rsid wsp:val=&quot;002C4423&quot;/&gt;&lt;wsp:rsid wsp:val=&quot;00302356&quot;/&gt;&lt;wsp:rsid wsp:val=&quot;00316761&quot;/&gt;&lt;wsp:rsid wsp:val=&quot;0033095E&quot;/&gt;&lt;wsp:rsid wsp:val=&quot;0037554F&quot;/&gt;&lt;wsp:rsid wsp:val=&quot;00387186&quot;/&gt;&lt;wsp:rsid wsp:val=&quot;00397D95&quot;/&gt;&lt;wsp:rsid wsp:val=&quot;003B1342&quot;/&gt;&lt;wsp:rsid wsp:val=&quot;003D5BBC&quot;/&gt;&lt;wsp:rsid wsp:val=&quot;003D6AB8&quot;/&gt;&lt;wsp:rsid wsp:val=&quot;003D7D0B&quot;/&gt;&lt;wsp:rsid wsp:val=&quot;00442202&quot;/&gt;&lt;wsp:rsid wsp:val=&quot;004D340D&quot;/&gt;&lt;wsp:rsid wsp:val=&quot;00525C6A&quot;/&gt;&lt;wsp:rsid wsp:val=&quot;00572465&quot;/&gt;&lt;wsp:rsid wsp:val=&quot;00586EDA&quot;/&gt;&lt;wsp:rsid wsp:val=&quot;00590179&quot;/&gt;&lt;wsp:rsid wsp:val=&quot;005B53AA&quot;/&gt;&lt;wsp:rsid wsp:val=&quot;005E01E7&quot;/&gt;&lt;wsp:rsid wsp:val=&quot;005E5EC6&quot;/&gt;&lt;wsp:rsid wsp:val=&quot;006677AA&quot;/&gt;&lt;wsp:rsid wsp:val=&quot;0068574D&quot;/&gt;&lt;wsp:rsid wsp:val=&quot;006D2580&quot;/&gt;&lt;wsp:rsid wsp:val=&quot;006D538D&quot;/&gt;&lt;wsp:rsid wsp:val=&quot;00724BBE&quot;/&gt;&lt;wsp:rsid wsp:val=&quot;00766A9F&quot;/&gt;&lt;wsp:rsid wsp:val=&quot;00775D88&quot;/&gt;&lt;wsp:rsid wsp:val=&quot;0080328A&quot;/&gt;&lt;wsp:rsid wsp:val=&quot;00813FAF&quot;/&gt;&lt;wsp:rsid wsp:val=&quot;008567F2&quot;/&gt;&lt;wsp:rsid wsp:val=&quot;00865DF9&quot;/&gt;&lt;wsp:rsid wsp:val=&quot;00876291&quot;/&gt;&lt;wsp:rsid wsp:val=&quot;00882373&quot;/&gt;&lt;wsp:rsid wsp:val=&quot;008C4A63&quot;/&gt;&lt;wsp:rsid wsp:val=&quot;008D1774&quot;/&gt;&lt;wsp:rsid wsp:val=&quot;0091730D&quot;/&gt;&lt;wsp:rsid wsp:val=&quot;009268F4&quot;/&gt;&lt;wsp:rsid wsp:val=&quot;00926A09&quot;/&gt;&lt;wsp:rsid wsp:val=&quot;009413B5&quot;/&gt;&lt;wsp:rsid wsp:val=&quot;009A5B2B&quot;/&gt;&lt;wsp:rsid wsp:val=&quot;009B308D&quot;/&gt;&lt;wsp:rsid wsp:val=&quot;009D067D&quot;/&gt;&lt;wsp:rsid wsp:val=&quot;009D79DF&quot;/&gt;&lt;wsp:rsid wsp:val=&quot;009E4AE7&quot;/&gt;&lt;wsp:rsid wsp:val=&quot;009F25C3&quot;/&gt;&lt;wsp:rsid wsp:val=&quot;009F73A1&quot;/&gt;&lt;wsp:rsid wsp:val=&quot;00A146F4&quot;/&gt;&lt;wsp:rsid wsp:val=&quot;00A15973&quot;/&gt;&lt;wsp:rsid wsp:val=&quot;00A55F7B&quot;/&gt;&lt;wsp:rsid wsp:val=&quot;00A81898&quot;/&gt;&lt;wsp:rsid wsp:val=&quot;00AA06EB&quot;/&gt;&lt;wsp:rsid wsp:val=&quot;00AB27EF&quot;/&gt;&lt;wsp:rsid wsp:val=&quot;00B1384B&quot;/&gt;&lt;wsp:rsid wsp:val=&quot;00B65DA8&quot;/&gt;&lt;wsp:rsid wsp:val=&quot;00B80CF8&quot;/&gt;&lt;wsp:rsid wsp:val=&quot;00BB5FD0&quot;/&gt;&lt;wsp:rsid wsp:val=&quot;00BD0F48&quot;/&gt;&lt;wsp:rsid wsp:val=&quot;00BD5BC7&quot;/&gt;&lt;wsp:rsid wsp:val=&quot;00BE1D24&quot;/&gt;&lt;wsp:rsid wsp:val=&quot;00C0458A&quot;/&gt;&lt;wsp:rsid wsp:val=&quot;00C2494F&quot;/&gt;&lt;wsp:rsid wsp:val=&quot;00D0718D&quot;/&gt;&lt;wsp:rsid wsp:val=&quot;00D1554B&quot;/&gt;&lt;wsp:rsid wsp:val=&quot;00D2157D&quot;/&gt;&lt;wsp:rsid wsp:val=&quot;00D66C87&quot;/&gt;&lt;wsp:rsid wsp:val=&quot;00D84372&quot;/&gt;&lt;wsp:rsid wsp:val=&quot;00DA64C9&quot;/&gt;&lt;wsp:rsid wsp:val=&quot;00E36A08&quot;/&gt;&lt;wsp:rsid wsp:val=&quot;00E523FA&quot;/&gt;&lt;wsp:rsid wsp:val=&quot;00E554F8&quot;/&gt;&lt;wsp:rsid wsp:val=&quot;00E64A40&quot;/&gt;&lt;wsp:rsid wsp:val=&quot;00ED45F2&quot;/&gt;&lt;wsp:rsid wsp:val=&quot;00EF312C&quot;/&gt;&lt;wsp:rsid wsp:val=&quot;00F24BAE&quot;/&gt;&lt;wsp:rsid wsp:val=&quot;00F442C3&quot;/&gt;&lt;wsp:rsid wsp:val=&quot;00F5414F&quot;/&gt;&lt;wsp:rsid wsp:val=&quot;00F71C06&quot;/&gt;&lt;wsp:rsid wsp:val=&quot;00F72771&quot;/&gt;&lt;wsp:rsid wsp:val=&quot;00FA4559&quot;/&gt;&lt;wsp:rsid wsp:val=&quot;00FB3F63&quot;/&gt;&lt;wsp:rsid wsp:val=&quot;00FD0061&quot;/&gt;&lt;wsp:rsid wsp:val=&quot;00FF1675&quot;/&gt;&lt;/wsp:rsids&gt;&lt;/w:docPr&gt;&lt;w:body&gt;&lt;wx:sect&gt;&lt;w:p wsp:rsidR=&quot;00590179&quot; wsp:rsidRPr=&quot;00590179&quot; wsp:rsidRDefault=&quot;00590179&quot; wsp:rsidP=&quot;00590179&quot;&gt;&lt;m:oMathPara&gt;&lt;m:oMath&gt;&lt;m:r&gt;&lt;w:rPr&gt;&lt;w:rFonts w:ascii=&quot;Cambria Math&quot; w:h-ansi=&quot;Cambria Math&quot;/&gt;&lt;wx:font wx:val=&quot;Cambria Math&quot;/&gt;&lt;w:i/&gt;&lt;w:color w:val=&quot;000000&quot;/&gt;&lt;/w:rPr&gt;&lt;m:t&gt;Var[C] = N ¬∑ &lt;/m:t&gt;&lt;/m:r&gt;&lt;m:sSub&gt;&lt;m:sSubPr&gt;&lt;m:ctrlPr&gt;&lt;w:rPr&gt;&lt;w:rFonts w:ascii=&quot;Cambria Math&quot; w:h-ansi=&quot;Cambria Math&quot;/&gt;&lt;wx:font wx:val=&quot;Cambria Math&quot;/&gt;&lt;w:i/&gt;&lt;w:color w:val=&quot;000000&quot;/&gt;&lt;/w:rPr&gt;&lt;/m:ctrlPr&gt;&lt;/m:sSubPr&gt;&lt;m:e&gt;&lt;m:r&gt;&lt;w:rPr&gt;&lt;w:rFonts w:ascii=&quot;Cambria Math&quot; w:h-ansi=&quot;Cambria Math&quot;/&gt;&lt;wx:font wx:val=&quot;Cambria Math&quot;/&gt;&lt;w:i/&gt;&lt;w:color w:val=&quot;000000&quot;/&gt;&lt;/w:rPr&gt;&lt;m:t&gt;Œº&lt;/m:t&gt;&lt;/m:r&gt;&lt;/m:e&gt;&lt;m:sub&gt;&lt;m:r&gt;&lt;w:rPr&gt;&lt;w:rFonts w:ascii=&quot;Cambria Math&quot; w:h-ansi=&quot;Cambria Math&quot;/&gt;&lt;wx:font wx:val=&quot;Cambria Math&quot;/&gt;&lt;w:i/&gt;&lt;w:color w:val=&quot;000000&quot;/&gt;&lt;/w:rPr&gt;&lt;m:t&gt;acc&lt;/m:t&gt;&lt;/m:r&gt;&lt;/m:sub&gt;&lt;/m:sSub&gt;&lt;m:r&gt;&lt;w:rPr&gt;&lt;w:rFonts w:ascii=&quot;Cambria Math&quot; w:h-ansi=&quot;Cambria Math&quot;/&gt;&lt;wx:font wx:val=&quot;Cambria Math&quot;/&gt;&lt;w:i/&gt;&lt;w:color w:val=&quot;000000&quot;/&gt;&lt;/w:rPr&gt;&lt;m:t&gt;¬∑ (1 - &lt;/m:t&gt;&lt;/m:r&gt;&lt;m:sSub&gt;&lt;m:sSubPr&gt;&lt;m:ctrlPr&gt;&lt;w:rPr&gt;&lt;w:rFonts w:ascii=&quot;Cambria Math&quot; w:h-ansi=&quot;Cambria Math&quot;/&gt;&lt;wx:font wx:val=&quot;Cambria Math&quot;/&gt;&lt;w:i/&gt;&lt;w:color w:val=&quot;000000&quot;/&gt;&lt;/w:rPr&gt;&lt;/m:ctrlPr&gt;&lt;/m:sSubPr&gt;&lt;m:e&gt;&lt;m:r&gt;&lt;w:rPr&gt;&lt;w:rFonts w:ascii=&quot;Cambria Math&quot; w:h-ansi=&quot;Cambria Math&quot;/&gt;&lt;wx:font wx:val=&quot;Cambria Math&quot;/&gt;&lt;w:i/&gt;&lt;w:color w:val=&quot;000000&quot;/&gt;&lt;/w:rPr&gt;&lt;m:t&gt;Œº&lt;/m:t&gt;&lt;/m:r&gt;&lt;/m:e&gt;&lt;m:sub&gt;&lt;m:r&gt;&lt;w:rPr&gt;&lt;w:rFonts w:ascii=&quot;Cambria Math&quot; w:h-ansi=&quot;Cambria Math&quot;/&gt;&lt;wx:font wx:val=&quot;Cambria Math&quot;/&gt;&lt;w:i/&gt;&lt;w:color w:val=&quot;000000&quot;/&gt;&lt;/w:rPr&gt;&lt;m:t&gt;acc&lt;/m:t&gt;&lt;/m:r&gt;&lt;/m:sub&gt;&lt;/m:sSub&gt;&lt;m:r&gt;&lt;w:rPr&gt;&lt;w:rFonts w:ascii=&quot;Cambria Math&quot; w:h-ansi=&quot;Cambria Math&quot;/&gt;&lt;wx:font wx:val=&quot;Cambria Math&quot;/&gt;&lt;w:i/&gt;&lt;w:color w:val=&quot;000000&quot;/&gt;&lt;/w:rPr&gt;&lt;m:t&gt;)&lt;/m:t&gt;&lt;/m:r&gt;&lt;/m:oMath&gt;&lt;/m:oMathPara&gt;&lt;/w:p&gt;&lt;w:sectPr wsp:rsidR=&quot;00000000&quot; wsp:rsidRPr=&quot;00590179&quot;&gt;&lt;w:pgSz w:w=&quot;12240&quot; w:h=&quot;15840&quot;/&gt;&lt;w:pgMar w:top=&quot;1440&quot; w:right=&quot;1440&quot; w:bottom=&quot;1440&quot; w:left=&quot;1440&quot; w:header=&quot;720&quot; w:footer=&quot;720&quot; w:gutter=&quot;0&quot;/&gt;&lt;w:cols w:space=&quot;720&quot;/&gt;&lt;/w:sectPr&gt;&lt;/wx:sect&gt;&lt;/w:body&gt;&lt;/w:wordDocument&gt;">
             <v:imagedata r:id="rId44" o:title="" chromakey="white"/>
           </v:shape>
         </w:pict>
@@ -21833,8 +22276,8 @@
         <w:rPr>
           <w:noProof/>
         </w:rPr>
-        <w:pict w14:anchorId="7ADA7AF7">
-          <v:shape id="_x0000_i1029" type="#_x0000_t75" alt="" style="width:117.7pt;height:28.9pt;mso-width-percent:0;mso-height-percent:0;mso-width-percent:0;mso-height-percent:0" equationxml="&lt;?xml version=&quot;1.0&quot; encoding=&quot;UTF-8&quot; standalone=&quot;yes&quot;?&gt;&#13;&#13;&#13;&#13;&#13;&#13;&#10;&lt;?mso-application progid=&quot;Word.Document&quot;?&gt;&#13;&#13;&#13;&#13;&#13;&#13;&#10;&lt;w:wordDocument xmlns:aml=&quot;http://schemas.microsoft.com/aml/2001/core&quot; xmlns:wpc=&quot;http://schemas.microsoft.com/office/word/2010/wordprocessingCanvas&quot; xmlns:cx=&quot;http://schemas.microsoft.com/office/drawing/2014/chartex&quot; xmlns:cx1=&quot;http://schemas.microsoft.com/office/drawing/2015/9/8/chartex&quot; xmlns:cx2=&quot;http://schemas.microsoft.com/office/drawing/2015/10/21/chartex&quot; xmlns:cx3=&quot;http://schemas.microsoft.com/office/drawing/2016/5/9/chartex&quot; xmlns:cx4=&quot;http://schemas.microsoft.com/office/drawing/2016/5/10/chartex&quot; xmlns:cx5=&quot;http://schemas.microsoft.com/office/drawing/2016/5/11/chartex&quot; xmlns:cx6=&quot;http://schemas.microsoft.com/office/drawing/2016/5/12/chartex&quot; xmlns:cx7=&quot;http://schemas.microsoft.com/office/drawing/2016/5/13/chartex&quot; xmlns:cx8=&quot;http://schemas.microsoft.com/office/drawing/2016/5/14/chartex&quot; xmlns:cr=&quot;http://schemas.microsoft.com/office/comments/2020/reactions&quot; xmlns:dt=&quot;uuid:C2F41010-65B3-11d1-A29F-00AA00C14882&quot; xmlns:mc=&quot;http://schemas.openxmlformats.org/markup-compatibility/2006&quot; xmlns:aink=&quot;http://schemas.microsoft.com/office/drawing/2016/ink&quot; xmlns:am3d=&quot;http://schemas.microsoft.com/office/drawing/2017/model3d&quot; xmlns:o=&quot;urn:schemas-microsoft-com:office:office&quot; xmlns:oel=&quot;http://schemas.microsoft.com/office/2019/extlst&quot; xmlns:m=&quot;http://schemas.openxmlformats.org/officeDocument/2006/math&quot; xmlns:v=&quot;urn:schemas-microsoft-com:vml&quot; xmlns:w10=&quot;urn:schemas-microsoft-com:office:word&quot; xmlns:w=&quot;http://schemas.microsoft.com/office/word/2003/wordml&quot; xmlns:wx=&quot;http://schemas.microsoft.com/office/word/2003/auxHint&quot; xmlns:wne=&quot;http://schemas.microsoft.com/office/word/2006/wordml&quot; xmlns:wsp=&quot;http://schemas.microsoft.com/office/word/2003/wordml/sp2&quot; xmlns:sl=&quot;http://schemas.microsoft.com/schemaLibrary/2003/core&quot; w:macrosPresent=&quot;no&quot; w:embeddedObjPresent=&quot;no&quot; w:ocxPresent=&quot;no&quot; xml:space=&quot;preserve&quot;&gt;&lt;w:ignoreSubtree w:val=&quot;http://schemas.microsoft.com/office/word/2003/wordml/sp2&quot;/&gt;&lt;o:DocumentProperties&gt;&lt;o:Version&gt;16&lt;/o:Version&gt;&lt;/o:DocumentProperties&gt;&lt;w:shapeDefaults&gt;&lt;o:shapedefaults v:ext=&quot;edit&quot; spidmax=&quot;1026&quot;/&gt;&lt;o:shapelayout v:ext=&quot;edit&quot;&gt;&lt;o:idmap v:ext=&quot;edit&quot; data=&quot;1&quot;/&gt;&lt;/o:shapelayout&gt;&lt;/w:shapeDefaults&gt;&lt;w:docPr&gt;&lt;w:view w:val=&quot;print&quot;/&gt;&lt;w:zoom w:percent=&quot;232&quot;/&gt;&lt;w:doNotEmbedSystemFonts/&gt;&lt;w:defaultTabStop w:val=&quot;708&quot;/&gt;&lt;w:hyphenationZone w:val=&quot;425&quot;/&gt;&lt;w:punctuationKerning/&gt;&lt;w:characterSpacingControl w:val=&quot;DontCompress&quot;/&gt;&lt;w:optimizeForBrowser/&gt;&lt;w:allowPNG/&gt;&lt;w:validateAgainstSchema/&gt;&lt;w:saveInvalidXML w:val=&quot;off&quot;/&gt;&lt;w:ignoreMixedContent w:val=&quot;off&quot;/&gt;&lt;w:alwaysShowPlaceholderText w:val=&quot;off&quot;/&gt;&lt;w:compat&gt;&lt;w:breakWrappedTables/&gt;&lt;w:snapToGridInCell/&gt;&lt;w:wrapTextWithPunct/&gt;&lt;w:useAsianBreakRules/&gt;&lt;w:dontGrowAutofit/&gt;&lt;/w:compat&gt;&lt;wsp:rsids&gt;&lt;wsp:rsidRoot wsp:val=&quot;00882373&quot;/&gt;&lt;wsp:rsid wsp:val=&quot;00001961&quot;/&gt;&lt;wsp:rsid wsp:val=&quot;0001694A&quot;/&gt;&lt;wsp:rsid wsp:val=&quot;00036453&quot;/&gt;&lt;wsp:rsid wsp:val=&quot;000376C1&quot;/&gt;&lt;wsp:rsid wsp:val=&quot;000377D9&quot;/&gt;&lt;wsp:rsid wsp:val=&quot;00074F20&quot;/&gt;&lt;wsp:rsid wsp:val=&quot;0010411B&quot;/&gt;&lt;wsp:rsid wsp:val=&quot;00166D1B&quot;/&gt;&lt;wsp:rsid wsp:val=&quot;00197CA5&quot;/&gt;&lt;wsp:rsid wsp:val=&quot;001A14C6&quot;/&gt;&lt;wsp:rsid wsp:val=&quot;001B280F&quot;/&gt;&lt;wsp:rsid wsp:val=&quot;001F1FB4&quot;/&gt;&lt;wsp:rsid wsp:val=&quot;00221DA6&quot;/&gt;&lt;wsp:rsid wsp:val=&quot;00256D6E&quot;/&gt;&lt;wsp:rsid wsp:val=&quot;0027320C&quot;/&gt;&lt;wsp:rsid wsp:val=&quot;00282FCB&quot;/&gt;&lt;wsp:rsid wsp:val=&quot;00290362&quot;/&gt;&lt;wsp:rsid wsp:val=&quot;002B554C&quot;/&gt;&lt;wsp:rsid wsp:val=&quot;002C4423&quot;/&gt;&lt;wsp:rsid wsp:val=&quot;00302356&quot;/&gt;&lt;wsp:rsid wsp:val=&quot;00316761&quot;/&gt;&lt;wsp:rsid wsp:val=&quot;0033095E&quot;/&gt;&lt;wsp:rsid wsp:val=&quot;0037554F&quot;/&gt;&lt;wsp:rsid wsp:val=&quot;00387186&quot;/&gt;&lt;wsp:rsid wsp:val=&quot;00397D95&quot;/&gt;&lt;wsp:rsid wsp:val=&quot;003B1342&quot;/&gt;&lt;wsp:rsid wsp:val=&quot;003D5BBC&quot;/&gt;&lt;wsp:rsid wsp:val=&quot;003D6AB8&quot;/&gt;&lt;wsp:rsid wsp:val=&quot;003D7D0B&quot;/&gt;&lt;wsp:rsid wsp:val=&quot;00442202&quot;/&gt;&lt;wsp:rsid wsp:val=&quot;004D340D&quot;/&gt;&lt;wsp:rsid wsp:val=&quot;00525C6A&quot;/&gt;&lt;wsp:rsid wsp:val=&quot;00572465&quot;/&gt;&lt;wsp:rsid wsp:val=&quot;00586EDA&quot;/&gt;&lt;wsp:rsid wsp:val=&quot;005B53AA&quot;/&gt;&lt;wsp:rsid wsp:val=&quot;005E01E7&quot;/&gt;&lt;wsp:rsid wsp:val=&quot;005E5EC6&quot;/&gt;&lt;wsp:rsid wsp:val=&quot;006677AA&quot;/&gt;&lt;wsp:rsid wsp:val=&quot;0068574D&quot;/&gt;&lt;wsp:rsid wsp:val=&quot;006D2580&quot;/&gt;&lt;wsp:rsid wsp:val=&quot;006D538D&quot;/&gt;&lt;wsp:rsid wsp:val=&quot;00724BBE&quot;/&gt;&lt;wsp:rsid wsp:val=&quot;00766A9F&quot;/&gt;&lt;wsp:rsid wsp:val=&quot;00775D88&quot;/&gt;&lt;wsp:rsid wsp:val=&quot;0080328A&quot;/&gt;&lt;wsp:rsid wsp:val=&quot;00813FAF&quot;/&gt;&lt;wsp:rsid wsp:val=&quot;008567F2&quot;/&gt;&lt;wsp:rsid wsp:val=&quot;00865DF9&quot;/&gt;&lt;wsp:rsid wsp:val=&quot;00876291&quot;/&gt;&lt;wsp:rsid wsp:val=&quot;00882373&quot;/&gt;&lt;wsp:rsid wsp:val=&quot;008C4A63&quot;/&gt;&lt;wsp:rsid wsp:val=&quot;008D1774&quot;/&gt;&lt;wsp:rsid wsp:val=&quot;0091730D&quot;/&gt;&lt;wsp:rsid wsp:val=&quot;009268F4&quot;/&gt;&lt;wsp:rsid wsp:val=&quot;00926A09&quot;/&gt;&lt;wsp:rsid wsp:val=&quot;009413B5&quot;/&gt;&lt;wsp:rsid wsp:val=&quot;009A5B2B&quot;/&gt;&lt;wsp:rsid wsp:val=&quot;009B308D&quot;/&gt;&lt;wsp:rsid wsp:val=&quot;009D067D&quot;/&gt;&lt;wsp:rsid wsp:val=&quot;009D79DF&quot;/&gt;&lt;wsp:rsid wsp:val=&quot;009E4AE7&quot;/&gt;&lt;wsp:rsid wsp:val=&quot;009F25C3&quot;/&gt;&lt;wsp:rsid wsp:val=&quot;009F73A1&quot;/&gt;&lt;wsp:rsid wsp:val=&quot;00A146F4&quot;/&gt;&lt;wsp:rsid wsp:val=&quot;00A15973&quot;/&gt;&lt;wsp:rsid wsp:val=&quot;00A55F7B&quot;/&gt;&lt;wsp:rsid wsp:val=&quot;00A81898&quot;/&gt;&lt;wsp:rsid wsp:val=&quot;00AA06EB&quot;/&gt;&lt;wsp:rsid wsp:val=&quot;00AB27EF&quot;/&gt;&lt;wsp:rsid wsp:val=&quot;00B1384B&quot;/&gt;&lt;wsp:rsid wsp:val=&quot;00B65DA8&quot;/&gt;&lt;wsp:rsid wsp:val=&quot;00B80CF8&quot;/&gt;&lt;wsp:rsid wsp:val=&quot;00BB5FD0&quot;/&gt;&lt;wsp:rsid wsp:val=&quot;00BD0F48&quot;/&gt;&lt;wsp:rsid wsp:val=&quot;00BD5BC7&quot;/&gt;&lt;wsp:rsid wsp:val=&quot;00BE1D24&quot;/&gt;&lt;wsp:rsid wsp:val=&quot;00C0458A&quot;/&gt;&lt;wsp:rsid wsp:val=&quot;00C2494F&quot;/&gt;&lt;wsp:rsid wsp:val=&quot;00D0718D&quot;/&gt;&lt;wsp:rsid wsp:val=&quot;00D1554B&quot;/&gt;&lt;wsp:rsid wsp:val=&quot;00D2157D&quot;/&gt;&lt;wsp:rsid wsp:val=&quot;00D66C87&quot;/&gt;&lt;wsp:rsid wsp:val=&quot;00D84372&quot;/&gt;&lt;wsp:rsid wsp:val=&quot;00DA64C9&quot;/&gt;&lt;wsp:rsid wsp:val=&quot;00E36A08&quot;/&gt;&lt;wsp:rsid wsp:val=&quot;00E523FA&quot;/&gt;&lt;wsp:rsid wsp:val=&quot;00E554F8&quot;/&gt;&lt;wsp:rsid wsp:val=&quot;00E64A40&quot;/&gt;&lt;wsp:rsid wsp:val=&quot;00ED45F2&quot;/&gt;&lt;wsp:rsid wsp:val=&quot;00EF312C&quot;/&gt;&lt;wsp:rsid wsp:val=&quot;00F24BAE&quot;/&gt;&lt;wsp:rsid wsp:val=&quot;00F442C3&quot;/&gt;&lt;wsp:rsid wsp:val=&quot;00F5414F&quot;/&gt;&lt;wsp:rsid wsp:val=&quot;00F565F5&quot;/&gt;&lt;wsp:rsid wsp:val=&quot;00F71C06&quot;/&gt;&lt;wsp:rsid wsp:val=&quot;00F72771&quot;/&gt;&lt;wsp:rsid wsp:val=&quot;00FA4559&quot;/&gt;&lt;wsp:rsid wsp:val=&quot;00FB3F63&quot;/&gt;&lt;wsp:rsid wsp:val=&quot;00FD0061&quot;/&gt;&lt;wsp:rsid wsp:val=&quot;00FF1675&quot;/&gt;&lt;/wsp:rsids&gt;&lt;/w:docPr&gt;&lt;w:body&gt;&lt;wx:sect&gt;&lt;w:p wsp:rsidR=&quot;00F565F5&quot; wsp:rsidRPr=&quot;00F565F5&quot; wsp:rsidRDefault=&quot;00F565F5&quot; wsp:rsidP=&quot;00F565F5&quot;&gt;&lt;m:oMathPara&gt;&lt;m:oMath&gt;&lt;m:r&gt;&lt;w:rPr&gt;&lt;w:rFonts w:ascii=&quot;Cambria Math&quot; w:h-ansi=&quot;Cambria Math&quot;/&gt;&lt;wx:font wx:val=&quot;Cambria Math&quot;/&gt;&lt;w:i/&gt;&lt;w:color w:val=&quot;000000&quot;/&gt;&lt;/w:rPr&gt;&lt;m:t&gt;Var[A] = Var[C] / &lt;/m:t&gt;&lt;/m:r&gt;&lt;m:sSup&gt;&lt;m:sSupPr&gt;&lt;m:ctrlPr&gt;&lt;w:rPr&gt;&lt;w:rFonts w:ascii=&quot;Cambria Math&quot; w:h-ansi=&quot;Cambria Math&quot;/&gt;&lt;wx:font wx:val=&quot;Cambria Math&quot;/&gt;&lt;w:i/&gt;&lt;w:color w:val=&quot;000000&quot;/&gt;&lt;/w:rPr&gt;&lt;/m:ctrlPr&gt;&lt;/m:sSupPr&gt;&lt;m:e&gt;&lt;m:r&gt;&lt;w:rPr&gt;&lt;w:rFonts w:ascii=&quot;Cambria Math&quot; w:h-ansi=&quot;Cambria Math&quot;/&gt;&lt;wx:font wx:val=&quot;Cambria Math&quot;/&gt;&lt;w:i/&gt;&lt;w:color w:val=&quot;000000&quot;/&gt;&lt;/w:rPr&gt;&lt;m:t&gt;N&lt;/m:t&gt;&lt;/m:r&gt;&lt;/m:e&gt;&lt;m:sup&gt;&lt;m:r&gt;&lt;w:rPr&gt;&lt;w:rFonts w:ascii=&quot;Cambria Math&quot; w:h-ansi=&quot;Cambria Math&quot;/&gt;&lt;wx:font wx:val=&quot;Cambria Math&quot;/&gt;&lt;w:i/&gt;&lt;w:color w:val=&quot;000000&quot;/&gt;&lt;/w:rPr&gt;&lt;m:t&gt;2&lt;/m:t&gt;&lt;/m:r&gt;&lt;/m:sup&gt;&lt;/m:sSup&gt;&lt;/m:oMath&gt;&lt;/m:oMathPara&gt;&lt;/w:p&gt;&lt;w:sectPr wsp:rsidR=&quot;00000000&quot; wsp:rsidRPr=&quot;00F565F5&quot;&gt;&lt;w:pgSz w:w=&quot;12240&quot; w:h=&quot;15840&quot;/&gt;&lt;w:pgMar w:top=&quot;1440&quot; w:right=&quot;1440&quot; w:bottom=&quot;1440&quot; w:left=&quot;1440&quot; w:header=&quot;720&quot; w:footer=&quot;720&quot; w:gutter=&quot;0&quot;/&gt;&lt;w:cols w:space=&quot;720&quot;/&gt;&lt;/w:sectPr&gt;&lt;/wx:sect&gt;&lt;/w:body&gt;&lt;/w:wordDocument&gt;">
+        <w:pict w14:anchorId="31D6BCE3">
+          <v:shape id="_x0000_i1029" type="#_x0000_t75" alt="" style="width:118.15pt;height:28.95pt;mso-width-percent:0;mso-height-percent:0;mso-width-percent:0;mso-height-percent:0" equationxml="&lt;?xml version=&quot;1.0&quot; encoding=&quot;UTF-8&quot; standalone=&quot;yes&quot;?&gt;&#13;&#13;&#13;&#13;&#13;&#13;&#13;&#10;&lt;?mso-application progid=&quot;Word.Document&quot;?&gt;&#13;&#13;&#13;&#13;&#13;&#13;&#13;&#10;&lt;w:wordDocument xmlns:aml=&quot;http://schemas.microsoft.com/aml/2001/core&quot; xmlns:wpc=&quot;http://schemas.microsoft.com/office/word/2010/wordprocessingCanvas&quot; xmlns:cx=&quot;http://schemas.microsoft.com/office/drawing/2014/chartex&quot; xmlns:cx1=&quot;http://schemas.microsoft.com/office/drawing/2015/9/8/chartex&quot; xmlns:cx2=&quot;http://schemas.microsoft.com/office/drawing/2015/10/21/chartex&quot; xmlns:cx3=&quot;http://schemas.microsoft.com/office/drawing/2016/5/9/chartex&quot; xmlns:cx4=&quot;http://schemas.microsoft.com/office/drawing/2016/5/10/chartex&quot; xmlns:cx5=&quot;http://schemas.microsoft.com/office/drawing/2016/5/11/chartex&quot; xmlns:cx6=&quot;http://schemas.microsoft.com/office/drawing/2016/5/12/chartex&quot; xmlns:cx7=&quot;http://schemas.microsoft.com/office/drawing/2016/5/13/chartex&quot; xmlns:cx8=&quot;http://schemas.microsoft.com/office/drawing/2016/5/14/chartex&quot; xmlns:cr=&quot;http://schemas.microsoft.com/office/comments/2020/reactions&quot; xmlns:dt=&quot;uuid:C2F41010-65B3-11d1-A29F-00AA00C14882&quot; xmlns:mc=&quot;http://schemas.openxmlformats.org/markup-compatibility/2006&quot; xmlns:aink=&quot;http://schemas.microsoft.com/office/drawing/2016/ink&quot; xmlns:am3d=&quot;http://schemas.microsoft.com/office/drawing/2017/model3d&quot; xmlns:o=&quot;urn:schemas-microsoft-com:office:office&quot; xmlns:oel=&quot;http://schemas.microsoft.com/office/2019/extlst&quot; xmlns:m=&quot;http://schemas.openxmlformats.org/officeDocument/2006/math&quot; xmlns:v=&quot;urn:schemas-microsoft-com:vml&quot; xmlns:w10=&quot;urn:schemas-microsoft-com:office:word&quot; xmlns:w=&quot;http://schemas.microsoft.com/office/word/2003/wordml&quot; xmlns:wx=&quot;http://schemas.microsoft.com/office/word/2003/auxHint&quot; xmlns:wne=&quot;http://schemas.microsoft.com/office/word/2006/wordml&quot; xmlns:wsp=&quot;http://schemas.microsoft.com/office/word/2003/wordml/sp2&quot; xmlns:sl=&quot;http://schemas.microsoft.com/schemaLibrary/2003/core&quot; w:macrosPresent=&quot;no&quot; w:embeddedObjPresent=&quot;no&quot; w:ocxPresent=&quot;no&quot; xml:space=&quot;preserve&quot;&gt;&lt;w:ignoreSubtree w:val=&quot;http://schemas.microsoft.com/office/word/2003/wordml/sp2&quot;/&gt;&lt;o:DocumentProperties&gt;&lt;o:Version&gt;16&lt;/o:Version&gt;&lt;/o:DocumentProperties&gt;&lt;w:shapeDefaults&gt;&lt;o:shapedefaults v:ext=&quot;edit&quot; spidmax=&quot;1026&quot;/&gt;&lt;o:shapelayout v:ext=&quot;edit&quot;&gt;&lt;o:idmap v:ext=&quot;edit&quot; data=&quot;1&quot;/&gt;&lt;/o:shapelayout&gt;&lt;/w:shapeDefaults&gt;&lt;w:docPr&gt;&lt;w:view w:val=&quot;print&quot;/&gt;&lt;w:zoom w:percent=&quot;232&quot;/&gt;&lt;w:doNotEmbedSystemFonts/&gt;&lt;w:defaultTabStop w:val=&quot;708&quot;/&gt;&lt;w:hyphenationZone w:val=&quot;425&quot;/&gt;&lt;w:punctuationKerning/&gt;&lt;w:characterSpacingControl w:val=&quot;DontCompress&quot;/&gt;&lt;w:optimizeForBrowser/&gt;&lt;w:allowPNG/&gt;&lt;w:validateAgainstSchema/&gt;&lt;w:saveInvalidXML w:val=&quot;off&quot;/&gt;&lt;w:ignoreMixedContent w:val=&quot;off&quot;/&gt;&lt;w:alwaysShowPlaceholderText w:val=&quot;off&quot;/&gt;&lt;w:compat&gt;&lt;w:breakWrappedTables/&gt;&lt;w:snapToGridInCell/&gt;&lt;w:wrapTextWithPunct/&gt;&lt;w:useAsianBreakRules/&gt;&lt;w:dontGrowAutofit/&gt;&lt;/w:compat&gt;&lt;wsp:rsids&gt;&lt;wsp:rsidRoot wsp:val=&quot;00882373&quot;/&gt;&lt;wsp:rsid wsp:val=&quot;00001961&quot;/&gt;&lt;wsp:rsid wsp:val=&quot;0001694A&quot;/&gt;&lt;wsp:rsid wsp:val=&quot;00036453&quot;/&gt;&lt;wsp:rsid wsp:val=&quot;000376C1&quot;/&gt;&lt;wsp:rsid wsp:val=&quot;000377D9&quot;/&gt;&lt;wsp:rsid wsp:val=&quot;00074F20&quot;/&gt;&lt;wsp:rsid wsp:val=&quot;0010411B&quot;/&gt;&lt;wsp:rsid wsp:val=&quot;00166D1B&quot;/&gt;&lt;wsp:rsid wsp:val=&quot;00197CA5&quot;/&gt;&lt;wsp:rsid wsp:val=&quot;001A14C6&quot;/&gt;&lt;wsp:rsid wsp:val=&quot;001B280F&quot;/&gt;&lt;wsp:rsid wsp:val=&quot;001F1FB4&quot;/&gt;&lt;wsp:rsid wsp:val=&quot;00221DA6&quot;/&gt;&lt;wsp:rsid wsp:val=&quot;00256D6E&quot;/&gt;&lt;wsp:rsid wsp:val=&quot;0027320C&quot;/&gt;&lt;wsp:rsid wsp:val=&quot;00282FCB&quot;/&gt;&lt;wsp:rsid wsp:val=&quot;00290362&quot;/&gt;&lt;wsp:rsid wsp:val=&quot;002B554C&quot;/&gt;&lt;wsp:rsid wsp:val=&quot;002C4423&quot;/&gt;&lt;wsp:rsid wsp:val=&quot;00302356&quot;/&gt;&lt;wsp:rsid wsp:val=&quot;00316761&quot;/&gt;&lt;wsp:rsid wsp:val=&quot;0033095E&quot;/&gt;&lt;wsp:rsid wsp:val=&quot;0037554F&quot;/&gt;&lt;wsp:rsid wsp:val=&quot;00387186&quot;/&gt;&lt;wsp:rsid wsp:val=&quot;00397D95&quot;/&gt;&lt;wsp:rsid wsp:val=&quot;003B1342&quot;/&gt;&lt;wsp:rsid wsp:val=&quot;003D5BBC&quot;/&gt;&lt;wsp:rsid wsp:val=&quot;003D6AB8&quot;/&gt;&lt;wsp:rsid wsp:val=&quot;003D7D0B&quot;/&gt;&lt;wsp:rsid wsp:val=&quot;00442202&quot;/&gt;&lt;wsp:rsid wsp:val=&quot;004D340D&quot;/&gt;&lt;wsp:rsid wsp:val=&quot;00525C6A&quot;/&gt;&lt;wsp:rsid wsp:val=&quot;00572465&quot;/&gt;&lt;wsp:rsid wsp:val=&quot;00586EDA&quot;/&gt;&lt;wsp:rsid wsp:val=&quot;005B53AA&quot;/&gt;&lt;wsp:rsid wsp:val=&quot;005E01E7&quot;/&gt;&lt;wsp:rsid wsp:val=&quot;005E5EC6&quot;/&gt;&lt;wsp:rsid wsp:val=&quot;006677AA&quot;/&gt;&lt;wsp:rsid wsp:val=&quot;0068574D&quot;/&gt;&lt;wsp:rsid wsp:val=&quot;006D2580&quot;/&gt;&lt;wsp:rsid wsp:val=&quot;006D538D&quot;/&gt;&lt;wsp:rsid wsp:val=&quot;00724BBE&quot;/&gt;&lt;wsp:rsid wsp:val=&quot;00766A9F&quot;/&gt;&lt;wsp:rsid wsp:val=&quot;00775D88&quot;/&gt;&lt;wsp:rsid wsp:val=&quot;0080328A&quot;/&gt;&lt;wsp:rsid wsp:val=&quot;00813FAF&quot;/&gt;&lt;wsp:rsid wsp:val=&quot;008567F2&quot;/&gt;&lt;wsp:rsid wsp:val=&quot;00865DF9&quot;/&gt;&lt;wsp:rsid wsp:val=&quot;00876291&quot;/&gt;&lt;wsp:rsid wsp:val=&quot;00882373&quot;/&gt;&lt;wsp:rsid wsp:val=&quot;008C4A63&quot;/&gt;&lt;wsp:rsid wsp:val=&quot;008D1774&quot;/&gt;&lt;wsp:rsid wsp:val=&quot;0091730D&quot;/&gt;&lt;wsp:rsid wsp:val=&quot;009268F4&quot;/&gt;&lt;wsp:rsid wsp:val=&quot;00926A09&quot;/&gt;&lt;wsp:rsid wsp:val=&quot;009413B5&quot;/&gt;&lt;wsp:rsid wsp:val=&quot;009A5B2B&quot;/&gt;&lt;wsp:rsid wsp:val=&quot;009B308D&quot;/&gt;&lt;wsp:rsid wsp:val=&quot;009D067D&quot;/&gt;&lt;wsp:rsid wsp:val=&quot;009D79DF&quot;/&gt;&lt;wsp:rsid wsp:val=&quot;009E4AE7&quot;/&gt;&lt;wsp:rsid wsp:val=&quot;009F25C3&quot;/&gt;&lt;wsp:rsid wsp:val=&quot;009F73A1&quot;/&gt;&lt;wsp:rsid wsp:val=&quot;00A146F4&quot;/&gt;&lt;wsp:rsid wsp:val=&quot;00A15973&quot;/&gt;&lt;wsp:rsid wsp:val=&quot;00A55F7B&quot;/&gt;&lt;wsp:rsid wsp:val=&quot;00A81898&quot;/&gt;&lt;wsp:rsid wsp:val=&quot;00AA06EB&quot;/&gt;&lt;wsp:rsid wsp:val=&quot;00AB27EF&quot;/&gt;&lt;wsp:rsid wsp:val=&quot;00B1384B&quot;/&gt;&lt;wsp:rsid wsp:val=&quot;00B65DA8&quot;/&gt;&lt;wsp:rsid wsp:val=&quot;00B80CF8&quot;/&gt;&lt;wsp:rsid wsp:val=&quot;00BB5FD0&quot;/&gt;&lt;wsp:rsid wsp:val=&quot;00BD0F48&quot;/&gt;&lt;wsp:rsid wsp:val=&quot;00BD5BC7&quot;/&gt;&lt;wsp:rsid wsp:val=&quot;00BE1D24&quot;/&gt;&lt;wsp:rsid wsp:val=&quot;00C0458A&quot;/&gt;&lt;wsp:rsid wsp:val=&quot;00C2494F&quot;/&gt;&lt;wsp:rsid wsp:val=&quot;00D0718D&quot;/&gt;&lt;wsp:rsid wsp:val=&quot;00D1554B&quot;/&gt;&lt;wsp:rsid wsp:val=&quot;00D2157D&quot;/&gt;&lt;wsp:rsid wsp:val=&quot;00D66C87&quot;/&gt;&lt;wsp:rsid wsp:val=&quot;00D84372&quot;/&gt;&lt;wsp:rsid wsp:val=&quot;00DA64C9&quot;/&gt;&lt;wsp:rsid wsp:val=&quot;00E36A08&quot;/&gt;&lt;wsp:rsid wsp:val=&quot;00E523FA&quot;/&gt;&lt;wsp:rsid wsp:val=&quot;00E554F8&quot;/&gt;&lt;wsp:rsid wsp:val=&quot;00E64A40&quot;/&gt;&lt;wsp:rsid wsp:val=&quot;00ED45F2&quot;/&gt;&lt;wsp:rsid wsp:val=&quot;00EF312C&quot;/&gt;&lt;wsp:rsid wsp:val=&quot;00F24BAE&quot;/&gt;&lt;wsp:rsid wsp:val=&quot;00F442C3&quot;/&gt;&lt;wsp:rsid wsp:val=&quot;00F5414F&quot;/&gt;&lt;wsp:rsid wsp:val=&quot;00F565F5&quot;/&gt;&lt;wsp:rsid wsp:val=&quot;00F71C06&quot;/&gt;&lt;wsp:rsid wsp:val=&quot;00F72771&quot;/&gt;&lt;wsp:rsid wsp:val=&quot;00FA4559&quot;/&gt;&lt;wsp:rsid wsp:val=&quot;00FB3F63&quot;/&gt;&lt;wsp:rsid wsp:val=&quot;00FD0061&quot;/&gt;&lt;wsp:rsid wsp:val=&quot;00FF1675&quot;/&gt;&lt;/wsp:rsids&gt;&lt;/w:docPr&gt;&lt;w:body&gt;&lt;wx:sect&gt;&lt;w:p wsp:rsidR=&quot;00F565F5&quot; wsp:rsidRPr=&quot;00F565F5&quot; wsp:rsidRDefault=&quot;00F565F5&quot; wsp:rsidP=&quot;00F565F5&quot;&gt;&lt;m:oMathPara&gt;&lt;m:oMath&gt;&lt;m:r&gt;&lt;w:rPr&gt;&lt;w:rFonts w:ascii=&quot;Cambria Math&quot; w:h-ansi=&quot;Cambria Math&quot;/&gt;&lt;wx:font wx:val=&quot;Cambria Math&quot;/&gt;&lt;w:i/&gt;&lt;w:color w:val=&quot;000000&quot;/&gt;&lt;/w:rPr&gt;&lt;m:t&gt;Var[A] = Var[C] / &lt;/m:t&gt;&lt;/m:r&gt;&lt;m:sSup&gt;&lt;m:sSupPr&gt;&lt;m:ctrlPr&gt;&lt;w:rPr&gt;&lt;w:rFonts w:ascii=&quot;Cambria Math&quot; w:h-ansi=&quot;Cambria Math&quot;/&gt;&lt;wx:font wx:val=&quot;Cambria Math&quot;/&gt;&lt;w:i/&gt;&lt;w:color w:val=&quot;000000&quot;/&gt;&lt;/w:rPr&gt;&lt;/m:ctrlPr&gt;&lt;/m:sSupPr&gt;&lt;m:e&gt;&lt;m:r&gt;&lt;w:rPr&gt;&lt;w:rFonts w:ascii=&quot;Cambria Math&quot; w:h-ansi=&quot;Cambria Math&quot;/&gt;&lt;wx:font wx:val=&quot;Cambria Math&quot;/&gt;&lt;w:i/&gt;&lt;w:color w:val=&quot;000000&quot;/&gt;&lt;/w:rPr&gt;&lt;m:t&gt;N&lt;/m:t&gt;&lt;/m:r&gt;&lt;/m:e&gt;&lt;m:sup&gt;&lt;m:r&gt;&lt;w:rPr&gt;&lt;w:rFonts w:ascii=&quot;Cambria Math&quot; w:h-ansi=&quot;Cambria Math&quot;/&gt;&lt;wx:font wx:val=&quot;Cambria Math&quot;/&gt;&lt;w:i/&gt;&lt;w:color w:val=&quot;000000&quot;/&gt;&lt;/w:rPr&gt;&lt;m:t&gt;2&lt;/m:t&gt;&lt;/m:r&gt;&lt;/m:sup&gt;&lt;/m:sSup&gt;&lt;/m:oMath&gt;&lt;/m:oMathPara&gt;&lt;/w:p&gt;&lt;w:sectPr wsp:rsidR=&quot;00000000&quot; wsp:rsidRPr=&quot;00F565F5&quot;&gt;&lt;w:pgSz w:w=&quot;12240&quot; w:h=&quot;15840&quot;/&gt;&lt;w:pgMar w:top=&quot;1440&quot; w:right=&quot;1440&quot; w:bottom=&quot;1440&quot; w:left=&quot;1440&quot; w:header=&quot;720&quot; w:footer=&quot;720&quot; w:gutter=&quot;0&quot;/&gt;&lt;w:cols w:space=&quot;720&quot;/&gt;&lt;/w:sectPr&gt;&lt;/wx:sect&gt;&lt;/w:body&gt;&lt;/w:wordDocument&gt;">
             <v:imagedata r:id="rId45" o:title="" chromakey="white"/>
           </v:shape>
         </w:pict>
@@ -21867,8 +22310,8 @@
         <w:rPr>
           <w:noProof/>
         </w:rPr>
-        <w:pict w14:anchorId="619078D3">
-          <v:shape id="_x0000_i1028" type="#_x0000_t75" alt="" style="width:127.25pt;height:43.1pt;mso-width-percent:0;mso-height-percent:0;mso-width-percent:0;mso-height-percent:0" equationxml="&lt;?xml version=&quot;1.0&quot; encoding=&quot;UTF-8&quot; standalone=&quot;yes&quot;?&gt;&#13;&#13;&#13;&#13;&#13;&#13;&#10;&lt;?mso-application progid=&quot;Word.Document&quot;?&gt;&#13;&#13;&#13;&#13;&#13;&#13;&#10;&lt;w:wordDocument xmlns:aml=&quot;http://schemas.microsoft.com/aml/2001/core&quot; xmlns:wpc=&quot;http://schemas.microsoft.com/office/word/2010/wordprocessingCanvas&quot; xmlns:cx=&quot;http://schemas.microsoft.com/office/drawing/2014/chartex&quot; xmlns:cx1=&quot;http://schemas.microsoft.com/office/drawing/2015/9/8/chartex&quot; xmlns:cx2=&quot;http://schemas.microsoft.com/office/drawing/2015/10/21/chartex&quot; xmlns:cx3=&quot;http://schemas.microsoft.com/office/drawing/2016/5/9/chartex&quot; xmlns:cx4=&quot;http://schemas.microsoft.com/office/drawing/2016/5/10/chartex&quot; xmlns:cx5=&quot;http://schemas.microsoft.com/office/drawing/2016/5/11/chartex&quot; xmlns:cx6=&quot;http://schemas.microsoft.com/office/drawing/2016/5/12/chartex&quot; xmlns:cx7=&quot;http://schemas.microsoft.com/office/drawing/2016/5/13/chartex&quot; xmlns:cx8=&quot;http://schemas.microsoft.com/office/drawing/2016/5/14/chartex&quot; xmlns:cr=&quot;http://schemas.microsoft.com/office/comments/2020/reactions&quot; xmlns:dt=&quot;uuid:C2F41010-65B3-11d1-A29F-00AA00C14882&quot; xmlns:mc=&quot;http://schemas.openxmlformats.org/markup-compatibility/2006&quot; xmlns:aink=&quot;http://schemas.microsoft.com/office/drawing/2016/ink&quot; xmlns:am3d=&quot;http://schemas.microsoft.com/office/drawing/2017/model3d&quot; xmlns:o=&quot;urn:schemas-microsoft-com:office:office&quot; xmlns:oel=&quot;http://schemas.microsoft.com/office/2019/extlst&quot; xmlns:m=&quot;http://schemas.openxmlformats.org/officeDocument/2006/math&quot; xmlns:v=&quot;urn:schemas-microsoft-com:vml&quot; xmlns:w10=&quot;urn:schemas-microsoft-com:office:word&quot; xmlns:w=&quot;http://schemas.microsoft.com/office/word/2003/wordml&quot; xmlns:wx=&quot;http://schemas.microsoft.com/office/word/2003/auxHint&quot; xmlns:wne=&quot;http://schemas.microsoft.com/office/word/2006/wordml&quot; xmlns:wsp=&quot;http://schemas.microsoft.com/office/word/2003/wordml/sp2&quot; xmlns:sl=&quot;http://schemas.microsoft.com/schemaLibrary/2003/core&quot; w:macrosPresent=&quot;no&quot; w:embeddedObjPresent=&quot;no&quot; w:ocxPresent=&quot;no&quot; xml:space=&quot;preserve&quot;&gt;&lt;w:ignoreSubtree w:val=&quot;http://schemas.microsoft.com/office/word/2003/wordml/sp2&quot;/&gt;&lt;o:DocumentProperties&gt;&lt;o:Version&gt;16&lt;/o:Version&gt;&lt;/o:DocumentProperties&gt;&lt;w:shapeDefaults&gt;&lt;o:shapedefaults v:ext=&quot;edit&quot; spidmax=&quot;1026&quot;/&gt;&lt;o:shapelayout v:ext=&quot;edit&quot;&gt;&lt;o:idmap v:ext=&quot;edit&quot; data=&quot;1&quot;/&gt;&lt;/o:shapelayout&gt;&lt;/w:shapeDefaults&gt;&lt;w:docPr&gt;&lt;w:view w:val=&quot;print&quot;/&gt;&lt;w:zoom w:percent=&quot;232&quot;/&gt;&lt;w:doNotEmbedSystemFonts/&gt;&lt;w:defaultTabStop w:val=&quot;708&quot;/&gt;&lt;w:hyphenationZone w:val=&quot;425&quot;/&gt;&lt;w:punctuationKerning/&gt;&lt;w:characterSpacingControl w:val=&quot;DontCompress&quot;/&gt;&lt;w:optimizeForBrowser/&gt;&lt;w:allowPNG/&gt;&lt;w:validateAgainstSchema/&gt;&lt;w:saveInvalidXML w:val=&quot;off&quot;/&gt;&lt;w:ignoreMixedContent w:val=&quot;off&quot;/&gt;&lt;w:alwaysShowPlaceholderText w:val=&quot;off&quot;/&gt;&lt;w:compat&gt;&lt;w:breakWrappedTables/&gt;&lt;w:snapToGridInCell/&gt;&lt;w:wrapTextWithPunct/&gt;&lt;w:useAsianBreakRules/&gt;&lt;w:dontGrowAutofit/&gt;&lt;/w:compat&gt;&lt;wsp:rsids&gt;&lt;wsp:rsidRoot wsp:val=&quot;00882373&quot;/&gt;&lt;wsp:rsid wsp:val=&quot;00001961&quot;/&gt;&lt;wsp:rsid wsp:val=&quot;0001694A&quot;/&gt;&lt;wsp:rsid wsp:val=&quot;00036453&quot;/&gt;&lt;wsp:rsid wsp:val=&quot;000376C1&quot;/&gt;&lt;wsp:rsid wsp:val=&quot;000377D9&quot;/&gt;&lt;wsp:rsid wsp:val=&quot;00074F20&quot;/&gt;&lt;wsp:rsid wsp:val=&quot;0010411B&quot;/&gt;&lt;wsp:rsid wsp:val=&quot;00166D1B&quot;/&gt;&lt;wsp:rsid wsp:val=&quot;00197CA5&quot;/&gt;&lt;wsp:rsid wsp:val=&quot;001A14C6&quot;/&gt;&lt;wsp:rsid wsp:val=&quot;001B280F&quot;/&gt;&lt;wsp:rsid wsp:val=&quot;001F1FB4&quot;/&gt;&lt;wsp:rsid wsp:val=&quot;00221DA6&quot;/&gt;&lt;wsp:rsid wsp:val=&quot;00256D6E&quot;/&gt;&lt;wsp:rsid wsp:val=&quot;0027320C&quot;/&gt;&lt;wsp:rsid wsp:val=&quot;00282FCB&quot;/&gt;&lt;wsp:rsid wsp:val=&quot;00290362&quot;/&gt;&lt;wsp:rsid wsp:val=&quot;002B554C&quot;/&gt;&lt;wsp:rsid wsp:val=&quot;002C4423&quot;/&gt;&lt;wsp:rsid wsp:val=&quot;00302356&quot;/&gt;&lt;wsp:rsid wsp:val=&quot;00316761&quot;/&gt;&lt;wsp:rsid wsp:val=&quot;0033095E&quot;/&gt;&lt;wsp:rsid wsp:val=&quot;0037554F&quot;/&gt;&lt;wsp:rsid wsp:val=&quot;00387186&quot;/&gt;&lt;wsp:rsid wsp:val=&quot;00397D95&quot;/&gt;&lt;wsp:rsid wsp:val=&quot;003B1342&quot;/&gt;&lt;wsp:rsid wsp:val=&quot;003D5BBC&quot;/&gt;&lt;wsp:rsid wsp:val=&quot;003D6AB8&quot;/&gt;&lt;wsp:rsid wsp:val=&quot;003D7D0B&quot;/&gt;&lt;wsp:rsid wsp:val=&quot;00442202&quot;/&gt;&lt;wsp:rsid wsp:val=&quot;004D340D&quot;/&gt;&lt;wsp:rsid wsp:val=&quot;00525C6A&quot;/&gt;&lt;wsp:rsid wsp:val=&quot;00572465&quot;/&gt;&lt;wsp:rsid wsp:val=&quot;00586EDA&quot;/&gt;&lt;wsp:rsid wsp:val=&quot;005B53AA&quot;/&gt;&lt;wsp:rsid wsp:val=&quot;005E01E7&quot;/&gt;&lt;wsp:rsid wsp:val=&quot;005E5EC6&quot;/&gt;&lt;wsp:rsid wsp:val=&quot;006677AA&quot;/&gt;&lt;wsp:rsid wsp:val=&quot;0068574D&quot;/&gt;&lt;wsp:rsid wsp:val=&quot;006D2580&quot;/&gt;&lt;wsp:rsid wsp:val=&quot;006D538D&quot;/&gt;&lt;wsp:rsid wsp:val=&quot;00724BBE&quot;/&gt;&lt;wsp:rsid wsp:val=&quot;00766A9F&quot;/&gt;&lt;wsp:rsid wsp:val=&quot;00775D88&quot;/&gt;&lt;wsp:rsid wsp:val=&quot;0080328A&quot;/&gt;&lt;wsp:rsid wsp:val=&quot;00813FAF&quot;/&gt;&lt;wsp:rsid wsp:val=&quot;008567F2&quot;/&gt;&lt;wsp:rsid wsp:val=&quot;00865DF9&quot;/&gt;&lt;wsp:rsid wsp:val=&quot;00876291&quot;/&gt;&lt;wsp:rsid wsp:val=&quot;00882373&quot;/&gt;&lt;wsp:rsid wsp:val=&quot;008C4A63&quot;/&gt;&lt;wsp:rsid wsp:val=&quot;008D1774&quot;/&gt;&lt;wsp:rsid wsp:val=&quot;0091730D&quot;/&gt;&lt;wsp:rsid wsp:val=&quot;009268F4&quot;/&gt;&lt;wsp:rsid wsp:val=&quot;00926A09&quot;/&gt;&lt;wsp:rsid wsp:val=&quot;009413B5&quot;/&gt;&lt;wsp:rsid wsp:val=&quot;009A5B2B&quot;/&gt;&lt;wsp:rsid wsp:val=&quot;009B308D&quot;/&gt;&lt;wsp:rsid wsp:val=&quot;009D067D&quot;/&gt;&lt;wsp:rsid wsp:val=&quot;009D79DF&quot;/&gt;&lt;wsp:rsid wsp:val=&quot;009E4AE7&quot;/&gt;&lt;wsp:rsid wsp:val=&quot;009F25C3&quot;/&gt;&lt;wsp:rsid wsp:val=&quot;009F73A1&quot;/&gt;&lt;wsp:rsid wsp:val=&quot;00A146F4&quot;/&gt;&lt;wsp:rsid wsp:val=&quot;00A15973&quot;/&gt;&lt;wsp:rsid wsp:val=&quot;00A55F7B&quot;/&gt;&lt;wsp:rsid wsp:val=&quot;00A81898&quot;/&gt;&lt;wsp:rsid wsp:val=&quot;00AA06EB&quot;/&gt;&lt;wsp:rsid wsp:val=&quot;00AB27EF&quot;/&gt;&lt;wsp:rsid wsp:val=&quot;00B1384B&quot;/&gt;&lt;wsp:rsid wsp:val=&quot;00B65DA8&quot;/&gt;&lt;wsp:rsid wsp:val=&quot;00B80CF8&quot;/&gt;&lt;wsp:rsid wsp:val=&quot;00BB5FD0&quot;/&gt;&lt;wsp:rsid wsp:val=&quot;00BD0F48&quot;/&gt;&lt;wsp:rsid wsp:val=&quot;00BD5BC7&quot;/&gt;&lt;wsp:rsid wsp:val=&quot;00BE1D24&quot;/&gt;&lt;wsp:rsid wsp:val=&quot;00C0458A&quot;/&gt;&lt;wsp:rsid wsp:val=&quot;00C2494F&quot;/&gt;&lt;wsp:rsid wsp:val=&quot;00D0718D&quot;/&gt;&lt;wsp:rsid wsp:val=&quot;00D1554B&quot;/&gt;&lt;wsp:rsid wsp:val=&quot;00D2157D&quot;/&gt;&lt;wsp:rsid wsp:val=&quot;00D66C87&quot;/&gt;&lt;wsp:rsid wsp:val=&quot;00D84372&quot;/&gt;&lt;wsp:rsid wsp:val=&quot;00DA64C9&quot;/&gt;&lt;wsp:rsid wsp:val=&quot;00E36A08&quot;/&gt;&lt;wsp:rsid wsp:val=&quot;00E523FA&quot;/&gt;&lt;wsp:rsid wsp:val=&quot;00E554F8&quot;/&gt;&lt;wsp:rsid wsp:val=&quot;00E64A40&quot;/&gt;&lt;wsp:rsid wsp:val=&quot;00EC7436&quot;/&gt;&lt;wsp:rsid wsp:val=&quot;00ED45F2&quot;/&gt;&lt;wsp:rsid wsp:val=&quot;00EF312C&quot;/&gt;&lt;wsp:rsid wsp:val=&quot;00F24BAE&quot;/&gt;&lt;wsp:rsid wsp:val=&quot;00F442C3&quot;/&gt;&lt;wsp:rsid wsp:val=&quot;00F5414F&quot;/&gt;&lt;wsp:rsid wsp:val=&quot;00F71C06&quot;/&gt;&lt;wsp:rsid wsp:val=&quot;00F72771&quot;/&gt;&lt;wsp:rsid wsp:val=&quot;00FA4559&quot;/&gt;&lt;wsp:rsid wsp:val=&quot;00FB3F63&quot;/&gt;&lt;wsp:rsid wsp:val=&quot;00FD0061&quot;/&gt;&lt;wsp:rsid wsp:val=&quot;00FF1675&quot;/&gt;&lt;/wsp:rsids&gt;&lt;/w:docPr&gt;&lt;w:body&gt;&lt;wx:sect&gt;&lt;w:p wsp:rsidR=&quot;00EC7436&quot; wsp:rsidRPr=&quot;00EC7436&quot; wsp:rsidRDefault=&quot;00EC7436&quot; wsp:rsidP=&quot;00EC7436&quot;&gt;&lt;m:oMathPara&gt;&lt;m:oMath&gt;&lt;m:sSub&gt;&lt;m:sSubPr&gt;&lt;m:ctrlPr&gt;&lt;w:rPr&gt;&lt;w:rFonts w:ascii=&quot;Cambria Math&quot; w:h-ansi=&quot;Cambria Math&quot;/&gt;&lt;wx:font wx:val=&quot;Cambria Math&quot;/&gt;&lt;w:i/&gt;&lt;w:color w:val=&quot;000000&quot;/&gt;&lt;/w:rPr&gt;&lt;/m:ctrlPr&gt;&lt;/m:sSubPr&gt;&lt;m:e&gt;&lt;m:r&gt;&lt;w:rPr&gt;&lt;w:rFonts w:ascii=&quot;Cambria Math&quot; w:h-ansi=&quot;Cambria Math&quot;/&gt;&lt;wx:font wx:val=&quot;Cambria Math&quot;/&gt;&lt;w:i/&gt;&lt;w:color w:val=&quot;000000&quot;/&gt;&lt;/w:rPr&gt;&lt;m:t&gt;œÉ&lt;/m:t&gt;&lt;/m:r&gt;&lt;/m:e&gt;&lt;m:sub&gt;&lt;m:r&gt;&lt;w:rPr&gt;&lt;w:rFonts w:ascii=&quot;Cambria Math&quot; w:h-ansi=&quot;Cambria Math&quot;/&gt;&lt;wx:font wx:val=&quot;Cambria Math&quot;/&gt;&lt;w:i/&gt;&lt;w:color w:val=&quot;000000&quot;/&gt;&lt;/w:rPr&gt;&lt;m:t&gt;acc&lt;/m:t&gt;&lt;/m:r&gt;&lt;/m:sub&gt;&lt;/m:sSub&gt;&lt;m:r&gt;&lt;w:rPr&gt;&lt;w:rFonts w:ascii=&quot;Cambria Math&quot; w:h-ansi=&quot;Cambria Math&quot;/&gt;&lt;wx:font wx:val=&quot;Cambria Math&quot;/&gt;&lt;w:i/&gt;&lt;w:color w:val=&quot;000000&quot;/&gt;&lt;/w:rPr&gt;&lt;m:t&gt; = &lt;/m:t&gt;&lt;/m:r&gt;&lt;m:rad&gt;&lt;m:radPr&gt;&lt;m:degHide m:val=&quot;1&quot;/&gt;&lt;m:ctrlPr&gt;&lt;w:rPr&gt;&lt;w:rFonts w:ascii=&quot;Cambria Math&quot; w:h-ansi=&quot;Cambria Math&quot;/&gt;&lt;wx:font wx:val=&quot;Cambria Math&quot;/&gt;&lt;w:i/&gt;&lt;w:color w:val=&quot;000000&quot;/&gt;&lt;/w:rPr&gt;&lt;/m:ctrlPr&gt;&lt;/m:radPr&gt;&lt;m:deg/&gt;&lt;m:e&gt;&lt;m:r&gt;&lt;w:rPr&gt;&lt;w:rFonts w:ascii=&quot;Cambria Math&quot; w:h-ansi=&quot;Cambria Math&quot;/&gt;&lt;wx:font wx:val=&quot;Cambria Math&quot;/&gt;&lt;w:i/&gt;&lt;w:color w:val=&quot;000000&quot;/&gt;&lt;/w:rPr&gt;&lt;m:t&gt;(Var[C] ‚àï N¬≤)&lt;/m:t&gt;&lt;/m:r&gt;&lt;/m:e&gt;&lt;/m:rad&gt;&lt;/m:oMath&gt;&lt;/m:oMathPara&gt;&lt;/w:p&gt;&lt;w:sectPr wsp:rsidR=&quot;00000000&quot; wsp:rsidRPr=&quot;00EC7436&quot;&gt;&lt;w:pgSz w:w=&quot;12240&quot; w:h=&quot;15840&quot;/&gt;&lt;w:pgMar w:top=&quot;1440&quot; w:right=&quot;1440&quot; w:bottom=&quot;1440&quot; w:left=&quot;1440&quot; w:header=&quot;720&quot; w:footer=&quot;720&quot; w:gutter=&quot;0&quot;/&gt;&lt;w:cols w:space=&quot;720&quot;/&gt;&lt;/w:sectPr&gt;&lt;/wx:sect&gt;&lt;/w:body&gt;&lt;/w:wordDocument&gt;">
+        <w:pict w14:anchorId="7F0C78E3">
+          <v:shape id="_x0000_i1028" type="#_x0000_t75" alt="" style="width:127.15pt;height:43.05pt;mso-width-percent:0;mso-height-percent:0;mso-width-percent:0;mso-height-percent:0" equationxml="&lt;?xml version=&quot;1.0&quot; encoding=&quot;UTF-8&quot; standalone=&quot;yes&quot;?&gt;&#13;&#13;&#13;&#13;&#13;&#13;&#13;&#10;&lt;?mso-application progid=&quot;Word.Document&quot;?&gt;&#13;&#13;&#13;&#13;&#13;&#13;&#13;&#10;&lt;w:wordDocument xmlns:aml=&quot;http://schemas.microsoft.com/aml/2001/core&quot; xmlns:wpc=&quot;http://schemas.microsoft.com/office/word/2010/wordprocessingCanvas&quot; xmlns:cx=&quot;http://schemas.microsoft.com/office/drawing/2014/chartex&quot; xmlns:cx1=&quot;http://schemas.microsoft.com/office/drawing/2015/9/8/chartex&quot; xmlns:cx2=&quot;http://schemas.microsoft.com/office/drawing/2015/10/21/chartex&quot; xmlns:cx3=&quot;http://schemas.microsoft.com/office/drawing/2016/5/9/chartex&quot; xmlns:cx4=&quot;http://schemas.microsoft.com/office/drawing/2016/5/10/chartex&quot; xmlns:cx5=&quot;http://schemas.microsoft.com/office/drawing/2016/5/11/chartex&quot; xmlns:cx6=&quot;http://schemas.microsoft.com/office/drawing/2016/5/12/chartex&quot; xmlns:cx7=&quot;http://schemas.microsoft.com/office/drawing/2016/5/13/chartex&quot; xmlns:cx8=&quot;http://schemas.microsoft.com/office/drawing/2016/5/14/chartex&quot; xmlns:cr=&quot;http://schemas.microsoft.com/office/comments/2020/reactions&quot; xmlns:dt=&quot;uuid:C2F41010-65B3-11d1-A29F-00AA00C14882&quot; xmlns:mc=&quot;http://schemas.openxmlformats.org/markup-compatibility/2006&quot; xmlns:aink=&quot;http://schemas.microsoft.com/office/drawing/2016/ink&quot; xmlns:am3d=&quot;http://schemas.microsoft.com/office/drawing/2017/model3d&quot; xmlns:o=&quot;urn:schemas-microsoft-com:office:office&quot; xmlns:oel=&quot;http://schemas.microsoft.com/office/2019/extlst&quot; xmlns:m=&quot;http://schemas.openxmlformats.org/officeDocument/2006/math&quot; xmlns:v=&quot;urn:schemas-microsoft-com:vml&quot; xmlns:w10=&quot;urn:schemas-microsoft-com:office:word&quot; xmlns:w=&quot;http://schemas.microsoft.com/office/word/2003/wordml&quot; xmlns:wx=&quot;http://schemas.microsoft.com/office/word/2003/auxHint&quot; xmlns:wne=&quot;http://schemas.microsoft.com/office/word/2006/wordml&quot; xmlns:wsp=&quot;http://schemas.microsoft.com/office/word/2003/wordml/sp2&quot; xmlns:sl=&quot;http://schemas.microsoft.com/schemaLibrary/2003/core&quot; w:macrosPresent=&quot;no&quot; w:embeddedObjPresent=&quot;no&quot; w:ocxPresent=&quot;no&quot; xml:space=&quot;preserve&quot;&gt;&lt;w:ignoreSubtree w:val=&quot;http://schemas.microsoft.com/office/word/2003/wordml/sp2&quot;/&gt;&lt;o:DocumentProperties&gt;&lt;o:Version&gt;16&lt;/o:Version&gt;&lt;/o:DocumentProperties&gt;&lt;w:shapeDefaults&gt;&lt;o:shapedefaults v:ext=&quot;edit&quot; spidmax=&quot;1026&quot;/&gt;&lt;o:shapelayout v:ext=&quot;edit&quot;&gt;&lt;o:idmap v:ext=&quot;edit&quot; data=&quot;1&quot;/&gt;&lt;/o:shapelayout&gt;&lt;/w:shapeDefaults&gt;&lt;w:docPr&gt;&lt;w:view w:val=&quot;print&quot;/&gt;&lt;w:zoom w:percent=&quot;232&quot;/&gt;&lt;w:doNotEmbedSystemFonts/&gt;&lt;w:defaultTabStop w:val=&quot;708&quot;/&gt;&lt;w:hyphenationZone w:val=&quot;425&quot;/&gt;&lt;w:punctuationKerning/&gt;&lt;w:characterSpacingControl w:val=&quot;DontCompress&quot;/&gt;&lt;w:optimizeForBrowser/&gt;&lt;w:allowPNG/&gt;&lt;w:validateAgainstSchema/&gt;&lt;w:saveInvalidXML w:val=&quot;off&quot;/&gt;&lt;w:ignoreMixedContent w:val=&quot;off&quot;/&gt;&lt;w:alwaysShowPlaceholderText w:val=&quot;off&quot;/&gt;&lt;w:compat&gt;&lt;w:breakWrappedTables/&gt;&lt;w:snapToGridInCell/&gt;&lt;w:wrapTextWithPunct/&gt;&lt;w:useAsianBreakRules/&gt;&lt;w:dontGrowAutofit/&gt;&lt;/w:compat&gt;&lt;wsp:rsids&gt;&lt;wsp:rsidRoot wsp:val=&quot;00882373&quot;/&gt;&lt;wsp:rsid wsp:val=&quot;00001961&quot;/&gt;&lt;wsp:rsid wsp:val=&quot;0001694A&quot;/&gt;&lt;wsp:rsid wsp:val=&quot;00036453&quot;/&gt;&lt;wsp:rsid wsp:val=&quot;000376C1&quot;/&gt;&lt;wsp:rsid wsp:val=&quot;000377D9&quot;/&gt;&lt;wsp:rsid wsp:val=&quot;00074F20&quot;/&gt;&lt;wsp:rsid wsp:val=&quot;0010411B&quot;/&gt;&lt;wsp:rsid wsp:val=&quot;00166D1B&quot;/&gt;&lt;wsp:rsid wsp:val=&quot;00197CA5&quot;/&gt;&lt;wsp:rsid wsp:val=&quot;001A14C6&quot;/&gt;&lt;wsp:rsid wsp:val=&quot;001B280F&quot;/&gt;&lt;wsp:rsid wsp:val=&quot;001F1FB4&quot;/&gt;&lt;wsp:rsid wsp:val=&quot;00221DA6&quot;/&gt;&lt;wsp:rsid wsp:val=&quot;00256D6E&quot;/&gt;&lt;wsp:rsid wsp:val=&quot;0027320C&quot;/&gt;&lt;wsp:rsid wsp:val=&quot;00282FCB&quot;/&gt;&lt;wsp:rsid wsp:val=&quot;00290362&quot;/&gt;&lt;wsp:rsid wsp:val=&quot;002B554C&quot;/&gt;&lt;wsp:rsid wsp:val=&quot;002C4423&quot;/&gt;&lt;wsp:rsid wsp:val=&quot;00302356&quot;/&gt;&lt;wsp:rsid wsp:val=&quot;00316761&quot;/&gt;&lt;wsp:rsid wsp:val=&quot;0033095E&quot;/&gt;&lt;wsp:rsid wsp:val=&quot;0037554F&quot;/&gt;&lt;wsp:rsid wsp:val=&quot;00387186&quot;/&gt;&lt;wsp:rsid wsp:val=&quot;00397D95&quot;/&gt;&lt;wsp:rsid wsp:val=&quot;003B1342&quot;/&gt;&lt;wsp:rsid wsp:val=&quot;003D5BBC&quot;/&gt;&lt;wsp:rsid wsp:val=&quot;003D6AB8&quot;/&gt;&lt;wsp:rsid wsp:val=&quot;003D7D0B&quot;/&gt;&lt;wsp:rsid wsp:val=&quot;00442202&quot;/&gt;&lt;wsp:rsid wsp:val=&quot;004D340D&quot;/&gt;&lt;wsp:rsid wsp:val=&quot;00525C6A&quot;/&gt;&lt;wsp:rsid wsp:val=&quot;00572465&quot;/&gt;&lt;wsp:rsid wsp:val=&quot;00586EDA&quot;/&gt;&lt;wsp:rsid wsp:val=&quot;005B53AA&quot;/&gt;&lt;wsp:rsid wsp:val=&quot;005E01E7&quot;/&gt;&lt;wsp:rsid wsp:val=&quot;005E5EC6&quot;/&gt;&lt;wsp:rsid wsp:val=&quot;006677AA&quot;/&gt;&lt;wsp:rsid wsp:val=&quot;0068574D&quot;/&gt;&lt;wsp:rsid wsp:val=&quot;006D2580&quot;/&gt;&lt;wsp:rsid wsp:val=&quot;006D538D&quot;/&gt;&lt;wsp:rsid wsp:val=&quot;00724BBE&quot;/&gt;&lt;wsp:rsid wsp:val=&quot;00766A9F&quot;/&gt;&lt;wsp:rsid wsp:val=&quot;00775D88&quot;/&gt;&lt;wsp:rsid wsp:val=&quot;0080328A&quot;/&gt;&lt;wsp:rsid wsp:val=&quot;00813FAF&quot;/&gt;&lt;wsp:rsid wsp:val=&quot;008567F2&quot;/&gt;&lt;wsp:rsid wsp:val=&quot;00865DF9&quot;/&gt;&lt;wsp:rsid wsp:val=&quot;00876291&quot;/&gt;&lt;wsp:rsid wsp:val=&quot;00882373&quot;/&gt;&lt;wsp:rsid wsp:val=&quot;008C4A63&quot;/&gt;&lt;wsp:rsid wsp:val=&quot;008D1774&quot;/&gt;&lt;wsp:rsid wsp:val=&quot;0091730D&quot;/&gt;&lt;wsp:rsid wsp:val=&quot;009268F4&quot;/&gt;&lt;wsp:rsid wsp:val=&quot;00926A09&quot;/&gt;&lt;wsp:rsid wsp:val=&quot;009413B5&quot;/&gt;&lt;wsp:rsid wsp:val=&quot;009A5B2B&quot;/&gt;&lt;wsp:rsid wsp:val=&quot;009B308D&quot;/&gt;&lt;wsp:rsid wsp:val=&quot;009D067D&quot;/&gt;&lt;wsp:rsid wsp:val=&quot;009D79DF&quot;/&gt;&lt;wsp:rsid wsp:val=&quot;009E4AE7&quot;/&gt;&lt;wsp:rsid wsp:val=&quot;009F25C3&quot;/&gt;&lt;wsp:rsid wsp:val=&quot;009F73A1&quot;/&gt;&lt;wsp:rsid wsp:val=&quot;00A146F4&quot;/&gt;&lt;wsp:rsid wsp:val=&quot;00A15973&quot;/&gt;&lt;wsp:rsid wsp:val=&quot;00A55F7B&quot;/&gt;&lt;wsp:rsid wsp:val=&quot;00A81898&quot;/&gt;&lt;wsp:rsid wsp:val=&quot;00AA06EB&quot;/&gt;&lt;wsp:rsid wsp:val=&quot;00AB27EF&quot;/&gt;&lt;wsp:rsid wsp:val=&quot;00B1384B&quot;/&gt;&lt;wsp:rsid wsp:val=&quot;00B65DA8&quot;/&gt;&lt;wsp:rsid wsp:val=&quot;00B80CF8&quot;/&gt;&lt;wsp:rsid wsp:val=&quot;00BB5FD0&quot;/&gt;&lt;wsp:rsid wsp:val=&quot;00BD0F48&quot;/&gt;&lt;wsp:rsid wsp:val=&quot;00BD5BC7&quot;/&gt;&lt;wsp:rsid wsp:val=&quot;00BE1D24&quot;/&gt;&lt;wsp:rsid wsp:val=&quot;00C0458A&quot;/&gt;&lt;wsp:rsid wsp:val=&quot;00C2494F&quot;/&gt;&lt;wsp:rsid wsp:val=&quot;00D0718D&quot;/&gt;&lt;wsp:rsid wsp:val=&quot;00D1554B&quot;/&gt;&lt;wsp:rsid wsp:val=&quot;00D2157D&quot;/&gt;&lt;wsp:rsid wsp:val=&quot;00D66C87&quot;/&gt;&lt;wsp:rsid wsp:val=&quot;00D84372&quot;/&gt;&lt;wsp:rsid wsp:val=&quot;00DA64C9&quot;/&gt;&lt;wsp:rsid wsp:val=&quot;00E36A08&quot;/&gt;&lt;wsp:rsid wsp:val=&quot;00E523FA&quot;/&gt;&lt;wsp:rsid wsp:val=&quot;00E554F8&quot;/&gt;&lt;wsp:rsid wsp:val=&quot;00E64A40&quot;/&gt;&lt;wsp:rsid wsp:val=&quot;00EC7436&quot;/&gt;&lt;wsp:rsid wsp:val=&quot;00ED45F2&quot;/&gt;&lt;wsp:rsid wsp:val=&quot;00EF312C&quot;/&gt;&lt;wsp:rsid wsp:val=&quot;00F24BAE&quot;/&gt;&lt;wsp:rsid wsp:val=&quot;00F442C3&quot;/&gt;&lt;wsp:rsid wsp:val=&quot;00F5414F&quot;/&gt;&lt;wsp:rsid wsp:val=&quot;00F71C06&quot;/&gt;&lt;wsp:rsid wsp:val=&quot;00F72771&quot;/&gt;&lt;wsp:rsid wsp:val=&quot;00FA4559&quot;/&gt;&lt;wsp:rsid wsp:val=&quot;00FB3F63&quot;/&gt;&lt;wsp:rsid wsp:val=&quot;00FD0061&quot;/&gt;&lt;wsp:rsid wsp:val=&quot;00FF1675&quot;/&gt;&lt;/wsp:rsids&gt;&lt;/w:docPr&gt;&lt;w:body&gt;&lt;wx:sect&gt;&lt;w:p wsp:rsidR=&quot;00EC7436&quot; wsp:rsidRPr=&quot;00EC7436&quot; wsp:rsidRDefault=&quot;00EC7436&quot; wsp:rsidP=&quot;00EC7436&quot;&gt;&lt;m:oMathPara&gt;&lt;m:oMath&gt;&lt;m:sSub&gt;&lt;m:sSubPr&gt;&lt;m:ctrlPr&gt;&lt;w:rPr&gt;&lt;w:rFonts w:ascii=&quot;Cambria Math&quot; w:h-ansi=&quot;Cambria Math&quot;/&gt;&lt;wx:font wx:val=&quot;Cambria Math&quot;/&gt;&lt;w:i/&gt;&lt;w:color w:val=&quot;000000&quot;/&gt;&lt;/w:rPr&gt;&lt;/m:ctrlPr&gt;&lt;/m:sSubPr&gt;&lt;m:e&gt;&lt;m:r&gt;&lt;w:rPr&gt;&lt;w:rFonts w:ascii=&quot;Cambria Math&quot; w:h-ansi=&quot;Cambria Math&quot;/&gt;&lt;wx:font wx:val=&quot;Cambria Math&quot;/&gt;&lt;w:i/&gt;&lt;w:color w:val=&quot;000000&quot;/&gt;&lt;/w:rPr&gt;&lt;m:t&gt;œÉ&lt;/m:t&gt;&lt;/m:r&gt;&lt;/m:e&gt;&lt;m:sub&gt;&lt;m:r&gt;&lt;w:rPr&gt;&lt;w:rFonts w:ascii=&quot;Cambria Math&quot; w:h-ansi=&quot;Cambria Math&quot;/&gt;&lt;wx:font wx:val=&quot;Cambria Math&quot;/&gt;&lt;w:i/&gt;&lt;w:color w:val=&quot;000000&quot;/&gt;&lt;/w:rPr&gt;&lt;m:t&gt;acc&lt;/m:t&gt;&lt;/m:r&gt;&lt;/m:sub&gt;&lt;/m:sSub&gt;&lt;m:r&gt;&lt;w:rPr&gt;&lt;w:rFonts w:ascii=&quot;Cambria Math&quot; w:h-ansi=&quot;Cambria Math&quot;/&gt;&lt;wx:font wx:val=&quot;Cambria Math&quot;/&gt;&lt;w:i/&gt;&lt;w:color w:val=&quot;000000&quot;/&gt;&lt;/w:rPr&gt;&lt;m:t&gt; = &lt;/m:t&gt;&lt;/m:r&gt;&lt;m:rad&gt;&lt;m:radPr&gt;&lt;m:degHide m:val=&quot;1&quot;/&gt;&lt;m:ctrlPr&gt;&lt;w:rPr&gt;&lt;w:rFonts w:ascii=&quot;Cambria Math&quot; w:h-ansi=&quot;Cambria Math&quot;/&gt;&lt;wx:font wx:val=&quot;Cambria Math&quot;/&gt;&lt;w:i/&gt;&lt;w:color w:val=&quot;000000&quot;/&gt;&lt;/w:rPr&gt;&lt;/m:ctrlPr&gt;&lt;/m:radPr&gt;&lt;m:deg/&gt;&lt;m:e&gt;&lt;m:r&gt;&lt;w:rPr&gt;&lt;w:rFonts w:ascii=&quot;Cambria Math&quot; w:h-ansi=&quot;Cambria Math&quot;/&gt;&lt;wx:font wx:val=&quot;Cambria Math&quot;/&gt;&lt;w:i/&gt;&lt;w:color w:val=&quot;000000&quot;/&gt;&lt;/w:rPr&gt;&lt;m:t&gt;(Var[C] ‚àï N¬≤)&lt;/m:t&gt;&lt;/m:r&gt;&lt;/m:e&gt;&lt;/m:rad&gt;&lt;/m:oMath&gt;&lt;/m:oMathPara&gt;&lt;/w:p&gt;&lt;w:sectPr wsp:rsidR=&quot;00000000&quot; wsp:rsidRPr=&quot;00EC7436&quot;&gt;&lt;w:pgSz w:w=&quot;12240&quot; w:h=&quot;15840&quot;/&gt;&lt;w:pgMar w:top=&quot;1440&quot; w:right=&quot;1440&quot; w:bottom=&quot;1440&quot; w:left=&quot;1440&quot; w:header=&quot;720&quot; w:footer=&quot;720&quot; w:gutter=&quot;0&quot;/&gt;&lt;w:cols w:space=&quot;720&quot;/&gt;&lt;/w:sectPr&gt;&lt;/wx:sect&gt;&lt;/w:body&gt;&lt;/w:wordDocument&gt;">
             <v:imagedata r:id="rId46" o:title="" chromakey="white"/>
           </v:shape>
         </w:pict>
@@ -21884,8 +22327,8 @@
         <w:rPr>
           <w:noProof/>
         </w:rPr>
-        <w:pict w14:anchorId="7F08852C">
-          <v:shape id="_x0000_i1027" type="#_x0000_t75" alt="" style="width:2in;height:58.2pt;mso-width-percent:0;mso-height-percent:0;mso-width-percent:0;mso-height-percent:0" equationxml="&lt;?xml version=&quot;1.0&quot; encoding=&quot;UTF-8&quot; standalone=&quot;yes&quot;?&gt;&#13;&#13;&#13;&#13;&#13;&#13;&#10;&lt;?mso-application progid=&quot;Word.Document&quot;?&gt;&#13;&#13;&#13;&#13;&#13;&#13;&#10;&lt;w:wordDocument xmlns:aml=&quot;http://schemas.microsoft.com/aml/2001/core&quot; xmlns:wpc=&quot;http://schemas.microsoft.com/office/word/2010/wordprocessingCanvas&quot; xmlns:cx=&quot;http://schemas.microsoft.com/office/drawing/2014/chartex&quot; xmlns:cx1=&quot;http://schemas.microsoft.com/office/drawing/2015/9/8/chartex&quot; xmlns:cx2=&quot;http://schemas.microsoft.com/office/drawing/2015/10/21/chartex&quot; xmlns:cx3=&quot;http://schemas.microsoft.com/office/drawing/2016/5/9/chartex&quot; xmlns:cx4=&quot;http://schemas.microsoft.com/office/drawing/2016/5/10/chartex&quot; xmlns:cx5=&quot;http://schemas.microsoft.com/office/drawing/2016/5/11/chartex&quot; xmlns:cx6=&quot;http://schemas.microsoft.com/office/drawing/2016/5/12/chartex&quot; xmlns:cx7=&quot;http://schemas.microsoft.com/office/drawing/2016/5/13/chartex&quot; xmlns:cx8=&quot;http://schemas.microsoft.com/office/drawing/2016/5/14/chartex&quot; xmlns:cr=&quot;http://schemas.microsoft.com/office/comments/2020/reactions&quot; xmlns:dt=&quot;uuid:C2F41010-65B3-11d1-A29F-00AA00C14882&quot; xmlns:mc=&quot;http://schemas.openxmlformats.org/markup-compatibility/2006&quot; xmlns:aink=&quot;http://schemas.microsoft.com/office/drawing/2016/ink&quot; xmlns:am3d=&quot;http://schemas.microsoft.com/office/drawing/2017/model3d&quot; xmlns:o=&quot;urn:schemas-microsoft-com:office:office&quot; xmlns:oel=&quot;http://schemas.microsoft.com/office/2019/extlst&quot; xmlns:m=&quot;http://schemas.openxmlformats.org/officeDocument/2006/math&quot; xmlns:v=&quot;urn:schemas-microsoft-com:vml&quot; xmlns:w10=&quot;urn:schemas-microsoft-com:office:word&quot; xmlns:w=&quot;http://schemas.microsoft.com/office/word/2003/wordml&quot; xmlns:wx=&quot;http://schemas.microsoft.com/office/word/2003/auxHint&quot; xmlns:wne=&quot;http://schemas.microsoft.com/office/word/2006/wordml&quot; xmlns:wsp=&quot;http://schemas.microsoft.com/office/word/2003/wordml/sp2&quot; xmlns:sl=&quot;http://schemas.microsoft.com/schemaLibrary/2003/core&quot; w:macrosPresent=&quot;no&quot; w:embeddedObjPresent=&quot;no&quot; w:ocxPresent=&quot;no&quot; xml:space=&quot;preserve&quot;&gt;&lt;w:ignoreSubtree w:val=&quot;http://schemas.microsoft.com/office/word/2003/wordml/sp2&quot;/&gt;&lt;o:DocumentProperties&gt;&lt;o:Version&gt;16&lt;/o:Version&gt;&lt;/o:DocumentProperties&gt;&lt;w:shapeDefaults&gt;&lt;o:shapedefaults v:ext=&quot;edit&quot; spidmax=&quot;1026&quot;/&gt;&lt;o:shapelayout v:ext=&quot;edit&quot;&gt;&lt;o:idmap v:ext=&quot;edit&quot; data=&quot;1&quot;/&gt;&lt;/o:shapelayout&gt;&lt;/w:shapeDefaults&gt;&lt;w:docPr&gt;&lt;w:view w:val=&quot;print&quot;/&gt;&lt;w:zoom w:percent=&quot;232&quot;/&gt;&lt;w:doNotEmbedSystemFonts/&gt;&lt;w:defaultTabStop w:val=&quot;708&quot;/&gt;&lt;w:hyphenationZone w:val=&quot;425&quot;/&gt;&lt;w:punctuationKerning/&gt;&lt;w:characterSpacingControl w:val=&quot;DontCompress&quot;/&gt;&lt;w:optimizeForBrowser/&gt;&lt;w:allowPNG/&gt;&lt;w:validateAgainstSchema/&gt;&lt;w:saveInvalidXML w:val=&quot;off&quot;/&gt;&lt;w:ignoreMixedContent w:val=&quot;off&quot;/&gt;&lt;w:alwaysShowPlaceholderText w:val=&quot;off&quot;/&gt;&lt;w:compat&gt;&lt;w:breakWrappedTables/&gt;&lt;w:snapToGridInCell/&gt;&lt;w:wrapTextWithPunct/&gt;&lt;w:useAsianBreakRules/&gt;&lt;w:dontGrowAutofit/&gt;&lt;/w:compat&gt;&lt;wsp:rsids&gt;&lt;wsp:rsidRoot wsp:val=&quot;00882373&quot;/&gt;&lt;wsp:rsid wsp:val=&quot;00001961&quot;/&gt;&lt;wsp:rsid wsp:val=&quot;0001694A&quot;/&gt;&lt;wsp:rsid wsp:val=&quot;00036453&quot;/&gt;&lt;wsp:rsid wsp:val=&quot;000376C1&quot;/&gt;&lt;wsp:rsid wsp:val=&quot;000377D9&quot;/&gt;&lt;wsp:rsid wsp:val=&quot;000736BA&quot;/&gt;&lt;wsp:rsid wsp:val=&quot;00074F20&quot;/&gt;&lt;wsp:rsid wsp:val=&quot;0010411B&quot;/&gt;&lt;wsp:rsid wsp:val=&quot;00166D1B&quot;/&gt;&lt;wsp:rsid wsp:val=&quot;00197CA5&quot;/&gt;&lt;wsp:rsid wsp:val=&quot;001A14C6&quot;/&gt;&lt;wsp:rsid wsp:val=&quot;001B280F&quot;/&gt;&lt;wsp:rsid wsp:val=&quot;001F1FB4&quot;/&gt;&lt;wsp:rsid wsp:val=&quot;00221DA6&quot;/&gt;&lt;wsp:rsid wsp:val=&quot;00256D6E&quot;/&gt;&lt;wsp:rsid wsp:val=&quot;0027320C&quot;/&gt;&lt;wsp:rsid wsp:val=&quot;00282FCB&quot;/&gt;&lt;wsp:rsid wsp:val=&quot;00290362&quot;/&gt;&lt;wsp:rsid wsp:val=&quot;002B554C&quot;/&gt;&lt;wsp:rsid wsp:val=&quot;002C4423&quot;/&gt;&lt;wsp:rsid wsp:val=&quot;00302356&quot;/&gt;&lt;wsp:rsid wsp:val=&quot;00316761&quot;/&gt;&lt;wsp:rsid wsp:val=&quot;0033095E&quot;/&gt;&lt;wsp:rsid wsp:val=&quot;0037554F&quot;/&gt;&lt;wsp:rsid wsp:val=&quot;00387186&quot;/&gt;&lt;wsp:rsid wsp:val=&quot;00397D95&quot;/&gt;&lt;wsp:rsid wsp:val=&quot;003B1342&quot;/&gt;&lt;wsp:rsid wsp:val=&quot;003D5BBC&quot;/&gt;&lt;wsp:rsid wsp:val=&quot;003D6AB8&quot;/&gt;&lt;wsp:rsid wsp:val=&quot;003D7D0B&quot;/&gt;&lt;wsp:rsid wsp:val=&quot;00442202&quot;/&gt;&lt;wsp:rsid wsp:val=&quot;004D340D&quot;/&gt;&lt;wsp:rsid wsp:val=&quot;00525C6A&quot;/&gt;&lt;wsp:rsid wsp:val=&quot;00572465&quot;/&gt;&lt;wsp:rsid wsp:val=&quot;00586EDA&quot;/&gt;&lt;wsp:rsid wsp:val=&quot;005B53AA&quot;/&gt;&lt;wsp:rsid wsp:val=&quot;005E01E7&quot;/&gt;&lt;wsp:rsid wsp:val=&quot;005E5EC6&quot;/&gt;&lt;wsp:rsid wsp:val=&quot;006677AA&quot;/&gt;&lt;wsp:rsid wsp:val=&quot;0068574D&quot;/&gt;&lt;wsp:rsid wsp:val=&quot;006D2580&quot;/&gt;&lt;wsp:rsid wsp:val=&quot;006D538D&quot;/&gt;&lt;wsp:rsid wsp:val=&quot;00724BBE&quot;/&gt;&lt;wsp:rsid wsp:val=&quot;00766A9F&quot;/&gt;&lt;wsp:rsid wsp:val=&quot;00775D88&quot;/&gt;&lt;wsp:rsid wsp:val=&quot;0080328A&quot;/&gt;&lt;wsp:rsid wsp:val=&quot;00813FAF&quot;/&gt;&lt;wsp:rsid wsp:val=&quot;008567F2&quot;/&gt;&lt;wsp:rsid wsp:val=&quot;00865DF9&quot;/&gt;&lt;wsp:rsid wsp:val=&quot;00876291&quot;/&gt;&lt;wsp:rsid wsp:val=&quot;00882373&quot;/&gt;&lt;wsp:rsid wsp:val=&quot;008C4A63&quot;/&gt;&lt;wsp:rsid wsp:val=&quot;008D1774&quot;/&gt;&lt;wsp:rsid wsp:val=&quot;0091730D&quot;/&gt;&lt;wsp:rsid wsp:val=&quot;009268F4&quot;/&gt;&lt;wsp:rsid wsp:val=&quot;00926A09&quot;/&gt;&lt;wsp:rsid wsp:val=&quot;009413B5&quot;/&gt;&lt;wsp:rsid wsp:val=&quot;009A5B2B&quot;/&gt;&lt;wsp:rsid wsp:val=&quot;009B308D&quot;/&gt;&lt;wsp:rsid wsp:val=&quot;009D067D&quot;/&gt;&lt;wsp:rsid wsp:val=&quot;009D79DF&quot;/&gt;&lt;wsp:rsid wsp:val=&quot;009E4AE7&quot;/&gt;&lt;wsp:rsid wsp:val=&quot;009F25C3&quot;/&gt;&lt;wsp:rsid wsp:val=&quot;009F73A1&quot;/&gt;&lt;wsp:rsid wsp:val=&quot;00A146F4&quot;/&gt;&lt;wsp:rsid wsp:val=&quot;00A15973&quot;/&gt;&lt;wsp:rsid wsp:val=&quot;00A55F7B&quot;/&gt;&lt;wsp:rsid wsp:val=&quot;00A81898&quot;/&gt;&lt;wsp:rsid wsp:val=&quot;00AA06EB&quot;/&gt;&lt;wsp:rsid wsp:val=&quot;00AB27EF&quot;/&gt;&lt;wsp:rsid wsp:val=&quot;00B1384B&quot;/&gt;&lt;wsp:rsid wsp:val=&quot;00B65DA8&quot;/&gt;&lt;wsp:rsid wsp:val=&quot;00B80CF8&quot;/&gt;&lt;wsp:rsid wsp:val=&quot;00BB5FD0&quot;/&gt;&lt;wsp:rsid wsp:val=&quot;00BD0F48&quot;/&gt;&lt;wsp:rsid wsp:val=&quot;00BD5BC7&quot;/&gt;&lt;wsp:rsid wsp:val=&quot;00BE1D24&quot;/&gt;&lt;wsp:rsid wsp:val=&quot;00C0458A&quot;/&gt;&lt;wsp:rsid wsp:val=&quot;00C2494F&quot;/&gt;&lt;wsp:rsid wsp:val=&quot;00D0718D&quot;/&gt;&lt;wsp:rsid wsp:val=&quot;00D1554B&quot;/&gt;&lt;wsp:rsid wsp:val=&quot;00D2157D&quot;/&gt;&lt;wsp:rsid wsp:val=&quot;00D66C87&quot;/&gt;&lt;wsp:rsid wsp:val=&quot;00D84372&quot;/&gt;&lt;wsp:rsid wsp:val=&quot;00DA64C9&quot;/&gt;&lt;wsp:rsid wsp:val=&quot;00E36A08&quot;/&gt;&lt;wsp:rsid wsp:val=&quot;00E523FA&quot;/&gt;&lt;wsp:rsid wsp:val=&quot;00E554F8&quot;/&gt;&lt;wsp:rsid wsp:val=&quot;00E64A40&quot;/&gt;&lt;wsp:rsid wsp:val=&quot;00ED45F2&quot;/&gt;&lt;wsp:rsid wsp:val=&quot;00EF312C&quot;/&gt;&lt;wsp:rsid wsp:val=&quot;00F24BAE&quot;/&gt;&lt;wsp:rsid wsp:val=&quot;00F442C3&quot;/&gt;&lt;wsp:rsid wsp:val=&quot;00F5414F&quot;/&gt;&lt;wsp:rsid wsp:val=&quot;00F71C06&quot;/&gt;&lt;wsp:rsid wsp:val=&quot;00F72771&quot;/&gt;&lt;wsp:rsid wsp:val=&quot;00FA4559&quot;/&gt;&lt;wsp:rsid wsp:val=&quot;00FB3F63&quot;/&gt;&lt;wsp:rsid wsp:val=&quot;00FD0061&quot;/&gt;&lt;wsp:rsid wsp:val=&quot;00FF1675&quot;/&gt;&lt;/wsp:rsids&gt;&lt;/w:docPr&gt;&lt;w:body&gt;&lt;wx:sect&gt;&lt;w:p wsp:rsidR=&quot;000736BA&quot; wsp:rsidRPr=&quot;000736BA&quot; wsp:rsidRDefault=&quot;000736BA&quot; wsp:rsidP=&quot;000736BA&quot;&gt;&lt;m:oMathPara&gt;&lt;m:oMath&gt;&lt;m:r&gt;&lt;w:rPr&gt;&lt;w:rFonts w:ascii=&quot;Cambria Math&quot; w:h-ansi=&quot;Cambria Math&quot;/&gt;&lt;wx:font wx:val=&quot;Cambria Math&quot;/&gt;&lt;w:i/&gt;&lt;w:color w:val=&quot;000000&quot;/&gt;&lt;/w:rPr&gt;&lt;m:t&gt;= &lt;/m:t&gt;&lt;/m:r&gt;&lt;m:rad&gt;&lt;m:radPr&gt;&lt;m:degHide m:val=&quot;1&quot;/&gt;&lt;m:ctrlPr&gt;&lt;w:rPr&gt;&lt;w:rFonts w:ascii=&quot;Cambria Math&quot; w:h-ansi=&quot;Cambria Math&quot;/&gt;&lt;wx:font wx:val=&quot;Cambria Math&quot;/&gt;&lt;w:i/&gt;&lt;w:color w:val=&quot;000000&quot;/&gt;&lt;/w:rPr&gt;&lt;/m:ctrlPr&gt;&lt;/m:radPr&gt;&lt;m:deg/&gt;&lt;m:e&gt;&lt;m:f&gt;&lt;m:fPr&gt;&lt;m:ctrlPr&gt;&lt;w:rPr&gt;&lt;w:rFonts w:ascii=&quot;Cambria Math&quot; w:h-ansi=&quot;Cambria Math&quot;/&gt;&lt;wx:font wx:val=&quot;Cambria Math&quot;/&gt;&lt;w:i/&gt;&lt;w:color w:val=&quot;000000&quot;/&gt;&lt;/w:rPr&gt;&lt;/m:ctrlPr&gt;&lt;/m:fPr&gt;&lt;m:num&gt;&lt;m:r&gt;&lt;w:rPr&gt;&lt;w:rFonts w:ascii=&quot;Cambria Math&quot; w:h-ansi=&quot;Cambria Math&quot;/&gt;&lt;wx:font wx:val=&quot;Cambria Math&quot;/&gt;&lt;w:i/&gt;&lt;w:color w:val=&quot;000000&quot;/&gt;&lt;/w:rPr&gt;&lt;m:t&gt;N ¬∑ &lt;/m:t&gt;&lt;/m:r&gt;&lt;m:sSub&gt;&lt;m:sSubPr&gt;&lt;m:ctrlPr&gt;&lt;w:rPr&gt;&lt;w:rFonts w:ascii=&quot;Cambria Math&quot; w:h-ansi=&quot;Cambria Math&quot;/&gt;&lt;wx:font wx:val=&quot;Cambria Math&quot;/&gt;&lt;w:i/&gt;&lt;w:color w:val=&quot;000000&quot;/&gt;&lt;/w:rPr&gt;&lt;/m:ctrlPr&gt;&lt;/m:sSubPr&gt;&lt;m:e&gt;&lt;m:r&gt;&lt;w:rPr&gt;&lt;w:rFonts w:ascii=&quot;Cambria Math&quot; w:h-ansi=&quot;Cambria Math&quot;/&gt;&lt;wx:font wx:val=&quot;Cambria Math&quot;/&gt;&lt;w:i/&gt;&lt;w:color w:val=&quot;000000&quot;/&gt;&lt;/w:rPr&gt;&lt;m:t&gt;Œº&lt;/m:t&gt;&lt;/m:r&gt;&lt;/m:e&gt;&lt;m:sub&gt;&lt;m:r&gt;&lt;w:rPr&gt;&lt;w:rFonts w:ascii=&quot;Cambria Math&quot; w:h-ansi=&quot;Cambria Math&quot;/&gt;&lt;wx:font wx:val=&quot;Cambria Math&quot;/&gt;&lt;w:i/&gt;&lt;w:color w:val=&quot;000000&quot;/&gt;&lt;/w:rPr&gt;&lt;m:t&gt;acc&lt;/m:t&gt;&lt;/m:r&gt;&lt;/m:sub&gt;&lt;/m:sSub&gt;&lt;m:r&gt;&lt;w:rPr&gt;&lt;w:rFonts w:ascii=&quot;Cambria Math&quot; w:h-ansi=&quot;Cambria Math&quot;/&gt;&lt;wx:font wx:val=&quot;Cambria Math&quot;/&gt;&lt;w:i/&gt;&lt;w:color w:val=&quot;000000&quot;/&gt;&lt;/w:rPr&gt;&lt;m:t&gt; ¬∑ (1 - &lt;/m:t&gt;&lt;/m:r&gt;&lt;m:sSub&gt;&lt;m:sSubPr&gt;&lt;m:ctrlPr&gt;&lt;w:rPr&gt;&lt;w:rFonts w:ascii=&quot;Cambria Math&quot; w:h-ansi=&quot;Cambria Math&quot;/&gt;&lt;wx:font wx:val=&quot;Cambria Math&quot;/&gt;&lt;w:i/&gt;&lt;w:color w:val=&quot;000000&quot;/&gt;&lt;/w:rPr&gt;&lt;/m:ctrlPr&gt;&lt;/m:sSubPr&gt;&lt;m:e&gt;&lt;m:r&gt;&lt;w:rPr&gt;&lt;w:rFonts w:ascii=&quot;Cambria Math&quot; w:h-ansi=&quot;Cambria Math&quot;/&gt;&lt;wx:font wx:val=&quot;Cambria Math&quot;/&gt;&lt;w:i/&gt;&lt;w:color w:val=&quot;000000&quot;/&gt;&lt;/w:rPr&gt;&lt;m:t&gt;Œº&lt;/m:t&gt;&lt;/m:r&gt;&lt;/m:e&gt;&lt;m:sub&gt;&lt;m:r&gt;&lt;w:rPr&gt;&lt;w:rFonts w:ascii=&quot;Cambria Math&quot; w:h-ansi=&quot;Cambria Math&quot;/&gt;&lt;wx:font wx:val=&quot;Cambria Math&quot;/&gt;&lt;w:i/&gt;&lt;w:color w:val=&quot;000000&quot;/&gt;&lt;/w:rPr&gt;&lt;m:t&gt;acc&lt;/m:t&gt;&lt;/m:r&gt;&lt;/m:sub&gt;&lt;/m:sSub&gt;&lt;m:r&gt;&lt;w:rPr&gt;&lt;w:rFonts w:ascii=&quot;Cambria Math&quot; w:h-ansi=&quot;Cambria Math&quot;/&gt;&lt;wx:font wx:val=&quot;Cambria Math&quot;/&gt;&lt;w:i/&gt;&lt;w:color w:val=&quot;000000&quot;/&gt;&lt;/w:rPr&gt;&lt;m:t&gt;)&lt;/m:t&gt;&lt;/m:r&gt;&lt;/m:num&gt;&lt;m:den&gt;&lt;m:r&gt;&lt;w:rPr&gt;&lt;w:rFonts w:ascii=&quot;Cambria Math&quot; w:h-ansi=&quot;Cambria Math&quot;/&gt;&lt;wx:font wx:val=&quot;Cambria Math&quot;/&gt;&lt;w:i/&gt;&lt;w:color w:val=&quot;000000&quot;/&gt;&lt;/w:rPr&gt;&lt;m:t&gt;N¬≤&lt;/m:t&gt;&lt;/m:r&gt;&lt;/m:den&gt;&lt;/m:f&gt;&lt;m:r&gt;&lt;w:rPr&gt;&lt;w:rFonts w:ascii=&quot;Cambria Math&quot; w:h-ansi=&quot;Cambria Math&quot;/&gt;&lt;wx:font wx:val=&quot;Cambria Math&quot;/&gt;&lt;w:i/&gt;&lt;w:color w:val=&quot;000000&quot;/&gt;&lt;/w:rPr&gt;&lt;m:t&gt; &lt;/m:t&gt;&lt;/m:r&gt;&lt;/m:e&gt;&lt;/m:rad&gt;&lt;/m:oMath&gt;&lt;/m:oMathPara&gt;&lt;/w:p&gt;&lt;w:sectPr wsp:rsidR=&quot;00000000&quot; wsp:rsidRPr=&quot;000736BA&quot;&gt;&lt;w:pgSz w:w=&quot;12240&quot; w:h=&quot;15840&quot;/&gt;&lt;w:pgMar w:top=&quot;1440&quot; w:right=&quot;1440&quot; w:bottom=&quot;1440&quot; w:left=&quot;1440&quot; w:header=&quot;720&quot; w:footer=&quot;720&quot; w:gutter=&quot;0&quot;/&gt;&lt;w:cols w:space=&quot;720&quot;/&gt;&lt;/w:sectPr&gt;&lt;/wx:sect&gt;&lt;/w:body&gt;&lt;/w:wordDocument&gt;">
+        <w:pict w14:anchorId="0BDBFA57">
+          <v:shape id="_x0000_i1027" type="#_x0000_t75" alt="" style="width:2in;height:57.95pt;mso-width-percent:0;mso-height-percent:0;mso-width-percent:0;mso-height-percent:0" equationxml="&lt;?xml version=&quot;1.0&quot; encoding=&quot;UTF-8&quot; standalone=&quot;yes&quot;?&gt;&#13;&#13;&#13;&#13;&#13;&#13;&#13;&#10;&lt;?mso-application progid=&quot;Word.Document&quot;?&gt;&#13;&#13;&#13;&#13;&#13;&#13;&#13;&#10;&lt;w:wordDocument xmlns:aml=&quot;http://schemas.microsoft.com/aml/2001/core&quot; xmlns:wpc=&quot;http://schemas.microsoft.com/office/word/2010/wordprocessingCanvas&quot; xmlns:cx=&quot;http://schemas.microsoft.com/office/drawing/2014/chartex&quot; xmlns:cx1=&quot;http://schemas.microsoft.com/office/drawing/2015/9/8/chartex&quot; xmlns:cx2=&quot;http://schemas.microsoft.com/office/drawing/2015/10/21/chartex&quot; xmlns:cx3=&quot;http://schemas.microsoft.com/office/drawing/2016/5/9/chartex&quot; xmlns:cx4=&quot;http://schemas.microsoft.com/office/drawing/2016/5/10/chartex&quot; xmlns:cx5=&quot;http://schemas.microsoft.com/office/drawing/2016/5/11/chartex&quot; xmlns:cx6=&quot;http://schemas.microsoft.com/office/drawing/2016/5/12/chartex&quot; xmlns:cx7=&quot;http://schemas.microsoft.com/office/drawing/2016/5/13/chartex&quot; xmlns:cx8=&quot;http://schemas.microsoft.com/office/drawing/2016/5/14/chartex&quot; xmlns:cr=&quot;http://schemas.microsoft.com/office/comments/2020/reactions&quot; xmlns:dt=&quot;uuid:C2F41010-65B3-11d1-A29F-00AA00C14882&quot; xmlns:mc=&quot;http://schemas.openxmlformats.org/markup-compatibility/2006&quot; xmlns:aink=&quot;http://schemas.microsoft.com/office/drawing/2016/ink&quot; xmlns:am3d=&quot;http://schemas.microsoft.com/office/drawing/2017/model3d&quot; xmlns:o=&quot;urn:schemas-microsoft-com:office:office&quot; xmlns:oel=&quot;http://schemas.microsoft.com/office/2019/extlst&quot; xmlns:m=&quot;http://schemas.openxmlformats.org/officeDocument/2006/math&quot; xmlns:v=&quot;urn:schemas-microsoft-com:vml&quot; xmlns:w10=&quot;urn:schemas-microsoft-com:office:word&quot; xmlns:w=&quot;http://schemas.microsoft.com/office/word/2003/wordml&quot; xmlns:wx=&quot;http://schemas.microsoft.com/office/word/2003/auxHint&quot; xmlns:wne=&quot;http://schemas.microsoft.com/office/word/2006/wordml&quot; xmlns:wsp=&quot;http://schemas.microsoft.com/office/word/2003/wordml/sp2&quot; xmlns:sl=&quot;http://schemas.microsoft.com/schemaLibrary/2003/core&quot; w:macrosPresent=&quot;no&quot; w:embeddedObjPresent=&quot;no&quot; w:ocxPresent=&quot;no&quot; xml:space=&quot;preserve&quot;&gt;&lt;w:ignoreSubtree w:val=&quot;http://schemas.microsoft.com/office/word/2003/wordml/sp2&quot;/&gt;&lt;o:DocumentProperties&gt;&lt;o:Version&gt;16&lt;/o:Version&gt;&lt;/o:DocumentProperties&gt;&lt;w:shapeDefaults&gt;&lt;o:shapedefaults v:ext=&quot;edit&quot; spidmax=&quot;1026&quot;/&gt;&lt;o:shapelayout v:ext=&quot;edit&quot;&gt;&lt;o:idmap v:ext=&quot;edit&quot; data=&quot;1&quot;/&gt;&lt;/o:shapelayout&gt;&lt;/w:shapeDefaults&gt;&lt;w:docPr&gt;&lt;w:view w:val=&quot;print&quot;/&gt;&lt;w:zoom w:percent=&quot;232&quot;/&gt;&lt;w:doNotEmbedSystemFonts/&gt;&lt;w:defaultTabStop w:val=&quot;708&quot;/&gt;&lt;w:hyphenationZone w:val=&quot;425&quot;/&gt;&lt;w:punctuationKerning/&gt;&lt;w:characterSpacingControl w:val=&quot;DontCompress&quot;/&gt;&lt;w:optimizeForBrowser/&gt;&lt;w:allowPNG/&gt;&lt;w:validateAgainstSchema/&gt;&lt;w:saveInvalidXML w:val=&quot;off&quot;/&gt;&lt;w:ignoreMixedContent w:val=&quot;off&quot;/&gt;&lt;w:alwaysShowPlaceholderText w:val=&quot;off&quot;/&gt;&lt;w:compat&gt;&lt;w:breakWrappedTables/&gt;&lt;w:snapToGridInCell/&gt;&lt;w:wrapTextWithPunct/&gt;&lt;w:useAsianBreakRules/&gt;&lt;w:dontGrowAutofit/&gt;&lt;/w:compat&gt;&lt;wsp:rsids&gt;&lt;wsp:rsidRoot wsp:val=&quot;00882373&quot;/&gt;&lt;wsp:rsid wsp:val=&quot;00001961&quot;/&gt;&lt;wsp:rsid wsp:val=&quot;0001694A&quot;/&gt;&lt;wsp:rsid wsp:val=&quot;00036453&quot;/&gt;&lt;wsp:rsid wsp:val=&quot;000376C1&quot;/&gt;&lt;wsp:rsid wsp:val=&quot;000377D9&quot;/&gt;&lt;wsp:rsid wsp:val=&quot;000736BA&quot;/&gt;&lt;wsp:rsid wsp:val=&quot;00074F20&quot;/&gt;&lt;wsp:rsid wsp:val=&quot;0010411B&quot;/&gt;&lt;wsp:rsid wsp:val=&quot;00166D1B&quot;/&gt;&lt;wsp:rsid wsp:val=&quot;00197CA5&quot;/&gt;&lt;wsp:rsid wsp:val=&quot;001A14C6&quot;/&gt;&lt;wsp:rsid wsp:val=&quot;001B280F&quot;/&gt;&lt;wsp:rsid wsp:val=&quot;001F1FB4&quot;/&gt;&lt;wsp:rsid wsp:val=&quot;00221DA6&quot;/&gt;&lt;wsp:rsid wsp:val=&quot;00256D6E&quot;/&gt;&lt;wsp:rsid wsp:val=&quot;0027320C&quot;/&gt;&lt;wsp:rsid wsp:val=&quot;00282FCB&quot;/&gt;&lt;wsp:rsid wsp:val=&quot;00290362&quot;/&gt;&lt;wsp:rsid wsp:val=&quot;002B554C&quot;/&gt;&lt;wsp:rsid wsp:val=&quot;002C4423&quot;/&gt;&lt;wsp:rsid wsp:val=&quot;00302356&quot;/&gt;&lt;wsp:rsid wsp:val=&quot;00316761&quot;/&gt;&lt;wsp:rsid wsp:val=&quot;0033095E&quot;/&gt;&lt;wsp:rsid wsp:val=&quot;0037554F&quot;/&gt;&lt;wsp:rsid wsp:val=&quot;00387186&quot;/&gt;&lt;wsp:rsid wsp:val=&quot;00397D95&quot;/&gt;&lt;wsp:rsid wsp:val=&quot;003B1342&quot;/&gt;&lt;wsp:rsid wsp:val=&quot;003D5BBC&quot;/&gt;&lt;wsp:rsid wsp:val=&quot;003D6AB8&quot;/&gt;&lt;wsp:rsid wsp:val=&quot;003D7D0B&quot;/&gt;&lt;wsp:rsid wsp:val=&quot;00442202&quot;/&gt;&lt;wsp:rsid wsp:val=&quot;004D340D&quot;/&gt;&lt;wsp:rsid wsp:val=&quot;00525C6A&quot;/&gt;&lt;wsp:rsid wsp:val=&quot;00572465&quot;/&gt;&lt;wsp:rsid wsp:val=&quot;00586EDA&quot;/&gt;&lt;wsp:rsid wsp:val=&quot;005B53AA&quot;/&gt;&lt;wsp:rsid wsp:val=&quot;005E01E7&quot;/&gt;&lt;wsp:rsid wsp:val=&quot;005E5EC6&quot;/&gt;&lt;wsp:rsid wsp:val=&quot;006677AA&quot;/&gt;&lt;wsp:rsid wsp:val=&quot;0068574D&quot;/&gt;&lt;wsp:rsid wsp:val=&quot;006D2580&quot;/&gt;&lt;wsp:rsid wsp:val=&quot;006D538D&quot;/&gt;&lt;wsp:rsid wsp:val=&quot;00724BBE&quot;/&gt;&lt;wsp:rsid wsp:val=&quot;00766A9F&quot;/&gt;&lt;wsp:rsid wsp:val=&quot;00775D88&quot;/&gt;&lt;wsp:rsid wsp:val=&quot;0080328A&quot;/&gt;&lt;wsp:rsid wsp:val=&quot;00813FAF&quot;/&gt;&lt;wsp:rsid wsp:val=&quot;008567F2&quot;/&gt;&lt;wsp:rsid wsp:val=&quot;00865DF9&quot;/&gt;&lt;wsp:rsid wsp:val=&quot;00876291&quot;/&gt;&lt;wsp:rsid wsp:val=&quot;00882373&quot;/&gt;&lt;wsp:rsid wsp:val=&quot;008C4A63&quot;/&gt;&lt;wsp:rsid wsp:val=&quot;008D1774&quot;/&gt;&lt;wsp:rsid wsp:val=&quot;0091730D&quot;/&gt;&lt;wsp:rsid wsp:val=&quot;009268F4&quot;/&gt;&lt;wsp:rsid wsp:val=&quot;00926A09&quot;/&gt;&lt;wsp:rsid wsp:val=&quot;009413B5&quot;/&gt;&lt;wsp:rsid wsp:val=&quot;009A5B2B&quot;/&gt;&lt;wsp:rsid wsp:val=&quot;009B308D&quot;/&gt;&lt;wsp:rsid wsp:val=&quot;009D067D&quot;/&gt;&lt;wsp:rsid wsp:val=&quot;009D79DF&quot;/&gt;&lt;wsp:rsid wsp:val=&quot;009E4AE7&quot;/&gt;&lt;wsp:rsid wsp:val=&quot;009F25C3&quot;/&gt;&lt;wsp:rsid wsp:val=&quot;009F73A1&quot;/&gt;&lt;wsp:rsid wsp:val=&quot;00A146F4&quot;/&gt;&lt;wsp:rsid wsp:val=&quot;00A15973&quot;/&gt;&lt;wsp:rsid wsp:val=&quot;00A55F7B&quot;/&gt;&lt;wsp:rsid wsp:val=&quot;00A81898&quot;/&gt;&lt;wsp:rsid wsp:val=&quot;00AA06EB&quot;/&gt;&lt;wsp:rsid wsp:val=&quot;00AB27EF&quot;/&gt;&lt;wsp:rsid wsp:val=&quot;00B1384B&quot;/&gt;&lt;wsp:rsid wsp:val=&quot;00B65DA8&quot;/&gt;&lt;wsp:rsid wsp:val=&quot;00B80CF8&quot;/&gt;&lt;wsp:rsid wsp:val=&quot;00BB5FD0&quot;/&gt;&lt;wsp:rsid wsp:val=&quot;00BD0F48&quot;/&gt;&lt;wsp:rsid wsp:val=&quot;00BD5BC7&quot;/&gt;&lt;wsp:rsid wsp:val=&quot;00BE1D24&quot;/&gt;&lt;wsp:rsid wsp:val=&quot;00C0458A&quot;/&gt;&lt;wsp:rsid wsp:val=&quot;00C2494F&quot;/&gt;&lt;wsp:rsid wsp:val=&quot;00D0718D&quot;/&gt;&lt;wsp:rsid wsp:val=&quot;00D1554B&quot;/&gt;&lt;wsp:rsid wsp:val=&quot;00D2157D&quot;/&gt;&lt;wsp:rsid wsp:val=&quot;00D66C87&quot;/&gt;&lt;wsp:rsid wsp:val=&quot;00D84372&quot;/&gt;&lt;wsp:rsid wsp:val=&quot;00DA64C9&quot;/&gt;&lt;wsp:rsid wsp:val=&quot;00E36A08&quot;/&gt;&lt;wsp:rsid wsp:val=&quot;00E523FA&quot;/&gt;&lt;wsp:rsid wsp:val=&quot;00E554F8&quot;/&gt;&lt;wsp:rsid wsp:val=&quot;00E64A40&quot;/&gt;&lt;wsp:rsid wsp:val=&quot;00ED45F2&quot;/&gt;&lt;wsp:rsid wsp:val=&quot;00EF312C&quot;/&gt;&lt;wsp:rsid wsp:val=&quot;00F24BAE&quot;/&gt;&lt;wsp:rsid wsp:val=&quot;00F442C3&quot;/&gt;&lt;wsp:rsid wsp:val=&quot;00F5414F&quot;/&gt;&lt;wsp:rsid wsp:val=&quot;00F71C06&quot;/&gt;&lt;wsp:rsid wsp:val=&quot;00F72771&quot;/&gt;&lt;wsp:rsid wsp:val=&quot;00FA4559&quot;/&gt;&lt;wsp:rsid wsp:val=&quot;00FB3F63&quot;/&gt;&lt;wsp:rsid wsp:val=&quot;00FD0061&quot;/&gt;&lt;wsp:rsid wsp:val=&quot;00FF1675&quot;/&gt;&lt;/wsp:rsids&gt;&lt;/w:docPr&gt;&lt;w:body&gt;&lt;wx:sect&gt;&lt;w:p wsp:rsidR=&quot;000736BA&quot; wsp:rsidRPr=&quot;000736BA&quot; wsp:rsidRDefault=&quot;000736BA&quot; wsp:rsidP=&quot;000736BA&quot;&gt;&lt;m:oMathPara&gt;&lt;m:oMath&gt;&lt;m:r&gt;&lt;w:rPr&gt;&lt;w:rFonts w:ascii=&quot;Cambria Math&quot; w:h-ansi=&quot;Cambria Math&quot;/&gt;&lt;wx:font wx:val=&quot;Cambria Math&quot;/&gt;&lt;w:i/&gt;&lt;w:color w:val=&quot;000000&quot;/&gt;&lt;/w:rPr&gt;&lt;m:t&gt;= &lt;/m:t&gt;&lt;/m:r&gt;&lt;m:rad&gt;&lt;m:radPr&gt;&lt;m:degHide m:val=&quot;1&quot;/&gt;&lt;m:ctrlPr&gt;&lt;w:rPr&gt;&lt;w:rFonts w:ascii=&quot;Cambria Math&quot; w:h-ansi=&quot;Cambria Math&quot;/&gt;&lt;wx:font wx:val=&quot;Cambria Math&quot;/&gt;&lt;w:i/&gt;&lt;w:color w:val=&quot;000000&quot;/&gt;&lt;/w:rPr&gt;&lt;/m:ctrlPr&gt;&lt;/m:radPr&gt;&lt;m:deg/&gt;&lt;m:e&gt;&lt;m:f&gt;&lt;m:fPr&gt;&lt;m:ctrlPr&gt;&lt;w:rPr&gt;&lt;w:rFonts w:ascii=&quot;Cambria Math&quot; w:h-ansi=&quot;Cambria Math&quot;/&gt;&lt;wx:font wx:val=&quot;Cambria Math&quot;/&gt;&lt;w:i/&gt;&lt;w:color w:val=&quot;000000&quot;/&gt;&lt;/w:rPr&gt;&lt;/m:ctrlPr&gt;&lt;/m:fPr&gt;&lt;m:num&gt;&lt;m:r&gt;&lt;w:rPr&gt;&lt;w:rFonts w:ascii=&quot;Cambria Math&quot; w:h-ansi=&quot;Cambria Math&quot;/&gt;&lt;wx:font wx:val=&quot;Cambria Math&quot;/&gt;&lt;w:i/&gt;&lt;w:color w:val=&quot;000000&quot;/&gt;&lt;/w:rPr&gt;&lt;m:t&gt;N ¬∑ &lt;/m:t&gt;&lt;/m:r&gt;&lt;m:sSub&gt;&lt;m:sSubPr&gt;&lt;m:ctrlPr&gt;&lt;w:rPr&gt;&lt;w:rFonts w:ascii=&quot;Cambria Math&quot; w:h-ansi=&quot;Cambria Math&quot;/&gt;&lt;wx:font wx:val=&quot;Cambria Math&quot;/&gt;&lt;w:i/&gt;&lt;w:color w:val=&quot;000000&quot;/&gt;&lt;/w:rPr&gt;&lt;/m:ctrlPr&gt;&lt;/m:sSubPr&gt;&lt;m:e&gt;&lt;m:r&gt;&lt;w:rPr&gt;&lt;w:rFonts w:ascii=&quot;Cambria Math&quot; w:h-ansi=&quot;Cambria Math&quot;/&gt;&lt;wx:font wx:val=&quot;Cambria Math&quot;/&gt;&lt;w:i/&gt;&lt;w:color w:val=&quot;000000&quot;/&gt;&lt;/w:rPr&gt;&lt;m:t&gt;Œº&lt;/m:t&gt;&lt;/m:r&gt;&lt;/m:e&gt;&lt;m:sub&gt;&lt;m:r&gt;&lt;w:rPr&gt;&lt;w:rFonts w:ascii=&quot;Cambria Math&quot; w:h-ansi=&quot;Cambria Math&quot;/&gt;&lt;wx:font wx:val=&quot;Cambria Math&quot;/&gt;&lt;w:i/&gt;&lt;w:color w:val=&quot;000000&quot;/&gt;&lt;/w:rPr&gt;&lt;m:t&gt;acc&lt;/m:t&gt;&lt;/m:r&gt;&lt;/m:sub&gt;&lt;/m:sSub&gt;&lt;m:r&gt;&lt;w:rPr&gt;&lt;w:rFonts w:ascii=&quot;Cambria Math&quot; w:h-ansi=&quot;Cambria Math&quot;/&gt;&lt;wx:font wx:val=&quot;Cambria Math&quot;/&gt;&lt;w:i/&gt;&lt;w:color w:val=&quot;000000&quot;/&gt;&lt;/w:rPr&gt;&lt;m:t&gt; ¬∑ (1 - &lt;/m:t&gt;&lt;/m:r&gt;&lt;m:sSub&gt;&lt;m:sSubPr&gt;&lt;m:ctrlPr&gt;&lt;w:rPr&gt;&lt;w:rFonts w:ascii=&quot;Cambria Math&quot; w:h-ansi=&quot;Cambria Math&quot;/&gt;&lt;wx:font wx:val=&quot;Cambria Math&quot;/&gt;&lt;w:i/&gt;&lt;w:color w:val=&quot;000000&quot;/&gt;&lt;/w:rPr&gt;&lt;/m:ctrlPr&gt;&lt;/m:sSubPr&gt;&lt;m:e&gt;&lt;m:r&gt;&lt;w:rPr&gt;&lt;w:rFonts w:ascii=&quot;Cambria Math&quot; w:h-ansi=&quot;Cambria Math&quot;/&gt;&lt;wx:font wx:val=&quot;Cambria Math&quot;/&gt;&lt;w:i/&gt;&lt;w:color w:val=&quot;000000&quot;/&gt;&lt;/w:rPr&gt;&lt;m:t&gt;Œº&lt;/m:t&gt;&lt;/m:r&gt;&lt;/m:e&gt;&lt;m:sub&gt;&lt;m:r&gt;&lt;w:rPr&gt;&lt;w:rFonts w:ascii=&quot;Cambria Math&quot; w:h-ansi=&quot;Cambria Math&quot;/&gt;&lt;wx:font wx:val=&quot;Cambria Math&quot;/&gt;&lt;w:i/&gt;&lt;w:color w:val=&quot;000000&quot;/&gt;&lt;/w:rPr&gt;&lt;m:t&gt;acc&lt;/m:t&gt;&lt;/m:r&gt;&lt;/m:sub&gt;&lt;/m:sSub&gt;&lt;m:r&gt;&lt;w:rPr&gt;&lt;w:rFonts w:ascii=&quot;Cambria Math&quot; w:h-ansi=&quot;Cambria Math&quot;/&gt;&lt;wx:font wx:val=&quot;Cambria Math&quot;/&gt;&lt;w:i/&gt;&lt;w:color w:val=&quot;000000&quot;/&gt;&lt;/w:rPr&gt;&lt;m:t&gt;)&lt;/m:t&gt;&lt;/m:r&gt;&lt;/m:num&gt;&lt;m:den&gt;&lt;m:r&gt;&lt;w:rPr&gt;&lt;w:rFonts w:ascii=&quot;Cambria Math&quot; w:h-ansi=&quot;Cambria Math&quot;/&gt;&lt;wx:font wx:val=&quot;Cambria Math&quot;/&gt;&lt;w:i/&gt;&lt;w:color w:val=&quot;000000&quot;/&gt;&lt;/w:rPr&gt;&lt;m:t&gt;N¬≤&lt;/m:t&gt;&lt;/m:r&gt;&lt;/m:den&gt;&lt;/m:f&gt;&lt;m:r&gt;&lt;w:rPr&gt;&lt;w:rFonts w:ascii=&quot;Cambria Math&quot; w:h-ansi=&quot;Cambria Math&quot;/&gt;&lt;wx:font wx:val=&quot;Cambria Math&quot;/&gt;&lt;w:i/&gt;&lt;w:color w:val=&quot;000000&quot;/&gt;&lt;/w:rPr&gt;&lt;m:t&gt; &lt;/m:t&gt;&lt;/m:r&gt;&lt;/m:e&gt;&lt;/m:rad&gt;&lt;/m:oMath&gt;&lt;/m:oMathPara&gt;&lt;/w:p&gt;&lt;w:sectPr wsp:rsidR=&quot;00000000&quot; wsp:rsidRPr=&quot;000736BA&quot;&gt;&lt;w:pgSz w:w=&quot;12240&quot; w:h=&quot;15840&quot;/&gt;&lt;w:pgMar w:top=&quot;1440&quot; w:right=&quot;1440&quot; w:bottom=&quot;1440&quot; w:left=&quot;1440&quot; w:header=&quot;720&quot; w:footer=&quot;720&quot; w:gutter=&quot;0&quot;/&gt;&lt;w:cols w:space=&quot;720&quot;/&gt;&lt;/w:sectPr&gt;&lt;/wx:sect&gt;&lt;/w:body&gt;&lt;/w:wordDocument&gt;">
             <v:imagedata r:id="rId47" o:title="" chromakey="white"/>
           </v:shape>
         </w:pict>
@@ -21901,8 +22344,8 @@
         <w:rPr>
           <w:noProof/>
         </w:rPr>
-        <w:pict w14:anchorId="108FA63B">
-          <v:shape id="_x0000_i1026" type="#_x0000_t75" alt="" style="width:117.7pt;height:58.2pt;mso-width-percent:0;mso-height-percent:0;mso-width-percent:0;mso-height-percent:0" equationxml="&lt;?xml version=&quot;1.0&quot; encoding=&quot;UTF-8&quot; standalone=&quot;yes&quot;?&gt;&#13;&#13;&#13;&#13;&#13;&#13;&#10;&lt;?mso-application progid=&quot;Word.Document&quot;?&gt;&#13;&#13;&#13;&#13;&#13;&#13;&#10;&lt;w:wordDocument xmlns:aml=&quot;http://schemas.microsoft.com/aml/2001/core&quot; xmlns:wpc=&quot;http://schemas.microsoft.com/office/word/2010/wordprocessingCanvas&quot; xmlns:cx=&quot;http://schemas.microsoft.com/office/drawing/2014/chartex&quot; xmlns:cx1=&quot;http://schemas.microsoft.com/office/drawing/2015/9/8/chartex&quot; xmlns:cx2=&quot;http://schemas.microsoft.com/office/drawing/2015/10/21/chartex&quot; xmlns:cx3=&quot;http://schemas.microsoft.com/office/drawing/2016/5/9/chartex&quot; xmlns:cx4=&quot;http://schemas.microsoft.com/office/drawing/2016/5/10/chartex&quot; xmlns:cx5=&quot;http://schemas.microsoft.com/office/drawing/2016/5/11/chartex&quot; xmlns:cx6=&quot;http://schemas.microsoft.com/office/drawing/2016/5/12/chartex&quot; xmlns:cx7=&quot;http://schemas.microsoft.com/office/drawing/2016/5/13/chartex&quot; xmlns:cx8=&quot;http://schemas.microsoft.com/office/drawing/2016/5/14/chartex&quot; xmlns:cr=&quot;http://schemas.microsoft.com/office/comments/2020/reactions&quot; xmlns:dt=&quot;uuid:C2F41010-65B3-11d1-A29F-00AA00C14882&quot; xmlns:mc=&quot;http://schemas.openxmlformats.org/markup-compatibility/2006&quot; xmlns:aink=&quot;http://schemas.microsoft.com/office/drawing/2016/ink&quot; xmlns:am3d=&quot;http://schemas.microsoft.com/office/drawing/2017/model3d&quot; xmlns:o=&quot;urn:schemas-microsoft-com:office:office&quot; xmlns:oel=&quot;http://schemas.microsoft.com/office/2019/extlst&quot; xmlns:m=&quot;http://schemas.openxmlformats.org/officeDocument/2006/math&quot; xmlns:v=&quot;urn:schemas-microsoft-com:vml&quot; xmlns:w10=&quot;urn:schemas-microsoft-com:office:word&quot; xmlns:w=&quot;http://schemas.microsoft.com/office/word/2003/wordml&quot; xmlns:wx=&quot;http://schemas.microsoft.com/office/word/2003/auxHint&quot; xmlns:wne=&quot;http://schemas.microsoft.com/office/word/2006/wordml&quot; xmlns:wsp=&quot;http://schemas.microsoft.com/office/word/2003/wordml/sp2&quot; xmlns:sl=&quot;http://schemas.microsoft.com/schemaLibrary/2003/core&quot; w:macrosPresent=&quot;no&quot; w:embeddedObjPresent=&quot;no&quot; w:ocxPresent=&quot;no&quot; xml:space=&quot;preserve&quot;&gt;&lt;w:ignoreSubtree w:val=&quot;http://schemas.microsoft.com/office/word/2003/wordml/sp2&quot;/&gt;&lt;o:DocumentProperties&gt;&lt;o:Version&gt;16&lt;/o:Version&gt;&lt;/o:DocumentProperties&gt;&lt;w:shapeDefaults&gt;&lt;o:shapedefaults v:ext=&quot;edit&quot; spidmax=&quot;1026&quot;/&gt;&lt;o:shapelayout v:ext=&quot;edit&quot;&gt;&lt;o:idmap v:ext=&quot;edit&quot; data=&quot;1&quot;/&gt;&lt;/o:shapelayout&gt;&lt;/w:shapeDefaults&gt;&lt;w:docPr&gt;&lt;w:view w:val=&quot;print&quot;/&gt;&lt;w:zoom w:percent=&quot;232&quot;/&gt;&lt;w:doNotEmbedSystemFonts/&gt;&lt;w:defaultTabStop w:val=&quot;708&quot;/&gt;&lt;w:hyphenationZone w:val=&quot;425&quot;/&gt;&lt;w:punctuationKerning/&gt;&lt;w:characterSpacingControl w:val=&quot;DontCompress&quot;/&gt;&lt;w:optimizeForBrowser/&gt;&lt;w:allowPNG/&gt;&lt;w:validateAgainstSchema/&gt;&lt;w:saveInvalidXML w:val=&quot;off&quot;/&gt;&lt;w:ignoreMixedContent w:val=&quot;off&quot;/&gt;&lt;w:alwaysShowPlaceholderText w:val=&quot;off&quot;/&gt;&lt;w:compat&gt;&lt;w:breakWrappedTables/&gt;&lt;w:snapToGridInCell/&gt;&lt;w:wrapTextWithPunct/&gt;&lt;w:useAsianBreakRules/&gt;&lt;w:dontGrowAutofit/&gt;&lt;/w:compat&gt;&lt;wsp:rsids&gt;&lt;wsp:rsidRoot wsp:val=&quot;00882373&quot;/&gt;&lt;wsp:rsid wsp:val=&quot;00001961&quot;/&gt;&lt;wsp:rsid wsp:val=&quot;0001694A&quot;/&gt;&lt;wsp:rsid wsp:val=&quot;00036453&quot;/&gt;&lt;wsp:rsid wsp:val=&quot;000376C1&quot;/&gt;&lt;wsp:rsid wsp:val=&quot;000377D9&quot;/&gt;&lt;wsp:rsid wsp:val=&quot;00074F20&quot;/&gt;&lt;wsp:rsid wsp:val=&quot;0010411B&quot;/&gt;&lt;wsp:rsid wsp:val=&quot;00166D1B&quot;/&gt;&lt;wsp:rsid wsp:val=&quot;00197CA5&quot;/&gt;&lt;wsp:rsid wsp:val=&quot;001A14C6&quot;/&gt;&lt;wsp:rsid wsp:val=&quot;001B280F&quot;/&gt;&lt;wsp:rsid wsp:val=&quot;001F1FB4&quot;/&gt;&lt;wsp:rsid wsp:val=&quot;00221DA6&quot;/&gt;&lt;wsp:rsid wsp:val=&quot;00256D6E&quot;/&gt;&lt;wsp:rsid wsp:val=&quot;0027320C&quot;/&gt;&lt;wsp:rsid wsp:val=&quot;00282FCB&quot;/&gt;&lt;wsp:rsid wsp:val=&quot;00290362&quot;/&gt;&lt;wsp:rsid wsp:val=&quot;002B554C&quot;/&gt;&lt;wsp:rsid wsp:val=&quot;002C4423&quot;/&gt;&lt;wsp:rsid wsp:val=&quot;00302356&quot;/&gt;&lt;wsp:rsid wsp:val=&quot;00316761&quot;/&gt;&lt;wsp:rsid wsp:val=&quot;0033095E&quot;/&gt;&lt;wsp:rsid wsp:val=&quot;0037554F&quot;/&gt;&lt;wsp:rsid wsp:val=&quot;00387186&quot;/&gt;&lt;wsp:rsid wsp:val=&quot;00397D95&quot;/&gt;&lt;wsp:rsid wsp:val=&quot;003B1342&quot;/&gt;&lt;wsp:rsid wsp:val=&quot;003D5BBC&quot;/&gt;&lt;wsp:rsid wsp:val=&quot;003D6AB8&quot;/&gt;&lt;wsp:rsid wsp:val=&quot;003D7D0B&quot;/&gt;&lt;wsp:rsid wsp:val=&quot;00442202&quot;/&gt;&lt;wsp:rsid wsp:val=&quot;004D340D&quot;/&gt;&lt;wsp:rsid wsp:val=&quot;00525C6A&quot;/&gt;&lt;wsp:rsid wsp:val=&quot;00572465&quot;/&gt;&lt;wsp:rsid wsp:val=&quot;00586EDA&quot;/&gt;&lt;wsp:rsid wsp:val=&quot;005B53AA&quot;/&gt;&lt;wsp:rsid wsp:val=&quot;005E01E7&quot;/&gt;&lt;wsp:rsid wsp:val=&quot;005E5EC6&quot;/&gt;&lt;wsp:rsid wsp:val=&quot;006677AA&quot;/&gt;&lt;wsp:rsid wsp:val=&quot;0068574D&quot;/&gt;&lt;wsp:rsid wsp:val=&quot;006D2580&quot;/&gt;&lt;wsp:rsid wsp:val=&quot;006D538D&quot;/&gt;&lt;wsp:rsid wsp:val=&quot;00724BBE&quot;/&gt;&lt;wsp:rsid wsp:val=&quot;00766A9F&quot;/&gt;&lt;wsp:rsid wsp:val=&quot;00775D88&quot;/&gt;&lt;wsp:rsid wsp:val=&quot;0080328A&quot;/&gt;&lt;wsp:rsid wsp:val=&quot;00813FAF&quot;/&gt;&lt;wsp:rsid wsp:val=&quot;008567F2&quot;/&gt;&lt;wsp:rsid wsp:val=&quot;00865DF9&quot;/&gt;&lt;wsp:rsid wsp:val=&quot;00876291&quot;/&gt;&lt;wsp:rsid wsp:val=&quot;00882373&quot;/&gt;&lt;wsp:rsid wsp:val=&quot;008C4A63&quot;/&gt;&lt;wsp:rsid wsp:val=&quot;008D1774&quot;/&gt;&lt;wsp:rsid wsp:val=&quot;00901254&quot;/&gt;&lt;wsp:rsid wsp:val=&quot;0091730D&quot;/&gt;&lt;wsp:rsid wsp:val=&quot;009268F4&quot;/&gt;&lt;wsp:rsid wsp:val=&quot;00926A09&quot;/&gt;&lt;wsp:rsid wsp:val=&quot;009413B5&quot;/&gt;&lt;wsp:rsid wsp:val=&quot;009A5B2B&quot;/&gt;&lt;wsp:rsid wsp:val=&quot;009B308D&quot;/&gt;&lt;wsp:rsid wsp:val=&quot;009D067D&quot;/&gt;&lt;wsp:rsid wsp:val=&quot;009D79DF&quot;/&gt;&lt;wsp:rsid wsp:val=&quot;009E4AE7&quot;/&gt;&lt;wsp:rsid wsp:val=&quot;009F25C3&quot;/&gt;&lt;wsp:rsid wsp:val=&quot;009F73A1&quot;/&gt;&lt;wsp:rsid wsp:val=&quot;00A146F4&quot;/&gt;&lt;wsp:rsid wsp:val=&quot;00A15973&quot;/&gt;&lt;wsp:rsid wsp:val=&quot;00A55F7B&quot;/&gt;&lt;wsp:rsid wsp:val=&quot;00A81898&quot;/&gt;&lt;wsp:rsid wsp:val=&quot;00AA06EB&quot;/&gt;&lt;wsp:rsid wsp:val=&quot;00AB27EF&quot;/&gt;&lt;wsp:rsid wsp:val=&quot;00B1384B&quot;/&gt;&lt;wsp:rsid wsp:val=&quot;00B65DA8&quot;/&gt;&lt;wsp:rsid wsp:val=&quot;00B80CF8&quot;/&gt;&lt;wsp:rsid wsp:val=&quot;00BB5FD0&quot;/&gt;&lt;wsp:rsid wsp:val=&quot;00BD0F48&quot;/&gt;&lt;wsp:rsid wsp:val=&quot;00BD5BC7&quot;/&gt;&lt;wsp:rsid wsp:val=&quot;00BE1D24&quot;/&gt;&lt;wsp:rsid wsp:val=&quot;00C0458A&quot;/&gt;&lt;wsp:rsid wsp:val=&quot;00C2494F&quot;/&gt;&lt;wsp:rsid wsp:val=&quot;00D0718D&quot;/&gt;&lt;wsp:rsid wsp:val=&quot;00D1554B&quot;/&gt;&lt;wsp:rsid wsp:val=&quot;00D2157D&quot;/&gt;&lt;wsp:rsid wsp:val=&quot;00D66C87&quot;/&gt;&lt;wsp:rsid wsp:val=&quot;00D84372&quot;/&gt;&lt;wsp:rsid wsp:val=&quot;00DA64C9&quot;/&gt;&lt;wsp:rsid wsp:val=&quot;00E36A08&quot;/&gt;&lt;wsp:rsid wsp:val=&quot;00E523FA&quot;/&gt;&lt;wsp:rsid wsp:val=&quot;00E554F8&quot;/&gt;&lt;wsp:rsid wsp:val=&quot;00E64A40&quot;/&gt;&lt;wsp:rsid wsp:val=&quot;00ED45F2&quot;/&gt;&lt;wsp:rsid wsp:val=&quot;00EF312C&quot;/&gt;&lt;wsp:rsid wsp:val=&quot;00F24BAE&quot;/&gt;&lt;wsp:rsid wsp:val=&quot;00F442C3&quot;/&gt;&lt;wsp:rsid wsp:val=&quot;00F5414F&quot;/&gt;&lt;wsp:rsid wsp:val=&quot;00F71C06&quot;/&gt;&lt;wsp:rsid wsp:val=&quot;00F72771&quot;/&gt;&lt;wsp:rsid wsp:val=&quot;00FA4559&quot;/&gt;&lt;wsp:rsid wsp:val=&quot;00FB3F63&quot;/&gt;&lt;wsp:rsid wsp:val=&quot;00FD0061&quot;/&gt;&lt;wsp:rsid wsp:val=&quot;00FF1675&quot;/&gt;&lt;/wsp:rsids&gt;&lt;/w:docPr&gt;&lt;w:body&gt;&lt;wx:sect&gt;&lt;w:p wsp:rsidR=&quot;00901254&quot; wsp:rsidRPr=&quot;00901254&quot; wsp:rsidRDefault=&quot;00901254&quot; wsp:rsidP=&quot;00901254&quot;&gt;&lt;m:oMathPara&gt;&lt;m:oMath&gt;&lt;m:r&gt;&lt;w:rPr&gt;&lt;w:rFonts w:ascii=&quot;Cambria Math&quot; w:h-ansi=&quot;Cambria Math&quot;/&gt;&lt;wx:font wx:val=&quot;Cambria Math&quot;/&gt;&lt;w:i/&gt;&lt;w:color w:val=&quot;000000&quot;/&gt;&lt;/w:rPr&gt;&lt;m:t&gt;= &lt;/m:t&gt;&lt;/m:r&gt;&lt;m:rad&gt;&lt;m:radPr&gt;&lt;m:degHide m:val=&quot;1&quot;/&gt;&lt;m:ctrlPr&gt;&lt;w:rPr&gt;&lt;w:rFonts w:ascii=&quot;Cambria Math&quot; w:h-ansi=&quot;Cambria Math&quot;/&gt;&lt;wx:font wx:val=&quot;Cambria Math&quot;/&gt;&lt;w:i/&gt;&lt;w:color w:val=&quot;000000&quot;/&gt;&lt;/w:rPr&gt;&lt;/m:ctrlPr&gt;&lt;/m:radPr&gt;&lt;m:deg/&gt;&lt;m:e&gt;&lt;m:f&gt;&lt;m:fPr&gt;&lt;m:ctrlPr&gt;&lt;w:rPr&gt;&lt;w:rFonts w:ascii=&quot;Cambria Math&quot; w:h-ansi=&quot;Cambria Math&quot;/&gt;&lt;wx:font wx:val=&quot;Cambria Math&quot;/&gt;&lt;w:i/&gt;&lt;w:color w:val=&quot;000000&quot;/&gt;&lt;/w:rPr&gt;&lt;/m:ctrlPr&gt;&lt;/m:fPr&gt;&lt;m:num&gt;&lt;m:sSub&gt;&lt;m:sSubPr&gt;&lt;m:ctrlPr&gt;&lt;w:rPr&gt;&lt;w:rFonts w:ascii=&quot;Cambria Math&quot; w:h-ansi=&quot;Cambria Math&quot;/&gt;&lt;wx:font wx:val=&quot;Cambria Math&quot;/&gt;&lt;w:i/&gt;&lt;w:color w:val=&quot;000000&quot;/&gt;&lt;/w:rPr&gt;&lt;/m:ctrlPr&gt;&lt;/m:sSubPr&gt;&lt;m:e&gt;&lt;m:r&gt;&lt;w:rPr&gt;&lt;w:rFonts w:ascii=&quot;Cambria Math&quot; w:h-ansi=&quot;Cambria Math&quot;/&gt;&lt;wx:font wx:val=&quot;Cambria Math&quot;/&gt;&lt;w:i/&gt;&lt;w:color w:val=&quot;000000&quot;/&gt;&lt;/w:rPr&gt;&lt;m:t&gt;Œº&lt;/m:t&gt;&lt;/m:r&gt;&lt;/m:e&gt;&lt;m:sub&gt;&lt;m:r&gt;&lt;w:rPr&gt;&lt;w:rFonts w:ascii=&quot;Cambria Math&quot; w:h-ansi=&quot;Cambria Math&quot;/&gt;&lt;wx:font wx:val=&quot;Cambria Math&quot;/&gt;&lt;w:i/&gt;&lt;w:color w:val=&quot;000000&quot;/&gt;&lt;/w:rPr&gt;&lt;m:t&gt;acc&lt;/m:t&gt;&lt;/m:r&gt;&lt;/m:sub&gt;&lt;/m:sSub&gt;&lt;m:r&gt;&lt;w:rPr&gt;&lt;w:rFonts w:ascii=&quot;Cambria Math&quot; w:h-ansi=&quot;Cambria Math&quot;/&gt;&lt;wx:font wx:val=&quot;Cambria Math&quot;/&gt;&lt;w:i/&gt;&lt;w:color w:val=&quot;000000&quot;/&gt;&lt;/w:rPr&gt;&lt;m:t&gt; ¬∑ (1 - &lt;/m:t&gt;&lt;/m:r&gt;&lt;m:sSub&gt;&lt;m:sSubPr&gt;&lt;m:ctrlPr&gt;&lt;w:rPr&gt;&lt;w:rFonts w:ascii=&quot;Cambria Math&quot; w:h-ansi=&quot;Cambria Math&quot;/&gt;&lt;wx:font wx:val=&quot;Cambria Math&quot;/&gt;&lt;w:i/&gt;&lt;w:color w:val=&quot;000000&quot;/&gt;&lt;/w:rPr&gt;&lt;/m:ctrlPr&gt;&lt;/m:sSubPr&gt;&lt;m:e&gt;&lt;m:r&gt;&lt;w:rPr&gt;&lt;w:rFonts w:ascii=&quot;Cambria Math&quot; w:h-ansi=&quot;Cambria Math&quot;/&gt;&lt;wx:font wx:val=&quot;Cambria Math&quot;/&gt;&lt;w:i/&gt;&lt;w:color w:val=&quot;000000&quot;/&gt;&lt;/w:rPr&gt;&lt;m:t&gt;Œº&lt;/m:t&gt;&lt;/m:r&gt;&lt;/m:e&gt;&lt;m:sub&gt;&lt;m:r&gt;&lt;w:rPr&gt;&lt;w:rFonts w:ascii=&quot;Cambria Math&quot; w:h-ansi=&quot;Cambria Math&quot;/&gt;&lt;wx:font wx:val=&quot;Cambria Math&quot;/&gt;&lt;w:i/&gt;&lt;w:color w:val=&quot;000000&quot;/&gt;&lt;/w:rPr&gt;&lt;m:t&gt;acc&lt;/m:t&gt;&lt;/m:r&gt;&lt;/m:sub&gt;&lt;/m:sSub&gt;&lt;m:r&gt;&lt;w:rPr&gt;&lt;w:rFonts w:ascii=&quot;Cambria Math&quot; w:h-ansi=&quot;Cambria Math&quot;/&gt;&lt;wx:font wx:val=&quot;Cambria Math&quot;/&gt;&lt;w:i/&gt;&lt;w:color w:val=&quot;000000&quot;/&gt;&lt;/w:rPr&gt;&lt;m:t&gt;)&lt;/m:t&gt;&lt;/m:r&gt;&lt;/m:num&gt;&lt;m:den&gt;&lt;m:r&gt;&lt;w:rPr&gt;&lt;w:rFonts w:ascii=&quot;Cambria Math&quot; w:h-ansi=&quot;Cambria Math&quot;/&gt;&lt;wx:font wx:val=&quot;Cambria Math&quot;/&gt;&lt;w:i/&gt;&lt;w:color w:val=&quot;000000&quot;/&gt;&lt;/w:rPr&gt;&lt;m:t&gt;N&lt;/m:t&gt;&lt;/m:r&gt;&lt;/m:den&gt;&lt;/m:f&gt;&lt;m:r&gt;&lt;w:rPr&gt;&lt;w:rFonts w:ascii=&quot;Cambria Math&quot; w:h-ansi=&quot;Cambria Math&quot;/&gt;&lt;wx:font wx:val=&quot;Cambria Math&quot;/&gt;&lt;w:i/&gt;&lt;w:color w:val=&quot;000000&quot;/&gt;&lt;/w:rPr&gt;&lt;m:t&gt; &lt;/m:t&gt;&lt;/m:r&gt;&lt;/m:e&gt;&lt;/m:rad&gt;&lt;/m:oMath&gt;&lt;/m:oMathPara&gt;&lt;/w:p&gt;&lt;w:sectPr wsp:rsidR=&quot;00000000&quot; wsp:rsidRPr=&quot;00901254&quot;&gt;&lt;w:pgSz w:w=&quot;12240&quot; w:h=&quot;15840&quot;/&gt;&lt;w:pgMar w:top=&quot;1440&quot; w:right=&quot;1440&quot; w:bottom=&quot;1440&quot; w:left=&quot;1440&quot; w:header=&quot;720&quot; w:footer=&quot;720&quot; w:gutter=&quot;0&quot;/&gt;&lt;w:cols w:space=&quot;720&quot;/&gt;&lt;/w:sectPr&gt;&lt;/wx:sect&gt;&lt;/w:body&gt;&lt;/w:wordDocument&gt;">
+        <w:pict w14:anchorId="1C491646">
+          <v:shape id="_x0000_i1026" type="#_x0000_t75" alt="" style="width:118.15pt;height:57.95pt;mso-width-percent:0;mso-height-percent:0;mso-width-percent:0;mso-height-percent:0" equationxml="&lt;?xml version=&quot;1.0&quot; encoding=&quot;UTF-8&quot; standalone=&quot;yes&quot;?&gt;&#13;&#13;&#13;&#13;&#13;&#13;&#13;&#10;&lt;?mso-application progid=&quot;Word.Document&quot;?&gt;&#13;&#13;&#13;&#13;&#13;&#13;&#13;&#10;&lt;w:wordDocument xmlns:aml=&quot;http://schemas.microsoft.com/aml/2001/core&quot; xmlns:wpc=&quot;http://schemas.microsoft.com/office/word/2010/wordprocessingCanvas&quot; xmlns:cx=&quot;http://schemas.microsoft.com/office/drawing/2014/chartex&quot; xmlns:cx1=&quot;http://schemas.microsoft.com/office/drawing/2015/9/8/chartex&quot; xmlns:cx2=&quot;http://schemas.microsoft.com/office/drawing/2015/10/21/chartex&quot; xmlns:cx3=&quot;http://schemas.microsoft.com/office/drawing/2016/5/9/chartex&quot; xmlns:cx4=&quot;http://schemas.microsoft.com/office/drawing/2016/5/10/chartex&quot; xmlns:cx5=&quot;http://schemas.microsoft.com/office/drawing/2016/5/11/chartex&quot; xmlns:cx6=&quot;http://schemas.microsoft.com/office/drawing/2016/5/12/chartex&quot; xmlns:cx7=&quot;http://schemas.microsoft.com/office/drawing/2016/5/13/chartex&quot; xmlns:cx8=&quot;http://schemas.microsoft.com/office/drawing/2016/5/14/chartex&quot; xmlns:cr=&quot;http://schemas.microsoft.com/office/comments/2020/reactions&quot; xmlns:dt=&quot;uuid:C2F41010-65B3-11d1-A29F-00AA00C14882&quot; xmlns:mc=&quot;http://schemas.openxmlformats.org/markup-compatibility/2006&quot; xmlns:aink=&quot;http://schemas.microsoft.com/office/drawing/2016/ink&quot; xmlns:am3d=&quot;http://schemas.microsoft.com/office/drawing/2017/model3d&quot; xmlns:o=&quot;urn:schemas-microsoft-com:office:office&quot; xmlns:oel=&quot;http://schemas.microsoft.com/office/2019/extlst&quot; xmlns:m=&quot;http://schemas.openxmlformats.org/officeDocument/2006/math&quot; xmlns:v=&quot;urn:schemas-microsoft-com:vml&quot; xmlns:w10=&quot;urn:schemas-microsoft-com:office:word&quot; xmlns:w=&quot;http://schemas.microsoft.com/office/word/2003/wordml&quot; xmlns:wx=&quot;http://schemas.microsoft.com/office/word/2003/auxHint&quot; xmlns:wne=&quot;http://schemas.microsoft.com/office/word/2006/wordml&quot; xmlns:wsp=&quot;http://schemas.microsoft.com/office/word/2003/wordml/sp2&quot; xmlns:sl=&quot;http://schemas.microsoft.com/schemaLibrary/2003/core&quot; w:macrosPresent=&quot;no&quot; w:embeddedObjPresent=&quot;no&quot; w:ocxPresent=&quot;no&quot; xml:space=&quot;preserve&quot;&gt;&lt;w:ignoreSubtree w:val=&quot;http://schemas.microsoft.com/office/word/2003/wordml/sp2&quot;/&gt;&lt;o:DocumentProperties&gt;&lt;o:Version&gt;16&lt;/o:Version&gt;&lt;/o:DocumentProperties&gt;&lt;w:shapeDefaults&gt;&lt;o:shapedefaults v:ext=&quot;edit&quot; spidmax=&quot;1026&quot;/&gt;&lt;o:shapelayout v:ext=&quot;edit&quot;&gt;&lt;o:idmap v:ext=&quot;edit&quot; data=&quot;1&quot;/&gt;&lt;/o:shapelayout&gt;&lt;/w:shapeDefaults&gt;&lt;w:docPr&gt;&lt;w:view w:val=&quot;print&quot;/&gt;&lt;w:zoom w:percent=&quot;232&quot;/&gt;&lt;w:doNotEmbedSystemFonts/&gt;&lt;w:defaultTabStop w:val=&quot;708&quot;/&gt;&lt;w:hyphenationZone w:val=&quot;425&quot;/&gt;&lt;w:punctuationKerning/&gt;&lt;w:characterSpacingControl w:val=&quot;DontCompress&quot;/&gt;&lt;w:optimizeForBrowser/&gt;&lt;w:allowPNG/&gt;&lt;w:validateAgainstSchema/&gt;&lt;w:saveInvalidXML w:val=&quot;off&quot;/&gt;&lt;w:ignoreMixedContent w:val=&quot;off&quot;/&gt;&lt;w:alwaysShowPlaceholderText w:val=&quot;off&quot;/&gt;&lt;w:compat&gt;&lt;w:breakWrappedTables/&gt;&lt;w:snapToGridInCell/&gt;&lt;w:wrapTextWithPunct/&gt;&lt;w:useAsianBreakRules/&gt;&lt;w:dontGrowAutofit/&gt;&lt;/w:compat&gt;&lt;wsp:rsids&gt;&lt;wsp:rsidRoot wsp:val=&quot;00882373&quot;/&gt;&lt;wsp:rsid wsp:val=&quot;00001961&quot;/&gt;&lt;wsp:rsid wsp:val=&quot;0001694A&quot;/&gt;&lt;wsp:rsid wsp:val=&quot;00036453&quot;/&gt;&lt;wsp:rsid wsp:val=&quot;000376C1&quot;/&gt;&lt;wsp:rsid wsp:val=&quot;000377D9&quot;/&gt;&lt;wsp:rsid wsp:val=&quot;00074F20&quot;/&gt;&lt;wsp:rsid wsp:val=&quot;0010411B&quot;/&gt;&lt;wsp:rsid wsp:val=&quot;00166D1B&quot;/&gt;&lt;wsp:rsid wsp:val=&quot;00197CA5&quot;/&gt;&lt;wsp:rsid wsp:val=&quot;001A14C6&quot;/&gt;&lt;wsp:rsid wsp:val=&quot;001B280F&quot;/&gt;&lt;wsp:rsid wsp:val=&quot;001F1FB4&quot;/&gt;&lt;wsp:rsid wsp:val=&quot;00221DA6&quot;/&gt;&lt;wsp:rsid wsp:val=&quot;00256D6E&quot;/&gt;&lt;wsp:rsid wsp:val=&quot;0027320C&quot;/&gt;&lt;wsp:rsid wsp:val=&quot;00282FCB&quot;/&gt;&lt;wsp:rsid wsp:val=&quot;00290362&quot;/&gt;&lt;wsp:rsid wsp:val=&quot;002B554C&quot;/&gt;&lt;wsp:rsid wsp:val=&quot;002C4423&quot;/&gt;&lt;wsp:rsid wsp:val=&quot;00302356&quot;/&gt;&lt;wsp:rsid wsp:val=&quot;00316761&quot;/&gt;&lt;wsp:rsid wsp:val=&quot;0033095E&quot;/&gt;&lt;wsp:rsid wsp:val=&quot;0037554F&quot;/&gt;&lt;wsp:rsid wsp:val=&quot;00387186&quot;/&gt;&lt;wsp:rsid wsp:val=&quot;00397D95&quot;/&gt;&lt;wsp:rsid wsp:val=&quot;003B1342&quot;/&gt;&lt;wsp:rsid wsp:val=&quot;003D5BBC&quot;/&gt;&lt;wsp:rsid wsp:val=&quot;003D6AB8&quot;/&gt;&lt;wsp:rsid wsp:val=&quot;003D7D0B&quot;/&gt;&lt;wsp:rsid wsp:val=&quot;00442202&quot;/&gt;&lt;wsp:rsid wsp:val=&quot;004D340D&quot;/&gt;&lt;wsp:rsid wsp:val=&quot;00525C6A&quot;/&gt;&lt;wsp:rsid wsp:val=&quot;00572465&quot;/&gt;&lt;wsp:rsid wsp:val=&quot;00586EDA&quot;/&gt;&lt;wsp:rsid wsp:val=&quot;005B53AA&quot;/&gt;&lt;wsp:rsid wsp:val=&quot;005E01E7&quot;/&gt;&lt;wsp:rsid wsp:val=&quot;005E5EC6&quot;/&gt;&lt;wsp:rsid wsp:val=&quot;006677AA&quot;/&gt;&lt;wsp:rsid wsp:val=&quot;0068574D&quot;/&gt;&lt;wsp:rsid wsp:val=&quot;006D2580&quot;/&gt;&lt;wsp:rsid wsp:val=&quot;006D538D&quot;/&gt;&lt;wsp:rsid wsp:val=&quot;00724BBE&quot;/&gt;&lt;wsp:rsid wsp:val=&quot;00766A9F&quot;/&gt;&lt;wsp:rsid wsp:val=&quot;00775D88&quot;/&gt;&lt;wsp:rsid wsp:val=&quot;0080328A&quot;/&gt;&lt;wsp:rsid wsp:val=&quot;00813FAF&quot;/&gt;&lt;wsp:rsid wsp:val=&quot;008567F2&quot;/&gt;&lt;wsp:rsid wsp:val=&quot;00865DF9&quot;/&gt;&lt;wsp:rsid wsp:val=&quot;00876291&quot;/&gt;&lt;wsp:rsid wsp:val=&quot;00882373&quot;/&gt;&lt;wsp:rsid wsp:val=&quot;008C4A63&quot;/&gt;&lt;wsp:rsid wsp:val=&quot;008D1774&quot;/&gt;&lt;wsp:rsid wsp:val=&quot;00901254&quot;/&gt;&lt;wsp:rsid wsp:val=&quot;0091730D&quot;/&gt;&lt;wsp:rsid wsp:val=&quot;009268F4&quot;/&gt;&lt;wsp:rsid wsp:val=&quot;00926A09&quot;/&gt;&lt;wsp:rsid wsp:val=&quot;009413B5&quot;/&gt;&lt;wsp:rsid wsp:val=&quot;009A5B2B&quot;/&gt;&lt;wsp:rsid wsp:val=&quot;009B308D&quot;/&gt;&lt;wsp:rsid wsp:val=&quot;009D067D&quot;/&gt;&lt;wsp:rsid wsp:val=&quot;009D79DF&quot;/&gt;&lt;wsp:rsid wsp:val=&quot;009E4AE7&quot;/&gt;&lt;wsp:rsid wsp:val=&quot;009F25C3&quot;/&gt;&lt;wsp:rsid wsp:val=&quot;009F73A1&quot;/&gt;&lt;wsp:rsid wsp:val=&quot;00A146F4&quot;/&gt;&lt;wsp:rsid wsp:val=&quot;00A15973&quot;/&gt;&lt;wsp:rsid wsp:val=&quot;00A55F7B&quot;/&gt;&lt;wsp:rsid wsp:val=&quot;00A81898&quot;/&gt;&lt;wsp:rsid wsp:val=&quot;00AA06EB&quot;/&gt;&lt;wsp:rsid wsp:val=&quot;00AB27EF&quot;/&gt;&lt;wsp:rsid wsp:val=&quot;00B1384B&quot;/&gt;&lt;wsp:rsid wsp:val=&quot;00B65DA8&quot;/&gt;&lt;wsp:rsid wsp:val=&quot;00B80CF8&quot;/&gt;&lt;wsp:rsid wsp:val=&quot;00BB5FD0&quot;/&gt;&lt;wsp:rsid wsp:val=&quot;00BD0F48&quot;/&gt;&lt;wsp:rsid wsp:val=&quot;00BD5BC7&quot;/&gt;&lt;wsp:rsid wsp:val=&quot;00BE1D24&quot;/&gt;&lt;wsp:rsid wsp:val=&quot;00C0458A&quot;/&gt;&lt;wsp:rsid wsp:val=&quot;00C2494F&quot;/&gt;&lt;wsp:rsid wsp:val=&quot;00D0718D&quot;/&gt;&lt;wsp:rsid wsp:val=&quot;00D1554B&quot;/&gt;&lt;wsp:rsid wsp:val=&quot;00D2157D&quot;/&gt;&lt;wsp:rsid wsp:val=&quot;00D66C87&quot;/&gt;&lt;wsp:rsid wsp:val=&quot;00D84372&quot;/&gt;&lt;wsp:rsid wsp:val=&quot;00DA64C9&quot;/&gt;&lt;wsp:rsid wsp:val=&quot;00E36A08&quot;/&gt;&lt;wsp:rsid wsp:val=&quot;00E523FA&quot;/&gt;&lt;wsp:rsid wsp:val=&quot;00E554F8&quot;/&gt;&lt;wsp:rsid wsp:val=&quot;00E64A40&quot;/&gt;&lt;wsp:rsid wsp:val=&quot;00ED45F2&quot;/&gt;&lt;wsp:rsid wsp:val=&quot;00EF312C&quot;/&gt;&lt;wsp:rsid wsp:val=&quot;00F24BAE&quot;/&gt;&lt;wsp:rsid wsp:val=&quot;00F442C3&quot;/&gt;&lt;wsp:rsid wsp:val=&quot;00F5414F&quot;/&gt;&lt;wsp:rsid wsp:val=&quot;00F71C06&quot;/&gt;&lt;wsp:rsid wsp:val=&quot;00F72771&quot;/&gt;&lt;wsp:rsid wsp:val=&quot;00FA4559&quot;/&gt;&lt;wsp:rsid wsp:val=&quot;00FB3F63&quot;/&gt;&lt;wsp:rsid wsp:val=&quot;00FD0061&quot;/&gt;&lt;wsp:rsid wsp:val=&quot;00FF1675&quot;/&gt;&lt;/wsp:rsids&gt;&lt;/w:docPr&gt;&lt;w:body&gt;&lt;wx:sect&gt;&lt;w:p wsp:rsidR=&quot;00901254&quot; wsp:rsidRPr=&quot;00901254&quot; wsp:rsidRDefault=&quot;00901254&quot; wsp:rsidP=&quot;00901254&quot;&gt;&lt;m:oMathPara&gt;&lt;m:oMath&gt;&lt;m:r&gt;&lt;w:rPr&gt;&lt;w:rFonts w:ascii=&quot;Cambria Math&quot; w:h-ansi=&quot;Cambria Math&quot;/&gt;&lt;wx:font wx:val=&quot;Cambria Math&quot;/&gt;&lt;w:i/&gt;&lt;w:color w:val=&quot;000000&quot;/&gt;&lt;/w:rPr&gt;&lt;m:t&gt;= &lt;/m:t&gt;&lt;/m:r&gt;&lt;m:rad&gt;&lt;m:radPr&gt;&lt;m:degHide m:val=&quot;1&quot;/&gt;&lt;m:ctrlPr&gt;&lt;w:rPr&gt;&lt;w:rFonts w:ascii=&quot;Cambria Math&quot; w:h-ansi=&quot;Cambria Math&quot;/&gt;&lt;wx:font wx:val=&quot;Cambria Math&quot;/&gt;&lt;w:i/&gt;&lt;w:color w:val=&quot;000000&quot;/&gt;&lt;/w:rPr&gt;&lt;/m:ctrlPr&gt;&lt;/m:radPr&gt;&lt;m:deg/&gt;&lt;m:e&gt;&lt;m:f&gt;&lt;m:fPr&gt;&lt;m:ctrlPr&gt;&lt;w:rPr&gt;&lt;w:rFonts w:ascii=&quot;Cambria Math&quot; w:h-ansi=&quot;Cambria Math&quot;/&gt;&lt;wx:font wx:val=&quot;Cambria Math&quot;/&gt;&lt;w:i/&gt;&lt;w:color w:val=&quot;000000&quot;/&gt;&lt;/w:rPr&gt;&lt;/m:ctrlPr&gt;&lt;/m:fPr&gt;&lt;m:num&gt;&lt;m:sSub&gt;&lt;m:sSubPr&gt;&lt;m:ctrlPr&gt;&lt;w:rPr&gt;&lt;w:rFonts w:ascii=&quot;Cambria Math&quot; w:h-ansi=&quot;Cambria Math&quot;/&gt;&lt;wx:font wx:val=&quot;Cambria Math&quot;/&gt;&lt;w:i/&gt;&lt;w:color w:val=&quot;000000&quot;/&gt;&lt;/w:rPr&gt;&lt;/m:ctrlPr&gt;&lt;/m:sSubPr&gt;&lt;m:e&gt;&lt;m:r&gt;&lt;w:rPr&gt;&lt;w:rFonts w:ascii=&quot;Cambria Math&quot; w:h-ansi=&quot;Cambria Math&quot;/&gt;&lt;wx:font wx:val=&quot;Cambria Math&quot;/&gt;&lt;w:i/&gt;&lt;w:color w:val=&quot;000000&quot;/&gt;&lt;/w:rPr&gt;&lt;m:t&gt;Œº&lt;/m:t&gt;&lt;/m:r&gt;&lt;/m:e&gt;&lt;m:sub&gt;&lt;m:r&gt;&lt;w:rPr&gt;&lt;w:rFonts w:ascii=&quot;Cambria Math&quot; w:h-ansi=&quot;Cambria Math&quot;/&gt;&lt;wx:font wx:val=&quot;Cambria Math&quot;/&gt;&lt;w:i/&gt;&lt;w:color w:val=&quot;000000&quot;/&gt;&lt;/w:rPr&gt;&lt;m:t&gt;acc&lt;/m:t&gt;&lt;/m:r&gt;&lt;/m:sub&gt;&lt;/m:sSub&gt;&lt;m:r&gt;&lt;w:rPr&gt;&lt;w:rFonts w:ascii=&quot;Cambria Math&quot; w:h-ansi=&quot;Cambria Math&quot;/&gt;&lt;wx:font wx:val=&quot;Cambria Math&quot;/&gt;&lt;w:i/&gt;&lt;w:color w:val=&quot;000000&quot;/&gt;&lt;/w:rPr&gt;&lt;m:t&gt; ¬∑ (1 - &lt;/m:t&gt;&lt;/m:r&gt;&lt;m:sSub&gt;&lt;m:sSubPr&gt;&lt;m:ctrlPr&gt;&lt;w:rPr&gt;&lt;w:rFonts w:ascii=&quot;Cambria Math&quot; w:h-ansi=&quot;Cambria Math&quot;/&gt;&lt;wx:font wx:val=&quot;Cambria Math&quot;/&gt;&lt;w:i/&gt;&lt;w:color w:val=&quot;000000&quot;/&gt;&lt;/w:rPr&gt;&lt;/m:ctrlPr&gt;&lt;/m:sSubPr&gt;&lt;m:e&gt;&lt;m:r&gt;&lt;w:rPr&gt;&lt;w:rFonts w:ascii=&quot;Cambria Math&quot; w:h-ansi=&quot;Cambria Math&quot;/&gt;&lt;wx:font wx:val=&quot;Cambria Math&quot;/&gt;&lt;w:i/&gt;&lt;w:color w:val=&quot;000000&quot;/&gt;&lt;/w:rPr&gt;&lt;m:t&gt;Œº&lt;/m:t&gt;&lt;/m:r&gt;&lt;/m:e&gt;&lt;m:sub&gt;&lt;m:r&gt;&lt;w:rPr&gt;&lt;w:rFonts w:ascii=&quot;Cambria Math&quot; w:h-ansi=&quot;Cambria Math&quot;/&gt;&lt;wx:font wx:val=&quot;Cambria Math&quot;/&gt;&lt;w:i/&gt;&lt;w:color w:val=&quot;000000&quot;/&gt;&lt;/w:rPr&gt;&lt;m:t&gt;acc&lt;/m:t&gt;&lt;/m:r&gt;&lt;/m:sub&gt;&lt;/m:sSub&gt;&lt;m:r&gt;&lt;w:rPr&gt;&lt;w:rFonts w:ascii=&quot;Cambria Math&quot; w:h-ansi=&quot;Cambria Math&quot;/&gt;&lt;wx:font wx:val=&quot;Cambria Math&quot;/&gt;&lt;w:i/&gt;&lt;w:color w:val=&quot;000000&quot;/&gt;&lt;/w:rPr&gt;&lt;m:t&gt;)&lt;/m:t&gt;&lt;/m:r&gt;&lt;/m:num&gt;&lt;m:den&gt;&lt;m:r&gt;&lt;w:rPr&gt;&lt;w:rFonts w:ascii=&quot;Cambria Math&quot; w:h-ansi=&quot;Cambria Math&quot;/&gt;&lt;wx:font wx:val=&quot;Cambria Math&quot;/&gt;&lt;w:i/&gt;&lt;w:color w:val=&quot;000000&quot;/&gt;&lt;/w:rPr&gt;&lt;m:t&gt;N&lt;/m:t&gt;&lt;/m:r&gt;&lt;/m:den&gt;&lt;/m:f&gt;&lt;m:r&gt;&lt;w:rPr&gt;&lt;w:rFonts w:ascii=&quot;Cambria Math&quot; w:h-ansi=&quot;Cambria Math&quot;/&gt;&lt;wx:font wx:val=&quot;Cambria Math&quot;/&gt;&lt;w:i/&gt;&lt;w:color w:val=&quot;000000&quot;/&gt;&lt;/w:rPr&gt;&lt;m:t&gt; &lt;/m:t&gt;&lt;/m:r&gt;&lt;/m:e&gt;&lt;/m:rad&gt;&lt;/m:oMath&gt;&lt;/m:oMathPara&gt;&lt;/w:p&gt;&lt;w:sectPr wsp:rsidR=&quot;00000000&quot; wsp:rsidRPr=&quot;00901254&quot;&gt;&lt;w:pgSz w:w=&quot;12240&quot; w:h=&quot;15840&quot;/&gt;&lt;w:pgMar w:top=&quot;1440&quot; w:right=&quot;1440&quot; w:bottom=&quot;1440&quot; w:left=&quot;1440&quot; w:header=&quot;720&quot; w:footer=&quot;720&quot; w:gutter=&quot;0&quot;/&gt;&lt;w:cols w:space=&quot;720&quot;/&gt;&lt;/w:sectPr&gt;&lt;/wx:sect&gt;&lt;/w:body&gt;&lt;/w:wordDocument&gt;">
             <v:imagedata r:id="rId48" o:title="" chromakey="white"/>
           </v:shape>
         </w:pict>
@@ -21942,8 +22385,8 @@
         <w:rPr>
           <w:noProof/>
         </w:rPr>
-        <w:pict w14:anchorId="6F27BB99">
-          <v:shape id="_x0000_i1025" type="#_x0000_t75" alt="" style="width:147pt;height:60.8pt;mso-width-percent:0;mso-height-percent:0;mso-width-percent:0;mso-height-percent:0" equationxml="&lt;?xml version=&quot;1.0&quot; encoding=&quot;UTF-8&quot; standalone=&quot;yes&quot;?&gt;&#13;&#13;&#13;&#13;&#13;&#13;&#10;&lt;?mso-application progid=&quot;Word.Document&quot;?&gt;&#13;&#13;&#13;&#13;&#13;&#13;&#10;&lt;w:wordDocument xmlns:aml=&quot;http://schemas.microsoft.com/aml/2001/core&quot; xmlns:wpc=&quot;http://schemas.microsoft.com/office/word/2010/wordprocessingCanvas&quot; xmlns:cx=&quot;http://schemas.microsoft.com/office/drawing/2014/chartex&quot; xmlns:cx1=&quot;http://schemas.microsoft.com/office/drawing/2015/9/8/chartex&quot; xmlns:cx2=&quot;http://schemas.microsoft.com/office/drawing/2015/10/21/chartex&quot; xmlns:cx3=&quot;http://schemas.microsoft.com/office/drawing/2016/5/9/chartex&quot; xmlns:cx4=&quot;http://schemas.microsoft.com/office/drawing/2016/5/10/chartex&quot; xmlns:cx5=&quot;http://schemas.microsoft.com/office/drawing/2016/5/11/chartex&quot; xmlns:cx6=&quot;http://schemas.microsoft.com/office/drawing/2016/5/12/chartex&quot; xmlns:cx7=&quot;http://schemas.microsoft.com/office/drawing/2016/5/13/chartex&quot; xmlns:cx8=&quot;http://schemas.microsoft.com/office/drawing/2016/5/14/chartex&quot; xmlns:cr=&quot;http://schemas.microsoft.com/office/comments/2020/reactions&quot; xmlns:dt=&quot;uuid:C2F41010-65B3-11d1-A29F-00AA00C14882&quot; xmlns:mc=&quot;http://schemas.openxmlformats.org/markup-compatibility/2006&quot; xmlns:aink=&quot;http://schemas.microsoft.com/office/drawing/2016/ink&quot; xmlns:am3d=&quot;http://schemas.microsoft.com/office/drawing/2017/model3d&quot; xmlns:o=&quot;urn:schemas-microsoft-com:office:office&quot; xmlns:oel=&quot;http://schemas.microsoft.com/office/2019/extlst&quot; xmlns:m=&quot;http://schemas.openxmlformats.org/officeDocument/2006/math&quot; xmlns:v=&quot;urn:schemas-microsoft-com:vml&quot; xmlns:w10=&quot;urn:schemas-microsoft-com:office:word&quot; xmlns:w=&quot;http://schemas.microsoft.com/office/word/2003/wordml&quot; xmlns:wx=&quot;http://schemas.microsoft.com/office/word/2003/auxHint&quot; xmlns:wne=&quot;http://schemas.microsoft.com/office/word/2006/wordml&quot; xmlns:wsp=&quot;http://schemas.microsoft.com/office/word/2003/wordml/sp2&quot; xmlns:sl=&quot;http://schemas.microsoft.com/schemaLibrary/2003/core&quot; w:macrosPresent=&quot;no&quot; w:embeddedObjPresent=&quot;no&quot; w:ocxPresent=&quot;no&quot; xml:space=&quot;preserve&quot;&gt;&lt;w:ignoreSubtree w:val=&quot;http://schemas.microsoft.com/office/word/2003/wordml/sp2&quot;/&gt;&lt;o:DocumentProperties&gt;&lt;o:Version&gt;16&lt;/o:Version&gt;&lt;/o:DocumentProperties&gt;&lt;w:shapeDefaults&gt;&lt;o:shapedefaults v:ext=&quot;edit&quot; spidmax=&quot;1026&quot;/&gt;&lt;o:shapelayout v:ext=&quot;edit&quot;&gt;&lt;o:idmap v:ext=&quot;edit&quot; data=&quot;1&quot;/&gt;&lt;/o:shapelayout&gt;&lt;/w:shapeDefaults&gt;&lt;w:docPr&gt;&lt;w:view w:val=&quot;print&quot;/&gt;&lt;w:zoom w:percent=&quot;232&quot;/&gt;&lt;w:doNotEmbedSystemFonts/&gt;&lt;w:defaultTabStop w:val=&quot;708&quot;/&gt;&lt;w:hyphenationZone w:val=&quot;425&quot;/&gt;&lt;w:punctuationKerning/&gt;&lt;w:characterSpacingControl w:val=&quot;DontCompress&quot;/&gt;&lt;w:optimizeForBrowser/&gt;&lt;w:allowPNG/&gt;&lt;w:validateAgainstSchema/&gt;&lt;w:saveInvalidXML w:val=&quot;off&quot;/&gt;&lt;w:ignoreMixedContent w:val=&quot;off&quot;/&gt;&lt;w:alwaysShowPlaceholderText w:val=&quot;off&quot;/&gt;&lt;w:compat&gt;&lt;w:breakWrappedTables/&gt;&lt;w:snapToGridInCell/&gt;&lt;w:wrapTextWithPunct/&gt;&lt;w:useAsianBreakRules/&gt;&lt;w:dontGrowAutofit/&gt;&lt;/w:compat&gt;&lt;wsp:rsids&gt;&lt;wsp:rsidRoot wsp:val=&quot;00882373&quot;/&gt;&lt;wsp:rsid wsp:val=&quot;00001961&quot;/&gt;&lt;wsp:rsid wsp:val=&quot;0001694A&quot;/&gt;&lt;wsp:rsid wsp:val=&quot;00036453&quot;/&gt;&lt;wsp:rsid wsp:val=&quot;000376C1&quot;/&gt;&lt;wsp:rsid wsp:val=&quot;000377D9&quot;/&gt;&lt;wsp:rsid wsp:val=&quot;00074F20&quot;/&gt;&lt;wsp:rsid wsp:val=&quot;0010411B&quot;/&gt;&lt;wsp:rsid wsp:val=&quot;00166D1B&quot;/&gt;&lt;wsp:rsid wsp:val=&quot;00197CA5&quot;/&gt;&lt;wsp:rsid wsp:val=&quot;001A14C6&quot;/&gt;&lt;wsp:rsid wsp:val=&quot;001B280F&quot;/&gt;&lt;wsp:rsid wsp:val=&quot;001F1FB4&quot;/&gt;&lt;wsp:rsid wsp:val=&quot;00221DA6&quot;/&gt;&lt;wsp:rsid wsp:val=&quot;00256D6E&quot;/&gt;&lt;wsp:rsid wsp:val=&quot;0027320C&quot;/&gt;&lt;wsp:rsid wsp:val=&quot;00282FCB&quot;/&gt;&lt;wsp:rsid wsp:val=&quot;00290362&quot;/&gt;&lt;wsp:rsid wsp:val=&quot;002B554C&quot;/&gt;&lt;wsp:rsid wsp:val=&quot;002C4423&quot;/&gt;&lt;wsp:rsid wsp:val=&quot;00302356&quot;/&gt;&lt;wsp:rsid wsp:val=&quot;00316761&quot;/&gt;&lt;wsp:rsid wsp:val=&quot;0033095E&quot;/&gt;&lt;wsp:rsid wsp:val=&quot;0037554F&quot;/&gt;&lt;wsp:rsid wsp:val=&quot;00387186&quot;/&gt;&lt;wsp:rsid wsp:val=&quot;00397D95&quot;/&gt;&lt;wsp:rsid wsp:val=&quot;003B1342&quot;/&gt;&lt;wsp:rsid wsp:val=&quot;003D5BBC&quot;/&gt;&lt;wsp:rsid wsp:val=&quot;003D6AB8&quot;/&gt;&lt;wsp:rsid wsp:val=&quot;003D7D0B&quot;/&gt;&lt;wsp:rsid wsp:val=&quot;00442202&quot;/&gt;&lt;wsp:rsid wsp:val=&quot;004D340D&quot;/&gt;&lt;wsp:rsid wsp:val=&quot;00525C6A&quot;/&gt;&lt;wsp:rsid wsp:val=&quot;00572465&quot;/&gt;&lt;wsp:rsid wsp:val=&quot;00586EDA&quot;/&gt;&lt;wsp:rsid wsp:val=&quot;005B53AA&quot;/&gt;&lt;wsp:rsid wsp:val=&quot;005E01E7&quot;/&gt;&lt;wsp:rsid wsp:val=&quot;005E5EC6&quot;/&gt;&lt;wsp:rsid wsp:val=&quot;006677AA&quot;/&gt;&lt;wsp:rsid wsp:val=&quot;0068574D&quot;/&gt;&lt;wsp:rsid wsp:val=&quot;006D2580&quot;/&gt;&lt;wsp:rsid wsp:val=&quot;006D538D&quot;/&gt;&lt;wsp:rsid wsp:val=&quot;00724BBE&quot;/&gt;&lt;wsp:rsid wsp:val=&quot;00766A9F&quot;/&gt;&lt;wsp:rsid wsp:val=&quot;00775D88&quot;/&gt;&lt;wsp:rsid wsp:val=&quot;0080328A&quot;/&gt;&lt;wsp:rsid wsp:val=&quot;00813FAF&quot;/&gt;&lt;wsp:rsid wsp:val=&quot;008567F2&quot;/&gt;&lt;wsp:rsid wsp:val=&quot;00865DF9&quot;/&gt;&lt;wsp:rsid wsp:val=&quot;00876291&quot;/&gt;&lt;wsp:rsid wsp:val=&quot;00882373&quot;/&gt;&lt;wsp:rsid wsp:val=&quot;008C4A63&quot;/&gt;&lt;wsp:rsid wsp:val=&quot;008D1774&quot;/&gt;&lt;wsp:rsid wsp:val=&quot;0091730D&quot;/&gt;&lt;wsp:rsid wsp:val=&quot;009268F4&quot;/&gt;&lt;wsp:rsid wsp:val=&quot;00926A09&quot;/&gt;&lt;wsp:rsid wsp:val=&quot;009413B5&quot;/&gt;&lt;wsp:rsid wsp:val=&quot;009A5B2B&quot;/&gt;&lt;wsp:rsid wsp:val=&quot;009B308D&quot;/&gt;&lt;wsp:rsid wsp:val=&quot;009D067D&quot;/&gt;&lt;wsp:rsid wsp:val=&quot;009D79DF&quot;/&gt;&lt;wsp:rsid wsp:val=&quot;009E4AE7&quot;/&gt;&lt;wsp:rsid wsp:val=&quot;009F25C3&quot;/&gt;&lt;wsp:rsid wsp:val=&quot;009F73A1&quot;/&gt;&lt;wsp:rsid wsp:val=&quot;00A146F4&quot;/&gt;&lt;wsp:rsid wsp:val=&quot;00A15973&quot;/&gt;&lt;wsp:rsid wsp:val=&quot;00A55F7B&quot;/&gt;&lt;wsp:rsid wsp:val=&quot;00A81898&quot;/&gt;&lt;wsp:rsid wsp:val=&quot;00AA06EB&quot;/&gt;&lt;wsp:rsid wsp:val=&quot;00AB27EF&quot;/&gt;&lt;wsp:rsid wsp:val=&quot;00B1384B&quot;/&gt;&lt;wsp:rsid wsp:val=&quot;00B65DA8&quot;/&gt;&lt;wsp:rsid wsp:val=&quot;00B80CF8&quot;/&gt;&lt;wsp:rsid wsp:val=&quot;00BB5FD0&quot;/&gt;&lt;wsp:rsid wsp:val=&quot;00BD0F48&quot;/&gt;&lt;wsp:rsid wsp:val=&quot;00BD5BC7&quot;/&gt;&lt;wsp:rsid wsp:val=&quot;00BE1D24&quot;/&gt;&lt;wsp:rsid wsp:val=&quot;00C0458A&quot;/&gt;&lt;wsp:rsid wsp:val=&quot;00C2494F&quot;/&gt;&lt;wsp:rsid wsp:val=&quot;00C454DC&quot;/&gt;&lt;wsp:rsid wsp:val=&quot;00D0718D&quot;/&gt;&lt;wsp:rsid wsp:val=&quot;00D1554B&quot;/&gt;&lt;wsp:rsid wsp:val=&quot;00D2157D&quot;/&gt;&lt;wsp:rsid wsp:val=&quot;00D66C87&quot;/&gt;&lt;wsp:rsid wsp:val=&quot;00D84372&quot;/&gt;&lt;wsp:rsid wsp:val=&quot;00DA64C9&quot;/&gt;&lt;wsp:rsid wsp:val=&quot;00E36A08&quot;/&gt;&lt;wsp:rsid wsp:val=&quot;00E523FA&quot;/&gt;&lt;wsp:rsid wsp:val=&quot;00E554F8&quot;/&gt;&lt;wsp:rsid wsp:val=&quot;00E64A40&quot;/&gt;&lt;wsp:rsid wsp:val=&quot;00ED45F2&quot;/&gt;&lt;wsp:rsid wsp:val=&quot;00EF312C&quot;/&gt;&lt;wsp:rsid wsp:val=&quot;00F24BAE&quot;/&gt;&lt;wsp:rsid wsp:val=&quot;00F442C3&quot;/&gt;&lt;wsp:rsid wsp:val=&quot;00F5414F&quot;/&gt;&lt;wsp:rsid wsp:val=&quot;00F71C06&quot;/&gt;&lt;wsp:rsid wsp:val=&quot;00F72771&quot;/&gt;&lt;wsp:rsid wsp:val=&quot;00FA4559&quot;/&gt;&lt;wsp:rsid wsp:val=&quot;00FB3F63&quot;/&gt;&lt;wsp:rsid wsp:val=&quot;00FD0061&quot;/&gt;&lt;wsp:rsid wsp:val=&quot;00FF1675&quot;/&gt;&lt;/wsp:rsids&gt;&lt;/w:docPr&gt;&lt;w:body&gt;&lt;wx:sect&gt;&lt;w:p wsp:rsidR=&quot;00C454DC&quot; wsp:rsidRPr=&quot;00C454DC&quot; wsp:rsidRDefault=&quot;00C454DC&quot; wsp:rsidP=&quot;00C454DC&quot;&gt;&lt;m:oMathPara&gt;&lt;m:oMath&gt;&lt;m:sSub&gt;&lt;m:sSubPr&gt;&lt;m:ctrlPr&gt;&lt;w:rPr&gt;&lt;w:rFonts w:ascii=&quot;Cambria Math&quot; w:h-ansi=&quot;Cambria Math&quot;/&gt;&lt;wx:font wx:val=&quot;Cambria Math&quot;/&gt;&lt;w:i/&gt;&lt;w:color w:val=&quot;000000&quot;/&gt;&lt;/w:rPr&gt;&lt;/m:ctrlPr&gt;&lt;/m:sSubPr&gt;&lt;m:e&gt;&lt;m:r&gt;&lt;w:rPr&gt;&lt;w:rFonts w:ascii=&quot;Cambria Math&quot; w:h-ansi=&quot;Cambria Math&quot;/&gt;&lt;wx:font wx:val=&quot;Cambria Math&quot;/&gt;&lt;w:i/&gt;&lt;w:color w:val=&quot;000000&quot;/&gt;&lt;/w:rPr&gt;&lt;m:t&gt;Z&lt;/m:t&gt;&lt;/m:r&gt;&lt;/m:e&gt;&lt;m:sub&gt;&lt;m:r&gt;&lt;w:rPr&gt;&lt;w:rFonts w:ascii=&quot;Cambria Math&quot; w:h-ansi=&quot;Cambria Math&quot;/&gt;&lt;wx:font wx:val=&quot;Cambria Math&quot;/&gt;&lt;w:i/&gt;&lt;w:color w:val=&quot;000000&quot;/&gt;&lt;/w:rPr&gt;&lt;m:t&gt;acc&lt;/m:t&gt;&lt;/m:r&gt;&lt;/m:sub&gt;&lt;/m:sSub&gt;&lt;m:r&gt;&lt;w:rPr&gt;&lt;w:rFonts w:ascii=&quot;Cambria Math&quot; w:h-ansi=&quot;Cambria Math&quot;/&gt;&lt;wx:font wx:val=&quot;Cambria Math&quot;/&gt;&lt;w:i/&gt;&lt;w:color w:val=&quot;000000&quot;/&gt;&lt;/w:rPr&gt;&lt;m:t&gt; = &lt;/m:t&gt;&lt;/m:r&gt;&lt;m:f&gt;&lt;m:fPr&gt;&lt;m:ctrlPr&gt;&lt;w:rPr&gt;&lt;w:rFonts w:ascii=&quot;Cambria Math&quot; w:h-ansi=&quot;Cambria Math&quot;/&gt;&lt;wx:font wx:val=&quot;Cambria Math&quot;/&gt;&lt;w:i/&gt;&lt;w:color w:val=&quot;000000&quot;/&gt;&lt;/w:rPr&gt;&lt;/m:ctrlPr&gt;&lt;/m:fPr&gt;&lt;m:num&gt;&lt;m:r&gt;&lt;w:rPr&gt;&lt;w:rFonts w:ascii=&quot;Cambria Math&quot; w:h-ansi=&quot;Cambria Math&quot;/&gt;&lt;wx:font wx:val=&quot;Cambria Math&quot;/&gt;&lt;w:i/&gt;&lt;w:color w:val=&quot;000000&quot;/&gt;&lt;/w:rPr&gt;&lt;m:t&gt;(√Ç - &lt;/m:t&gt;&lt;/m:r&gt;&lt;m:sSub&gt;&lt;m:sSubPr&gt;&lt;m:ctrlPr&gt;&lt;w:rPr&gt;&lt;w:rFonts w:ascii=&quot;Cambria Math&quot; w:h-ansi=&quot;Cambria Math&quot;/&gt;&lt;wx:font wx:val=&quot;Cambria Math&quot;/&gt;&lt;w:i/&gt;&lt;w:color w:val=&quot;000000&quot;/&gt;&lt;/w:rPr&gt;&lt;/m:ctrlPr&gt;&lt;/m:sSubPr&gt;&lt;m:e&gt;&lt;m:r&gt;&lt;w:rPr&gt;&lt;w:rFonts w:ascii=&quot;Cambria Math&quot; w:h-ansi=&quot;Cambria Math&quot;/&gt;&lt;wx:font wx:val=&quot;Cambria Math&quot;/&gt;&lt;w:i/&gt;&lt;w:color w:val=&quot;000000&quot;/&gt;&lt;/w:rPr&gt;&lt;m:t&gt;Œº&lt;/m:t&gt;&lt;/m:r&gt;&lt;/m:e&gt;&lt;m:sub&gt;&lt;m:r&gt;&lt;w:rPr&gt;&lt;w:rFonts w:ascii=&quot;Cambria Math&quot; w:h-ansi=&quot;Cambria Math&quot;/&gt;&lt;wx:font wx:val=&quot;Cambria Math&quot;/&gt;&lt;w:i/&gt;&lt;w:color w:val=&quot;000000&quot;/&gt;&lt;/w:rPr&gt;&lt;m:t&gt;acc&lt;/m:t&gt;&lt;/m:r&gt;&lt;/m:sub&gt;&lt;/m:sSub&gt;&lt;m:r&gt;&lt;w:rPr&gt;&lt;w:rFonts w:ascii=&quot;Cambria Math&quot; w:h-ansi=&quot;Cambria Math&quot;/&gt;&lt;wx:font wx:val=&quot;Cambria Math&quot;/&gt;&lt;w:i/&gt;&lt;w:color w:val=&quot;000000&quot;/&gt;&lt;/w:rPr&gt;&lt;m:t&gt;) &lt;/m:t&gt;&lt;/m:r&gt;&lt;/m:num&gt;&lt;m:den&gt;&lt;m:rad&gt;&lt;m:radPr&gt;&lt;m:degHide m:val=&quot;1&quot;/&gt;&lt;m:ctrlPr&gt;&lt;w:rPr&gt;&lt;w:rFonts w:ascii=&quot;Cambria Math&quot; w:h-ansi=&quot;Cambria Math&quot;/&gt;&lt;wx:font wx:val=&quot;Cambria Math&quot;/&gt;&lt;w:i/&gt;&lt;w:color w:val=&quot;000000&quot;/&gt;&lt;/w:rPr&gt;&lt;/m:ctrlPr&gt;&lt;/m:radPr&gt;&lt;m:deg/&gt;&lt;m:e&gt;&lt;m:f&gt;&lt;m:fPr&gt;&lt;m:ctrlPr&gt;&lt;w:rPr&gt;&lt;w:rFonts w:ascii=&quot;Cambria Math&quot; w:h-ansi=&quot;Cambria Math&quot;/&gt;&lt;wx:font wx:val=&quot;Cambria Math&quot;/&gt;&lt;w:i/&gt;&lt;w:color w:val=&quot;000000&quot;/&gt;&lt;/w:rPr&gt;&lt;/m:ctrlPr&gt;&lt;/m:fPr&gt;&lt;m:num&gt;&lt;m:sSub&gt;&lt;m:sSubPr&gt;&lt;m:ctrlPr&gt;&lt;w:rPr&gt;&lt;w:rFonts w:ascii=&quot;Cambria Math&quot; w:h-ansi=&quot;Cambria Math&quot;/&gt;&lt;wx:font wx:val=&quot;Cambria Math&quot;/&gt;&lt;w:i/&gt;&lt;w:color w:val=&quot;000000&quot;/&gt;&lt;/w:rPr&gt;&lt;/m:ctrlPr&gt;&lt;/m:sSubPr&gt;&lt;m:e&gt;&lt;m:r&gt;&lt;w:rPr&gt;&lt;w:rFonts w:ascii=&quot;Cambria Math&quot; w:h-ansi=&quot;Cambria Math&quot;/&gt;&lt;wx:font wx:val=&quot;Cambria Math&quot;/&gt;&lt;w:i/&gt;&lt;w:color w:val=&quot;000000&quot;/&gt;&lt;/w:rPr&gt;&lt;m:t&gt;Œº&lt;/m:t&gt;&lt;/m:r&gt;&lt;/m:e&gt;&lt;m:sub&gt;&lt;m:r&gt;&lt;w:rPr&gt;&lt;w:rFonts w:ascii=&quot;Cambria Math&quot; w:h-ansi=&quot;Cambria Math&quot;/&gt;&lt;wx:font wx:val=&quot;Cambria Math&quot;/&gt;&lt;w:i/&gt;&lt;w:color w:val=&quot;000000&quot;/&gt;&lt;/w:rPr&gt;&lt;m:t&gt;acc&lt;/m:t&gt;&lt;/m:r&gt;&lt;/m:sub&gt;&lt;/m:sSub&gt;&lt;m:r&gt;&lt;w:rPr&gt;&lt;w:rFonts w:ascii=&quot;Cambria Math&quot; w:h-ansi=&quot;Cambria Math&quot;/&gt;&lt;wx:font wx:val=&quot;Cambria Math&quot;/&gt;&lt;w:i/&gt;&lt;w:color w:val=&quot;000000&quot;/&gt;&lt;/w:rPr&gt;&lt;m:t&gt; ¬∑ (1 - &lt;/m:t&gt;&lt;/m:r&gt;&lt;m:sSub&gt;&lt;m:sSubPr&gt;&lt;m:ctrlPr&gt;&lt;w:rPr&gt;&lt;w:rFonts w:ascii=&quot;Cambria Math&quot; w:h-ansi=&quot;Cambria Math&quot;/&gt;&lt;wx:font wx:val=&quot;Cambria Math&quot;/&gt;&lt;w:i/&gt;&lt;w:color w:val=&quot;000000&quot;/&gt;&lt;/w:rPr&gt;&lt;/m:ctrlPr&gt;&lt;/m:sSubPr&gt;&lt;m:e&gt;&lt;m:r&gt;&lt;w:rPr&gt;&lt;w:rFonts w:ascii=&quot;Cambria Math&quot; w:h-ansi=&quot;Cambria Math&quot;/&gt;&lt;wx:font wx:val=&quot;Cambria Math&quot;/&gt;&lt;w:i/&gt;&lt;w:color w:val=&quot;000000&quot;/&gt;&lt;/w:rPr&gt;&lt;m:t&gt;Œº&lt;/m:t&gt;&lt;/m:r&gt;&lt;/m:e&gt;&lt;m:sub&gt;&lt;m:r&gt;&lt;w:rPr&gt;&lt;w:rFonts w:ascii=&quot;Cambria Math&quot; w:h-ansi=&quot;Cambria Math&quot;/&gt;&lt;wx:font wx:val=&quot;Cambria Math&quot;/&gt;&lt;w:i/&gt;&lt;w:color w:val=&quot;000000&quot;/&gt;&lt;/w:rPr&gt;&lt;m:t&gt;acc&lt;/m:t&gt;&lt;/m:r&gt;&lt;/m:sub&gt;&lt;/m:sSub&gt;&lt;m:r&gt;&lt;w:rPr&gt;&lt;w:rFonts w:ascii=&quot;Cambria Math&quot; w:h-ansi=&quot;Cambria Math&quot;/&gt;&lt;wx:font wx:val=&quot;Cambria Math&quot;/&gt;&lt;w:i/&gt;&lt;w:color w:val=&quot;000000&quot;/&gt;&lt;/w:rPr&gt;&lt;m:t&gt;)&lt;/m:t&gt;&lt;/m:r&gt;&lt;/m:num&gt;&lt;m:den&gt;&lt;m:r&gt;&lt;w:rPr&gt;&lt;w:rFonts w:ascii=&quot;Cambria Math&quot; w:h-ansi=&quot;Cambria Math&quot;/&gt;&lt;wx:font wx:val=&quot;Cambria Math&quot;/&gt;&lt;w:i/&gt;&lt;w:color w:val=&quot;000000&quot;/&gt;&lt;/w:rPr&gt;&lt;m:t&gt;N&lt;/m:t&gt;&lt;/m:r&gt;&lt;/m:den&gt;&lt;/m:f&gt;&lt;m:r&gt;&lt;w:rPr&gt;&lt;w:rFonts w:ascii=&quot;Cambria Math&quot; w:h-ansi=&quot;Cambria Math&quot;/&gt;&lt;wx:font wx:val=&quot;Cambria Math&quot;/&gt;&lt;w:i/&gt;&lt;w:color w:val=&quot;000000&quot;/&gt;&lt;/w:rPr&gt;&lt;m:t&gt; &lt;/m:t&gt;&lt;/m:r&gt;&lt;/m:e&gt;&lt;/m:rad&gt;&lt;/m:den&gt;&lt;/m:f&gt;&lt;/m:oMath&gt;&lt;/m:oMathPara&gt;&lt;/w:p&gt;&lt;w:sectPr wsp:rsidR=&quot;00000000&quot; wsp:rsidRPr=&quot;00C454DC&quot;&gt;&lt;w:pgSz w:w=&quot;12240&quot; w:h=&quot;15840&quot;/&gt;&lt;w:pgMar w:top=&quot;1440&quot; w:right=&quot;1440&quot; w:bottom=&quot;1440&quot; w:left=&quot;1440&quot; w:header=&quot;720&quot; w:footer=&quot;720&quot; w:gutter=&quot;0&quot;/&gt;&lt;w:cols w:space=&quot;720&quot;/&gt;&lt;/w:sectPr&gt;&lt;/wx:sect&gt;&lt;/w:body&gt;&lt;/w:wordDocument&gt;">
+        <w:pict w14:anchorId="7D7C2CE9">
+          <v:shape id="_x0000_i1025" type="#_x0000_t75" alt="" style="width:146.85pt;height:61.1pt;mso-width-percent:0;mso-height-percent:0;mso-width-percent:0;mso-height-percent:0" equationxml="&lt;?xml version=&quot;1.0&quot; encoding=&quot;UTF-8&quot; standalone=&quot;yes&quot;?&gt;&#13;&#13;&#13;&#13;&#13;&#13;&#13;&#10;&lt;?mso-application progid=&quot;Word.Document&quot;?&gt;&#13;&#13;&#13;&#13;&#13;&#13;&#13;&#10;&lt;w:wordDocument xmlns:aml=&quot;http://schemas.microsoft.com/aml/2001/core&quot; xmlns:wpc=&quot;http://schemas.microsoft.com/office/word/2010/wordprocessingCanvas&quot; xmlns:cx=&quot;http://schemas.microsoft.com/office/drawing/2014/chartex&quot; xmlns:cx1=&quot;http://schemas.microsoft.com/office/drawing/2015/9/8/chartex&quot; xmlns:cx2=&quot;http://schemas.microsoft.com/office/drawing/2015/10/21/chartex&quot; xmlns:cx3=&quot;http://schemas.microsoft.com/office/drawing/2016/5/9/chartex&quot; xmlns:cx4=&quot;http://schemas.microsoft.com/office/drawing/2016/5/10/chartex&quot; xmlns:cx5=&quot;http://schemas.microsoft.com/office/drawing/2016/5/11/chartex&quot; xmlns:cx6=&quot;http://schemas.microsoft.com/office/drawing/2016/5/12/chartex&quot; xmlns:cx7=&quot;http://schemas.microsoft.com/office/drawing/2016/5/13/chartex&quot; xmlns:cx8=&quot;http://schemas.microsoft.com/office/drawing/2016/5/14/chartex&quot; xmlns:cr=&quot;http://schemas.microsoft.com/office/comments/2020/reactions&quot; xmlns:dt=&quot;uuid:C2F41010-65B3-11d1-A29F-00AA00C14882&quot; xmlns:mc=&quot;http://schemas.openxmlformats.org/markup-compatibility/2006&quot; xmlns:aink=&quot;http://schemas.microsoft.com/office/drawing/2016/ink&quot; xmlns:am3d=&quot;http://schemas.microsoft.com/office/drawing/2017/model3d&quot; xmlns:o=&quot;urn:schemas-microsoft-com:office:office&quot; xmlns:oel=&quot;http://schemas.microsoft.com/office/2019/extlst&quot; xmlns:m=&quot;http://schemas.openxmlformats.org/officeDocument/2006/math&quot; xmlns:v=&quot;urn:schemas-microsoft-com:vml&quot; xmlns:w10=&quot;urn:schemas-microsoft-com:office:word&quot; xmlns:w=&quot;http://schemas.microsoft.com/office/word/2003/wordml&quot; xmlns:wx=&quot;http://schemas.microsoft.com/office/word/2003/auxHint&quot; xmlns:wne=&quot;http://schemas.microsoft.com/office/word/2006/wordml&quot; xmlns:wsp=&quot;http://schemas.microsoft.com/office/word/2003/wordml/sp2&quot; xmlns:sl=&quot;http://schemas.microsoft.com/schemaLibrary/2003/core&quot; w:macrosPresent=&quot;no&quot; w:embeddedObjPresent=&quot;no&quot; w:ocxPresent=&quot;no&quot; xml:space=&quot;preserve&quot;&gt;&lt;w:ignoreSubtree w:val=&quot;http://schemas.microsoft.com/office/word/2003/wordml/sp2&quot;/&gt;&lt;o:DocumentProperties&gt;&lt;o:Version&gt;16&lt;/o:Version&gt;&lt;/o:DocumentProperties&gt;&lt;w:shapeDefaults&gt;&lt;o:shapedefaults v:ext=&quot;edit&quot; spidmax=&quot;1026&quot;/&gt;&lt;o:shapelayout v:ext=&quot;edit&quot;&gt;&lt;o:idmap v:ext=&quot;edit&quot; data=&quot;1&quot;/&gt;&lt;/o:shapelayout&gt;&lt;/w:shapeDefaults&gt;&lt;w:docPr&gt;&lt;w:view w:val=&quot;print&quot;/&gt;&lt;w:zoom w:percent=&quot;232&quot;/&gt;&lt;w:doNotEmbedSystemFonts/&gt;&lt;w:defaultTabStop w:val=&quot;708&quot;/&gt;&lt;w:hyphenationZone w:val=&quot;425&quot;/&gt;&lt;w:punctuationKerning/&gt;&lt;w:characterSpacingControl w:val=&quot;DontCompress&quot;/&gt;&lt;w:optimizeForBrowser/&gt;&lt;w:allowPNG/&gt;&lt;w:validateAgainstSchema/&gt;&lt;w:saveInvalidXML w:val=&quot;off&quot;/&gt;&lt;w:ignoreMixedContent w:val=&quot;off&quot;/&gt;&lt;w:alwaysShowPlaceholderText w:val=&quot;off&quot;/&gt;&lt;w:compat&gt;&lt;w:breakWrappedTables/&gt;&lt;w:snapToGridInCell/&gt;&lt;w:wrapTextWithPunct/&gt;&lt;w:useAsianBreakRules/&gt;&lt;w:dontGrowAutofit/&gt;&lt;/w:compat&gt;&lt;wsp:rsids&gt;&lt;wsp:rsidRoot wsp:val=&quot;00882373&quot;/&gt;&lt;wsp:rsid wsp:val=&quot;00001961&quot;/&gt;&lt;wsp:rsid wsp:val=&quot;0001694A&quot;/&gt;&lt;wsp:rsid wsp:val=&quot;00036453&quot;/&gt;&lt;wsp:rsid wsp:val=&quot;000376C1&quot;/&gt;&lt;wsp:rsid wsp:val=&quot;000377D9&quot;/&gt;&lt;wsp:rsid wsp:val=&quot;00074F20&quot;/&gt;&lt;wsp:rsid wsp:val=&quot;0010411B&quot;/&gt;&lt;wsp:rsid wsp:val=&quot;00166D1B&quot;/&gt;&lt;wsp:rsid wsp:val=&quot;00197CA5&quot;/&gt;&lt;wsp:rsid wsp:val=&quot;001A14C6&quot;/&gt;&lt;wsp:rsid wsp:val=&quot;001B280F&quot;/&gt;&lt;wsp:rsid wsp:val=&quot;001F1FB4&quot;/&gt;&lt;wsp:rsid wsp:val=&quot;00221DA6&quot;/&gt;&lt;wsp:rsid wsp:val=&quot;00256D6E&quot;/&gt;&lt;wsp:rsid wsp:val=&quot;0027320C&quot;/&gt;&lt;wsp:rsid wsp:val=&quot;00282FCB&quot;/&gt;&lt;wsp:rsid wsp:val=&quot;00290362&quot;/&gt;&lt;wsp:rsid wsp:val=&quot;002B554C&quot;/&gt;&lt;wsp:rsid wsp:val=&quot;002C4423&quot;/&gt;&lt;wsp:rsid wsp:val=&quot;00302356&quot;/&gt;&lt;wsp:rsid wsp:val=&quot;00316761&quot;/&gt;&lt;wsp:rsid wsp:val=&quot;0033095E&quot;/&gt;&lt;wsp:rsid wsp:val=&quot;0037554F&quot;/&gt;&lt;wsp:rsid wsp:val=&quot;00387186&quot;/&gt;&lt;wsp:rsid wsp:val=&quot;00397D95&quot;/&gt;&lt;wsp:rsid wsp:val=&quot;003B1342&quot;/&gt;&lt;wsp:rsid wsp:val=&quot;003D5BBC&quot;/&gt;&lt;wsp:rsid wsp:val=&quot;003D6AB8&quot;/&gt;&lt;wsp:rsid wsp:val=&quot;003D7D0B&quot;/&gt;&lt;wsp:rsid wsp:val=&quot;00442202&quot;/&gt;&lt;wsp:rsid wsp:val=&quot;004D340D&quot;/&gt;&lt;wsp:rsid wsp:val=&quot;00525C6A&quot;/&gt;&lt;wsp:rsid wsp:val=&quot;00572465&quot;/&gt;&lt;wsp:rsid wsp:val=&quot;00586EDA&quot;/&gt;&lt;wsp:rsid wsp:val=&quot;005B53AA&quot;/&gt;&lt;wsp:rsid wsp:val=&quot;005E01E7&quot;/&gt;&lt;wsp:rsid wsp:val=&quot;005E5EC6&quot;/&gt;&lt;wsp:rsid wsp:val=&quot;006677AA&quot;/&gt;&lt;wsp:rsid wsp:val=&quot;0068574D&quot;/&gt;&lt;wsp:rsid wsp:val=&quot;006D2580&quot;/&gt;&lt;wsp:rsid wsp:val=&quot;006D538D&quot;/&gt;&lt;wsp:rsid wsp:val=&quot;00724BBE&quot;/&gt;&lt;wsp:rsid wsp:val=&quot;00766A9F&quot;/&gt;&lt;wsp:rsid wsp:val=&quot;00775D88&quot;/&gt;&lt;wsp:rsid wsp:val=&quot;0080328A&quot;/&gt;&lt;wsp:rsid wsp:val=&quot;00813FAF&quot;/&gt;&lt;wsp:rsid wsp:val=&quot;008567F2&quot;/&gt;&lt;wsp:rsid wsp:val=&quot;00865DF9&quot;/&gt;&lt;wsp:rsid wsp:val=&quot;00876291&quot;/&gt;&lt;wsp:rsid wsp:val=&quot;00882373&quot;/&gt;&lt;wsp:rsid wsp:val=&quot;008C4A63&quot;/&gt;&lt;wsp:rsid wsp:val=&quot;008D1774&quot;/&gt;&lt;wsp:rsid wsp:val=&quot;0091730D&quot;/&gt;&lt;wsp:rsid wsp:val=&quot;009268F4&quot;/&gt;&lt;wsp:rsid wsp:val=&quot;00926A09&quot;/&gt;&lt;wsp:rsid wsp:val=&quot;009413B5&quot;/&gt;&lt;wsp:rsid wsp:val=&quot;009A5B2B&quot;/&gt;&lt;wsp:rsid wsp:val=&quot;009B308D&quot;/&gt;&lt;wsp:rsid wsp:val=&quot;009D067D&quot;/&gt;&lt;wsp:rsid wsp:val=&quot;009D79DF&quot;/&gt;&lt;wsp:rsid wsp:val=&quot;009E4AE7&quot;/&gt;&lt;wsp:rsid wsp:val=&quot;009F25C3&quot;/&gt;&lt;wsp:rsid wsp:val=&quot;009F73A1&quot;/&gt;&lt;wsp:rsid wsp:val=&quot;00A146F4&quot;/&gt;&lt;wsp:rsid wsp:val=&quot;00A15973&quot;/&gt;&lt;wsp:rsid wsp:val=&quot;00A55F7B&quot;/&gt;&lt;wsp:rsid wsp:val=&quot;00A81898&quot;/&gt;&lt;wsp:rsid wsp:val=&quot;00AA06EB&quot;/&gt;&lt;wsp:rsid wsp:val=&quot;00AB27EF&quot;/&gt;&lt;wsp:rsid wsp:val=&quot;00B1384B&quot;/&gt;&lt;wsp:rsid wsp:val=&quot;00B65DA8&quot;/&gt;&lt;wsp:rsid wsp:val=&quot;00B80CF8&quot;/&gt;&lt;wsp:rsid wsp:val=&quot;00BB5FD0&quot;/&gt;&lt;wsp:rsid wsp:val=&quot;00BD0F48&quot;/&gt;&lt;wsp:rsid wsp:val=&quot;00BD5BC7&quot;/&gt;&lt;wsp:rsid wsp:val=&quot;00BE1D24&quot;/&gt;&lt;wsp:rsid wsp:val=&quot;00C0458A&quot;/&gt;&lt;wsp:rsid wsp:val=&quot;00C2494F&quot;/&gt;&lt;wsp:rsid wsp:val=&quot;00C454DC&quot;/&gt;&lt;wsp:rsid wsp:val=&quot;00D0718D&quot;/&gt;&lt;wsp:rsid wsp:val=&quot;00D1554B&quot;/&gt;&lt;wsp:rsid wsp:val=&quot;00D2157D&quot;/&gt;&lt;wsp:rsid wsp:val=&quot;00D66C87&quot;/&gt;&lt;wsp:rsid wsp:val=&quot;00D84372&quot;/&gt;&lt;wsp:rsid wsp:val=&quot;00DA64C9&quot;/&gt;&lt;wsp:rsid wsp:val=&quot;00E36A08&quot;/&gt;&lt;wsp:rsid wsp:val=&quot;00E523FA&quot;/&gt;&lt;wsp:rsid wsp:val=&quot;00E554F8&quot;/&gt;&lt;wsp:rsid wsp:val=&quot;00E64A40&quot;/&gt;&lt;wsp:rsid wsp:val=&quot;00ED45F2&quot;/&gt;&lt;wsp:rsid wsp:val=&quot;00EF312C&quot;/&gt;&lt;wsp:rsid wsp:val=&quot;00F24BAE&quot;/&gt;&lt;wsp:rsid wsp:val=&quot;00F442C3&quot;/&gt;&lt;wsp:rsid wsp:val=&quot;00F5414F&quot;/&gt;&lt;wsp:rsid wsp:val=&quot;00F71C06&quot;/&gt;&lt;wsp:rsid wsp:val=&quot;00F72771&quot;/&gt;&lt;wsp:rsid wsp:val=&quot;00FA4559&quot;/&gt;&lt;wsp:rsid wsp:val=&quot;00FB3F63&quot;/&gt;&lt;wsp:rsid wsp:val=&quot;00FD0061&quot;/&gt;&lt;wsp:rsid wsp:val=&quot;00FF1675&quot;/&gt;&lt;/wsp:rsids&gt;&lt;/w:docPr&gt;&lt;w:body&gt;&lt;wx:sect&gt;&lt;w:p wsp:rsidR=&quot;00C454DC&quot; wsp:rsidRPr=&quot;00C454DC&quot; wsp:rsidRDefault=&quot;00C454DC&quot; wsp:rsidP=&quot;00C454DC&quot;&gt;&lt;m:oMathPara&gt;&lt;m:oMath&gt;&lt;m:sSub&gt;&lt;m:sSubPr&gt;&lt;m:ctrlPr&gt;&lt;w:rPr&gt;&lt;w:rFonts w:ascii=&quot;Cambria Math&quot; w:h-ansi=&quot;Cambria Math&quot;/&gt;&lt;wx:font wx:val=&quot;Cambria Math&quot;/&gt;&lt;w:i/&gt;&lt;w:color w:val=&quot;000000&quot;/&gt;&lt;/w:rPr&gt;&lt;/m:ctrlPr&gt;&lt;/m:sSubPr&gt;&lt;m:e&gt;&lt;m:r&gt;&lt;w:rPr&gt;&lt;w:rFonts w:ascii=&quot;Cambria Math&quot; w:h-ansi=&quot;Cambria Math&quot;/&gt;&lt;wx:font wx:val=&quot;Cambria Math&quot;/&gt;&lt;w:i/&gt;&lt;w:color w:val=&quot;000000&quot;/&gt;&lt;/w:rPr&gt;&lt;m:t&gt;Z&lt;/m:t&gt;&lt;/m:r&gt;&lt;/m:e&gt;&lt;m:sub&gt;&lt;m:r&gt;&lt;w:rPr&gt;&lt;w:rFonts w:ascii=&quot;Cambria Math&quot; w:h-ansi=&quot;Cambria Math&quot;/&gt;&lt;wx:font wx:val=&quot;Cambria Math&quot;/&gt;&lt;w:i/&gt;&lt;w:color w:val=&quot;000000&quot;/&gt;&lt;/w:rPr&gt;&lt;m:t&gt;acc&lt;/m:t&gt;&lt;/m:r&gt;&lt;/m:sub&gt;&lt;/m:sSub&gt;&lt;m:r&gt;&lt;w:rPr&gt;&lt;w:rFonts w:ascii=&quot;Cambria Math&quot; w:h-ansi=&quot;Cambria Math&quot;/&gt;&lt;wx:font wx:val=&quot;Cambria Math&quot;/&gt;&lt;w:i/&gt;&lt;w:color w:val=&quot;000000&quot;/&gt;&lt;/w:rPr&gt;&lt;m:t&gt; = &lt;/m:t&gt;&lt;/m:r&gt;&lt;m:f&gt;&lt;m:fPr&gt;&lt;m:ctrlPr&gt;&lt;w:rPr&gt;&lt;w:rFonts w:ascii=&quot;Cambria Math&quot; w:h-ansi=&quot;Cambria Math&quot;/&gt;&lt;wx:font wx:val=&quot;Cambria Math&quot;/&gt;&lt;w:i/&gt;&lt;w:color w:val=&quot;000000&quot;/&gt;&lt;/w:rPr&gt;&lt;/m:ctrlPr&gt;&lt;/m:fPr&gt;&lt;m:num&gt;&lt;m:r&gt;&lt;w:rPr&gt;&lt;w:rFonts w:ascii=&quot;Cambria Math&quot; w:h-ansi=&quot;Cambria Math&quot;/&gt;&lt;wx:font wx:val=&quot;Cambria Math&quot;/&gt;&lt;w:i/&gt;&lt;w:color w:val=&quot;000000&quot;/&gt;&lt;/w:rPr&gt;&lt;m:t&gt;(√Ç - &lt;/m:t&gt;&lt;/m:r&gt;&lt;m:sSub&gt;&lt;m:sSubPr&gt;&lt;m:ctrlPr&gt;&lt;w:rPr&gt;&lt;w:rFonts w:ascii=&quot;Cambria Math&quot; w:h-ansi=&quot;Cambria Math&quot;/&gt;&lt;wx:font wx:val=&quot;Cambria Math&quot;/&gt;&lt;w:i/&gt;&lt;w:color w:val=&quot;000000&quot;/&gt;&lt;/w:rPr&gt;&lt;/m:ctrlPr&gt;&lt;/m:sSubPr&gt;&lt;m:e&gt;&lt;m:r&gt;&lt;w:rPr&gt;&lt;w:rFonts w:ascii=&quot;Cambria Math&quot; w:h-ansi=&quot;Cambria Math&quot;/&gt;&lt;wx:font wx:val=&quot;Cambria Math&quot;/&gt;&lt;w:i/&gt;&lt;w:color w:val=&quot;000000&quot;/&gt;&lt;/w:rPr&gt;&lt;m:t&gt;Œº&lt;/m:t&gt;&lt;/m:r&gt;&lt;/m:e&gt;&lt;m:sub&gt;&lt;m:r&gt;&lt;w:rPr&gt;&lt;w:rFonts w:ascii=&quot;Cambria Math&quot; w:h-ansi=&quot;Cambria Math&quot;/&gt;&lt;wx:font wx:val=&quot;Cambria Math&quot;/&gt;&lt;w:i/&gt;&lt;w:color w:val=&quot;000000&quot;/&gt;&lt;/w:rPr&gt;&lt;m:t&gt;acc&lt;/m:t&gt;&lt;/m:r&gt;&lt;/m:sub&gt;&lt;/m:sSub&gt;&lt;m:r&gt;&lt;w:rPr&gt;&lt;w:rFonts w:ascii=&quot;Cambria Math&quot; w:h-ansi=&quot;Cambria Math&quot;/&gt;&lt;wx:font wx:val=&quot;Cambria Math&quot;/&gt;&lt;w:i/&gt;&lt;w:color w:val=&quot;000000&quot;/&gt;&lt;/w:rPr&gt;&lt;m:t&gt;) &lt;/m:t&gt;&lt;/m:r&gt;&lt;/m:num&gt;&lt;m:den&gt;&lt;m:rad&gt;&lt;m:radPr&gt;&lt;m:degHide m:val=&quot;1&quot;/&gt;&lt;m:ctrlPr&gt;&lt;w:rPr&gt;&lt;w:rFonts w:ascii=&quot;Cambria Math&quot; w:h-ansi=&quot;Cambria Math&quot;/&gt;&lt;wx:font wx:val=&quot;Cambria Math&quot;/&gt;&lt;w:i/&gt;&lt;w:color w:val=&quot;000000&quot;/&gt;&lt;/w:rPr&gt;&lt;/m:ctrlPr&gt;&lt;/m:radPr&gt;&lt;m:deg/&gt;&lt;m:e&gt;&lt;m:f&gt;&lt;m:fPr&gt;&lt;m:ctrlPr&gt;&lt;w:rPr&gt;&lt;w:rFonts w:ascii=&quot;Cambria Math&quot; w:h-ansi=&quot;Cambria Math&quot;/&gt;&lt;wx:font wx:val=&quot;Cambria Math&quot;/&gt;&lt;w:i/&gt;&lt;w:color w:val=&quot;000000&quot;/&gt;&lt;/w:rPr&gt;&lt;/m:ctrlPr&gt;&lt;/m:fPr&gt;&lt;m:num&gt;&lt;m:sSub&gt;&lt;m:sSubPr&gt;&lt;m:ctrlPr&gt;&lt;w:rPr&gt;&lt;w:rFonts w:ascii=&quot;Cambria Math&quot; w:h-ansi=&quot;Cambria Math&quot;/&gt;&lt;wx:font wx:val=&quot;Cambria Math&quot;/&gt;&lt;w:i/&gt;&lt;w:color w:val=&quot;000000&quot;/&gt;&lt;/w:rPr&gt;&lt;/m:ctrlPr&gt;&lt;/m:sSubPr&gt;&lt;m:e&gt;&lt;m:r&gt;&lt;w:rPr&gt;&lt;w:rFonts w:ascii=&quot;Cambria Math&quot; w:h-ansi=&quot;Cambria Math&quot;/&gt;&lt;wx:font wx:val=&quot;Cambria Math&quot;/&gt;&lt;w:i/&gt;&lt;w:color w:val=&quot;000000&quot;/&gt;&lt;/w:rPr&gt;&lt;m:t&gt;Œº&lt;/m:t&gt;&lt;/m:r&gt;&lt;/m:e&gt;&lt;m:sub&gt;&lt;m:r&gt;&lt;w:rPr&gt;&lt;w:rFonts w:ascii=&quot;Cambria Math&quot; w:h-ansi=&quot;Cambria Math&quot;/&gt;&lt;wx:font wx:val=&quot;Cambria Math&quot;/&gt;&lt;w:i/&gt;&lt;w:color w:val=&quot;000000&quot;/&gt;&lt;/w:rPr&gt;&lt;m:t&gt;acc&lt;/m:t&gt;&lt;/m:r&gt;&lt;/m:sub&gt;&lt;/m:sSub&gt;&lt;m:r&gt;&lt;w:rPr&gt;&lt;w:rFonts w:ascii=&quot;Cambria Math&quot; w:h-ansi=&quot;Cambria Math&quot;/&gt;&lt;wx:font wx:val=&quot;Cambria Math&quot;/&gt;&lt;w:i/&gt;&lt;w:color w:val=&quot;000000&quot;/&gt;&lt;/w:rPr&gt;&lt;m:t&gt; ¬∑ (1 - &lt;/m:t&gt;&lt;/m:r&gt;&lt;m:sSub&gt;&lt;m:sSubPr&gt;&lt;m:ctrlPr&gt;&lt;w:rPr&gt;&lt;w:rFonts w:ascii=&quot;Cambria Math&quot; w:h-ansi=&quot;Cambria Math&quot;/&gt;&lt;wx:font wx:val=&quot;Cambria Math&quot;/&gt;&lt;w:i/&gt;&lt;w:color w:val=&quot;000000&quot;/&gt;&lt;/w:rPr&gt;&lt;/m:ctrlPr&gt;&lt;/m:sSubPr&gt;&lt;m:e&gt;&lt;m:r&gt;&lt;w:rPr&gt;&lt;w:rFonts w:ascii=&quot;Cambria Math&quot; w:h-ansi=&quot;Cambria Math&quot;/&gt;&lt;wx:font wx:val=&quot;Cambria Math&quot;/&gt;&lt;w:i/&gt;&lt;w:color w:val=&quot;000000&quot;/&gt;&lt;/w:rPr&gt;&lt;m:t&gt;Œº&lt;/m:t&gt;&lt;/m:r&gt;&lt;/m:e&gt;&lt;m:sub&gt;&lt;m:r&gt;&lt;w:rPr&gt;&lt;w:rFonts w:ascii=&quot;Cambria Math&quot; w:h-ansi=&quot;Cambria Math&quot;/&gt;&lt;wx:font wx:val=&quot;Cambria Math&quot;/&gt;&lt;w:i/&gt;&lt;w:color w:val=&quot;000000&quot;/&gt;&lt;/w:rPr&gt;&lt;m:t&gt;acc&lt;/m:t&gt;&lt;/m:r&gt;&lt;/m:sub&gt;&lt;/m:sSub&gt;&lt;m:r&gt;&lt;w:rPr&gt;&lt;w:rFonts w:ascii=&quot;Cambria Math&quot; w:h-ansi=&quot;Cambria Math&quot;/&gt;&lt;wx:font wx:val=&quot;Cambria Math&quot;/&gt;&lt;w:i/&gt;&lt;w:color w:val=&quot;000000&quot;/&gt;&lt;/w:rPr&gt;&lt;m:t&gt;)&lt;/m:t&gt;&lt;/m:r&gt;&lt;/m:num&gt;&lt;m:den&gt;&lt;m:r&gt;&lt;w:rPr&gt;&lt;w:rFonts w:ascii=&quot;Cambria Math&quot; w:h-ansi=&quot;Cambria Math&quot;/&gt;&lt;wx:font wx:val=&quot;Cambria Math&quot;/&gt;&lt;w:i/&gt;&lt;w:color w:val=&quot;000000&quot;/&gt;&lt;/w:rPr&gt;&lt;m:t&gt;N&lt;/m:t&gt;&lt;/m:r&gt;&lt;/m:den&gt;&lt;/m:f&gt;&lt;m:r&gt;&lt;w:rPr&gt;&lt;w:rFonts w:ascii=&quot;Cambria Math&quot; w:h-ansi=&quot;Cambria Math&quot;/&gt;&lt;wx:font wx:val=&quot;Cambria Math&quot;/&gt;&lt;w:i/&gt;&lt;w:color w:val=&quot;000000&quot;/&gt;&lt;/w:rPr&gt;&lt;m:t&gt; &lt;/m:t&gt;&lt;/m:r&gt;&lt;/m:e&gt;&lt;/m:rad&gt;&lt;/m:den&gt;&lt;/m:f&gt;&lt;/m:oMath&gt;&lt;/m:oMathPara&gt;&lt;/w:p&gt;&lt;w:sectPr wsp:rsidR=&quot;00000000&quot; wsp:rsidRPr=&quot;00C454DC&quot;&gt;&lt;w:pgSz w:w=&quot;12240&quot; w:h=&quot;15840&quot;/&gt;&lt;w:pgMar w:top=&quot;1440&quot; w:right=&quot;1440&quot; w:bottom=&quot;1440&quot; w:left=&quot;1440&quot; w:header=&quot;720&quot; w:footer=&quot;720&quot; w:gutter=&quot;0&quot;/&gt;&lt;w:cols w:space=&quot;720&quot;/&gt;&lt;/w:sectPr&gt;&lt;/wx:sect&gt;&lt;/w:body&gt;&lt;/w:wordDocument&gt;">
             <v:imagedata r:id="rId49" o:title="" chromakey="white"/>
           </v:shape>
         </w:pict>
@@ -22660,6 +23103,7 @@
               <w:tblPr>
                 <w:tblW w:w="5000" w:type="pct"/>
                 <w:tblCellSpacing w:w="15" w:type="dxa"/>
+                <w:tblLayout w:type="fixed"/>
                 <w:tblCellMar>
                   <w:top w:w="15" w:type="dxa"/>
                   <w:left w:w="15" w:type="dxa"/>
@@ -22669,17 +23113,17 @@
                 <w:tblLook w:val="04A0" w:firstRow="1" w:lastRow="0" w:firstColumn="1" w:lastColumn="0" w:noHBand="0" w:noVBand="1"/>
               </w:tblPr>
               <w:tblGrid>
-                <w:gridCol w:w="329"/>
-                <w:gridCol w:w="8509"/>
+                <w:gridCol w:w="566"/>
+                <w:gridCol w:w="8272"/>
               </w:tblGrid>
               <w:tr>
                 <w:trPr>
-                  <w:divId w:val="334572880"/>
+                  <w:divId w:val="1564104320"/>
                   <w:tblCellSpacing w:w="15" w:type="dxa"/>
                 </w:trPr>
                 <w:tc>
                   <w:tcPr>
-                    <w:tcW w:w="50" w:type="pct"/>
+                    <w:tcW w:w="295" w:type="pct"/>
                     <w:hideMark/>
                   </w:tcPr>
                   <w:p>
@@ -22699,7 +23143,7 @@
                 </w:tc>
                 <w:tc>
                   <w:tcPr>
-                    <w:tcW w:w="0" w:type="auto"/>
+                    <w:tcW w:w="4654" w:type="pct"/>
                     <w:hideMark/>
                   </w:tcPr>
                   <w:p>
@@ -22720,12 +23164,12 @@
               </w:tr>
               <w:tr>
                 <w:trPr>
-                  <w:divId w:val="334572880"/>
+                  <w:divId w:val="1564104320"/>
                   <w:tblCellSpacing w:w="15" w:type="dxa"/>
                 </w:trPr>
                 <w:tc>
                   <w:tcPr>
-                    <w:tcW w:w="50" w:type="pct"/>
+                    <w:tcW w:w="295" w:type="pct"/>
                     <w:hideMark/>
                   </w:tcPr>
                   <w:p>
@@ -22745,7 +23189,7 @@
                 </w:tc>
                 <w:tc>
                   <w:tcPr>
-                    <w:tcW w:w="0" w:type="auto"/>
+                    <w:tcW w:w="4654" w:type="pct"/>
                     <w:hideMark/>
                   </w:tcPr>
                   <w:p>
@@ -22766,12 +23210,12 @@
               </w:tr>
               <w:tr>
                 <w:trPr>
-                  <w:divId w:val="334572880"/>
+                  <w:divId w:val="1564104320"/>
                   <w:tblCellSpacing w:w="15" w:type="dxa"/>
                 </w:trPr>
                 <w:tc>
                   <w:tcPr>
-                    <w:tcW w:w="50" w:type="pct"/>
+                    <w:tcW w:w="295" w:type="pct"/>
                     <w:hideMark/>
                   </w:tcPr>
                   <w:p>
@@ -22791,7 +23235,7 @@
                 </w:tc>
                 <w:tc>
                   <w:tcPr>
-                    <w:tcW w:w="0" w:type="auto"/>
+                    <w:tcW w:w="4654" w:type="pct"/>
                     <w:hideMark/>
                   </w:tcPr>
                   <w:p>
@@ -22812,12 +23256,12 @@
               </w:tr>
               <w:tr>
                 <w:trPr>
-                  <w:divId w:val="334572880"/>
+                  <w:divId w:val="1564104320"/>
                   <w:tblCellSpacing w:w="15" w:type="dxa"/>
                 </w:trPr>
                 <w:tc>
                   <w:tcPr>
-                    <w:tcW w:w="50" w:type="pct"/>
+                    <w:tcW w:w="295" w:type="pct"/>
                     <w:hideMark/>
                   </w:tcPr>
                   <w:p>
@@ -22837,7 +23281,7 @@
                 </w:tc>
                 <w:tc>
                   <w:tcPr>
-                    <w:tcW w:w="0" w:type="auto"/>
+                    <w:tcW w:w="4654" w:type="pct"/>
                     <w:hideMark/>
                   </w:tcPr>
                   <w:p>
@@ -22858,12 +23302,12 @@
               </w:tr>
               <w:tr>
                 <w:trPr>
-                  <w:divId w:val="334572880"/>
+                  <w:divId w:val="1564104320"/>
                   <w:tblCellSpacing w:w="15" w:type="dxa"/>
                 </w:trPr>
                 <w:tc>
                   <w:tcPr>
-                    <w:tcW w:w="50" w:type="pct"/>
+                    <w:tcW w:w="295" w:type="pct"/>
                     <w:hideMark/>
                   </w:tcPr>
                   <w:p>
@@ -22883,7 +23327,7 @@
                 </w:tc>
                 <w:tc>
                   <w:tcPr>
-                    <w:tcW w:w="0" w:type="auto"/>
+                    <w:tcW w:w="4654" w:type="pct"/>
                     <w:hideMark/>
                   </w:tcPr>
                   <w:p>
@@ -22918,12 +23362,12 @@
               </w:tr>
               <w:tr>
                 <w:trPr>
-                  <w:divId w:val="334572880"/>
+                  <w:divId w:val="1564104320"/>
                   <w:tblCellSpacing w:w="15" w:type="dxa"/>
                 </w:trPr>
                 <w:tc>
                   <w:tcPr>
-                    <w:tcW w:w="50" w:type="pct"/>
+                    <w:tcW w:w="295" w:type="pct"/>
                     <w:hideMark/>
                   </w:tcPr>
                   <w:p>
@@ -22943,7 +23387,7 @@
                 </w:tc>
                 <w:tc>
                   <w:tcPr>
-                    <w:tcW w:w="0" w:type="auto"/>
+                    <w:tcW w:w="4654" w:type="pct"/>
                     <w:hideMark/>
                   </w:tcPr>
                   <w:p>
@@ -22978,12 +23422,12 @@
               </w:tr>
               <w:tr>
                 <w:trPr>
-                  <w:divId w:val="334572880"/>
+                  <w:divId w:val="1564104320"/>
                   <w:tblCellSpacing w:w="15" w:type="dxa"/>
                 </w:trPr>
                 <w:tc>
                   <w:tcPr>
-                    <w:tcW w:w="50" w:type="pct"/>
+                    <w:tcW w:w="295" w:type="pct"/>
                     <w:hideMark/>
                   </w:tcPr>
                   <w:p>
@@ -23003,7 +23447,7 @@
                 </w:tc>
                 <w:tc>
                   <w:tcPr>
-                    <w:tcW w:w="0" w:type="auto"/>
+                    <w:tcW w:w="4654" w:type="pct"/>
                     <w:hideMark/>
                   </w:tcPr>
                   <w:p>
@@ -23038,12 +23482,12 @@
               </w:tr>
               <w:tr>
                 <w:trPr>
-                  <w:divId w:val="334572880"/>
+                  <w:divId w:val="1564104320"/>
                   <w:tblCellSpacing w:w="15" w:type="dxa"/>
                 </w:trPr>
                 <w:tc>
                   <w:tcPr>
-                    <w:tcW w:w="50" w:type="pct"/>
+                    <w:tcW w:w="295" w:type="pct"/>
                     <w:hideMark/>
                   </w:tcPr>
                   <w:p>
@@ -23063,7 +23507,7 @@
                 </w:tc>
                 <w:tc>
                   <w:tcPr>
-                    <w:tcW w:w="0" w:type="auto"/>
+                    <w:tcW w:w="4654" w:type="pct"/>
                     <w:hideMark/>
                   </w:tcPr>
                   <w:p>
@@ -23098,12 +23542,12 @@
               </w:tr>
               <w:tr>
                 <w:trPr>
-                  <w:divId w:val="334572880"/>
+                  <w:divId w:val="1564104320"/>
                   <w:tblCellSpacing w:w="15" w:type="dxa"/>
                 </w:trPr>
                 <w:tc>
                   <w:tcPr>
-                    <w:tcW w:w="50" w:type="pct"/>
+                    <w:tcW w:w="295" w:type="pct"/>
                     <w:hideMark/>
                   </w:tcPr>
                   <w:p>
@@ -23123,7 +23567,7 @@
                 </w:tc>
                 <w:tc>
                   <w:tcPr>
-                    <w:tcW w:w="0" w:type="auto"/>
+                    <w:tcW w:w="4654" w:type="pct"/>
                     <w:hideMark/>
                   </w:tcPr>
                   <w:p>
@@ -23158,12 +23602,12 @@
               </w:tr>
               <w:tr>
                 <w:trPr>
-                  <w:divId w:val="334572880"/>
+                  <w:divId w:val="1564104320"/>
                   <w:tblCellSpacing w:w="15" w:type="dxa"/>
                 </w:trPr>
                 <w:tc>
                   <w:tcPr>
-                    <w:tcW w:w="50" w:type="pct"/>
+                    <w:tcW w:w="295" w:type="pct"/>
                     <w:hideMark/>
                   </w:tcPr>
                   <w:p>
@@ -23183,7 +23627,7 @@
                 </w:tc>
                 <w:tc>
                   <w:tcPr>
-                    <w:tcW w:w="0" w:type="auto"/>
+                    <w:tcW w:w="4654" w:type="pct"/>
                     <w:hideMark/>
                   </w:tcPr>
                   <w:p>
@@ -23204,12 +23648,12 @@
               </w:tr>
               <w:tr>
                 <w:trPr>
-                  <w:divId w:val="334572880"/>
+                  <w:divId w:val="1564104320"/>
                   <w:tblCellSpacing w:w="15" w:type="dxa"/>
                 </w:trPr>
                 <w:tc>
                   <w:tcPr>
-                    <w:tcW w:w="50" w:type="pct"/>
+                    <w:tcW w:w="295" w:type="pct"/>
                     <w:hideMark/>
                   </w:tcPr>
                   <w:p>
@@ -23229,7 +23673,7 @@
                 </w:tc>
                 <w:tc>
                   <w:tcPr>
-                    <w:tcW w:w="0" w:type="auto"/>
+                    <w:tcW w:w="4654" w:type="pct"/>
                     <w:hideMark/>
                   </w:tcPr>
                   <w:p>
@@ -23250,12 +23694,12 @@
               </w:tr>
               <w:tr>
                 <w:trPr>
-                  <w:divId w:val="334572880"/>
+                  <w:divId w:val="1564104320"/>
                   <w:tblCellSpacing w:w="15" w:type="dxa"/>
                 </w:trPr>
                 <w:tc>
                   <w:tcPr>
-                    <w:tcW w:w="50" w:type="pct"/>
+                    <w:tcW w:w="295" w:type="pct"/>
                     <w:hideMark/>
                   </w:tcPr>
                   <w:p>
@@ -23275,7 +23719,7 @@
                 </w:tc>
                 <w:tc>
                   <w:tcPr>
-                    <w:tcW w:w="0" w:type="auto"/>
+                    <w:tcW w:w="4654" w:type="pct"/>
                     <w:hideMark/>
                   </w:tcPr>
                   <w:p>
@@ -23310,12 +23754,12 @@
               </w:tr>
               <w:tr>
                 <w:trPr>
-                  <w:divId w:val="334572880"/>
+                  <w:divId w:val="1564104320"/>
                   <w:tblCellSpacing w:w="15" w:type="dxa"/>
                 </w:trPr>
                 <w:tc>
                   <w:tcPr>
-                    <w:tcW w:w="50" w:type="pct"/>
+                    <w:tcW w:w="295" w:type="pct"/>
                     <w:hideMark/>
                   </w:tcPr>
                   <w:p>
@@ -23329,13 +23773,14 @@
                       <w:rPr>
                         <w:noProof/>
                       </w:rPr>
+                      <w:lastRenderedPageBreak/>
                       <w:t xml:space="preserve">[13] </w:t>
                     </w:r>
                   </w:p>
                 </w:tc>
                 <w:tc>
                   <w:tcPr>
-                    <w:tcW w:w="0" w:type="auto"/>
+                    <w:tcW w:w="4654" w:type="pct"/>
                     <w:hideMark/>
                   </w:tcPr>
                   <w:p>
@@ -23357,16 +23802,7 @@
                         <w:iCs/>
                         <w:noProof/>
                       </w:rPr>
-                      <w:t xml:space="preserve">International </w:t>
-                    </w:r>
-                    <w:r>
-                      <w:rPr>
-                        <w:i/>
-                        <w:iCs/>
-                        <w:noProof/>
-                      </w:rPr>
-                      <w:lastRenderedPageBreak/>
-                      <w:t>Conference on Electronics, Communications and Computers (CONIELECOMP)</w:t>
+                      <w:t>International Conference on Electronics, Communications and Computers (CONIELECOMP)</w:t>
                     </w:r>
                     <w:r>
                       <w:rPr>
@@ -23379,12 +23815,12 @@
               </w:tr>
               <w:tr>
                 <w:trPr>
-                  <w:divId w:val="334572880"/>
+                  <w:divId w:val="1564104320"/>
                   <w:tblCellSpacing w:w="15" w:type="dxa"/>
                 </w:trPr>
                 <w:tc>
                   <w:tcPr>
-                    <w:tcW w:w="50" w:type="pct"/>
+                    <w:tcW w:w="295" w:type="pct"/>
                     <w:hideMark/>
                   </w:tcPr>
                   <w:p>
@@ -23398,14 +23834,13 @@
                       <w:rPr>
                         <w:noProof/>
                       </w:rPr>
-                      <w:lastRenderedPageBreak/>
                       <w:t xml:space="preserve">[14] </w:t>
                     </w:r>
                   </w:p>
                 </w:tc>
                 <w:tc>
                   <w:tcPr>
-                    <w:tcW w:w="0" w:type="auto"/>
+                    <w:tcW w:w="4654" w:type="pct"/>
                     <w:hideMark/>
                   </w:tcPr>
                   <w:p>
@@ -23426,12 +23861,12 @@
               </w:tr>
               <w:tr>
                 <w:trPr>
-                  <w:divId w:val="334572880"/>
+                  <w:divId w:val="1564104320"/>
                   <w:tblCellSpacing w:w="15" w:type="dxa"/>
                 </w:trPr>
                 <w:tc>
                   <w:tcPr>
-                    <w:tcW w:w="50" w:type="pct"/>
+                    <w:tcW w:w="295" w:type="pct"/>
                     <w:hideMark/>
                   </w:tcPr>
                   <w:p>
@@ -23451,7 +23886,7 @@
                 </w:tc>
                 <w:tc>
                   <w:tcPr>
-                    <w:tcW w:w="0" w:type="auto"/>
+                    <w:tcW w:w="4654" w:type="pct"/>
                     <w:hideMark/>
                   </w:tcPr>
                   <w:p>
@@ -23486,12 +23921,12 @@
               </w:tr>
               <w:tr>
                 <w:trPr>
-                  <w:divId w:val="334572880"/>
+                  <w:divId w:val="1564104320"/>
                   <w:tblCellSpacing w:w="15" w:type="dxa"/>
                 </w:trPr>
                 <w:tc>
                   <w:tcPr>
-                    <w:tcW w:w="50" w:type="pct"/>
+                    <w:tcW w:w="295" w:type="pct"/>
                     <w:hideMark/>
                   </w:tcPr>
                   <w:p>
@@ -23511,7 +23946,7 @@
                 </w:tc>
                 <w:tc>
                   <w:tcPr>
-                    <w:tcW w:w="0" w:type="auto"/>
+                    <w:tcW w:w="4654" w:type="pct"/>
                     <w:hideMark/>
                   </w:tcPr>
                   <w:p>
@@ -23546,12 +23981,12 @@
               </w:tr>
               <w:tr>
                 <w:trPr>
-                  <w:divId w:val="334572880"/>
+                  <w:divId w:val="1564104320"/>
                   <w:tblCellSpacing w:w="15" w:type="dxa"/>
                 </w:trPr>
                 <w:tc>
                   <w:tcPr>
-                    <w:tcW w:w="50" w:type="pct"/>
+                    <w:tcW w:w="295" w:type="pct"/>
                     <w:hideMark/>
                   </w:tcPr>
                   <w:p>
@@ -23571,7 +24006,7 @@
                 </w:tc>
                 <w:tc>
                   <w:tcPr>
-                    <w:tcW w:w="0" w:type="auto"/>
+                    <w:tcW w:w="4654" w:type="pct"/>
                     <w:hideMark/>
                   </w:tcPr>
                   <w:p>
@@ -23606,12 +24041,12 @@
               </w:tr>
               <w:tr>
                 <w:trPr>
-                  <w:divId w:val="334572880"/>
+                  <w:divId w:val="1564104320"/>
                   <w:tblCellSpacing w:w="15" w:type="dxa"/>
                 </w:trPr>
                 <w:tc>
                   <w:tcPr>
-                    <w:tcW w:w="50" w:type="pct"/>
+                    <w:tcW w:w="295" w:type="pct"/>
                     <w:hideMark/>
                   </w:tcPr>
                   <w:p>
@@ -23631,7 +24066,7 @@
                 </w:tc>
                 <w:tc>
                   <w:tcPr>
-                    <w:tcW w:w="0" w:type="auto"/>
+                    <w:tcW w:w="4654" w:type="pct"/>
                     <w:hideMark/>
                   </w:tcPr>
                   <w:p>
@@ -23652,12 +24087,12 @@
               </w:tr>
               <w:tr>
                 <w:trPr>
-                  <w:divId w:val="334572880"/>
+                  <w:divId w:val="1564104320"/>
                   <w:tblCellSpacing w:w="15" w:type="dxa"/>
                 </w:trPr>
                 <w:tc>
                   <w:tcPr>
-                    <w:tcW w:w="50" w:type="pct"/>
+                    <w:tcW w:w="295" w:type="pct"/>
                     <w:hideMark/>
                   </w:tcPr>
                   <w:p>
@@ -23677,7 +24112,7 @@
                 </w:tc>
                 <w:tc>
                   <w:tcPr>
-                    <w:tcW w:w="0" w:type="auto"/>
+                    <w:tcW w:w="4654" w:type="pct"/>
                     <w:hideMark/>
                   </w:tcPr>
                   <w:p>
@@ -23712,12 +24147,12 @@
               </w:tr>
               <w:tr>
                 <w:trPr>
-                  <w:divId w:val="334572880"/>
+                  <w:divId w:val="1564104320"/>
                   <w:tblCellSpacing w:w="15" w:type="dxa"/>
                 </w:trPr>
                 <w:tc>
                   <w:tcPr>
-                    <w:tcW w:w="50" w:type="pct"/>
+                    <w:tcW w:w="295" w:type="pct"/>
                     <w:hideMark/>
                   </w:tcPr>
                   <w:p>
@@ -23737,7 +24172,7 @@
                 </w:tc>
                 <w:tc>
                   <w:tcPr>
-                    <w:tcW w:w="0" w:type="auto"/>
+                    <w:tcW w:w="4654" w:type="pct"/>
                     <w:hideMark/>
                   </w:tcPr>
                   <w:p>
@@ -23758,12 +24193,12 @@
               </w:tr>
               <w:tr>
                 <w:trPr>
-                  <w:divId w:val="334572880"/>
+                  <w:divId w:val="1564104320"/>
                   <w:tblCellSpacing w:w="15" w:type="dxa"/>
                 </w:trPr>
                 <w:tc>
                   <w:tcPr>
-                    <w:tcW w:w="50" w:type="pct"/>
+                    <w:tcW w:w="295" w:type="pct"/>
                     <w:hideMark/>
                   </w:tcPr>
                   <w:p>
@@ -23783,7 +24218,7 @@
                 </w:tc>
                 <w:tc>
                   <w:tcPr>
-                    <w:tcW w:w="0" w:type="auto"/>
+                    <w:tcW w:w="4654" w:type="pct"/>
                     <w:hideMark/>
                   </w:tcPr>
                   <w:p>
@@ -23804,12 +24239,12 @@
               </w:tr>
               <w:tr>
                 <w:trPr>
-                  <w:divId w:val="334572880"/>
+                  <w:divId w:val="1564104320"/>
                   <w:tblCellSpacing w:w="15" w:type="dxa"/>
                 </w:trPr>
                 <w:tc>
                   <w:tcPr>
-                    <w:tcW w:w="50" w:type="pct"/>
+                    <w:tcW w:w="295" w:type="pct"/>
                     <w:hideMark/>
                   </w:tcPr>
                   <w:p>
@@ -23829,7 +24264,7 @@
                 </w:tc>
                 <w:tc>
                   <w:tcPr>
-                    <w:tcW w:w="0" w:type="auto"/>
+                    <w:tcW w:w="4654" w:type="pct"/>
                     <w:hideMark/>
                   </w:tcPr>
                   <w:p>
@@ -23864,12 +24299,12 @@
               </w:tr>
               <w:tr>
                 <w:trPr>
-                  <w:divId w:val="334572880"/>
+                  <w:divId w:val="1564104320"/>
                   <w:tblCellSpacing w:w="15" w:type="dxa"/>
                 </w:trPr>
                 <w:tc>
                   <w:tcPr>
-                    <w:tcW w:w="50" w:type="pct"/>
+                    <w:tcW w:w="295" w:type="pct"/>
                     <w:hideMark/>
                   </w:tcPr>
                   <w:p>
@@ -23889,7 +24324,7 @@
                 </w:tc>
                 <w:tc>
                   <w:tcPr>
-                    <w:tcW w:w="0" w:type="auto"/>
+                    <w:tcW w:w="4654" w:type="pct"/>
                     <w:hideMark/>
                   </w:tcPr>
                   <w:p>
@@ -23924,12 +24359,12 @@
               </w:tr>
               <w:tr>
                 <w:trPr>
-                  <w:divId w:val="334572880"/>
+                  <w:divId w:val="1564104320"/>
                   <w:tblCellSpacing w:w="15" w:type="dxa"/>
                 </w:trPr>
                 <w:tc>
                   <w:tcPr>
-                    <w:tcW w:w="50" w:type="pct"/>
+                    <w:tcW w:w="295" w:type="pct"/>
                     <w:hideMark/>
                   </w:tcPr>
                   <w:p>
@@ -23949,7 +24384,7 @@
                 </w:tc>
                 <w:tc>
                   <w:tcPr>
-                    <w:tcW w:w="0" w:type="auto"/>
+                    <w:tcW w:w="4654" w:type="pct"/>
                     <w:hideMark/>
                   </w:tcPr>
                   <w:p>
@@ -23970,12 +24405,12 @@
               </w:tr>
               <w:tr>
                 <w:trPr>
-                  <w:divId w:val="334572880"/>
+                  <w:divId w:val="1564104320"/>
                   <w:tblCellSpacing w:w="15" w:type="dxa"/>
                 </w:trPr>
                 <w:tc>
                   <w:tcPr>
-                    <w:tcW w:w="50" w:type="pct"/>
+                    <w:tcW w:w="295" w:type="pct"/>
                     <w:hideMark/>
                   </w:tcPr>
                   <w:p>
@@ -23995,7 +24430,7 @@
                 </w:tc>
                 <w:tc>
                   <w:tcPr>
-                    <w:tcW w:w="0" w:type="auto"/>
+                    <w:tcW w:w="4654" w:type="pct"/>
                     <w:hideMark/>
                   </w:tcPr>
                   <w:p>
@@ -24016,12 +24451,12 @@
               </w:tr>
               <w:tr>
                 <w:trPr>
-                  <w:divId w:val="334572880"/>
+                  <w:divId w:val="1564104320"/>
                   <w:tblCellSpacing w:w="15" w:type="dxa"/>
                 </w:trPr>
                 <w:tc>
                   <w:tcPr>
-                    <w:tcW w:w="50" w:type="pct"/>
+                    <w:tcW w:w="295" w:type="pct"/>
                     <w:hideMark/>
                   </w:tcPr>
                   <w:p>
@@ -24041,7 +24476,7 @@
                 </w:tc>
                 <w:tc>
                   <w:tcPr>
-                    <w:tcW w:w="0" w:type="auto"/>
+                    <w:tcW w:w="4654" w:type="pct"/>
                     <w:hideMark/>
                   </w:tcPr>
                   <w:p>
@@ -24062,12 +24497,12 @@
               </w:tr>
               <w:tr>
                 <w:trPr>
-                  <w:divId w:val="334572880"/>
+                  <w:divId w:val="1564104320"/>
                   <w:tblCellSpacing w:w="15" w:type="dxa"/>
                 </w:trPr>
                 <w:tc>
                   <w:tcPr>
-                    <w:tcW w:w="50" w:type="pct"/>
+                    <w:tcW w:w="295" w:type="pct"/>
                     <w:hideMark/>
                   </w:tcPr>
                   <w:p>
@@ -24087,7 +24522,7 @@
                 </w:tc>
                 <w:tc>
                   <w:tcPr>
-                    <w:tcW w:w="0" w:type="auto"/>
+                    <w:tcW w:w="4654" w:type="pct"/>
                     <w:hideMark/>
                   </w:tcPr>
                   <w:p>
@@ -24108,12 +24543,12 @@
               </w:tr>
               <w:tr>
                 <w:trPr>
-                  <w:divId w:val="334572880"/>
+                  <w:divId w:val="1564104320"/>
                   <w:tblCellSpacing w:w="15" w:type="dxa"/>
                 </w:trPr>
                 <w:tc>
                   <w:tcPr>
-                    <w:tcW w:w="50" w:type="pct"/>
+                    <w:tcW w:w="295" w:type="pct"/>
                     <w:hideMark/>
                   </w:tcPr>
                   <w:p>
@@ -24127,13 +24562,180 @@
                       <w:rPr>
                         <w:noProof/>
                       </w:rPr>
+                      <w:lastRenderedPageBreak/>
                       <w:t xml:space="preserve">[28] </w:t>
                     </w:r>
                   </w:p>
                 </w:tc>
                 <w:tc>
                   <w:tcPr>
-                    <w:tcW w:w="0" w:type="auto"/>
+                    <w:tcW w:w="4654" w:type="pct"/>
+                    <w:hideMark/>
+                  </w:tcPr>
+                  <w:p>
+                    <w:pPr>
+                      <w:pStyle w:val="Bibliography"/>
+                      <w:rPr>
+                        <w:noProof/>
+                      </w:rPr>
+                    </w:pPr>
+                    <w:r>
+                      <w:rPr>
+                        <w:noProof/>
+                      </w:rPr>
+                      <w:t xml:space="preserve">I. T. Jolliffe, Principal Component Analysis, New York, NY, USA: Springer, 2002. </w:t>
+                    </w:r>
+                  </w:p>
+                </w:tc>
+              </w:tr>
+              <w:tr>
+                <w:trPr>
+                  <w:divId w:val="1564104320"/>
+                  <w:tblCellSpacing w:w="15" w:type="dxa"/>
+                </w:trPr>
+                <w:tc>
+                  <w:tcPr>
+                    <w:tcW w:w="295" w:type="pct"/>
+                    <w:hideMark/>
+                  </w:tcPr>
+                  <w:p>
+                    <w:pPr>
+                      <w:pStyle w:val="Bibliography"/>
+                      <w:rPr>
+                        <w:noProof/>
+                      </w:rPr>
+                    </w:pPr>
+                    <w:r>
+                      <w:rPr>
+                        <w:noProof/>
+                      </w:rPr>
+                      <w:t xml:space="preserve">[29] </w:t>
+                    </w:r>
+                  </w:p>
+                </w:tc>
+                <w:tc>
+                  <w:tcPr>
+                    <w:tcW w:w="4654" w:type="pct"/>
+                    <w:hideMark/>
+                  </w:tcPr>
+                  <w:p>
+                    <w:pPr>
+                      <w:pStyle w:val="Bibliography"/>
+                      <w:rPr>
+                        <w:noProof/>
+                      </w:rPr>
+                    </w:pPr>
+                    <w:r>
+                      <w:rPr>
+                        <w:noProof/>
+                      </w:rPr>
+                      <w:t xml:space="preserve">McInnes et al., "UMAP: Uniform Manifold Approximation and Projection for Dimension Reduction," </w:t>
+                    </w:r>
+                    <w:r>
+                      <w:rPr>
+                        <w:i/>
+                        <w:iCs/>
+                        <w:noProof/>
+                      </w:rPr>
+                      <w:t xml:space="preserve">Journal of Open Source Software, </w:t>
+                    </w:r>
+                    <w:r>
+                      <w:rPr>
+                        <w:noProof/>
+                      </w:rPr>
+                      <w:t xml:space="preserve">2018. </w:t>
+                    </w:r>
+                  </w:p>
+                </w:tc>
+              </w:tr>
+              <w:tr>
+                <w:trPr>
+                  <w:divId w:val="1564104320"/>
+                  <w:tblCellSpacing w:w="15" w:type="dxa"/>
+                </w:trPr>
+                <w:tc>
+                  <w:tcPr>
+                    <w:tcW w:w="295" w:type="pct"/>
+                    <w:hideMark/>
+                  </w:tcPr>
+                  <w:p>
+                    <w:pPr>
+                      <w:pStyle w:val="Bibliography"/>
+                      <w:rPr>
+                        <w:noProof/>
+                      </w:rPr>
+                    </w:pPr>
+                    <w:r>
+                      <w:rPr>
+                        <w:noProof/>
+                      </w:rPr>
+                      <w:t xml:space="preserve">[30] </w:t>
+                    </w:r>
+                  </w:p>
+                </w:tc>
+                <w:tc>
+                  <w:tcPr>
+                    <w:tcW w:w="4654" w:type="pct"/>
+                    <w:hideMark/>
+                  </w:tcPr>
+                  <w:p>
+                    <w:pPr>
+                      <w:pStyle w:val="Bibliography"/>
+                      <w:rPr>
+                        <w:noProof/>
+                      </w:rPr>
+                    </w:pPr>
+                    <w:r>
+                      <w:rPr>
+                        <w:noProof/>
+                      </w:rPr>
+                      <w:t xml:space="preserve">J. L. Elman, "Finding Structure in time," </w:t>
+                    </w:r>
+                    <w:r>
+                      <w:rPr>
+                        <w:i/>
+                        <w:iCs/>
+                        <w:noProof/>
+                      </w:rPr>
+                      <w:t xml:space="preserve">Cognitive Science, </w:t>
+                    </w:r>
+                    <w:r>
+                      <w:rPr>
+                        <w:noProof/>
+                      </w:rPr>
+                      <w:t xml:space="preserve">vol. 14, no. 2, pp. 179-211, 1990. </w:t>
+                    </w:r>
+                  </w:p>
+                </w:tc>
+              </w:tr>
+              <w:tr>
+                <w:trPr>
+                  <w:divId w:val="1564104320"/>
+                  <w:tblCellSpacing w:w="15" w:type="dxa"/>
+                </w:trPr>
+                <w:tc>
+                  <w:tcPr>
+                    <w:tcW w:w="295" w:type="pct"/>
+                    <w:hideMark/>
+                  </w:tcPr>
+                  <w:p>
+                    <w:pPr>
+                      <w:pStyle w:val="Bibliography"/>
+                      <w:rPr>
+                        <w:noProof/>
+                      </w:rPr>
+                    </w:pPr>
+                    <w:r>
+                      <w:rPr>
+                        <w:noProof/>
+                      </w:rPr>
+                      <w:t xml:space="preserve">[31] </w:t>
+                    </w:r>
+                  </w:p>
+                </w:tc>
+                <w:tc>
+                  <w:tcPr>
+                    <w:tcW w:w="4654" w:type="pct"/>
                     <w:hideMark/>
                   </w:tcPr>
                   <w:p>
@@ -24168,12 +24770,12 @@
               </w:tr>
               <w:tr>
                 <w:trPr>
-                  <w:divId w:val="334572880"/>
+                  <w:divId w:val="1564104320"/>
                   <w:tblCellSpacing w:w="15" w:type="dxa"/>
                 </w:trPr>
                 <w:tc>
                   <w:tcPr>
-                    <w:tcW w:w="50" w:type="pct"/>
+                    <w:tcW w:w="295" w:type="pct"/>
                     <w:hideMark/>
                   </w:tcPr>
                   <w:p>
@@ -24187,14 +24789,285 @@
                       <w:rPr>
                         <w:noProof/>
                       </w:rPr>
-                      <w:lastRenderedPageBreak/>
-                      <w:t xml:space="preserve">[29] </w:t>
+                      <w:t xml:space="preserve">[32] </w:t>
                     </w:r>
                   </w:p>
                 </w:tc>
                 <w:tc>
                   <w:tcPr>
-                    <w:tcW w:w="0" w:type="auto"/>
+                    <w:tcW w:w="4654" w:type="pct"/>
+                    <w:hideMark/>
+                  </w:tcPr>
+                  <w:p>
+                    <w:pPr>
+                      <w:pStyle w:val="Bibliography"/>
+                      <w:rPr>
+                        <w:noProof/>
+                      </w:rPr>
+                    </w:pPr>
+                    <w:r>
+                      <w:rPr>
+                        <w:noProof/>
+                      </w:rPr>
+                      <w:t>K. Cho, B. van Merrienboer, D. Bahdanau and Y. Bengio, "On the Properties of Neural Machine Translation: Encoder-Decoder Approaches," 7 October 2014. [Online]. Available: https://arxiv.org/abs/1409.1259. [Accessed 22 June 2025].</w:t>
+                    </w:r>
+                  </w:p>
+                </w:tc>
+              </w:tr>
+              <w:tr>
+                <w:trPr>
+                  <w:divId w:val="1564104320"/>
+                  <w:tblCellSpacing w:w="15" w:type="dxa"/>
+                </w:trPr>
+                <w:tc>
+                  <w:tcPr>
+                    <w:tcW w:w="295" w:type="pct"/>
+                    <w:hideMark/>
+                  </w:tcPr>
+                  <w:p>
+                    <w:pPr>
+                      <w:pStyle w:val="Bibliography"/>
+                      <w:rPr>
+                        <w:noProof/>
+                      </w:rPr>
+                    </w:pPr>
+                    <w:r>
+                      <w:rPr>
+                        <w:noProof/>
+                      </w:rPr>
+                      <w:t xml:space="preserve">[33] </w:t>
+                    </w:r>
+                  </w:p>
+                </w:tc>
+                <w:tc>
+                  <w:tcPr>
+                    <w:tcW w:w="4654" w:type="pct"/>
+                    <w:hideMark/>
+                  </w:tcPr>
+                  <w:p>
+                    <w:pPr>
+                      <w:pStyle w:val="Bibliography"/>
+                      <w:rPr>
+                        <w:noProof/>
+                      </w:rPr>
+                    </w:pPr>
+                    <w:r>
+                      <w:rPr>
+                        <w:noProof/>
+                      </w:rPr>
+                      <w:t xml:space="preserve">M. Rodriguez, O. Oubram, A. Bassam, N. Lakouari and R. Tariq, "Mexican Sign Language recognition: Dataset creation and performance evaluation using MediaPipe and machine learning techniques," </w:t>
+                    </w:r>
+                    <w:r>
+                      <w:rPr>
+                        <w:i/>
+                        <w:iCs/>
+                        <w:noProof/>
+                      </w:rPr>
+                      <w:t xml:space="preserve">Electronics, </w:t>
+                    </w:r>
+                    <w:r>
+                      <w:rPr>
+                        <w:noProof/>
+                      </w:rPr>
+                      <w:t xml:space="preserve">vol. 14, no. 7, 2025. </w:t>
+                    </w:r>
+                  </w:p>
+                </w:tc>
+              </w:tr>
+              <w:tr>
+                <w:trPr>
+                  <w:divId w:val="1564104320"/>
+                  <w:tblCellSpacing w:w="15" w:type="dxa"/>
+                </w:trPr>
+                <w:tc>
+                  <w:tcPr>
+                    <w:tcW w:w="295" w:type="pct"/>
+                    <w:hideMark/>
+                  </w:tcPr>
+                  <w:p>
+                    <w:pPr>
+                      <w:pStyle w:val="Bibliography"/>
+                      <w:rPr>
+                        <w:noProof/>
+                      </w:rPr>
+                    </w:pPr>
+                    <w:r>
+                      <w:rPr>
+                        <w:noProof/>
+                      </w:rPr>
+                      <w:t xml:space="preserve">[34] </w:t>
+                    </w:r>
+                  </w:p>
+                </w:tc>
+                <w:tc>
+                  <w:tcPr>
+                    <w:tcW w:w="4654" w:type="pct"/>
+                    <w:hideMark/>
+                  </w:tcPr>
+                  <w:p>
+                    <w:pPr>
+                      <w:pStyle w:val="Bibliography"/>
+                      <w:rPr>
+                        <w:noProof/>
+                      </w:rPr>
+                    </w:pPr>
+                    <w:r>
+                      <w:rPr>
+                        <w:noProof/>
+                      </w:rPr>
+                      <w:t xml:space="preserve">A. Vaswani et al., "Attention is all you need," in </w:t>
+                    </w:r>
+                    <w:r>
+                      <w:rPr>
+                        <w:i/>
+                        <w:iCs/>
+                        <w:noProof/>
+                      </w:rPr>
+                      <w:t>Advances in Neiral Information Processing Systems (NeurIPS)</w:t>
+                    </w:r>
+                    <w:r>
+                      <w:rPr>
+                        <w:noProof/>
+                      </w:rPr>
+                      <w:t xml:space="preserve">, 2017. </w:t>
+                    </w:r>
+                  </w:p>
+                </w:tc>
+              </w:tr>
+              <w:tr>
+                <w:trPr>
+                  <w:divId w:val="1564104320"/>
+                  <w:tblCellSpacing w:w="15" w:type="dxa"/>
+                </w:trPr>
+                <w:tc>
+                  <w:tcPr>
+                    <w:tcW w:w="295" w:type="pct"/>
+                    <w:hideMark/>
+                  </w:tcPr>
+                  <w:p>
+                    <w:pPr>
+                      <w:pStyle w:val="Bibliography"/>
+                      <w:rPr>
+                        <w:noProof/>
+                      </w:rPr>
+                    </w:pPr>
+                    <w:r>
+                      <w:rPr>
+                        <w:noProof/>
+                      </w:rPr>
+                      <w:t xml:space="preserve">[35] </w:t>
+                    </w:r>
+                  </w:p>
+                </w:tc>
+                <w:tc>
+                  <w:tcPr>
+                    <w:tcW w:w="4654" w:type="pct"/>
+                    <w:hideMark/>
+                  </w:tcPr>
+                  <w:p>
+                    <w:pPr>
+                      <w:pStyle w:val="Bibliography"/>
+                      <w:rPr>
+                        <w:noProof/>
+                      </w:rPr>
+                    </w:pPr>
+                    <w:r>
+                      <w:rPr>
+                        <w:noProof/>
+                      </w:rPr>
+                      <w:t xml:space="preserve">Devlin et al., "BERT: Pre-training of Deep Bidirectional Transformers for Language Understanding," </w:t>
+                    </w:r>
+                    <w:r>
+                      <w:rPr>
+                        <w:i/>
+                        <w:iCs/>
+                        <w:noProof/>
+                      </w:rPr>
+                      <w:t xml:space="preserve">NAACL, </w:t>
+                    </w:r>
+                    <w:r>
+                      <w:rPr>
+                        <w:noProof/>
+                      </w:rPr>
+                      <w:t xml:space="preserve">2019. </w:t>
+                    </w:r>
+                  </w:p>
+                </w:tc>
+              </w:tr>
+              <w:tr>
+                <w:trPr>
+                  <w:divId w:val="1564104320"/>
+                  <w:tblCellSpacing w:w="15" w:type="dxa"/>
+                </w:trPr>
+                <w:tc>
+                  <w:tcPr>
+                    <w:tcW w:w="295" w:type="pct"/>
+                    <w:hideMark/>
+                  </w:tcPr>
+                  <w:p>
+                    <w:pPr>
+                      <w:pStyle w:val="Bibliography"/>
+                      <w:rPr>
+                        <w:noProof/>
+                      </w:rPr>
+                    </w:pPr>
+                    <w:r>
+                      <w:rPr>
+                        <w:noProof/>
+                      </w:rPr>
+                      <w:t xml:space="preserve">[36] </w:t>
+                    </w:r>
+                  </w:p>
+                </w:tc>
+                <w:tc>
+                  <w:tcPr>
+                    <w:tcW w:w="4654" w:type="pct"/>
+                    <w:hideMark/>
+                  </w:tcPr>
+                  <w:p>
+                    <w:pPr>
+                      <w:pStyle w:val="Bibliography"/>
+                      <w:rPr>
+                        <w:noProof/>
+                      </w:rPr>
+                    </w:pPr>
+                    <w:r>
+                      <w:rPr>
+                        <w:noProof/>
+                      </w:rPr>
+                      <w:t xml:space="preserve">C. D. Manning, P. Raghavan and H. Schütze, Introduction to Information Retrieval, Cambridge University Press, 2008. </w:t>
+                    </w:r>
+                  </w:p>
+                </w:tc>
+              </w:tr>
+              <w:tr>
+                <w:trPr>
+                  <w:divId w:val="1564104320"/>
+                  <w:tblCellSpacing w:w="15" w:type="dxa"/>
+                </w:trPr>
+                <w:tc>
+                  <w:tcPr>
+                    <w:tcW w:w="295" w:type="pct"/>
+                    <w:hideMark/>
+                  </w:tcPr>
+                  <w:p>
+                    <w:pPr>
+                      <w:pStyle w:val="Bibliography"/>
+                      <w:rPr>
+                        <w:noProof/>
+                      </w:rPr>
+                    </w:pPr>
+                    <w:r>
+                      <w:rPr>
+                        <w:noProof/>
+                      </w:rPr>
+                      <w:t xml:space="preserve">[37] </w:t>
+                    </w:r>
+                  </w:p>
+                </w:tc>
+                <w:tc>
+                  <w:tcPr>
+                    <w:tcW w:w="4654" w:type="pct"/>
                     <w:hideMark/>
                   </w:tcPr>
                   <w:p>
@@ -24229,12 +25102,12 @@
               </w:tr>
               <w:tr>
                 <w:trPr>
-                  <w:divId w:val="334572880"/>
+                  <w:divId w:val="1564104320"/>
                   <w:tblCellSpacing w:w="15" w:type="dxa"/>
                 </w:trPr>
                 <w:tc>
                   <w:tcPr>
-                    <w:tcW w:w="50" w:type="pct"/>
+                    <w:tcW w:w="295" w:type="pct"/>
                     <w:hideMark/>
                   </w:tcPr>
                   <w:p>
@@ -24248,13 +25121,13 @@
                       <w:rPr>
                         <w:noProof/>
                       </w:rPr>
-                      <w:t xml:space="preserve">[30] </w:t>
+                      <w:t xml:space="preserve">[38] </w:t>
                     </w:r>
                   </w:p>
                 </w:tc>
                 <w:tc>
                   <w:tcPr>
-                    <w:tcW w:w="0" w:type="auto"/>
+                    <w:tcW w:w="4654" w:type="pct"/>
                     <w:hideMark/>
                   </w:tcPr>
                   <w:p>
@@ -24289,12 +25162,12 @@
               </w:tr>
               <w:tr>
                 <w:trPr>
-                  <w:divId w:val="334572880"/>
+                  <w:divId w:val="1564104320"/>
                   <w:tblCellSpacing w:w="15" w:type="dxa"/>
                 </w:trPr>
                 <w:tc>
                   <w:tcPr>
-                    <w:tcW w:w="50" w:type="pct"/>
+                    <w:tcW w:w="295" w:type="pct"/>
                     <w:hideMark/>
                   </w:tcPr>
                   <w:p>
@@ -24308,13 +25181,13 @@
                       <w:rPr>
                         <w:noProof/>
                       </w:rPr>
-                      <w:t xml:space="preserve">[31] </w:t>
+                      <w:t xml:space="preserve">[39] </w:t>
                     </w:r>
                   </w:p>
                 </w:tc>
                 <w:tc>
                   <w:tcPr>
-                    <w:tcW w:w="0" w:type="auto"/>
+                    <w:tcW w:w="4654" w:type="pct"/>
                     <w:hideMark/>
                   </w:tcPr>
                   <w:p>
@@ -24349,12 +25222,12 @@
               </w:tr>
               <w:tr>
                 <w:trPr>
-                  <w:divId w:val="334572880"/>
+                  <w:divId w:val="1564104320"/>
                   <w:tblCellSpacing w:w="15" w:type="dxa"/>
                 </w:trPr>
                 <w:tc>
                   <w:tcPr>
-                    <w:tcW w:w="50" w:type="pct"/>
+                    <w:tcW w:w="295" w:type="pct"/>
                     <w:hideMark/>
                   </w:tcPr>
                   <w:p>
@@ -24368,13 +25241,13 @@
                       <w:rPr>
                         <w:noProof/>
                       </w:rPr>
-                      <w:t xml:space="preserve">[32] </w:t>
+                      <w:t xml:space="preserve">[40] </w:t>
                     </w:r>
                   </w:p>
                 </w:tc>
                 <w:tc>
                   <w:tcPr>
-                    <w:tcW w:w="0" w:type="auto"/>
+                    <w:tcW w:w="4654" w:type="pct"/>
                     <w:hideMark/>
                   </w:tcPr>
                   <w:p>
@@ -24395,12 +25268,12 @@
               </w:tr>
               <w:tr>
                 <w:trPr>
-                  <w:divId w:val="334572880"/>
+                  <w:divId w:val="1564104320"/>
                   <w:tblCellSpacing w:w="15" w:type="dxa"/>
                 </w:trPr>
                 <w:tc>
                   <w:tcPr>
-                    <w:tcW w:w="50" w:type="pct"/>
+                    <w:tcW w:w="295" w:type="pct"/>
                     <w:hideMark/>
                   </w:tcPr>
                   <w:p>
@@ -24414,13 +25287,13 @@
                       <w:rPr>
                         <w:noProof/>
                       </w:rPr>
-                      <w:t xml:space="preserve">[33] </w:t>
+                      <w:t xml:space="preserve">[41] </w:t>
                     </w:r>
                   </w:p>
                 </w:tc>
                 <w:tc>
                   <w:tcPr>
-                    <w:tcW w:w="0" w:type="auto"/>
+                    <w:tcW w:w="4654" w:type="pct"/>
                     <w:hideMark/>
                   </w:tcPr>
                   <w:p>
@@ -24441,12 +25314,12 @@
               </w:tr>
               <w:tr>
                 <w:trPr>
-                  <w:divId w:val="334572880"/>
+                  <w:divId w:val="1564104320"/>
                   <w:tblCellSpacing w:w="15" w:type="dxa"/>
                 </w:trPr>
                 <w:tc>
                   <w:tcPr>
-                    <w:tcW w:w="50" w:type="pct"/>
+                    <w:tcW w:w="295" w:type="pct"/>
                     <w:hideMark/>
                   </w:tcPr>
                   <w:p>
@@ -24460,73 +25333,13 @@
                       <w:rPr>
                         <w:noProof/>
                       </w:rPr>
-                      <w:t xml:space="preserve">[34] </w:t>
+                      <w:t xml:space="preserve">[42] </w:t>
                     </w:r>
                   </w:p>
                 </w:tc>
                 <w:tc>
                   <w:tcPr>
-                    <w:tcW w:w="0" w:type="auto"/>
-                    <w:hideMark/>
-                  </w:tcPr>
-                  <w:p>
-                    <w:pPr>
-                      <w:pStyle w:val="Bibliography"/>
-                      <w:rPr>
-                        <w:noProof/>
-                      </w:rPr>
-                    </w:pPr>
-                    <w:r>
-                      <w:rPr>
-                        <w:noProof/>
-                      </w:rPr>
-                      <w:t xml:space="preserve">M. Rodriguez, O. Oubram, A. Bassam, N. Lakouari and R. Tariq, "Mexican Sign Language recognition: Dataset creation and performance evaluation using MediaPipe and machine learning techniques," </w:t>
-                    </w:r>
-                    <w:r>
-                      <w:rPr>
-                        <w:i/>
-                        <w:iCs/>
-                        <w:noProof/>
-                      </w:rPr>
-                      <w:t xml:space="preserve">Electronics, </w:t>
-                    </w:r>
-                    <w:r>
-                      <w:rPr>
-                        <w:noProof/>
-                      </w:rPr>
-                      <w:t xml:space="preserve">vol. 14, no. 7, 2025. </w:t>
-                    </w:r>
-                  </w:p>
-                </w:tc>
-              </w:tr>
-              <w:tr>
-                <w:trPr>
-                  <w:divId w:val="334572880"/>
-                  <w:tblCellSpacing w:w="15" w:type="dxa"/>
-                </w:trPr>
-                <w:tc>
-                  <w:tcPr>
-                    <w:tcW w:w="50" w:type="pct"/>
-                    <w:hideMark/>
-                  </w:tcPr>
-                  <w:p>
-                    <w:pPr>
-                      <w:pStyle w:val="Bibliography"/>
-                      <w:rPr>
-                        <w:noProof/>
-                      </w:rPr>
-                    </w:pPr>
-                    <w:r>
-                      <w:rPr>
-                        <w:noProof/>
-                      </w:rPr>
-                      <w:t xml:space="preserve">[35] </w:t>
-                    </w:r>
-                  </w:p>
-                </w:tc>
-                <w:tc>
-                  <w:tcPr>
-                    <w:tcW w:w="0" w:type="auto"/>
+                    <w:tcW w:w="4654" w:type="pct"/>
                     <w:hideMark/>
                   </w:tcPr>
                   <w:p>
@@ -24547,12 +25360,12 @@
               </w:tr>
               <w:tr>
                 <w:trPr>
-                  <w:divId w:val="334572880"/>
+                  <w:divId w:val="1564104320"/>
                   <w:tblCellSpacing w:w="15" w:type="dxa"/>
                 </w:trPr>
                 <w:tc>
                   <w:tcPr>
-                    <w:tcW w:w="50" w:type="pct"/>
+                    <w:tcW w:w="295" w:type="pct"/>
                     <w:hideMark/>
                   </w:tcPr>
                   <w:p>
@@ -24566,13 +25379,13 @@
                       <w:rPr>
                         <w:noProof/>
                       </w:rPr>
-                      <w:t xml:space="preserve">[36] </w:t>
+                      <w:t xml:space="preserve">[43] </w:t>
                     </w:r>
                   </w:p>
                 </w:tc>
                 <w:tc>
                   <w:tcPr>
-                    <w:tcW w:w="0" w:type="auto"/>
+                    <w:tcW w:w="4654" w:type="pct"/>
                     <w:hideMark/>
                   </w:tcPr>
                   <w:p>
@@ -24593,12 +25406,12 @@
               </w:tr>
               <w:tr>
                 <w:trPr>
-                  <w:divId w:val="334572880"/>
+                  <w:divId w:val="1564104320"/>
                   <w:tblCellSpacing w:w="15" w:type="dxa"/>
                 </w:trPr>
                 <w:tc>
                   <w:tcPr>
-                    <w:tcW w:w="50" w:type="pct"/>
+                    <w:tcW w:w="295" w:type="pct"/>
                     <w:hideMark/>
                   </w:tcPr>
                   <w:p>
@@ -24612,13 +25425,14 @@
                       <w:rPr>
                         <w:noProof/>
                       </w:rPr>
-                      <w:t xml:space="preserve">[37] </w:t>
+                      <w:lastRenderedPageBreak/>
+                      <w:t xml:space="preserve">[44] </w:t>
                     </w:r>
                   </w:p>
                 </w:tc>
                 <w:tc>
                   <w:tcPr>
-                    <w:tcW w:w="0" w:type="auto"/>
+                    <w:tcW w:w="4654" w:type="pct"/>
                     <w:hideMark/>
                   </w:tcPr>
                   <w:p>
@@ -24639,12 +25453,12 @@
               </w:tr>
               <w:tr>
                 <w:trPr>
-                  <w:divId w:val="334572880"/>
+                  <w:divId w:val="1564104320"/>
                   <w:tblCellSpacing w:w="15" w:type="dxa"/>
                 </w:trPr>
                 <w:tc>
                   <w:tcPr>
-                    <w:tcW w:w="50" w:type="pct"/>
+                    <w:tcW w:w="295" w:type="pct"/>
                     <w:hideMark/>
                   </w:tcPr>
                   <w:p>
@@ -24658,133 +25472,13 @@
                       <w:rPr>
                         <w:noProof/>
                       </w:rPr>
-                      <w:t xml:space="preserve">[38] </w:t>
+                      <w:t xml:space="preserve">[45] </w:t>
                     </w:r>
                   </w:p>
                 </w:tc>
                 <w:tc>
                   <w:tcPr>
-                    <w:tcW w:w="0" w:type="auto"/>
-                    <w:hideMark/>
-                  </w:tcPr>
-                  <w:p>
-                    <w:pPr>
-                      <w:pStyle w:val="Bibliography"/>
-                      <w:rPr>
-                        <w:noProof/>
-                      </w:rPr>
-                    </w:pPr>
-                    <w:r>
-                      <w:rPr>
-                        <w:noProof/>
-                      </w:rPr>
-                      <w:t xml:space="preserve">McInnes et al., "UMAP: Uniform Manifold Approximation and Projection for Dimension Reduction," </w:t>
-                    </w:r>
-                    <w:r>
-                      <w:rPr>
-                        <w:i/>
-                        <w:iCs/>
-                        <w:noProof/>
-                      </w:rPr>
-                      <w:t xml:space="preserve">Journal of Open Source Software, </w:t>
-                    </w:r>
-                    <w:r>
-                      <w:rPr>
-                        <w:noProof/>
-                      </w:rPr>
-                      <w:t xml:space="preserve">2018. </w:t>
-                    </w:r>
-                  </w:p>
-                </w:tc>
-              </w:tr>
-              <w:tr>
-                <w:trPr>
-                  <w:divId w:val="334572880"/>
-                  <w:tblCellSpacing w:w="15" w:type="dxa"/>
-                </w:trPr>
-                <w:tc>
-                  <w:tcPr>
-                    <w:tcW w:w="50" w:type="pct"/>
-                    <w:hideMark/>
-                  </w:tcPr>
-                  <w:p>
-                    <w:pPr>
-                      <w:pStyle w:val="Bibliography"/>
-                      <w:rPr>
-                        <w:noProof/>
-                      </w:rPr>
-                    </w:pPr>
-                    <w:r>
-                      <w:rPr>
-                        <w:noProof/>
-                      </w:rPr>
-                      <w:t xml:space="preserve">[39] </w:t>
-                    </w:r>
-                  </w:p>
-                </w:tc>
-                <w:tc>
-                  <w:tcPr>
-                    <w:tcW w:w="0" w:type="auto"/>
-                    <w:hideMark/>
-                  </w:tcPr>
-                  <w:p>
-                    <w:pPr>
-                      <w:pStyle w:val="Bibliography"/>
-                      <w:rPr>
-                        <w:noProof/>
-                      </w:rPr>
-                    </w:pPr>
-                    <w:r>
-                      <w:rPr>
-                        <w:noProof/>
-                      </w:rPr>
-                      <w:t xml:space="preserve">A. Vaswani et al., "Attention is all you need," in </w:t>
-                    </w:r>
-                    <w:r>
-                      <w:rPr>
-                        <w:i/>
-                        <w:iCs/>
-                        <w:noProof/>
-                      </w:rPr>
-                      <w:t>Advances in Neiral Information Processing Systems (NeurIPS)</w:t>
-                    </w:r>
-                    <w:r>
-                      <w:rPr>
-                        <w:noProof/>
-                      </w:rPr>
-                      <w:t xml:space="preserve">, 2017. </w:t>
-                    </w:r>
-                  </w:p>
-                </w:tc>
-              </w:tr>
-              <w:tr>
-                <w:trPr>
-                  <w:divId w:val="334572880"/>
-                  <w:tblCellSpacing w:w="15" w:type="dxa"/>
-                </w:trPr>
-                <w:tc>
-                  <w:tcPr>
-                    <w:tcW w:w="50" w:type="pct"/>
-                    <w:hideMark/>
-                  </w:tcPr>
-                  <w:p>
-                    <w:pPr>
-                      <w:pStyle w:val="Bibliography"/>
-                      <w:rPr>
-                        <w:noProof/>
-                      </w:rPr>
-                    </w:pPr>
-                    <w:r>
-                      <w:rPr>
-                        <w:noProof/>
-                      </w:rPr>
-                      <w:t xml:space="preserve">[40] </w:t>
-                    </w:r>
-                  </w:p>
-                </w:tc>
-                <w:tc>
-                  <w:tcPr>
-                    <w:tcW w:w="0" w:type="auto"/>
+                    <w:tcW w:w="4654" w:type="pct"/>
                     <w:hideMark/>
                   </w:tcPr>
                   <w:p>
@@ -24817,116 +25511,10 @@
                   </w:p>
                 </w:tc>
               </w:tr>
-              <w:tr>
-                <w:trPr>
-                  <w:divId w:val="334572880"/>
-                  <w:tblCellSpacing w:w="15" w:type="dxa"/>
-                </w:trPr>
-                <w:tc>
-                  <w:tcPr>
-                    <w:tcW w:w="50" w:type="pct"/>
-                    <w:hideMark/>
-                  </w:tcPr>
-                  <w:p>
-                    <w:pPr>
-                      <w:pStyle w:val="Bibliography"/>
-                      <w:rPr>
-                        <w:noProof/>
-                      </w:rPr>
-                    </w:pPr>
-                    <w:r>
-                      <w:rPr>
-                        <w:noProof/>
-                      </w:rPr>
-                      <w:t xml:space="preserve">[41] </w:t>
-                    </w:r>
-                  </w:p>
-                </w:tc>
-                <w:tc>
-                  <w:tcPr>
-                    <w:tcW w:w="0" w:type="auto"/>
-                    <w:hideMark/>
-                  </w:tcPr>
-                  <w:p>
-                    <w:pPr>
-                      <w:pStyle w:val="Bibliography"/>
-                      <w:rPr>
-                        <w:noProof/>
-                      </w:rPr>
-                    </w:pPr>
-                    <w:r>
-                      <w:rPr>
-                        <w:noProof/>
-                      </w:rPr>
-                      <w:t xml:space="preserve">Devlin et al., "BERT: Pre-training of Deep Bidirectional Transformers for Language Understanding," </w:t>
-                    </w:r>
-                    <w:r>
-                      <w:rPr>
-                        <w:i/>
-                        <w:iCs/>
-                        <w:noProof/>
-                      </w:rPr>
-                      <w:t xml:space="preserve">NAACL, </w:t>
-                    </w:r>
-                    <w:r>
-                      <w:rPr>
-                        <w:noProof/>
-                      </w:rPr>
-                      <w:t xml:space="preserve">2019. </w:t>
-                    </w:r>
-                  </w:p>
-                </w:tc>
-              </w:tr>
-              <w:tr>
-                <w:trPr>
-                  <w:divId w:val="334572880"/>
-                  <w:tblCellSpacing w:w="15" w:type="dxa"/>
-                </w:trPr>
-                <w:tc>
-                  <w:tcPr>
-                    <w:tcW w:w="50" w:type="pct"/>
-                    <w:hideMark/>
-                  </w:tcPr>
-                  <w:p>
-                    <w:pPr>
-                      <w:pStyle w:val="Bibliography"/>
-                      <w:rPr>
-                        <w:noProof/>
-                      </w:rPr>
-                    </w:pPr>
-                    <w:r>
-                      <w:rPr>
-                        <w:noProof/>
-                      </w:rPr>
-                      <w:t xml:space="preserve">[42] </w:t>
-                    </w:r>
-                  </w:p>
-                </w:tc>
-                <w:tc>
-                  <w:tcPr>
-                    <w:tcW w:w="0" w:type="auto"/>
-                    <w:hideMark/>
-                  </w:tcPr>
-                  <w:p>
-                    <w:pPr>
-                      <w:pStyle w:val="Bibliography"/>
-                      <w:rPr>
-                        <w:noProof/>
-                      </w:rPr>
-                    </w:pPr>
-                    <w:r>
-                      <w:rPr>
-                        <w:noProof/>
-                      </w:rPr>
-                      <w:t xml:space="preserve">C. D. Manning, P. Raghavan and H. Schütze, Introduction to Information Retrieval, Cambridge University Press, 2008. </w:t>
-                    </w:r>
-                  </w:p>
-                </w:tc>
-              </w:tr>
             </w:tbl>
             <w:p>
               <w:pPr>
-                <w:divId w:val="334572880"/>
+                <w:divId w:val="1564104320"/>
                 <w:rPr>
                   <w:noProof/>
                 </w:rPr>
@@ -36997,7 +37585,6 @@
   <w:style w:type="character" w:default="1" w:styleId="DefaultParagraphFont">
     <w:name w:val="Default Paragraph Font"/>
     <w:uiPriority w:val="1"/>
-    <w:semiHidden/>
     <w:unhideWhenUsed/>
   </w:style>
   <w:style w:type="table" w:default="1" w:styleId="TableNormal">
@@ -39056,7 +39643,7 @@
         </b:NameList>
       </b:Author>
     </b:Author>
-    <b:RefOrder>28</b:RefOrder>
+    <b:RefOrder>31</b:RefOrder>
   </b:Source>
   <b:Source>
     <b:Tag>Kol20</b:Tag>
@@ -39091,7 +39678,7 @@
     <b:Volume>42</b:Volume>
     <b:Issue>9</b:Issue>
     <b:Pages>2306-2320</b:Pages>
-    <b:RefOrder>29</b:RefOrder>
+    <b:RefOrder>37</b:RefOrder>
   </b:Source>
   <b:Source>
     <b:Tag>Cui</b:Tag>
@@ -39122,7 +39709,7 @@
     <b:Volume>78</b:Volume>
     <b:Issue>11</b:Issue>
     <b:Pages>15137-15332</b:Pages>
-    <b:RefOrder>30</b:RefOrder>
+    <b:RefOrder>38</b:RefOrder>
   </b:Source>
   <b:Source>
     <b:Tag>Cam20</b:Tag>
@@ -39154,7 +39741,7 @@
       </b:Author>
     </b:Author>
     <b:ConferenceName>IEEE/CVF Conf. Computer Vision and Pattern Recognition (CVPR)</b:ConferenceName>
-    <b:RefOrder>31</b:RefOrder>
+    <b:RefOrder>39</b:RefOrder>
   </b:Source>
   <b:Source>
     <b:Tag>Gon24</b:Tag>
@@ -39327,7 +39914,7 @@
     <b:YearAccessed>2024</b:YearAccessed>
     <b:MonthAccessed>Dec</b:MonthAccessed>
     <b:DayAccessed>1</b:DayAccessed>
-    <b:RefOrder>32</b:RefOrder>
+    <b:RefOrder>40</b:RefOrder>
   </b:Source>
   <b:Source>
     <b:Tag>Rod231</b:Tag>
@@ -39364,7 +39951,7 @@
         </b:NameList>
       </b:Author>
     </b:Author>
-    <b:RefOrder>33</b:RefOrder>
+    <b:RefOrder>41</b:RefOrder>
   </b:Source>
   <b:Source>
     <b:Tag>Rod25</b:Tag>
@@ -39401,7 +39988,7 @@
         </b:NameList>
       </b:Author>
     </b:Author>
-    <b:RefOrder>34</b:RefOrder>
+    <b:RefOrder>33</b:RefOrder>
   </b:Source>
   <b:Source>
     <b:Tag>SIL24</b:Tag>
@@ -39473,7 +40060,7 @@
     <b:YearAccessed>2024</b:YearAccessed>
     <b:MonthAccessed>Nov</b:MonthAccessed>
     <b:DayAccessed>28</b:DayAccessed>
-    <b:RefOrder>35</b:RefOrder>
+    <b:RefOrder>42</b:RefOrder>
   </b:Source>
   <b:Source>
     <b:Tag>Sci244</b:Tag>
@@ -39489,7 +40076,7 @@
     <b:YearAccessed>2024</b:YearAccessed>
     <b:MonthAccessed>Nov</b:MonthAccessed>
     <b:DayAccessed>28</b:DayAccessed>
-    <b:RefOrder>36</b:RefOrder>
+    <b:RefOrder>43</b:RefOrder>
   </b:Source>
   <b:Source>
     <b:Tag>Sci245</b:Tag>
@@ -39505,7 +40092,7 @@
     <b:YearAccessed>2024</b:YearAccessed>
     <b:MonthAccessed>Nov</b:MonthAccessed>
     <b:DayAccessed>28</b:DayAccessed>
-    <b:RefOrder>37</b:RefOrder>
+    <b:RefOrder>44</b:RefOrder>
   </b:Source>
   <b:Source>
     <b:Tag>For14</b:Tag>
@@ -39587,7 +40174,7 @@
       </b:Author>
     </b:Author>
     <b:JournalName>Journal of Open Source Software</b:JournalName>
-    <b:RefOrder>38</b:RefOrder>
+    <b:RefOrder>29</b:RefOrder>
   </b:Source>
   <b:Source>
     <b:Tag>Vas17</b:Tag>
@@ -39601,7 +40188,7 @@
         <b:Corporate>A. Vaswani et al.</b:Corporate>
       </b:Author>
     </b:Author>
-    <b:RefOrder>39</b:RefOrder>
+    <b:RefOrder>34</b:RefOrder>
   </b:Source>
   <b:Source>
     <b:Tag>Far21</b:Tag>
@@ -39629,7 +40216,7 @@
       </b:Author>
     </b:Author>
     <b:ConferenceName>Empirical Methods in Natural Language Processing (EMNLP)</b:ConferenceName>
-    <b:RefOrder>40</b:RefOrder>
+    <b:RefOrder>45</b:RefOrder>
   </b:Source>
   <b:Source>
     <b:Tag>Dev19</b:Tag>
@@ -39643,7 +40230,7 @@
     <b:Title>BERT: Pre-training of Deep Bidirectional Transformers for Language Understanding</b:Title>
     <b:JournalName>NAACL</b:JournalName>
     <b:Year>2019</b:Year>
-    <b:RefOrder>41</b:RefOrder>
+    <b:RefOrder>35</b:RefOrder>
   </b:Source>
   <b:Source>
     <b:Tag>Man08</b:Tag>
@@ -39671,7 +40258,7 @@
       </b:Author>
     </b:Author>
     <b:Publisher>Cambridge University Press</b:Publisher>
-    <b:RefOrder>42</b:RefOrder>
+    <b:RefOrder>36</b:RefOrder>
   </b:Source>
   <b:Source>
     <b:Tag>Goo</b:Tag>
@@ -39701,11 +40288,91 @@
     <b:Year>2016</b:Year>
     <b:RefOrder>27</b:RefOrder>
   </b:Source>
+  <b:Source>
+    <b:Tag>Jol02</b:Tag>
+    <b:SourceType>Book</b:SourceType>
+    <b:Guid>{FE4A063F-2430-954B-9FC5-4A55C5C6B53E}</b:Guid>
+    <b:Title>Principal Component Analysis</b:Title>
+    <b:City>New York, NY, USA</b:City>
+    <b:Publisher>Springer</b:Publisher>
+    <b:Year>2002</b:Year>
+    <b:Author>
+      <b:Author>
+        <b:NameList>
+          <b:Person>
+            <b:Last>Jolliffe</b:Last>
+            <b:Middle>T.</b:Middle>
+            <b:First>I.</b:First>
+          </b:Person>
+        </b:NameList>
+      </b:Author>
+    </b:Author>
+    <b:RefOrder>28</b:RefOrder>
+  </b:Source>
+  <b:Source>
+    <b:Tag>Elm90</b:Tag>
+    <b:SourceType>JournalArticle</b:SourceType>
+    <b:Guid>{05E74B14-4569-1B4C-A230-B988D6C04302}</b:Guid>
+    <b:Title>Finding Structure in time</b:Title>
+    <b:Year>1990</b:Year>
+    <b:Author>
+      <b:Author>
+        <b:NameList>
+          <b:Person>
+            <b:Last>Elman</b:Last>
+            <b:Middle>L.</b:Middle>
+            <b:First>J.</b:First>
+          </b:Person>
+        </b:NameList>
+      </b:Author>
+    </b:Author>
+    <b:JournalName>Cognitive Science</b:JournalName>
+    <b:Volume>14</b:Volume>
+    <b:Issue>2</b:Issue>
+    <b:Pages>179-211</b:Pages>
+    <b:RefOrder>30</b:RefOrder>
+  </b:Source>
+  <b:Source>
+    <b:Tag>Cho14</b:Tag>
+    <b:SourceType>DocumentFromInternetSite</b:SourceType>
+    <b:Guid>{1575C42B-6BAF-9A4F-A157-9504CB0DD25B}</b:Guid>
+    <b:Title>On the Properties of Neural Machine Translation: Encoder-Decoder Approaches</b:Title>
+    <b:Year>2014</b:Year>
+    <b:Author>
+      <b:Author>
+        <b:NameList>
+          <b:Person>
+            <b:Last>Cho</b:Last>
+            <b:First>Kyunghyun</b:First>
+          </b:Person>
+          <b:Person>
+            <b:Last>van Merrienboer</b:Last>
+            <b:First>Bart</b:First>
+          </b:Person>
+          <b:Person>
+            <b:Last>Bahdanau</b:Last>
+            <b:First>Dzmitry</b:First>
+          </b:Person>
+          <b:Person>
+            <b:Last>Bengio</b:Last>
+            <b:First>Yoshua</b:First>
+          </b:Person>
+        </b:NameList>
+      </b:Author>
+    </b:Author>
+    <b:URL>https://arxiv.org/abs/1409.1259</b:URL>
+    <b:Month>October</b:Month>
+    <b:Day>7</b:Day>
+    <b:YearAccessed>2025</b:YearAccessed>
+    <b:MonthAccessed>June</b:MonthAccessed>
+    <b:DayAccessed>22</b:DayAccessed>
+    <b:RefOrder>32</b:RefOrder>
+  </b:Source>
 </b:Sources>
 </file>
 
 <file path=customXml/itemProps1.xml><?xml version="1.0" encoding="utf-8"?>
-<ds:datastoreItem xmlns:ds="http://schemas.openxmlformats.org/officeDocument/2006/customXml" ds:itemID="{E8D3E243-30C0-0E4A-9235-FC34E1C508CD}">
+<ds:datastoreItem xmlns:ds="http://schemas.openxmlformats.org/officeDocument/2006/customXml" ds:itemID="{C6881DE5-EA9C-3843-B11A-FB0190E2D764}">
   <ds:schemaRefs>
     <ds:schemaRef ds:uri="http://schemas.openxmlformats.org/officeDocument/2006/bibliography"/>
   </ds:schemaRefs>

</xml_diff>